<commit_message>
updated years in literature list
</commit_message>
<xml_diff>
--- a/belec_matija__primjena_rekurzivnih_algoritama_u_programiranju.docx
+++ b/belec_matija__primjena_rekurzivnih_algoritama_u_programiranju.docx
@@ -2907,7 +2907,21 @@
           <w:rFonts w:cstheme="minorHAnsi"/>
           <w:shd w:val="clear" w:color="auto" w:fill="FFFFFF"/>
         </w:rPr>
-        <w:t>Barnett G, Del Tongo L (?) Data Structures and Algorithms</w:t>
+        <w:t xml:space="preserve">Barnett G, </w:t>
+      </w:r>
+      <w:r>
+        <w:rPr>
+          <w:rFonts w:cstheme="minorHAnsi"/>
+          <w:shd w:val="clear" w:color="auto" w:fill="FFFFFF"/>
+        </w:rPr>
+        <w:t>Del Tongo L (2008.</w:t>
+      </w:r>
+      <w:r>
+        <w:rPr>
+          <w:rFonts w:cstheme="minorHAnsi"/>
+          <w:shd w:val="clear" w:color="auto" w:fill="FFFFFF"/>
+        </w:rPr>
+        <w:t>) Data Structures and Algorithms</w:t>
       </w:r>
     </w:p>
     <w:p>
@@ -2931,7 +2945,14 @@
           <w:rFonts w:cstheme="minorHAnsi"/>
           <w:shd w:val="clear" w:color="auto" w:fill="FFFFFF"/>
         </w:rPr>
-        <w:t>Drozdek A (?) Data Structures and Algorithms in C++</w:t>
+        <w:t>Drozdek A (2013.</w:t>
+      </w:r>
+      <w:r>
+        <w:rPr>
+          <w:rFonts w:cstheme="minorHAnsi"/>
+          <w:shd w:val="clear" w:color="auto" w:fill="FFFFFF"/>
+        </w:rPr>
+        <w:t>) Data Structures and Algorithms in C++</w:t>
       </w:r>
     </w:p>
     <w:p>
@@ -2979,7 +3000,14 @@
           <w:rFonts w:cstheme="minorHAnsi"/>
           <w:shd w:val="clear" w:color="auto" w:fill="FFFFFF"/>
         </w:rPr>
-        <w:t>Sedgewick R, Flajolet P (?) An Introduction to the Analysis of Algorithms.</w:t>
+        <w:t>Sedgewick R, Flajolet P (2013.</w:t>
+      </w:r>
+      <w:r>
+        <w:rPr>
+          <w:rFonts w:cstheme="minorHAnsi"/>
+          <w:shd w:val="clear" w:color="auto" w:fill="FFFFFF"/>
+        </w:rPr>
+        <w:t>) An Introduction to the Analysis of Algorithms.</w:t>
       </w:r>
     </w:p>
     <w:p>
@@ -3003,7 +3031,21 @@
           <w:rFonts w:cstheme="minorHAnsi"/>
           <w:shd w:val="clear" w:color="auto" w:fill="FFFFFF"/>
         </w:rPr>
-        <w:t>Skiena S S (?) The Algorithm Design Manua</w:t>
+        <w:t>Skiena S S (2008</w:t>
+      </w:r>
+      <w:r>
+        <w:rPr>
+          <w:rFonts w:cstheme="minorHAnsi"/>
+          <w:shd w:val="clear" w:color="auto" w:fill="FFFFFF"/>
+        </w:rPr>
+        <w:t>.</w:t>
+      </w:r>
+      <w:r>
+        <w:rPr>
+          <w:rFonts w:cstheme="minorHAnsi"/>
+          <w:shd w:val="clear" w:color="auto" w:fill="FFFFFF"/>
+        </w:rPr>
+        <w:t>) The Algorithm Design Manua</w:t>
       </w:r>
       <w:r>
         <w:rPr>
@@ -3133,7 +3175,7 @@
         <w:rPr>
           <w:noProof/>
         </w:rPr>
-        <w:t>6</w:t>
+        <w:t>8</w:t>
       </w:r>
     </w:fldSimple>
   </w:p>

</xml_diff>

<commit_message>
added "sort" and "quick sort" paragraphs
</commit_message>
<xml_diff>
--- a/belec_matija__primjena_rekurzivnih_algoritama_u_programiranju.docx
+++ b/belec_matija__primjena_rekurzivnih_algoritama_u_programiranju.docx
@@ -2682,7 +2682,100 @@
         <w:pStyle w:val="Paragraphdefaultstyle"/>
       </w:pPr>
       <w:r>
-        <w:t>T.</w:t>
+        <w:t>U programskim algoritmima često se dolazi do upotrebe određene vrste pretraživanja ili sortiranja</w:t>
+      </w:r>
+      <w:r>
+        <w:t>.</w:t>
+      </w:r>
+      <w:r>
+        <w:t xml:space="preserve"> Kod sortiranja polja se radi pretraživanje polja ili dijela polja unutar kojeg tražimo elemente koji su veći ili manji od prethodno određenog elementa sa kojim ih uspoređujemo sa ciljem da se nakon procesa sortiranja, u spomenutom polju elemenata nalaze isti elementi ali sortirani redom od najmanjeg do najvećeg (ili obrnuto). Postoji mnogo vrsta sortiranja među kojima su više poznatiji:</w:t>
+      </w:r>
+    </w:p>
+    <w:p>
+      <w:pPr>
+        <w:pStyle w:val="Paragraphdefaultstyle"/>
+        <w:numPr>
+          <w:ilvl w:val="0"/>
+          <w:numId w:val="15"/>
+        </w:numPr>
+      </w:pPr>
+      <w:r>
+        <w:t xml:space="preserve">Sortiranje </w:t>
+      </w:r>
+      <w:r>
+        <w:t>izborom,</w:t>
+      </w:r>
+    </w:p>
+    <w:p>
+      <w:pPr>
+        <w:pStyle w:val="Paragraphdefaultstyle"/>
+        <w:numPr>
+          <w:ilvl w:val="0"/>
+          <w:numId w:val="15"/>
+        </w:numPr>
+      </w:pPr>
+      <w:r>
+        <w:t>Sortiranje umetanjem,</w:t>
+      </w:r>
+    </w:p>
+    <w:p>
+      <w:pPr>
+        <w:pStyle w:val="Paragraphdefaultstyle"/>
+        <w:numPr>
+          <w:ilvl w:val="0"/>
+          <w:numId w:val="15"/>
+        </w:numPr>
+      </w:pPr>
+      <w:r>
+        <w:t>Sortiranje zamjenom,</w:t>
+      </w:r>
+    </w:p>
+    <w:p>
+      <w:pPr>
+        <w:pStyle w:val="Paragraphdefaultstyle"/>
+        <w:numPr>
+          <w:ilvl w:val="0"/>
+          <w:numId w:val="15"/>
+        </w:numPr>
+      </w:pPr>
+      <w:r>
+        <w:t>Quick sort,</w:t>
+      </w:r>
+    </w:p>
+    <w:p>
+      <w:pPr>
+        <w:pStyle w:val="Paragraphdefaultstyle"/>
+        <w:numPr>
+          <w:ilvl w:val="0"/>
+          <w:numId w:val="15"/>
+        </w:numPr>
+      </w:pPr>
+      <w:r>
+        <w:t>Sortiranje spajanjem (Merge sort).</w:t>
+      </w:r>
+    </w:p>
+    <w:p>
+      <w:pPr>
+        <w:pStyle w:val="Paragraphdefaultstyle"/>
+      </w:pPr>
+      <w:r>
+        <w:t>Dok su prvi spomenuti oblici sortiranja koji se uglavnom implementiraju iterativnim pristupom, zadnja dva spomenuta, quick sort i sortiranje spajanjem, su dva najpoznatija algoritma soritiranja koja koriste metodu „podijeli pa vladaj“ (negdje se spominje naziv „podijeli i ovladaj“).</w:t>
+      </w:r>
+    </w:p>
+    <w:p>
+      <w:pPr>
+        <w:pStyle w:val="Paragraphdefaultstyle"/>
+      </w:pPr>
+      <w:r>
+        <w:t>Metoda „podijeli pa vladaj“ radi upravo to što se i iz samog naziva može isčitati: složeniji problem dijeli na više manjih problema od kojih se nadalje svaki zasebno riješava. Dobivanjem riješenja manjih problema, nadalje se dolazi do riješenja složenijeg (prvozadanog) problema.</w:t>
+      </w:r>
+    </w:p>
+    <w:p>
+      <w:pPr>
+        <w:pStyle w:val="Paragraphdefaultstyle"/>
+      </w:pPr>
+      <w:r>
+        <w:t>U nastavku se nalaze algoritamske reprezentacije i programska riješenja za oba navedena alogoritma za sortiranje koji koriste navedenu metodu „podijeli pa vladaj“.</w:t>
       </w:r>
     </w:p>
     <w:p>
@@ -2700,7 +2793,219 @@
         <w:pStyle w:val="Paragraphdefaultstyle"/>
       </w:pPr>
       <w:r>
-        <w:t>T.</w:t>
+        <w:t>Algoritam sortiranja quick sort je vrlo popularan u većini programskih jezika kao standardni način sortiranja elemenata unutar određenog polja, odnosno liste</w:t>
+      </w:r>
+      <w:r>
+        <w:t>.</w:t>
+      </w:r>
+      <w:r>
+        <w:t xml:space="preserve"> Uglavnom se radi o jednoj od „poboljšanih“ varijanta quick sort-a gdje se polje, umjesto na standardnih 2 dijela, dijeli na 3 dijela.</w:t>
+      </w:r>
+      <w:r>
+        <w:t xml:space="preserve"> U ovom radu ću se ograničiti na klasičan algoritam quick sort </w:t>
+      </w:r>
+      <w:r>
+        <w:lastRenderedPageBreak/>
+        <w:t>sortiranja i koristit ću samostalno napisan programski kod u programskom jeziku C/C++ kao primjer programskog riješenja navedenog sortiranja.</w:t>
+      </w:r>
+    </w:p>
+    <w:p>
+      <w:pPr>
+        <w:pStyle w:val="Paragraphdefaultstyle"/>
+      </w:pPr>
+      <w:r>
+        <w:t>Za početak, ukratko o samom quick sort sortiranju.</w:t>
+      </w:r>
+      <w:r>
+        <w:t xml:space="preserve"> Navedeno sortiranje koristi sljedeće opisani algoritam:</w:t>
+      </w:r>
+    </w:p>
+    <w:p>
+      <w:pPr>
+        <w:pStyle w:val="Paragraphdefaultstyle"/>
+        <w:numPr>
+          <w:ilvl w:val="0"/>
+          <w:numId w:val="16"/>
+        </w:numPr>
+      </w:pPr>
+      <w:r>
+        <w:t xml:space="preserve">Odredi </w:t>
+      </w:r>
+      <w:r>
+        <w:t>„pivot“ element,</w:t>
+      </w:r>
+    </w:p>
+    <w:p>
+      <w:pPr>
+        <w:pStyle w:val="Paragraphdefaultstyle"/>
+        <w:numPr>
+          <w:ilvl w:val="0"/>
+          <w:numId w:val="16"/>
+        </w:numPr>
+      </w:pPr>
+      <w:r>
+        <w:t>Podijeli polje na dva dijela tako da se u prvi (lijevi) dio polja prebace svi elementi manji od vrijednosti „pivot“ elementa, dok se preostali elementi postave u drugi (desni) dio polja,</w:t>
+      </w:r>
+    </w:p>
+    <w:p>
+      <w:pPr>
+        <w:pStyle w:val="Paragraphdefaultstyle"/>
+        <w:numPr>
+          <w:ilvl w:val="0"/>
+          <w:numId w:val="16"/>
+        </w:numPr>
+      </w:pPr>
+      <w:r>
+        <w:t>Ponovi korak 2 za lijevi dio polja, te zatim za desni dio polja sve dok svaki dio polja ima elemenata.</w:t>
+      </w:r>
+    </w:p>
+    <w:p>
+      <w:pPr>
+        <w:pStyle w:val="Paragraphdefaultstyle"/>
+      </w:pPr>
+      <w:r>
+        <w:t>Nakon što se korak 2 ponovi nad svakim dijelom polja rekurzivno, te se u dijelu polja nađe samo jedan element, taj element je već sortiran i nalazi se na točnom indeksu na kojem se treba nalaziti u sortiranom polju. Time se nakon rekurzivnog prebacivanja manjih elemenata u lijevi dio polja, a preostalih u desni dio polja dobiva sortiranje „pivot“ elementa u svakom koraku.</w:t>
+      </w:r>
+    </w:p>
+    <w:p>
+      <w:pPr>
+        <w:pStyle w:val="Paragraphdefaultstyle"/>
+      </w:pPr>
+      <w:r>
+        <w:t>U nastavku se nalazi primjer programskog riješenja.</w:t>
+      </w:r>
+    </w:p>
+    <w:p>
+      <w:pPr>
+        <w:pStyle w:val="programksikod"/>
+      </w:pPr>
+      <w:r>
+        <w:t>void qs(int* p, int a, int b) {</w:t>
+      </w:r>
+    </w:p>
+    <w:p>
+      <w:pPr>
+        <w:pStyle w:val="programksikod"/>
+      </w:pPr>
+      <w:r>
+        <w:t xml:space="preserve">    int i=a, j=b;</w:t>
+      </w:r>
+    </w:p>
+    <w:p>
+      <w:pPr>
+        <w:pStyle w:val="programksikod"/>
+      </w:pPr>
+      <w:r>
+        <w:t xml:space="preserve">    int m=p[a], s;</w:t>
+      </w:r>
+    </w:p>
+    <w:p>
+      <w:pPr>
+        <w:pStyle w:val="programksikod"/>
+      </w:pPr>
+      <w:r>
+        <w:t xml:space="preserve">    while(i&lt;=j) {</w:t>
+      </w:r>
+    </w:p>
+    <w:p>
+      <w:pPr>
+        <w:pStyle w:val="programksikod"/>
+      </w:pPr>
+      <w:r>
+        <w:t xml:space="preserve">        while(p[i] &lt; m) i++;</w:t>
+      </w:r>
+    </w:p>
+    <w:p>
+      <w:pPr>
+        <w:pStyle w:val="programksikod"/>
+      </w:pPr>
+      <w:r>
+        <w:t xml:space="preserve">        while(p[j] &gt; m) j--;</w:t>
+      </w:r>
+    </w:p>
+    <w:p>
+      <w:pPr>
+        <w:pStyle w:val="programksikod"/>
+      </w:pPr>
+      <w:r>
+        <w:t xml:space="preserve">        if(i&lt;=j) {</w:t>
+      </w:r>
+    </w:p>
+    <w:p>
+      <w:pPr>
+        <w:pStyle w:val="programksikod"/>
+      </w:pPr>
+      <w:r>
+        <w:t xml:space="preserve">            s=p[i]; p[i]=p[j]; p[j]=s;</w:t>
+      </w:r>
+    </w:p>
+    <w:p>
+      <w:pPr>
+        <w:pStyle w:val="programksikod"/>
+      </w:pPr>
+      <w:r>
+        <w:t xml:space="preserve">            i++; j--;</w:t>
+      </w:r>
+    </w:p>
+    <w:p>
+      <w:pPr>
+        <w:pStyle w:val="programksikod"/>
+      </w:pPr>
+      <w:r>
+        <w:t xml:space="preserve">        }</w:t>
+      </w:r>
+    </w:p>
+    <w:p>
+      <w:pPr>
+        <w:pStyle w:val="programksikod"/>
+      </w:pPr>
+      <w:r>
+        <w:t xml:space="preserve">    }</w:t>
+      </w:r>
+    </w:p>
+    <w:p>
+      <w:pPr>
+        <w:pStyle w:val="programksikod"/>
+      </w:pPr>
+      <w:r>
+        <w:t xml:space="preserve">    if(a&lt;j) qs(p, a, j);</w:t>
+      </w:r>
+    </w:p>
+    <w:p>
+      <w:pPr>
+        <w:pStyle w:val="programksikod"/>
+      </w:pPr>
+      <w:r>
+        <w:t xml:space="preserve">    if(i&lt;b) qs(p, i, b);</w:t>
+      </w:r>
+    </w:p>
+    <w:p>
+      <w:pPr>
+        <w:pStyle w:val="programksikod"/>
+      </w:pPr>
+      <w:r>
+        <w:t>}</w:t>
+      </w:r>
+    </w:p>
+    <w:p>
+      <w:pPr>
+        <w:pStyle w:val="programksikod"/>
+      </w:pPr>
+    </w:p>
+    <w:p>
+      <w:pPr>
+        <w:pStyle w:val="programksikod"/>
+      </w:pPr>
+      <w:r>
+        <w:t>//qs(p, 0, n-1)</w:t>
+      </w:r>
+    </w:p>
+    <w:p>
+      <w:pPr>
+        <w:pStyle w:val="Paragraphdefaultstyle"/>
+      </w:pPr>
+      <w:r>
+        <w:t>Na samom kraju programskog riješenja vidljiv je i sam poziv navedene funkcije qs. Prvi argument funkcije je polje (točnije pokazivač na prvi element polja), drugi argument je indeks prvog elementa polja (ili dijela polja koji se želi sortirati), te posljednji, treći argument je indeks zadnjeg elementa polja (ili dijela polja koji se želi sortirati).</w:t>
       </w:r>
     </w:p>
     <w:p>
@@ -2709,6 +3014,7 @@
       </w:pPr>
       <w:bookmarkStart w:id="9" w:name="_Toc458861083"/>
       <w:r>
+        <w:lastRenderedPageBreak/>
         <w:t>Merge sort</w:t>
       </w:r>
       <w:bookmarkEnd w:id="9"/>
@@ -3175,7 +3481,7 @@
         <w:rPr>
           <w:noProof/>
         </w:rPr>
-        <w:t>8</w:t>
+        <w:t>7</w:t>
       </w:r>
     </w:fldSimple>
   </w:p>
@@ -3677,6 +3983,119 @@
     </w:lvl>
   </w:abstractNum>
   <w:abstractNum w:abstractNumId="4">
+    <w:nsid w:val="2D3930BC"/>
+    <w:multiLevelType w:val="hybridMultilevel"/>
+    <w:tmpl w:val="9AD6724A"/>
+    <w:lvl w:ilvl="0" w:tplc="041A0001">
+      <w:start w:val="1"/>
+      <w:numFmt w:val="bullet"/>
+      <w:lvlText w:val=""/>
+      <w:lvlJc w:val="left"/>
+      <w:pPr>
+        <w:ind w:left="1428" w:hanging="360"/>
+      </w:pPr>
+      <w:rPr>
+        <w:rFonts w:ascii="Symbol" w:hAnsi="Symbol" w:hint="default"/>
+      </w:rPr>
+    </w:lvl>
+    <w:lvl w:ilvl="1" w:tplc="041A0003" w:tentative="1">
+      <w:start w:val="1"/>
+      <w:numFmt w:val="bullet"/>
+      <w:lvlText w:val="o"/>
+      <w:lvlJc w:val="left"/>
+      <w:pPr>
+        <w:ind w:left="2148" w:hanging="360"/>
+      </w:pPr>
+      <w:rPr>
+        <w:rFonts w:ascii="Courier New" w:hAnsi="Courier New" w:cs="Courier New" w:hint="default"/>
+      </w:rPr>
+    </w:lvl>
+    <w:lvl w:ilvl="2" w:tplc="041A0005" w:tentative="1">
+      <w:start w:val="1"/>
+      <w:numFmt w:val="bullet"/>
+      <w:lvlText w:val=""/>
+      <w:lvlJc w:val="left"/>
+      <w:pPr>
+        <w:ind w:left="2868" w:hanging="360"/>
+      </w:pPr>
+      <w:rPr>
+        <w:rFonts w:ascii="Wingdings" w:hAnsi="Wingdings" w:hint="default"/>
+      </w:rPr>
+    </w:lvl>
+    <w:lvl w:ilvl="3" w:tplc="041A0001" w:tentative="1">
+      <w:start w:val="1"/>
+      <w:numFmt w:val="bullet"/>
+      <w:lvlText w:val=""/>
+      <w:lvlJc w:val="left"/>
+      <w:pPr>
+        <w:ind w:left="3588" w:hanging="360"/>
+      </w:pPr>
+      <w:rPr>
+        <w:rFonts w:ascii="Symbol" w:hAnsi="Symbol" w:hint="default"/>
+      </w:rPr>
+    </w:lvl>
+    <w:lvl w:ilvl="4" w:tplc="041A0003" w:tentative="1">
+      <w:start w:val="1"/>
+      <w:numFmt w:val="bullet"/>
+      <w:lvlText w:val="o"/>
+      <w:lvlJc w:val="left"/>
+      <w:pPr>
+        <w:ind w:left="4308" w:hanging="360"/>
+      </w:pPr>
+      <w:rPr>
+        <w:rFonts w:ascii="Courier New" w:hAnsi="Courier New" w:cs="Courier New" w:hint="default"/>
+      </w:rPr>
+    </w:lvl>
+    <w:lvl w:ilvl="5" w:tplc="041A0005" w:tentative="1">
+      <w:start w:val="1"/>
+      <w:numFmt w:val="bullet"/>
+      <w:lvlText w:val=""/>
+      <w:lvlJc w:val="left"/>
+      <w:pPr>
+        <w:ind w:left="5028" w:hanging="360"/>
+      </w:pPr>
+      <w:rPr>
+        <w:rFonts w:ascii="Wingdings" w:hAnsi="Wingdings" w:hint="default"/>
+      </w:rPr>
+    </w:lvl>
+    <w:lvl w:ilvl="6" w:tplc="041A0001" w:tentative="1">
+      <w:start w:val="1"/>
+      <w:numFmt w:val="bullet"/>
+      <w:lvlText w:val=""/>
+      <w:lvlJc w:val="left"/>
+      <w:pPr>
+        <w:ind w:left="5748" w:hanging="360"/>
+      </w:pPr>
+      <w:rPr>
+        <w:rFonts w:ascii="Symbol" w:hAnsi="Symbol" w:hint="default"/>
+      </w:rPr>
+    </w:lvl>
+    <w:lvl w:ilvl="7" w:tplc="041A0003" w:tentative="1">
+      <w:start w:val="1"/>
+      <w:numFmt w:val="bullet"/>
+      <w:lvlText w:val="o"/>
+      <w:lvlJc w:val="left"/>
+      <w:pPr>
+        <w:ind w:left="6468" w:hanging="360"/>
+      </w:pPr>
+      <w:rPr>
+        <w:rFonts w:ascii="Courier New" w:hAnsi="Courier New" w:cs="Courier New" w:hint="default"/>
+      </w:rPr>
+    </w:lvl>
+    <w:lvl w:ilvl="8" w:tplc="041A0005" w:tentative="1">
+      <w:start w:val="1"/>
+      <w:numFmt w:val="bullet"/>
+      <w:lvlText w:val=""/>
+      <w:lvlJc w:val="left"/>
+      <w:pPr>
+        <w:ind w:left="7188" w:hanging="360"/>
+      </w:pPr>
+      <w:rPr>
+        <w:rFonts w:ascii="Wingdings" w:hAnsi="Wingdings" w:hint="default"/>
+      </w:rPr>
+    </w:lvl>
+  </w:abstractNum>
+  <w:abstractNum w:abstractNumId="5">
     <w:nsid w:val="3D09409F"/>
     <w:multiLevelType w:val="hybridMultilevel"/>
     <w:tmpl w:val="C45CB832"/>
@@ -3793,7 +4212,93 @@
       </w:pPr>
     </w:lvl>
   </w:abstractNum>
-  <w:abstractNum w:abstractNumId="5">
+  <w:abstractNum w:abstractNumId="6">
+    <w:nsid w:val="47DB7330"/>
+    <w:multiLevelType w:val="hybridMultilevel"/>
+    <w:tmpl w:val="8BBC483E"/>
+    <w:lvl w:ilvl="0" w:tplc="041A000F">
+      <w:start w:val="1"/>
+      <w:numFmt w:val="decimal"/>
+      <w:lvlText w:val="%1."/>
+      <w:lvlJc w:val="left"/>
+      <w:pPr>
+        <w:ind w:left="1428" w:hanging="360"/>
+      </w:pPr>
+    </w:lvl>
+    <w:lvl w:ilvl="1" w:tplc="041A0019" w:tentative="1">
+      <w:start w:val="1"/>
+      <w:numFmt w:val="lowerLetter"/>
+      <w:lvlText w:val="%2."/>
+      <w:lvlJc w:val="left"/>
+      <w:pPr>
+        <w:ind w:left="2148" w:hanging="360"/>
+      </w:pPr>
+    </w:lvl>
+    <w:lvl w:ilvl="2" w:tplc="041A001B" w:tentative="1">
+      <w:start w:val="1"/>
+      <w:numFmt w:val="lowerRoman"/>
+      <w:lvlText w:val="%3."/>
+      <w:lvlJc w:val="right"/>
+      <w:pPr>
+        <w:ind w:left="2868" w:hanging="180"/>
+      </w:pPr>
+    </w:lvl>
+    <w:lvl w:ilvl="3" w:tplc="041A000F" w:tentative="1">
+      <w:start w:val="1"/>
+      <w:numFmt w:val="decimal"/>
+      <w:lvlText w:val="%4."/>
+      <w:lvlJc w:val="left"/>
+      <w:pPr>
+        <w:ind w:left="3588" w:hanging="360"/>
+      </w:pPr>
+    </w:lvl>
+    <w:lvl w:ilvl="4" w:tplc="041A0019" w:tentative="1">
+      <w:start w:val="1"/>
+      <w:numFmt w:val="lowerLetter"/>
+      <w:lvlText w:val="%5."/>
+      <w:lvlJc w:val="left"/>
+      <w:pPr>
+        <w:ind w:left="4308" w:hanging="360"/>
+      </w:pPr>
+    </w:lvl>
+    <w:lvl w:ilvl="5" w:tplc="041A001B" w:tentative="1">
+      <w:start w:val="1"/>
+      <w:numFmt w:val="lowerRoman"/>
+      <w:lvlText w:val="%6."/>
+      <w:lvlJc w:val="right"/>
+      <w:pPr>
+        <w:ind w:left="5028" w:hanging="180"/>
+      </w:pPr>
+    </w:lvl>
+    <w:lvl w:ilvl="6" w:tplc="041A000F" w:tentative="1">
+      <w:start w:val="1"/>
+      <w:numFmt w:val="decimal"/>
+      <w:lvlText w:val="%7."/>
+      <w:lvlJc w:val="left"/>
+      <w:pPr>
+        <w:ind w:left="5748" w:hanging="360"/>
+      </w:pPr>
+    </w:lvl>
+    <w:lvl w:ilvl="7" w:tplc="041A0019" w:tentative="1">
+      <w:start w:val="1"/>
+      <w:numFmt w:val="lowerLetter"/>
+      <w:lvlText w:val="%8."/>
+      <w:lvlJc w:val="left"/>
+      <w:pPr>
+        <w:ind w:left="6468" w:hanging="360"/>
+      </w:pPr>
+    </w:lvl>
+    <w:lvl w:ilvl="8" w:tplc="041A001B" w:tentative="1">
+      <w:start w:val="1"/>
+      <w:numFmt w:val="lowerRoman"/>
+      <w:lvlText w:val="%9."/>
+      <w:lvlJc w:val="right"/>
+      <w:pPr>
+        <w:ind w:left="7188" w:hanging="180"/>
+      </w:pPr>
+    </w:lvl>
+  </w:abstractNum>
+  <w:abstractNum w:abstractNumId="7">
     <w:nsid w:val="4E9317CD"/>
     <w:multiLevelType w:val="hybridMultilevel"/>
     <w:tmpl w:val="4B6AA4BE"/>
@@ -3882,7 +4387,7 @@
       </w:pPr>
     </w:lvl>
   </w:abstractNum>
-  <w:abstractNum w:abstractNumId="6">
+  <w:abstractNum w:abstractNumId="8">
     <w:nsid w:val="556C65F1"/>
     <w:multiLevelType w:val="hybridMultilevel"/>
     <w:tmpl w:val="7FC4F5D0"/>
@@ -4002,7 +4507,7 @@
       </w:pPr>
     </w:lvl>
   </w:abstractNum>
-  <w:abstractNum w:abstractNumId="7">
+  <w:abstractNum w:abstractNumId="9">
     <w:nsid w:val="67C2432D"/>
     <w:multiLevelType w:val="hybridMultilevel"/>
     <w:tmpl w:val="1E80A032"/>
@@ -4115,7 +4620,7 @@
       </w:rPr>
     </w:lvl>
   </w:abstractNum>
-  <w:abstractNum w:abstractNumId="8">
+  <w:abstractNum w:abstractNumId="10">
     <w:nsid w:val="69832197"/>
     <w:multiLevelType w:val="multilevel"/>
     <w:tmpl w:val="A906C7DC"/>
@@ -4241,7 +4746,7 @@
       </w:rPr>
     </w:lvl>
   </w:abstractNum>
-  <w:abstractNum w:abstractNumId="9">
+  <w:abstractNum w:abstractNumId="11">
     <w:nsid w:val="789F2EDA"/>
     <w:multiLevelType w:val="hybridMultilevel"/>
     <w:tmpl w:val="2E7483BA"/>
@@ -4354,7 +4859,7 @@
       </w:rPr>
     </w:lvl>
   </w:abstractNum>
-  <w:abstractNum w:abstractNumId="10">
+  <w:abstractNum w:abstractNumId="12">
     <w:nsid w:val="797E25BB"/>
     <w:multiLevelType w:val="hybridMultilevel"/>
     <w:tmpl w:val="6B62F332"/>
@@ -4475,7 +4980,7 @@
       </w:pPr>
     </w:lvl>
   </w:abstractNum>
-  <w:abstractNum w:abstractNumId="11">
+  <w:abstractNum w:abstractNumId="13">
     <w:nsid w:val="7F3C6A54"/>
     <w:multiLevelType w:val="hybridMultilevel"/>
     <w:tmpl w:val="EB88613A"/>
@@ -4589,7 +5094,7 @@
     </w:lvl>
   </w:abstractNum>
   <w:num w:numId="1">
-    <w:abstractNumId w:val="8"/>
+    <w:abstractNumId w:val="10"/>
   </w:num>
   <w:num w:numId="2">
     <w:abstractNumId w:val="0"/>
@@ -4598,37 +5103,43 @@
     <w:abstractNumId w:val="3"/>
   </w:num>
   <w:num w:numId="4">
-    <w:abstractNumId w:val="4"/>
+    <w:abstractNumId w:val="5"/>
   </w:num>
   <w:num w:numId="5">
-    <w:abstractNumId w:val="5"/>
+    <w:abstractNumId w:val="7"/>
   </w:num>
   <w:num w:numId="6">
     <w:abstractNumId w:val="2"/>
   </w:num>
   <w:num w:numId="7">
-    <w:abstractNumId w:val="11"/>
+    <w:abstractNumId w:val="13"/>
   </w:num>
   <w:num w:numId="8">
-    <w:abstractNumId w:val="6"/>
+    <w:abstractNumId w:val="8"/>
   </w:num>
   <w:num w:numId="9">
     <w:abstractNumId w:val="1"/>
   </w:num>
   <w:num w:numId="10">
+    <w:abstractNumId w:val="11"/>
+  </w:num>
+  <w:num w:numId="11">
+    <w:abstractNumId w:val="12"/>
+  </w:num>
+  <w:num w:numId="12">
     <w:abstractNumId w:val="9"/>
   </w:num>
-  <w:num w:numId="11">
+  <w:num w:numId="13">
     <w:abstractNumId w:val="10"/>
   </w:num>
-  <w:num w:numId="12">
-    <w:abstractNumId w:val="7"/>
+  <w:num w:numId="14">
+    <w:abstractNumId w:val="10"/>
   </w:num>
-  <w:num w:numId="13">
-    <w:abstractNumId w:val="8"/>
+  <w:num w:numId="15">
+    <w:abstractNumId w:val="4"/>
   </w:num>
-  <w:num w:numId="14">
-    <w:abstractNumId w:val="8"/>
+  <w:num w:numId="16">
+    <w:abstractNumId w:val="6"/>
   </w:num>
 </w:numbering>
 </file>
@@ -5574,6 +6085,7 @@
   <w:style w:type="paragraph" w:customStyle="1" w:styleId="programksikod">
     <w:name w:val="programksi_kod"/>
     <w:basedOn w:val="NoSpacing"/>
+    <w:link w:val="programksikodChar"/>
     <w:qFormat/>
     <w:rsid w:val="00CC2B5D"/>
     <w:pPr>
@@ -5605,327 +6117,6 @@
     <w:rsid w:val="00CC2B5D"/>
   </w:style>
 </w:styles>
-</file>
-
-<file path=word/glossary/document.xml><?xml version="1.0" encoding="utf-8"?>
-<w:glossaryDocument xmlns:ve="http://schemas.openxmlformats.org/markup-compatibility/2006" xmlns:o="urn:schemas-microsoft-com:office:office" xmlns:r="http://schemas.openxmlformats.org/officeDocument/2006/relationships" xmlns:m="http://schemas.openxmlformats.org/officeDocument/2006/math" xmlns:v="urn:schemas-microsoft-com:vml" xmlns:wp="http://schemas.openxmlformats.org/drawingml/2006/wordprocessingDrawing" xmlns:w10="urn:schemas-microsoft-com:office:word" xmlns:w="http://schemas.openxmlformats.org/wordprocessingml/2006/main" xmlns:wne="http://schemas.microsoft.com/office/word/2006/wordml">
-  <w:docParts/>
-</w:glossaryDocument>
-</file>
-
-<file path=word/glossary/fontTable.xml><?xml version="1.0" encoding="utf-8"?>
-<w:fonts xmlns:r="http://schemas.openxmlformats.org/officeDocument/2006/relationships" xmlns:w="http://schemas.openxmlformats.org/wordprocessingml/2006/main">
-  <w:font w:name="Symbol">
-    <w:panose1 w:val="05050102010706020507"/>
-    <w:charset w:val="02"/>
-    <w:family w:val="roman"/>
-    <w:pitch w:val="variable"/>
-    <w:sig w:usb0="00000000" w:usb1="10000000" w:usb2="00000000" w:usb3="00000000" w:csb0="80000000" w:csb1="00000000"/>
-  </w:font>
-  <w:font w:name="Times New Roman">
-    <w:panose1 w:val="02020603050405020304"/>
-    <w:charset w:val="EE"/>
-    <w:family w:val="roman"/>
-    <w:pitch w:val="variable"/>
-    <w:sig w:usb0="E0002AFF" w:usb1="C0007841" w:usb2="00000009" w:usb3="00000000" w:csb0="000001FF" w:csb1="00000000"/>
-  </w:font>
-  <w:font w:name="Courier New">
-    <w:panose1 w:val="02070309020205020404"/>
-    <w:charset w:val="EE"/>
-    <w:family w:val="modern"/>
-    <w:pitch w:val="fixed"/>
-    <w:sig w:usb0="E0002AFF" w:usb1="C0007843" w:usb2="00000009" w:usb3="00000000" w:csb0="000001FF" w:csb1="00000000"/>
-  </w:font>
-  <w:font w:name="Wingdings">
-    <w:panose1 w:val="05000000000000000000"/>
-    <w:charset w:val="02"/>
-    <w:family w:val="auto"/>
-    <w:pitch w:val="variable"/>
-    <w:sig w:usb0="00000000" w:usb1="10000000" w:usb2="00000000" w:usb3="00000000" w:csb0="80000000" w:csb1="00000000"/>
-  </w:font>
-  <w:font w:name="Calibri">
-    <w:panose1 w:val="020F0502020204030204"/>
-    <w:charset w:val="EE"/>
-    <w:family w:val="swiss"/>
-    <w:pitch w:val="variable"/>
-    <w:sig w:usb0="E10002FF" w:usb1="4000ACFF" w:usb2="00000009" w:usb3="00000000" w:csb0="0000019F" w:csb1="00000000"/>
-  </w:font>
-  <w:font w:name="Cambria">
-    <w:panose1 w:val="02040503050406030204"/>
-    <w:charset w:val="EE"/>
-    <w:family w:val="roman"/>
-    <w:pitch w:val="variable"/>
-    <w:sig w:usb0="E00002FF" w:usb1="400004FF" w:usb2="00000000" w:usb3="00000000" w:csb0="0000019F" w:csb1="00000000"/>
-  </w:font>
-  <w:font w:name="Arial">
-    <w:panose1 w:val="020B0604020202020204"/>
-    <w:charset w:val="EE"/>
-    <w:family w:val="swiss"/>
-    <w:pitch w:val="variable"/>
-    <w:sig w:usb0="E0002AFF" w:usb1="C0007843" w:usb2="00000009" w:usb3="00000000" w:csb0="000001FF" w:csb1="00000000"/>
-  </w:font>
-  <w:font w:name="Tahoma">
-    <w:panose1 w:val="020B0604030504040204"/>
-    <w:charset w:val="EE"/>
-    <w:family w:val="swiss"/>
-    <w:pitch w:val="variable"/>
-    <w:sig w:usb0="E1002EFF" w:usb1="C000605B" w:usb2="00000029" w:usb3="00000000" w:csb0="000101FF" w:csb1="00000000"/>
-  </w:font>
-  <w:font w:name="Consolas">
-    <w:panose1 w:val="020B0609020204030204"/>
-    <w:charset w:val="EE"/>
-    <w:family w:val="modern"/>
-    <w:pitch w:val="fixed"/>
-    <w:sig w:usb0="E10002FF" w:usb1="4000FCFF" w:usb2="00000009" w:usb3="00000000" w:csb0="0000019F" w:csb1="00000000"/>
-  </w:font>
-  <w:font w:name="Cambria Math">
-    <w:panose1 w:val="02040503050406030204"/>
-    <w:charset w:val="EE"/>
-    <w:family w:val="roman"/>
-    <w:pitch w:val="variable"/>
-    <w:sig w:usb0="E00002FF" w:usb1="420024FF" w:usb2="00000000" w:usb3="00000000" w:csb0="0000019F" w:csb1="00000000"/>
-  </w:font>
-</w:fonts>
-</file>
-
-<file path=word/glossary/settings.xml><?xml version="1.0" encoding="utf-8"?>
-<w:settings xmlns:o="urn:schemas-microsoft-com:office:office" xmlns:r="http://schemas.openxmlformats.org/officeDocument/2006/relationships" xmlns:m="http://schemas.openxmlformats.org/officeDocument/2006/math" xmlns:v="urn:schemas-microsoft-com:vml" xmlns:w10="urn:schemas-microsoft-com:office:word" xmlns:w="http://schemas.openxmlformats.org/wordprocessingml/2006/main" xmlns:sl="http://schemas.openxmlformats.org/schemaLibrary/2006/main">
-  <w:view w:val="normal"/>
-  <w:defaultTabStop w:val="708"/>
-  <w:hyphenationZone w:val="425"/>
-  <w:characterSpacingControl w:val="doNotCompress"/>
-  <w:compat>
-    <w:useFELayout/>
-  </w:compat>
-  <w:rsids>
-    <w:rsidRoot w:val="000C132D"/>
-    <w:rsid w:val="000C132D"/>
-  </w:rsids>
-  <m:mathPr>
-    <m:mathFont m:val="Cambria Math"/>
-    <m:brkBin m:val="before"/>
-    <m:brkBinSub m:val="--"/>
-    <m:smallFrac m:val="off"/>
-    <m:dispDef/>
-    <m:lMargin m:val="0"/>
-    <m:rMargin m:val="0"/>
-    <m:defJc m:val="centerGroup"/>
-    <m:wrapIndent m:val="1440"/>
-    <m:intLim m:val="subSup"/>
-    <m:naryLim m:val="undOvr"/>
-  </m:mathPr>
-  <w:themeFontLang w:val="hr-HR"/>
-  <w:clrSchemeMapping w:bg1="light1" w:t1="dark1" w:bg2="light2" w:t2="dark2" w:accent1="accent1" w:accent2="accent2" w:accent3="accent3" w:accent4="accent4" w:accent5="accent5" w:accent6="accent6" w:hyperlink="hyperlink" w:followedHyperlink="followedHyperlink"/>
-  <w:decimalSymbol w:val=","/>
-  <w:listSeparator w:val=";"/>
-</w:settings>
-</file>
-
-<file path=word/glossary/styles.xml><?xml version="1.0" encoding="utf-8"?>
-<w:styles xmlns:r="http://schemas.openxmlformats.org/officeDocument/2006/relationships" xmlns:w="http://schemas.openxmlformats.org/wordprocessingml/2006/main">
-  <w:docDefaults>
-    <w:rPrDefault>
-      <w:rPr>
-        <w:rFonts w:asciiTheme="minorHAnsi" w:eastAsiaTheme="minorEastAsia" w:hAnsiTheme="minorHAnsi" w:cstheme="minorBidi"/>
-        <w:sz w:val="22"/>
-        <w:szCs w:val="22"/>
-        <w:lang w:val="hr-HR" w:eastAsia="hr-HR" w:bidi="ar-SA"/>
-      </w:rPr>
-    </w:rPrDefault>
-    <w:pPrDefault>
-      <w:pPr>
-        <w:spacing w:after="200" w:line="276" w:lineRule="auto"/>
-      </w:pPr>
-    </w:pPrDefault>
-  </w:docDefaults>
-  <w:latentStyles w:defLockedState="0" w:defUIPriority="99" w:defSemiHidden="1" w:defUnhideWhenUsed="1" w:defQFormat="0" w:count="267">
-    <w:lsdException w:name="Normal" w:semiHidden="0" w:uiPriority="0" w:unhideWhenUsed="0" w:qFormat="1"/>
-    <w:lsdException w:name="heading 1" w:semiHidden="0" w:uiPriority="9" w:unhideWhenUsed="0" w:qFormat="1"/>
-    <w:lsdException w:name="heading 2" w:uiPriority="9" w:qFormat="1"/>
-    <w:lsdException w:name="heading 3" w:uiPriority="9" w:qFormat="1"/>
-    <w:lsdException w:name="heading 4" w:uiPriority="9" w:qFormat="1"/>
-    <w:lsdException w:name="heading 5" w:uiPriority="9" w:qFormat="1"/>
-    <w:lsdException w:name="heading 6" w:uiPriority="9" w:qFormat="1"/>
-    <w:lsdException w:name="heading 7" w:uiPriority="9" w:qFormat="1"/>
-    <w:lsdException w:name="heading 8" w:uiPriority="9" w:qFormat="1"/>
-    <w:lsdException w:name="heading 9" w:uiPriority="9" w:qFormat="1"/>
-    <w:lsdException w:name="toc 1" w:uiPriority="39"/>
-    <w:lsdException w:name="toc 2" w:uiPriority="39"/>
-    <w:lsdException w:name="toc 3" w:uiPriority="39"/>
-    <w:lsdException w:name="toc 4" w:uiPriority="39"/>
-    <w:lsdException w:name="toc 5" w:uiPriority="39"/>
-    <w:lsdException w:name="toc 6" w:uiPriority="39"/>
-    <w:lsdException w:name="toc 7" w:uiPriority="39"/>
-    <w:lsdException w:name="toc 8" w:uiPriority="39"/>
-    <w:lsdException w:name="toc 9" w:uiPriority="39"/>
-    <w:lsdException w:name="caption" w:uiPriority="35" w:qFormat="1"/>
-    <w:lsdException w:name="Title" w:semiHidden="0" w:uiPriority="10" w:unhideWhenUsed="0" w:qFormat="1"/>
-    <w:lsdException w:name="Default Paragraph Font" w:uiPriority="1"/>
-    <w:lsdException w:name="Subtitle" w:semiHidden="0" w:uiPriority="11" w:unhideWhenUsed="0" w:qFormat="1"/>
-    <w:lsdException w:name="Strong" w:semiHidden="0" w:uiPriority="22" w:unhideWhenUsed="0" w:qFormat="1"/>
-    <w:lsdException w:name="Emphasis" w:semiHidden="0" w:uiPriority="20" w:unhideWhenUsed="0" w:qFormat="1"/>
-    <w:lsdException w:name="Table Grid" w:semiHidden="0" w:uiPriority="59" w:unhideWhenUsed="0"/>
-    <w:lsdException w:name="Placeholder Text" w:unhideWhenUsed="0"/>
-    <w:lsdException w:name="No Spacing" w:semiHidden="0" w:uiPriority="1" w:unhideWhenUsed="0" w:qFormat="1"/>
-    <w:lsdException w:name="Light Shading" w:semiHidden="0" w:uiPriority="60" w:unhideWhenUsed="0"/>
-    <w:lsdException w:name="Light List" w:semiHidden="0" w:uiPriority="61" w:unhideWhenUsed="0"/>
-    <w:lsdException w:name="Light Grid" w:semiHidden="0" w:uiPriority="62" w:unhideWhenUsed="0"/>
-    <w:lsdException w:name="Medium Shading 1" w:semiHidden="0" w:uiPriority="63" w:unhideWhenUsed="0"/>
-    <w:lsdException w:name="Medium Shading 2" w:semiHidden="0" w:uiPriority="64" w:unhideWhenUsed="0"/>
-    <w:lsdException w:name="Medium List 1" w:semiHidden="0" w:uiPriority="65" w:unhideWhenUsed="0"/>
-    <w:lsdException w:name="Medium List 2" w:semiHidden="0" w:uiPriority="66" w:unhideWhenUsed="0"/>
-    <w:lsdException w:name="Medium Grid 1" w:semiHidden="0" w:uiPriority="67" w:unhideWhenUsed="0"/>
-    <w:lsdException w:name="Medium Grid 2" w:semiHidden="0" w:uiPriority="68" w:unhideWhenUsed="0"/>
-    <w:lsdException w:name="Medium Grid 3" w:semiHidden="0" w:uiPriority="69" w:unhideWhenUsed="0"/>
-    <w:lsdException w:name="Dark List" w:semiHidden="0" w:uiPriority="70" w:unhideWhenUsed="0"/>
-    <w:lsdException w:name="Colorful Shading" w:semiHidden="0" w:uiPriority="71" w:unhideWhenUsed="0"/>
-    <w:lsdException w:name="Colorful List" w:semiHidden="0" w:uiPriority="72" w:unhideWhenUsed="0"/>
-    <w:lsdException w:name="Colorful Grid" w:semiHidden="0" w:uiPriority="73" w:unhideWhenUsed="0"/>
-    <w:lsdException w:name="Light Shading Accent 1" w:semiHidden="0" w:uiPriority="60" w:unhideWhenUsed="0"/>
-    <w:lsdException w:name="Light List Accent 1" w:semiHidden="0" w:uiPriority="61" w:unhideWhenUsed="0"/>
-    <w:lsdException w:name="Light Grid Accent 1" w:semiHidden="0" w:uiPriority="62" w:unhideWhenUsed="0"/>
-    <w:lsdException w:name="Medium Shading 1 Accent 1" w:semiHidden="0" w:uiPriority="63" w:unhideWhenUsed="0"/>
-    <w:lsdException w:name="Medium Shading 2 Accent 1" w:semiHidden="0" w:uiPriority="64" w:unhideWhenUsed="0"/>
-    <w:lsdException w:name="Medium List 1 Accent 1" w:semiHidden="0" w:uiPriority="65" w:unhideWhenUsed="0"/>
-    <w:lsdException w:name="Revision" w:unhideWhenUsed="0"/>
-    <w:lsdException w:name="List Paragraph" w:semiHidden="0" w:uiPriority="34" w:unhideWhenUsed="0" w:qFormat="1"/>
-    <w:lsdException w:name="Quote" w:semiHidden="0" w:uiPriority="29" w:unhideWhenUsed="0" w:qFormat="1"/>
-    <w:lsdException w:name="Intense Quote" w:semiHidden="0" w:uiPriority="30" w:unhideWhenUsed="0" w:qFormat="1"/>
-    <w:lsdException w:name="Medium List 2 Accent 1" w:semiHidden="0" w:uiPriority="66" w:unhideWhenUsed="0"/>
-    <w:lsdException w:name="Medium Grid 1 Accent 1" w:semiHidden="0" w:uiPriority="67" w:unhideWhenUsed="0"/>
-    <w:lsdException w:name="Medium Grid 2 Accent 1" w:semiHidden="0" w:uiPriority="68" w:unhideWhenUsed="0"/>
-    <w:lsdException w:name="Medium Grid 3 Accent 1" w:semiHidden="0" w:uiPriority="69" w:unhideWhenUsed="0"/>
-    <w:lsdException w:name="Dark List Accent 1" w:semiHidden="0" w:uiPriority="70" w:unhideWhenUsed="0"/>
-    <w:lsdException w:name="Colorful Shading Accent 1" w:semiHidden="0" w:uiPriority="71" w:unhideWhenUsed="0"/>
-    <w:lsdException w:name="Colorful List Accent 1" w:semiHidden="0" w:uiPriority="72" w:unhideWhenUsed="0"/>
-    <w:lsdException w:name="Colorful Grid Accent 1" w:semiHidden="0" w:uiPriority="73" w:unhideWhenUsed="0"/>
-    <w:lsdException w:name="Light Shading Accent 2" w:semiHidden="0" w:uiPriority="60" w:unhideWhenUsed="0"/>
-    <w:lsdException w:name="Light List Accent 2" w:semiHidden="0" w:uiPriority="61" w:unhideWhenUsed="0"/>
-    <w:lsdException w:name="Light Grid Accent 2" w:semiHidden="0" w:uiPriority="62" w:unhideWhenUsed="0"/>
-    <w:lsdException w:name="Medium Shading 1 Accent 2" w:semiHidden="0" w:uiPriority="63" w:unhideWhenUsed="0"/>
-    <w:lsdException w:name="Medium Shading 2 Accent 2" w:semiHidden="0" w:uiPriority="64" w:unhideWhenUsed="0"/>
-    <w:lsdException w:name="Medium List 1 Accent 2" w:semiHidden="0" w:uiPriority="65" w:unhideWhenUsed="0"/>
-    <w:lsdException w:name="Medium List 2 Accent 2" w:semiHidden="0" w:uiPriority="66" w:unhideWhenUsed="0"/>
-    <w:lsdException w:name="Medium Grid 1 Accent 2" w:semiHidden="0" w:uiPriority="67" w:unhideWhenUsed="0"/>
-    <w:lsdException w:name="Medium Grid 2 Accent 2" w:semiHidden="0" w:uiPriority="68" w:unhideWhenUsed="0"/>
-    <w:lsdException w:name="Medium Grid 3 Accent 2" w:semiHidden="0" w:uiPriority="69" w:unhideWhenUsed="0"/>
-    <w:lsdException w:name="Dark List Accent 2" w:semiHidden="0" w:uiPriority="70" w:unhideWhenUsed="0"/>
-    <w:lsdException w:name="Colorful Shading Accent 2" w:semiHidden="0" w:uiPriority="71" w:unhideWhenUsed="0"/>
-    <w:lsdException w:name="Colorful List Accent 2" w:semiHidden="0" w:uiPriority="72" w:unhideWhenUsed="0"/>
-    <w:lsdException w:name="Colorful Grid Accent 2" w:semiHidden="0" w:uiPriority="73" w:unhideWhenUsed="0"/>
-    <w:lsdException w:name="Light Shading Accent 3" w:semiHidden="0" w:uiPriority="60" w:unhideWhenUsed="0"/>
-    <w:lsdException w:name="Light List Accent 3" w:semiHidden="0" w:uiPriority="61" w:unhideWhenUsed="0"/>
-    <w:lsdException w:name="Light Grid Accent 3" w:semiHidden="0" w:uiPriority="62" w:unhideWhenUsed="0"/>
-    <w:lsdException w:name="Medium Shading 1 Accent 3" w:semiHidden="0" w:uiPriority="63" w:unhideWhenUsed="0"/>
-    <w:lsdException w:name="Medium Shading 2 Accent 3" w:semiHidden="0" w:uiPriority="64" w:unhideWhenUsed="0"/>
-    <w:lsdException w:name="Medium List 1 Accent 3" w:semiHidden="0" w:uiPriority="65" w:unhideWhenUsed="0"/>
-    <w:lsdException w:name="Medium List 2 Accent 3" w:semiHidden="0" w:uiPriority="66" w:unhideWhenUsed="0"/>
-    <w:lsdException w:name="Medium Grid 1 Accent 3" w:semiHidden="0" w:uiPriority="67" w:unhideWhenUsed="0"/>
-    <w:lsdException w:name="Medium Grid 2 Accent 3" w:semiHidden="0" w:uiPriority="68" w:unhideWhenUsed="0"/>
-    <w:lsdException w:name="Medium Grid 3 Accent 3" w:semiHidden="0" w:uiPriority="69" w:unhideWhenUsed="0"/>
-    <w:lsdException w:name="Dark List Accent 3" w:semiHidden="0" w:uiPriority="70" w:unhideWhenUsed="0"/>
-    <w:lsdException w:name="Colorful Shading Accent 3" w:semiHidden="0" w:uiPriority="71" w:unhideWhenUsed="0"/>
-    <w:lsdException w:name="Colorful List Accent 3" w:semiHidden="0" w:uiPriority="72" w:unhideWhenUsed="0"/>
-    <w:lsdException w:name="Colorful Grid Accent 3" w:semiHidden="0" w:uiPriority="73" w:unhideWhenUsed="0"/>
-    <w:lsdException w:name="Light Shading Accent 4" w:semiHidden="0" w:uiPriority="60" w:unhideWhenUsed="0"/>
-    <w:lsdException w:name="Light List Accent 4" w:semiHidden="0" w:uiPriority="61" w:unhideWhenUsed="0"/>
-    <w:lsdException w:name="Light Grid Accent 4" w:semiHidden="0" w:uiPriority="62" w:unhideWhenUsed="0"/>
-    <w:lsdException w:name="Medium Shading 1 Accent 4" w:semiHidden="0" w:uiPriority="63" w:unhideWhenUsed="0"/>
-    <w:lsdException w:name="Medium Shading 2 Accent 4" w:semiHidden="0" w:uiPriority="64" w:unhideWhenUsed="0"/>
-    <w:lsdException w:name="Medium List 1 Accent 4" w:semiHidden="0" w:uiPriority="65" w:unhideWhenUsed="0"/>
-    <w:lsdException w:name="Medium List 2 Accent 4" w:semiHidden="0" w:uiPriority="66" w:unhideWhenUsed="0"/>
-    <w:lsdException w:name="Medium Grid 1 Accent 4" w:semiHidden="0" w:uiPriority="67" w:unhideWhenUsed="0"/>
-    <w:lsdException w:name="Medium Grid 2 Accent 4" w:semiHidden="0" w:uiPriority="68" w:unhideWhenUsed="0"/>
-    <w:lsdException w:name="Medium Grid 3 Accent 4" w:semiHidden="0" w:uiPriority="69" w:unhideWhenUsed="0"/>
-    <w:lsdException w:name="Dark List Accent 4" w:semiHidden="0" w:uiPriority="70" w:unhideWhenUsed="0"/>
-    <w:lsdException w:name="Colorful Shading Accent 4" w:semiHidden="0" w:uiPriority="71" w:unhideWhenUsed="0"/>
-    <w:lsdException w:name="Colorful List Accent 4" w:semiHidden="0" w:uiPriority="72" w:unhideWhenUsed="0"/>
-    <w:lsdException w:name="Colorful Grid Accent 4" w:semiHidden="0" w:uiPriority="73" w:unhideWhenUsed="0"/>
-    <w:lsdException w:name="Light Shading Accent 5" w:semiHidden="0" w:uiPriority="60" w:unhideWhenUsed="0"/>
-    <w:lsdException w:name="Light List Accent 5" w:semiHidden="0" w:uiPriority="61" w:unhideWhenUsed="0"/>
-    <w:lsdException w:name="Light Grid Accent 5" w:semiHidden="0" w:uiPriority="62" w:unhideWhenUsed="0"/>
-    <w:lsdException w:name="Medium Shading 1 Accent 5" w:semiHidden="0" w:uiPriority="63" w:unhideWhenUsed="0"/>
-    <w:lsdException w:name="Medium Shading 2 Accent 5" w:semiHidden="0" w:uiPriority="64" w:unhideWhenUsed="0"/>
-    <w:lsdException w:name="Medium List 1 Accent 5" w:semiHidden="0" w:uiPriority="65" w:unhideWhenUsed="0"/>
-    <w:lsdException w:name="Medium List 2 Accent 5" w:semiHidden="0" w:uiPriority="66" w:unhideWhenUsed="0"/>
-    <w:lsdException w:name="Medium Grid 1 Accent 5" w:semiHidden="0" w:uiPriority="67" w:unhideWhenUsed="0"/>
-    <w:lsdException w:name="Medium Grid 2 Accent 5" w:semiHidden="0" w:uiPriority="68" w:unhideWhenUsed="0"/>
-    <w:lsdException w:name="Medium Grid 3 Accent 5" w:semiHidden="0" w:uiPriority="69" w:unhideWhenUsed="0"/>
-    <w:lsdException w:name="Dark List Accent 5" w:semiHidden="0" w:uiPriority="70" w:unhideWhenUsed="0"/>
-    <w:lsdException w:name="Colorful Shading Accent 5" w:semiHidden="0" w:uiPriority="71" w:unhideWhenUsed="0"/>
-    <w:lsdException w:name="Colorful List Accent 5" w:semiHidden="0" w:uiPriority="72" w:unhideWhenUsed="0"/>
-    <w:lsdException w:name="Colorful Grid Accent 5" w:semiHidden="0" w:uiPriority="73" w:unhideWhenUsed="0"/>
-    <w:lsdException w:name="Light Shading Accent 6" w:semiHidden="0" w:uiPriority="60" w:unhideWhenUsed="0"/>
-    <w:lsdException w:name="Light List Accent 6" w:semiHidden="0" w:uiPriority="61" w:unhideWhenUsed="0"/>
-    <w:lsdException w:name="Light Grid Accent 6" w:semiHidden="0" w:uiPriority="62" w:unhideWhenUsed="0"/>
-    <w:lsdException w:name="Medium Shading 1 Accent 6" w:semiHidden="0" w:uiPriority="63" w:unhideWhenUsed="0"/>
-    <w:lsdException w:name="Medium Shading 2 Accent 6" w:semiHidden="0" w:uiPriority="64" w:unhideWhenUsed="0"/>
-    <w:lsdException w:name="Medium List 1 Accent 6" w:semiHidden="0" w:uiPriority="65" w:unhideWhenUsed="0"/>
-    <w:lsdException w:name="Medium List 2 Accent 6" w:semiHidden="0" w:uiPriority="66" w:unhideWhenUsed="0"/>
-    <w:lsdException w:name="Medium Grid 1 Accent 6" w:semiHidden="0" w:uiPriority="67" w:unhideWhenUsed="0"/>
-    <w:lsdException w:name="Medium Grid 2 Accent 6" w:semiHidden="0" w:uiPriority="68" w:unhideWhenUsed="0"/>
-    <w:lsdException w:name="Medium Grid 3 Accent 6" w:semiHidden="0" w:uiPriority="69" w:unhideWhenUsed="0"/>
-    <w:lsdException w:name="Dark List Accent 6" w:semiHidden="0" w:uiPriority="70" w:unhideWhenUsed="0"/>
-    <w:lsdException w:name="Colorful Shading Accent 6" w:semiHidden="0" w:uiPriority="71" w:unhideWhenUsed="0"/>
-    <w:lsdException w:name="Colorful List Accent 6" w:semiHidden="0" w:uiPriority="72" w:unhideWhenUsed="0"/>
-    <w:lsdException w:name="Colorful Grid Accent 6" w:semiHidden="0" w:uiPriority="73" w:unhideWhenUsed="0"/>
-    <w:lsdException w:name="Subtle Emphasis" w:semiHidden="0" w:uiPriority="19" w:unhideWhenUsed="0" w:qFormat="1"/>
-    <w:lsdException w:name="Intense Emphasis" w:semiHidden="0" w:uiPriority="21" w:unhideWhenUsed="0" w:qFormat="1"/>
-    <w:lsdException w:name="Subtle Reference" w:semiHidden="0" w:uiPriority="31" w:unhideWhenUsed="0" w:qFormat="1"/>
-    <w:lsdException w:name="Intense Reference" w:semiHidden="0" w:uiPriority="32" w:unhideWhenUsed="0" w:qFormat="1"/>
-    <w:lsdException w:name="Book Title" w:semiHidden="0" w:uiPriority="33" w:unhideWhenUsed="0" w:qFormat="1"/>
-    <w:lsdException w:name="Bibliography" w:uiPriority="37"/>
-    <w:lsdException w:name="TOC Heading" w:uiPriority="39" w:qFormat="1"/>
-  </w:latentStyles>
-  <w:style w:type="paragraph" w:default="1" w:styleId="Normal">
-    <w:name w:val="Normal"/>
-    <w:qFormat/>
-  </w:style>
-  <w:style w:type="character" w:default="1" w:styleId="DefaultParagraphFont">
-    <w:name w:val="Default Paragraph Font"/>
-    <w:uiPriority w:val="1"/>
-    <w:semiHidden/>
-    <w:unhideWhenUsed/>
-  </w:style>
-  <w:style w:type="table" w:default="1" w:styleId="TableNormal">
-    <w:name w:val="Normal Table"/>
-    <w:uiPriority w:val="99"/>
-    <w:semiHidden/>
-    <w:unhideWhenUsed/>
-    <w:qFormat/>
-    <w:tblPr>
-      <w:tblInd w:w="0" w:type="dxa"/>
-      <w:tblCellMar>
-        <w:top w:w="0" w:type="dxa"/>
-        <w:left w:w="108" w:type="dxa"/>
-        <w:bottom w:w="0" w:type="dxa"/>
-        <w:right w:w="108" w:type="dxa"/>
-      </w:tblCellMar>
-    </w:tblPr>
-  </w:style>
-  <w:style w:type="numbering" w:default="1" w:styleId="NoList">
-    <w:name w:val="No List"/>
-    <w:uiPriority w:val="99"/>
-    <w:semiHidden/>
-    <w:unhideWhenUsed/>
-  </w:style>
-  <w:style w:type="character" w:styleId="PlaceholderText">
-    <w:name w:val="Placeholder Text"/>
-    <w:basedOn w:val="DefaultParagraphFont"/>
-    <w:uiPriority w:val="99"/>
-    <w:semiHidden/>
-    <w:rsid w:val="000C132D"/>
-    <w:rPr>
-      <w:color w:val="808080"/>
-    </w:rPr>
-  </w:style>
-</w:styles>
-</file>
-
-<file path=word/glossary/webSettings.xml><?xml version="1.0" encoding="utf-8"?>
-<w:webSettings xmlns:r="http://schemas.openxmlformats.org/officeDocument/2006/relationships" xmlns:w="http://schemas.openxmlformats.org/wordprocessingml/2006/main">
-  <w:optimizeForBrowser/>
-</w:webSettings>
 </file>
 
 <file path=word/theme/theme1.xml><?xml version="1.0" encoding="utf-8"?>

</xml_diff>

<commit_message>
added binary search algorithm chapter and intro chapter
</commit_message>
<xml_diff>
--- a/belec_matija__primjena_rekurzivnih_algoritama_u_programiranju.docx
+++ b/belec_matija__primjena_rekurzivnih_algoritama_u_programiranju.docx
@@ -640,7 +640,7 @@
       <w:r>
         <w:fldChar w:fldCharType="separate"/>
       </w:r>
-      <w:hyperlink w:anchor="_Toc458861075" w:history="1">
+      <w:hyperlink w:anchor="_Toc460696022" w:history="1">
         <w:r>
           <w:rPr>
             <w:rStyle w:val="Hyperlink"/>
@@ -683,7 +683,7 @@
             <w:noProof/>
             <w:webHidden/>
           </w:rPr>
-          <w:instrText xml:space="preserve"> PAGEREF _Toc458861075 \h </w:instrText>
+          <w:instrText xml:space="preserve"> PAGEREF _Toc460696022 \h </w:instrText>
         </w:r>
         <w:r>
           <w:rPr>
@@ -724,7 +724,7 @@
           <w:szCs w:val="22"/>
         </w:rPr>
       </w:pPr>
-      <w:hyperlink w:anchor="_Toc458861076" w:history="1">
+      <w:hyperlink w:anchor="_Toc460696023" w:history="1">
         <w:r>
           <w:rPr>
             <w:rStyle w:val="Hyperlink"/>
@@ -767,7 +767,7 @@
             <w:noProof/>
             <w:webHidden/>
           </w:rPr>
-          <w:instrText xml:space="preserve"> PAGEREF _Toc458861076 \h </w:instrText>
+          <w:instrText xml:space="preserve"> PAGEREF _Toc460696023 \h </w:instrText>
         </w:r>
         <w:r>
           <w:rPr>
@@ -808,7 +808,7 @@
           <w:szCs w:val="22"/>
         </w:rPr>
       </w:pPr>
-      <w:hyperlink w:anchor="_Toc458861077" w:history="1">
+      <w:hyperlink w:anchor="_Toc460696024" w:history="1">
         <w:r>
           <w:rPr>
             <w:rStyle w:val="Hyperlink"/>
@@ -851,7 +851,7 @@
             <w:noProof/>
             <w:webHidden/>
           </w:rPr>
-          <w:instrText xml:space="preserve"> PAGEREF _Toc458861077 \h </w:instrText>
+          <w:instrText xml:space="preserve"> PAGEREF _Toc460696024 \h </w:instrText>
         </w:r>
         <w:r>
           <w:rPr>
@@ -892,7 +892,7 @@
           <w:szCs w:val="22"/>
         </w:rPr>
       </w:pPr>
-      <w:hyperlink w:anchor="_Toc458861078" w:history="1">
+      <w:hyperlink w:anchor="_Toc460696025" w:history="1">
         <w:r>
           <w:rPr>
             <w:rStyle w:val="Hyperlink"/>
@@ -935,7 +935,7 @@
             <w:noProof/>
             <w:webHidden/>
           </w:rPr>
-          <w:instrText xml:space="preserve"> PAGEREF _Toc458861078 \h </w:instrText>
+          <w:instrText xml:space="preserve"> PAGEREF _Toc460696025 \h </w:instrText>
         </w:r>
         <w:r>
           <w:rPr>
@@ -976,7 +976,7 @@
           <w:szCs w:val="22"/>
         </w:rPr>
       </w:pPr>
-      <w:hyperlink w:anchor="_Toc458861079" w:history="1">
+      <w:hyperlink w:anchor="_Toc460696026" w:history="1">
         <w:r>
           <w:rPr>
             <w:rStyle w:val="Hyperlink"/>
@@ -1019,7 +1019,7 @@
             <w:noProof/>
             <w:webHidden/>
           </w:rPr>
-          <w:instrText xml:space="preserve"> PAGEREF _Toc458861079 \h </w:instrText>
+          <w:instrText xml:space="preserve"> PAGEREF _Toc460696026 \h </w:instrText>
         </w:r>
         <w:r>
           <w:rPr>
@@ -1060,7 +1060,7 @@
           <w:szCs w:val="22"/>
         </w:rPr>
       </w:pPr>
-      <w:hyperlink w:anchor="_Toc458861080" w:history="1">
+      <w:hyperlink w:anchor="_Toc460696027" w:history="1">
         <w:r>
           <w:rPr>
             <w:rStyle w:val="Hyperlink"/>
@@ -1103,7 +1103,7 @@
             <w:noProof/>
             <w:webHidden/>
           </w:rPr>
-          <w:instrText xml:space="preserve"> PAGEREF _Toc458861080 \h </w:instrText>
+          <w:instrText xml:space="preserve"> PAGEREF _Toc460696027 \h </w:instrText>
         </w:r>
         <w:r>
           <w:rPr>
@@ -1123,7 +1123,7 @@
             <w:noProof/>
             <w:webHidden/>
           </w:rPr>
-          <w:t>4</w:t>
+          <w:t>5</w:t>
         </w:r>
         <w:r>
           <w:rPr>
@@ -1144,7 +1144,7 @@
           <w:szCs w:val="22"/>
         </w:rPr>
       </w:pPr>
-      <w:hyperlink w:anchor="_Toc458861081" w:history="1">
+      <w:hyperlink w:anchor="_Toc460696028" w:history="1">
         <w:r>
           <w:rPr>
             <w:rStyle w:val="Hyperlink"/>
@@ -1166,7 +1166,7 @@
             <w:rStyle w:val="Hyperlink"/>
             <w:noProof/>
           </w:rPr>
-          <w:t>Sortiranje</w:t>
+          <w:t>Algoritmi sortiranja</w:t>
         </w:r>
         <w:r>
           <w:rPr>
@@ -1187,7 +1187,7 @@
             <w:noProof/>
             <w:webHidden/>
           </w:rPr>
-          <w:instrText xml:space="preserve"> PAGEREF _Toc458861081 \h </w:instrText>
+          <w:instrText xml:space="preserve"> PAGEREF _Toc460696028 \h </w:instrText>
         </w:r>
         <w:r>
           <w:rPr>
@@ -1207,7 +1207,7 @@
             <w:noProof/>
             <w:webHidden/>
           </w:rPr>
-          <w:t>4</w:t>
+          <w:t>5</w:t>
         </w:r>
         <w:r>
           <w:rPr>
@@ -1228,7 +1228,7 @@
           <w:szCs w:val="22"/>
         </w:rPr>
       </w:pPr>
-      <w:hyperlink w:anchor="_Toc458861082" w:history="1">
+      <w:hyperlink w:anchor="_Toc460696029" w:history="1">
         <w:r>
           <w:rPr>
             <w:rStyle w:val="Hyperlink"/>
@@ -1271,7 +1271,7 @@
             <w:noProof/>
             <w:webHidden/>
           </w:rPr>
-          <w:instrText xml:space="preserve"> PAGEREF _Toc458861082 \h </w:instrText>
+          <w:instrText xml:space="preserve"> PAGEREF _Toc460696029 \h </w:instrText>
         </w:r>
         <w:r>
           <w:rPr>
@@ -1291,7 +1291,7 @@
             <w:noProof/>
             <w:webHidden/>
           </w:rPr>
-          <w:t>4</w:t>
+          <w:t>5</w:t>
         </w:r>
         <w:r>
           <w:rPr>
@@ -1312,7 +1312,7 @@
           <w:szCs w:val="22"/>
         </w:rPr>
       </w:pPr>
-      <w:hyperlink w:anchor="_Toc458861083" w:history="1">
+      <w:hyperlink w:anchor="_Toc460696030" w:history="1">
         <w:r>
           <w:rPr>
             <w:rStyle w:val="Hyperlink"/>
@@ -1355,7 +1355,7 @@
             <w:noProof/>
             <w:webHidden/>
           </w:rPr>
-          <w:instrText xml:space="preserve"> PAGEREF _Toc458861083 \h </w:instrText>
+          <w:instrText xml:space="preserve"> PAGEREF _Toc460696030 \h </w:instrText>
         </w:r>
         <w:r>
           <w:rPr>
@@ -1375,7 +1375,7 @@
             <w:noProof/>
             <w:webHidden/>
           </w:rPr>
-          <w:t>4</w:t>
+          <w:t>6</w:t>
         </w:r>
         <w:r>
           <w:rPr>
@@ -1396,7 +1396,7 @@
           <w:szCs w:val="22"/>
         </w:rPr>
       </w:pPr>
-      <w:hyperlink w:anchor="_Toc458861084" w:history="1">
+      <w:hyperlink w:anchor="_Toc460696031" w:history="1">
         <w:r>
           <w:rPr>
             <w:rStyle w:val="Hyperlink"/>
@@ -1418,7 +1418,7 @@
             <w:rStyle w:val="Hyperlink"/>
             <w:noProof/>
           </w:rPr>
-          <w:t>Binarno pretraživanje</w:t>
+          <w:t>Algoritmi pretraživanja</w:t>
         </w:r>
         <w:r>
           <w:rPr>
@@ -1439,7 +1439,7 @@
             <w:noProof/>
             <w:webHidden/>
           </w:rPr>
-          <w:instrText xml:space="preserve"> PAGEREF _Toc458861084 \h </w:instrText>
+          <w:instrText xml:space="preserve"> PAGEREF _Toc460696031 \h </w:instrText>
         </w:r>
         <w:r>
           <w:rPr>
@@ -1459,7 +1459,7 @@
             <w:noProof/>
             <w:webHidden/>
           </w:rPr>
-          <w:t>4</w:t>
+          <w:t>7</w:t>
         </w:r>
         <w:r>
           <w:rPr>
@@ -1472,7 +1472,7 @@
     </w:p>
     <w:p>
       <w:pPr>
-        <w:pStyle w:val="TOC1"/>
+        <w:pStyle w:val="TOC3"/>
         <w:rPr>
           <w:rFonts w:asciiTheme="minorHAnsi" w:eastAsiaTheme="minorEastAsia" w:hAnsiTheme="minorHAnsi" w:cstheme="minorBidi"/>
           <w:noProof/>
@@ -1480,13 +1480,13 @@
           <w:szCs w:val="22"/>
         </w:rPr>
       </w:pPr>
-      <w:hyperlink w:anchor="_Toc458861085" w:history="1">
+      <w:hyperlink w:anchor="_Toc460696032" w:history="1">
         <w:r>
           <w:rPr>
             <w:rStyle w:val="Hyperlink"/>
             <w:noProof/>
           </w:rPr>
-          <w:t>5.</w:t>
+          <w:t>4.2.1.</w:t>
         </w:r>
         <w:r>
           <w:rPr>
@@ -1502,7 +1502,7 @@
             <w:rStyle w:val="Hyperlink"/>
             <w:noProof/>
           </w:rPr>
-          <w:t>Pohlepni algoritmi</w:t>
+          <w:t>Binarno pretraživanje</w:t>
         </w:r>
         <w:r>
           <w:rPr>
@@ -1523,7 +1523,7 @@
             <w:noProof/>
             <w:webHidden/>
           </w:rPr>
-          <w:instrText xml:space="preserve"> PAGEREF _Toc458861085 \h </w:instrText>
+          <w:instrText xml:space="preserve"> PAGEREF _Toc460696032 \h </w:instrText>
         </w:r>
         <w:r>
           <w:rPr>
@@ -1543,7 +1543,7 @@
             <w:noProof/>
             <w:webHidden/>
           </w:rPr>
-          <w:t>5</w:t>
+          <w:t>7</w:t>
         </w:r>
         <w:r>
           <w:rPr>
@@ -1556,7 +1556,7 @@
     </w:p>
     <w:p>
       <w:pPr>
-        <w:pStyle w:val="TOC2"/>
+        <w:pStyle w:val="TOC1"/>
         <w:rPr>
           <w:rFonts w:asciiTheme="minorHAnsi" w:eastAsiaTheme="minorEastAsia" w:hAnsiTheme="minorHAnsi" w:cstheme="minorBidi"/>
           <w:noProof/>
@@ -1564,13 +1564,13 @@
           <w:szCs w:val="22"/>
         </w:rPr>
       </w:pPr>
-      <w:hyperlink w:anchor="_Toc458861086" w:history="1">
+      <w:hyperlink w:anchor="_Toc460696033" w:history="1">
         <w:r>
           <w:rPr>
             <w:rStyle w:val="Hyperlink"/>
             <w:noProof/>
           </w:rPr>
-          <w:t>5.1.</w:t>
+          <w:t>5.</w:t>
         </w:r>
         <w:r>
           <w:rPr>
@@ -1586,7 +1586,7 @@
             <w:rStyle w:val="Hyperlink"/>
             <w:noProof/>
           </w:rPr>
-          <w:t>Vraćanje ostatka novca</w:t>
+          <w:t>Pohlepni algoritmi</w:t>
         </w:r>
         <w:r>
           <w:rPr>
@@ -1607,7 +1607,7 @@
             <w:noProof/>
             <w:webHidden/>
           </w:rPr>
-          <w:instrText xml:space="preserve"> PAGEREF _Toc458861086 \h </w:instrText>
+          <w:instrText xml:space="preserve"> PAGEREF _Toc460696033 \h </w:instrText>
         </w:r>
         <w:r>
           <w:rPr>
@@ -1627,7 +1627,7 @@
             <w:noProof/>
             <w:webHidden/>
           </w:rPr>
-          <w:t>5</w:t>
+          <w:t>9</w:t>
         </w:r>
         <w:r>
           <w:rPr>
@@ -1648,13 +1648,13 @@
           <w:szCs w:val="22"/>
         </w:rPr>
       </w:pPr>
-      <w:hyperlink w:anchor="_Toc458861087" w:history="1">
+      <w:hyperlink w:anchor="_Toc460696034" w:history="1">
         <w:r>
           <w:rPr>
             <w:rStyle w:val="Hyperlink"/>
             <w:noProof/>
           </w:rPr>
-          <w:t>5.2.</w:t>
+          <w:t>5.1.</w:t>
         </w:r>
         <w:r>
           <w:rPr>
@@ -1670,7 +1670,7 @@
             <w:rStyle w:val="Hyperlink"/>
             <w:noProof/>
           </w:rPr>
-          <w:t>Rastavljanje broja na egipatske razlomke</w:t>
+          <w:t>Vraćanje ostatka novca</w:t>
         </w:r>
         <w:r>
           <w:rPr>
@@ -1691,7 +1691,7 @@
             <w:noProof/>
             <w:webHidden/>
           </w:rPr>
-          <w:instrText xml:space="preserve"> PAGEREF _Toc458861087 \h </w:instrText>
+          <w:instrText xml:space="preserve"> PAGEREF _Toc460696034 \h </w:instrText>
         </w:r>
         <w:r>
           <w:rPr>
@@ -1711,7 +1711,7 @@
             <w:noProof/>
             <w:webHidden/>
           </w:rPr>
-          <w:t>5</w:t>
+          <w:t>9</w:t>
         </w:r>
         <w:r>
           <w:rPr>
@@ -1724,7 +1724,7 @@
     </w:p>
     <w:p>
       <w:pPr>
-        <w:pStyle w:val="TOC1"/>
+        <w:pStyle w:val="TOC2"/>
         <w:rPr>
           <w:rFonts w:asciiTheme="minorHAnsi" w:eastAsiaTheme="minorEastAsia" w:hAnsiTheme="minorHAnsi" w:cstheme="minorBidi"/>
           <w:noProof/>
@@ -1732,13 +1732,13 @@
           <w:szCs w:val="22"/>
         </w:rPr>
       </w:pPr>
-      <w:hyperlink w:anchor="_Toc458861088" w:history="1">
+      <w:hyperlink w:anchor="_Toc460696035" w:history="1">
         <w:r>
           <w:rPr>
             <w:rStyle w:val="Hyperlink"/>
             <w:noProof/>
           </w:rPr>
-          <w:t>6.</w:t>
+          <w:t>5.2.</w:t>
         </w:r>
         <w:r>
           <w:rPr>
@@ -1754,7 +1754,7 @@
             <w:rStyle w:val="Hyperlink"/>
             <w:noProof/>
           </w:rPr>
-          <w:t>Metoda pretraživanja s vraćanjem</w:t>
+          <w:t>Rastavljanje broja na egipatske razlomke</w:t>
         </w:r>
         <w:r>
           <w:rPr>
@@ -1775,7 +1775,7 @@
             <w:noProof/>
             <w:webHidden/>
           </w:rPr>
-          <w:instrText xml:space="preserve"> PAGEREF _Toc458861088 \h </w:instrText>
+          <w:instrText xml:space="preserve"> PAGEREF _Toc460696035 \h </w:instrText>
         </w:r>
         <w:r>
           <w:rPr>
@@ -1795,7 +1795,7 @@
             <w:noProof/>
             <w:webHidden/>
           </w:rPr>
-          <w:t>6</w:t>
+          <w:t>9</w:t>
         </w:r>
         <w:r>
           <w:rPr>
@@ -1808,7 +1808,7 @@
     </w:p>
     <w:p>
       <w:pPr>
-        <w:pStyle w:val="TOC2"/>
+        <w:pStyle w:val="TOC1"/>
         <w:rPr>
           <w:rFonts w:asciiTheme="minorHAnsi" w:eastAsiaTheme="minorEastAsia" w:hAnsiTheme="minorHAnsi" w:cstheme="minorBidi"/>
           <w:noProof/>
@@ -1816,13 +1816,13 @@
           <w:szCs w:val="22"/>
         </w:rPr>
       </w:pPr>
-      <w:hyperlink w:anchor="_Toc458861089" w:history="1">
+      <w:hyperlink w:anchor="_Toc460696036" w:history="1">
         <w:r>
           <w:rPr>
             <w:rStyle w:val="Hyperlink"/>
             <w:noProof/>
           </w:rPr>
-          <w:t>6.1.</w:t>
+          <w:t>6.</w:t>
         </w:r>
         <w:r>
           <w:rPr>
@@ -1838,7 +1838,7 @@
             <w:rStyle w:val="Hyperlink"/>
             <w:noProof/>
           </w:rPr>
-          <w:t>Problem N-kraljica</w:t>
+          <w:t>Metoda pretraživanja s vraćanjem</w:t>
         </w:r>
         <w:r>
           <w:rPr>
@@ -1859,7 +1859,7 @@
             <w:noProof/>
             <w:webHidden/>
           </w:rPr>
-          <w:instrText xml:space="preserve"> PAGEREF _Toc458861089 \h </w:instrText>
+          <w:instrText xml:space="preserve"> PAGEREF _Toc460696036 \h </w:instrText>
         </w:r>
         <w:r>
           <w:rPr>
@@ -1879,7 +1879,7 @@
             <w:noProof/>
             <w:webHidden/>
           </w:rPr>
-          <w:t>6</w:t>
+          <w:t>10</w:t>
         </w:r>
         <w:r>
           <w:rPr>
@@ -1892,7 +1892,7 @@
     </w:p>
     <w:p>
       <w:pPr>
-        <w:pStyle w:val="TOC1"/>
+        <w:pStyle w:val="TOC2"/>
         <w:rPr>
           <w:rFonts w:asciiTheme="minorHAnsi" w:eastAsiaTheme="minorEastAsia" w:hAnsiTheme="minorHAnsi" w:cstheme="minorBidi"/>
           <w:noProof/>
@@ -1900,13 +1900,13 @@
           <w:szCs w:val="22"/>
         </w:rPr>
       </w:pPr>
-      <w:hyperlink w:anchor="_Toc458861090" w:history="1">
+      <w:hyperlink w:anchor="_Toc460696037" w:history="1">
         <w:r>
           <w:rPr>
             <w:rStyle w:val="Hyperlink"/>
             <w:noProof/>
           </w:rPr>
-          <w:t>7.</w:t>
+          <w:t>6.1.</w:t>
         </w:r>
         <w:r>
           <w:rPr>
@@ -1922,6 +1922,90 @@
             <w:rStyle w:val="Hyperlink"/>
             <w:noProof/>
           </w:rPr>
+          <w:t>Problem N-kraljica</w:t>
+        </w:r>
+        <w:r>
+          <w:rPr>
+            <w:noProof/>
+            <w:webHidden/>
+          </w:rPr>
+          <w:tab/>
+        </w:r>
+        <w:r>
+          <w:rPr>
+            <w:noProof/>
+            <w:webHidden/>
+          </w:rPr>
+          <w:fldChar w:fldCharType="begin"/>
+        </w:r>
+        <w:r>
+          <w:rPr>
+            <w:noProof/>
+            <w:webHidden/>
+          </w:rPr>
+          <w:instrText xml:space="preserve"> PAGEREF _Toc460696037 \h </w:instrText>
+        </w:r>
+        <w:r>
+          <w:rPr>
+            <w:noProof/>
+            <w:webHidden/>
+          </w:rPr>
+        </w:r>
+        <w:r>
+          <w:rPr>
+            <w:noProof/>
+            <w:webHidden/>
+          </w:rPr>
+          <w:fldChar w:fldCharType="separate"/>
+        </w:r>
+        <w:r>
+          <w:rPr>
+            <w:noProof/>
+            <w:webHidden/>
+          </w:rPr>
+          <w:t>10</w:t>
+        </w:r>
+        <w:r>
+          <w:rPr>
+            <w:noProof/>
+            <w:webHidden/>
+          </w:rPr>
+          <w:fldChar w:fldCharType="end"/>
+        </w:r>
+      </w:hyperlink>
+    </w:p>
+    <w:p>
+      <w:pPr>
+        <w:pStyle w:val="TOC1"/>
+        <w:rPr>
+          <w:rFonts w:asciiTheme="minorHAnsi" w:eastAsiaTheme="minorEastAsia" w:hAnsiTheme="minorHAnsi" w:cstheme="minorBidi"/>
+          <w:noProof/>
+          <w:sz w:val="22"/>
+          <w:szCs w:val="22"/>
+        </w:rPr>
+      </w:pPr>
+      <w:hyperlink w:anchor="_Toc460696038" w:history="1">
+        <w:r>
+          <w:rPr>
+            <w:rStyle w:val="Hyperlink"/>
+            <w:noProof/>
+          </w:rPr>
+          <w:t>7.</w:t>
+        </w:r>
+        <w:r>
+          <w:rPr>
+            <w:rFonts w:asciiTheme="minorHAnsi" w:eastAsiaTheme="minorEastAsia" w:hAnsiTheme="minorHAnsi" w:cstheme="minorBidi"/>
+            <w:noProof/>
+            <w:sz w:val="22"/>
+            <w:szCs w:val="22"/>
+          </w:rPr>
+          <w:tab/>
+        </w:r>
+        <w:r>
+          <w:rPr>
+            <w:rStyle w:val="Hyperlink"/>
+            <w:noProof/>
+          </w:rPr>
           <w:t>Literatura</w:t>
         </w:r>
         <w:r>
@@ -1943,7 +2027,7 @@
             <w:noProof/>
             <w:webHidden/>
           </w:rPr>
-          <w:instrText xml:space="preserve"> PAGEREF _Toc458861090 \h </w:instrText>
+          <w:instrText xml:space="preserve"> PAGEREF _Toc460696038 \h </w:instrText>
         </w:r>
         <w:r>
           <w:rPr>
@@ -1963,7 +2047,7 @@
             <w:noProof/>
             <w:webHidden/>
           </w:rPr>
-          <w:t>7</w:t>
+          <w:t>11</w:t>
         </w:r>
         <w:r>
           <w:rPr>
@@ -2002,7 +2086,7 @@
       <w:pPr>
         <w:pStyle w:val="FOINaslov1"/>
       </w:pPr>
-      <w:bookmarkStart w:id="1" w:name="_Toc458861075"/>
+      <w:bookmarkStart w:id="1" w:name="_Toc460696022"/>
       <w:r>
         <w:lastRenderedPageBreak/>
         <w:t>Uvod</w:t>
@@ -2016,34 +2100,8 @@
         <w:jc w:val="both"/>
       </w:pPr>
       <w:r>
-        <w:t>T</w:t>
-      </w:r>
-      <w:r>
-        <w:t>.</w:t>
-      </w:r>
-    </w:p>
-    <w:p>
-      <w:pPr>
-        <w:spacing w:after="200" w:line="276" w:lineRule="auto"/>
-      </w:pPr>
-      <w:r>
-        <w:rPr>
-          <w:b/>
-          <w:bCs/>
-        </w:rPr>
-        <w:br w:type="page"/>
-      </w:r>
-    </w:p>
-    <w:p>
-      <w:pPr>
-        <w:pStyle w:val="FOINaslov1"/>
-      </w:pPr>
-      <w:bookmarkStart w:id="2" w:name="_Toc458861076"/>
-      <w:r>
-        <w:lastRenderedPageBreak/>
-        <w:t>Matematička indukcija</w:t>
-      </w:r>
-      <w:bookmarkEnd w:id="2"/>
+        <w:t>U ovom ću radu navesti nekoliko primjera rekurzivnih algoritama koje ću detaljno razraditi. Algoritmi su podijeljeni u nekoliko poglavlja ovisno o njihovoj namjeni. Za početak nešto ću reći o matematičkoj indukciji koja je temelj rekurzivnih algoritama.</w:t>
+      </w:r>
     </w:p>
     <w:p>
       <w:pPr>
@@ -2052,6 +2110,77 @@
         <w:jc w:val="both"/>
       </w:pPr>
       <w:r>
+        <w:t>Zatim ću navesti nekoliko jednostavniji rekurzivnih algoritama. Radi se o algoritmima koji se često stavljaju kao osnovni primjeri rekurzije u školstvu.</w:t>
+      </w:r>
+    </w:p>
+    <w:p>
+      <w:pPr>
+        <w:spacing w:after="120" w:line="360" w:lineRule="auto"/>
+        <w:ind w:firstLine="709"/>
+        <w:jc w:val="both"/>
+      </w:pPr>
+      <w:r>
+        <w:t>Zatim slijede algoritmi za pretraživanje i sortiranje koji koriste metodu „podijeli pa vladaj“. Oni su po svojoj naravi malo složeniji od klasičnih „školskih“ algoritama sa početka rada.</w:t>
+      </w:r>
+    </w:p>
+    <w:p>
+      <w:pPr>
+        <w:spacing w:after="120" w:line="360" w:lineRule="auto"/>
+        <w:ind w:firstLine="709"/>
+        <w:jc w:val="both"/>
+      </w:pPr>
+      <w:r>
+        <w:t>Na kraju dolaze i rekurzivni algoritmi s vraćanjem (</w:t>
+      </w:r>
+      <w:r>
+        <w:rPr>
+          <w:i/>
+        </w:rPr>
+        <w:t>engl. backtrack</w:t>
+      </w:r>
+      <w:r>
+        <w:rPr>
+          <w:i/>
+        </w:rPr>
+        <w:t>ing</w:t>
+      </w:r>
+      <w:r>
+        <w:t>)</w:t>
+      </w:r>
+      <w:r>
+        <w:t xml:space="preserve"> gdje će se razraditi složeniji rekurzivni algoritmi.</w:t>
+      </w:r>
+    </w:p>
+    <w:p>
+      <w:pPr>
+        <w:spacing w:after="200" w:line="276" w:lineRule="auto"/>
+      </w:pPr>
+      <w:r>
+        <w:rPr>
+          <w:b/>
+          <w:bCs/>
+        </w:rPr>
+        <w:br w:type="page"/>
+      </w:r>
+    </w:p>
+    <w:p>
+      <w:pPr>
+        <w:pStyle w:val="FOINaslov1"/>
+      </w:pPr>
+      <w:bookmarkStart w:id="2" w:name="_Toc460696023"/>
+      <w:r>
+        <w:lastRenderedPageBreak/>
+        <w:t>Matematička indukcija</w:t>
+      </w:r>
+      <w:bookmarkEnd w:id="2"/>
+    </w:p>
+    <w:p>
+      <w:pPr>
+        <w:spacing w:after="120" w:line="360" w:lineRule="auto"/>
+        <w:ind w:firstLine="709"/>
+        <w:jc w:val="both"/>
+      </w:pPr>
+      <w:r>
         <w:t>T</w:t>
       </w:r>
       <w:r>
@@ -2070,7 +2199,7 @@
       <w:pPr>
         <w:pStyle w:val="FOINaslov1"/>
       </w:pPr>
-      <w:bookmarkStart w:id="3" w:name="_Toc458861077"/>
+      <w:bookmarkStart w:id="3" w:name="_Toc460696024"/>
       <w:r>
         <w:lastRenderedPageBreak/>
         <w:t>„Školski“ primjeri rekurzija</w:t>
@@ -2126,7 +2255,7 @@
       <w:pPr>
         <w:pStyle w:val="FOINaslov2"/>
       </w:pPr>
-      <w:bookmarkStart w:id="4" w:name="_Toc458861078"/>
+      <w:bookmarkStart w:id="4" w:name="_Toc460696025"/>
       <w:r>
         <w:t>Faktorijel</w:t>
       </w:r>
@@ -2370,7 +2499,7 @@
       <w:pPr>
         <w:pStyle w:val="FOINaslov2"/>
       </w:pPr>
-      <w:bookmarkStart w:id="5" w:name="_Toc458861079"/>
+      <w:bookmarkStart w:id="5" w:name="_Toc460696026"/>
       <w:r>
         <w:t>Fibonaccijev niz</w:t>
       </w:r>
@@ -2652,7 +2781,7 @@
       <w:pPr>
         <w:pStyle w:val="FOINaslov1"/>
       </w:pPr>
-      <w:bookmarkStart w:id="6" w:name="_Toc458861080"/>
+      <w:bookmarkStart w:id="6" w:name="_Toc460696027"/>
       <w:r>
         <w:lastRenderedPageBreak/>
         <w:t>Algoritmi podijeli pa vladaj</w:t>
@@ -2664,16 +2793,22 @@
         <w:pStyle w:val="Paragraphdefaultstyle"/>
       </w:pPr>
       <w:r>
-        <w:t>T.</w:t>
+        <w:t>Metoda „podijeli pa vladaj“ (u nekim literaturama se spominje naziv „podijeli i ovladaj“) radi upravo to što se i iz samog naziva može isčitati: složeniji problem dijeli na više manjih problema od kojih se nadalje svaki zasebno riješava. Dobivanjem riješenja manjih problema, nadalje se dolazi do riješenja složenijeg (prvozadanog) problema.</w:t>
       </w:r>
     </w:p>
     <w:p>
       <w:pPr>
         <w:pStyle w:val="FOINaslov2"/>
       </w:pPr>
-      <w:bookmarkStart w:id="7" w:name="_Toc458861081"/>
-      <w:r>
-        <w:t>Sortiranje</w:t>
+      <w:bookmarkStart w:id="7" w:name="_Toc460696028"/>
+      <w:r>
+        <w:t>Algoritmi s</w:t>
+      </w:r>
+      <w:r>
+        <w:t>ortiranj</w:t>
+      </w:r>
+      <w:r>
+        <w:t>a</w:t>
       </w:r>
       <w:bookmarkEnd w:id="7"/>
     </w:p>
@@ -2759,7 +2894,13 @@
         <w:pStyle w:val="Paragraphdefaultstyle"/>
       </w:pPr>
       <w:r>
-        <w:t>Dok su prvi spomenuti oblici sortiranja koji se uglavnom implementiraju iterativnim pristupom, zadnja dva spomenuta, quick sort i sortiranje spajanjem, su dva najpoznatija algoritma soritiranja koja koriste metodu „podijeli pa vladaj“ (negdje se spominje naziv „podijeli i ovladaj“).</w:t>
+        <w:t>Dok su prvi spomenuti oblici sortiranja koji se uglavnom implementiraju iterativnim pristupom, zadnja dva spomenuta, quick sort i sortiranje spajanjem, su dva najpoznatija algoritma soritiranja koja kor</w:t>
+      </w:r>
+      <w:r>
+        <w:t>iste metodu „podijeli pa vladaj“</w:t>
+      </w:r>
+      <w:r>
+        <w:t>.</w:t>
       </w:r>
     </w:p>
     <w:p>
@@ -2767,53 +2908,42 @@
         <w:pStyle w:val="Paragraphdefaultstyle"/>
       </w:pPr>
       <w:r>
-        <w:t>Metoda „podijeli pa vladaj“ radi upravo to što se i iz samog naziva može isčitati: složeniji problem dijeli na više manjih problema od kojih se nadalje svaki zasebno riješava. Dobivanjem riješenja manjih problema, nadalje se dolazi do riješenja složenijeg (prvozadanog) problema.</w:t>
-      </w:r>
+        <w:t>U nastavku se nalaze algoritamske reprezentacije i programska riješenja za oba navedena alogoritma za sortiranje koji koriste navedenu metodu „podijeli pa vladaj“.</w:t>
+      </w:r>
+    </w:p>
+    <w:p>
+      <w:pPr>
+        <w:pStyle w:val="FOINaslov3"/>
+      </w:pPr>
+      <w:bookmarkStart w:id="8" w:name="_Toc460696029"/>
+      <w:r>
+        <w:t>Quick sort</w:t>
+      </w:r>
+      <w:bookmarkEnd w:id="8"/>
     </w:p>
     <w:p>
       <w:pPr>
         <w:pStyle w:val="Paragraphdefaultstyle"/>
       </w:pPr>
       <w:r>
-        <w:t>U nastavku se nalaze algoritamske reprezentacije i programska riješenja za oba navedena alogoritma za sortiranje koji koriste navedenu metodu „podijeli pa vladaj“.</w:t>
-      </w:r>
-    </w:p>
-    <w:p>
-      <w:pPr>
-        <w:pStyle w:val="FOINaslov3"/>
-      </w:pPr>
-      <w:bookmarkStart w:id="8" w:name="_Toc458861082"/>
-      <w:r>
-        <w:t>Quick sort</w:t>
-      </w:r>
-      <w:bookmarkEnd w:id="8"/>
+        <w:t>Algoritam sortiranja quick sort je vrlo popularan u većini programskih jezika kao standardni način sortiranja elemenata unutar određenog polja, odnosno liste</w:t>
+      </w:r>
+      <w:r>
+        <w:t>.</w:t>
+      </w:r>
+      <w:r>
+        <w:t xml:space="preserve"> Uglavnom se radi o jednoj od „poboljšanih“ varijanta quick sort-a gdje se polje, umjesto na standardnih 2 dijela, dijeli na 3 dijela.</w:t>
+      </w:r>
+      <w:r>
+        <w:t xml:space="preserve"> U ovom radu ću se ograničiti na klasičan algoritam quick sort sortiranja i koristit ću samostalno napisan programski kod u programskom jeziku C/C++ kao primjer programskog riješenja navedenog sortiranja.</w:t>
+      </w:r>
     </w:p>
     <w:p>
       <w:pPr>
         <w:pStyle w:val="Paragraphdefaultstyle"/>
       </w:pPr>
       <w:r>
-        <w:t>Algoritam sortiranja quick sort je vrlo popularan u većini programskih jezika kao standardni način sortiranja elemenata unutar određenog polja, odnosno liste</w:t>
-      </w:r>
-      <w:r>
-        <w:t>.</w:t>
-      </w:r>
-      <w:r>
-        <w:t xml:space="preserve"> Uglavnom se radi o jednoj od „poboljšanih“ varijanta quick sort-a gdje se polje, umjesto na standardnih 2 dijela, dijeli na 3 dijela.</w:t>
-      </w:r>
-      <w:r>
-        <w:t xml:space="preserve"> U ovom radu ću se ograničiti na klasičan algoritam quick sort </w:t>
-      </w:r>
-      <w:r>
         <w:lastRenderedPageBreak/>
-        <w:t>sortiranja i koristit ću samostalno napisan programski kod u programskom jeziku C/C++ kao primjer programskog riješenja navedenog sortiranja.</w:t>
-      </w:r>
-    </w:p>
-    <w:p>
-      <w:pPr>
-        <w:pStyle w:val="Paragraphdefaultstyle"/>
-      </w:pPr>
-      <w:r>
         <w:t>Za početak, ukratko o samom quick sort sortiranju.</w:t>
       </w:r>
       <w:r>
@@ -3012,28 +3142,33 @@
       <w:pPr>
         <w:pStyle w:val="FOINaslov3"/>
       </w:pPr>
-      <w:bookmarkStart w:id="9" w:name="_Toc458861083"/>
+      <w:bookmarkStart w:id="9" w:name="_Toc460696030"/>
+      <w:r>
+        <w:t>Merge sort</w:t>
+      </w:r>
+      <w:bookmarkEnd w:id="9"/>
+    </w:p>
+    <w:p>
+      <w:pPr>
+        <w:pStyle w:val="Paragraphdefaultstyle"/>
+      </w:pPr>
       <w:r>
         <w:lastRenderedPageBreak/>
-        <w:t>Merge sort</w:t>
-      </w:r>
-      <w:bookmarkEnd w:id="9"/>
+        <w:t>Drugi algoritam sortiranja koji koristi metodu „podijeli pa vladaj“ koji ću obraditi u ovom radu je sortiranje spajanjem (poznatiji pod engleskim nazivom „merge sort“).</w:t>
+      </w:r>
     </w:p>
     <w:p>
       <w:pPr>
         <w:pStyle w:val="Paragraphdefaultstyle"/>
       </w:pPr>
-      <w:r>
-        <w:t>T.</w:t>
-      </w:r>
     </w:p>
     <w:p>
       <w:pPr>
         <w:pStyle w:val="FOINaslov2"/>
       </w:pPr>
-      <w:bookmarkStart w:id="10" w:name="_Toc458861084"/>
-      <w:r>
-        <w:t>Binarno pretraživanje</w:t>
+      <w:bookmarkStart w:id="10" w:name="_Toc460696031"/>
+      <w:r>
+        <w:t>Algoritmi pretraživanja</w:t>
       </w:r>
       <w:bookmarkEnd w:id="10"/>
     </w:p>
@@ -3042,8 +3177,113 @@
         <w:pStyle w:val="Paragraphdefaultstyle"/>
       </w:pPr>
       <w:r>
-        <w:t>T.</w:t>
-      </w:r>
+        <w:t>U algoritmima pretraživanja također se može naći i algoritama koji koriste metodu  „podijeli pa ovladaj“. Iako se iterativni algoritmi mogu lako prebaciti u rekurzivne, postoji standardni algoritam pretraživanja naziva binarno pretraživanje koji se jednostavnije implementira rekurzivno nego iterativno (iako je iterativni pristup gledajući sa aspekta memorije svakako manje zahtjevan nego rekurzivni).</w:t>
+      </w:r>
+    </w:p>
+    <w:p>
+      <w:pPr>
+        <w:pStyle w:val="FOINaslov3"/>
+      </w:pPr>
+      <w:bookmarkStart w:id="11" w:name="_Toc460696032"/>
+      <w:r>
+        <w:t>Binarno pretraživanj</w:t>
+      </w:r>
+      <w:r>
+        <w:t>e</w:t>
+      </w:r>
+      <w:bookmarkEnd w:id="11"/>
+    </w:p>
+    <w:p>
+      <w:pPr>
+        <w:pStyle w:val="Paragraphdefaultstyle"/>
+      </w:pPr>
+      <w:r>
+        <w:t>Specifičnost binarnog pretraživanja leži u klasičnom stilu metode „podijeli pa vladaj“</w:t>
+      </w:r>
+      <w:r>
+        <w:t>.</w:t>
+      </w:r>
+      <w:r>
+        <w:t xml:space="preserve"> Radi se o algoritmu pretraživanja kojim se pronalazi traženi element u polju elemenata na način da se u svakom koraku polje podijeli na dva podjednaka dijela, te se zatim uspoređuje središnji element (element između dva dijela polja) sa traženim elementom. Ukoliko je traženi element jednak središnjem elementu tada je element pronađen u polju. Ukoliko je vrijednost traženog elementa manja od vrijednosti središnjeg elementa daljnja potraga za elementom nastavlja se nad prvim (lijevim) dijelom polja na isti princip kao i u prvom slučaju: odredi se središnji element i polje se time podijeli na dva dijela pa se radi navedena usporedba ponovo. Ukoliko je vrijednost traženog elementa veća od vrijednosti središnjeg elementa tada se traženje na isti princip ponavlja na drugom (desnom) dijelu polja. Takvo se rekurzivno traženje ponavlja sve dok se ne pronađe element ili dijelu polja ponestane elemenata što sugerira na to da traženi element u polju ne postoji.</w:t>
+      </w:r>
+    </w:p>
+    <w:p>
+      <w:pPr>
+        <w:pStyle w:val="Paragraphdefaultstyle"/>
+      </w:pPr>
+      <w:r>
+        <w:t>Postoji nekoliko varijanti algoritma ovisno o željenoj implementaciji: algoritam može vratiti vrijednost tipa bool, odnosno podatak da li se traženi element nalazi u polju ili ne, a može se implementirati i verzija u kojoj se vraća vrijednost -1 ako traženi element ne postoji u polju, odnosno indeks elementa u polju ako je isti pronađen.</w:t>
+      </w:r>
+    </w:p>
+    <w:p>
+      <w:pPr>
+        <w:pStyle w:val="Paragraphdefaultstyle"/>
+      </w:pPr>
+      <w:r>
+        <w:t>U nastavku se nalazi implementacija algoritma koja vraća indeks traženog elementa u polju ili -1 ukoliko traženi element ne postoji u polju.</w:t>
+      </w:r>
+    </w:p>
+    <w:p>
+      <w:pPr>
+        <w:pStyle w:val="programksikod"/>
+      </w:pPr>
+      <w:r>
+        <w:t>int bs(int* polje, int x, int i, int j) {</w:t>
+      </w:r>
+    </w:p>
+    <w:p>
+      <w:pPr>
+        <w:pStyle w:val="programksikod"/>
+      </w:pPr>
+      <w:r>
+        <w:t xml:space="preserve">    if(i&gt;j) return -1;</w:t>
+      </w:r>
+    </w:p>
+    <w:p>
+      <w:pPr>
+        <w:pStyle w:val="programksikod"/>
+      </w:pPr>
+      <w:r>
+        <w:t xml:space="preserve">    int m = (j-i)/2 + i;</w:t>
+      </w:r>
+    </w:p>
+    <w:p>
+      <w:pPr>
+        <w:pStyle w:val="programksikod"/>
+      </w:pPr>
+      <w:r>
+        <w:t xml:space="preserve">    if(x == polje[m]) return m;</w:t>
+      </w:r>
+    </w:p>
+    <w:p>
+      <w:pPr>
+        <w:pStyle w:val="programksikod"/>
+      </w:pPr>
+      <w:r>
+        <w:lastRenderedPageBreak/>
+        <w:t xml:space="preserve">    if(x &lt; polje[m]) return bs(polje, x, i, m-1);</w:t>
+      </w:r>
+    </w:p>
+    <w:p>
+      <w:pPr>
+        <w:pStyle w:val="programksikod"/>
+      </w:pPr>
+      <w:r>
+        <w:t xml:space="preserve">    return bs(polje, x, m+1, j);</w:t>
+      </w:r>
+    </w:p>
+    <w:p>
+      <w:pPr>
+        <w:pStyle w:val="programksikod"/>
+      </w:pPr>
+      <w:r>
+        <w:t>}</w:t>
+      </w:r>
+    </w:p>
+    <w:p>
+      <w:pPr>
+        <w:pStyle w:val="Paragraphdefaultstyle"/>
+      </w:pPr>
     </w:p>
     <w:p>
       <w:pPr>
@@ -3062,12 +3302,12 @@
       <w:pPr>
         <w:pStyle w:val="FOINaslov1"/>
       </w:pPr>
-      <w:bookmarkStart w:id="11" w:name="_Toc458861085"/>
+      <w:bookmarkStart w:id="12" w:name="_Toc460696033"/>
       <w:r>
         <w:lastRenderedPageBreak/>
         <w:t>Pohlepni algoritmi</w:t>
       </w:r>
-      <w:bookmarkEnd w:id="11"/>
+      <w:bookmarkEnd w:id="12"/>
     </w:p>
     <w:p>
       <w:pPr>
@@ -3081,11 +3321,11 @@
       <w:pPr>
         <w:pStyle w:val="FOINaslov2"/>
       </w:pPr>
-      <w:bookmarkStart w:id="12" w:name="_Toc458861086"/>
+      <w:bookmarkStart w:id="13" w:name="_Toc460696034"/>
       <w:r>
         <w:t>Vraćanje ostatka novca</w:t>
       </w:r>
-      <w:bookmarkEnd w:id="12"/>
+      <w:bookmarkEnd w:id="13"/>
     </w:p>
     <w:p>
       <w:pPr>
@@ -3099,11 +3339,11 @@
       <w:pPr>
         <w:pStyle w:val="FOINaslov2"/>
       </w:pPr>
-      <w:bookmarkStart w:id="13" w:name="_Toc458861087"/>
+      <w:bookmarkStart w:id="14" w:name="_Toc460696035"/>
       <w:r>
         <w:t>Rastavljanje broja na egipatske razlomke</w:t>
       </w:r>
-      <w:bookmarkEnd w:id="13"/>
+      <w:bookmarkEnd w:id="14"/>
     </w:p>
     <w:p>
       <w:pPr>
@@ -3130,12 +3370,12 @@
       <w:pPr>
         <w:pStyle w:val="FOINaslov1"/>
       </w:pPr>
-      <w:bookmarkStart w:id="14" w:name="_Toc458861088"/>
+      <w:bookmarkStart w:id="15" w:name="_Toc460696036"/>
       <w:r>
         <w:lastRenderedPageBreak/>
         <w:t>Metoda pretraživanja s vraćanjem</w:t>
       </w:r>
-      <w:bookmarkEnd w:id="14"/>
+      <w:bookmarkEnd w:id="15"/>
     </w:p>
     <w:p>
       <w:pPr>
@@ -3149,11 +3389,11 @@
       <w:pPr>
         <w:pStyle w:val="FOINaslov2"/>
       </w:pPr>
-      <w:bookmarkStart w:id="15" w:name="_Toc458861089"/>
+      <w:bookmarkStart w:id="16" w:name="_Toc460696037"/>
       <w:r>
         <w:t>Problem N-kraljica</w:t>
       </w:r>
-      <w:bookmarkEnd w:id="15"/>
+      <w:bookmarkEnd w:id="16"/>
     </w:p>
     <w:p>
       <w:pPr>
@@ -3185,12 +3425,12 @@
       <w:pPr>
         <w:pStyle w:val="FOINaslov1"/>
       </w:pPr>
-      <w:bookmarkStart w:id="16" w:name="_Toc458861090"/>
+      <w:bookmarkStart w:id="17" w:name="_Toc460696038"/>
       <w:r>
         <w:lastRenderedPageBreak/>
         <w:t>Literatura</w:t>
       </w:r>
-      <w:bookmarkEnd w:id="16"/>
+      <w:bookmarkEnd w:id="17"/>
     </w:p>
     <w:p>
       <w:pPr>
@@ -3481,7 +3721,7 @@
         <w:rPr>
           <w:noProof/>
         </w:rPr>
-        <w:t>7</w:t>
+        <w:t>1</w:t>
       </w:r>
     </w:fldSimple>
   </w:p>

</xml_diff>

<commit_message>
partially added N-queen problem chapter
</commit_message>
<xml_diff>
--- a/belec_matija__primjena_rekurzivnih_algoritama_u_programiranju.docx
+++ b/belec_matija__primjena_rekurzivnih_algoritama_u_programiranju.docx
@@ -640,7 +640,7 @@
       <w:r>
         <w:fldChar w:fldCharType="separate"/>
       </w:r>
-      <w:hyperlink w:anchor="_Toc460696022" w:history="1">
+      <w:hyperlink w:anchor="_Toc460696763" w:history="1">
         <w:r>
           <w:rPr>
             <w:rStyle w:val="Hyperlink"/>
@@ -683,7 +683,7 @@
             <w:noProof/>
             <w:webHidden/>
           </w:rPr>
-          <w:instrText xml:space="preserve"> PAGEREF _Toc460696022 \h </w:instrText>
+          <w:instrText xml:space="preserve"> PAGEREF _Toc460696763 \h </w:instrText>
         </w:r>
         <w:r>
           <w:rPr>
@@ -724,7 +724,7 @@
           <w:szCs w:val="22"/>
         </w:rPr>
       </w:pPr>
-      <w:hyperlink w:anchor="_Toc460696023" w:history="1">
+      <w:hyperlink w:anchor="_Toc460696764" w:history="1">
         <w:r>
           <w:rPr>
             <w:rStyle w:val="Hyperlink"/>
@@ -767,7 +767,7 @@
             <w:noProof/>
             <w:webHidden/>
           </w:rPr>
-          <w:instrText xml:space="preserve"> PAGEREF _Toc460696023 \h </w:instrText>
+          <w:instrText xml:space="preserve"> PAGEREF _Toc460696764 \h </w:instrText>
         </w:r>
         <w:r>
           <w:rPr>
@@ -808,7 +808,7 @@
           <w:szCs w:val="22"/>
         </w:rPr>
       </w:pPr>
-      <w:hyperlink w:anchor="_Toc460696024" w:history="1">
+      <w:hyperlink w:anchor="_Toc460696765" w:history="1">
         <w:r>
           <w:rPr>
             <w:rStyle w:val="Hyperlink"/>
@@ -851,7 +851,7 @@
             <w:noProof/>
             <w:webHidden/>
           </w:rPr>
-          <w:instrText xml:space="preserve"> PAGEREF _Toc460696024 \h </w:instrText>
+          <w:instrText xml:space="preserve"> PAGEREF _Toc460696765 \h </w:instrText>
         </w:r>
         <w:r>
           <w:rPr>
@@ -892,7 +892,7 @@
           <w:szCs w:val="22"/>
         </w:rPr>
       </w:pPr>
-      <w:hyperlink w:anchor="_Toc460696025" w:history="1">
+      <w:hyperlink w:anchor="_Toc460696766" w:history="1">
         <w:r>
           <w:rPr>
             <w:rStyle w:val="Hyperlink"/>
@@ -935,7 +935,7 @@
             <w:noProof/>
             <w:webHidden/>
           </w:rPr>
-          <w:instrText xml:space="preserve"> PAGEREF _Toc460696025 \h </w:instrText>
+          <w:instrText xml:space="preserve"> PAGEREF _Toc460696766 \h </w:instrText>
         </w:r>
         <w:r>
           <w:rPr>
@@ -976,7 +976,7 @@
           <w:szCs w:val="22"/>
         </w:rPr>
       </w:pPr>
-      <w:hyperlink w:anchor="_Toc460696026" w:history="1">
+      <w:hyperlink w:anchor="_Toc460696767" w:history="1">
         <w:r>
           <w:rPr>
             <w:rStyle w:val="Hyperlink"/>
@@ -1019,7 +1019,7 @@
             <w:noProof/>
             <w:webHidden/>
           </w:rPr>
-          <w:instrText xml:space="preserve"> PAGEREF _Toc460696026 \h </w:instrText>
+          <w:instrText xml:space="preserve"> PAGEREF _Toc460696767 \h </w:instrText>
         </w:r>
         <w:r>
           <w:rPr>
@@ -1060,7 +1060,7 @@
           <w:szCs w:val="22"/>
         </w:rPr>
       </w:pPr>
-      <w:hyperlink w:anchor="_Toc460696027" w:history="1">
+      <w:hyperlink w:anchor="_Toc460696768" w:history="1">
         <w:r>
           <w:rPr>
             <w:rStyle w:val="Hyperlink"/>
@@ -1103,7 +1103,7 @@
             <w:noProof/>
             <w:webHidden/>
           </w:rPr>
-          <w:instrText xml:space="preserve"> PAGEREF _Toc460696027 \h </w:instrText>
+          <w:instrText xml:space="preserve"> PAGEREF _Toc460696768 \h </w:instrText>
         </w:r>
         <w:r>
           <w:rPr>
@@ -1144,7 +1144,7 @@
           <w:szCs w:val="22"/>
         </w:rPr>
       </w:pPr>
-      <w:hyperlink w:anchor="_Toc460696028" w:history="1">
+      <w:hyperlink w:anchor="_Toc460696769" w:history="1">
         <w:r>
           <w:rPr>
             <w:rStyle w:val="Hyperlink"/>
@@ -1187,7 +1187,7 @@
             <w:noProof/>
             <w:webHidden/>
           </w:rPr>
-          <w:instrText xml:space="preserve"> PAGEREF _Toc460696028 \h </w:instrText>
+          <w:instrText xml:space="preserve"> PAGEREF _Toc460696769 \h </w:instrText>
         </w:r>
         <w:r>
           <w:rPr>
@@ -1228,7 +1228,7 @@
           <w:szCs w:val="22"/>
         </w:rPr>
       </w:pPr>
-      <w:hyperlink w:anchor="_Toc460696029" w:history="1">
+      <w:hyperlink w:anchor="_Toc460696770" w:history="1">
         <w:r>
           <w:rPr>
             <w:rStyle w:val="Hyperlink"/>
@@ -1271,7 +1271,7 @@
             <w:noProof/>
             <w:webHidden/>
           </w:rPr>
-          <w:instrText xml:space="preserve"> PAGEREF _Toc460696029 \h </w:instrText>
+          <w:instrText xml:space="preserve"> PAGEREF _Toc460696770 \h </w:instrText>
         </w:r>
         <w:r>
           <w:rPr>
@@ -1312,7 +1312,7 @@
           <w:szCs w:val="22"/>
         </w:rPr>
       </w:pPr>
-      <w:hyperlink w:anchor="_Toc460696030" w:history="1">
+      <w:hyperlink w:anchor="_Toc460696771" w:history="1">
         <w:r>
           <w:rPr>
             <w:rStyle w:val="Hyperlink"/>
@@ -1355,7 +1355,7 @@
             <w:noProof/>
             <w:webHidden/>
           </w:rPr>
-          <w:instrText xml:space="preserve"> PAGEREF _Toc460696030 \h </w:instrText>
+          <w:instrText xml:space="preserve"> PAGEREF _Toc460696771 \h </w:instrText>
         </w:r>
         <w:r>
           <w:rPr>
@@ -1396,7 +1396,7 @@
           <w:szCs w:val="22"/>
         </w:rPr>
       </w:pPr>
-      <w:hyperlink w:anchor="_Toc460696031" w:history="1">
+      <w:hyperlink w:anchor="_Toc460696772" w:history="1">
         <w:r>
           <w:rPr>
             <w:rStyle w:val="Hyperlink"/>
@@ -1439,7 +1439,7 @@
             <w:noProof/>
             <w:webHidden/>
           </w:rPr>
-          <w:instrText xml:space="preserve"> PAGEREF _Toc460696031 \h </w:instrText>
+          <w:instrText xml:space="preserve"> PAGEREF _Toc460696772 \h </w:instrText>
         </w:r>
         <w:r>
           <w:rPr>
@@ -1480,7 +1480,7 @@
           <w:szCs w:val="22"/>
         </w:rPr>
       </w:pPr>
-      <w:hyperlink w:anchor="_Toc460696032" w:history="1">
+      <w:hyperlink w:anchor="_Toc460696773" w:history="1">
         <w:r>
           <w:rPr>
             <w:rStyle w:val="Hyperlink"/>
@@ -1523,7 +1523,7 @@
             <w:noProof/>
             <w:webHidden/>
           </w:rPr>
-          <w:instrText xml:space="preserve"> PAGEREF _Toc460696032 \h </w:instrText>
+          <w:instrText xml:space="preserve"> PAGEREF _Toc460696773 \h </w:instrText>
         </w:r>
         <w:r>
           <w:rPr>
@@ -1564,7 +1564,7 @@
           <w:szCs w:val="22"/>
         </w:rPr>
       </w:pPr>
-      <w:hyperlink w:anchor="_Toc460696033" w:history="1">
+      <w:hyperlink w:anchor="_Toc460696774" w:history="1">
         <w:r>
           <w:rPr>
             <w:rStyle w:val="Hyperlink"/>
@@ -1607,7 +1607,7 @@
             <w:noProof/>
             <w:webHidden/>
           </w:rPr>
-          <w:instrText xml:space="preserve"> PAGEREF _Toc460696033 \h </w:instrText>
+          <w:instrText xml:space="preserve"> PAGEREF _Toc460696774 \h </w:instrText>
         </w:r>
         <w:r>
           <w:rPr>
@@ -1648,7 +1648,7 @@
           <w:szCs w:val="22"/>
         </w:rPr>
       </w:pPr>
-      <w:hyperlink w:anchor="_Toc460696034" w:history="1">
+      <w:hyperlink w:anchor="_Toc460696775" w:history="1">
         <w:r>
           <w:rPr>
             <w:rStyle w:val="Hyperlink"/>
@@ -1691,7 +1691,7 @@
             <w:noProof/>
             <w:webHidden/>
           </w:rPr>
-          <w:instrText xml:space="preserve"> PAGEREF _Toc460696034 \h </w:instrText>
+          <w:instrText xml:space="preserve"> PAGEREF _Toc460696775 \h </w:instrText>
         </w:r>
         <w:r>
           <w:rPr>
@@ -1732,7 +1732,7 @@
           <w:szCs w:val="22"/>
         </w:rPr>
       </w:pPr>
-      <w:hyperlink w:anchor="_Toc460696035" w:history="1">
+      <w:hyperlink w:anchor="_Toc460696776" w:history="1">
         <w:r>
           <w:rPr>
             <w:rStyle w:val="Hyperlink"/>
@@ -1775,7 +1775,7 @@
             <w:noProof/>
             <w:webHidden/>
           </w:rPr>
-          <w:instrText xml:space="preserve"> PAGEREF _Toc460696035 \h </w:instrText>
+          <w:instrText xml:space="preserve"> PAGEREF _Toc460696776 \h </w:instrText>
         </w:r>
         <w:r>
           <w:rPr>
@@ -1816,7 +1816,7 @@
           <w:szCs w:val="22"/>
         </w:rPr>
       </w:pPr>
-      <w:hyperlink w:anchor="_Toc460696036" w:history="1">
+      <w:hyperlink w:anchor="_Toc460696777" w:history="1">
         <w:r>
           <w:rPr>
             <w:rStyle w:val="Hyperlink"/>
@@ -1859,7 +1859,7 @@
             <w:noProof/>
             <w:webHidden/>
           </w:rPr>
-          <w:instrText xml:space="preserve"> PAGEREF _Toc460696036 \h </w:instrText>
+          <w:instrText xml:space="preserve"> PAGEREF _Toc460696777 \h </w:instrText>
         </w:r>
         <w:r>
           <w:rPr>
@@ -1900,7 +1900,7 @@
           <w:szCs w:val="22"/>
         </w:rPr>
       </w:pPr>
-      <w:hyperlink w:anchor="_Toc460696037" w:history="1">
+      <w:hyperlink w:anchor="_Toc460696778" w:history="1">
         <w:r>
           <w:rPr>
             <w:rStyle w:val="Hyperlink"/>
@@ -1943,7 +1943,7 @@
             <w:noProof/>
             <w:webHidden/>
           </w:rPr>
-          <w:instrText xml:space="preserve"> PAGEREF _Toc460696037 \h </w:instrText>
+          <w:instrText xml:space="preserve"> PAGEREF _Toc460696778 \h </w:instrText>
         </w:r>
         <w:r>
           <w:rPr>
@@ -1984,7 +1984,7 @@
           <w:szCs w:val="22"/>
         </w:rPr>
       </w:pPr>
-      <w:hyperlink w:anchor="_Toc460696038" w:history="1">
+      <w:hyperlink w:anchor="_Toc460696779" w:history="1">
         <w:r>
           <w:rPr>
             <w:rStyle w:val="Hyperlink"/>
@@ -2027,7 +2027,7 @@
             <w:noProof/>
             <w:webHidden/>
           </w:rPr>
-          <w:instrText xml:space="preserve"> PAGEREF _Toc460696038 \h </w:instrText>
+          <w:instrText xml:space="preserve"> PAGEREF _Toc460696779 \h </w:instrText>
         </w:r>
         <w:r>
           <w:rPr>
@@ -2086,7 +2086,7 @@
       <w:pPr>
         <w:pStyle w:val="FOINaslov1"/>
       </w:pPr>
-      <w:bookmarkStart w:id="1" w:name="_Toc460696022"/>
+      <w:bookmarkStart w:id="1" w:name="_Toc460696763"/>
       <w:r>
         <w:lastRenderedPageBreak/>
         <w:t>Uvod</w:t>
@@ -2167,7 +2167,7 @@
       <w:pPr>
         <w:pStyle w:val="FOINaslov1"/>
       </w:pPr>
-      <w:bookmarkStart w:id="2" w:name="_Toc460696023"/>
+      <w:bookmarkStart w:id="2" w:name="_Toc460696764"/>
       <w:r>
         <w:lastRenderedPageBreak/>
         <w:t>Matematička indukcija</w:t>
@@ -2199,7 +2199,7 @@
       <w:pPr>
         <w:pStyle w:val="FOINaslov1"/>
       </w:pPr>
-      <w:bookmarkStart w:id="3" w:name="_Toc460696024"/>
+      <w:bookmarkStart w:id="3" w:name="_Toc460696765"/>
       <w:r>
         <w:lastRenderedPageBreak/>
         <w:t>„Školski“ primjeri rekurzija</w:t>
@@ -2255,7 +2255,7 @@
       <w:pPr>
         <w:pStyle w:val="FOINaslov2"/>
       </w:pPr>
-      <w:bookmarkStart w:id="4" w:name="_Toc460696025"/>
+      <w:bookmarkStart w:id="4" w:name="_Toc460696766"/>
       <w:r>
         <w:t>Faktorijel</w:t>
       </w:r>
@@ -2499,7 +2499,7 @@
       <w:pPr>
         <w:pStyle w:val="FOINaslov2"/>
       </w:pPr>
-      <w:bookmarkStart w:id="5" w:name="_Toc460696026"/>
+      <w:bookmarkStart w:id="5" w:name="_Toc460696767"/>
       <w:r>
         <w:t>Fibonaccijev niz</w:t>
       </w:r>
@@ -2781,7 +2781,7 @@
       <w:pPr>
         <w:pStyle w:val="FOINaslov1"/>
       </w:pPr>
-      <w:bookmarkStart w:id="6" w:name="_Toc460696027"/>
+      <w:bookmarkStart w:id="6" w:name="_Toc460696768"/>
       <w:r>
         <w:lastRenderedPageBreak/>
         <w:t>Algoritmi podijeli pa vladaj</w:t>
@@ -2800,7 +2800,7 @@
       <w:pPr>
         <w:pStyle w:val="FOINaslov2"/>
       </w:pPr>
-      <w:bookmarkStart w:id="7" w:name="_Toc460696028"/>
+      <w:bookmarkStart w:id="7" w:name="_Toc460696769"/>
       <w:r>
         <w:t>Algoritmi s</w:t>
       </w:r>
@@ -2915,7 +2915,7 @@
       <w:pPr>
         <w:pStyle w:val="FOINaslov3"/>
       </w:pPr>
-      <w:bookmarkStart w:id="8" w:name="_Toc460696029"/>
+      <w:bookmarkStart w:id="8" w:name="_Toc460696770"/>
       <w:r>
         <w:t>Quick sort</w:t>
       </w:r>
@@ -3142,7 +3142,7 @@
       <w:pPr>
         <w:pStyle w:val="FOINaslov3"/>
       </w:pPr>
-      <w:bookmarkStart w:id="9" w:name="_Toc460696030"/>
+      <w:bookmarkStart w:id="9" w:name="_Toc460696771"/>
       <w:r>
         <w:t>Merge sort</w:t>
       </w:r>
@@ -3166,7 +3166,7 @@
       <w:pPr>
         <w:pStyle w:val="FOINaslov2"/>
       </w:pPr>
-      <w:bookmarkStart w:id="10" w:name="_Toc460696031"/>
+      <w:bookmarkStart w:id="10" w:name="_Toc460696772"/>
       <w:r>
         <w:t>Algoritmi pretraživanja</w:t>
       </w:r>
@@ -3184,7 +3184,7 @@
       <w:pPr>
         <w:pStyle w:val="FOINaslov3"/>
       </w:pPr>
-      <w:bookmarkStart w:id="11" w:name="_Toc460696032"/>
+      <w:bookmarkStart w:id="11" w:name="_Toc460696773"/>
       <w:r>
         <w:t>Binarno pretraživanj</w:t>
       </w:r>
@@ -3302,7 +3302,7 @@
       <w:pPr>
         <w:pStyle w:val="FOINaslov1"/>
       </w:pPr>
-      <w:bookmarkStart w:id="12" w:name="_Toc460696033"/>
+      <w:bookmarkStart w:id="12" w:name="_Toc460696774"/>
       <w:r>
         <w:lastRenderedPageBreak/>
         <w:t>Pohlepni algoritmi</w:t>
@@ -3321,7 +3321,7 @@
       <w:pPr>
         <w:pStyle w:val="FOINaslov2"/>
       </w:pPr>
-      <w:bookmarkStart w:id="13" w:name="_Toc460696034"/>
+      <w:bookmarkStart w:id="13" w:name="_Toc460696775"/>
       <w:r>
         <w:t>Vraćanje ostatka novca</w:t>
       </w:r>
@@ -3339,7 +3339,7 @@
       <w:pPr>
         <w:pStyle w:val="FOINaslov2"/>
       </w:pPr>
-      <w:bookmarkStart w:id="14" w:name="_Toc460696035"/>
+      <w:bookmarkStart w:id="14" w:name="_Toc460696776"/>
       <w:r>
         <w:t>Rastavljanje broja na egipatske razlomke</w:t>
       </w:r>
@@ -3370,7 +3370,7 @@
       <w:pPr>
         <w:pStyle w:val="FOINaslov1"/>
       </w:pPr>
-      <w:bookmarkStart w:id="15" w:name="_Toc460696036"/>
+      <w:bookmarkStart w:id="15" w:name="_Toc460696777"/>
       <w:r>
         <w:lastRenderedPageBreak/>
         <w:t>Metoda pretraživanja s vraćanjem</w:t>
@@ -3389,7 +3389,7 @@
       <w:pPr>
         <w:pStyle w:val="FOINaslov2"/>
       </w:pPr>
-      <w:bookmarkStart w:id="16" w:name="_Toc460696037"/>
+      <w:bookmarkStart w:id="16" w:name="_Toc460696778"/>
       <w:r>
         <w:t>Problem N-kraljica</w:t>
       </w:r>
@@ -3398,26 +3398,110 @@
     <w:p>
       <w:pPr>
         <w:pStyle w:val="Paragraphdefaultstyle"/>
-        <w:rPr>
-          <w:color w:val="000000"/>
-        </w:rPr>
-      </w:pPr>
-      <w:r>
-        <w:t>T.</w:t>
+      </w:pPr>
+      <w:r>
+        <w:t>Problem N-kraljica možemo riješiti pomoću rekurzivnog algoritma s vraćanjem</w:t>
+      </w:r>
+      <w:r>
+        <w:t>.</w:t>
       </w:r>
       <w:r>
         <w:t xml:space="preserve"> </w:t>
       </w:r>
-    </w:p>
-    <w:p>
-      <w:pPr>
-        <w:spacing w:after="200" w:line="276" w:lineRule="auto"/>
-      </w:pPr>
-      <w:r>
-        <w:rPr>
-          <w:b/>
-          <w:sz w:val="36"/>
-        </w:rPr>
+      <w:r>
+        <w:t>U nastavku je vizualni prikaz kako se pomoću navedenog algoritma može tražiti riješenje problema za N=4 kraljice.</w:t>
+      </w:r>
+    </w:p>
+    <w:p>
+      <w:pPr>
+        <w:pStyle w:val="Paragraphdefaultstyle"/>
+        <w:keepNext/>
+      </w:pPr>
+      <w:r>
+        <w:rPr>
+          <w:noProof/>
+        </w:rPr>
+        <w:drawing>
+          <wp:inline distT="0" distB="0" distL="0" distR="0">
+            <wp:extent cx="4924425" cy="3038475"/>
+            <wp:effectExtent l="19050" t="0" r="9525" b="0"/>
+            <wp:docPr id="1" name="Picture 0" descr="backtrack.gif"/>
+            <wp:cNvGraphicFramePr>
+              <a:graphicFrameLocks xmlns:a="http://schemas.openxmlformats.org/drawingml/2006/main" noChangeAspect="1"/>
+            </wp:cNvGraphicFramePr>
+            <a:graphic xmlns:a="http://schemas.openxmlformats.org/drawingml/2006/main">
+              <a:graphicData uri="http://schemas.openxmlformats.org/drawingml/2006/picture">
+                <pic:pic xmlns:pic="http://schemas.openxmlformats.org/drawingml/2006/picture">
+                  <pic:nvPicPr>
+                    <pic:cNvPr id="0" name="backtrack.gif"/>
+                    <pic:cNvPicPr/>
+                  </pic:nvPicPr>
+                  <pic:blipFill>
+                    <a:blip r:embed="rId10"/>
+                    <a:stretch>
+                      <a:fillRect/>
+                    </a:stretch>
+                  </pic:blipFill>
+                  <pic:spPr>
+                    <a:xfrm>
+                      <a:off x="0" y="0"/>
+                      <a:ext cx="4924425" cy="3038475"/>
+                    </a:xfrm>
+                    <a:prstGeom prst="rect">
+                      <a:avLst/>
+                    </a:prstGeom>
+                  </pic:spPr>
+                </pic:pic>
+              </a:graphicData>
+            </a:graphic>
+          </wp:inline>
+        </w:drawing>
+      </w:r>
+    </w:p>
+    <w:p>
+      <w:pPr>
+        <w:pStyle w:val="Caption"/>
+        <w:spacing w:after="0"/>
+        <w:jc w:val="center"/>
+      </w:pPr>
+      <w:r>
+        <w:t xml:space="preserve">Slika </w:t>
+      </w:r>
+      <w:fldSimple w:instr=" SEQ Slika \* ARABIC ">
+        <w:r>
+          <w:rPr>
+            <w:noProof/>
+          </w:rPr>
+          <w:t>1</w:t>
+        </w:r>
+      </w:fldSimple>
+      <w:r>
+        <w:t xml:space="preserve"> rekurzivno pronalaženje pozicija kraljica za N=4</w:t>
+      </w:r>
+    </w:p>
+    <w:p>
+      <w:pPr>
+        <w:pStyle w:val="Caption"/>
+        <w:jc w:val="center"/>
+      </w:pPr>
+      <w:r>
+        <w:t>(http://ktiml.mff.cuni.cz/~bartak/constraints/images/backtrack.gif, 3.9.2016.)</w:t>
+      </w:r>
+    </w:p>
+    <w:p>
+      <w:pPr>
+        <w:pStyle w:val="Paragraphdefaultstyle"/>
+      </w:pPr>
+      <w:r>
+        <w:t>U nastavku slijedi primjer programskog koda koji riješava navedeni problem.</w:t>
+      </w:r>
+    </w:p>
+    <w:p>
+      <w:pPr>
+        <w:pStyle w:val="Paragraphdefaultstyle"/>
+        <w:jc w:val="left"/>
+      </w:pPr>
+      <w:r>
         <w:br w:type="page"/>
       </w:r>
     </w:p>
@@ -3425,7 +3509,7 @@
       <w:pPr>
         <w:pStyle w:val="FOINaslov1"/>
       </w:pPr>
-      <w:bookmarkStart w:id="17" w:name="_Toc460696038"/>
+      <w:bookmarkStart w:id="17" w:name="_Toc460696779"/>
       <w:r>
         <w:lastRenderedPageBreak/>
         <w:t>Literatura</w:t>
@@ -3628,7 +3712,7 @@
       </w:pPr>
     </w:p>
     <w:sectPr>
-      <w:footerReference w:type="default" r:id="rId10"/>
+      <w:footerReference w:type="default" r:id="rId11"/>
       <w:pgSz w:w="11906" w:h="16838"/>
       <w:pgMar w:top="1417" w:right="1417" w:bottom="1417" w:left="1417" w:header="708" w:footer="708" w:gutter="0"/>
       <w:pgNumType w:start="1"/>
@@ -3721,7 +3805,7 @@
         <w:rPr>
           <w:noProof/>
         </w:rPr>
-        <w:t>1</w:t>
+        <w:t>10</w:t>
       </w:r>
     </w:fldSimple>
   </w:p>
@@ -6356,6 +6440,25 @@
     <w:link w:val="programksikod"/>
     <w:rsid w:val="00CC2B5D"/>
   </w:style>
+  <w:style w:type="paragraph" w:styleId="Caption">
+    <w:name w:val="caption"/>
+    <w:basedOn w:val="Normal"/>
+    <w:next w:val="Normal"/>
+    <w:uiPriority w:val="35"/>
+    <w:unhideWhenUsed/>
+    <w:qFormat/>
+    <w:rsid w:val="00CC6624"/>
+    <w:pPr>
+      <w:spacing w:after="200"/>
+    </w:pPr>
+    <w:rPr>
+      <w:b/>
+      <w:bCs/>
+      <w:color w:val="4F81BD" w:themeColor="accent1"/>
+      <w:sz w:val="18"/>
+      <w:szCs w:val="18"/>
+    </w:rPr>
+  </w:style>
 </w:styles>
 </file>
 

</xml_diff>

<commit_message>
updated chapters merge sort and binary search, fixed chapter simple recursive algorithms
</commit_message>
<xml_diff>
--- a/belec_matija__primjena_rekurzivnih_algoritama_u_programiranju.docx
+++ b/belec_matija__primjena_rekurzivnih_algoritama_u_programiranju.docx
@@ -640,7 +640,7 @@
       <w:r>
         <w:fldChar w:fldCharType="separate"/>
       </w:r>
-      <w:hyperlink w:anchor="_Toc460696763" w:history="1">
+      <w:hyperlink w:anchor="_Toc460768232" w:history="1">
         <w:r>
           <w:rPr>
             <w:rStyle w:val="Hyperlink"/>
@@ -683,7 +683,7 @@
             <w:noProof/>
             <w:webHidden/>
           </w:rPr>
-          <w:instrText xml:space="preserve"> PAGEREF _Toc460696763 \h </w:instrText>
+          <w:instrText xml:space="preserve"> PAGEREF _Toc460768232 \h </w:instrText>
         </w:r>
         <w:r>
           <w:rPr>
@@ -724,7 +724,7 @@
           <w:szCs w:val="22"/>
         </w:rPr>
       </w:pPr>
-      <w:hyperlink w:anchor="_Toc460696764" w:history="1">
+      <w:hyperlink w:anchor="_Toc460768233" w:history="1">
         <w:r>
           <w:rPr>
             <w:rStyle w:val="Hyperlink"/>
@@ -767,7 +767,7 @@
             <w:noProof/>
             <w:webHidden/>
           </w:rPr>
-          <w:instrText xml:space="preserve"> PAGEREF _Toc460696764 \h </w:instrText>
+          <w:instrText xml:space="preserve"> PAGEREF _Toc460768233 \h </w:instrText>
         </w:r>
         <w:r>
           <w:rPr>
@@ -808,7 +808,7 @@
           <w:szCs w:val="22"/>
         </w:rPr>
       </w:pPr>
-      <w:hyperlink w:anchor="_Toc460696765" w:history="1">
+      <w:hyperlink w:anchor="_Toc460768234" w:history="1">
         <w:r>
           <w:rPr>
             <w:rStyle w:val="Hyperlink"/>
@@ -851,7 +851,7 @@
             <w:noProof/>
             <w:webHidden/>
           </w:rPr>
-          <w:instrText xml:space="preserve"> PAGEREF _Toc460696765 \h </w:instrText>
+          <w:instrText xml:space="preserve"> PAGEREF _Toc460768234 \h </w:instrText>
         </w:r>
         <w:r>
           <w:rPr>
@@ -892,7 +892,7 @@
           <w:szCs w:val="22"/>
         </w:rPr>
       </w:pPr>
-      <w:hyperlink w:anchor="_Toc460696766" w:history="1">
+      <w:hyperlink w:anchor="_Toc460768235" w:history="1">
         <w:r>
           <w:rPr>
             <w:rStyle w:val="Hyperlink"/>
@@ -935,7 +935,7 @@
             <w:noProof/>
             <w:webHidden/>
           </w:rPr>
-          <w:instrText xml:space="preserve"> PAGEREF _Toc460696766 \h </w:instrText>
+          <w:instrText xml:space="preserve"> PAGEREF _Toc460768235 \h </w:instrText>
         </w:r>
         <w:r>
           <w:rPr>
@@ -976,7 +976,7 @@
           <w:szCs w:val="22"/>
         </w:rPr>
       </w:pPr>
-      <w:hyperlink w:anchor="_Toc460696767" w:history="1">
+      <w:hyperlink w:anchor="_Toc460768236" w:history="1">
         <w:r>
           <w:rPr>
             <w:rStyle w:val="Hyperlink"/>
@@ -1019,7 +1019,7 @@
             <w:noProof/>
             <w:webHidden/>
           </w:rPr>
-          <w:instrText xml:space="preserve"> PAGEREF _Toc460696767 \h </w:instrText>
+          <w:instrText xml:space="preserve"> PAGEREF _Toc460768236 \h </w:instrText>
         </w:r>
         <w:r>
           <w:rPr>
@@ -1039,7 +1039,7 @@
             <w:noProof/>
             <w:webHidden/>
           </w:rPr>
-          <w:t>3</w:t>
+          <w:t>4</w:t>
         </w:r>
         <w:r>
           <w:rPr>
@@ -1060,7 +1060,7 @@
           <w:szCs w:val="22"/>
         </w:rPr>
       </w:pPr>
-      <w:hyperlink w:anchor="_Toc460696768" w:history="1">
+      <w:hyperlink w:anchor="_Toc460768237" w:history="1">
         <w:r>
           <w:rPr>
             <w:rStyle w:val="Hyperlink"/>
@@ -1103,7 +1103,7 @@
             <w:noProof/>
             <w:webHidden/>
           </w:rPr>
-          <w:instrText xml:space="preserve"> PAGEREF _Toc460696768 \h </w:instrText>
+          <w:instrText xml:space="preserve"> PAGEREF _Toc460768237 \h </w:instrText>
         </w:r>
         <w:r>
           <w:rPr>
@@ -1144,7 +1144,7 @@
           <w:szCs w:val="22"/>
         </w:rPr>
       </w:pPr>
-      <w:hyperlink w:anchor="_Toc460696769" w:history="1">
+      <w:hyperlink w:anchor="_Toc460768238" w:history="1">
         <w:r>
           <w:rPr>
             <w:rStyle w:val="Hyperlink"/>
@@ -1187,7 +1187,7 @@
             <w:noProof/>
             <w:webHidden/>
           </w:rPr>
-          <w:instrText xml:space="preserve"> PAGEREF _Toc460696769 \h </w:instrText>
+          <w:instrText xml:space="preserve"> PAGEREF _Toc460768238 \h </w:instrText>
         </w:r>
         <w:r>
           <w:rPr>
@@ -1228,7 +1228,7 @@
           <w:szCs w:val="22"/>
         </w:rPr>
       </w:pPr>
-      <w:hyperlink w:anchor="_Toc460696770" w:history="1">
+      <w:hyperlink w:anchor="_Toc460768239" w:history="1">
         <w:r>
           <w:rPr>
             <w:rStyle w:val="Hyperlink"/>
@@ -1271,7 +1271,7 @@
             <w:noProof/>
             <w:webHidden/>
           </w:rPr>
-          <w:instrText xml:space="preserve"> PAGEREF _Toc460696770 \h </w:instrText>
+          <w:instrText xml:space="preserve"> PAGEREF _Toc460768239 \h </w:instrText>
         </w:r>
         <w:r>
           <w:rPr>
@@ -1312,7 +1312,7 @@
           <w:szCs w:val="22"/>
         </w:rPr>
       </w:pPr>
-      <w:hyperlink w:anchor="_Toc460696771" w:history="1">
+      <w:hyperlink w:anchor="_Toc460768240" w:history="1">
         <w:r>
           <w:rPr>
             <w:rStyle w:val="Hyperlink"/>
@@ -1355,7 +1355,7 @@
             <w:noProof/>
             <w:webHidden/>
           </w:rPr>
-          <w:instrText xml:space="preserve"> PAGEREF _Toc460696771 \h </w:instrText>
+          <w:instrText xml:space="preserve"> PAGEREF _Toc460768240 \h </w:instrText>
         </w:r>
         <w:r>
           <w:rPr>
@@ -1375,7 +1375,7 @@
             <w:noProof/>
             <w:webHidden/>
           </w:rPr>
-          <w:t>6</w:t>
+          <w:t>7</w:t>
         </w:r>
         <w:r>
           <w:rPr>
@@ -1396,7 +1396,7 @@
           <w:szCs w:val="22"/>
         </w:rPr>
       </w:pPr>
-      <w:hyperlink w:anchor="_Toc460696772" w:history="1">
+      <w:hyperlink w:anchor="_Toc460768241" w:history="1">
         <w:r>
           <w:rPr>
             <w:rStyle w:val="Hyperlink"/>
@@ -1439,7 +1439,7 @@
             <w:noProof/>
             <w:webHidden/>
           </w:rPr>
-          <w:instrText xml:space="preserve"> PAGEREF _Toc460696772 \h </w:instrText>
+          <w:instrText xml:space="preserve"> PAGEREF _Toc460768241 \h </w:instrText>
         </w:r>
         <w:r>
           <w:rPr>
@@ -1480,7 +1480,7 @@
           <w:szCs w:val="22"/>
         </w:rPr>
       </w:pPr>
-      <w:hyperlink w:anchor="_Toc460696773" w:history="1">
+      <w:hyperlink w:anchor="_Toc460768242" w:history="1">
         <w:r>
           <w:rPr>
             <w:rStyle w:val="Hyperlink"/>
@@ -1523,7 +1523,7 @@
             <w:noProof/>
             <w:webHidden/>
           </w:rPr>
-          <w:instrText xml:space="preserve"> PAGEREF _Toc460696773 \h </w:instrText>
+          <w:instrText xml:space="preserve"> PAGEREF _Toc460768242 \h </w:instrText>
         </w:r>
         <w:r>
           <w:rPr>
@@ -1564,7 +1564,7 @@
           <w:szCs w:val="22"/>
         </w:rPr>
       </w:pPr>
-      <w:hyperlink w:anchor="_Toc460696774" w:history="1">
+      <w:hyperlink w:anchor="_Toc460768243" w:history="1">
         <w:r>
           <w:rPr>
             <w:rStyle w:val="Hyperlink"/>
@@ -1607,7 +1607,7 @@
             <w:noProof/>
             <w:webHidden/>
           </w:rPr>
-          <w:instrText xml:space="preserve"> PAGEREF _Toc460696774 \h </w:instrText>
+          <w:instrText xml:space="preserve"> PAGEREF _Toc460768243 \h </w:instrText>
         </w:r>
         <w:r>
           <w:rPr>
@@ -1627,7 +1627,7 @@
             <w:noProof/>
             <w:webHidden/>
           </w:rPr>
-          <w:t>9</w:t>
+          <w:t>10</w:t>
         </w:r>
         <w:r>
           <w:rPr>
@@ -1648,7 +1648,7 @@
           <w:szCs w:val="22"/>
         </w:rPr>
       </w:pPr>
-      <w:hyperlink w:anchor="_Toc460696775" w:history="1">
+      <w:hyperlink w:anchor="_Toc460768244" w:history="1">
         <w:r>
           <w:rPr>
             <w:rStyle w:val="Hyperlink"/>
@@ -1691,7 +1691,7 @@
             <w:noProof/>
             <w:webHidden/>
           </w:rPr>
-          <w:instrText xml:space="preserve"> PAGEREF _Toc460696775 \h </w:instrText>
+          <w:instrText xml:space="preserve"> PAGEREF _Toc460768244 \h </w:instrText>
         </w:r>
         <w:r>
           <w:rPr>
@@ -1711,7 +1711,7 @@
             <w:noProof/>
             <w:webHidden/>
           </w:rPr>
-          <w:t>9</w:t>
+          <w:t>10</w:t>
         </w:r>
         <w:r>
           <w:rPr>
@@ -1732,7 +1732,7 @@
           <w:szCs w:val="22"/>
         </w:rPr>
       </w:pPr>
-      <w:hyperlink w:anchor="_Toc460696776" w:history="1">
+      <w:hyperlink w:anchor="_Toc460768245" w:history="1">
         <w:r>
           <w:rPr>
             <w:rStyle w:val="Hyperlink"/>
@@ -1775,7 +1775,7 @@
             <w:noProof/>
             <w:webHidden/>
           </w:rPr>
-          <w:instrText xml:space="preserve"> PAGEREF _Toc460696776 \h </w:instrText>
+          <w:instrText xml:space="preserve"> PAGEREF _Toc460768245 \h </w:instrText>
         </w:r>
         <w:r>
           <w:rPr>
@@ -1795,7 +1795,7 @@
             <w:noProof/>
             <w:webHidden/>
           </w:rPr>
-          <w:t>9</w:t>
+          <w:t>10</w:t>
         </w:r>
         <w:r>
           <w:rPr>
@@ -1816,7 +1816,7 @@
           <w:szCs w:val="22"/>
         </w:rPr>
       </w:pPr>
-      <w:hyperlink w:anchor="_Toc460696777" w:history="1">
+      <w:hyperlink w:anchor="_Toc460768246" w:history="1">
         <w:r>
           <w:rPr>
             <w:rStyle w:val="Hyperlink"/>
@@ -1859,7 +1859,7 @@
             <w:noProof/>
             <w:webHidden/>
           </w:rPr>
-          <w:instrText xml:space="preserve"> PAGEREF _Toc460696777 \h </w:instrText>
+          <w:instrText xml:space="preserve"> PAGEREF _Toc460768246 \h </w:instrText>
         </w:r>
         <w:r>
           <w:rPr>
@@ -1879,7 +1879,7 @@
             <w:noProof/>
             <w:webHidden/>
           </w:rPr>
-          <w:t>10</w:t>
+          <w:t>11</w:t>
         </w:r>
         <w:r>
           <w:rPr>
@@ -1900,7 +1900,7 @@
           <w:szCs w:val="22"/>
         </w:rPr>
       </w:pPr>
-      <w:hyperlink w:anchor="_Toc460696778" w:history="1">
+      <w:hyperlink w:anchor="_Toc460768247" w:history="1">
         <w:r>
           <w:rPr>
             <w:rStyle w:val="Hyperlink"/>
@@ -1943,7 +1943,7 @@
             <w:noProof/>
             <w:webHidden/>
           </w:rPr>
-          <w:instrText xml:space="preserve"> PAGEREF _Toc460696778 \h </w:instrText>
+          <w:instrText xml:space="preserve"> PAGEREF _Toc460768247 \h </w:instrText>
         </w:r>
         <w:r>
           <w:rPr>
@@ -1963,7 +1963,7 @@
             <w:noProof/>
             <w:webHidden/>
           </w:rPr>
-          <w:t>10</w:t>
+          <w:t>11</w:t>
         </w:r>
         <w:r>
           <w:rPr>
@@ -1984,7 +1984,7 @@
           <w:szCs w:val="22"/>
         </w:rPr>
       </w:pPr>
-      <w:hyperlink w:anchor="_Toc460696779" w:history="1">
+      <w:hyperlink w:anchor="_Toc460768248" w:history="1">
         <w:r>
           <w:rPr>
             <w:rStyle w:val="Hyperlink"/>
@@ -2027,7 +2027,7 @@
             <w:noProof/>
             <w:webHidden/>
           </w:rPr>
-          <w:instrText xml:space="preserve"> PAGEREF _Toc460696779 \h </w:instrText>
+          <w:instrText xml:space="preserve"> PAGEREF _Toc460768248 \h </w:instrText>
         </w:r>
         <w:r>
           <w:rPr>
@@ -2047,7 +2047,7 @@
             <w:noProof/>
             <w:webHidden/>
           </w:rPr>
-          <w:t>11</w:t>
+          <w:t>12</w:t>
         </w:r>
         <w:r>
           <w:rPr>
@@ -2086,7 +2086,7 @@
       <w:pPr>
         <w:pStyle w:val="FOINaslov1"/>
       </w:pPr>
-      <w:bookmarkStart w:id="1" w:name="_Toc460696763"/>
+      <w:bookmarkStart w:id="1" w:name="_Toc460768232"/>
       <w:r>
         <w:lastRenderedPageBreak/>
         <w:t>Uvod</w:t>
@@ -2167,7 +2167,7 @@
       <w:pPr>
         <w:pStyle w:val="FOINaslov1"/>
       </w:pPr>
-      <w:bookmarkStart w:id="2" w:name="_Toc460696764"/>
+      <w:bookmarkStart w:id="2" w:name="_Toc460768233"/>
       <w:r>
         <w:lastRenderedPageBreak/>
         <w:t>Matematička indukcija</w:t>
@@ -2199,20 +2199,47 @@
       <w:pPr>
         <w:pStyle w:val="FOINaslov1"/>
       </w:pPr>
-      <w:bookmarkStart w:id="3" w:name="_Toc460696765"/>
+      <w:bookmarkStart w:id="3" w:name="_Toc460768234"/>
       <w:r>
         <w:lastRenderedPageBreak/>
         <w:t>„Školski“ primjeri rekurzija</w:t>
       </w:r>
       <w:bookmarkEnd w:id="3"/>
-      <w:r>
-        <w:t xml:space="preserve"> </w:t>
-      </w:r>
     </w:p>
     <w:p>
       <w:pPr>
         <w:pStyle w:val="Paragraphdefaultstyle"/>
       </w:pPr>
+      <w:r>
+        <w:t>U ovom poglavlju navesti će se nekoliko standardnih primjera rekurzije koji se uče u školama. Radi se o jednostavnijim algoritmima rekurzije koji služe za lakše razumijevanje kako rekurzivni algoritmi funkcioniraju.</w:t>
+      </w:r>
+    </w:p>
+    <w:p>
+      <w:pPr>
+        <w:pStyle w:val="FOINaslov2"/>
+      </w:pPr>
+      <w:bookmarkStart w:id="4" w:name="_Toc460768235"/>
+      <w:r>
+        <w:t>Faktorijel</w:t>
+      </w:r>
+      <w:bookmarkEnd w:id="4"/>
+    </w:p>
+    <w:p>
+      <w:pPr>
+        <w:pStyle w:val="Paragraphdefaultstyle"/>
+      </w:pPr>
+      <w:r>
+        <w:t>Prvi k</w:t>
+      </w:r>
+      <w:r>
+        <w:t>lasičan primjer rekurzije</w:t>
+      </w:r>
+      <w:r>
+        <w:t xml:space="preserve"> u ovom radu</w:t>
+      </w:r>
+      <w:r>
+        <w:t xml:space="preserve"> je izračun faktorijela broja. </w:t>
+      </w:r>
       <w:r>
         <w:t xml:space="preserve">Faktorijel broja je matematička funkcija kojom se izračunava umnožak brojeva od 1 do odabranog broja n. Na primjer, </w:t>
       </w:r>
@@ -2248,269 +2275,237 @@
         <w:pStyle w:val="Paragraphdefaultstyle"/>
       </w:pPr>
       <w:r>
-        <w:t>U nastavku slijede klasični jednostavniji primjeri rekurzija.</w:t>
+        <w:t xml:space="preserve">Primjer jednostavnog programskog koda </w:t>
+      </w:r>
+      <w:r>
+        <w:t>koji koristi rekurzivni pristup je prikazan sljedećim programskim kodom:</w:t>
+      </w:r>
+    </w:p>
+    <w:p>
+      <w:pPr>
+        <w:pStyle w:val="programksikod"/>
+      </w:pPr>
+      <w:r>
+        <w:t>// g++ faktorijel.cpp -o faktorijel.out</w:t>
+      </w:r>
+    </w:p>
+    <w:p>
+      <w:pPr>
+        <w:pStyle w:val="programksikod"/>
+      </w:pPr>
+      <w:r>
+        <w:t>#include &lt;iostream&gt;</w:t>
+      </w:r>
+    </w:p>
+    <w:p>
+      <w:pPr>
+        <w:pStyle w:val="programksikod"/>
+      </w:pPr>
+      <w:r>
+        <w:t>long long faktorijel(unsigned int n) {</w:t>
+      </w:r>
+    </w:p>
+    <w:p>
+      <w:pPr>
+        <w:pStyle w:val="programksikod"/>
+      </w:pPr>
+      <w:r>
+        <w:t xml:space="preserve">    return (n&gt;1 ? n * faktorijel(n-1) : 1);</w:t>
+      </w:r>
+    </w:p>
+    <w:p>
+      <w:pPr>
+        <w:pStyle w:val="programksikod"/>
+      </w:pPr>
+      <w:r>
+        <w:t>}</w:t>
+      </w:r>
+    </w:p>
+    <w:p>
+      <w:pPr>
+        <w:pStyle w:val="programksikod"/>
+      </w:pPr>
+      <w:r>
+        <w:t>int main(){</w:t>
+      </w:r>
+    </w:p>
+    <w:p>
+      <w:pPr>
+        <w:pStyle w:val="programksikod"/>
+      </w:pPr>
+      <w:r>
+        <w:t xml:space="preserve">    int n;</w:t>
+      </w:r>
+    </w:p>
+    <w:p>
+      <w:pPr>
+        <w:pStyle w:val="programksikod"/>
+      </w:pPr>
+      <w:r>
+        <w:t xml:space="preserve">    do std::cin &gt;&gt; n; while(n&lt;1);</w:t>
+      </w:r>
+    </w:p>
+    <w:p>
+      <w:pPr>
+        <w:pStyle w:val="programksikod"/>
+      </w:pPr>
+      <w:r>
+        <w:t xml:space="preserve">    std::cout &lt;&lt; faktorijel(n) &lt;&lt; std::endl;</w:t>
+      </w:r>
+    </w:p>
+    <w:p>
+      <w:pPr>
+        <w:pStyle w:val="programksikod"/>
+      </w:pPr>
+      <w:r>
+        <w:t xml:space="preserve">    return 0;</w:t>
+      </w:r>
+    </w:p>
+    <w:p>
+      <w:pPr>
+        <w:pStyle w:val="programksikod"/>
+      </w:pPr>
+      <w:r>
+        <w:t>}</w:t>
+      </w:r>
+    </w:p>
+    <w:p>
+      <w:pPr>
+        <w:pStyle w:val="Paragraphdefaultstyle"/>
+      </w:pPr>
+      <w:r>
+        <w:t>Također, faktorijel je moguće</w:t>
+      </w:r>
+      <w:r>
+        <w:t xml:space="preserve"> programski izračunati i na </w:t>
+      </w:r>
+      <w:r>
+        <w:t xml:space="preserve">iterativni način kako slijedi u donjem </w:t>
+      </w:r>
+      <w:r>
+        <w:t>primjeru programskog koda.</w:t>
+      </w:r>
+    </w:p>
+    <w:p>
+      <w:pPr>
+        <w:pStyle w:val="programksikod"/>
+      </w:pPr>
+      <w:r>
+        <w:t>// g++ faktorijel_iter.cpp -o faktorijel_iter.out</w:t>
+      </w:r>
+    </w:p>
+    <w:p>
+      <w:pPr>
+        <w:pStyle w:val="programksikod"/>
+      </w:pPr>
+      <w:r>
+        <w:t>#include &lt;iostream&gt;</w:t>
+      </w:r>
+    </w:p>
+    <w:p>
+      <w:pPr>
+        <w:pStyle w:val="programksikod"/>
+      </w:pPr>
+      <w:r>
+        <w:t>int main(){</w:t>
+      </w:r>
+    </w:p>
+    <w:p>
+      <w:pPr>
+        <w:pStyle w:val="programksikod"/>
+      </w:pPr>
+      <w:r>
+        <w:t xml:space="preserve">    int n;</w:t>
+      </w:r>
+    </w:p>
+    <w:p>
+      <w:pPr>
+        <w:pStyle w:val="programksikod"/>
+      </w:pPr>
+      <w:r>
+        <w:t xml:space="preserve">    do std::cin &gt;&gt; n; while(n&lt;1);</w:t>
+      </w:r>
+    </w:p>
+    <w:p>
+      <w:pPr>
+        <w:pStyle w:val="programksikod"/>
+      </w:pPr>
+      <w:r>
+        <w:t xml:space="preserve">    </w:t>
+      </w:r>
+    </w:p>
+    <w:p>
+      <w:pPr>
+        <w:pStyle w:val="programksikod"/>
+      </w:pPr>
+      <w:r>
+        <w:t xml:space="preserve">    long long f = 1;</w:t>
+      </w:r>
+    </w:p>
+    <w:p>
+      <w:pPr>
+        <w:pStyle w:val="programksikod"/>
+      </w:pPr>
+      <w:r>
+        <w:t xml:space="preserve">    for(int i=2; i&lt;=n; i++) {</w:t>
+      </w:r>
+    </w:p>
+    <w:p>
+      <w:pPr>
+        <w:pStyle w:val="programksikod"/>
+      </w:pPr>
+      <w:r>
+        <w:t xml:space="preserve">        f *= i;</w:t>
+      </w:r>
+    </w:p>
+    <w:p>
+      <w:pPr>
+        <w:pStyle w:val="programksikod"/>
+      </w:pPr>
+      <w:r>
+        <w:t xml:space="preserve">    }</w:t>
+      </w:r>
+    </w:p>
+    <w:p>
+      <w:pPr>
+        <w:pStyle w:val="programksikod"/>
+      </w:pPr>
+      <w:r>
+        <w:t xml:space="preserve">    std::cout &lt;&lt; f &lt;&lt; std::endl;</w:t>
+      </w:r>
+    </w:p>
+    <w:p>
+      <w:pPr>
+        <w:pStyle w:val="programksikod"/>
+      </w:pPr>
+      <w:r>
+        <w:t xml:space="preserve">    return 0;</w:t>
+      </w:r>
+    </w:p>
+    <w:p>
+      <w:pPr>
+        <w:pStyle w:val="programksikod"/>
+      </w:pPr>
+      <w:r>
+        <w:t>}</w:t>
       </w:r>
     </w:p>
     <w:p>
       <w:pPr>
         <w:pStyle w:val="FOINaslov2"/>
       </w:pPr>
-      <w:bookmarkStart w:id="4" w:name="_Toc460696766"/>
-      <w:r>
-        <w:t>Faktorijel</w:t>
-      </w:r>
-      <w:bookmarkEnd w:id="4"/>
+      <w:bookmarkStart w:id="5" w:name="_Toc460768236"/>
+      <w:r>
+        <w:lastRenderedPageBreak/>
+        <w:t>Fibonaccijev niz</w:t>
+      </w:r>
+      <w:bookmarkEnd w:id="5"/>
     </w:p>
     <w:p>
       <w:pPr>
         <w:pStyle w:val="Paragraphdefaultstyle"/>
       </w:pPr>
       <w:r>
-        <w:t>Prvi k</w:t>
-      </w:r>
-      <w:r>
-        <w:t>lasičan primjer rekurzije</w:t>
-      </w:r>
-      <w:r>
-        <w:t xml:space="preserve"> u ovom radu</w:t>
-      </w:r>
-      <w:r>
-        <w:t xml:space="preserve"> je izračun faktorijela broja. Primjer jednostavnog programskog koda </w:t>
-      </w:r>
-      <w:r>
-        <w:t>koji koristi rekurzivni pristup je prikazan sljedećim programskim kodom:</w:t>
-      </w:r>
-    </w:p>
-    <w:p>
-      <w:pPr>
-        <w:pStyle w:val="programksikod"/>
-      </w:pPr>
-      <w:r>
-        <w:t>// g++ faktorijel.cpp -o faktorijel.out</w:t>
-      </w:r>
-    </w:p>
-    <w:p>
-      <w:pPr>
-        <w:pStyle w:val="programksikod"/>
-      </w:pPr>
-      <w:r>
-        <w:t>#include &lt;iostream&gt;</w:t>
-      </w:r>
-    </w:p>
-    <w:p>
-      <w:pPr>
-        <w:pStyle w:val="programksikod"/>
-      </w:pPr>
-      <w:r>
-        <w:t>long long faktorijel(unsigned int n) {</w:t>
-      </w:r>
-    </w:p>
-    <w:p>
-      <w:pPr>
-        <w:pStyle w:val="programksikod"/>
-      </w:pPr>
-      <w:r>
-        <w:t xml:space="preserve">    return (n&gt;1 ? n * faktorijel(n-1) : 1);</w:t>
-      </w:r>
-    </w:p>
-    <w:p>
-      <w:pPr>
-        <w:pStyle w:val="programksikod"/>
-      </w:pPr>
-      <w:r>
-        <w:t>}</w:t>
-      </w:r>
-    </w:p>
-    <w:p>
-      <w:pPr>
-        <w:pStyle w:val="programksikod"/>
-      </w:pPr>
-      <w:r>
-        <w:t>int main(){</w:t>
-      </w:r>
-    </w:p>
-    <w:p>
-      <w:pPr>
-        <w:pStyle w:val="programksikod"/>
-      </w:pPr>
-      <w:r>
-        <w:t xml:space="preserve">    int n;</w:t>
-      </w:r>
-    </w:p>
-    <w:p>
-      <w:pPr>
-        <w:pStyle w:val="programksikod"/>
-      </w:pPr>
-      <w:r>
-        <w:t xml:space="preserve">    do std::cin &gt;&gt; n; while(n&lt;1);</w:t>
-      </w:r>
-    </w:p>
-    <w:p>
-      <w:pPr>
-        <w:pStyle w:val="programksikod"/>
-      </w:pPr>
-      <w:r>
-        <w:t xml:space="preserve">    std::cout &lt;&lt; faktorijel(n) &lt;&lt; std::endl;</w:t>
-      </w:r>
-    </w:p>
-    <w:p>
-      <w:pPr>
-        <w:pStyle w:val="programksikod"/>
-      </w:pPr>
-      <w:r>
-        <w:t xml:space="preserve">    return 0;</w:t>
-      </w:r>
-    </w:p>
-    <w:p>
-      <w:pPr>
-        <w:pStyle w:val="programksikod"/>
-      </w:pPr>
-      <w:r>
-        <w:t>}</w:t>
-      </w:r>
-    </w:p>
-    <w:p>
-      <w:pPr>
-        <w:pStyle w:val="Paragraphdefaultstyle"/>
-      </w:pPr>
-      <w:r>
-        <w:t>Također, faktorijel je moguće</w:t>
-      </w:r>
-      <w:r>
-        <w:t xml:space="preserve"> programski izračunati i na </w:t>
-      </w:r>
-      <w:r>
-        <w:t xml:space="preserve">iterativni način kako slijedi u donjem </w:t>
-      </w:r>
-      <w:r>
-        <w:t>primjeru programskog koda.</w:t>
-      </w:r>
-    </w:p>
-    <w:p>
-      <w:pPr>
-        <w:pStyle w:val="programksikod"/>
-      </w:pPr>
-      <w:r>
-        <w:t>// g++ faktorijel_iter.cpp -o faktorijel_iter.out</w:t>
-      </w:r>
-    </w:p>
-    <w:p>
-      <w:pPr>
-        <w:pStyle w:val="programksikod"/>
-      </w:pPr>
-      <w:r>
-        <w:t>#include &lt;iostream&gt;</w:t>
-      </w:r>
-    </w:p>
-    <w:p>
-      <w:pPr>
-        <w:pStyle w:val="programksikod"/>
-      </w:pPr>
-      <w:r>
-        <w:t>int main(){</w:t>
-      </w:r>
-    </w:p>
-    <w:p>
-      <w:pPr>
-        <w:pStyle w:val="programksikod"/>
-      </w:pPr>
-      <w:r>
-        <w:t xml:space="preserve">    int n;</w:t>
-      </w:r>
-    </w:p>
-    <w:p>
-      <w:pPr>
-        <w:pStyle w:val="programksikod"/>
-      </w:pPr>
-      <w:r>
-        <w:t xml:space="preserve">    do std::cin &gt;&gt; n; while(n&lt;1);</w:t>
-      </w:r>
-    </w:p>
-    <w:p>
-      <w:pPr>
-        <w:pStyle w:val="programksikod"/>
-      </w:pPr>
-      <w:r>
-        <w:t xml:space="preserve">    </w:t>
-      </w:r>
-    </w:p>
-    <w:p>
-      <w:pPr>
-        <w:pStyle w:val="programksikod"/>
-      </w:pPr>
-      <w:r>
-        <w:t xml:space="preserve">    long long f = 1;</w:t>
-      </w:r>
-    </w:p>
-    <w:p>
-      <w:pPr>
-        <w:pStyle w:val="programksikod"/>
-      </w:pPr>
-      <w:r>
-        <w:t xml:space="preserve">    for(int i=2; i&lt;=n; i++) {</w:t>
-      </w:r>
-    </w:p>
-    <w:p>
-      <w:pPr>
-        <w:pStyle w:val="programksikod"/>
-      </w:pPr>
-      <w:r>
-        <w:t xml:space="preserve">        f *= i;</w:t>
-      </w:r>
-    </w:p>
-    <w:p>
-      <w:pPr>
-        <w:pStyle w:val="programksikod"/>
-      </w:pPr>
-      <w:r>
-        <w:t xml:space="preserve">    }</w:t>
-      </w:r>
-    </w:p>
-    <w:p>
-      <w:pPr>
-        <w:pStyle w:val="programksikod"/>
-      </w:pPr>
-      <w:r>
-        <w:t xml:space="preserve">    std::cout &lt;&lt; f &lt;&lt; std::endl;</w:t>
-      </w:r>
-    </w:p>
-    <w:p>
-      <w:pPr>
-        <w:pStyle w:val="programksikod"/>
-      </w:pPr>
-      <w:r>
-        <w:t xml:space="preserve">    return 0;</w:t>
-      </w:r>
-    </w:p>
-    <w:p>
-      <w:pPr>
-        <w:pStyle w:val="programksikod"/>
-      </w:pPr>
-      <w:r>
-        <w:t>}</w:t>
-      </w:r>
-    </w:p>
-    <w:p>
-      <w:pPr>
-        <w:pStyle w:val="Paragraphdefaultstyle"/>
-      </w:pPr>
-    </w:p>
-    <w:p>
-      <w:pPr>
-        <w:pStyle w:val="FOINaslov2"/>
-      </w:pPr>
-      <w:bookmarkStart w:id="5" w:name="_Toc460696767"/>
-      <w:r>
-        <w:t>Fibonaccijev niz</w:t>
-      </w:r>
-      <w:bookmarkEnd w:id="5"/>
-    </w:p>
-    <w:p>
-      <w:pPr>
-        <w:pStyle w:val="Paragraphdefaultstyle"/>
-      </w:pPr>
-      <w:r>
-        <w:lastRenderedPageBreak/>
         <w:t>Drugi jednostavniji primjer rekurzije jest fibonaccijev niz. Fibonaccijev niz određen je sljedećom matematičkom formulom:</w:t>
       </w:r>
     </w:p>
@@ -2781,7 +2776,7 @@
       <w:pPr>
         <w:pStyle w:val="FOINaslov1"/>
       </w:pPr>
-      <w:bookmarkStart w:id="6" w:name="_Toc460696768"/>
+      <w:bookmarkStart w:id="6" w:name="_Toc460768237"/>
       <w:r>
         <w:lastRenderedPageBreak/>
         <w:t>Algoritmi podijeli pa vladaj</w:t>
@@ -2800,7 +2795,7 @@
       <w:pPr>
         <w:pStyle w:val="FOINaslov2"/>
       </w:pPr>
-      <w:bookmarkStart w:id="7" w:name="_Toc460696769"/>
+      <w:bookmarkStart w:id="7" w:name="_Toc460768238"/>
       <w:r>
         <w:t>Algoritmi s</w:t>
       </w:r>
@@ -2915,7 +2910,7 @@
       <w:pPr>
         <w:pStyle w:val="FOINaslov3"/>
       </w:pPr>
-      <w:bookmarkStart w:id="8" w:name="_Toc460696770"/>
+      <w:bookmarkStart w:id="8" w:name="_Toc460768239"/>
       <w:r>
         <w:t>Quick sort</w:t>
       </w:r>
@@ -3034,6 +3029,14 @@
         <w:pStyle w:val="programksikod"/>
       </w:pPr>
       <w:r>
+        <w:t xml:space="preserve">    </w:t>
+      </w:r>
+    </w:p>
+    <w:p>
+      <w:pPr>
+        <w:pStyle w:val="programksikod"/>
+      </w:pPr>
+      <w:r>
         <w:t xml:space="preserve">    while(i&lt;=j) {</w:t>
       </w:r>
     </w:p>
@@ -3098,6 +3101,14 @@
         <w:pStyle w:val="programksikod"/>
       </w:pPr>
       <w:r>
+        <w:t xml:space="preserve">    </w:t>
+      </w:r>
+    </w:p>
+    <w:p>
+      <w:pPr>
+        <w:pStyle w:val="programksikod"/>
+      </w:pPr>
+      <w:r>
         <w:t xml:space="preserve">    if(a&lt;j) qs(p, a, j);</w:t>
       </w:r>
     </w:p>
@@ -3142,8 +3153,9 @@
       <w:pPr>
         <w:pStyle w:val="FOINaslov3"/>
       </w:pPr>
-      <w:bookmarkStart w:id="9" w:name="_Toc460696771"/>
-      <w:r>
+      <w:bookmarkStart w:id="9" w:name="_Toc460768240"/>
+      <w:r>
+        <w:lastRenderedPageBreak/>
         <w:t>Merge sort</w:t>
       </w:r>
       <w:bookmarkEnd w:id="9"/>
@@ -3153,63 +3165,318 @@
         <w:pStyle w:val="Paragraphdefaultstyle"/>
       </w:pPr>
       <w:r>
+        <w:t>Drugi algoritam sortiranja koji koristi metodu „podijeli pa vladaj“ koji ću obraditi u ovom radu je sortiranje spajanjem (poznatiji pod engleskim nazivom „merge sort“).</w:t>
+      </w:r>
+    </w:p>
+    <w:p>
+      <w:pPr>
+        <w:pStyle w:val="Paragraphdefaultstyle"/>
+      </w:pPr>
+      <w:r>
+        <w:t>Ovaj algoritam može se opisati pomoću dva dijela algoritma, prvi dio je dijeljenje polja na dva podjednaka dijela sve dok polje ima elemenata. Drugi dio algoritma je spajanje po dva dijela natrag u jedan dio polja na način da se elementi iz jednog i drugog dijela polja uzimaju prema veličini. Takvim spajanjem polja se dobiva novo polje koje ima svoje elemente sortirane.</w:t>
+      </w:r>
+    </w:p>
+    <w:p>
+      <w:pPr>
+        <w:pStyle w:val="Paragraphdefaultstyle"/>
+      </w:pPr>
+      <w:r>
+        <w:t>Ovdje se nalazi primjer programskog riješenja sortiranja spajanjem:</w:t>
+      </w:r>
+    </w:p>
+    <w:p>
+      <w:pPr>
+        <w:pStyle w:val="programksikod"/>
+      </w:pPr>
+      <w:r>
+        <w:t>void ms(int* p, int a, int b) {</w:t>
+      </w:r>
+    </w:p>
+    <w:p>
+      <w:pPr>
+        <w:pStyle w:val="programksikod"/>
+      </w:pPr>
+      <w:r>
+        <w:t xml:space="preserve">    if(a&lt;b) {</w:t>
+      </w:r>
+    </w:p>
+    <w:p>
+      <w:pPr>
+        <w:pStyle w:val="programksikod"/>
+      </w:pPr>
+      <w:r>
+        <w:t xml:space="preserve">        int k = (a+b)/2;</w:t>
+      </w:r>
+    </w:p>
+    <w:p>
+      <w:pPr>
+        <w:pStyle w:val="programksikod"/>
+      </w:pPr>
+      <w:r>
+        <w:t xml:space="preserve">        ms(p, a, k);</w:t>
+      </w:r>
+    </w:p>
+    <w:p>
+      <w:pPr>
+        <w:pStyle w:val="programksikod"/>
+      </w:pPr>
+      <w:r>
+        <w:t xml:space="preserve">        ms(p, k+1, b);</w:t>
+      </w:r>
+    </w:p>
+    <w:p>
+      <w:pPr>
+        <w:pStyle w:val="programksikod"/>
+      </w:pPr>
+      <w:r>
+        <w:t xml:space="preserve">        int i=a, j=k+1, c=0;</w:t>
+      </w:r>
+    </w:p>
+    <w:p>
+      <w:pPr>
+        <w:pStyle w:val="programksikod"/>
+      </w:pPr>
+      <w:r>
+        <w:t xml:space="preserve">        int *p2 = new int[b-a+1];</w:t>
+      </w:r>
+    </w:p>
+    <w:p>
+      <w:pPr>
+        <w:pStyle w:val="programksikod"/>
+      </w:pPr>
+      <w:r>
+        <w:t xml:space="preserve">        while(i&lt;=k &amp;&amp; j&lt;=b)</w:t>
+      </w:r>
+    </w:p>
+    <w:p>
+      <w:pPr>
+        <w:pStyle w:val="programksikod"/>
+      </w:pPr>
+      <w:r>
+        <w:t xml:space="preserve">            p2[c++] = p[ (p[i]&lt;=p[j] ? i++ : j++) ];</w:t>
+      </w:r>
+      <w:r>
+        <w:tab/>
+      </w:r>
+    </w:p>
+    <w:p>
+      <w:pPr>
+        <w:pStyle w:val="programksikod"/>
+      </w:pPr>
+      <w:r>
+        <w:t xml:space="preserve">        if(i&gt;k)</w:t>
+      </w:r>
+    </w:p>
+    <w:p>
+      <w:pPr>
+        <w:pStyle w:val="programksikod"/>
+      </w:pPr>
+      <w:r>
+        <w:t xml:space="preserve">            while(j&lt;=b) p2[c++] = p[j++];</w:t>
+      </w:r>
+    </w:p>
+    <w:p>
+      <w:pPr>
+        <w:pStyle w:val="programksikod"/>
+      </w:pPr>
+      <w:r>
+        <w:t xml:space="preserve">        else</w:t>
+      </w:r>
+    </w:p>
+    <w:p>
+      <w:pPr>
+        <w:pStyle w:val="programksikod"/>
+      </w:pPr>
+      <w:r>
+        <w:t xml:space="preserve">            while(i&lt;=k) p2[c++] = p[i++];</w:t>
+      </w:r>
+    </w:p>
+    <w:p>
+      <w:pPr>
+        <w:pStyle w:val="programksikod"/>
+      </w:pPr>
+      <w:r>
+        <w:t xml:space="preserve">        for(int m=a; m&lt;=b; m++) p[m] = p2[m-a];</w:t>
+      </w:r>
+    </w:p>
+    <w:p>
+      <w:pPr>
+        <w:pStyle w:val="programksikod"/>
+      </w:pPr>
+      <w:r>
+        <w:t xml:space="preserve">        delete[] p2;</w:t>
+      </w:r>
+    </w:p>
+    <w:p>
+      <w:pPr>
+        <w:pStyle w:val="programksikod"/>
+      </w:pPr>
+      <w:r>
+        <w:t xml:space="preserve">    }</w:t>
+      </w:r>
+    </w:p>
+    <w:p>
+      <w:pPr>
+        <w:pStyle w:val="programksikod"/>
+      </w:pPr>
+      <w:r>
+        <w:t>}</w:t>
+      </w:r>
+    </w:p>
+    <w:p>
+      <w:pPr>
+        <w:pStyle w:val="programksikod"/>
+      </w:pPr>
+    </w:p>
+    <w:p>
+      <w:pPr>
+        <w:pStyle w:val="programksikod"/>
+      </w:pPr>
+      <w:r>
+        <w:t>//ms(p, 0, n-1)</w:t>
+      </w:r>
+    </w:p>
+    <w:p>
+      <w:pPr>
+        <w:pStyle w:val="FOINaslov2"/>
+      </w:pPr>
+      <w:bookmarkStart w:id="10" w:name="_Toc460768241"/>
+      <w:r>
+        <w:t>Algoritmi pretraživanja</w:t>
+      </w:r>
+      <w:bookmarkEnd w:id="10"/>
+    </w:p>
+    <w:p>
+      <w:pPr>
+        <w:pStyle w:val="Paragraphdefaultstyle"/>
+      </w:pPr>
+      <w:r>
+        <w:t>U algoritmima pretraživanja također se može naći i algoritama koji koriste metodu  „podijeli pa ovladaj“. Iako se iterativni algoritmi mogu lako prebaciti u rekurzivne, postoji standardni algoritam pretraživanja naziva binarno pretraživanje koji se jednostavnije implementira rekurzivno nego iterativno (iako je iterativni pristup gledajući sa aspekta memorije svakako manje zahtjevan nego rekurzivni).</w:t>
+      </w:r>
+    </w:p>
+    <w:p>
+      <w:pPr>
+        <w:pStyle w:val="FOINaslov3"/>
+      </w:pPr>
+      <w:bookmarkStart w:id="11" w:name="_Toc460768242"/>
+      <w:r>
+        <w:t>Binarno pretraživanj</w:t>
+      </w:r>
+      <w:r>
+        <w:t>e</w:t>
+      </w:r>
+      <w:bookmarkEnd w:id="11"/>
+    </w:p>
+    <w:p>
+      <w:pPr>
+        <w:pStyle w:val="Paragraphdefaultstyle"/>
+      </w:pPr>
+      <w:r>
+        <w:t>Specifičnost binarnog pretraživanja leži u klasičnom stilu metode „podijeli pa vladaj“</w:t>
+      </w:r>
+      <w:r>
+        <w:t>.</w:t>
+      </w:r>
+      <w:r>
+        <w:t xml:space="preserve"> Radi se o algoritmu pretraživanja kojim se pronalazi traženi element u polju elemenata na </w:t>
+      </w:r>
+      <w:r>
         <w:lastRenderedPageBreak/>
-        <w:t>Drugi algoritam sortiranja koji koristi metodu „podijeli pa vladaj“ koji ću obraditi u ovom radu je sortiranje spajanjem (poznatiji pod engleskim nazivom „merge sort“).</w:t>
+        <w:t>način da se u svakom koraku polje podijeli na dva podjednaka dijela, te se zatim uspoređuje središnji element (element između dva dijel</w:t>
+      </w:r>
+      <w:r>
+        <w:t xml:space="preserve">a polja) sa traženim elementom. </w:t>
+      </w:r>
+      <w:r>
+        <w:t>Ukoliko je traženi element jednak središnjem elementu tada je element pronađen u polju. Ukoliko je vrijednost traženog elementa manja od vrijednosti središnjeg elementa daljnja potraga za elementom nastavlja se nad prvim (lijevim) dijelom polja na isti princip kao i u prvom slučaju: odredi se središnji element i polje se time podijeli na dva dijela pa se radi navedena usporedba ponovo. Ukoliko je vrijednost traženog elementa veća od vrijednosti središnjeg elementa tada se traženje na isti princip ponavlja na drugom (desnom) dijelu polja. Takvo se rekurzivno traženje ponavlja sve dok se ne pronađe element ili dijelu polja ponestane elemenata što sugerira na to da traženi element u polju ne postoji.</w:t>
       </w:r>
     </w:p>
     <w:p>
       <w:pPr>
         <w:pStyle w:val="Paragraphdefaultstyle"/>
       </w:pPr>
-    </w:p>
-    <w:p>
-      <w:pPr>
-        <w:pStyle w:val="FOINaslov2"/>
-      </w:pPr>
-      <w:bookmarkStart w:id="10" w:name="_Toc460696772"/>
-      <w:r>
-        <w:t>Algoritmi pretraživanja</w:t>
-      </w:r>
-      <w:bookmarkEnd w:id="10"/>
+      <w:r>
+        <w:t>Iz zaključenog se može vid</w:t>
+      </w:r>
+      <w:r>
+        <w:t>jeti da je važno da je polje prije pretraživanja sortirano. Obično se radi o uzlaznom sortiranju, no algoritam je vrlo jednostavno primjeniti i na silaznom sortiranju: potrebno je jedino zamjeniti uvijet veći i manje kod provjere u koji dio polja se ulazi rekurzivno. P</w:t>
+      </w:r>
+      <w:r>
+        <w:t xml:space="preserve">rema </w:t>
+      </w:r>
+      <w:r>
+        <w:t>svemu gore navedenoom</w:t>
+      </w:r>
+      <w:r>
+        <w:t>, algoritam možemo opi</w:t>
+      </w:r>
+      <w:r>
+        <w:t>sati sljedećim koracima:</w:t>
+      </w:r>
     </w:p>
     <w:p>
       <w:pPr>
         <w:pStyle w:val="Paragraphdefaultstyle"/>
-      </w:pPr>
-      <w:r>
-        <w:t>U algoritmima pretraživanja također se može naći i algoritama koji koriste metodu  „podijeli pa ovladaj“. Iako se iterativni algoritmi mogu lako prebaciti u rekurzivne, postoji standardni algoritam pretraživanja naziva binarno pretraživanje koji se jednostavnije implementira rekurzivno nego iterativno (iako je iterativni pristup gledajući sa aspekta memorije svakako manje zahtjevan nego rekurzivni).</w:t>
-      </w:r>
-    </w:p>
-    <w:p>
-      <w:pPr>
-        <w:pStyle w:val="FOINaslov3"/>
-      </w:pPr>
-      <w:bookmarkStart w:id="11" w:name="_Toc460696773"/>
-      <w:r>
-        <w:t>Binarno pretraživanj</w:t>
-      </w:r>
-      <w:r>
-        <w:t>e</w:t>
-      </w:r>
-      <w:bookmarkEnd w:id="11"/>
+        <w:numPr>
+          <w:ilvl w:val="0"/>
+          <w:numId w:val="17"/>
+        </w:numPr>
+      </w:pPr>
+      <w:r>
+        <w:t>Odredi središnji element polja, odnosno dijela polja u kojem tražimo traženi element.</w:t>
+      </w:r>
     </w:p>
     <w:p>
       <w:pPr>
         <w:pStyle w:val="Paragraphdefaultstyle"/>
-      </w:pPr>
-      <w:r>
-        <w:t>Specifičnost binarnog pretraživanja leži u klasičnom stilu metode „podijeli pa vladaj“</w:t>
-      </w:r>
-      <w:r>
-        <w:t>.</w:t>
-      </w:r>
-      <w:r>
-        <w:t xml:space="preserve"> Radi se o algoritmu pretraživanja kojim se pronalazi traženi element u polju elemenata na način da se u svakom koraku polje podijeli na dva podjednaka dijela, te se zatim uspoređuje središnji element (element između dva dijela polja) sa traženim elementom. Ukoliko je traženi element jednak središnjem elementu tada je element pronađen u polju. Ukoliko je vrijednost traženog elementa manja od vrijednosti središnjeg elementa daljnja potraga za elementom nastavlja se nad prvim (lijevim) dijelom polja na isti princip kao i u prvom slučaju: odredi se središnji element i polje se time podijeli na dva dijela pa se radi navedena usporedba ponovo. Ukoliko je vrijednost traženog elementa veća od vrijednosti središnjeg elementa tada se traženje na isti princip ponavlja na drugom (desnom) dijelu polja. Takvo se rekurzivno traženje ponavlja sve dok se ne pronađe element ili dijelu polja ponestane elemenata što sugerira na to da traženi element u polju ne postoji.</w:t>
+        <w:numPr>
+          <w:ilvl w:val="0"/>
+          <w:numId w:val="17"/>
+        </w:numPr>
+      </w:pPr>
+      <w:r>
+        <w:t>Ako nema elemenata u polju, odnosno dijelu polja, vrati -1 (što predstavlja da traženi element, odnosno njegova vrijednost nije pronađena u polju). Završi pretraživanje.</w:t>
       </w:r>
     </w:p>
     <w:p>
       <w:pPr>
         <w:pStyle w:val="Paragraphdefaultstyle"/>
+        <w:numPr>
+          <w:ilvl w:val="0"/>
+          <w:numId w:val="17"/>
+        </w:numPr>
+      </w:pPr>
+      <w:r>
+        <w:t>Ako je vrijednost središnjeg elementa jednaka traženom elementu tada vrati indeks središnjeg elementa. I završi pretraživanje.</w:t>
+      </w:r>
+    </w:p>
+    <w:p>
+      <w:pPr>
+        <w:pStyle w:val="Paragraphdefaultstyle"/>
+        <w:numPr>
+          <w:ilvl w:val="0"/>
+          <w:numId w:val="17"/>
+        </w:numPr>
+      </w:pPr>
+      <w:r>
+        <w:t>Ukoliko je traženi element polja manji od središnjeg ponovi sve od prvog koraka za prvi (lijevi) dio polja.</w:t>
+      </w:r>
+    </w:p>
+    <w:p>
+      <w:pPr>
+        <w:pStyle w:val="Paragraphdefaultstyle"/>
+        <w:numPr>
+          <w:ilvl w:val="0"/>
+          <w:numId w:val="17"/>
+        </w:numPr>
+      </w:pPr>
+      <w:r>
+        <w:t>Ukoliko je traženi element polja veći od središnjeg ponovi sve od prvog koraka za drugi odnosno (desni) dio polja.</w:t>
+      </w:r>
+    </w:p>
+    <w:p>
+      <w:pPr>
+        <w:pStyle w:val="Paragraphdefaultstyle"/>
       </w:pPr>
       <w:r>
         <w:t>Postoji nekoliko varijanti algoritma ovisno o željenoj implementaciji: algoritam može vratiti vrijednost tipa bool, odnosno podatak da li se traženi element nalazi u polju ili ne, a može se implementirati i verzija u kojoj se vraća vrijednost -1 ako traženi element ne postoji u polju, odnosno indeks elementa u polju ako je isti pronađen.</w:t>
@@ -3220,6 +3487,7 @@
         <w:pStyle w:val="Paragraphdefaultstyle"/>
       </w:pPr>
       <w:r>
+        <w:lastRenderedPageBreak/>
         <w:t>U nastavku se nalazi implementacija algoritma koja vraća indeks traženog elementa u polju ili -1 ukoliko traženi element ne postoji u polju.</w:t>
       </w:r>
     </w:p>
@@ -3260,7 +3528,6 @@
         <w:pStyle w:val="programksikod"/>
       </w:pPr>
       <w:r>
-        <w:lastRenderedPageBreak/>
         <w:t xml:space="preserve">    if(x &lt; polje[m]) return bs(polje, x, i, m-1);</w:t>
       </w:r>
     </w:p>
@@ -3302,7 +3569,7 @@
       <w:pPr>
         <w:pStyle w:val="FOINaslov1"/>
       </w:pPr>
-      <w:bookmarkStart w:id="12" w:name="_Toc460696774"/>
+      <w:bookmarkStart w:id="12" w:name="_Toc460768243"/>
       <w:r>
         <w:lastRenderedPageBreak/>
         <w:t>Pohlepni algoritmi</w:t>
@@ -3321,7 +3588,7 @@
       <w:pPr>
         <w:pStyle w:val="FOINaslov2"/>
       </w:pPr>
-      <w:bookmarkStart w:id="13" w:name="_Toc460696775"/>
+      <w:bookmarkStart w:id="13" w:name="_Toc460768244"/>
       <w:r>
         <w:t>Vraćanje ostatka novca</w:t>
       </w:r>
@@ -3339,7 +3606,7 @@
       <w:pPr>
         <w:pStyle w:val="FOINaslov2"/>
       </w:pPr>
-      <w:bookmarkStart w:id="14" w:name="_Toc460696776"/>
+      <w:bookmarkStart w:id="14" w:name="_Toc460768245"/>
       <w:r>
         <w:t>Rastavljanje broja na egipatske razlomke</w:t>
       </w:r>
@@ -3370,7 +3637,7 @@
       <w:pPr>
         <w:pStyle w:val="FOINaslov1"/>
       </w:pPr>
-      <w:bookmarkStart w:id="15" w:name="_Toc460696777"/>
+      <w:bookmarkStart w:id="15" w:name="_Toc460768246"/>
       <w:r>
         <w:lastRenderedPageBreak/>
         <w:t>Metoda pretraživanja s vraćanjem</w:t>
@@ -3389,7 +3656,7 @@
       <w:pPr>
         <w:pStyle w:val="FOINaslov2"/>
       </w:pPr>
-      <w:bookmarkStart w:id="16" w:name="_Toc460696778"/>
+      <w:bookmarkStart w:id="16" w:name="_Toc460768247"/>
       <w:r>
         <w:t>Problem N-kraljica</w:t>
       </w:r>
@@ -3509,7 +3776,7 @@
       <w:pPr>
         <w:pStyle w:val="FOINaslov1"/>
       </w:pPr>
-      <w:bookmarkStart w:id="17" w:name="_Toc460696779"/>
+      <w:bookmarkStart w:id="17" w:name="_Toc460768248"/>
       <w:r>
         <w:lastRenderedPageBreak/>
         <w:t>Literatura</w:t>
@@ -3805,7 +4072,7 @@
         <w:rPr>
           <w:noProof/>
         </w:rPr>
-        <w:t>10</w:t>
+        <w:t>12</w:t>
       </w:r>
     </w:fldSimple>
   </w:p>
@@ -3952,6 +4219,92 @@
     </w:lvl>
   </w:abstractNum>
   <w:abstractNum w:abstractNumId="1">
+    <w:nsid w:val="091A4943"/>
+    <w:multiLevelType w:val="hybridMultilevel"/>
+    <w:tmpl w:val="83920A42"/>
+    <w:lvl w:ilvl="0" w:tplc="041A000F">
+      <w:start w:val="1"/>
+      <w:numFmt w:val="decimal"/>
+      <w:lvlText w:val="%1."/>
+      <w:lvlJc w:val="left"/>
+      <w:pPr>
+        <w:ind w:left="1428" w:hanging="360"/>
+      </w:pPr>
+    </w:lvl>
+    <w:lvl w:ilvl="1" w:tplc="041A0019">
+      <w:start w:val="1"/>
+      <w:numFmt w:val="lowerLetter"/>
+      <w:lvlText w:val="%2."/>
+      <w:lvlJc w:val="left"/>
+      <w:pPr>
+        <w:ind w:left="2148" w:hanging="360"/>
+      </w:pPr>
+    </w:lvl>
+    <w:lvl w:ilvl="2" w:tplc="041A001B" w:tentative="1">
+      <w:start w:val="1"/>
+      <w:numFmt w:val="lowerRoman"/>
+      <w:lvlText w:val="%3."/>
+      <w:lvlJc w:val="right"/>
+      <w:pPr>
+        <w:ind w:left="2868" w:hanging="180"/>
+      </w:pPr>
+    </w:lvl>
+    <w:lvl w:ilvl="3" w:tplc="041A000F" w:tentative="1">
+      <w:start w:val="1"/>
+      <w:numFmt w:val="decimal"/>
+      <w:lvlText w:val="%4."/>
+      <w:lvlJc w:val="left"/>
+      <w:pPr>
+        <w:ind w:left="3588" w:hanging="360"/>
+      </w:pPr>
+    </w:lvl>
+    <w:lvl w:ilvl="4" w:tplc="041A0019" w:tentative="1">
+      <w:start w:val="1"/>
+      <w:numFmt w:val="lowerLetter"/>
+      <w:lvlText w:val="%5."/>
+      <w:lvlJc w:val="left"/>
+      <w:pPr>
+        <w:ind w:left="4308" w:hanging="360"/>
+      </w:pPr>
+    </w:lvl>
+    <w:lvl w:ilvl="5" w:tplc="041A001B" w:tentative="1">
+      <w:start w:val="1"/>
+      <w:numFmt w:val="lowerRoman"/>
+      <w:lvlText w:val="%6."/>
+      <w:lvlJc w:val="right"/>
+      <w:pPr>
+        <w:ind w:left="5028" w:hanging="180"/>
+      </w:pPr>
+    </w:lvl>
+    <w:lvl w:ilvl="6" w:tplc="041A000F" w:tentative="1">
+      <w:start w:val="1"/>
+      <w:numFmt w:val="decimal"/>
+      <w:lvlText w:val="%7."/>
+      <w:lvlJc w:val="left"/>
+      <w:pPr>
+        <w:ind w:left="5748" w:hanging="360"/>
+      </w:pPr>
+    </w:lvl>
+    <w:lvl w:ilvl="7" w:tplc="041A0019" w:tentative="1">
+      <w:start w:val="1"/>
+      <w:numFmt w:val="lowerLetter"/>
+      <w:lvlText w:val="%8."/>
+      <w:lvlJc w:val="left"/>
+      <w:pPr>
+        <w:ind w:left="6468" w:hanging="360"/>
+      </w:pPr>
+    </w:lvl>
+    <w:lvl w:ilvl="8" w:tplc="041A001B" w:tentative="1">
+      <w:start w:val="1"/>
+      <w:numFmt w:val="lowerRoman"/>
+      <w:lvlText w:val="%9."/>
+      <w:lvlJc w:val="right"/>
+      <w:pPr>
+        <w:ind w:left="7188" w:hanging="180"/>
+      </w:pPr>
+    </w:lvl>
+  </w:abstractNum>
+  <w:abstractNum w:abstractNumId="2">
     <w:nsid w:val="0FD77119"/>
     <w:multiLevelType w:val="hybridMultilevel"/>
     <w:tmpl w:val="258E0460"/>
@@ -4068,7 +4421,7 @@
       </w:rPr>
     </w:lvl>
   </w:abstractNum>
-  <w:abstractNum w:abstractNumId="2">
+  <w:abstractNum w:abstractNumId="3">
     <w:nsid w:val="103D3011"/>
     <w:multiLevelType w:val="hybridMultilevel"/>
     <w:tmpl w:val="1A06B1E2"/>
@@ -4157,7 +4510,7 @@
       </w:pPr>
     </w:lvl>
   </w:abstractNum>
-  <w:abstractNum w:abstractNumId="3">
+  <w:abstractNum w:abstractNumId="4">
     <w:nsid w:val="2CD64B1E"/>
     <w:multiLevelType w:val="multilevel"/>
     <w:tmpl w:val="0B4E0E28"/>
@@ -4306,7 +4659,7 @@
       </w:rPr>
     </w:lvl>
   </w:abstractNum>
-  <w:abstractNum w:abstractNumId="4">
+  <w:abstractNum w:abstractNumId="5">
     <w:nsid w:val="2D3930BC"/>
     <w:multiLevelType w:val="hybridMultilevel"/>
     <w:tmpl w:val="9AD6724A"/>
@@ -4419,7 +4772,7 @@
       </w:rPr>
     </w:lvl>
   </w:abstractNum>
-  <w:abstractNum w:abstractNumId="5">
+  <w:abstractNum w:abstractNumId="6">
     <w:nsid w:val="3D09409F"/>
     <w:multiLevelType w:val="hybridMultilevel"/>
     <w:tmpl w:val="C45CB832"/>
@@ -4536,7 +4889,7 @@
       </w:pPr>
     </w:lvl>
   </w:abstractNum>
-  <w:abstractNum w:abstractNumId="6">
+  <w:abstractNum w:abstractNumId="7">
     <w:nsid w:val="47DB7330"/>
     <w:multiLevelType w:val="hybridMultilevel"/>
     <w:tmpl w:val="8BBC483E"/>
@@ -4622,7 +4975,7 @@
       </w:pPr>
     </w:lvl>
   </w:abstractNum>
-  <w:abstractNum w:abstractNumId="7">
+  <w:abstractNum w:abstractNumId="8">
     <w:nsid w:val="4E9317CD"/>
     <w:multiLevelType w:val="hybridMultilevel"/>
     <w:tmpl w:val="4B6AA4BE"/>
@@ -4711,7 +5064,7 @@
       </w:pPr>
     </w:lvl>
   </w:abstractNum>
-  <w:abstractNum w:abstractNumId="8">
+  <w:abstractNum w:abstractNumId="9">
     <w:nsid w:val="556C65F1"/>
     <w:multiLevelType w:val="hybridMultilevel"/>
     <w:tmpl w:val="7FC4F5D0"/>
@@ -4831,7 +5184,7 @@
       </w:pPr>
     </w:lvl>
   </w:abstractNum>
-  <w:abstractNum w:abstractNumId="9">
+  <w:abstractNum w:abstractNumId="10">
     <w:nsid w:val="67C2432D"/>
     <w:multiLevelType w:val="hybridMultilevel"/>
     <w:tmpl w:val="1E80A032"/>
@@ -4944,7 +5297,7 @@
       </w:rPr>
     </w:lvl>
   </w:abstractNum>
-  <w:abstractNum w:abstractNumId="10">
+  <w:abstractNum w:abstractNumId="11">
     <w:nsid w:val="69832197"/>
     <w:multiLevelType w:val="multilevel"/>
     <w:tmpl w:val="A906C7DC"/>
@@ -5070,7 +5423,7 @@
       </w:rPr>
     </w:lvl>
   </w:abstractNum>
-  <w:abstractNum w:abstractNumId="11">
+  <w:abstractNum w:abstractNumId="12">
     <w:nsid w:val="789F2EDA"/>
     <w:multiLevelType w:val="hybridMultilevel"/>
     <w:tmpl w:val="2E7483BA"/>
@@ -5183,7 +5536,7 @@
       </w:rPr>
     </w:lvl>
   </w:abstractNum>
-  <w:abstractNum w:abstractNumId="12">
+  <w:abstractNum w:abstractNumId="13">
     <w:nsid w:val="797E25BB"/>
     <w:multiLevelType w:val="hybridMultilevel"/>
     <w:tmpl w:val="6B62F332"/>
@@ -5304,7 +5657,7 @@
       </w:pPr>
     </w:lvl>
   </w:abstractNum>
-  <w:abstractNum w:abstractNumId="13">
+  <w:abstractNum w:abstractNumId="14">
     <w:nsid w:val="7F3C6A54"/>
     <w:multiLevelType w:val="hybridMultilevel"/>
     <w:tmpl w:val="EB88613A"/>
@@ -5418,52 +5771,55 @@
     </w:lvl>
   </w:abstractNum>
   <w:num w:numId="1">
-    <w:abstractNumId w:val="10"/>
+    <w:abstractNumId w:val="11"/>
   </w:num>
   <w:num w:numId="2">
     <w:abstractNumId w:val="0"/>
   </w:num>
   <w:num w:numId="3">
+    <w:abstractNumId w:val="4"/>
+  </w:num>
+  <w:num w:numId="4">
+    <w:abstractNumId w:val="6"/>
+  </w:num>
+  <w:num w:numId="5">
+    <w:abstractNumId w:val="8"/>
+  </w:num>
+  <w:num w:numId="6">
     <w:abstractNumId w:val="3"/>
   </w:num>
-  <w:num w:numId="4">
+  <w:num w:numId="7">
+    <w:abstractNumId w:val="14"/>
+  </w:num>
+  <w:num w:numId="8">
+    <w:abstractNumId w:val="9"/>
+  </w:num>
+  <w:num w:numId="9">
+    <w:abstractNumId w:val="2"/>
+  </w:num>
+  <w:num w:numId="10">
+    <w:abstractNumId w:val="12"/>
+  </w:num>
+  <w:num w:numId="11">
+    <w:abstractNumId w:val="13"/>
+  </w:num>
+  <w:num w:numId="12">
+    <w:abstractNumId w:val="10"/>
+  </w:num>
+  <w:num w:numId="13">
+    <w:abstractNumId w:val="11"/>
+  </w:num>
+  <w:num w:numId="14">
+    <w:abstractNumId w:val="11"/>
+  </w:num>
+  <w:num w:numId="15">
     <w:abstractNumId w:val="5"/>
   </w:num>
-  <w:num w:numId="5">
+  <w:num w:numId="16">
     <w:abstractNumId w:val="7"/>
   </w:num>
-  <w:num w:numId="6">
-    <w:abstractNumId w:val="2"/>
-  </w:num>
-  <w:num w:numId="7">
-    <w:abstractNumId w:val="13"/>
-  </w:num>
-  <w:num w:numId="8">
-    <w:abstractNumId w:val="8"/>
-  </w:num>
-  <w:num w:numId="9">
+  <w:num w:numId="17">
     <w:abstractNumId w:val="1"/>
-  </w:num>
-  <w:num w:numId="10">
-    <w:abstractNumId w:val="11"/>
-  </w:num>
-  <w:num w:numId="11">
-    <w:abstractNumId w:val="12"/>
-  </w:num>
-  <w:num w:numId="12">
-    <w:abstractNumId w:val="9"/>
-  </w:num>
-  <w:num w:numId="13">
-    <w:abstractNumId w:val="10"/>
-  </w:num>
-  <w:num w:numId="14">
-    <w:abstractNumId w:val="10"/>
-  </w:num>
-  <w:num w:numId="15">
-    <w:abstractNumId w:val="4"/>
-  </w:num>
-  <w:num w:numId="16">
-    <w:abstractNumId w:val="6"/>
   </w:num>
 </w:numbering>
 </file>

</xml_diff>

<commit_message>
updated chapter for sorts; added additions at the end; updated fibonacci chapter
</commit_message>
<xml_diff>
--- a/belec_matija__primjena_rekurzivnih_algoritama_u_programiranju.docx
+++ b/belec_matija__primjena_rekurzivnih_algoritama_u_programiranju.docx
@@ -2506,7 +2506,83 @@
         <w:pStyle w:val="Paragraphdefaultstyle"/>
       </w:pPr>
       <w:r>
-        <w:t>Drugi jednostavniji primjer rekurzije jest fibonaccijev niz. Fibonaccijev niz određen je sljedećom matematičkom formulom:</w:t>
+        <w:t>Drugi jednostavniji primjer rekurzije jest fibonaccijev niz.</w:t>
+      </w:r>
+    </w:p>
+    <w:p>
+      <w:pPr>
+        <w:pStyle w:val="Paragraphdefaultstyle"/>
+        <w:keepNext/>
+      </w:pPr>
+      <w:r>
+        <w:rPr>
+          <w:noProof/>
+        </w:rPr>
+        <w:drawing>
+          <wp:inline distT="0" distB="0" distL="0" distR="0">
+            <wp:extent cx="4707324" cy="2857500"/>
+            <wp:effectExtent l="19050" t="0" r="0" b="0"/>
+            <wp:docPr id="2" name="Picture 1" descr="golden-ratio-fibonacci-sequence.jpg"/>
+            <wp:cNvGraphicFramePr>
+              <a:graphicFrameLocks xmlns:a="http://schemas.openxmlformats.org/drawingml/2006/main" noChangeAspect="1"/>
+            </wp:cNvGraphicFramePr>
+            <a:graphic xmlns:a="http://schemas.openxmlformats.org/drawingml/2006/main">
+              <a:graphicData uri="http://schemas.openxmlformats.org/drawingml/2006/picture">
+                <pic:pic xmlns:pic="http://schemas.openxmlformats.org/drawingml/2006/picture">
+                  <pic:nvPicPr>
+                    <pic:cNvPr id="0" name="golden-ratio-fibonacci-sequence.jpg"/>
+                    <pic:cNvPicPr/>
+                  </pic:nvPicPr>
+                  <pic:blipFill>
+                    <a:blip r:embed="rId10"/>
+                    <a:stretch>
+                      <a:fillRect/>
+                    </a:stretch>
+                  </pic:blipFill>
+                  <pic:spPr>
+                    <a:xfrm>
+                      <a:off x="0" y="0"/>
+                      <a:ext cx="4709035" cy="2858538"/>
+                    </a:xfrm>
+                    <a:prstGeom prst="rect">
+                      <a:avLst/>
+                    </a:prstGeom>
+                  </pic:spPr>
+                </pic:pic>
+              </a:graphicData>
+            </a:graphic>
+          </wp:inline>
+        </w:drawing>
+      </w:r>
+    </w:p>
+    <w:p>
+      <w:pPr>
+        <w:pStyle w:val="Caption"/>
+        <w:jc w:val="center"/>
+      </w:pPr>
+      <w:bookmarkStart w:id="6" w:name="_Ref460796781"/>
+      <w:r>
+        <w:t xml:space="preserve">Slika </w:t>
+      </w:r>
+      <w:fldSimple w:instr=" SEQ Slika \* ARABIC ">
+        <w:r>
+          <w:rPr>
+            <w:noProof/>
+          </w:rPr>
+          <w:t>1</w:t>
+        </w:r>
+      </w:fldSimple>
+      <w:bookmarkEnd w:id="6"/>
+      <w:r>
+        <w:t xml:space="preserve"> Fibonaccijev niz (zlatni rez)</w:t>
+      </w:r>
+    </w:p>
+    <w:p>
+      <w:pPr>
+        <w:pStyle w:val="Paragraphdefaultstyle"/>
+      </w:pPr>
+      <w:r>
+        <w:t>Fibonaccijev niz određen je sljedećom matematičkom formulom:</w:t>
       </w:r>
     </w:p>
     <w:p>
@@ -2759,11 +2835,6 @@
     <w:p>
       <w:pPr>
         <w:pStyle w:val="Paragraphdefaultstyle"/>
-      </w:pPr>
-    </w:p>
-    <w:p>
-      <w:pPr>
-        <w:pStyle w:val="Paragraphdefaultstyle"/>
         <w:rPr>
           <w:sz w:val="36"/>
         </w:rPr>
@@ -2776,12 +2847,12 @@
       <w:pPr>
         <w:pStyle w:val="FOINaslov1"/>
       </w:pPr>
-      <w:bookmarkStart w:id="6" w:name="_Toc460768237"/>
+      <w:bookmarkStart w:id="7" w:name="_Toc460768237"/>
       <w:r>
         <w:lastRenderedPageBreak/>
         <w:t>Algoritmi podijeli pa vladaj</w:t>
       </w:r>
-      <w:bookmarkEnd w:id="6"/>
+      <w:bookmarkEnd w:id="7"/>
     </w:p>
     <w:p>
       <w:pPr>
@@ -2795,7 +2866,7 @@
       <w:pPr>
         <w:pStyle w:val="FOINaslov2"/>
       </w:pPr>
-      <w:bookmarkStart w:id="7" w:name="_Toc460768238"/>
+      <w:bookmarkStart w:id="8" w:name="_Toc460768238"/>
       <w:r>
         <w:t>Algoritmi s</w:t>
       </w:r>
@@ -2805,7 +2876,7 @@
       <w:r>
         <w:t>a</w:t>
       </w:r>
-      <w:bookmarkEnd w:id="7"/>
+      <w:bookmarkEnd w:id="8"/>
     </w:p>
     <w:p>
       <w:pPr>
@@ -2910,11 +2981,11 @@
       <w:pPr>
         <w:pStyle w:val="FOINaslov3"/>
       </w:pPr>
-      <w:bookmarkStart w:id="8" w:name="_Toc460768239"/>
+      <w:bookmarkStart w:id="9" w:name="_Toc460768239"/>
       <w:r>
         <w:t>Quick sort</w:t>
       </w:r>
-      <w:bookmarkEnd w:id="8"/>
+      <w:bookmarkEnd w:id="9"/>
     </w:p>
     <w:p>
       <w:pPr>
@@ -3151,21 +3222,441 @@
     </w:p>
     <w:p>
       <w:pPr>
+        <w:pStyle w:val="Paragraphdefaultstyle"/>
+      </w:pPr>
+      <w:r>
+        <w:lastRenderedPageBreak/>
+        <w:t>Pošto se kod soritiranja polja kao referntna brzina algoritma uzima najgori slučaj, a u ovom slučaju to je obrnuto sortirano polje (silazno sortirani elementi). Važno je primjetiti da, navedeno programsko riješenje, uzima prvi element dijela polja kao „pivot“ element. Naime, postoji nekoliko različitih implementacija algoritma gdje se na različiti način odabire „pivot“ element. Neki od načina su sljedeći:</w:t>
+      </w:r>
+    </w:p>
+    <w:p>
+      <w:pPr>
+        <w:pStyle w:val="Paragraphdefaultstyle"/>
+        <w:numPr>
+          <w:ilvl w:val="0"/>
+          <w:numId w:val="19"/>
+        </w:numPr>
+      </w:pPr>
+      <w:r>
+        <w:t>Odaberi N-ti element polja (najčešće se odabire N=0 odnosno prvi element dijela polja),</w:t>
+      </w:r>
+    </w:p>
+    <w:p>
+      <w:pPr>
+        <w:pStyle w:val="Paragraphdefaultstyle"/>
+        <w:numPr>
+          <w:ilvl w:val="0"/>
+          <w:numId w:val="19"/>
+        </w:numPr>
+      </w:pPr>
+      <w:r>
+        <w:t>Odaberi slučajnim odabirom element polja (u pravilu ovaj način daje najviše šanse da se dođe do sortiranog polja na najbrži način u slučaju testiranja najgoreg slučaja).</w:t>
+      </w:r>
+    </w:p>
+    <w:p>
+      <w:pPr>
+        <w:pStyle w:val="Paragraphdefaultstyle"/>
+      </w:pPr>
+      <w:r>
+        <w:t xml:space="preserve">Ovdje se lako može primjetiti da se slučajnim načinom odabira elemenata u slučaju obrnuto sortiranog polja može dogoditi najbolja situacija da se u svakom koraku odabire točno središnji element pa se kod dijeljenja polja na dva dijela uvijek dobiju podjednaki elementi. </w:t>
+      </w:r>
+    </w:p>
+    <w:p>
+      <w:pPr>
+        <w:pStyle w:val="Paragraphdefaultstyle"/>
+      </w:pPr>
+      <w:r>
+        <w:t>Za razliku od pseudoslučajnog odabira elementa polja</w:t>
+      </w:r>
+      <w:r>
+        <w:t xml:space="preserve">, u slučaju obrnuto sortiranog polja, korištenjem navedenog primjera programskog riješenja dobiva se situacija da se polje dijeli na dva dijela od kojih jedan ne sadrži niti jedan element dok drugi dio polja sadrži N-1 elemenata. U ovom slučaju N predstavlja broj elemenata polja u K-tom koraku rekurzivnog poziva funkcije. Ovaj slučaj kod quick sort metode sortiranja daje najsporiji rezultat kod računanja brzine algoritma </w:t>
+      </w:r>
+      <w:r>
+        <w:t xml:space="preserve">jednak </w:t>
+      </w:r>
+      <m:oMath>
+        <m:r>
+          <w:rPr>
+            <w:rFonts w:ascii="Cambria Math" w:hAnsi="Cambria Math"/>
+          </w:rPr>
+          <m:t>O(</m:t>
+        </m:r>
+        <m:sSup>
+          <m:sSupPr>
+            <m:ctrlPr>
+              <w:rPr>
+                <w:rFonts w:ascii="Cambria Math" w:hAnsi="Cambria Math"/>
+                <w:i/>
+              </w:rPr>
+            </m:ctrlPr>
+          </m:sSupPr>
+          <m:e>
+            <m:r>
+              <w:rPr>
+                <w:rFonts w:ascii="Cambria Math" w:hAnsi="Cambria Math"/>
+              </w:rPr>
+              <m:t>n</m:t>
+            </m:r>
+          </m:e>
+          <m:sup>
+            <m:r>
+              <w:rPr>
+                <w:rFonts w:ascii="Cambria Math" w:hAnsi="Cambria Math"/>
+              </w:rPr>
+              <m:t>2</m:t>
+            </m:r>
+          </m:sup>
+        </m:sSup>
+        <m:r>
+          <w:rPr>
+            <w:rFonts w:ascii="Cambria Math" w:hAnsi="Cambria Math"/>
+          </w:rPr>
+          <m:t>)</m:t>
+        </m:r>
+      </m:oMath>
+      <w:r>
+        <w:t>.</w:t>
+      </w:r>
+    </w:p>
+    <w:p>
+      <w:pPr>
+        <w:pStyle w:val="Paragraphdefaultstyle"/>
+      </w:pPr>
+      <w:r>
+        <w:t xml:space="preserve">Prosječna brzina algoritma je </w:t>
+      </w:r>
+      <m:oMath>
+        <m:r>
+          <w:rPr>
+            <w:rFonts w:ascii="Cambria Math" w:hAnsi="Cambria Math"/>
+          </w:rPr>
+          <m:t xml:space="preserve">O (n </m:t>
+        </m:r>
+        <m:func>
+          <m:funcPr>
+            <m:ctrlPr>
+              <w:rPr>
+                <w:rFonts w:ascii="Cambria Math" w:hAnsi="Cambria Math"/>
+                <w:i/>
+              </w:rPr>
+            </m:ctrlPr>
+          </m:funcPr>
+          <m:fName>
+            <m:r>
+              <m:rPr>
+                <m:sty m:val="p"/>
+              </m:rPr>
+              <w:rPr>
+                <w:rFonts w:ascii="Cambria Math" w:hAnsi="Cambria Math"/>
+              </w:rPr>
+              <m:t>log</m:t>
+            </m:r>
+          </m:fName>
+          <m:e>
+            <m:r>
+              <w:rPr>
+                <w:rFonts w:ascii="Cambria Math" w:hAnsi="Cambria Math"/>
+              </w:rPr>
+              <m:t>n</m:t>
+            </m:r>
+          </m:e>
+        </m:func>
+        <m:r>
+          <w:rPr>
+            <w:rFonts w:ascii="Cambria Math" w:hAnsi="Cambria Math"/>
+          </w:rPr>
+          <m:t>)</m:t>
+        </m:r>
+      </m:oMath>
+      <w:r>
+        <w:t xml:space="preserve">, dok se u najboljem slučaju (kada se polje dijeli na dva podjednaka dijela kod svakog odabira „pivot“ elementa) dobiva brzina </w:t>
+      </w:r>
+      <m:oMath>
+        <m:r>
+          <w:rPr>
+            <w:rFonts w:ascii="Cambria Math" w:hAnsi="Cambria Math"/>
+          </w:rPr>
+          <m:t>O(n</m:t>
+        </m:r>
+        <m:func>
+          <m:funcPr>
+            <m:ctrlPr>
+              <w:rPr>
+                <w:rFonts w:ascii="Cambria Math" w:hAnsi="Cambria Math"/>
+                <w:i/>
+              </w:rPr>
+            </m:ctrlPr>
+          </m:funcPr>
+          <m:fName>
+            <m:r>
+              <m:rPr>
+                <m:sty m:val="p"/>
+              </m:rPr>
+              <w:rPr>
+                <w:rFonts w:ascii="Cambria Math" w:hAnsi="Cambria Math"/>
+              </w:rPr>
+              <m:t>log</m:t>
+            </m:r>
+          </m:fName>
+          <m:e>
+            <m:r>
+              <w:rPr>
+                <w:rFonts w:ascii="Cambria Math" w:hAnsi="Cambria Math"/>
+              </w:rPr>
+              <m:t>n</m:t>
+            </m:r>
+          </m:e>
+        </m:func>
+        <m:r>
+          <w:rPr>
+            <w:rFonts w:ascii="Cambria Math" w:hAnsi="Cambria Math"/>
+          </w:rPr>
+          <m:t>)</m:t>
+        </m:r>
+      </m:oMath>
+      <w:r>
+        <w:t>.</w:t>
+      </w:r>
+    </w:p>
+    <w:p>
+      <w:pPr>
         <w:pStyle w:val="FOINaslov3"/>
       </w:pPr>
-      <w:bookmarkStart w:id="9" w:name="_Toc460768240"/>
+      <w:bookmarkStart w:id="10" w:name="_Toc460768240"/>
+      <w:r>
+        <w:t>Merge sort</w:t>
+      </w:r>
+      <w:bookmarkEnd w:id="10"/>
+    </w:p>
+    <w:p>
+      <w:pPr>
+        <w:pStyle w:val="Paragraphdefaultstyle"/>
+      </w:pPr>
+      <w:r>
+        <w:t>Drugi algoritam sortiranja koji koristi metodu „podijeli pa vladaj“ koji ću obraditi u ovom radu je sortiranje spajanjem (poznatiji pod engleskim nazivom „merge sort“).</w:t>
+      </w:r>
+    </w:p>
+    <w:p>
+      <w:pPr>
+        <w:pStyle w:val="Paragraphdefaultstyle"/>
+      </w:pPr>
+      <w:r>
+        <w:t>Ovaj algoritam može se opisati pomoću dva dijela algoritma, prvi dio je dijeljenje polja na dva podjednaka dijela sve dok polje ima elemenata. Drugi dio algoritma je spajanje po dva dijela natrag u jedan dio polja na način da se elementi iz jednog i drugog dijela polja uzimaju prema veličini. Takvim spajanjem polja se dobiva novo polje koje ima svoje elemente sortirane.</w:t>
+      </w:r>
+    </w:p>
+    <w:p>
+      <w:pPr>
+        <w:pStyle w:val="Paragraphdefaultstyle"/>
+      </w:pPr>
       <w:r>
         <w:lastRenderedPageBreak/>
-        <w:t>Merge sort</w:t>
-      </w:r>
-      <w:bookmarkEnd w:id="9"/>
+        <w:t>Ovdje se nalazi primjer programskog riješenja sortiranja spajanjem:</w:t>
+      </w:r>
+    </w:p>
+    <w:p>
+      <w:pPr>
+        <w:pStyle w:val="programksikod"/>
+      </w:pPr>
+      <w:r>
+        <w:t>void ms(int* p, int a, int b) {</w:t>
+      </w:r>
+    </w:p>
+    <w:p>
+      <w:pPr>
+        <w:pStyle w:val="programksikod"/>
+      </w:pPr>
+      <w:r>
+        <w:t xml:space="preserve">    if(a&lt;b) {</w:t>
+      </w:r>
+    </w:p>
+    <w:p>
+      <w:pPr>
+        <w:pStyle w:val="programksikod"/>
+      </w:pPr>
+      <w:r>
+        <w:t xml:space="preserve">        int k = (a+b)/2;</w:t>
+      </w:r>
+    </w:p>
+    <w:p>
+      <w:pPr>
+        <w:pStyle w:val="programksikod"/>
+      </w:pPr>
+      <w:r>
+        <w:t xml:space="preserve">        ms(p, a, k);</w:t>
+      </w:r>
+    </w:p>
+    <w:p>
+      <w:pPr>
+        <w:pStyle w:val="programksikod"/>
+      </w:pPr>
+      <w:r>
+        <w:t xml:space="preserve">        ms(p, k+1, b);</w:t>
+      </w:r>
+    </w:p>
+    <w:p>
+      <w:pPr>
+        <w:pStyle w:val="programksikod"/>
+      </w:pPr>
+      <w:r>
+        <w:t xml:space="preserve">        int i=a, j=k+1, c=0;</w:t>
+      </w:r>
+    </w:p>
+    <w:p>
+      <w:pPr>
+        <w:pStyle w:val="programksikod"/>
+      </w:pPr>
+      <w:r>
+        <w:t xml:space="preserve">        int *p2 = new int[b-a+1];</w:t>
+      </w:r>
+    </w:p>
+    <w:p>
+      <w:pPr>
+        <w:pStyle w:val="programksikod"/>
+      </w:pPr>
+      <w:r>
+        <w:t xml:space="preserve">        while(i&lt;=k &amp;&amp; j&lt;=b)</w:t>
+      </w:r>
+    </w:p>
+    <w:p>
+      <w:pPr>
+        <w:pStyle w:val="programksikod"/>
+      </w:pPr>
+      <w:r>
+        <w:t xml:space="preserve">            p2[c++] = p[ (p[i]&lt;=p[j] ? i++ : j++) ];</w:t>
+      </w:r>
+      <w:r>
+        <w:tab/>
+      </w:r>
+    </w:p>
+    <w:p>
+      <w:pPr>
+        <w:pStyle w:val="programksikod"/>
+      </w:pPr>
+      <w:r>
+        <w:t xml:space="preserve">        if(i&gt;k)</w:t>
+      </w:r>
+    </w:p>
+    <w:p>
+      <w:pPr>
+        <w:pStyle w:val="programksikod"/>
+      </w:pPr>
+      <w:r>
+        <w:t xml:space="preserve">            while(j&lt;=b) p2[c++] = p[j++];</w:t>
+      </w:r>
+    </w:p>
+    <w:p>
+      <w:pPr>
+        <w:pStyle w:val="programksikod"/>
+      </w:pPr>
+      <w:r>
+        <w:t xml:space="preserve">        else</w:t>
+      </w:r>
+    </w:p>
+    <w:p>
+      <w:pPr>
+        <w:pStyle w:val="programksikod"/>
+      </w:pPr>
+      <w:r>
+        <w:t xml:space="preserve">            while(i&lt;=k) p2[c++] = p[i++];</w:t>
+      </w:r>
+    </w:p>
+    <w:p>
+      <w:pPr>
+        <w:pStyle w:val="programksikod"/>
+      </w:pPr>
+      <w:r>
+        <w:t xml:space="preserve">        for(int m=a; m&lt;=b; m++) p[m] = p2[m-a];</w:t>
+      </w:r>
+    </w:p>
+    <w:p>
+      <w:pPr>
+        <w:pStyle w:val="programksikod"/>
+      </w:pPr>
+      <w:r>
+        <w:t xml:space="preserve">        delete[] p2;</w:t>
+      </w:r>
+    </w:p>
+    <w:p>
+      <w:pPr>
+        <w:pStyle w:val="programksikod"/>
+      </w:pPr>
+      <w:r>
+        <w:t xml:space="preserve">    }</w:t>
+      </w:r>
+    </w:p>
+    <w:p>
+      <w:pPr>
+        <w:pStyle w:val="programksikod"/>
+      </w:pPr>
+      <w:r>
+        <w:t>}</w:t>
+      </w:r>
+    </w:p>
+    <w:p>
+      <w:pPr>
+        <w:pStyle w:val="programksikod"/>
+      </w:pPr>
+    </w:p>
+    <w:p>
+      <w:pPr>
+        <w:pStyle w:val="programksikod"/>
+      </w:pPr>
+      <w:r>
+        <w:t>//ms(p, 0, n-1)</w:t>
+      </w:r>
     </w:p>
     <w:p>
       <w:pPr>
         <w:pStyle w:val="Paragraphdefaultstyle"/>
       </w:pPr>
       <w:r>
-        <w:t>Drugi algoritam sortiranja koji koristi metodu „podijeli pa vladaj“ koji ću obraditi u ovom radu je sortiranje spajanjem (poznatiji pod engleskim nazivom „merge sort“).</w:t>
+        <w:t>U programskom riješenju vidljivi su spomenuti dijelovi algoritma. Prvi dio (dijeljenje polja na 2 dijela je prikazan rekurzivnim pozivom funkcije):</w:t>
+      </w:r>
+    </w:p>
+    <w:p>
+      <w:pPr>
+        <w:pStyle w:val="programksikod"/>
+      </w:pPr>
+      <w:r>
+        <w:t xml:space="preserve">        </w:t>
+      </w:r>
+      <w:r>
+        <w:t>// (...)</w:t>
+      </w:r>
+    </w:p>
+    <w:p>
+      <w:pPr>
+        <w:pStyle w:val="programksikod"/>
+      </w:pPr>
+      <w:r>
+        <w:t xml:space="preserve">        int k = (a+b)/2;</w:t>
+      </w:r>
+    </w:p>
+    <w:p>
+      <w:pPr>
+        <w:pStyle w:val="programksikod"/>
+      </w:pPr>
+      <w:r>
+        <w:t xml:space="preserve">        ms(p, a, k);</w:t>
+      </w:r>
+    </w:p>
+    <w:p>
+      <w:pPr>
+        <w:pStyle w:val="programksikod"/>
+      </w:pPr>
+      <w:r>
+        <w:t xml:space="preserve">        ms(p, k+1, b);</w:t>
+      </w:r>
+    </w:p>
+    <w:p>
+      <w:pPr>
+        <w:pStyle w:val="programksikod"/>
+      </w:pPr>
+      <w:r>
+        <w:t xml:space="preserve">       </w:t>
+      </w:r>
+      <w:r>
+        <w:t>// (...)</w:t>
       </w:r>
     </w:p>
     <w:p>
@@ -3173,7 +3664,7 @@
         <w:pStyle w:val="Paragraphdefaultstyle"/>
       </w:pPr>
       <w:r>
-        <w:t>Ovaj algoritam može se opisati pomoću dva dijela algoritma, prvi dio je dijeljenje polja na dva podjednaka dijela sve dok polje ima elemenata. Drugi dio algoritma je spajanje po dva dijela natrag u jedan dio polja na način da se elementi iz jednog i drugog dijela polja uzimaju prema veličini. Takvim spajanjem polja se dobiva novo polje koje ima svoje elemente sortirane.</w:t>
+        <w:t>Dok se samo spajanje dijelova polja radi u ostatku programskog riješenja. Vidljivo je da se uspoređuju prvi sljedeći elementi iz oba dijela polja te se uvijek uzima manji element od dva. Time se polje koje se dobiva spajanjem popuni uzlazno sortiranim vrijednostima elemenata.</w:t>
       </w:r>
     </w:p>
     <w:p>
@@ -3181,191 +3672,89 @@
         <w:pStyle w:val="Paragraphdefaultstyle"/>
       </w:pPr>
       <w:r>
-        <w:t>Ovdje se nalazi primjer programskog riješenja sortiranja spajanjem:</w:t>
-      </w:r>
-    </w:p>
-    <w:p>
-      <w:pPr>
-        <w:pStyle w:val="programksikod"/>
-      </w:pPr>
-      <w:r>
-        <w:t>void ms(int* p, int a, int b) {</w:t>
-      </w:r>
-    </w:p>
-    <w:p>
-      <w:pPr>
-        <w:pStyle w:val="programksikod"/>
-      </w:pPr>
-      <w:r>
-        <w:t xml:space="preserve">    if(a&lt;b) {</w:t>
-      </w:r>
-    </w:p>
-    <w:p>
-      <w:pPr>
-        <w:pStyle w:val="programksikod"/>
-      </w:pPr>
-      <w:r>
-        <w:t xml:space="preserve">        int k = (a+b)/2;</w:t>
-      </w:r>
-    </w:p>
-    <w:p>
-      <w:pPr>
-        <w:pStyle w:val="programksikod"/>
-      </w:pPr>
-      <w:r>
-        <w:t xml:space="preserve">        ms(p, a, k);</w:t>
-      </w:r>
-    </w:p>
-    <w:p>
-      <w:pPr>
-        <w:pStyle w:val="programksikod"/>
-      </w:pPr>
-      <w:r>
-        <w:t xml:space="preserve">        ms(p, k+1, b);</w:t>
-      </w:r>
-    </w:p>
-    <w:p>
-      <w:pPr>
-        <w:pStyle w:val="programksikod"/>
-      </w:pPr>
-      <w:r>
-        <w:t xml:space="preserve">        int i=a, j=k+1, c=0;</w:t>
-      </w:r>
-    </w:p>
-    <w:p>
-      <w:pPr>
-        <w:pStyle w:val="programksikod"/>
-      </w:pPr>
-      <w:r>
-        <w:t xml:space="preserve">        int *p2 = new int[b-a+1];</w:t>
-      </w:r>
-    </w:p>
-    <w:p>
-      <w:pPr>
-        <w:pStyle w:val="programksikod"/>
-      </w:pPr>
-      <w:r>
-        <w:t xml:space="preserve">        while(i&lt;=k &amp;&amp; j&lt;=b)</w:t>
-      </w:r>
-    </w:p>
-    <w:p>
-      <w:pPr>
-        <w:pStyle w:val="programksikod"/>
-      </w:pPr>
-      <w:r>
-        <w:t xml:space="preserve">            p2[c++] = p[ (p[i]&lt;=p[j] ? i++ : j++) ];</w:t>
-      </w:r>
-      <w:r>
-        <w:tab/>
-      </w:r>
-    </w:p>
-    <w:p>
-      <w:pPr>
-        <w:pStyle w:val="programksikod"/>
-      </w:pPr>
-      <w:r>
-        <w:t xml:space="preserve">        if(i&gt;k)</w:t>
-      </w:r>
-    </w:p>
-    <w:p>
-      <w:pPr>
-        <w:pStyle w:val="programksikod"/>
-      </w:pPr>
-      <w:r>
-        <w:t xml:space="preserve">            while(j&lt;=b) p2[c++] = p[j++];</w:t>
-      </w:r>
-    </w:p>
-    <w:p>
-      <w:pPr>
-        <w:pStyle w:val="programksikod"/>
-      </w:pPr>
-      <w:r>
-        <w:t xml:space="preserve">        else</w:t>
-      </w:r>
-    </w:p>
-    <w:p>
-      <w:pPr>
-        <w:pStyle w:val="programksikod"/>
-      </w:pPr>
-      <w:r>
-        <w:t xml:space="preserve">            while(i&lt;=k) p2[c++] = p[i++];</w:t>
-      </w:r>
-    </w:p>
-    <w:p>
-      <w:pPr>
-        <w:pStyle w:val="programksikod"/>
-      </w:pPr>
-      <w:r>
-        <w:t xml:space="preserve">        for(int m=a; m&lt;=b; m++) p[m] = p2[m-a];</w:t>
-      </w:r>
-    </w:p>
-    <w:p>
-      <w:pPr>
-        <w:pStyle w:val="programksikod"/>
-      </w:pPr>
-      <w:r>
-        <w:t xml:space="preserve">        delete[] p2;</w:t>
-      </w:r>
-    </w:p>
-    <w:p>
-      <w:pPr>
-        <w:pStyle w:val="programksikod"/>
-      </w:pPr>
-      <w:r>
-        <w:t xml:space="preserve">    }</w:t>
-      </w:r>
-    </w:p>
-    <w:p>
-      <w:pPr>
-        <w:pStyle w:val="programksikod"/>
-      </w:pPr>
-      <w:r>
-        <w:t>}</w:t>
-      </w:r>
-    </w:p>
-    <w:p>
-      <w:pPr>
-        <w:pStyle w:val="programksikod"/>
-      </w:pPr>
-    </w:p>
-    <w:p>
-      <w:pPr>
-        <w:pStyle w:val="programksikod"/>
-      </w:pPr>
-      <w:r>
-        <w:t>//ms(p, 0, n-1)</w:t>
+        <w:t xml:space="preserve">Brzina algoritma je </w:t>
+      </w:r>
+      <m:oMath>
+        <m:r>
+          <w:rPr>
+            <w:rFonts w:ascii="Cambria Math" w:hAnsi="Cambria Math"/>
+          </w:rPr>
+          <m:t>O(n</m:t>
+        </m:r>
+        <m:func>
+          <m:funcPr>
+            <m:ctrlPr>
+              <w:rPr>
+                <w:rFonts w:ascii="Cambria Math" w:hAnsi="Cambria Math"/>
+                <w:i/>
+              </w:rPr>
+            </m:ctrlPr>
+          </m:funcPr>
+          <m:fName>
+            <m:r>
+              <m:rPr>
+                <m:sty m:val="p"/>
+              </m:rPr>
+              <w:rPr>
+                <w:rFonts w:ascii="Cambria Math" w:hAnsi="Cambria Math"/>
+              </w:rPr>
+              <m:t>log</m:t>
+            </m:r>
+          </m:fName>
+          <m:e>
+            <m:r>
+              <w:rPr>
+                <w:rFonts w:ascii="Cambria Math" w:hAnsi="Cambria Math"/>
+              </w:rPr>
+              <m:t>n</m:t>
+            </m:r>
+          </m:e>
+        </m:func>
+        <m:r>
+          <w:rPr>
+            <w:rFonts w:ascii="Cambria Math" w:hAnsi="Cambria Math"/>
+          </w:rPr>
+          <m:t>)</m:t>
+        </m:r>
+      </m:oMath>
+      <w:r>
+        <w:t>. Ovdje treba također spomenuti da se zbog specifičnosti algoritma svakim rekruzivnim dijeljenjm polja alociraju nova, manja polja što dodatno zauzima memoriju.</w:t>
       </w:r>
     </w:p>
     <w:p>
       <w:pPr>
         <w:pStyle w:val="FOINaslov2"/>
       </w:pPr>
-      <w:bookmarkStart w:id="10" w:name="_Toc460768241"/>
+      <w:bookmarkStart w:id="11" w:name="_Toc460768241"/>
       <w:r>
         <w:t>Algoritmi pretraživanja</w:t>
       </w:r>
-      <w:bookmarkEnd w:id="10"/>
+      <w:bookmarkEnd w:id="11"/>
     </w:p>
     <w:p>
       <w:pPr>
         <w:pStyle w:val="Paragraphdefaultstyle"/>
       </w:pPr>
       <w:r>
-        <w:t>U algoritmima pretraživanja također se može naći i algoritama koji koriste metodu  „podijeli pa ovladaj“. Iako se iterativni algoritmi mogu lako prebaciti u rekurzivne, postoji standardni algoritam pretraživanja naziva binarno pretraživanje koji se jednostavnije implementira rekurzivno nego iterativno (iako je iterativni pristup gledajući sa aspekta memorije svakako manje zahtjevan nego rekurzivni).</w:t>
+        <w:t xml:space="preserve">U algoritmima pretraživanja također se može naći i algoritama koji koriste metodu  „podijeli pa ovladaj“. Iako se iterativni algoritmi mogu lako prebaciti u rekurzivne, postoji standardni algoritam pretraživanja naziva binarno pretraživanje koji se jednostavnije </w:t>
+      </w:r>
+      <w:r>
+        <w:lastRenderedPageBreak/>
+        <w:t>implementira rekurzivno nego iterativno (iako je iterativni pristup gledajući sa aspekta memorije svakako manje zahtjevan nego rekurzivni).</w:t>
       </w:r>
     </w:p>
     <w:p>
       <w:pPr>
         <w:pStyle w:val="FOINaslov3"/>
       </w:pPr>
-      <w:bookmarkStart w:id="11" w:name="_Toc460768242"/>
+      <w:bookmarkStart w:id="12" w:name="_Toc460768242"/>
       <w:r>
         <w:t>Binarno pretraživanj</w:t>
       </w:r>
       <w:r>
         <w:t>e</w:t>
       </w:r>
-      <w:bookmarkEnd w:id="11"/>
+      <w:bookmarkEnd w:id="12"/>
     </w:p>
     <w:p>
       <w:pPr>
@@ -3378,11 +3767,7 @@
         <w:t>.</w:t>
       </w:r>
       <w:r>
-        <w:t xml:space="preserve"> Radi se o algoritmu pretraživanja kojim se pronalazi traženi element u polju elemenata na </w:t>
-      </w:r>
-      <w:r>
-        <w:lastRenderedPageBreak/>
-        <w:t>način da se u svakom koraku polje podijeli na dva podjednaka dijela, te se zatim uspoređuje središnji element (element između dva dijel</w:t>
+        <w:t xml:space="preserve"> Radi se o algoritmu pretraživanja kojim se pronalazi traženi element u polju elemenata na način da se u svakom koraku polje podijeli na dva podjednaka dijela, te se zatim uspoređuje središnji element (element između dva dijel</w:t>
       </w:r>
       <w:r>
         <w:t xml:space="preserve">a polja) sa traženim elementom. </w:t>
@@ -3479,6 +3864,7 @@
         <w:pStyle w:val="Paragraphdefaultstyle"/>
       </w:pPr>
       <w:r>
+        <w:lastRenderedPageBreak/>
         <w:t>Postoji nekoliko varijanti algoritma ovisno o željenoj implementaciji: algoritam može vratiti vrijednost tipa bool, odnosno podatak da li se traženi element nalazi u polju ili ne, a može se implementirati i verzija u kojoj se vraća vrijednost -1 ako traženi element ne postoji u polju, odnosno indeks elementa u polju ako je isti pronađen.</w:t>
       </w:r>
     </w:p>
@@ -3487,7 +3873,6 @@
         <w:pStyle w:val="Paragraphdefaultstyle"/>
       </w:pPr>
       <w:r>
-        <w:lastRenderedPageBreak/>
         <w:t>U nastavku se nalazi implementacija algoritma koja vraća indeks traženog elementa u polju ili -1 ukoliko traženi element ne postoji u polju.</w:t>
       </w:r>
     </w:p>
@@ -3569,12 +3954,12 @@
       <w:pPr>
         <w:pStyle w:val="FOINaslov1"/>
       </w:pPr>
-      <w:bookmarkStart w:id="12" w:name="_Toc460768243"/>
+      <w:bookmarkStart w:id="13" w:name="_Toc460768243"/>
       <w:r>
         <w:lastRenderedPageBreak/>
         <w:t>Pohlepni algoritmi</w:t>
       </w:r>
-      <w:bookmarkEnd w:id="12"/>
+      <w:bookmarkEnd w:id="13"/>
     </w:p>
     <w:p>
       <w:pPr>
@@ -3588,11 +3973,11 @@
       <w:pPr>
         <w:pStyle w:val="FOINaslov2"/>
       </w:pPr>
-      <w:bookmarkStart w:id="13" w:name="_Toc460768244"/>
+      <w:bookmarkStart w:id="14" w:name="_Toc460768244"/>
       <w:r>
         <w:t>Vraćanje ostatka novca</w:t>
       </w:r>
-      <w:bookmarkEnd w:id="13"/>
+      <w:bookmarkEnd w:id="14"/>
     </w:p>
     <w:p>
       <w:pPr>
@@ -3606,11 +3991,11 @@
       <w:pPr>
         <w:pStyle w:val="FOINaslov2"/>
       </w:pPr>
-      <w:bookmarkStart w:id="14" w:name="_Toc460768245"/>
+      <w:bookmarkStart w:id="15" w:name="_Toc460768245"/>
       <w:r>
         <w:t>Rastavljanje broja na egipatske razlomke</w:t>
       </w:r>
-      <w:bookmarkEnd w:id="14"/>
+      <w:bookmarkEnd w:id="15"/>
     </w:p>
     <w:p>
       <w:pPr>
@@ -3637,12 +4022,12 @@
       <w:pPr>
         <w:pStyle w:val="FOINaslov1"/>
       </w:pPr>
-      <w:bookmarkStart w:id="15" w:name="_Toc460768246"/>
+      <w:bookmarkStart w:id="16" w:name="_Toc460768246"/>
       <w:r>
         <w:lastRenderedPageBreak/>
         <w:t>Metoda pretraživanja s vraćanjem</w:t>
       </w:r>
-      <w:bookmarkEnd w:id="15"/>
+      <w:bookmarkEnd w:id="16"/>
     </w:p>
     <w:p>
       <w:pPr>
@@ -3656,11 +4041,11 @@
       <w:pPr>
         <w:pStyle w:val="FOINaslov2"/>
       </w:pPr>
-      <w:bookmarkStart w:id="16" w:name="_Toc460768247"/>
+      <w:bookmarkStart w:id="17" w:name="_Toc460768247"/>
       <w:r>
         <w:t>Problem N-kraljica</w:t>
       </w:r>
-      <w:bookmarkEnd w:id="16"/>
+      <w:bookmarkEnd w:id="17"/>
     </w:p>
     <w:p>
       <w:pPr>
@@ -3690,8 +4075,8 @@
         </w:rPr>
         <w:drawing>
           <wp:inline distT="0" distB="0" distL="0" distR="0">
-            <wp:extent cx="4924425" cy="3038475"/>
-            <wp:effectExtent l="19050" t="0" r="9525" b="0"/>
+            <wp:extent cx="5017047" cy="3095625"/>
+            <wp:effectExtent l="19050" t="0" r="0" b="0"/>
             <wp:docPr id="1" name="Picture 0" descr="backtrack.gif"/>
             <wp:cNvGraphicFramePr>
               <a:graphicFrameLocks xmlns:a="http://schemas.openxmlformats.org/drawingml/2006/main" noChangeAspect="1"/>
@@ -3704,7 +4089,7 @@
                     <pic:cNvPicPr/>
                   </pic:nvPicPr>
                   <pic:blipFill>
-                    <a:blip r:embed="rId10"/>
+                    <a:blip r:embed="rId11"/>
                     <a:stretch>
                       <a:fillRect/>
                     </a:stretch>
@@ -3712,7 +4097,7 @@
                   <pic:spPr>
                     <a:xfrm>
                       <a:off x="0" y="0"/>
-                      <a:ext cx="4924425" cy="3038475"/>
+                      <a:ext cx="5017047" cy="3095625"/>
                     </a:xfrm>
                     <a:prstGeom prst="rect">
                       <a:avLst/>
@@ -3728,9 +4113,10 @@
     <w:p>
       <w:pPr>
         <w:pStyle w:val="Caption"/>
-        <w:spacing w:after="0"/>
         <w:jc w:val="center"/>
       </w:pPr>
+      <w:bookmarkStart w:id="18" w:name="_Ref460796506"/>
+      <w:bookmarkStart w:id="19" w:name="_Ref460796863"/>
       <w:r>
         <w:t xml:space="preserve">Slika </w:t>
       </w:r>
@@ -3739,21 +4125,20 @@
           <w:rPr>
             <w:noProof/>
           </w:rPr>
-          <w:t>1</w:t>
+          <w:t>2</w:t>
         </w:r>
       </w:fldSimple>
-      <w:r>
-        <w:t xml:space="preserve"> rekurzivno pronalaženje pozicija kraljica za N=4</w:t>
-      </w:r>
-    </w:p>
-    <w:p>
-      <w:pPr>
-        <w:pStyle w:val="Caption"/>
-        <w:jc w:val="center"/>
-      </w:pPr>
-      <w:r>
-        <w:t>(http://ktiml.mff.cuni.cz/~bartak/constraints/images/backtrack.gif, 3.9.2016.)</w:t>
-      </w:r>
+      <w:bookmarkEnd w:id="19"/>
+      <w:r>
+        <w:t xml:space="preserve"> </w:t>
+      </w:r>
+      <w:r>
+        <w:t>R</w:t>
+      </w:r>
+      <w:r>
+        <w:t>ekurzivno pronalaženje pozicija kraljica za N=4</w:t>
+      </w:r>
+      <w:bookmarkEnd w:id="18"/>
     </w:p>
     <w:p>
       <w:pPr>
@@ -3776,12 +4161,12 @@
       <w:pPr>
         <w:pStyle w:val="FOINaslov1"/>
       </w:pPr>
-      <w:bookmarkStart w:id="17" w:name="_Toc460768248"/>
+      <w:bookmarkStart w:id="20" w:name="_Toc460768248"/>
       <w:r>
         <w:lastRenderedPageBreak/>
         <w:t>Literatura</w:t>
       </w:r>
-      <w:bookmarkEnd w:id="17"/>
+      <w:bookmarkEnd w:id="20"/>
     </w:p>
     <w:p>
       <w:pPr>
@@ -3954,6 +4339,147 @@
     </w:p>
     <w:p>
       <w:pPr>
+        <w:spacing w:after="200" w:line="276" w:lineRule="auto"/>
+        <w:rPr>
+          <w:rFonts w:cstheme="minorHAnsi"/>
+          <w:shd w:val="clear" w:color="auto" w:fill="FFFFFF"/>
+        </w:rPr>
+      </w:pPr>
+      <w:r>
+        <w:rPr>
+          <w:rFonts w:cstheme="minorHAnsi"/>
+          <w:shd w:val="clear" w:color="auto" w:fill="FFFFFF"/>
+        </w:rPr>
+        <w:br w:type="page"/>
+      </w:r>
+    </w:p>
+    <w:p>
+      <w:pPr>
+        <w:pStyle w:val="FOINaslov1"/>
+        <w:rPr>
+          <w:shd w:val="clear" w:color="auto" w:fill="FFFFFF"/>
+        </w:rPr>
+      </w:pPr>
+      <w:r>
+        <w:rPr>
+          <w:shd w:val="clear" w:color="auto" w:fill="FFFFFF"/>
+        </w:rPr>
+        <w:lastRenderedPageBreak/>
+        <w:t>Prilozi</w:t>
+      </w:r>
+    </w:p>
+    <w:p>
+      <w:pPr>
+        <w:pStyle w:val="FOINaslov2"/>
+        <w:rPr>
+          <w:shd w:val="clear" w:color="auto" w:fill="FFFFFF"/>
+        </w:rPr>
+      </w:pPr>
+      <w:r>
+        <w:rPr>
+          <w:shd w:val="clear" w:color="auto" w:fill="FFFFFF"/>
+        </w:rPr>
+        <w:t>Popis slika</w:t>
+      </w:r>
+    </w:p>
+    <w:p>
+      <w:pPr>
+        <w:pStyle w:val="Paragraphdefaultstyle"/>
+        <w:numPr>
+          <w:ilvl w:val="2"/>
+          <w:numId w:val="22"/>
+        </w:numPr>
+        <w:jc w:val="left"/>
+        <w:rPr>
+          <w:shd w:val="clear" w:color="auto" w:fill="FFFFFF"/>
+        </w:rPr>
+      </w:pPr>
+      <w:fldSimple w:instr=" REF _Ref460796781 \h  \* MERGEFORMAT ">
+        <w:r>
+          <w:t xml:space="preserve">Slika </w:t>
+        </w:r>
+        <w:r>
+          <w:rPr>
+            <w:noProof/>
+          </w:rPr>
+          <w:t>1</w:t>
+        </w:r>
+      </w:fldSimple>
+      <w:r>
+        <w:rPr>
+          <w:shd w:val="clear" w:color="auto" w:fill="FFFFFF"/>
+        </w:rPr>
+        <w:t>:</w:t>
+      </w:r>
+      <w:r>
+        <w:rPr>
+          <w:shd w:val="clear" w:color="auto" w:fill="FFFFFF"/>
+        </w:rPr>
+        <w:t xml:space="preserve"> </w:t>
+      </w:r>
+      <w:r>
+        <w:rPr>
+          <w:shd w:val="clear" w:color="auto" w:fill="FFFFFF"/>
+        </w:rPr>
+        <w:t xml:space="preserve">Fibonaccijev niz ilustracija, </w:t>
+      </w:r>
+      <w:hyperlink r:id="rId12" w:history="1">
+        <w:r>
+          <w:rPr>
+            <w:rStyle w:val="Hyperlink"/>
+            <w:rFonts w:cstheme="minorHAnsi"/>
+            <w:shd w:val="clear" w:color="auto" w:fill="FFFFFF"/>
+          </w:rPr>
+          <w:t>https://fecdn-fractalenlighten.netdna-ssl.com/wp-content/uploads/2013/11/golden-ratio-fibonacci-sequence.jpg</w:t>
+        </w:r>
+      </w:hyperlink>
+      <w:r>
+        <w:rPr>
+          <w:shd w:val="clear" w:color="auto" w:fill="FFFFFF"/>
+        </w:rPr>
+        <w:t>, dostupno 4.9.2016.</w:t>
+      </w:r>
+    </w:p>
+    <w:p>
+      <w:pPr>
+        <w:pStyle w:val="Paragraphdefaultstyle"/>
+        <w:numPr>
+          <w:ilvl w:val="2"/>
+          <w:numId w:val="22"/>
+        </w:numPr>
+        <w:jc w:val="left"/>
+        <w:rPr>
+          <w:shd w:val="clear" w:color="auto" w:fill="FFFFFF"/>
+        </w:rPr>
+      </w:pPr>
+      <w:fldSimple w:instr=" REF _Ref460796863 \h  \* MERGEFORMAT ">
+        <w:r>
+          <w:t xml:space="preserve">Slika </w:t>
+        </w:r>
+        <w:r>
+          <w:rPr>
+            <w:noProof/>
+          </w:rPr>
+          <w:t>2</w:t>
+        </w:r>
+      </w:fldSimple>
+      <w:r>
+        <w:t xml:space="preserve">: N-kraljica (N=4), </w:t>
+      </w:r>
+      <w:hyperlink r:id="rId13" w:history="1">
+        <w:r>
+          <w:rPr>
+            <w:rStyle w:val="Hyperlink"/>
+          </w:rPr>
+          <w:t>http://ktiml.mff.cuni.cz/~bartak/constraints/images/backtrack.gif</w:t>
+        </w:r>
+      </w:hyperlink>
+      <w:r>
+        <w:t>, 3.9.2016.</w:t>
+      </w:r>
+    </w:p>
+    <w:p>
+      <w:pPr>
         <w:pStyle w:val="NormalWeb"/>
         <w:spacing w:before="120" w:beforeAutospacing="0" w:after="120" w:afterAutospacing="0"/>
         <w:jc w:val="both"/>
@@ -3979,7 +4505,7 @@
       </w:pPr>
     </w:p>
     <w:sectPr>
-      <w:footerReference w:type="default" r:id="rId11"/>
+      <w:footerReference w:type="default" r:id="rId14"/>
       <w:pgSz w:w="11906" w:h="16838"/>
       <w:pgMar w:top="1417" w:right="1417" w:bottom="1417" w:left="1417" w:header="708" w:footer="708" w:gutter="0"/>
       <w:pgNumType w:start="1"/>
@@ -4106,6 +4632,119 @@
 <file path=word/numbering.xml><?xml version="1.0" encoding="utf-8"?>
 <w:numbering xmlns:ve="http://schemas.openxmlformats.org/markup-compatibility/2006" xmlns:o="urn:schemas-microsoft-com:office:office" xmlns:r="http://schemas.openxmlformats.org/officeDocument/2006/relationships" xmlns:m="http://schemas.openxmlformats.org/officeDocument/2006/math" xmlns:v="urn:schemas-microsoft-com:vml" xmlns:wp="http://schemas.openxmlformats.org/drawingml/2006/wordprocessingDrawing" xmlns:w10="urn:schemas-microsoft-com:office:word" xmlns:w="http://schemas.openxmlformats.org/wordprocessingml/2006/main" xmlns:wne="http://schemas.microsoft.com/office/word/2006/wordml">
   <w:abstractNum w:abstractNumId="0">
+    <w:nsid w:val="001B2D84"/>
+    <w:multiLevelType w:val="hybridMultilevel"/>
+    <w:tmpl w:val="DB6EA346"/>
+    <w:lvl w:ilvl="0" w:tplc="041A0001">
+      <w:start w:val="1"/>
+      <w:numFmt w:val="bullet"/>
+      <w:lvlText w:val=""/>
+      <w:lvlJc w:val="left"/>
+      <w:pPr>
+        <w:ind w:left="1428" w:hanging="360"/>
+      </w:pPr>
+      <w:rPr>
+        <w:rFonts w:ascii="Symbol" w:hAnsi="Symbol" w:hint="default"/>
+      </w:rPr>
+    </w:lvl>
+    <w:lvl w:ilvl="1" w:tplc="041A0003" w:tentative="1">
+      <w:start w:val="1"/>
+      <w:numFmt w:val="bullet"/>
+      <w:lvlText w:val="o"/>
+      <w:lvlJc w:val="left"/>
+      <w:pPr>
+        <w:ind w:left="2148" w:hanging="360"/>
+      </w:pPr>
+      <w:rPr>
+        <w:rFonts w:ascii="Courier New" w:hAnsi="Courier New" w:cs="Courier New" w:hint="default"/>
+      </w:rPr>
+    </w:lvl>
+    <w:lvl w:ilvl="2" w:tplc="041A0005" w:tentative="1">
+      <w:start w:val="1"/>
+      <w:numFmt w:val="bullet"/>
+      <w:lvlText w:val=""/>
+      <w:lvlJc w:val="left"/>
+      <w:pPr>
+        <w:ind w:left="2868" w:hanging="360"/>
+      </w:pPr>
+      <w:rPr>
+        <w:rFonts w:ascii="Wingdings" w:hAnsi="Wingdings" w:hint="default"/>
+      </w:rPr>
+    </w:lvl>
+    <w:lvl w:ilvl="3" w:tplc="041A0001" w:tentative="1">
+      <w:start w:val="1"/>
+      <w:numFmt w:val="bullet"/>
+      <w:lvlText w:val=""/>
+      <w:lvlJc w:val="left"/>
+      <w:pPr>
+        <w:ind w:left="3588" w:hanging="360"/>
+      </w:pPr>
+      <w:rPr>
+        <w:rFonts w:ascii="Symbol" w:hAnsi="Symbol" w:hint="default"/>
+      </w:rPr>
+    </w:lvl>
+    <w:lvl w:ilvl="4" w:tplc="041A0003" w:tentative="1">
+      <w:start w:val="1"/>
+      <w:numFmt w:val="bullet"/>
+      <w:lvlText w:val="o"/>
+      <w:lvlJc w:val="left"/>
+      <w:pPr>
+        <w:ind w:left="4308" w:hanging="360"/>
+      </w:pPr>
+      <w:rPr>
+        <w:rFonts w:ascii="Courier New" w:hAnsi="Courier New" w:cs="Courier New" w:hint="default"/>
+      </w:rPr>
+    </w:lvl>
+    <w:lvl w:ilvl="5" w:tplc="041A0005" w:tentative="1">
+      <w:start w:val="1"/>
+      <w:numFmt w:val="bullet"/>
+      <w:lvlText w:val=""/>
+      <w:lvlJc w:val="left"/>
+      <w:pPr>
+        <w:ind w:left="5028" w:hanging="360"/>
+      </w:pPr>
+      <w:rPr>
+        <w:rFonts w:ascii="Wingdings" w:hAnsi="Wingdings" w:hint="default"/>
+      </w:rPr>
+    </w:lvl>
+    <w:lvl w:ilvl="6" w:tplc="041A0001" w:tentative="1">
+      <w:start w:val="1"/>
+      <w:numFmt w:val="bullet"/>
+      <w:lvlText w:val=""/>
+      <w:lvlJc w:val="left"/>
+      <w:pPr>
+        <w:ind w:left="5748" w:hanging="360"/>
+      </w:pPr>
+      <w:rPr>
+        <w:rFonts w:ascii="Symbol" w:hAnsi="Symbol" w:hint="default"/>
+      </w:rPr>
+    </w:lvl>
+    <w:lvl w:ilvl="7" w:tplc="041A0003" w:tentative="1">
+      <w:start w:val="1"/>
+      <w:numFmt w:val="bullet"/>
+      <w:lvlText w:val="o"/>
+      <w:lvlJc w:val="left"/>
+      <w:pPr>
+        <w:ind w:left="6468" w:hanging="360"/>
+      </w:pPr>
+      <w:rPr>
+        <w:rFonts w:ascii="Courier New" w:hAnsi="Courier New" w:cs="Courier New" w:hint="default"/>
+      </w:rPr>
+    </w:lvl>
+    <w:lvl w:ilvl="8" w:tplc="041A0005" w:tentative="1">
+      <w:start w:val="1"/>
+      <w:numFmt w:val="bullet"/>
+      <w:lvlText w:val=""/>
+      <w:lvlJc w:val="left"/>
+      <w:pPr>
+        <w:ind w:left="7188" w:hanging="360"/>
+      </w:pPr>
+      <w:rPr>
+        <w:rFonts w:ascii="Wingdings" w:hAnsi="Wingdings" w:hint="default"/>
+      </w:rPr>
+    </w:lvl>
+  </w:abstractNum>
+  <w:abstractNum w:abstractNumId="1">
     <w:nsid w:val="00C36962"/>
     <w:multiLevelType w:val="hybridMultilevel"/>
     <w:tmpl w:val="5198ACB8"/>
@@ -4218,7 +4857,96 @@
       </w:rPr>
     </w:lvl>
   </w:abstractNum>
-  <w:abstractNum w:abstractNumId="1">
+  <w:abstractNum w:abstractNumId="2">
+    <w:nsid w:val="082F1D5A"/>
+    <w:multiLevelType w:val="hybridMultilevel"/>
+    <w:tmpl w:val="40EE589E"/>
+    <w:lvl w:ilvl="0" w:tplc="041A0015">
+      <w:start w:val="1"/>
+      <w:numFmt w:val="upperLetter"/>
+      <w:lvlText w:val="%1."/>
+      <w:lvlJc w:val="left"/>
+      <w:pPr>
+        <w:ind w:left="720" w:hanging="360"/>
+      </w:pPr>
+      <w:rPr>
+        <w:rFonts w:hint="default"/>
+      </w:rPr>
+    </w:lvl>
+    <w:lvl w:ilvl="1" w:tplc="041A0019" w:tentative="1">
+      <w:start w:val="1"/>
+      <w:numFmt w:val="lowerLetter"/>
+      <w:lvlText w:val="%2."/>
+      <w:lvlJc w:val="left"/>
+      <w:pPr>
+        <w:ind w:left="1440" w:hanging="360"/>
+      </w:pPr>
+    </w:lvl>
+    <w:lvl w:ilvl="2" w:tplc="041A001B" w:tentative="1">
+      <w:start w:val="1"/>
+      <w:numFmt w:val="lowerRoman"/>
+      <w:lvlText w:val="%3."/>
+      <w:lvlJc w:val="right"/>
+      <w:pPr>
+        <w:ind w:left="2160" w:hanging="180"/>
+      </w:pPr>
+    </w:lvl>
+    <w:lvl w:ilvl="3" w:tplc="041A000F" w:tentative="1">
+      <w:start w:val="1"/>
+      <w:numFmt w:val="decimal"/>
+      <w:lvlText w:val="%4."/>
+      <w:lvlJc w:val="left"/>
+      <w:pPr>
+        <w:ind w:left="2880" w:hanging="360"/>
+      </w:pPr>
+    </w:lvl>
+    <w:lvl w:ilvl="4" w:tplc="041A0019" w:tentative="1">
+      <w:start w:val="1"/>
+      <w:numFmt w:val="lowerLetter"/>
+      <w:lvlText w:val="%5."/>
+      <w:lvlJc w:val="left"/>
+      <w:pPr>
+        <w:ind w:left="3600" w:hanging="360"/>
+      </w:pPr>
+    </w:lvl>
+    <w:lvl w:ilvl="5" w:tplc="041A001B" w:tentative="1">
+      <w:start w:val="1"/>
+      <w:numFmt w:val="lowerRoman"/>
+      <w:lvlText w:val="%6."/>
+      <w:lvlJc w:val="right"/>
+      <w:pPr>
+        <w:ind w:left="4320" w:hanging="180"/>
+      </w:pPr>
+    </w:lvl>
+    <w:lvl w:ilvl="6" w:tplc="041A000F" w:tentative="1">
+      <w:start w:val="1"/>
+      <w:numFmt w:val="decimal"/>
+      <w:lvlText w:val="%7."/>
+      <w:lvlJc w:val="left"/>
+      <w:pPr>
+        <w:ind w:left="5040" w:hanging="360"/>
+      </w:pPr>
+    </w:lvl>
+    <w:lvl w:ilvl="7" w:tplc="041A0019" w:tentative="1">
+      <w:start w:val="1"/>
+      <w:numFmt w:val="lowerLetter"/>
+      <w:lvlText w:val="%8."/>
+      <w:lvlJc w:val="left"/>
+      <w:pPr>
+        <w:ind w:left="5760" w:hanging="360"/>
+      </w:pPr>
+    </w:lvl>
+    <w:lvl w:ilvl="8" w:tplc="041A001B" w:tentative="1">
+      <w:start w:val="1"/>
+      <w:numFmt w:val="lowerRoman"/>
+      <w:lvlText w:val="%9."/>
+      <w:lvlJc w:val="right"/>
+      <w:pPr>
+        <w:ind w:left="6480" w:hanging="180"/>
+      </w:pPr>
+    </w:lvl>
+  </w:abstractNum>
+  <w:abstractNum w:abstractNumId="3">
     <w:nsid w:val="091A4943"/>
     <w:multiLevelType w:val="hybridMultilevel"/>
     <w:tmpl w:val="83920A42"/>
@@ -4304,7 +5032,7 @@
       </w:pPr>
     </w:lvl>
   </w:abstractNum>
-  <w:abstractNum w:abstractNumId="2">
+  <w:abstractNum w:abstractNumId="4">
     <w:nsid w:val="0FD77119"/>
     <w:multiLevelType w:val="hybridMultilevel"/>
     <w:tmpl w:val="258E0460"/>
@@ -4421,7 +5149,7 @@
       </w:rPr>
     </w:lvl>
   </w:abstractNum>
-  <w:abstractNum w:abstractNumId="3">
+  <w:abstractNum w:abstractNumId="5">
     <w:nsid w:val="103D3011"/>
     <w:multiLevelType w:val="hybridMultilevel"/>
     <w:tmpl w:val="1A06B1E2"/>
@@ -4510,7 +5238,120 @@
       </w:pPr>
     </w:lvl>
   </w:abstractNum>
-  <w:abstractNum w:abstractNumId="4">
+  <w:abstractNum w:abstractNumId="6">
+    <w:nsid w:val="118D0EF5"/>
+    <w:multiLevelType w:val="hybridMultilevel"/>
+    <w:tmpl w:val="F2BA8864"/>
+    <w:lvl w:ilvl="0" w:tplc="041A0001">
+      <w:start w:val="1"/>
+      <w:numFmt w:val="bullet"/>
+      <w:lvlText w:val=""/>
+      <w:lvlJc w:val="left"/>
+      <w:pPr>
+        <w:ind w:left="1080" w:hanging="360"/>
+      </w:pPr>
+      <w:rPr>
+        <w:rFonts w:ascii="Symbol" w:hAnsi="Symbol" w:hint="default"/>
+      </w:rPr>
+    </w:lvl>
+    <w:lvl w:ilvl="1" w:tplc="041A0003" w:tentative="1">
+      <w:start w:val="1"/>
+      <w:numFmt w:val="bullet"/>
+      <w:lvlText w:val="o"/>
+      <w:lvlJc w:val="left"/>
+      <w:pPr>
+        <w:ind w:left="1800" w:hanging="360"/>
+      </w:pPr>
+      <w:rPr>
+        <w:rFonts w:ascii="Courier New" w:hAnsi="Courier New" w:cs="Courier New" w:hint="default"/>
+      </w:rPr>
+    </w:lvl>
+    <w:lvl w:ilvl="2" w:tplc="041A0005" w:tentative="1">
+      <w:start w:val="1"/>
+      <w:numFmt w:val="bullet"/>
+      <w:lvlText w:val=""/>
+      <w:lvlJc w:val="left"/>
+      <w:pPr>
+        <w:ind w:left="2520" w:hanging="360"/>
+      </w:pPr>
+      <w:rPr>
+        <w:rFonts w:ascii="Wingdings" w:hAnsi="Wingdings" w:hint="default"/>
+      </w:rPr>
+    </w:lvl>
+    <w:lvl w:ilvl="3" w:tplc="041A0001" w:tentative="1">
+      <w:start w:val="1"/>
+      <w:numFmt w:val="bullet"/>
+      <w:lvlText w:val=""/>
+      <w:lvlJc w:val="left"/>
+      <w:pPr>
+        <w:ind w:left="3240" w:hanging="360"/>
+      </w:pPr>
+      <w:rPr>
+        <w:rFonts w:ascii="Symbol" w:hAnsi="Symbol" w:hint="default"/>
+      </w:rPr>
+    </w:lvl>
+    <w:lvl w:ilvl="4" w:tplc="041A0003" w:tentative="1">
+      <w:start w:val="1"/>
+      <w:numFmt w:val="bullet"/>
+      <w:lvlText w:val="o"/>
+      <w:lvlJc w:val="left"/>
+      <w:pPr>
+        <w:ind w:left="3960" w:hanging="360"/>
+      </w:pPr>
+      <w:rPr>
+        <w:rFonts w:ascii="Courier New" w:hAnsi="Courier New" w:cs="Courier New" w:hint="default"/>
+      </w:rPr>
+    </w:lvl>
+    <w:lvl w:ilvl="5" w:tplc="041A0005" w:tentative="1">
+      <w:start w:val="1"/>
+      <w:numFmt w:val="bullet"/>
+      <w:lvlText w:val=""/>
+      <w:lvlJc w:val="left"/>
+      <w:pPr>
+        <w:ind w:left="4680" w:hanging="360"/>
+      </w:pPr>
+      <w:rPr>
+        <w:rFonts w:ascii="Wingdings" w:hAnsi="Wingdings" w:hint="default"/>
+      </w:rPr>
+    </w:lvl>
+    <w:lvl w:ilvl="6" w:tplc="041A0001" w:tentative="1">
+      <w:start w:val="1"/>
+      <w:numFmt w:val="bullet"/>
+      <w:lvlText w:val=""/>
+      <w:lvlJc w:val="left"/>
+      <w:pPr>
+        <w:ind w:left="5400" w:hanging="360"/>
+      </w:pPr>
+      <w:rPr>
+        <w:rFonts w:ascii="Symbol" w:hAnsi="Symbol" w:hint="default"/>
+      </w:rPr>
+    </w:lvl>
+    <w:lvl w:ilvl="7" w:tplc="041A0003" w:tentative="1">
+      <w:start w:val="1"/>
+      <w:numFmt w:val="bullet"/>
+      <w:lvlText w:val="o"/>
+      <w:lvlJc w:val="left"/>
+      <w:pPr>
+        <w:ind w:left="6120" w:hanging="360"/>
+      </w:pPr>
+      <w:rPr>
+        <w:rFonts w:ascii="Courier New" w:hAnsi="Courier New" w:cs="Courier New" w:hint="default"/>
+      </w:rPr>
+    </w:lvl>
+    <w:lvl w:ilvl="8" w:tplc="041A0005" w:tentative="1">
+      <w:start w:val="1"/>
+      <w:numFmt w:val="bullet"/>
+      <w:lvlText w:val=""/>
+      <w:lvlJc w:val="left"/>
+      <w:pPr>
+        <w:ind w:left="6840" w:hanging="360"/>
+      </w:pPr>
+      <w:rPr>
+        <w:rFonts w:ascii="Wingdings" w:hAnsi="Wingdings" w:hint="default"/>
+      </w:rPr>
+    </w:lvl>
+  </w:abstractNum>
+  <w:abstractNum w:abstractNumId="7">
     <w:nsid w:val="2CD64B1E"/>
     <w:multiLevelType w:val="multilevel"/>
     <w:tmpl w:val="0B4E0E28"/>
@@ -4659,7 +5500,7 @@
       </w:rPr>
     </w:lvl>
   </w:abstractNum>
-  <w:abstractNum w:abstractNumId="5">
+  <w:abstractNum w:abstractNumId="8">
     <w:nsid w:val="2D3930BC"/>
     <w:multiLevelType w:val="hybridMultilevel"/>
     <w:tmpl w:val="9AD6724A"/>
@@ -4772,7 +5613,120 @@
       </w:rPr>
     </w:lvl>
   </w:abstractNum>
-  <w:abstractNum w:abstractNumId="6">
+  <w:abstractNum w:abstractNumId="9">
+    <w:nsid w:val="3A98221A"/>
+    <w:multiLevelType w:val="multilevel"/>
+    <w:tmpl w:val="041A0021"/>
+    <w:lvl w:ilvl="0">
+      <w:start w:val="1"/>
+      <w:numFmt w:val="bullet"/>
+      <w:lvlText w:val=""/>
+      <w:lvlJc w:val="left"/>
+      <w:pPr>
+        <w:ind w:left="360" w:hanging="360"/>
+      </w:pPr>
+      <w:rPr>
+        <w:rFonts w:ascii="Wingdings" w:hAnsi="Wingdings" w:hint="default"/>
+      </w:rPr>
+    </w:lvl>
+    <w:lvl w:ilvl="1">
+      <w:start w:val="1"/>
+      <w:numFmt w:val="bullet"/>
+      <w:lvlText w:val=""/>
+      <w:lvlJc w:val="left"/>
+      <w:pPr>
+        <w:ind w:left="720" w:hanging="360"/>
+      </w:pPr>
+      <w:rPr>
+        <w:rFonts w:ascii="Wingdings" w:hAnsi="Wingdings" w:hint="default"/>
+      </w:rPr>
+    </w:lvl>
+    <w:lvl w:ilvl="2">
+      <w:start w:val="1"/>
+      <w:numFmt w:val="bullet"/>
+      <w:lvlText w:val=""/>
+      <w:lvlJc w:val="left"/>
+      <w:pPr>
+        <w:ind w:left="1080" w:hanging="360"/>
+      </w:pPr>
+      <w:rPr>
+        <w:rFonts w:ascii="Wingdings" w:hAnsi="Wingdings" w:hint="default"/>
+      </w:rPr>
+    </w:lvl>
+    <w:lvl w:ilvl="3">
+      <w:start w:val="1"/>
+      <w:numFmt w:val="bullet"/>
+      <w:lvlText w:val=""/>
+      <w:lvlJc w:val="left"/>
+      <w:pPr>
+        <w:ind w:left="1440" w:hanging="360"/>
+      </w:pPr>
+      <w:rPr>
+        <w:rFonts w:ascii="Symbol" w:hAnsi="Symbol" w:hint="default"/>
+      </w:rPr>
+    </w:lvl>
+    <w:lvl w:ilvl="4">
+      <w:start w:val="1"/>
+      <w:numFmt w:val="bullet"/>
+      <w:lvlText w:val=""/>
+      <w:lvlJc w:val="left"/>
+      <w:pPr>
+        <w:ind w:left="1800" w:hanging="360"/>
+      </w:pPr>
+      <w:rPr>
+        <w:rFonts w:ascii="Symbol" w:hAnsi="Symbol" w:hint="default"/>
+      </w:rPr>
+    </w:lvl>
+    <w:lvl w:ilvl="5">
+      <w:start w:val="1"/>
+      <w:numFmt w:val="bullet"/>
+      <w:lvlText w:val=""/>
+      <w:lvlJc w:val="left"/>
+      <w:pPr>
+        <w:ind w:left="2160" w:hanging="360"/>
+      </w:pPr>
+      <w:rPr>
+        <w:rFonts w:ascii="Wingdings" w:hAnsi="Wingdings" w:hint="default"/>
+      </w:rPr>
+    </w:lvl>
+    <w:lvl w:ilvl="6">
+      <w:start w:val="1"/>
+      <w:numFmt w:val="bullet"/>
+      <w:lvlText w:val=""/>
+      <w:lvlJc w:val="left"/>
+      <w:pPr>
+        <w:ind w:left="2520" w:hanging="360"/>
+      </w:pPr>
+      <w:rPr>
+        <w:rFonts w:ascii="Wingdings" w:hAnsi="Wingdings" w:hint="default"/>
+      </w:rPr>
+    </w:lvl>
+    <w:lvl w:ilvl="7">
+      <w:start w:val="1"/>
+      <w:numFmt w:val="bullet"/>
+      <w:lvlText w:val=""/>
+      <w:lvlJc w:val="left"/>
+      <w:pPr>
+        <w:ind w:left="2880" w:hanging="360"/>
+      </w:pPr>
+      <w:rPr>
+        <w:rFonts w:ascii="Symbol" w:hAnsi="Symbol" w:hint="default"/>
+      </w:rPr>
+    </w:lvl>
+    <w:lvl w:ilvl="8">
+      <w:start w:val="1"/>
+      <w:numFmt w:val="bullet"/>
+      <w:lvlText w:val=""/>
+      <w:lvlJc w:val="left"/>
+      <w:pPr>
+        <w:ind w:left="3240" w:hanging="360"/>
+      </w:pPr>
+      <w:rPr>
+        <w:rFonts w:ascii="Symbol" w:hAnsi="Symbol" w:hint="default"/>
+      </w:rPr>
+    </w:lvl>
+  </w:abstractNum>
+  <w:abstractNum w:abstractNumId="10">
     <w:nsid w:val="3D09409F"/>
     <w:multiLevelType w:val="hybridMultilevel"/>
     <w:tmpl w:val="C45CB832"/>
@@ -4889,7 +5843,7 @@
       </w:pPr>
     </w:lvl>
   </w:abstractNum>
-  <w:abstractNum w:abstractNumId="7">
+  <w:abstractNum w:abstractNumId="11">
     <w:nsid w:val="47DB7330"/>
     <w:multiLevelType w:val="hybridMultilevel"/>
     <w:tmpl w:val="8BBC483E"/>
@@ -4975,7 +5929,93 @@
       </w:pPr>
     </w:lvl>
   </w:abstractNum>
-  <w:abstractNum w:abstractNumId="8">
+  <w:abstractNum w:abstractNumId="12">
+    <w:nsid w:val="4AC4132B"/>
+    <w:multiLevelType w:val="hybridMultilevel"/>
+    <w:tmpl w:val="06264FA6"/>
+    <w:lvl w:ilvl="0" w:tplc="041A000F">
+      <w:start w:val="1"/>
+      <w:numFmt w:val="decimal"/>
+      <w:lvlText w:val="%1."/>
+      <w:lvlJc w:val="left"/>
+      <w:pPr>
+        <w:ind w:left="1428" w:hanging="360"/>
+      </w:pPr>
+    </w:lvl>
+    <w:lvl w:ilvl="1" w:tplc="041A0019" w:tentative="1">
+      <w:start w:val="1"/>
+      <w:numFmt w:val="lowerLetter"/>
+      <w:lvlText w:val="%2."/>
+      <w:lvlJc w:val="left"/>
+      <w:pPr>
+        <w:ind w:left="2148" w:hanging="360"/>
+      </w:pPr>
+    </w:lvl>
+    <w:lvl w:ilvl="2" w:tplc="041A001B" w:tentative="1">
+      <w:start w:val="1"/>
+      <w:numFmt w:val="lowerRoman"/>
+      <w:lvlText w:val="%3."/>
+      <w:lvlJc w:val="right"/>
+      <w:pPr>
+        <w:ind w:left="2868" w:hanging="180"/>
+      </w:pPr>
+    </w:lvl>
+    <w:lvl w:ilvl="3" w:tplc="041A000F" w:tentative="1">
+      <w:start w:val="1"/>
+      <w:numFmt w:val="decimal"/>
+      <w:lvlText w:val="%4."/>
+      <w:lvlJc w:val="left"/>
+      <w:pPr>
+        <w:ind w:left="3588" w:hanging="360"/>
+      </w:pPr>
+    </w:lvl>
+    <w:lvl w:ilvl="4" w:tplc="041A0019" w:tentative="1">
+      <w:start w:val="1"/>
+      <w:numFmt w:val="lowerLetter"/>
+      <w:lvlText w:val="%5."/>
+      <w:lvlJc w:val="left"/>
+      <w:pPr>
+        <w:ind w:left="4308" w:hanging="360"/>
+      </w:pPr>
+    </w:lvl>
+    <w:lvl w:ilvl="5" w:tplc="041A001B" w:tentative="1">
+      <w:start w:val="1"/>
+      <w:numFmt w:val="lowerRoman"/>
+      <w:lvlText w:val="%6."/>
+      <w:lvlJc w:val="right"/>
+      <w:pPr>
+        <w:ind w:left="5028" w:hanging="180"/>
+      </w:pPr>
+    </w:lvl>
+    <w:lvl w:ilvl="6" w:tplc="041A000F" w:tentative="1">
+      <w:start w:val="1"/>
+      <w:numFmt w:val="decimal"/>
+      <w:lvlText w:val="%7."/>
+      <w:lvlJc w:val="left"/>
+      <w:pPr>
+        <w:ind w:left="5748" w:hanging="360"/>
+      </w:pPr>
+    </w:lvl>
+    <w:lvl w:ilvl="7" w:tplc="041A0019" w:tentative="1">
+      <w:start w:val="1"/>
+      <w:numFmt w:val="lowerLetter"/>
+      <w:lvlText w:val="%8."/>
+      <w:lvlJc w:val="left"/>
+      <w:pPr>
+        <w:ind w:left="6468" w:hanging="360"/>
+      </w:pPr>
+    </w:lvl>
+    <w:lvl w:ilvl="8" w:tplc="041A001B" w:tentative="1">
+      <w:start w:val="1"/>
+      <w:numFmt w:val="lowerRoman"/>
+      <w:lvlText w:val="%9."/>
+      <w:lvlJc w:val="right"/>
+      <w:pPr>
+        <w:ind w:left="7188" w:hanging="180"/>
+      </w:pPr>
+    </w:lvl>
+  </w:abstractNum>
+  <w:abstractNum w:abstractNumId="13">
     <w:nsid w:val="4E9317CD"/>
     <w:multiLevelType w:val="hybridMultilevel"/>
     <w:tmpl w:val="4B6AA4BE"/>
@@ -5064,7 +6104,7 @@
       </w:pPr>
     </w:lvl>
   </w:abstractNum>
-  <w:abstractNum w:abstractNumId="9">
+  <w:abstractNum w:abstractNumId="14">
     <w:nsid w:val="556C65F1"/>
     <w:multiLevelType w:val="hybridMultilevel"/>
     <w:tmpl w:val="7FC4F5D0"/>
@@ -5184,7 +6224,7 @@
       </w:pPr>
     </w:lvl>
   </w:abstractNum>
-  <w:abstractNum w:abstractNumId="10">
+  <w:abstractNum w:abstractNumId="15">
     <w:nsid w:val="67C2432D"/>
     <w:multiLevelType w:val="hybridMultilevel"/>
     <w:tmpl w:val="1E80A032"/>
@@ -5297,7 +6337,7 @@
       </w:rPr>
     </w:lvl>
   </w:abstractNum>
-  <w:abstractNum w:abstractNumId="11">
+  <w:abstractNum w:abstractNumId="16">
     <w:nsid w:val="69832197"/>
     <w:multiLevelType w:val="multilevel"/>
     <w:tmpl w:val="A906C7DC"/>
@@ -5423,7 +6463,7 @@
       </w:rPr>
     </w:lvl>
   </w:abstractNum>
-  <w:abstractNum w:abstractNumId="12">
+  <w:abstractNum w:abstractNumId="17">
     <w:nsid w:val="789F2EDA"/>
     <w:multiLevelType w:val="hybridMultilevel"/>
     <w:tmpl w:val="2E7483BA"/>
@@ -5536,7 +6576,7 @@
       </w:rPr>
     </w:lvl>
   </w:abstractNum>
-  <w:abstractNum w:abstractNumId="13">
+  <w:abstractNum w:abstractNumId="18">
     <w:nsid w:val="797E25BB"/>
     <w:multiLevelType w:val="hybridMultilevel"/>
     <w:tmpl w:val="6B62F332"/>
@@ -5657,7 +6697,7 @@
       </w:pPr>
     </w:lvl>
   </w:abstractNum>
-  <w:abstractNum w:abstractNumId="14">
+  <w:abstractNum w:abstractNumId="19">
     <w:nsid w:val="7F3C6A54"/>
     <w:multiLevelType w:val="hybridMultilevel"/>
     <w:tmpl w:val="EB88613A"/>
@@ -5771,55 +6811,70 @@
     </w:lvl>
   </w:abstractNum>
   <w:num w:numId="1">
+    <w:abstractNumId w:val="16"/>
+  </w:num>
+  <w:num w:numId="2">
+    <w:abstractNumId w:val="1"/>
+  </w:num>
+  <w:num w:numId="3">
+    <w:abstractNumId w:val="7"/>
+  </w:num>
+  <w:num w:numId="4">
+    <w:abstractNumId w:val="10"/>
+  </w:num>
+  <w:num w:numId="5">
+    <w:abstractNumId w:val="13"/>
+  </w:num>
+  <w:num w:numId="6">
+    <w:abstractNumId w:val="5"/>
+  </w:num>
+  <w:num w:numId="7">
+    <w:abstractNumId w:val="19"/>
+  </w:num>
+  <w:num w:numId="8">
+    <w:abstractNumId w:val="14"/>
+  </w:num>
+  <w:num w:numId="9">
+    <w:abstractNumId w:val="4"/>
+  </w:num>
+  <w:num w:numId="10">
+    <w:abstractNumId w:val="17"/>
+  </w:num>
+  <w:num w:numId="11">
+    <w:abstractNumId w:val="18"/>
+  </w:num>
+  <w:num w:numId="12">
+    <w:abstractNumId w:val="15"/>
+  </w:num>
+  <w:num w:numId="13">
+    <w:abstractNumId w:val="16"/>
+  </w:num>
+  <w:num w:numId="14">
+    <w:abstractNumId w:val="16"/>
+  </w:num>
+  <w:num w:numId="15">
+    <w:abstractNumId w:val="8"/>
+  </w:num>
+  <w:num w:numId="16">
     <w:abstractNumId w:val="11"/>
   </w:num>
-  <w:num w:numId="2">
+  <w:num w:numId="17">
+    <w:abstractNumId w:val="3"/>
+  </w:num>
+  <w:num w:numId="18">
+    <w:abstractNumId w:val="12"/>
+  </w:num>
+  <w:num w:numId="19">
     <w:abstractNumId w:val="0"/>
   </w:num>
-  <w:num w:numId="3">
-    <w:abstractNumId w:val="4"/>
+  <w:num w:numId="20">
+    <w:abstractNumId w:val="2"/>
   </w:num>
-  <w:num w:numId="4">
+  <w:num w:numId="21">
     <w:abstractNumId w:val="6"/>
   </w:num>
-  <w:num w:numId="5">
-    <w:abstractNumId w:val="8"/>
-  </w:num>
-  <w:num w:numId="6">
-    <w:abstractNumId w:val="3"/>
-  </w:num>
-  <w:num w:numId="7">
-    <w:abstractNumId w:val="14"/>
-  </w:num>
-  <w:num w:numId="8">
+  <w:num w:numId="22">
     <w:abstractNumId w:val="9"/>
-  </w:num>
-  <w:num w:numId="9">
-    <w:abstractNumId w:val="2"/>
-  </w:num>
-  <w:num w:numId="10">
-    <w:abstractNumId w:val="12"/>
-  </w:num>
-  <w:num w:numId="11">
-    <w:abstractNumId w:val="13"/>
-  </w:num>
-  <w:num w:numId="12">
-    <w:abstractNumId w:val="10"/>
-  </w:num>
-  <w:num w:numId="13">
-    <w:abstractNumId w:val="11"/>
-  </w:num>
-  <w:num w:numId="14">
-    <w:abstractNumId w:val="11"/>
-  </w:num>
-  <w:num w:numId="15">
-    <w:abstractNumId w:val="5"/>
-  </w:num>
-  <w:num w:numId="16">
-    <w:abstractNumId w:val="7"/>
-  </w:num>
-  <w:num w:numId="17">
-    <w:abstractNumId w:val="1"/>
   </w:num>
 </w:numbering>
 </file>
@@ -6818,6 +7873,327 @@
 </w:styles>
 </file>
 
+<file path=word/glossary/document.xml><?xml version="1.0" encoding="utf-8"?>
+<w:glossaryDocument xmlns:ve="http://schemas.openxmlformats.org/markup-compatibility/2006" xmlns:o="urn:schemas-microsoft-com:office:office" xmlns:r="http://schemas.openxmlformats.org/officeDocument/2006/relationships" xmlns:m="http://schemas.openxmlformats.org/officeDocument/2006/math" xmlns:v="urn:schemas-microsoft-com:vml" xmlns:wp="http://schemas.openxmlformats.org/drawingml/2006/wordprocessingDrawing" xmlns:w10="urn:schemas-microsoft-com:office:word" xmlns:w="http://schemas.openxmlformats.org/wordprocessingml/2006/main" xmlns:wne="http://schemas.microsoft.com/office/word/2006/wordml">
+  <w:docParts/>
+</w:glossaryDocument>
+</file>
+
+<file path=word/glossary/fontTable.xml><?xml version="1.0" encoding="utf-8"?>
+<w:fonts xmlns:r="http://schemas.openxmlformats.org/officeDocument/2006/relationships" xmlns:w="http://schemas.openxmlformats.org/wordprocessingml/2006/main">
+  <w:font w:name="Symbol">
+    <w:panose1 w:val="05050102010706020507"/>
+    <w:charset w:val="02"/>
+    <w:family w:val="roman"/>
+    <w:pitch w:val="variable"/>
+    <w:sig w:usb0="00000000" w:usb1="10000000" w:usb2="00000000" w:usb3="00000000" w:csb0="80000000" w:csb1="00000000"/>
+  </w:font>
+  <w:font w:name="Times New Roman">
+    <w:panose1 w:val="02020603050405020304"/>
+    <w:charset w:val="EE"/>
+    <w:family w:val="roman"/>
+    <w:pitch w:val="variable"/>
+    <w:sig w:usb0="E0002AFF" w:usb1="C0007841" w:usb2="00000009" w:usb3="00000000" w:csb0="000001FF" w:csb1="00000000"/>
+  </w:font>
+  <w:font w:name="Courier New">
+    <w:panose1 w:val="02070309020205020404"/>
+    <w:charset w:val="EE"/>
+    <w:family w:val="modern"/>
+    <w:pitch w:val="fixed"/>
+    <w:sig w:usb0="E0002AFF" w:usb1="C0007843" w:usb2="00000009" w:usb3="00000000" w:csb0="000001FF" w:csb1="00000000"/>
+  </w:font>
+  <w:font w:name="Wingdings">
+    <w:panose1 w:val="05000000000000000000"/>
+    <w:charset w:val="02"/>
+    <w:family w:val="auto"/>
+    <w:pitch w:val="variable"/>
+    <w:sig w:usb0="00000000" w:usb1="10000000" w:usb2="00000000" w:usb3="00000000" w:csb0="80000000" w:csb1="00000000"/>
+  </w:font>
+  <w:font w:name="Calibri">
+    <w:panose1 w:val="020F0502020204030204"/>
+    <w:charset w:val="EE"/>
+    <w:family w:val="swiss"/>
+    <w:pitch w:val="variable"/>
+    <w:sig w:usb0="E10002FF" w:usb1="4000ACFF" w:usb2="00000009" w:usb3="00000000" w:csb0="0000019F" w:csb1="00000000"/>
+  </w:font>
+  <w:font w:name="Cambria">
+    <w:panose1 w:val="02040503050406030204"/>
+    <w:charset w:val="EE"/>
+    <w:family w:val="roman"/>
+    <w:pitch w:val="variable"/>
+    <w:sig w:usb0="E00002FF" w:usb1="400004FF" w:usb2="00000000" w:usb3="00000000" w:csb0="0000019F" w:csb1="00000000"/>
+  </w:font>
+  <w:font w:name="Arial">
+    <w:panose1 w:val="020B0604020202020204"/>
+    <w:charset w:val="EE"/>
+    <w:family w:val="swiss"/>
+    <w:pitch w:val="variable"/>
+    <w:sig w:usb0="E0002AFF" w:usb1="C0007843" w:usb2="00000009" w:usb3="00000000" w:csb0="000001FF" w:csb1="00000000"/>
+  </w:font>
+  <w:font w:name="Tahoma">
+    <w:panose1 w:val="020B0604030504040204"/>
+    <w:charset w:val="EE"/>
+    <w:family w:val="swiss"/>
+    <w:pitch w:val="variable"/>
+    <w:sig w:usb0="E1002EFF" w:usb1="C000605B" w:usb2="00000029" w:usb3="00000000" w:csb0="000101FF" w:csb1="00000000"/>
+  </w:font>
+  <w:font w:name="Consolas">
+    <w:panose1 w:val="020B0609020204030204"/>
+    <w:charset w:val="EE"/>
+    <w:family w:val="modern"/>
+    <w:pitch w:val="fixed"/>
+    <w:sig w:usb0="E10002FF" w:usb1="4000FCFF" w:usb2="00000009" w:usb3="00000000" w:csb0="0000019F" w:csb1="00000000"/>
+  </w:font>
+  <w:font w:name="Cambria Math">
+    <w:panose1 w:val="02040503050406030204"/>
+    <w:charset w:val="EE"/>
+    <w:family w:val="roman"/>
+    <w:pitch w:val="variable"/>
+    <w:sig w:usb0="E00002FF" w:usb1="420024FF" w:usb2="00000000" w:usb3="00000000" w:csb0="0000019F" w:csb1="00000000"/>
+  </w:font>
+</w:fonts>
+</file>
+
+<file path=word/glossary/settings.xml><?xml version="1.0" encoding="utf-8"?>
+<w:settings xmlns:o="urn:schemas-microsoft-com:office:office" xmlns:r="http://schemas.openxmlformats.org/officeDocument/2006/relationships" xmlns:m="http://schemas.openxmlformats.org/officeDocument/2006/math" xmlns:v="urn:schemas-microsoft-com:vml" xmlns:w10="urn:schemas-microsoft-com:office:word" xmlns:w="http://schemas.openxmlformats.org/wordprocessingml/2006/main" xmlns:sl="http://schemas.openxmlformats.org/schemaLibrary/2006/main">
+  <w:view w:val="normal"/>
+  <w:defaultTabStop w:val="708"/>
+  <w:hyphenationZone w:val="425"/>
+  <w:characterSpacingControl w:val="doNotCompress"/>
+  <w:compat>
+    <w:useFELayout/>
+  </w:compat>
+  <w:rsids>
+    <w:rsidRoot w:val="0024775A"/>
+    <w:rsid w:val="0024775A"/>
+  </w:rsids>
+  <m:mathPr>
+    <m:mathFont m:val="Cambria Math"/>
+    <m:brkBin m:val="before"/>
+    <m:brkBinSub m:val="--"/>
+    <m:smallFrac m:val="off"/>
+    <m:dispDef/>
+    <m:lMargin m:val="0"/>
+    <m:rMargin m:val="0"/>
+    <m:defJc m:val="centerGroup"/>
+    <m:wrapIndent m:val="1440"/>
+    <m:intLim m:val="subSup"/>
+    <m:naryLim m:val="undOvr"/>
+  </m:mathPr>
+  <w:themeFontLang w:val="hr-HR"/>
+  <w:clrSchemeMapping w:bg1="light1" w:t1="dark1" w:bg2="light2" w:t2="dark2" w:accent1="accent1" w:accent2="accent2" w:accent3="accent3" w:accent4="accent4" w:accent5="accent5" w:accent6="accent6" w:hyperlink="hyperlink" w:followedHyperlink="followedHyperlink"/>
+  <w:decimalSymbol w:val=","/>
+  <w:listSeparator w:val=";"/>
+</w:settings>
+</file>
+
+<file path=word/glossary/styles.xml><?xml version="1.0" encoding="utf-8"?>
+<w:styles xmlns:r="http://schemas.openxmlformats.org/officeDocument/2006/relationships" xmlns:w="http://schemas.openxmlformats.org/wordprocessingml/2006/main">
+  <w:docDefaults>
+    <w:rPrDefault>
+      <w:rPr>
+        <w:rFonts w:asciiTheme="minorHAnsi" w:eastAsiaTheme="minorEastAsia" w:hAnsiTheme="minorHAnsi" w:cstheme="minorBidi"/>
+        <w:sz w:val="22"/>
+        <w:szCs w:val="22"/>
+        <w:lang w:val="hr-HR" w:eastAsia="hr-HR" w:bidi="ar-SA"/>
+      </w:rPr>
+    </w:rPrDefault>
+    <w:pPrDefault>
+      <w:pPr>
+        <w:spacing w:after="200" w:line="276" w:lineRule="auto"/>
+      </w:pPr>
+    </w:pPrDefault>
+  </w:docDefaults>
+  <w:latentStyles w:defLockedState="0" w:defUIPriority="99" w:defSemiHidden="1" w:defUnhideWhenUsed="1" w:defQFormat="0" w:count="267">
+    <w:lsdException w:name="Normal" w:semiHidden="0" w:uiPriority="0" w:unhideWhenUsed="0" w:qFormat="1"/>
+    <w:lsdException w:name="heading 1" w:semiHidden="0" w:uiPriority="9" w:unhideWhenUsed="0" w:qFormat="1"/>
+    <w:lsdException w:name="heading 2" w:uiPriority="9" w:qFormat="1"/>
+    <w:lsdException w:name="heading 3" w:uiPriority="9" w:qFormat="1"/>
+    <w:lsdException w:name="heading 4" w:uiPriority="9" w:qFormat="1"/>
+    <w:lsdException w:name="heading 5" w:uiPriority="9" w:qFormat="1"/>
+    <w:lsdException w:name="heading 6" w:uiPriority="9" w:qFormat="1"/>
+    <w:lsdException w:name="heading 7" w:uiPriority="9" w:qFormat="1"/>
+    <w:lsdException w:name="heading 8" w:uiPriority="9" w:qFormat="1"/>
+    <w:lsdException w:name="heading 9" w:uiPriority="9" w:qFormat="1"/>
+    <w:lsdException w:name="toc 1" w:uiPriority="39"/>
+    <w:lsdException w:name="toc 2" w:uiPriority="39"/>
+    <w:lsdException w:name="toc 3" w:uiPriority="39"/>
+    <w:lsdException w:name="toc 4" w:uiPriority="39"/>
+    <w:lsdException w:name="toc 5" w:uiPriority="39"/>
+    <w:lsdException w:name="toc 6" w:uiPriority="39"/>
+    <w:lsdException w:name="toc 7" w:uiPriority="39"/>
+    <w:lsdException w:name="toc 8" w:uiPriority="39"/>
+    <w:lsdException w:name="toc 9" w:uiPriority="39"/>
+    <w:lsdException w:name="caption" w:uiPriority="35" w:qFormat="1"/>
+    <w:lsdException w:name="Title" w:semiHidden="0" w:uiPriority="10" w:unhideWhenUsed="0" w:qFormat="1"/>
+    <w:lsdException w:name="Default Paragraph Font" w:uiPriority="1"/>
+    <w:lsdException w:name="Subtitle" w:semiHidden="0" w:uiPriority="11" w:unhideWhenUsed="0" w:qFormat="1"/>
+    <w:lsdException w:name="Strong" w:semiHidden="0" w:uiPriority="22" w:unhideWhenUsed="0" w:qFormat="1"/>
+    <w:lsdException w:name="Emphasis" w:semiHidden="0" w:uiPriority="20" w:unhideWhenUsed="0" w:qFormat="1"/>
+    <w:lsdException w:name="Table Grid" w:semiHidden="0" w:uiPriority="59" w:unhideWhenUsed="0"/>
+    <w:lsdException w:name="Placeholder Text" w:unhideWhenUsed="0"/>
+    <w:lsdException w:name="No Spacing" w:semiHidden="0" w:uiPriority="1" w:unhideWhenUsed="0" w:qFormat="1"/>
+    <w:lsdException w:name="Light Shading" w:semiHidden="0" w:uiPriority="60" w:unhideWhenUsed="0"/>
+    <w:lsdException w:name="Light List" w:semiHidden="0" w:uiPriority="61" w:unhideWhenUsed="0"/>
+    <w:lsdException w:name="Light Grid" w:semiHidden="0" w:uiPriority="62" w:unhideWhenUsed="0"/>
+    <w:lsdException w:name="Medium Shading 1" w:semiHidden="0" w:uiPriority="63" w:unhideWhenUsed="0"/>
+    <w:lsdException w:name="Medium Shading 2" w:semiHidden="0" w:uiPriority="64" w:unhideWhenUsed="0"/>
+    <w:lsdException w:name="Medium List 1" w:semiHidden="0" w:uiPriority="65" w:unhideWhenUsed="0"/>
+    <w:lsdException w:name="Medium List 2" w:semiHidden="0" w:uiPriority="66" w:unhideWhenUsed="0"/>
+    <w:lsdException w:name="Medium Grid 1" w:semiHidden="0" w:uiPriority="67" w:unhideWhenUsed="0"/>
+    <w:lsdException w:name="Medium Grid 2" w:semiHidden="0" w:uiPriority="68" w:unhideWhenUsed="0"/>
+    <w:lsdException w:name="Medium Grid 3" w:semiHidden="0" w:uiPriority="69" w:unhideWhenUsed="0"/>
+    <w:lsdException w:name="Dark List" w:semiHidden="0" w:uiPriority="70" w:unhideWhenUsed="0"/>
+    <w:lsdException w:name="Colorful Shading" w:semiHidden="0" w:uiPriority="71" w:unhideWhenUsed="0"/>
+    <w:lsdException w:name="Colorful List" w:semiHidden="0" w:uiPriority="72" w:unhideWhenUsed="0"/>
+    <w:lsdException w:name="Colorful Grid" w:semiHidden="0" w:uiPriority="73" w:unhideWhenUsed="0"/>
+    <w:lsdException w:name="Light Shading Accent 1" w:semiHidden="0" w:uiPriority="60" w:unhideWhenUsed="0"/>
+    <w:lsdException w:name="Light List Accent 1" w:semiHidden="0" w:uiPriority="61" w:unhideWhenUsed="0"/>
+    <w:lsdException w:name="Light Grid Accent 1" w:semiHidden="0" w:uiPriority="62" w:unhideWhenUsed="0"/>
+    <w:lsdException w:name="Medium Shading 1 Accent 1" w:semiHidden="0" w:uiPriority="63" w:unhideWhenUsed="0"/>
+    <w:lsdException w:name="Medium Shading 2 Accent 1" w:semiHidden="0" w:uiPriority="64" w:unhideWhenUsed="0"/>
+    <w:lsdException w:name="Medium List 1 Accent 1" w:semiHidden="0" w:uiPriority="65" w:unhideWhenUsed="0"/>
+    <w:lsdException w:name="Revision" w:unhideWhenUsed="0"/>
+    <w:lsdException w:name="List Paragraph" w:semiHidden="0" w:uiPriority="34" w:unhideWhenUsed="0" w:qFormat="1"/>
+    <w:lsdException w:name="Quote" w:semiHidden="0" w:uiPriority="29" w:unhideWhenUsed="0" w:qFormat="1"/>
+    <w:lsdException w:name="Intense Quote" w:semiHidden="0" w:uiPriority="30" w:unhideWhenUsed="0" w:qFormat="1"/>
+    <w:lsdException w:name="Medium List 2 Accent 1" w:semiHidden="0" w:uiPriority="66" w:unhideWhenUsed="0"/>
+    <w:lsdException w:name="Medium Grid 1 Accent 1" w:semiHidden="0" w:uiPriority="67" w:unhideWhenUsed="0"/>
+    <w:lsdException w:name="Medium Grid 2 Accent 1" w:semiHidden="0" w:uiPriority="68" w:unhideWhenUsed="0"/>
+    <w:lsdException w:name="Medium Grid 3 Accent 1" w:semiHidden="0" w:uiPriority="69" w:unhideWhenUsed="0"/>
+    <w:lsdException w:name="Dark List Accent 1" w:semiHidden="0" w:uiPriority="70" w:unhideWhenUsed="0"/>
+    <w:lsdException w:name="Colorful Shading Accent 1" w:semiHidden="0" w:uiPriority="71" w:unhideWhenUsed="0"/>
+    <w:lsdException w:name="Colorful List Accent 1" w:semiHidden="0" w:uiPriority="72" w:unhideWhenUsed="0"/>
+    <w:lsdException w:name="Colorful Grid Accent 1" w:semiHidden="0" w:uiPriority="73" w:unhideWhenUsed="0"/>
+    <w:lsdException w:name="Light Shading Accent 2" w:semiHidden="0" w:uiPriority="60" w:unhideWhenUsed="0"/>
+    <w:lsdException w:name="Light List Accent 2" w:semiHidden="0" w:uiPriority="61" w:unhideWhenUsed="0"/>
+    <w:lsdException w:name="Light Grid Accent 2" w:semiHidden="0" w:uiPriority="62" w:unhideWhenUsed="0"/>
+    <w:lsdException w:name="Medium Shading 1 Accent 2" w:semiHidden="0" w:uiPriority="63" w:unhideWhenUsed="0"/>
+    <w:lsdException w:name="Medium Shading 2 Accent 2" w:semiHidden="0" w:uiPriority="64" w:unhideWhenUsed="0"/>
+    <w:lsdException w:name="Medium List 1 Accent 2" w:semiHidden="0" w:uiPriority="65" w:unhideWhenUsed="0"/>
+    <w:lsdException w:name="Medium List 2 Accent 2" w:semiHidden="0" w:uiPriority="66" w:unhideWhenUsed="0"/>
+    <w:lsdException w:name="Medium Grid 1 Accent 2" w:semiHidden="0" w:uiPriority="67" w:unhideWhenUsed="0"/>
+    <w:lsdException w:name="Medium Grid 2 Accent 2" w:semiHidden="0" w:uiPriority="68" w:unhideWhenUsed="0"/>
+    <w:lsdException w:name="Medium Grid 3 Accent 2" w:semiHidden="0" w:uiPriority="69" w:unhideWhenUsed="0"/>
+    <w:lsdException w:name="Dark List Accent 2" w:semiHidden="0" w:uiPriority="70" w:unhideWhenUsed="0"/>
+    <w:lsdException w:name="Colorful Shading Accent 2" w:semiHidden="0" w:uiPriority="71" w:unhideWhenUsed="0"/>
+    <w:lsdException w:name="Colorful List Accent 2" w:semiHidden="0" w:uiPriority="72" w:unhideWhenUsed="0"/>
+    <w:lsdException w:name="Colorful Grid Accent 2" w:semiHidden="0" w:uiPriority="73" w:unhideWhenUsed="0"/>
+    <w:lsdException w:name="Light Shading Accent 3" w:semiHidden="0" w:uiPriority="60" w:unhideWhenUsed="0"/>
+    <w:lsdException w:name="Light List Accent 3" w:semiHidden="0" w:uiPriority="61" w:unhideWhenUsed="0"/>
+    <w:lsdException w:name="Light Grid Accent 3" w:semiHidden="0" w:uiPriority="62" w:unhideWhenUsed="0"/>
+    <w:lsdException w:name="Medium Shading 1 Accent 3" w:semiHidden="0" w:uiPriority="63" w:unhideWhenUsed="0"/>
+    <w:lsdException w:name="Medium Shading 2 Accent 3" w:semiHidden="0" w:uiPriority="64" w:unhideWhenUsed="0"/>
+    <w:lsdException w:name="Medium List 1 Accent 3" w:semiHidden="0" w:uiPriority="65" w:unhideWhenUsed="0"/>
+    <w:lsdException w:name="Medium List 2 Accent 3" w:semiHidden="0" w:uiPriority="66" w:unhideWhenUsed="0"/>
+    <w:lsdException w:name="Medium Grid 1 Accent 3" w:semiHidden="0" w:uiPriority="67" w:unhideWhenUsed="0"/>
+    <w:lsdException w:name="Medium Grid 2 Accent 3" w:semiHidden="0" w:uiPriority="68" w:unhideWhenUsed="0"/>
+    <w:lsdException w:name="Medium Grid 3 Accent 3" w:semiHidden="0" w:uiPriority="69" w:unhideWhenUsed="0"/>
+    <w:lsdException w:name="Dark List Accent 3" w:semiHidden="0" w:uiPriority="70" w:unhideWhenUsed="0"/>
+    <w:lsdException w:name="Colorful Shading Accent 3" w:semiHidden="0" w:uiPriority="71" w:unhideWhenUsed="0"/>
+    <w:lsdException w:name="Colorful List Accent 3" w:semiHidden="0" w:uiPriority="72" w:unhideWhenUsed="0"/>
+    <w:lsdException w:name="Colorful Grid Accent 3" w:semiHidden="0" w:uiPriority="73" w:unhideWhenUsed="0"/>
+    <w:lsdException w:name="Light Shading Accent 4" w:semiHidden="0" w:uiPriority="60" w:unhideWhenUsed="0"/>
+    <w:lsdException w:name="Light List Accent 4" w:semiHidden="0" w:uiPriority="61" w:unhideWhenUsed="0"/>
+    <w:lsdException w:name="Light Grid Accent 4" w:semiHidden="0" w:uiPriority="62" w:unhideWhenUsed="0"/>
+    <w:lsdException w:name="Medium Shading 1 Accent 4" w:semiHidden="0" w:uiPriority="63" w:unhideWhenUsed="0"/>
+    <w:lsdException w:name="Medium Shading 2 Accent 4" w:semiHidden="0" w:uiPriority="64" w:unhideWhenUsed="0"/>
+    <w:lsdException w:name="Medium List 1 Accent 4" w:semiHidden="0" w:uiPriority="65" w:unhideWhenUsed="0"/>
+    <w:lsdException w:name="Medium List 2 Accent 4" w:semiHidden="0" w:uiPriority="66" w:unhideWhenUsed="0"/>
+    <w:lsdException w:name="Medium Grid 1 Accent 4" w:semiHidden="0" w:uiPriority="67" w:unhideWhenUsed="0"/>
+    <w:lsdException w:name="Medium Grid 2 Accent 4" w:semiHidden="0" w:uiPriority="68" w:unhideWhenUsed="0"/>
+    <w:lsdException w:name="Medium Grid 3 Accent 4" w:semiHidden="0" w:uiPriority="69" w:unhideWhenUsed="0"/>
+    <w:lsdException w:name="Dark List Accent 4" w:semiHidden="0" w:uiPriority="70" w:unhideWhenUsed="0"/>
+    <w:lsdException w:name="Colorful Shading Accent 4" w:semiHidden="0" w:uiPriority="71" w:unhideWhenUsed="0"/>
+    <w:lsdException w:name="Colorful List Accent 4" w:semiHidden="0" w:uiPriority="72" w:unhideWhenUsed="0"/>
+    <w:lsdException w:name="Colorful Grid Accent 4" w:semiHidden="0" w:uiPriority="73" w:unhideWhenUsed="0"/>
+    <w:lsdException w:name="Light Shading Accent 5" w:semiHidden="0" w:uiPriority="60" w:unhideWhenUsed="0"/>
+    <w:lsdException w:name="Light List Accent 5" w:semiHidden="0" w:uiPriority="61" w:unhideWhenUsed="0"/>
+    <w:lsdException w:name="Light Grid Accent 5" w:semiHidden="0" w:uiPriority="62" w:unhideWhenUsed="0"/>
+    <w:lsdException w:name="Medium Shading 1 Accent 5" w:semiHidden="0" w:uiPriority="63" w:unhideWhenUsed="0"/>
+    <w:lsdException w:name="Medium Shading 2 Accent 5" w:semiHidden="0" w:uiPriority="64" w:unhideWhenUsed="0"/>
+    <w:lsdException w:name="Medium List 1 Accent 5" w:semiHidden="0" w:uiPriority="65" w:unhideWhenUsed="0"/>
+    <w:lsdException w:name="Medium List 2 Accent 5" w:semiHidden="0" w:uiPriority="66" w:unhideWhenUsed="0"/>
+    <w:lsdException w:name="Medium Grid 1 Accent 5" w:semiHidden="0" w:uiPriority="67" w:unhideWhenUsed="0"/>
+    <w:lsdException w:name="Medium Grid 2 Accent 5" w:semiHidden="0" w:uiPriority="68" w:unhideWhenUsed="0"/>
+    <w:lsdException w:name="Medium Grid 3 Accent 5" w:semiHidden="0" w:uiPriority="69" w:unhideWhenUsed="0"/>
+    <w:lsdException w:name="Dark List Accent 5" w:semiHidden="0" w:uiPriority="70" w:unhideWhenUsed="0"/>
+    <w:lsdException w:name="Colorful Shading Accent 5" w:semiHidden="0" w:uiPriority="71" w:unhideWhenUsed="0"/>
+    <w:lsdException w:name="Colorful List Accent 5" w:semiHidden="0" w:uiPriority="72" w:unhideWhenUsed="0"/>
+    <w:lsdException w:name="Colorful Grid Accent 5" w:semiHidden="0" w:uiPriority="73" w:unhideWhenUsed="0"/>
+    <w:lsdException w:name="Light Shading Accent 6" w:semiHidden="0" w:uiPriority="60" w:unhideWhenUsed="0"/>
+    <w:lsdException w:name="Light List Accent 6" w:semiHidden="0" w:uiPriority="61" w:unhideWhenUsed="0"/>
+    <w:lsdException w:name="Light Grid Accent 6" w:semiHidden="0" w:uiPriority="62" w:unhideWhenUsed="0"/>
+    <w:lsdException w:name="Medium Shading 1 Accent 6" w:semiHidden="0" w:uiPriority="63" w:unhideWhenUsed="0"/>
+    <w:lsdException w:name="Medium Shading 2 Accent 6" w:semiHidden="0" w:uiPriority="64" w:unhideWhenUsed="0"/>
+    <w:lsdException w:name="Medium List 1 Accent 6" w:semiHidden="0" w:uiPriority="65" w:unhideWhenUsed="0"/>
+    <w:lsdException w:name="Medium List 2 Accent 6" w:semiHidden="0" w:uiPriority="66" w:unhideWhenUsed="0"/>
+    <w:lsdException w:name="Medium Grid 1 Accent 6" w:semiHidden="0" w:uiPriority="67" w:unhideWhenUsed="0"/>
+    <w:lsdException w:name="Medium Grid 2 Accent 6" w:semiHidden="0" w:uiPriority="68" w:unhideWhenUsed="0"/>
+    <w:lsdException w:name="Medium Grid 3 Accent 6" w:semiHidden="0" w:uiPriority="69" w:unhideWhenUsed="0"/>
+    <w:lsdException w:name="Dark List Accent 6" w:semiHidden="0" w:uiPriority="70" w:unhideWhenUsed="0"/>
+    <w:lsdException w:name="Colorful Shading Accent 6" w:semiHidden="0" w:uiPriority="71" w:unhideWhenUsed="0"/>
+    <w:lsdException w:name="Colorful List Accent 6" w:semiHidden="0" w:uiPriority="72" w:unhideWhenUsed="0"/>
+    <w:lsdException w:name="Colorful Grid Accent 6" w:semiHidden="0" w:uiPriority="73" w:unhideWhenUsed="0"/>
+    <w:lsdException w:name="Subtle Emphasis" w:semiHidden="0" w:uiPriority="19" w:unhideWhenUsed="0" w:qFormat="1"/>
+    <w:lsdException w:name="Intense Emphasis" w:semiHidden="0" w:uiPriority="21" w:unhideWhenUsed="0" w:qFormat="1"/>
+    <w:lsdException w:name="Subtle Reference" w:semiHidden="0" w:uiPriority="31" w:unhideWhenUsed="0" w:qFormat="1"/>
+    <w:lsdException w:name="Intense Reference" w:semiHidden="0" w:uiPriority="32" w:unhideWhenUsed="0" w:qFormat="1"/>
+    <w:lsdException w:name="Book Title" w:semiHidden="0" w:uiPriority="33" w:unhideWhenUsed="0" w:qFormat="1"/>
+    <w:lsdException w:name="Bibliography" w:uiPriority="37"/>
+    <w:lsdException w:name="TOC Heading" w:uiPriority="39" w:qFormat="1"/>
+  </w:latentStyles>
+  <w:style w:type="paragraph" w:default="1" w:styleId="Normal">
+    <w:name w:val="Normal"/>
+    <w:qFormat/>
+  </w:style>
+  <w:style w:type="character" w:default="1" w:styleId="DefaultParagraphFont">
+    <w:name w:val="Default Paragraph Font"/>
+    <w:uiPriority w:val="1"/>
+    <w:semiHidden/>
+    <w:unhideWhenUsed/>
+  </w:style>
+  <w:style w:type="table" w:default="1" w:styleId="TableNormal">
+    <w:name w:val="Normal Table"/>
+    <w:uiPriority w:val="99"/>
+    <w:semiHidden/>
+    <w:unhideWhenUsed/>
+    <w:qFormat/>
+    <w:tblPr>
+      <w:tblInd w:w="0" w:type="dxa"/>
+      <w:tblCellMar>
+        <w:top w:w="0" w:type="dxa"/>
+        <w:left w:w="108" w:type="dxa"/>
+        <w:bottom w:w="0" w:type="dxa"/>
+        <w:right w:w="108" w:type="dxa"/>
+      </w:tblCellMar>
+    </w:tblPr>
+  </w:style>
+  <w:style w:type="numbering" w:default="1" w:styleId="NoList">
+    <w:name w:val="No List"/>
+    <w:uiPriority w:val="99"/>
+    <w:semiHidden/>
+    <w:unhideWhenUsed/>
+  </w:style>
+  <w:style w:type="character" w:styleId="PlaceholderText">
+    <w:name w:val="Placeholder Text"/>
+    <w:basedOn w:val="DefaultParagraphFont"/>
+    <w:uiPriority w:val="99"/>
+    <w:semiHidden/>
+    <w:rsid w:val="0024775A"/>
+    <w:rPr>
+      <w:color w:val="808080"/>
+    </w:rPr>
+  </w:style>
+</w:styles>
+</file>
+
+<file path=word/glossary/webSettings.xml><?xml version="1.0" encoding="utf-8"?>
+<w:webSettings xmlns:r="http://schemas.openxmlformats.org/officeDocument/2006/relationships" xmlns:w="http://schemas.openxmlformats.org/wordprocessingml/2006/main">
+  <w:optimizeForBrowser/>
+</w:webSettings>
+</file>
+
 <file path=word/theme/theme1.xml><?xml version="1.0" encoding="utf-8"?>
 <a:theme xmlns:a="http://schemas.openxmlformats.org/drawingml/2006/main" name="Office Theme">
   <a:themeElements>

</xml_diff>

<commit_message>
added few more chapters including "recursion" and "final words"
</commit_message>
<xml_diff>
--- a/belec_matija__primjena_rekurzivnih_algoritama_u_programiranju.docx
+++ b/belec_matija__primjena_rekurzivnih_algoritama_u_programiranju.docx
@@ -640,7 +640,7 @@
       <w:r>
         <w:fldChar w:fldCharType="separate"/>
       </w:r>
-      <w:hyperlink w:anchor="_Toc460768232" w:history="1">
+      <w:hyperlink w:anchor="_Toc460967102" w:history="1">
         <w:r>
           <w:rPr>
             <w:rStyle w:val="Hyperlink"/>
@@ -683,7 +683,7 @@
             <w:noProof/>
             <w:webHidden/>
           </w:rPr>
-          <w:instrText xml:space="preserve"> PAGEREF _Toc460768232 \h </w:instrText>
+          <w:instrText xml:space="preserve"> PAGEREF _Toc460967102 \h </w:instrText>
         </w:r>
         <w:r>
           <w:rPr>
@@ -724,7 +724,7 @@
           <w:szCs w:val="22"/>
         </w:rPr>
       </w:pPr>
-      <w:hyperlink w:anchor="_Toc460768233" w:history="1">
+      <w:hyperlink w:anchor="_Toc460967103" w:history="1">
         <w:r>
           <w:rPr>
             <w:rStyle w:val="Hyperlink"/>
@@ -767,7 +767,7 @@
             <w:noProof/>
             <w:webHidden/>
           </w:rPr>
-          <w:instrText xml:space="preserve"> PAGEREF _Toc460768233 \h </w:instrText>
+          <w:instrText xml:space="preserve"> PAGEREF _Toc460967103 \h </w:instrText>
         </w:r>
         <w:r>
           <w:rPr>
@@ -808,7 +808,7 @@
           <w:szCs w:val="22"/>
         </w:rPr>
       </w:pPr>
-      <w:hyperlink w:anchor="_Toc460768234" w:history="1">
+      <w:hyperlink w:anchor="_Toc460967104" w:history="1">
         <w:r>
           <w:rPr>
             <w:rStyle w:val="Hyperlink"/>
@@ -830,7 +830,7 @@
             <w:rStyle w:val="Hyperlink"/>
             <w:noProof/>
           </w:rPr>
-          <w:t>„Školski“ primjeri rekurzija</w:t>
+          <w:t>Rekurzija</w:t>
         </w:r>
         <w:r>
           <w:rPr>
@@ -851,7 +851,7 @@
             <w:noProof/>
             <w:webHidden/>
           </w:rPr>
-          <w:instrText xml:space="preserve"> PAGEREF _Toc460768234 \h </w:instrText>
+          <w:instrText xml:space="preserve"> PAGEREF _Toc460967104 \h </w:instrText>
         </w:r>
         <w:r>
           <w:rPr>
@@ -892,7 +892,7 @@
           <w:szCs w:val="22"/>
         </w:rPr>
       </w:pPr>
-      <w:hyperlink w:anchor="_Toc460768235" w:history="1">
+      <w:hyperlink w:anchor="_Toc460967105" w:history="1">
         <w:r>
           <w:rPr>
             <w:rStyle w:val="Hyperlink"/>
@@ -914,7 +914,7 @@
             <w:rStyle w:val="Hyperlink"/>
             <w:noProof/>
           </w:rPr>
-          <w:t>Faktorijel</w:t>
+          <w:t>Rekurzija u programskom jeziku C++</w:t>
         </w:r>
         <w:r>
           <w:rPr>
@@ -935,7 +935,7 @@
             <w:noProof/>
             <w:webHidden/>
           </w:rPr>
-          <w:instrText xml:space="preserve"> PAGEREF _Toc460768235 \h </w:instrText>
+          <w:instrText xml:space="preserve"> PAGEREF _Toc460967105 \h </w:instrText>
         </w:r>
         <w:r>
           <w:rPr>
@@ -976,7 +976,7 @@
           <w:szCs w:val="22"/>
         </w:rPr>
       </w:pPr>
-      <w:hyperlink w:anchor="_Toc460768236" w:history="1">
+      <w:hyperlink w:anchor="_Toc460967106" w:history="1">
         <w:r>
           <w:rPr>
             <w:rStyle w:val="Hyperlink"/>
@@ -998,7 +998,7 @@
             <w:rStyle w:val="Hyperlink"/>
             <w:noProof/>
           </w:rPr>
-          <w:t>Fibonaccijev niz</w:t>
+          <w:t>Programski stog</w:t>
         </w:r>
         <w:r>
           <w:rPr>
@@ -1019,7 +1019,7 @@
             <w:noProof/>
             <w:webHidden/>
           </w:rPr>
-          <w:instrText xml:space="preserve"> PAGEREF _Toc460768236 \h </w:instrText>
+          <w:instrText xml:space="preserve"> PAGEREF _Toc460967106 \h </w:instrText>
         </w:r>
         <w:r>
           <w:rPr>
@@ -1039,7 +1039,7 @@
             <w:noProof/>
             <w:webHidden/>
           </w:rPr>
-          <w:t>4</w:t>
+          <w:t>3</w:t>
         </w:r>
         <w:r>
           <w:rPr>
@@ -1060,7 +1060,7 @@
           <w:szCs w:val="22"/>
         </w:rPr>
       </w:pPr>
-      <w:hyperlink w:anchor="_Toc460768237" w:history="1">
+      <w:hyperlink w:anchor="_Toc460967107" w:history="1">
         <w:r>
           <w:rPr>
             <w:rStyle w:val="Hyperlink"/>
@@ -1082,7 +1082,7 @@
             <w:rStyle w:val="Hyperlink"/>
             <w:noProof/>
           </w:rPr>
-          <w:t>Algoritmi podijeli pa vladaj</w:t>
+          <w:t>„Školski“ primjeri rekurzija</w:t>
         </w:r>
         <w:r>
           <w:rPr>
@@ -1103,7 +1103,7 @@
             <w:noProof/>
             <w:webHidden/>
           </w:rPr>
-          <w:instrText xml:space="preserve"> PAGEREF _Toc460768237 \h </w:instrText>
+          <w:instrText xml:space="preserve"> PAGEREF _Toc460967107 \h </w:instrText>
         </w:r>
         <w:r>
           <w:rPr>
@@ -1123,7 +1123,7 @@
             <w:noProof/>
             <w:webHidden/>
           </w:rPr>
-          <w:t>5</w:t>
+          <w:t>4</w:t>
         </w:r>
         <w:r>
           <w:rPr>
@@ -1144,7 +1144,7 @@
           <w:szCs w:val="22"/>
         </w:rPr>
       </w:pPr>
-      <w:hyperlink w:anchor="_Toc460768238" w:history="1">
+      <w:hyperlink w:anchor="_Toc460967108" w:history="1">
         <w:r>
           <w:rPr>
             <w:rStyle w:val="Hyperlink"/>
@@ -1166,7 +1166,7 @@
             <w:rStyle w:val="Hyperlink"/>
             <w:noProof/>
           </w:rPr>
-          <w:t>Algoritmi sortiranja</w:t>
+          <w:t>Faktorijel</w:t>
         </w:r>
         <w:r>
           <w:rPr>
@@ -1187,7 +1187,7 @@
             <w:noProof/>
             <w:webHidden/>
           </w:rPr>
-          <w:instrText xml:space="preserve"> PAGEREF _Toc460768238 \h </w:instrText>
+          <w:instrText xml:space="preserve"> PAGEREF _Toc460967108 \h </w:instrText>
         </w:r>
         <w:r>
           <w:rPr>
@@ -1207,7 +1207,7 @@
             <w:noProof/>
             <w:webHidden/>
           </w:rPr>
-          <w:t>5</w:t>
+          <w:t>4</w:t>
         </w:r>
         <w:r>
           <w:rPr>
@@ -1220,7 +1220,7 @@
     </w:p>
     <w:p>
       <w:pPr>
-        <w:pStyle w:val="TOC3"/>
+        <w:pStyle w:val="TOC2"/>
         <w:rPr>
           <w:rFonts w:asciiTheme="minorHAnsi" w:eastAsiaTheme="minorEastAsia" w:hAnsiTheme="minorHAnsi" w:cstheme="minorBidi"/>
           <w:noProof/>
@@ -1228,13 +1228,13 @@
           <w:szCs w:val="22"/>
         </w:rPr>
       </w:pPr>
-      <w:hyperlink w:anchor="_Toc460768239" w:history="1">
+      <w:hyperlink w:anchor="_Toc460967109" w:history="1">
         <w:r>
           <w:rPr>
             <w:rStyle w:val="Hyperlink"/>
             <w:noProof/>
           </w:rPr>
-          <w:t>4.1.1.</w:t>
+          <w:t>4.2.</w:t>
         </w:r>
         <w:r>
           <w:rPr>
@@ -1250,7 +1250,7 @@
             <w:rStyle w:val="Hyperlink"/>
             <w:noProof/>
           </w:rPr>
-          <w:t>Quick sort</w:t>
+          <w:t>Fibonaccijev niz</w:t>
         </w:r>
         <w:r>
           <w:rPr>
@@ -1271,7 +1271,7 @@
             <w:noProof/>
             <w:webHidden/>
           </w:rPr>
-          <w:instrText xml:space="preserve"> PAGEREF _Toc460768239 \h </w:instrText>
+          <w:instrText xml:space="preserve"> PAGEREF _Toc460967109 \h </w:instrText>
         </w:r>
         <w:r>
           <w:rPr>
@@ -1304,7 +1304,7 @@
     </w:p>
     <w:p>
       <w:pPr>
-        <w:pStyle w:val="TOC3"/>
+        <w:pStyle w:val="TOC1"/>
         <w:rPr>
           <w:rFonts w:asciiTheme="minorHAnsi" w:eastAsiaTheme="minorEastAsia" w:hAnsiTheme="minorHAnsi" w:cstheme="minorBidi"/>
           <w:noProof/>
@@ -1312,13 +1312,13 @@
           <w:szCs w:val="22"/>
         </w:rPr>
       </w:pPr>
-      <w:hyperlink w:anchor="_Toc460768240" w:history="1">
+      <w:hyperlink w:anchor="_Toc460967110" w:history="1">
         <w:r>
           <w:rPr>
             <w:rStyle w:val="Hyperlink"/>
             <w:noProof/>
           </w:rPr>
-          <w:t>4.1.2.</w:t>
+          <w:t>5.</w:t>
         </w:r>
         <w:r>
           <w:rPr>
@@ -1334,7 +1334,7 @@
             <w:rStyle w:val="Hyperlink"/>
             <w:noProof/>
           </w:rPr>
-          <w:t>Merge sort</w:t>
+          <w:t>Algoritmi podijeli pa vladaj</w:t>
         </w:r>
         <w:r>
           <w:rPr>
@@ -1355,7 +1355,7 @@
             <w:noProof/>
             <w:webHidden/>
           </w:rPr>
-          <w:instrText xml:space="preserve"> PAGEREF _Toc460768240 \h </w:instrText>
+          <w:instrText xml:space="preserve"> PAGEREF _Toc460967110 \h </w:instrText>
         </w:r>
         <w:r>
           <w:rPr>
@@ -1375,7 +1375,7 @@
             <w:noProof/>
             <w:webHidden/>
           </w:rPr>
-          <w:t>7</w:t>
+          <w:t>6</w:t>
         </w:r>
         <w:r>
           <w:rPr>
@@ -1396,13 +1396,13 @@
           <w:szCs w:val="22"/>
         </w:rPr>
       </w:pPr>
-      <w:hyperlink w:anchor="_Toc460768241" w:history="1">
+      <w:hyperlink w:anchor="_Toc460967111" w:history="1">
         <w:r>
           <w:rPr>
             <w:rStyle w:val="Hyperlink"/>
             <w:noProof/>
           </w:rPr>
-          <w:t>4.2.</w:t>
+          <w:t>5.1.</w:t>
         </w:r>
         <w:r>
           <w:rPr>
@@ -1418,7 +1418,7 @@
             <w:rStyle w:val="Hyperlink"/>
             <w:noProof/>
           </w:rPr>
-          <w:t>Algoritmi pretraživanja</w:t>
+          <w:t>Algoritmi sortiranja</w:t>
         </w:r>
         <w:r>
           <w:rPr>
@@ -1439,7 +1439,7 @@
             <w:noProof/>
             <w:webHidden/>
           </w:rPr>
-          <w:instrText xml:space="preserve"> PAGEREF _Toc460768241 \h </w:instrText>
+          <w:instrText xml:space="preserve"> PAGEREF _Toc460967111 \h </w:instrText>
         </w:r>
         <w:r>
           <w:rPr>
@@ -1459,7 +1459,7 @@
             <w:noProof/>
             <w:webHidden/>
           </w:rPr>
-          <w:t>7</w:t>
+          <w:t>6</w:t>
         </w:r>
         <w:r>
           <w:rPr>
@@ -1480,13 +1480,13 @@
           <w:szCs w:val="22"/>
         </w:rPr>
       </w:pPr>
-      <w:hyperlink w:anchor="_Toc460768242" w:history="1">
+      <w:hyperlink w:anchor="_Toc460967112" w:history="1">
         <w:r>
           <w:rPr>
             <w:rStyle w:val="Hyperlink"/>
             <w:noProof/>
           </w:rPr>
-          <w:t>4.2.1.</w:t>
+          <w:t>5.1.1.</w:t>
         </w:r>
         <w:r>
           <w:rPr>
@@ -1502,7 +1502,7 @@
             <w:rStyle w:val="Hyperlink"/>
             <w:noProof/>
           </w:rPr>
-          <w:t>Binarno pretraživanje</w:t>
+          <w:t>Quick sort</w:t>
         </w:r>
         <w:r>
           <w:rPr>
@@ -1523,7 +1523,7 @@
             <w:noProof/>
             <w:webHidden/>
           </w:rPr>
-          <w:instrText xml:space="preserve"> PAGEREF _Toc460768242 \h </w:instrText>
+          <w:instrText xml:space="preserve"> PAGEREF _Toc460967112 \h </w:instrText>
         </w:r>
         <w:r>
           <w:rPr>
@@ -1543,7 +1543,7 @@
             <w:noProof/>
             <w:webHidden/>
           </w:rPr>
-          <w:t>7</w:t>
+          <w:t>6</w:t>
         </w:r>
         <w:r>
           <w:rPr>
@@ -1556,7 +1556,7 @@
     </w:p>
     <w:p>
       <w:pPr>
-        <w:pStyle w:val="TOC1"/>
+        <w:pStyle w:val="TOC3"/>
         <w:rPr>
           <w:rFonts w:asciiTheme="minorHAnsi" w:eastAsiaTheme="minorEastAsia" w:hAnsiTheme="minorHAnsi" w:cstheme="minorBidi"/>
           <w:noProof/>
@@ -1564,13 +1564,13 @@
           <w:szCs w:val="22"/>
         </w:rPr>
       </w:pPr>
-      <w:hyperlink w:anchor="_Toc460768243" w:history="1">
+      <w:hyperlink w:anchor="_Toc460967113" w:history="1">
         <w:r>
           <w:rPr>
             <w:rStyle w:val="Hyperlink"/>
             <w:noProof/>
           </w:rPr>
-          <w:t>5.</w:t>
+          <w:t>5.1.2.</w:t>
         </w:r>
         <w:r>
           <w:rPr>
@@ -1586,7 +1586,7 @@
             <w:rStyle w:val="Hyperlink"/>
             <w:noProof/>
           </w:rPr>
-          <w:t>Pohlepni algoritmi</w:t>
+          <w:t>Merge sort</w:t>
         </w:r>
         <w:r>
           <w:rPr>
@@ -1607,7 +1607,7 @@
             <w:noProof/>
             <w:webHidden/>
           </w:rPr>
-          <w:instrText xml:space="preserve"> PAGEREF _Toc460768243 \h </w:instrText>
+          <w:instrText xml:space="preserve"> PAGEREF _Toc460967113 \h </w:instrText>
         </w:r>
         <w:r>
           <w:rPr>
@@ -1627,7 +1627,7 @@
             <w:noProof/>
             <w:webHidden/>
           </w:rPr>
-          <w:t>10</w:t>
+          <w:t>8</w:t>
         </w:r>
         <w:r>
           <w:rPr>
@@ -1648,13 +1648,13 @@
           <w:szCs w:val="22"/>
         </w:rPr>
       </w:pPr>
-      <w:hyperlink w:anchor="_Toc460768244" w:history="1">
+      <w:hyperlink w:anchor="_Toc460967114" w:history="1">
         <w:r>
           <w:rPr>
             <w:rStyle w:val="Hyperlink"/>
             <w:noProof/>
           </w:rPr>
-          <w:t>5.1.</w:t>
+          <w:t>5.2.</w:t>
         </w:r>
         <w:r>
           <w:rPr>
@@ -1670,7 +1670,7 @@
             <w:rStyle w:val="Hyperlink"/>
             <w:noProof/>
           </w:rPr>
-          <w:t>Vraćanje ostatka novca</w:t>
+          <w:t>Algoritmi pretraživanja</w:t>
         </w:r>
         <w:r>
           <w:rPr>
@@ -1691,7 +1691,7 @@
             <w:noProof/>
             <w:webHidden/>
           </w:rPr>
-          <w:instrText xml:space="preserve"> PAGEREF _Toc460768244 \h </w:instrText>
+          <w:instrText xml:space="preserve"> PAGEREF _Toc460967114 \h </w:instrText>
         </w:r>
         <w:r>
           <w:rPr>
@@ -1711,7 +1711,7 @@
             <w:noProof/>
             <w:webHidden/>
           </w:rPr>
-          <w:t>10</w:t>
+          <w:t>9</w:t>
         </w:r>
         <w:r>
           <w:rPr>
@@ -1724,7 +1724,7 @@
     </w:p>
     <w:p>
       <w:pPr>
-        <w:pStyle w:val="TOC2"/>
+        <w:pStyle w:val="TOC3"/>
         <w:rPr>
           <w:rFonts w:asciiTheme="minorHAnsi" w:eastAsiaTheme="minorEastAsia" w:hAnsiTheme="minorHAnsi" w:cstheme="minorBidi"/>
           <w:noProof/>
@@ -1732,13 +1732,13 @@
           <w:szCs w:val="22"/>
         </w:rPr>
       </w:pPr>
-      <w:hyperlink w:anchor="_Toc460768245" w:history="1">
+      <w:hyperlink w:anchor="_Toc460967115" w:history="1">
         <w:r>
           <w:rPr>
             <w:rStyle w:val="Hyperlink"/>
             <w:noProof/>
           </w:rPr>
-          <w:t>5.2.</w:t>
+          <w:t>5.2.1.</w:t>
         </w:r>
         <w:r>
           <w:rPr>
@@ -1754,7 +1754,7 @@
             <w:rStyle w:val="Hyperlink"/>
             <w:noProof/>
           </w:rPr>
-          <w:t>Rastavljanje broja na egipatske razlomke</w:t>
+          <w:t>Binarno pretraživanje</w:t>
         </w:r>
         <w:r>
           <w:rPr>
@@ -1775,7 +1775,7 @@
             <w:noProof/>
             <w:webHidden/>
           </w:rPr>
-          <w:instrText xml:space="preserve"> PAGEREF _Toc460768245 \h </w:instrText>
+          <w:instrText xml:space="preserve"> PAGEREF _Toc460967115 \h </w:instrText>
         </w:r>
         <w:r>
           <w:rPr>
@@ -1816,7 +1816,7 @@
           <w:szCs w:val="22"/>
         </w:rPr>
       </w:pPr>
-      <w:hyperlink w:anchor="_Toc460768246" w:history="1">
+      <w:hyperlink w:anchor="_Toc460967116" w:history="1">
         <w:r>
           <w:rPr>
             <w:rStyle w:val="Hyperlink"/>
@@ -1838,7 +1838,7 @@
             <w:rStyle w:val="Hyperlink"/>
             <w:noProof/>
           </w:rPr>
-          <w:t>Metoda pretraživanja s vraćanjem</w:t>
+          <w:t>Pohlepni algoritmi</w:t>
         </w:r>
         <w:r>
           <w:rPr>
@@ -1859,7 +1859,7 @@
             <w:noProof/>
             <w:webHidden/>
           </w:rPr>
-          <w:instrText xml:space="preserve"> PAGEREF _Toc460768246 \h </w:instrText>
+          <w:instrText xml:space="preserve"> PAGEREF _Toc460967116 \h </w:instrText>
         </w:r>
         <w:r>
           <w:rPr>
@@ -1879,7 +1879,7 @@
             <w:noProof/>
             <w:webHidden/>
           </w:rPr>
-          <w:t>11</w:t>
+          <w:t>12</w:t>
         </w:r>
         <w:r>
           <w:rPr>
@@ -1900,7 +1900,7 @@
           <w:szCs w:val="22"/>
         </w:rPr>
       </w:pPr>
-      <w:hyperlink w:anchor="_Toc460768247" w:history="1">
+      <w:hyperlink w:anchor="_Toc460967117" w:history="1">
         <w:r>
           <w:rPr>
             <w:rStyle w:val="Hyperlink"/>
@@ -1922,7 +1922,7 @@
             <w:rStyle w:val="Hyperlink"/>
             <w:noProof/>
           </w:rPr>
-          <w:t>Problem N-kraljica</w:t>
+          <w:t>Vraćanje ostatka novca</w:t>
         </w:r>
         <w:r>
           <w:rPr>
@@ -1943,7 +1943,7 @@
             <w:noProof/>
             <w:webHidden/>
           </w:rPr>
-          <w:instrText xml:space="preserve"> PAGEREF _Toc460768247 \h </w:instrText>
+          <w:instrText xml:space="preserve"> PAGEREF _Toc460967117 \h </w:instrText>
         </w:r>
         <w:r>
           <w:rPr>
@@ -1963,7 +1963,7 @@
             <w:noProof/>
             <w:webHidden/>
           </w:rPr>
-          <w:t>11</w:t>
+          <w:t>12</w:t>
         </w:r>
         <w:r>
           <w:rPr>
@@ -1976,7 +1976,7 @@
     </w:p>
     <w:p>
       <w:pPr>
-        <w:pStyle w:val="TOC1"/>
+        <w:pStyle w:val="TOC2"/>
         <w:rPr>
           <w:rFonts w:asciiTheme="minorHAnsi" w:eastAsiaTheme="minorEastAsia" w:hAnsiTheme="minorHAnsi" w:cstheme="minorBidi"/>
           <w:noProof/>
@@ -1984,13 +1984,13 @@
           <w:szCs w:val="22"/>
         </w:rPr>
       </w:pPr>
-      <w:hyperlink w:anchor="_Toc460768248" w:history="1">
+      <w:hyperlink w:anchor="_Toc460967118" w:history="1">
         <w:r>
           <w:rPr>
             <w:rStyle w:val="Hyperlink"/>
             <w:noProof/>
           </w:rPr>
-          <w:t>7.</w:t>
+          <w:t>6.2.</w:t>
         </w:r>
         <w:r>
           <w:rPr>
@@ -2006,6 +2006,342 @@
             <w:rStyle w:val="Hyperlink"/>
             <w:noProof/>
           </w:rPr>
+          <w:t>Rastavljanje broja na egipatske razlomke</w:t>
+        </w:r>
+        <w:r>
+          <w:rPr>
+            <w:noProof/>
+            <w:webHidden/>
+          </w:rPr>
+          <w:tab/>
+        </w:r>
+        <w:r>
+          <w:rPr>
+            <w:noProof/>
+            <w:webHidden/>
+          </w:rPr>
+          <w:fldChar w:fldCharType="begin"/>
+        </w:r>
+        <w:r>
+          <w:rPr>
+            <w:noProof/>
+            <w:webHidden/>
+          </w:rPr>
+          <w:instrText xml:space="preserve"> PAGEREF _Toc460967118 \h </w:instrText>
+        </w:r>
+        <w:r>
+          <w:rPr>
+            <w:noProof/>
+            <w:webHidden/>
+          </w:rPr>
+        </w:r>
+        <w:r>
+          <w:rPr>
+            <w:noProof/>
+            <w:webHidden/>
+          </w:rPr>
+          <w:fldChar w:fldCharType="separate"/>
+        </w:r>
+        <w:r>
+          <w:rPr>
+            <w:noProof/>
+            <w:webHidden/>
+          </w:rPr>
+          <w:t>12</w:t>
+        </w:r>
+        <w:r>
+          <w:rPr>
+            <w:noProof/>
+            <w:webHidden/>
+          </w:rPr>
+          <w:fldChar w:fldCharType="end"/>
+        </w:r>
+      </w:hyperlink>
+    </w:p>
+    <w:p>
+      <w:pPr>
+        <w:pStyle w:val="TOC1"/>
+        <w:rPr>
+          <w:rFonts w:asciiTheme="minorHAnsi" w:eastAsiaTheme="minorEastAsia" w:hAnsiTheme="minorHAnsi" w:cstheme="minorBidi"/>
+          <w:noProof/>
+          <w:sz w:val="22"/>
+          <w:szCs w:val="22"/>
+        </w:rPr>
+      </w:pPr>
+      <w:hyperlink w:anchor="_Toc460967119" w:history="1">
+        <w:r>
+          <w:rPr>
+            <w:rStyle w:val="Hyperlink"/>
+            <w:noProof/>
+          </w:rPr>
+          <w:t>7.</w:t>
+        </w:r>
+        <w:r>
+          <w:rPr>
+            <w:rFonts w:asciiTheme="minorHAnsi" w:eastAsiaTheme="minorEastAsia" w:hAnsiTheme="minorHAnsi" w:cstheme="minorBidi"/>
+            <w:noProof/>
+            <w:sz w:val="22"/>
+            <w:szCs w:val="22"/>
+          </w:rPr>
+          <w:tab/>
+        </w:r>
+        <w:r>
+          <w:rPr>
+            <w:rStyle w:val="Hyperlink"/>
+            <w:noProof/>
+          </w:rPr>
+          <w:t>Metoda pretraživanja s vraćanjem</w:t>
+        </w:r>
+        <w:r>
+          <w:rPr>
+            <w:noProof/>
+            <w:webHidden/>
+          </w:rPr>
+          <w:tab/>
+        </w:r>
+        <w:r>
+          <w:rPr>
+            <w:noProof/>
+            <w:webHidden/>
+          </w:rPr>
+          <w:fldChar w:fldCharType="begin"/>
+        </w:r>
+        <w:r>
+          <w:rPr>
+            <w:noProof/>
+            <w:webHidden/>
+          </w:rPr>
+          <w:instrText xml:space="preserve"> PAGEREF _Toc460967119 \h </w:instrText>
+        </w:r>
+        <w:r>
+          <w:rPr>
+            <w:noProof/>
+            <w:webHidden/>
+          </w:rPr>
+        </w:r>
+        <w:r>
+          <w:rPr>
+            <w:noProof/>
+            <w:webHidden/>
+          </w:rPr>
+          <w:fldChar w:fldCharType="separate"/>
+        </w:r>
+        <w:r>
+          <w:rPr>
+            <w:noProof/>
+            <w:webHidden/>
+          </w:rPr>
+          <w:t>13</w:t>
+        </w:r>
+        <w:r>
+          <w:rPr>
+            <w:noProof/>
+            <w:webHidden/>
+          </w:rPr>
+          <w:fldChar w:fldCharType="end"/>
+        </w:r>
+      </w:hyperlink>
+    </w:p>
+    <w:p>
+      <w:pPr>
+        <w:pStyle w:val="TOC2"/>
+        <w:rPr>
+          <w:rFonts w:asciiTheme="minorHAnsi" w:eastAsiaTheme="minorEastAsia" w:hAnsiTheme="minorHAnsi" w:cstheme="minorBidi"/>
+          <w:noProof/>
+          <w:sz w:val="22"/>
+          <w:szCs w:val="22"/>
+        </w:rPr>
+      </w:pPr>
+      <w:hyperlink w:anchor="_Toc460967120" w:history="1">
+        <w:r>
+          <w:rPr>
+            <w:rStyle w:val="Hyperlink"/>
+            <w:noProof/>
+          </w:rPr>
+          <w:t>7.1.</w:t>
+        </w:r>
+        <w:r>
+          <w:rPr>
+            <w:rFonts w:asciiTheme="minorHAnsi" w:eastAsiaTheme="minorEastAsia" w:hAnsiTheme="minorHAnsi" w:cstheme="minorBidi"/>
+            <w:noProof/>
+            <w:sz w:val="22"/>
+            <w:szCs w:val="22"/>
+          </w:rPr>
+          <w:tab/>
+        </w:r>
+        <w:r>
+          <w:rPr>
+            <w:rStyle w:val="Hyperlink"/>
+            <w:noProof/>
+          </w:rPr>
+          <w:t>Problem N-kraljica</w:t>
+        </w:r>
+        <w:r>
+          <w:rPr>
+            <w:noProof/>
+            <w:webHidden/>
+          </w:rPr>
+          <w:tab/>
+        </w:r>
+        <w:r>
+          <w:rPr>
+            <w:noProof/>
+            <w:webHidden/>
+          </w:rPr>
+          <w:fldChar w:fldCharType="begin"/>
+        </w:r>
+        <w:r>
+          <w:rPr>
+            <w:noProof/>
+            <w:webHidden/>
+          </w:rPr>
+          <w:instrText xml:space="preserve"> PAGEREF _Toc460967120 \h </w:instrText>
+        </w:r>
+        <w:r>
+          <w:rPr>
+            <w:noProof/>
+            <w:webHidden/>
+          </w:rPr>
+        </w:r>
+        <w:r>
+          <w:rPr>
+            <w:noProof/>
+            <w:webHidden/>
+          </w:rPr>
+          <w:fldChar w:fldCharType="separate"/>
+        </w:r>
+        <w:r>
+          <w:rPr>
+            <w:noProof/>
+            <w:webHidden/>
+          </w:rPr>
+          <w:t>13</w:t>
+        </w:r>
+        <w:r>
+          <w:rPr>
+            <w:noProof/>
+            <w:webHidden/>
+          </w:rPr>
+          <w:fldChar w:fldCharType="end"/>
+        </w:r>
+      </w:hyperlink>
+    </w:p>
+    <w:p>
+      <w:pPr>
+        <w:pStyle w:val="TOC1"/>
+        <w:rPr>
+          <w:rFonts w:asciiTheme="minorHAnsi" w:eastAsiaTheme="minorEastAsia" w:hAnsiTheme="minorHAnsi" w:cstheme="minorBidi"/>
+          <w:noProof/>
+          <w:sz w:val="22"/>
+          <w:szCs w:val="22"/>
+        </w:rPr>
+      </w:pPr>
+      <w:hyperlink w:anchor="_Toc460967121" w:history="1">
+        <w:r>
+          <w:rPr>
+            <w:rStyle w:val="Hyperlink"/>
+            <w:noProof/>
+          </w:rPr>
+          <w:t>8.</w:t>
+        </w:r>
+        <w:r>
+          <w:rPr>
+            <w:rFonts w:asciiTheme="minorHAnsi" w:eastAsiaTheme="minorEastAsia" w:hAnsiTheme="minorHAnsi" w:cstheme="minorBidi"/>
+            <w:noProof/>
+            <w:sz w:val="22"/>
+            <w:szCs w:val="22"/>
+          </w:rPr>
+          <w:tab/>
+        </w:r>
+        <w:r>
+          <w:rPr>
+            <w:rStyle w:val="Hyperlink"/>
+            <w:noProof/>
+          </w:rPr>
+          <w:t>Zaključak</w:t>
+        </w:r>
+        <w:r>
+          <w:rPr>
+            <w:noProof/>
+            <w:webHidden/>
+          </w:rPr>
+          <w:tab/>
+        </w:r>
+        <w:r>
+          <w:rPr>
+            <w:noProof/>
+            <w:webHidden/>
+          </w:rPr>
+          <w:fldChar w:fldCharType="begin"/>
+        </w:r>
+        <w:r>
+          <w:rPr>
+            <w:noProof/>
+            <w:webHidden/>
+          </w:rPr>
+          <w:instrText xml:space="preserve"> PAGEREF _Toc460967121 \h </w:instrText>
+        </w:r>
+        <w:r>
+          <w:rPr>
+            <w:noProof/>
+            <w:webHidden/>
+          </w:rPr>
+        </w:r>
+        <w:r>
+          <w:rPr>
+            <w:noProof/>
+            <w:webHidden/>
+          </w:rPr>
+          <w:fldChar w:fldCharType="separate"/>
+        </w:r>
+        <w:r>
+          <w:rPr>
+            <w:noProof/>
+            <w:webHidden/>
+          </w:rPr>
+          <w:t>14</w:t>
+        </w:r>
+        <w:r>
+          <w:rPr>
+            <w:noProof/>
+            <w:webHidden/>
+          </w:rPr>
+          <w:fldChar w:fldCharType="end"/>
+        </w:r>
+      </w:hyperlink>
+    </w:p>
+    <w:p>
+      <w:pPr>
+        <w:pStyle w:val="TOC1"/>
+        <w:rPr>
+          <w:rFonts w:asciiTheme="minorHAnsi" w:eastAsiaTheme="minorEastAsia" w:hAnsiTheme="minorHAnsi" w:cstheme="minorBidi"/>
+          <w:noProof/>
+          <w:sz w:val="22"/>
+          <w:szCs w:val="22"/>
+        </w:rPr>
+      </w:pPr>
+      <w:hyperlink w:anchor="_Toc460967122" w:history="1">
+        <w:r>
+          <w:rPr>
+            <w:rStyle w:val="Hyperlink"/>
+            <w:noProof/>
+          </w:rPr>
+          <w:t>9.</w:t>
+        </w:r>
+        <w:r>
+          <w:rPr>
+            <w:rFonts w:asciiTheme="minorHAnsi" w:eastAsiaTheme="minorEastAsia" w:hAnsiTheme="minorHAnsi" w:cstheme="minorBidi"/>
+            <w:noProof/>
+            <w:sz w:val="22"/>
+            <w:szCs w:val="22"/>
+          </w:rPr>
+          <w:tab/>
+        </w:r>
+        <w:r>
+          <w:rPr>
+            <w:rStyle w:val="Hyperlink"/>
+            <w:noProof/>
+          </w:rPr>
           <w:t>Literatura</w:t>
         </w:r>
         <w:r>
@@ -2027,7 +2363,7 @@
             <w:noProof/>
             <w:webHidden/>
           </w:rPr>
-          <w:instrText xml:space="preserve"> PAGEREF _Toc460768248 \h </w:instrText>
+          <w:instrText xml:space="preserve"> PAGEREF _Toc460967122 \h </w:instrText>
         </w:r>
         <w:r>
           <w:rPr>
@@ -2047,7 +2383,183 @@
             <w:noProof/>
             <w:webHidden/>
           </w:rPr>
-          <w:t>12</w:t>
+          <w:t>15</w:t>
+        </w:r>
+        <w:r>
+          <w:rPr>
+            <w:noProof/>
+            <w:webHidden/>
+          </w:rPr>
+          <w:fldChar w:fldCharType="end"/>
+        </w:r>
+      </w:hyperlink>
+    </w:p>
+    <w:p>
+      <w:pPr>
+        <w:pStyle w:val="TOC1"/>
+        <w:tabs>
+          <w:tab w:val="left" w:pos="720"/>
+        </w:tabs>
+        <w:rPr>
+          <w:rFonts w:asciiTheme="minorHAnsi" w:eastAsiaTheme="minorEastAsia" w:hAnsiTheme="minorHAnsi" w:cstheme="minorBidi"/>
+          <w:noProof/>
+          <w:sz w:val="22"/>
+          <w:szCs w:val="22"/>
+        </w:rPr>
+      </w:pPr>
+      <w:hyperlink w:anchor="_Toc460967123" w:history="1">
+        <w:r>
+          <w:rPr>
+            <w:rStyle w:val="Hyperlink"/>
+            <w:noProof/>
+          </w:rPr>
+          <w:t>10.</w:t>
+        </w:r>
+        <w:r>
+          <w:rPr>
+            <w:rFonts w:asciiTheme="minorHAnsi" w:eastAsiaTheme="minorEastAsia" w:hAnsiTheme="minorHAnsi" w:cstheme="minorBidi"/>
+            <w:noProof/>
+            <w:sz w:val="22"/>
+            <w:szCs w:val="22"/>
+          </w:rPr>
+          <w:tab/>
+        </w:r>
+        <w:r>
+          <w:rPr>
+            <w:rStyle w:val="Hyperlink"/>
+            <w:noProof/>
+            <w:shd w:val="clear" w:color="auto" w:fill="FFFFFF"/>
+          </w:rPr>
+          <w:t>Prilozi</w:t>
+        </w:r>
+        <w:r>
+          <w:rPr>
+            <w:noProof/>
+            <w:webHidden/>
+          </w:rPr>
+          <w:tab/>
+        </w:r>
+        <w:r>
+          <w:rPr>
+            <w:noProof/>
+            <w:webHidden/>
+          </w:rPr>
+          <w:fldChar w:fldCharType="begin"/>
+        </w:r>
+        <w:r>
+          <w:rPr>
+            <w:noProof/>
+            <w:webHidden/>
+          </w:rPr>
+          <w:instrText xml:space="preserve"> PAGEREF _Toc460967123 \h </w:instrText>
+        </w:r>
+        <w:r>
+          <w:rPr>
+            <w:noProof/>
+            <w:webHidden/>
+          </w:rPr>
+        </w:r>
+        <w:r>
+          <w:rPr>
+            <w:noProof/>
+            <w:webHidden/>
+          </w:rPr>
+          <w:fldChar w:fldCharType="separate"/>
+        </w:r>
+        <w:r>
+          <w:rPr>
+            <w:noProof/>
+            <w:webHidden/>
+          </w:rPr>
+          <w:t>16</w:t>
+        </w:r>
+        <w:r>
+          <w:rPr>
+            <w:noProof/>
+            <w:webHidden/>
+          </w:rPr>
+          <w:fldChar w:fldCharType="end"/>
+        </w:r>
+      </w:hyperlink>
+    </w:p>
+    <w:p>
+      <w:pPr>
+        <w:pStyle w:val="TOC2"/>
+        <w:tabs>
+          <w:tab w:val="left" w:pos="1100"/>
+        </w:tabs>
+        <w:rPr>
+          <w:rFonts w:asciiTheme="minorHAnsi" w:eastAsiaTheme="minorEastAsia" w:hAnsiTheme="minorHAnsi" w:cstheme="minorBidi"/>
+          <w:noProof/>
+          <w:sz w:val="22"/>
+          <w:szCs w:val="22"/>
+        </w:rPr>
+      </w:pPr>
+      <w:hyperlink w:anchor="_Toc460967124" w:history="1">
+        <w:r>
+          <w:rPr>
+            <w:rStyle w:val="Hyperlink"/>
+            <w:noProof/>
+          </w:rPr>
+          <w:t>10.1.</w:t>
+        </w:r>
+        <w:r>
+          <w:rPr>
+            <w:rFonts w:asciiTheme="minorHAnsi" w:eastAsiaTheme="minorEastAsia" w:hAnsiTheme="minorHAnsi" w:cstheme="minorBidi"/>
+            <w:noProof/>
+            <w:sz w:val="22"/>
+            <w:szCs w:val="22"/>
+          </w:rPr>
+          <w:tab/>
+        </w:r>
+        <w:r>
+          <w:rPr>
+            <w:rStyle w:val="Hyperlink"/>
+            <w:noProof/>
+            <w:shd w:val="clear" w:color="auto" w:fill="FFFFFF"/>
+          </w:rPr>
+          <w:t>Popis slika</w:t>
+        </w:r>
+        <w:r>
+          <w:rPr>
+            <w:noProof/>
+            <w:webHidden/>
+          </w:rPr>
+          <w:tab/>
+        </w:r>
+        <w:r>
+          <w:rPr>
+            <w:noProof/>
+            <w:webHidden/>
+          </w:rPr>
+          <w:fldChar w:fldCharType="begin"/>
+        </w:r>
+        <w:r>
+          <w:rPr>
+            <w:noProof/>
+            <w:webHidden/>
+          </w:rPr>
+          <w:instrText xml:space="preserve"> PAGEREF _Toc460967124 \h </w:instrText>
+        </w:r>
+        <w:r>
+          <w:rPr>
+            <w:noProof/>
+            <w:webHidden/>
+          </w:rPr>
+        </w:r>
+        <w:r>
+          <w:rPr>
+            <w:noProof/>
+            <w:webHidden/>
+          </w:rPr>
+          <w:fldChar w:fldCharType="separate"/>
+        </w:r>
+        <w:r>
+          <w:rPr>
+            <w:noProof/>
+            <w:webHidden/>
+          </w:rPr>
+          <w:t>16</w:t>
         </w:r>
         <w:r>
           <w:rPr>
@@ -2086,7 +2598,7 @@
       <w:pPr>
         <w:pStyle w:val="FOINaslov1"/>
       </w:pPr>
-      <w:bookmarkStart w:id="1" w:name="_Toc460768232"/>
+      <w:bookmarkStart w:id="1" w:name="_Toc460967102"/>
       <w:r>
         <w:lastRenderedPageBreak/>
         <w:t>Uvod</w:t>
@@ -2167,7 +2679,7 @@
       <w:pPr>
         <w:pStyle w:val="FOINaslov1"/>
       </w:pPr>
-      <w:bookmarkStart w:id="2" w:name="_Toc460768233"/>
+      <w:bookmarkStart w:id="2" w:name="_Toc460967103"/>
       <w:r>
         <w:lastRenderedPageBreak/>
         <w:t>Matematička indukcija</w:t>
@@ -2181,7 +2693,52 @@
         <w:jc w:val="both"/>
       </w:pPr>
       <w:r>
-        <w:t>T</w:t>
+        <w:t>Kod stvaranja programskog riješenja i samo algoritma riješenja veliku ulogu najčešće odigrava matematička indukcija. Matematička indukcija služi za pojednostavljenje problema koji se riješava na način da se dokazuje u nekoliko manjih koraka</w:t>
+      </w:r>
+      <w:r>
+        <w:t xml:space="preserve"> početna tvrdnja za </w:t>
+      </w:r>
+      <m:oMath>
+        <m:r>
+          <w:rPr>
+            <w:rFonts w:ascii="Cambria Math" w:hAnsi="Cambria Math"/>
+          </w:rPr>
+          <m:t>n=1</m:t>
+        </m:r>
+      </m:oMath>
+      <w:r>
+        <w:t xml:space="preserve">, te kroz </w:t>
+      </w:r>
+      <m:oMath>
+        <m:r>
+          <w:rPr>
+            <w:rFonts w:ascii="Cambria Math" w:hAnsi="Cambria Math"/>
+          </w:rPr>
+          <m:t>k=n</m:t>
+        </m:r>
+      </m:oMath>
+      <w:r>
+        <w:t xml:space="preserve"> i </w:t>
+      </w:r>
+      <m:oMath>
+        <m:r>
+          <w:rPr>
+            <w:rFonts w:ascii="Cambria Math" w:hAnsi="Cambria Math"/>
+          </w:rPr>
+          <m:t>n=k+1</m:t>
+        </m:r>
+      </m:oMath>
+      <w:r>
+        <w:t xml:space="preserve"> </w:t>
+      </w:r>
+      <w:r>
+        <w:t>dokazujemo da tvrdnja vrijedi za svaki</w:t>
+      </w:r>
+      <w:r>
+        <w:t xml:space="preserve"> </w:t>
+      </w:r>
+      <w:r>
+        <w:t>prirodni broj</w:t>
       </w:r>
       <w:r>
         <w:t>.</w:t>
@@ -2189,6 +2746,322 @@
     </w:p>
     <w:p>
       <w:pPr>
+        <w:spacing w:after="120" w:line="360" w:lineRule="auto"/>
+        <w:ind w:firstLine="709"/>
+        <w:jc w:val="both"/>
+      </w:pPr>
+      <w:r>
+        <w:t>Tako dolazimo do saznanja da su k</w:t>
+      </w:r>
+      <w:r>
+        <w:t>oraci kod dokazivanja matematičkom indukcijom</w:t>
+      </w:r>
+      <w:r>
+        <w:t>,</w:t>
+      </w:r>
+      <w:r>
+        <w:t xml:space="preserve"> </w:t>
+      </w:r>
+      <w:r>
+        <w:t xml:space="preserve">kako je ukratko navedeno iznad, </w:t>
+      </w:r>
+      <w:r>
+        <w:t xml:space="preserve"> sljedeći:</w:t>
+      </w:r>
+    </w:p>
+    <w:p>
+      <w:pPr>
+        <w:pStyle w:val="ListParagraph"/>
+        <w:numPr>
+          <w:ilvl w:val="0"/>
+          <w:numId w:val="23"/>
+        </w:numPr>
+        <w:spacing w:after="120" w:line="360" w:lineRule="auto"/>
+        <w:jc w:val="both"/>
+      </w:pPr>
+      <w:r>
+        <w:t xml:space="preserve">Baza indukcije – radi se o dokazivanju da određena tvrdnja vrijedi za </w:t>
+      </w:r>
+      <m:oMath>
+        <m:r>
+          <w:rPr>
+            <w:rFonts w:ascii="Cambria Math" w:hAnsi="Cambria Math"/>
+          </w:rPr>
+          <m:t>n=1</m:t>
+        </m:r>
+      </m:oMath>
+      <w:r>
+        <w:t>,</w:t>
+      </w:r>
+    </w:p>
+    <w:p>
+      <w:pPr>
+        <w:pStyle w:val="ListParagraph"/>
+        <w:numPr>
+          <w:ilvl w:val="0"/>
+          <w:numId w:val="23"/>
+        </w:numPr>
+        <w:spacing w:after="120" w:line="360" w:lineRule="auto"/>
+        <w:jc w:val="both"/>
+      </w:pPr>
+      <w:r>
+        <w:t xml:space="preserve">Pretpostavka indukcije – radi se pretpostavka da tvrdnja vrijedi i za proizvoljno odabrani k, čime se ustvari dobiva da je </w:t>
+      </w:r>
+      <m:oMath>
+        <m:r>
+          <w:rPr>
+            <w:rFonts w:ascii="Cambria Math" w:hAnsi="Cambria Math"/>
+          </w:rPr>
+          <m:t>k=n</m:t>
+        </m:r>
+      </m:oMath>
+      <w:r>
+        <w:t>,</w:t>
+      </w:r>
+    </w:p>
+    <w:p>
+      <w:pPr>
+        <w:pStyle w:val="ListParagraph"/>
+        <w:numPr>
+          <w:ilvl w:val="0"/>
+          <w:numId w:val="23"/>
+        </w:numPr>
+        <w:spacing w:after="120" w:line="360" w:lineRule="auto"/>
+        <w:jc w:val="both"/>
+      </w:pPr>
+      <w:r>
+        <w:t xml:space="preserve">Korak indukcije – ovdje se radi dokaz da tvrdnja vrijedi i za </w:t>
+      </w:r>
+      <m:oMath>
+        <m:r>
+          <w:rPr>
+            <w:rFonts w:ascii="Cambria Math" w:hAnsi="Cambria Math"/>
+          </w:rPr>
+          <m:t>k+1</m:t>
+        </m:r>
+      </m:oMath>
+      <w:r>
+        <w:t>.</w:t>
+      </w:r>
+    </w:p>
+    <w:p>
+      <w:pPr>
+        <w:spacing w:after="120" w:line="360" w:lineRule="auto"/>
+        <w:ind w:left="709"/>
+        <w:jc w:val="both"/>
+      </w:pPr>
+      <w:r>
+        <w:t xml:space="preserve">Posljednji korak indukcije se svodi na riješavanje problem uvrštavanjem da je </w:t>
+      </w:r>
+      <m:oMath>
+        <m:r>
+          <w:rPr>
+            <w:rFonts w:ascii="Cambria Math" w:hAnsi="Cambria Math"/>
+          </w:rPr>
+          <m:t>n=k+1</m:t>
+        </m:r>
+      </m:oMath>
+      <w:r>
+        <w:t>. Tako dolazimo do zaključka kojim potvrđujemo da tvrdnja vrijedi za svaki prirodni broj.</w:t>
+      </w:r>
+    </w:p>
+    <w:p>
+      <w:pPr>
+        <w:pStyle w:val="FOINaslov1"/>
+      </w:pPr>
+      <w:r>
+        <w:br w:type="column"/>
+      </w:r>
+      <w:bookmarkStart w:id="3" w:name="_Toc460967104"/>
+      <w:r>
+        <w:lastRenderedPageBreak/>
+        <w:t>Rekurzija</w:t>
+      </w:r>
+      <w:bookmarkEnd w:id="3"/>
+    </w:p>
+    <w:p>
+      <w:pPr>
+        <w:pStyle w:val="Paragraphdefaultstyle"/>
+      </w:pPr>
+      <w:r>
+        <w:t>Rekurzija predstavlja ponavljanje</w:t>
+      </w:r>
+      <w:r>
+        <w:t>.</w:t>
+      </w:r>
+      <w:r>
+        <w:t xml:space="preserve"> Kod programskog algoritma rekurzija se</w:t>
+      </w:r>
+      <w:r>
+        <w:t xml:space="preserve"> </w:t>
+      </w:r>
+      <w:r>
+        <w:t>prikazuje kao funkcija koja poziva samu sebe unutar svog tijela.</w:t>
+      </w:r>
+    </w:p>
+    <w:p>
+      <w:pPr>
+        <w:pStyle w:val="Paragraphdefaultstyle"/>
+      </w:pPr>
+      <w:r>
+        <w:t>Rekurzivni algoritam se sastoji od 2 dijela:</w:t>
+      </w:r>
+    </w:p>
+    <w:p>
+      <w:pPr>
+        <w:pStyle w:val="Paragraphdefaultstyle"/>
+        <w:numPr>
+          <w:ilvl w:val="0"/>
+          <w:numId w:val="25"/>
+        </w:numPr>
+      </w:pPr>
+      <w:r>
+        <w:t>Baze rekurzije, odnosno osnovnog uvijeta kada rekurzija prestaje,</w:t>
+      </w:r>
+    </w:p>
+    <w:p>
+      <w:pPr>
+        <w:pStyle w:val="Paragraphdefaultstyle"/>
+        <w:numPr>
+          <w:ilvl w:val="0"/>
+          <w:numId w:val="25"/>
+        </w:numPr>
+      </w:pPr>
+      <w:r>
+        <w:t>Koraka rekurzije</w:t>
+      </w:r>
+    </w:p>
+    <w:p>
+      <w:pPr>
+        <w:pStyle w:val="Paragraphdefaultstyle"/>
+      </w:pPr>
+      <w:r>
+        <w:t>Baza rekurzije je obavezna kod rekurzivnog algoritma jer mora postojati način da se rekurzivni poziv funkcije prekine kako bi algoritam mogao završiti.</w:t>
+      </w:r>
+    </w:p>
+    <w:p>
+      <w:pPr>
+        <w:pStyle w:val="FOINaslov2"/>
+      </w:pPr>
+      <w:bookmarkStart w:id="4" w:name="_Toc460967105"/>
+      <w:r>
+        <w:t xml:space="preserve">Rekurzija u programskom jeziku </w:t>
+      </w:r>
+      <w:r>
+        <w:t>C</w:t>
+      </w:r>
+      <w:r>
+        <w:t>++</w:t>
+      </w:r>
+      <w:bookmarkEnd w:id="4"/>
+    </w:p>
+    <w:p>
+      <w:pPr>
+        <w:pStyle w:val="Paragraphdefaultstyle"/>
+      </w:pPr>
+      <w:r>
+        <w:t>U programskom jeziku c++</w:t>
+      </w:r>
+      <w:r>
+        <w:t xml:space="preserve"> primjer rekurzivne funkcije možemo napisati na sljedeći način:</w:t>
+      </w:r>
+    </w:p>
+    <w:p>
+      <w:pPr>
+        <w:pStyle w:val="programksikod"/>
+      </w:pPr>
+      <w:r>
+        <w:t>int funk</w:t>
+      </w:r>
+      <w:r>
+        <w:t xml:space="preserve"> </w:t>
+      </w:r>
+      <w:r>
+        <w:t>(int n) {</w:t>
+      </w:r>
+    </w:p>
+    <w:p>
+      <w:pPr>
+        <w:pStyle w:val="programksikod"/>
+        <w:ind w:firstLine="708"/>
+      </w:pPr>
+      <w:r>
+        <w:t>if(n&lt;1) return 1;</w:t>
+      </w:r>
+    </w:p>
+    <w:p>
+      <w:pPr>
+        <w:pStyle w:val="programksikod"/>
+        <w:ind w:firstLine="708"/>
+      </w:pPr>
+      <w:r>
+        <w:t>return 1 + funka(n-1);</w:t>
+      </w:r>
+    </w:p>
+    <w:p>
+      <w:pPr>
+        <w:pStyle w:val="programksikod"/>
+      </w:pPr>
+      <w:r>
+        <w:t>}</w:t>
+      </w:r>
+    </w:p>
+    <w:p>
+      <w:pPr>
+        <w:pStyle w:val="Paragraphdefaultstyle"/>
+      </w:pPr>
+      <w:r>
+        <w:t xml:space="preserve">Unutar funkcije </w:t>
+      </w:r>
+      <w:r>
+        <w:t xml:space="preserve">„funk“ </w:t>
+      </w:r>
+      <w:r>
+        <w:t xml:space="preserve">se nalazi poziv </w:t>
+      </w:r>
+      <w:r>
+        <w:t xml:space="preserve">iste. Kao baza rekurzije ovdje je postavljen uvijet </w:t>
+      </w:r>
+      <m:oMath>
+        <m:r>
+          <w:rPr>
+            <w:rFonts w:ascii="Cambria Math" w:hAnsi="Cambria Math"/>
+          </w:rPr>
+          <m:t>n&lt;1</m:t>
+        </m:r>
+      </m:oMath>
+      <w:r>
+        <w:t xml:space="preserve"> što znači da će se funkcija rekurzivno pozivati sve dok se n ne umanji na vrijednost 0.</w:t>
+      </w:r>
+    </w:p>
+    <w:p>
+      <w:pPr>
+        <w:pStyle w:val="FOINaslov2"/>
+      </w:pPr>
+      <w:bookmarkStart w:id="5" w:name="_Toc460967106"/>
+      <w:r>
+        <w:t>Programski stog</w:t>
+      </w:r>
+      <w:bookmarkEnd w:id="5"/>
+    </w:p>
+    <w:p>
+      <w:pPr>
+        <w:pStyle w:val="Paragraphdefaultstyle"/>
+      </w:pPr>
+      <w:r>
+        <w:t>Kod pisanja programskog riješenja za određeni problem koristeći rekurzivni algoritam važno je voditi računa i o programskom stogu. Kod rekurzivnih funkcija svakim novim rekurzivnim korakom, odnosno rekurzivnim pozivom funkcije, na programski stog se postavlja novi okvir koji zauzima memoriju.</w:t>
+      </w:r>
+    </w:p>
+    <w:p>
+      <w:pPr>
+        <w:pStyle w:val="Paragraphdefaultstyle"/>
+      </w:pPr>
+      <w:r>
+        <w:t>Pošto je programski stog veoma ograničen na standardnim računalima, važno je pravilno odrediti za koje sve moguće ulazne argumente će se rekurzivna funkcija moći koristiti, a za koje će se, ukoliko je potrebno, ipak morati napraviti iterativno riješenje problema.</w:t>
+      </w:r>
+    </w:p>
+    <w:p>
+      <w:pPr>
         <w:spacing w:after="200" w:line="276" w:lineRule="auto"/>
       </w:pPr>
       <w:r>
@@ -2199,12 +3072,12 @@
       <w:pPr>
         <w:pStyle w:val="FOINaslov1"/>
       </w:pPr>
-      <w:bookmarkStart w:id="3" w:name="_Toc460768234"/>
+      <w:bookmarkStart w:id="6" w:name="_Toc460967107"/>
       <w:r>
         <w:lastRenderedPageBreak/>
         <w:t>„Školski“ primjeri rekurzija</w:t>
       </w:r>
-      <w:bookmarkEnd w:id="3"/>
+      <w:bookmarkEnd w:id="6"/>
     </w:p>
     <w:p>
       <w:pPr>
@@ -2218,11 +3091,11 @@
       <w:pPr>
         <w:pStyle w:val="FOINaslov2"/>
       </w:pPr>
-      <w:bookmarkStart w:id="4" w:name="_Toc460768235"/>
+      <w:bookmarkStart w:id="7" w:name="_Toc460967108"/>
       <w:r>
         <w:t>Faktorijel</w:t>
       </w:r>
-      <w:bookmarkEnd w:id="4"/>
+      <w:bookmarkEnd w:id="7"/>
     </w:p>
     <w:p>
       <w:pPr>
@@ -2494,12 +3367,12 @@
       <w:pPr>
         <w:pStyle w:val="FOINaslov2"/>
       </w:pPr>
-      <w:bookmarkStart w:id="5" w:name="_Toc460768236"/>
+      <w:bookmarkStart w:id="8" w:name="_Toc460967109"/>
       <w:r>
         <w:lastRenderedPageBreak/>
         <w:t>Fibonaccijev niz</w:t>
       </w:r>
-      <w:bookmarkEnd w:id="5"/>
+      <w:bookmarkEnd w:id="8"/>
     </w:p>
     <w:p>
       <w:pPr>
@@ -2560,7 +3433,7 @@
         <w:pStyle w:val="Caption"/>
         <w:jc w:val="center"/>
       </w:pPr>
-      <w:bookmarkStart w:id="6" w:name="_Ref460796781"/>
+      <w:bookmarkStart w:id="9" w:name="_Ref460796781"/>
       <w:r>
         <w:t xml:space="preserve">Slika </w:t>
       </w:r>
@@ -2572,7 +3445,7 @@
           <w:t>1</w:t>
         </w:r>
       </w:fldSimple>
-      <w:bookmarkEnd w:id="6"/>
+      <w:bookmarkEnd w:id="9"/>
       <w:r>
         <w:t xml:space="preserve"> Fibonaccijev niz (zlatni rez)</w:t>
       </w:r>
@@ -2847,12 +3720,12 @@
       <w:pPr>
         <w:pStyle w:val="FOINaslov1"/>
       </w:pPr>
-      <w:bookmarkStart w:id="7" w:name="_Toc460768237"/>
+      <w:bookmarkStart w:id="10" w:name="_Toc460967110"/>
       <w:r>
         <w:lastRenderedPageBreak/>
         <w:t>Algoritmi podijeli pa vladaj</w:t>
       </w:r>
-      <w:bookmarkEnd w:id="7"/>
+      <w:bookmarkEnd w:id="10"/>
     </w:p>
     <w:p>
       <w:pPr>
@@ -2866,7 +3739,7 @@
       <w:pPr>
         <w:pStyle w:val="FOINaslov2"/>
       </w:pPr>
-      <w:bookmarkStart w:id="8" w:name="_Toc460768238"/>
+      <w:bookmarkStart w:id="11" w:name="_Toc460967111"/>
       <w:r>
         <w:t>Algoritmi s</w:t>
       </w:r>
@@ -2876,7 +3749,7 @@
       <w:r>
         <w:t>a</w:t>
       </w:r>
-      <w:bookmarkEnd w:id="8"/>
+      <w:bookmarkEnd w:id="11"/>
     </w:p>
     <w:p>
       <w:pPr>
@@ -2981,11 +3854,11 @@
       <w:pPr>
         <w:pStyle w:val="FOINaslov3"/>
       </w:pPr>
-      <w:bookmarkStart w:id="9" w:name="_Toc460768239"/>
+      <w:bookmarkStart w:id="12" w:name="_Toc460967112"/>
       <w:r>
         <w:t>Quick sort</w:t>
       </w:r>
-      <w:bookmarkEnd w:id="9"/>
+      <w:bookmarkEnd w:id="12"/>
     </w:p>
     <w:p>
       <w:pPr>
@@ -3422,11 +4295,11 @@
       <w:pPr>
         <w:pStyle w:val="FOINaslov3"/>
       </w:pPr>
-      <w:bookmarkStart w:id="10" w:name="_Toc460768240"/>
+      <w:bookmarkStart w:id="13" w:name="_Toc460967113"/>
       <w:r>
         <w:t>Merge sort</w:t>
       </w:r>
-      <w:bookmarkEnd w:id="10"/>
+      <w:bookmarkEnd w:id="13"/>
     </w:p>
     <w:p>
       <w:pPr>
@@ -3618,10 +4491,7 @@
         <w:pStyle w:val="programksikod"/>
       </w:pPr>
       <w:r>
-        <w:t xml:space="preserve">        </w:t>
-      </w:r>
-      <w:r>
-        <w:t>// (...)</w:t>
+        <w:t xml:space="preserve">        // (...)</w:t>
       </w:r>
     </w:p>
     <w:p>
@@ -3653,10 +4523,7 @@
         <w:pStyle w:val="programksikod"/>
       </w:pPr>
       <w:r>
-        <w:t xml:space="preserve">       </w:t>
-      </w:r>
-      <w:r>
-        <w:t>// (...)</w:t>
+        <w:t xml:space="preserve">       // (...)</w:t>
       </w:r>
     </w:p>
     <w:p>
@@ -3725,11 +4592,11 @@
       <w:pPr>
         <w:pStyle w:val="FOINaslov2"/>
       </w:pPr>
-      <w:bookmarkStart w:id="11" w:name="_Toc460768241"/>
+      <w:bookmarkStart w:id="14" w:name="_Toc460967114"/>
       <w:r>
         <w:t>Algoritmi pretraživanja</w:t>
       </w:r>
-      <w:bookmarkEnd w:id="11"/>
+      <w:bookmarkEnd w:id="14"/>
     </w:p>
     <w:p>
       <w:pPr>
@@ -3747,14 +4614,14 @@
       <w:pPr>
         <w:pStyle w:val="FOINaslov3"/>
       </w:pPr>
-      <w:bookmarkStart w:id="12" w:name="_Toc460768242"/>
+      <w:bookmarkStart w:id="15" w:name="_Toc460967115"/>
       <w:r>
         <w:t>Binarno pretraživanj</w:t>
       </w:r>
       <w:r>
         <w:t>e</w:t>
       </w:r>
-      <w:bookmarkEnd w:id="12"/>
+      <w:bookmarkEnd w:id="15"/>
     </w:p>
     <w:p>
       <w:pPr>
@@ -3954,12 +4821,12 @@
       <w:pPr>
         <w:pStyle w:val="FOINaslov1"/>
       </w:pPr>
-      <w:bookmarkStart w:id="13" w:name="_Toc460768243"/>
+      <w:bookmarkStart w:id="16" w:name="_Toc460967116"/>
       <w:r>
         <w:lastRenderedPageBreak/>
         <w:t>Pohlepni algoritmi</w:t>
       </w:r>
-      <w:bookmarkEnd w:id="13"/>
+      <w:bookmarkEnd w:id="16"/>
     </w:p>
     <w:p>
       <w:pPr>
@@ -3973,11 +4840,11 @@
       <w:pPr>
         <w:pStyle w:val="FOINaslov2"/>
       </w:pPr>
-      <w:bookmarkStart w:id="14" w:name="_Toc460768244"/>
+      <w:bookmarkStart w:id="17" w:name="_Toc460967117"/>
       <w:r>
         <w:t>Vraćanje ostatka novca</w:t>
       </w:r>
-      <w:bookmarkEnd w:id="14"/>
+      <w:bookmarkEnd w:id="17"/>
     </w:p>
     <w:p>
       <w:pPr>
@@ -3991,11 +4858,11 @@
       <w:pPr>
         <w:pStyle w:val="FOINaslov2"/>
       </w:pPr>
-      <w:bookmarkStart w:id="15" w:name="_Toc460768245"/>
+      <w:bookmarkStart w:id="18" w:name="_Toc460967118"/>
       <w:r>
         <w:t>Rastavljanje broja na egipatske razlomke</w:t>
       </w:r>
-      <w:bookmarkEnd w:id="15"/>
+      <w:bookmarkEnd w:id="18"/>
     </w:p>
     <w:p>
       <w:pPr>
@@ -4022,12 +4889,12 @@
       <w:pPr>
         <w:pStyle w:val="FOINaslov1"/>
       </w:pPr>
-      <w:bookmarkStart w:id="16" w:name="_Toc460768246"/>
+      <w:bookmarkStart w:id="19" w:name="_Toc460967119"/>
       <w:r>
         <w:lastRenderedPageBreak/>
         <w:t>Metoda pretraživanja s vraćanjem</w:t>
       </w:r>
-      <w:bookmarkEnd w:id="16"/>
+      <w:bookmarkEnd w:id="19"/>
     </w:p>
     <w:p>
       <w:pPr>
@@ -4041,11 +4908,11 @@
       <w:pPr>
         <w:pStyle w:val="FOINaslov2"/>
       </w:pPr>
-      <w:bookmarkStart w:id="17" w:name="_Toc460768247"/>
+      <w:bookmarkStart w:id="20" w:name="_Toc460967120"/>
       <w:r>
         <w:t>Problem N-kraljica</w:t>
       </w:r>
-      <w:bookmarkEnd w:id="17"/>
+      <w:bookmarkEnd w:id="20"/>
     </w:p>
     <w:p>
       <w:pPr>
@@ -4115,8 +4982,8 @@
         <w:pStyle w:val="Caption"/>
         <w:jc w:val="center"/>
       </w:pPr>
-      <w:bookmarkStart w:id="18" w:name="_Ref460796506"/>
-      <w:bookmarkStart w:id="19" w:name="_Ref460796863"/>
+      <w:bookmarkStart w:id="21" w:name="_Ref460796863"/>
+      <w:bookmarkStart w:id="22" w:name="_Ref460796506"/>
       <w:r>
         <w:t xml:space="preserve">Slika </w:t>
       </w:r>
@@ -4128,7 +4995,7 @@
           <w:t>2</w:t>
         </w:r>
       </w:fldSimple>
-      <w:bookmarkEnd w:id="19"/>
+      <w:bookmarkEnd w:id="21"/>
       <w:r>
         <w:t xml:space="preserve"> </w:t>
       </w:r>
@@ -4138,7 +5005,7 @@
       <w:r>
         <w:t>ekurzivno pronalaženje pozicija kraljica za N=4</w:t>
       </w:r>
-      <w:bookmarkEnd w:id="18"/>
+      <w:bookmarkEnd w:id="22"/>
     </w:p>
     <w:p>
       <w:pPr>
@@ -4150,7 +5017,66 @@
     </w:p>
     <w:p>
       <w:pPr>
+        <w:pStyle w:val="FOINaslov1"/>
+      </w:pPr>
+      <w:r>
+        <w:br w:type="column"/>
+      </w:r>
+      <w:bookmarkStart w:id="23" w:name="_Toc460967121"/>
+      <w:r>
+        <w:lastRenderedPageBreak/>
+        <w:t>Zaključak</w:t>
+      </w:r>
+      <w:bookmarkEnd w:id="23"/>
+    </w:p>
+    <w:p>
+      <w:pPr>
         <w:pStyle w:val="Paragraphdefaultstyle"/>
+      </w:pPr>
+      <w:r>
+        <w:t>Nakon detaljnog objašnjenja što su to rekurzivni algoritmi, te kroz navedene primjere istih, dolazimo do nekoliko zanimljvih saznanja.</w:t>
+      </w:r>
+    </w:p>
+    <w:p>
+      <w:pPr>
+        <w:pStyle w:val="Paragraphdefaultstyle"/>
+      </w:pPr>
+      <w:r>
+        <w:t>Iako su programska riješenja koja koriste rekurzivni pristup u pravilu kraća i jednostavnija za shvatiti (jer se problem riješava od osnovnih, bazičnih problema rekurzivno prema složenijima) su mnogo više intenzivnija što se tiće memorijskog zauzeća (svaki rekurzivni poziv funkcije zauzima novi okvir na stog-u (</w:t>
+      </w:r>
+      <w:r>
+        <w:rPr>
+          <w:i/>
+        </w:rPr>
+        <w:t>engl. stack</w:t>
+      </w:r>
+      <w:r>
+        <w:t>) ).</w:t>
+      </w:r>
+      <w:r>
+        <w:t xml:space="preserve"> Drugi problem je i sama brzina izvođenja pošto je poziv funkcije više zahtjevan od iterativnog prolaska na sljedeći korak.</w:t>
+      </w:r>
+    </w:p>
+    <w:p>
+      <w:pPr>
+        <w:pStyle w:val="Paragraphdefaultstyle"/>
+      </w:pPr>
+      <w:r>
+        <w:t>Rekurzivni algoritmi imaju također i još jedan nedostatak, a to je upravo taj da se najčešće „riješava“ isti manji problem tokom dolaska do konačnog riješenja originalno postavljenog problema. Za ovo naime postoje neka dijelomična riješenja kao što je backtrack ili mapiranje pojedinih riješenja u pomoćno polje/listu, no tada se radi o složenijem pristupu riješavanja problema rekurzivno što direktno utječe na to da se originalno zamišljen princip rekurzivnog programiranja „podijeli problem na manje probleme“ počinje lagano gubiti i prelazi se na hibridni spoj iterativnog i rekurzivnog pristupa riješavanja problema.</w:t>
+      </w:r>
+    </w:p>
+    <w:p>
+      <w:pPr>
+        <w:pStyle w:val="Paragraphdefaultstyle"/>
+      </w:pPr>
+      <w:r>
+        <w:t>U pravilu je uvijek pametnije pokušati algoritam prevesti na iterativni pristup kako bi se izbjegle navedene situacije.</w:t>
+      </w:r>
+    </w:p>
+    <w:p>
+      <w:pPr>
+        <w:pStyle w:val="Paragraphdefaultstyle"/>
+        <w:ind w:firstLine="0"/>
         <w:jc w:val="left"/>
       </w:pPr>
       <w:r>
@@ -4161,12 +5087,12 @@
       <w:pPr>
         <w:pStyle w:val="FOINaslov1"/>
       </w:pPr>
-      <w:bookmarkStart w:id="20" w:name="_Toc460768248"/>
+      <w:bookmarkStart w:id="24" w:name="_Toc460967122"/>
       <w:r>
         <w:lastRenderedPageBreak/>
         <w:t>Literatura</w:t>
       </w:r>
-      <w:bookmarkEnd w:id="20"/>
+      <w:bookmarkEnd w:id="24"/>
     </w:p>
     <w:p>
       <w:pPr>
@@ -4339,7 +5265,15 @@
     </w:p>
     <w:p>
       <w:pPr>
-        <w:spacing w:after="200" w:line="276" w:lineRule="auto"/>
+        <w:pStyle w:val="ListParagraph"/>
+        <w:numPr>
+          <w:ilvl w:val="0"/>
+          <w:numId w:val="6"/>
+        </w:numPr>
+        <w:spacing w:before="120" w:after="120"/>
+        <w:ind w:left="425" w:hanging="425"/>
+        <w:contextualSpacing w:val="0"/>
+        <w:jc w:val="both"/>
         <w:rPr>
           <w:rFonts w:cstheme="minorHAnsi"/>
           <w:shd w:val="clear" w:color="auto" w:fill="FFFFFF"/>
@@ -4350,6 +5284,39 @@
           <w:rFonts w:cstheme="minorHAnsi"/>
           <w:shd w:val="clear" w:color="auto" w:fill="FFFFFF"/>
         </w:rPr>
+        <w:t xml:space="preserve">Matija Belec, Programska riješenja, dostupno na  </w:t>
+      </w:r>
+      <w:hyperlink r:id="rId12" w:history="1">
+        <w:r>
+          <w:rPr>
+            <w:rStyle w:val="Hyperlink"/>
+            <w:rFonts w:cstheme="minorHAnsi"/>
+            <w:shd w:val="clear" w:color="auto" w:fill="FFFFFF"/>
+          </w:rPr>
+          <w:t>https://github.com/matijabelec/cpp-algorithms</w:t>
+        </w:r>
+      </w:hyperlink>
+      <w:r>
+        <w:rPr>
+          <w:rFonts w:cstheme="minorHAnsi"/>
+          <w:shd w:val="clear" w:color="auto" w:fill="FFFFFF"/>
+        </w:rPr>
+        <w:t>, 06.09.2016.</w:t>
+      </w:r>
+    </w:p>
+    <w:p>
+      <w:pPr>
+        <w:spacing w:after="200" w:line="276" w:lineRule="auto"/>
+        <w:rPr>
+          <w:rFonts w:cstheme="minorHAnsi"/>
+          <w:shd w:val="clear" w:color="auto" w:fill="FFFFFF"/>
+        </w:rPr>
+      </w:pPr>
+      <w:r>
+        <w:rPr>
+          <w:rFonts w:cstheme="minorHAnsi"/>
+          <w:shd w:val="clear" w:color="auto" w:fill="FFFFFF"/>
+        </w:rPr>
         <w:br w:type="page"/>
       </w:r>
     </w:p>
@@ -4360,6 +5327,7 @@
           <w:shd w:val="clear" w:color="auto" w:fill="FFFFFF"/>
         </w:rPr>
       </w:pPr>
+      <w:bookmarkStart w:id="25" w:name="_Toc460967123"/>
       <w:r>
         <w:rPr>
           <w:shd w:val="clear" w:color="auto" w:fill="FFFFFF"/>
@@ -4367,6 +5335,7 @@
         <w:lastRenderedPageBreak/>
         <w:t>Prilozi</w:t>
       </w:r>
+      <w:bookmarkEnd w:id="25"/>
     </w:p>
     <w:p>
       <w:pPr>
@@ -4375,12 +5344,14 @@
           <w:shd w:val="clear" w:color="auto" w:fill="FFFFFF"/>
         </w:rPr>
       </w:pPr>
+      <w:bookmarkStart w:id="26" w:name="_Toc460967124"/>
       <w:r>
         <w:rPr>
           <w:shd w:val="clear" w:color="auto" w:fill="FFFFFF"/>
         </w:rPr>
         <w:t>Popis slika</w:t>
       </w:r>
+      <w:bookmarkEnd w:id="26"/>
     </w:p>
     <w:p>
       <w:pPr>
@@ -4423,7 +5394,7 @@
         </w:rPr>
         <w:t xml:space="preserve">Fibonaccijev niz ilustracija, </w:t>
       </w:r>
-      <w:hyperlink r:id="rId12" w:history="1">
+      <w:hyperlink r:id="rId13" w:history="1">
         <w:r>
           <w:rPr>
             <w:rStyle w:val="Hyperlink"/>
@@ -4466,7 +5437,7 @@
       <w:r>
         <w:t xml:space="preserve">: N-kraljica (N=4), </w:t>
       </w:r>
-      <w:hyperlink r:id="rId13" w:history="1">
+      <w:hyperlink r:id="rId14" w:history="1">
         <w:r>
           <w:rPr>
             <w:rStyle w:val="Hyperlink"/>
@@ -4505,7 +5476,7 @@
       </w:pPr>
     </w:p>
     <w:sectPr>
-      <w:footerReference w:type="default" r:id="rId14"/>
+      <w:footerReference w:type="default" r:id="rId15"/>
       <w:pgSz w:w="11906" w:h="16838"/>
       <w:pgMar w:top="1417" w:right="1417" w:bottom="1417" w:left="1417" w:header="708" w:footer="708" w:gutter="0"/>
       <w:pgNumType w:start="1"/>
@@ -4598,7 +5569,7 @@
         <w:rPr>
           <w:noProof/>
         </w:rPr>
-        <w:t>12</w:t>
+        <w:t>16</w:t>
       </w:r>
     </w:fldSimple>
   </w:p>
@@ -5352,6 +6323,232 @@
     </w:lvl>
   </w:abstractNum>
   <w:abstractNum w:abstractNumId="7">
+    <w:nsid w:val="24FB6BD2"/>
+    <w:multiLevelType w:val="hybridMultilevel"/>
+    <w:tmpl w:val="2A6E38C6"/>
+    <w:lvl w:ilvl="0" w:tplc="041A0001">
+      <w:start w:val="1"/>
+      <w:numFmt w:val="bullet"/>
+      <w:lvlText w:val=""/>
+      <w:lvlJc w:val="left"/>
+      <w:pPr>
+        <w:ind w:left="1428" w:hanging="360"/>
+      </w:pPr>
+      <w:rPr>
+        <w:rFonts w:ascii="Symbol" w:hAnsi="Symbol" w:hint="default"/>
+      </w:rPr>
+    </w:lvl>
+    <w:lvl w:ilvl="1" w:tplc="041A0003" w:tentative="1">
+      <w:start w:val="1"/>
+      <w:numFmt w:val="bullet"/>
+      <w:lvlText w:val="o"/>
+      <w:lvlJc w:val="left"/>
+      <w:pPr>
+        <w:ind w:left="2148" w:hanging="360"/>
+      </w:pPr>
+      <w:rPr>
+        <w:rFonts w:ascii="Courier New" w:hAnsi="Courier New" w:cs="Courier New" w:hint="default"/>
+      </w:rPr>
+    </w:lvl>
+    <w:lvl w:ilvl="2" w:tplc="041A0005" w:tentative="1">
+      <w:start w:val="1"/>
+      <w:numFmt w:val="bullet"/>
+      <w:lvlText w:val=""/>
+      <w:lvlJc w:val="left"/>
+      <w:pPr>
+        <w:ind w:left="2868" w:hanging="360"/>
+      </w:pPr>
+      <w:rPr>
+        <w:rFonts w:ascii="Wingdings" w:hAnsi="Wingdings" w:hint="default"/>
+      </w:rPr>
+    </w:lvl>
+    <w:lvl w:ilvl="3" w:tplc="041A0001" w:tentative="1">
+      <w:start w:val="1"/>
+      <w:numFmt w:val="bullet"/>
+      <w:lvlText w:val=""/>
+      <w:lvlJc w:val="left"/>
+      <w:pPr>
+        <w:ind w:left="3588" w:hanging="360"/>
+      </w:pPr>
+      <w:rPr>
+        <w:rFonts w:ascii="Symbol" w:hAnsi="Symbol" w:hint="default"/>
+      </w:rPr>
+    </w:lvl>
+    <w:lvl w:ilvl="4" w:tplc="041A0003" w:tentative="1">
+      <w:start w:val="1"/>
+      <w:numFmt w:val="bullet"/>
+      <w:lvlText w:val="o"/>
+      <w:lvlJc w:val="left"/>
+      <w:pPr>
+        <w:ind w:left="4308" w:hanging="360"/>
+      </w:pPr>
+      <w:rPr>
+        <w:rFonts w:ascii="Courier New" w:hAnsi="Courier New" w:cs="Courier New" w:hint="default"/>
+      </w:rPr>
+    </w:lvl>
+    <w:lvl w:ilvl="5" w:tplc="041A0005" w:tentative="1">
+      <w:start w:val="1"/>
+      <w:numFmt w:val="bullet"/>
+      <w:lvlText w:val=""/>
+      <w:lvlJc w:val="left"/>
+      <w:pPr>
+        <w:ind w:left="5028" w:hanging="360"/>
+      </w:pPr>
+      <w:rPr>
+        <w:rFonts w:ascii="Wingdings" w:hAnsi="Wingdings" w:hint="default"/>
+      </w:rPr>
+    </w:lvl>
+    <w:lvl w:ilvl="6" w:tplc="041A0001" w:tentative="1">
+      <w:start w:val="1"/>
+      <w:numFmt w:val="bullet"/>
+      <w:lvlText w:val=""/>
+      <w:lvlJc w:val="left"/>
+      <w:pPr>
+        <w:ind w:left="5748" w:hanging="360"/>
+      </w:pPr>
+      <w:rPr>
+        <w:rFonts w:ascii="Symbol" w:hAnsi="Symbol" w:hint="default"/>
+      </w:rPr>
+    </w:lvl>
+    <w:lvl w:ilvl="7" w:tplc="041A0003" w:tentative="1">
+      <w:start w:val="1"/>
+      <w:numFmt w:val="bullet"/>
+      <w:lvlText w:val="o"/>
+      <w:lvlJc w:val="left"/>
+      <w:pPr>
+        <w:ind w:left="6468" w:hanging="360"/>
+      </w:pPr>
+      <w:rPr>
+        <w:rFonts w:ascii="Courier New" w:hAnsi="Courier New" w:cs="Courier New" w:hint="default"/>
+      </w:rPr>
+    </w:lvl>
+    <w:lvl w:ilvl="8" w:tplc="041A0005" w:tentative="1">
+      <w:start w:val="1"/>
+      <w:numFmt w:val="bullet"/>
+      <w:lvlText w:val=""/>
+      <w:lvlJc w:val="left"/>
+      <w:pPr>
+        <w:ind w:left="7188" w:hanging="360"/>
+      </w:pPr>
+      <w:rPr>
+        <w:rFonts w:ascii="Wingdings" w:hAnsi="Wingdings" w:hint="default"/>
+      </w:rPr>
+    </w:lvl>
+  </w:abstractNum>
+  <w:abstractNum w:abstractNumId="8">
+    <w:nsid w:val="26D57C69"/>
+    <w:multiLevelType w:val="hybridMultilevel"/>
+    <w:tmpl w:val="141616E0"/>
+    <w:lvl w:ilvl="0" w:tplc="041A000F">
+      <w:start w:val="1"/>
+      <w:numFmt w:val="decimal"/>
+      <w:lvlText w:val="%1."/>
+      <w:lvlJc w:val="left"/>
+      <w:pPr>
+        <w:ind w:left="1428" w:hanging="360"/>
+      </w:pPr>
+      <w:rPr>
+        <w:rFonts w:hint="default"/>
+      </w:rPr>
+    </w:lvl>
+    <w:lvl w:ilvl="1" w:tplc="041A0003" w:tentative="1">
+      <w:start w:val="1"/>
+      <w:numFmt w:val="bullet"/>
+      <w:lvlText w:val="o"/>
+      <w:lvlJc w:val="left"/>
+      <w:pPr>
+        <w:ind w:left="2148" w:hanging="360"/>
+      </w:pPr>
+      <w:rPr>
+        <w:rFonts w:ascii="Courier New" w:hAnsi="Courier New" w:cs="Courier New" w:hint="default"/>
+      </w:rPr>
+    </w:lvl>
+    <w:lvl w:ilvl="2" w:tplc="041A0005" w:tentative="1">
+      <w:start w:val="1"/>
+      <w:numFmt w:val="bullet"/>
+      <w:lvlText w:val=""/>
+      <w:lvlJc w:val="left"/>
+      <w:pPr>
+        <w:ind w:left="2868" w:hanging="360"/>
+      </w:pPr>
+      <w:rPr>
+        <w:rFonts w:ascii="Wingdings" w:hAnsi="Wingdings" w:hint="default"/>
+      </w:rPr>
+    </w:lvl>
+    <w:lvl w:ilvl="3" w:tplc="041A0001" w:tentative="1">
+      <w:start w:val="1"/>
+      <w:numFmt w:val="bullet"/>
+      <w:lvlText w:val=""/>
+      <w:lvlJc w:val="left"/>
+      <w:pPr>
+        <w:ind w:left="3588" w:hanging="360"/>
+      </w:pPr>
+      <w:rPr>
+        <w:rFonts w:ascii="Symbol" w:hAnsi="Symbol" w:hint="default"/>
+      </w:rPr>
+    </w:lvl>
+    <w:lvl w:ilvl="4" w:tplc="041A0003" w:tentative="1">
+      <w:start w:val="1"/>
+      <w:numFmt w:val="bullet"/>
+      <w:lvlText w:val="o"/>
+      <w:lvlJc w:val="left"/>
+      <w:pPr>
+        <w:ind w:left="4308" w:hanging="360"/>
+      </w:pPr>
+      <w:rPr>
+        <w:rFonts w:ascii="Courier New" w:hAnsi="Courier New" w:cs="Courier New" w:hint="default"/>
+      </w:rPr>
+    </w:lvl>
+    <w:lvl w:ilvl="5" w:tplc="041A0005" w:tentative="1">
+      <w:start w:val="1"/>
+      <w:numFmt w:val="bullet"/>
+      <w:lvlText w:val=""/>
+      <w:lvlJc w:val="left"/>
+      <w:pPr>
+        <w:ind w:left="5028" w:hanging="360"/>
+      </w:pPr>
+      <w:rPr>
+        <w:rFonts w:ascii="Wingdings" w:hAnsi="Wingdings" w:hint="default"/>
+      </w:rPr>
+    </w:lvl>
+    <w:lvl w:ilvl="6" w:tplc="041A0001" w:tentative="1">
+      <w:start w:val="1"/>
+      <w:numFmt w:val="bullet"/>
+      <w:lvlText w:val=""/>
+      <w:lvlJc w:val="left"/>
+      <w:pPr>
+        <w:ind w:left="5748" w:hanging="360"/>
+      </w:pPr>
+      <w:rPr>
+        <w:rFonts w:ascii="Symbol" w:hAnsi="Symbol" w:hint="default"/>
+      </w:rPr>
+    </w:lvl>
+    <w:lvl w:ilvl="7" w:tplc="041A0003" w:tentative="1">
+      <w:start w:val="1"/>
+      <w:numFmt w:val="bullet"/>
+      <w:lvlText w:val="o"/>
+      <w:lvlJc w:val="left"/>
+      <w:pPr>
+        <w:ind w:left="6468" w:hanging="360"/>
+      </w:pPr>
+      <w:rPr>
+        <w:rFonts w:ascii="Courier New" w:hAnsi="Courier New" w:cs="Courier New" w:hint="default"/>
+      </w:rPr>
+    </w:lvl>
+    <w:lvl w:ilvl="8" w:tplc="041A0005" w:tentative="1">
+      <w:start w:val="1"/>
+      <w:numFmt w:val="bullet"/>
+      <w:lvlText w:val=""/>
+      <w:lvlJc w:val="left"/>
+      <w:pPr>
+        <w:ind w:left="7188" w:hanging="360"/>
+      </w:pPr>
+      <w:rPr>
+        <w:rFonts w:ascii="Wingdings" w:hAnsi="Wingdings" w:hint="default"/>
+      </w:rPr>
+    </w:lvl>
+  </w:abstractNum>
+  <w:abstractNum w:abstractNumId="9">
     <w:nsid w:val="2CD64B1E"/>
     <w:multiLevelType w:val="multilevel"/>
     <w:tmpl w:val="0B4E0E28"/>
@@ -5500,7 +6697,7 @@
       </w:rPr>
     </w:lvl>
   </w:abstractNum>
-  <w:abstractNum w:abstractNumId="8">
+  <w:abstractNum w:abstractNumId="10">
     <w:nsid w:val="2D3930BC"/>
     <w:multiLevelType w:val="hybridMultilevel"/>
     <w:tmpl w:val="9AD6724A"/>
@@ -5613,7 +6810,7 @@
       </w:rPr>
     </w:lvl>
   </w:abstractNum>
-  <w:abstractNum w:abstractNumId="9">
+  <w:abstractNum w:abstractNumId="11">
     <w:nsid w:val="3A98221A"/>
     <w:multiLevelType w:val="multilevel"/>
     <w:tmpl w:val="041A0021"/>
@@ -5726,7 +6923,7 @@
       </w:rPr>
     </w:lvl>
   </w:abstractNum>
-  <w:abstractNum w:abstractNumId="10">
+  <w:abstractNum w:abstractNumId="12">
     <w:nsid w:val="3D09409F"/>
     <w:multiLevelType w:val="hybridMultilevel"/>
     <w:tmpl w:val="C45CB832"/>
@@ -5843,7 +7040,7 @@
       </w:pPr>
     </w:lvl>
   </w:abstractNum>
-  <w:abstractNum w:abstractNumId="11">
+  <w:abstractNum w:abstractNumId="13">
     <w:nsid w:val="47DB7330"/>
     <w:multiLevelType w:val="hybridMultilevel"/>
     <w:tmpl w:val="8BBC483E"/>
@@ -5929,7 +7126,7 @@
       </w:pPr>
     </w:lvl>
   </w:abstractNum>
-  <w:abstractNum w:abstractNumId="12">
+  <w:abstractNum w:abstractNumId="14">
     <w:nsid w:val="4AC4132B"/>
     <w:multiLevelType w:val="hybridMultilevel"/>
     <w:tmpl w:val="06264FA6"/>
@@ -6015,7 +7212,7 @@
       </w:pPr>
     </w:lvl>
   </w:abstractNum>
-  <w:abstractNum w:abstractNumId="13">
+  <w:abstractNum w:abstractNumId="15">
     <w:nsid w:val="4E9317CD"/>
     <w:multiLevelType w:val="hybridMultilevel"/>
     <w:tmpl w:val="4B6AA4BE"/>
@@ -6104,7 +7301,7 @@
       </w:pPr>
     </w:lvl>
   </w:abstractNum>
-  <w:abstractNum w:abstractNumId="14">
+  <w:abstractNum w:abstractNumId="16">
     <w:nsid w:val="556C65F1"/>
     <w:multiLevelType w:val="hybridMultilevel"/>
     <w:tmpl w:val="7FC4F5D0"/>
@@ -6224,7 +7421,93 @@
       </w:pPr>
     </w:lvl>
   </w:abstractNum>
-  <w:abstractNum w:abstractNumId="15">
+  <w:abstractNum w:abstractNumId="17">
+    <w:nsid w:val="58D65D21"/>
+    <w:multiLevelType w:val="hybridMultilevel"/>
+    <w:tmpl w:val="F098981C"/>
+    <w:lvl w:ilvl="0" w:tplc="041A000F">
+      <w:start w:val="1"/>
+      <w:numFmt w:val="decimal"/>
+      <w:lvlText w:val="%1."/>
+      <w:lvlJc w:val="left"/>
+      <w:pPr>
+        <w:ind w:left="1429" w:hanging="360"/>
+      </w:pPr>
+    </w:lvl>
+    <w:lvl w:ilvl="1" w:tplc="041A0019" w:tentative="1">
+      <w:start w:val="1"/>
+      <w:numFmt w:val="lowerLetter"/>
+      <w:lvlText w:val="%2."/>
+      <w:lvlJc w:val="left"/>
+      <w:pPr>
+        <w:ind w:left="2149" w:hanging="360"/>
+      </w:pPr>
+    </w:lvl>
+    <w:lvl w:ilvl="2" w:tplc="041A001B" w:tentative="1">
+      <w:start w:val="1"/>
+      <w:numFmt w:val="lowerRoman"/>
+      <w:lvlText w:val="%3."/>
+      <w:lvlJc w:val="right"/>
+      <w:pPr>
+        <w:ind w:left="2869" w:hanging="180"/>
+      </w:pPr>
+    </w:lvl>
+    <w:lvl w:ilvl="3" w:tplc="041A000F" w:tentative="1">
+      <w:start w:val="1"/>
+      <w:numFmt w:val="decimal"/>
+      <w:lvlText w:val="%4."/>
+      <w:lvlJc w:val="left"/>
+      <w:pPr>
+        <w:ind w:left="3589" w:hanging="360"/>
+      </w:pPr>
+    </w:lvl>
+    <w:lvl w:ilvl="4" w:tplc="041A0019" w:tentative="1">
+      <w:start w:val="1"/>
+      <w:numFmt w:val="lowerLetter"/>
+      <w:lvlText w:val="%5."/>
+      <w:lvlJc w:val="left"/>
+      <w:pPr>
+        <w:ind w:left="4309" w:hanging="360"/>
+      </w:pPr>
+    </w:lvl>
+    <w:lvl w:ilvl="5" w:tplc="041A001B" w:tentative="1">
+      <w:start w:val="1"/>
+      <w:numFmt w:val="lowerRoman"/>
+      <w:lvlText w:val="%6."/>
+      <w:lvlJc w:val="right"/>
+      <w:pPr>
+        <w:ind w:left="5029" w:hanging="180"/>
+      </w:pPr>
+    </w:lvl>
+    <w:lvl w:ilvl="6" w:tplc="041A000F" w:tentative="1">
+      <w:start w:val="1"/>
+      <w:numFmt w:val="decimal"/>
+      <w:lvlText w:val="%7."/>
+      <w:lvlJc w:val="left"/>
+      <w:pPr>
+        <w:ind w:left="5749" w:hanging="360"/>
+      </w:pPr>
+    </w:lvl>
+    <w:lvl w:ilvl="7" w:tplc="041A0019" w:tentative="1">
+      <w:start w:val="1"/>
+      <w:numFmt w:val="lowerLetter"/>
+      <w:lvlText w:val="%8."/>
+      <w:lvlJc w:val="left"/>
+      <w:pPr>
+        <w:ind w:left="6469" w:hanging="360"/>
+      </w:pPr>
+    </w:lvl>
+    <w:lvl w:ilvl="8" w:tplc="041A001B" w:tentative="1">
+      <w:start w:val="1"/>
+      <w:numFmt w:val="lowerRoman"/>
+      <w:lvlText w:val="%9."/>
+      <w:lvlJc w:val="right"/>
+      <w:pPr>
+        <w:ind w:left="7189" w:hanging="180"/>
+      </w:pPr>
+    </w:lvl>
+  </w:abstractNum>
+  <w:abstractNum w:abstractNumId="18">
     <w:nsid w:val="67C2432D"/>
     <w:multiLevelType w:val="hybridMultilevel"/>
     <w:tmpl w:val="1E80A032"/>
@@ -6337,7 +7620,7 @@
       </w:rPr>
     </w:lvl>
   </w:abstractNum>
-  <w:abstractNum w:abstractNumId="16">
+  <w:abstractNum w:abstractNumId="19">
     <w:nsid w:val="69832197"/>
     <w:multiLevelType w:val="multilevel"/>
     <w:tmpl w:val="A906C7DC"/>
@@ -6463,7 +7746,7 @@
       </w:rPr>
     </w:lvl>
   </w:abstractNum>
-  <w:abstractNum w:abstractNumId="17">
+  <w:abstractNum w:abstractNumId="20">
     <w:nsid w:val="789F2EDA"/>
     <w:multiLevelType w:val="hybridMultilevel"/>
     <w:tmpl w:val="2E7483BA"/>
@@ -6576,7 +7859,7 @@
       </w:rPr>
     </w:lvl>
   </w:abstractNum>
-  <w:abstractNum w:abstractNumId="18">
+  <w:abstractNum w:abstractNumId="21">
     <w:nsid w:val="797E25BB"/>
     <w:multiLevelType w:val="hybridMultilevel"/>
     <w:tmpl w:val="6B62F332"/>
@@ -6697,7 +7980,7 @@
       </w:pPr>
     </w:lvl>
   </w:abstractNum>
-  <w:abstractNum w:abstractNumId="19">
+  <w:abstractNum w:abstractNumId="22">
     <w:nsid w:val="7F3C6A54"/>
     <w:multiLevelType w:val="hybridMultilevel"/>
     <w:tmpl w:val="EB88613A"/>
@@ -6811,58 +8094,58 @@
     </w:lvl>
   </w:abstractNum>
   <w:num w:numId="1">
-    <w:abstractNumId w:val="16"/>
+    <w:abstractNumId w:val="19"/>
   </w:num>
   <w:num w:numId="2">
     <w:abstractNumId w:val="1"/>
   </w:num>
   <w:num w:numId="3">
-    <w:abstractNumId w:val="7"/>
+    <w:abstractNumId w:val="9"/>
   </w:num>
   <w:num w:numId="4">
-    <w:abstractNumId w:val="10"/>
+    <w:abstractNumId w:val="12"/>
   </w:num>
   <w:num w:numId="5">
-    <w:abstractNumId w:val="13"/>
+    <w:abstractNumId w:val="15"/>
   </w:num>
   <w:num w:numId="6">
     <w:abstractNumId w:val="5"/>
   </w:num>
   <w:num w:numId="7">
-    <w:abstractNumId w:val="19"/>
+    <w:abstractNumId w:val="22"/>
   </w:num>
   <w:num w:numId="8">
-    <w:abstractNumId w:val="14"/>
+    <w:abstractNumId w:val="16"/>
   </w:num>
   <w:num w:numId="9">
     <w:abstractNumId w:val="4"/>
   </w:num>
   <w:num w:numId="10">
-    <w:abstractNumId w:val="17"/>
+    <w:abstractNumId w:val="20"/>
   </w:num>
   <w:num w:numId="11">
+    <w:abstractNumId w:val="21"/>
+  </w:num>
+  <w:num w:numId="12">
     <w:abstractNumId w:val="18"/>
   </w:num>
-  <w:num w:numId="12">
-    <w:abstractNumId w:val="15"/>
-  </w:num>
   <w:num w:numId="13">
-    <w:abstractNumId w:val="16"/>
+    <w:abstractNumId w:val="19"/>
   </w:num>
   <w:num w:numId="14">
-    <w:abstractNumId w:val="16"/>
+    <w:abstractNumId w:val="19"/>
   </w:num>
   <w:num w:numId="15">
-    <w:abstractNumId w:val="8"/>
+    <w:abstractNumId w:val="10"/>
   </w:num>
   <w:num w:numId="16">
-    <w:abstractNumId w:val="11"/>
+    <w:abstractNumId w:val="13"/>
   </w:num>
   <w:num w:numId="17">
     <w:abstractNumId w:val="3"/>
   </w:num>
   <w:num w:numId="18">
-    <w:abstractNumId w:val="12"/>
+    <w:abstractNumId w:val="14"/>
   </w:num>
   <w:num w:numId="19">
     <w:abstractNumId w:val="0"/>
@@ -6874,7 +8157,16 @@
     <w:abstractNumId w:val="6"/>
   </w:num>
   <w:num w:numId="22">
-    <w:abstractNumId w:val="9"/>
+    <w:abstractNumId w:val="11"/>
+  </w:num>
+  <w:num w:numId="23">
+    <w:abstractNumId w:val="17"/>
+  </w:num>
+  <w:num w:numId="24">
+    <w:abstractNumId w:val="7"/>
+  </w:num>
+  <w:num w:numId="25">
+    <w:abstractNumId w:val="8"/>
   </w:num>
 </w:numbering>
 </file>
@@ -7966,6 +9258,7 @@
   <w:rsids>
     <w:rsidRoot w:val="0024775A"/>
     <w:rsid w:val="0024775A"/>
+    <w:rsid w:val="00361E61"/>
   </w:rsids>
   <m:mathPr>
     <m:mathFont m:val="Cambria Math"/>
@@ -8146,6 +9439,7 @@
   <w:style w:type="paragraph" w:default="1" w:styleId="Normal">
     <w:name w:val="Normal"/>
     <w:qFormat/>
+    <w:rsid w:val="00361E61"/>
   </w:style>
   <w:style w:type="character" w:default="1" w:styleId="DefaultParagraphFont">
     <w:name w:val="Default Paragraph Font"/>
@@ -8180,7 +9474,7 @@
     <w:basedOn w:val="DefaultParagraphFont"/>
     <w:uiPriority w:val="99"/>
     <w:semiHidden/>
-    <w:rsid w:val="0024775A"/>
+    <w:rsid w:val="00361E61"/>
     <w:rPr>
       <w:color w:val="808080"/>
     </w:rPr>
@@ -8482,7 +9776,7 @@
 </file>
 
 <file path=customXml/itemProps1.xml><?xml version="1.0" encoding="utf-8"?>
-<ds:datastoreItem xmlns:ds="http://schemas.openxmlformats.org/officeDocument/2006/customXml" ds:itemID="{0F94BFA2-B172-4A4D-9EFF-564924D24E22}">
+<ds:datastoreItem xmlns:ds="http://schemas.openxmlformats.org/officeDocument/2006/customXml" ds:itemID="{5D489A48-EEA2-443F-AF52-E53239C80C2C}">
   <ds:schemaRefs>
     <ds:schemaRef ds:uri="http://schemas.openxmlformats.org/officeDocument/2006/bibliography"/>
   </ds:schemaRefs>

</xml_diff>

<commit_message>
updated all references; added program code to additional items at the end; updated many paragraphs
</commit_message>
<xml_diff>
--- a/belec_matija__primjena_rekurzivnih_algoritama_u_programiranju.docx
+++ b/belec_matija__primjena_rekurzivnih_algoritama_u_programiranju.docx
@@ -616,7 +616,7 @@
       <w:r>
         <w:fldChar w:fldCharType="separate"/>
       </w:r>
-      <w:hyperlink w:anchor="_Toc460972565" w:history="1">
+      <w:hyperlink w:anchor="_Toc461305596" w:history="1">
         <w:r>
           <w:rPr>
             <w:rStyle w:val="Hyperlink"/>
@@ -659,7 +659,7 @@
             <w:noProof/>
             <w:webHidden/>
           </w:rPr>
-          <w:instrText xml:space="preserve"> PAGEREF _Toc460972565 \h </w:instrText>
+          <w:instrText xml:space="preserve"> PAGEREF _Toc461305596 \h </w:instrText>
         </w:r>
         <w:r>
           <w:rPr>
@@ -700,7 +700,7 @@
           <w:szCs w:val="22"/>
         </w:rPr>
       </w:pPr>
-      <w:hyperlink w:anchor="_Toc460972566" w:history="1">
+      <w:hyperlink w:anchor="_Toc461305597" w:history="1">
         <w:r>
           <w:rPr>
             <w:rStyle w:val="Hyperlink"/>
@@ -743,7 +743,7 @@
             <w:noProof/>
             <w:webHidden/>
           </w:rPr>
-          <w:instrText xml:space="preserve"> PAGEREF _Toc460972566 \h </w:instrText>
+          <w:instrText xml:space="preserve"> PAGEREF _Toc461305597 \h </w:instrText>
         </w:r>
         <w:r>
           <w:rPr>
@@ -784,7 +784,7 @@
           <w:szCs w:val="22"/>
         </w:rPr>
       </w:pPr>
-      <w:hyperlink w:anchor="_Toc460972567" w:history="1">
+      <w:hyperlink w:anchor="_Toc461305598" w:history="1">
         <w:r>
           <w:rPr>
             <w:rStyle w:val="Hyperlink"/>
@@ -827,7 +827,7 @@
             <w:noProof/>
             <w:webHidden/>
           </w:rPr>
-          <w:instrText xml:space="preserve"> PAGEREF _Toc460972567 \h </w:instrText>
+          <w:instrText xml:space="preserve"> PAGEREF _Toc461305598 \h </w:instrText>
         </w:r>
         <w:r>
           <w:rPr>
@@ -868,7 +868,7 @@
           <w:szCs w:val="22"/>
         </w:rPr>
       </w:pPr>
-      <w:hyperlink w:anchor="_Toc460972568" w:history="1">
+      <w:hyperlink w:anchor="_Toc461305599" w:history="1">
         <w:r>
           <w:rPr>
             <w:rStyle w:val="Hyperlink"/>
@@ -911,7 +911,7 @@
             <w:noProof/>
             <w:webHidden/>
           </w:rPr>
-          <w:instrText xml:space="preserve"> PAGEREF _Toc460972568 \h </w:instrText>
+          <w:instrText xml:space="preserve"> PAGEREF _Toc461305599 \h </w:instrText>
         </w:r>
         <w:r>
           <w:rPr>
@@ -952,7 +952,7 @@
           <w:szCs w:val="22"/>
         </w:rPr>
       </w:pPr>
-      <w:hyperlink w:anchor="_Toc460972569" w:history="1">
+      <w:hyperlink w:anchor="_Toc461305600" w:history="1">
         <w:r>
           <w:rPr>
             <w:rStyle w:val="Hyperlink"/>
@@ -995,7 +995,7 @@
             <w:noProof/>
             <w:webHidden/>
           </w:rPr>
-          <w:instrText xml:space="preserve"> PAGEREF _Toc460972569 \h </w:instrText>
+          <w:instrText xml:space="preserve"> PAGEREF _Toc461305600 \h </w:instrText>
         </w:r>
         <w:r>
           <w:rPr>
@@ -1036,7 +1036,7 @@
           <w:szCs w:val="22"/>
         </w:rPr>
       </w:pPr>
-      <w:hyperlink w:anchor="_Toc460972570" w:history="1">
+      <w:hyperlink w:anchor="_Toc461305601" w:history="1">
         <w:r>
           <w:rPr>
             <w:rStyle w:val="Hyperlink"/>
@@ -1079,7 +1079,7 @@
             <w:noProof/>
             <w:webHidden/>
           </w:rPr>
-          <w:instrText xml:space="preserve"> PAGEREF _Toc460972570 \h </w:instrText>
+          <w:instrText xml:space="preserve"> PAGEREF _Toc461305601 \h </w:instrText>
         </w:r>
         <w:r>
           <w:rPr>
@@ -1120,7 +1120,7 @@
           <w:szCs w:val="22"/>
         </w:rPr>
       </w:pPr>
-      <w:hyperlink w:anchor="_Toc460972571" w:history="1">
+      <w:hyperlink w:anchor="_Toc461305602" w:history="1">
         <w:r>
           <w:rPr>
             <w:rStyle w:val="Hyperlink"/>
@@ -1163,7 +1163,7 @@
             <w:noProof/>
             <w:webHidden/>
           </w:rPr>
-          <w:instrText xml:space="preserve"> PAGEREF _Toc460972571 \h </w:instrText>
+          <w:instrText xml:space="preserve"> PAGEREF _Toc461305602 \h </w:instrText>
         </w:r>
         <w:r>
           <w:rPr>
@@ -1204,7 +1204,7 @@
           <w:szCs w:val="22"/>
         </w:rPr>
       </w:pPr>
-      <w:hyperlink w:anchor="_Toc460972572" w:history="1">
+      <w:hyperlink w:anchor="_Toc461305603" w:history="1">
         <w:r>
           <w:rPr>
             <w:rStyle w:val="Hyperlink"/>
@@ -1247,7 +1247,7 @@
             <w:noProof/>
             <w:webHidden/>
           </w:rPr>
-          <w:instrText xml:space="preserve"> PAGEREF _Toc460972572 \h </w:instrText>
+          <w:instrText xml:space="preserve"> PAGEREF _Toc461305603 \h </w:instrText>
         </w:r>
         <w:r>
           <w:rPr>
@@ -1288,7 +1288,7 @@
           <w:szCs w:val="22"/>
         </w:rPr>
       </w:pPr>
-      <w:hyperlink w:anchor="_Toc460972573" w:history="1">
+      <w:hyperlink w:anchor="_Toc461305604" w:history="1">
         <w:r>
           <w:rPr>
             <w:rStyle w:val="Hyperlink"/>
@@ -1331,7 +1331,7 @@
             <w:noProof/>
             <w:webHidden/>
           </w:rPr>
-          <w:instrText xml:space="preserve"> PAGEREF _Toc460972573 \h </w:instrText>
+          <w:instrText xml:space="preserve"> PAGEREF _Toc461305604 \h </w:instrText>
         </w:r>
         <w:r>
           <w:rPr>
@@ -1372,7 +1372,7 @@
           <w:szCs w:val="22"/>
         </w:rPr>
       </w:pPr>
-      <w:hyperlink w:anchor="_Toc460972574" w:history="1">
+      <w:hyperlink w:anchor="_Toc461305605" w:history="1">
         <w:r>
           <w:rPr>
             <w:rStyle w:val="Hyperlink"/>
@@ -1415,7 +1415,7 @@
             <w:noProof/>
             <w:webHidden/>
           </w:rPr>
-          <w:instrText xml:space="preserve"> PAGEREF _Toc460972574 \h </w:instrText>
+          <w:instrText xml:space="preserve"> PAGEREF _Toc461305605 \h </w:instrText>
         </w:r>
         <w:r>
           <w:rPr>
@@ -1456,7 +1456,7 @@
           <w:szCs w:val="22"/>
         </w:rPr>
       </w:pPr>
-      <w:hyperlink w:anchor="_Toc460972575" w:history="1">
+      <w:hyperlink w:anchor="_Toc461305606" w:history="1">
         <w:r>
           <w:rPr>
             <w:rStyle w:val="Hyperlink"/>
@@ -1499,7 +1499,7 @@
             <w:noProof/>
             <w:webHidden/>
           </w:rPr>
-          <w:instrText xml:space="preserve"> PAGEREF _Toc460972575 \h </w:instrText>
+          <w:instrText xml:space="preserve"> PAGEREF _Toc461305606 \h </w:instrText>
         </w:r>
         <w:r>
           <w:rPr>
@@ -1540,7 +1540,7 @@
           <w:szCs w:val="22"/>
         </w:rPr>
       </w:pPr>
-      <w:hyperlink w:anchor="_Toc460972576" w:history="1">
+      <w:hyperlink w:anchor="_Toc461305607" w:history="1">
         <w:r>
           <w:rPr>
             <w:rStyle w:val="Hyperlink"/>
@@ -1583,7 +1583,7 @@
             <w:noProof/>
             <w:webHidden/>
           </w:rPr>
-          <w:instrText xml:space="preserve"> PAGEREF _Toc460972576 \h </w:instrText>
+          <w:instrText xml:space="preserve"> PAGEREF _Toc461305607 \h </w:instrText>
         </w:r>
         <w:r>
           <w:rPr>
@@ -1624,7 +1624,7 @@
           <w:szCs w:val="22"/>
         </w:rPr>
       </w:pPr>
-      <w:hyperlink w:anchor="_Toc460972577" w:history="1">
+      <w:hyperlink w:anchor="_Toc461305608" w:history="1">
         <w:r>
           <w:rPr>
             <w:rStyle w:val="Hyperlink"/>
@@ -1667,7 +1667,7 @@
             <w:noProof/>
             <w:webHidden/>
           </w:rPr>
-          <w:instrText xml:space="preserve"> PAGEREF _Toc460972577 \h </w:instrText>
+          <w:instrText xml:space="preserve"> PAGEREF _Toc461305608 \h </w:instrText>
         </w:r>
         <w:r>
           <w:rPr>
@@ -1708,7 +1708,7 @@
           <w:szCs w:val="22"/>
         </w:rPr>
       </w:pPr>
-      <w:hyperlink w:anchor="_Toc460972578" w:history="1">
+      <w:hyperlink w:anchor="_Toc461305609" w:history="1">
         <w:r>
           <w:rPr>
             <w:rStyle w:val="Hyperlink"/>
@@ -1751,7 +1751,7 @@
             <w:noProof/>
             <w:webHidden/>
           </w:rPr>
-          <w:instrText xml:space="preserve"> PAGEREF _Toc460972578 \h </w:instrText>
+          <w:instrText xml:space="preserve"> PAGEREF _Toc461305609 \h </w:instrText>
         </w:r>
         <w:r>
           <w:rPr>
@@ -1792,7 +1792,7 @@
           <w:szCs w:val="22"/>
         </w:rPr>
       </w:pPr>
-      <w:hyperlink w:anchor="_Toc460972579" w:history="1">
+      <w:hyperlink w:anchor="_Toc461305610" w:history="1">
         <w:r>
           <w:rPr>
             <w:rStyle w:val="Hyperlink"/>
@@ -1835,7 +1835,7 @@
             <w:noProof/>
             <w:webHidden/>
           </w:rPr>
-          <w:instrText xml:space="preserve"> PAGEREF _Toc460972579 \h </w:instrText>
+          <w:instrText xml:space="preserve"> PAGEREF _Toc461305610 \h </w:instrText>
         </w:r>
         <w:r>
           <w:rPr>
@@ -1876,7 +1876,7 @@
           <w:szCs w:val="22"/>
         </w:rPr>
       </w:pPr>
-      <w:hyperlink w:anchor="_Toc460972580" w:history="1">
+      <w:hyperlink w:anchor="_Toc461305611" w:history="1">
         <w:r>
           <w:rPr>
             <w:rStyle w:val="Hyperlink"/>
@@ -1919,7 +1919,7 @@
             <w:noProof/>
             <w:webHidden/>
           </w:rPr>
-          <w:instrText xml:space="preserve"> PAGEREF _Toc460972580 \h </w:instrText>
+          <w:instrText xml:space="preserve"> PAGEREF _Toc461305611 \h </w:instrText>
         </w:r>
         <w:r>
           <w:rPr>
@@ -1960,7 +1960,7 @@
           <w:szCs w:val="22"/>
         </w:rPr>
       </w:pPr>
-      <w:hyperlink w:anchor="_Toc460972581" w:history="1">
+      <w:hyperlink w:anchor="_Toc461305612" w:history="1">
         <w:r>
           <w:rPr>
             <w:rStyle w:val="Hyperlink"/>
@@ -2003,7 +2003,7 @@
             <w:noProof/>
             <w:webHidden/>
           </w:rPr>
-          <w:instrText xml:space="preserve"> PAGEREF _Toc460972581 \h </w:instrText>
+          <w:instrText xml:space="preserve"> PAGEREF _Toc461305612 \h </w:instrText>
         </w:r>
         <w:r>
           <w:rPr>
@@ -2044,7 +2044,7 @@
           <w:szCs w:val="22"/>
         </w:rPr>
       </w:pPr>
-      <w:hyperlink w:anchor="_Toc460972582" w:history="1">
+      <w:hyperlink w:anchor="_Toc461305613" w:history="1">
         <w:r>
           <w:rPr>
             <w:rStyle w:val="Hyperlink"/>
@@ -2087,7 +2087,7 @@
             <w:noProof/>
             <w:webHidden/>
           </w:rPr>
-          <w:instrText xml:space="preserve"> PAGEREF _Toc460972582 \h </w:instrText>
+          <w:instrText xml:space="preserve"> PAGEREF _Toc461305613 \h </w:instrText>
         </w:r>
         <w:r>
           <w:rPr>
@@ -2128,7 +2128,7 @@
           <w:szCs w:val="22"/>
         </w:rPr>
       </w:pPr>
-      <w:hyperlink w:anchor="_Toc460972583" w:history="1">
+      <w:hyperlink w:anchor="_Toc461305614" w:history="1">
         <w:r>
           <w:rPr>
             <w:rStyle w:val="Hyperlink"/>
@@ -2171,7 +2171,7 @@
             <w:noProof/>
             <w:webHidden/>
           </w:rPr>
-          <w:instrText xml:space="preserve"> PAGEREF _Toc460972583 \h </w:instrText>
+          <w:instrText xml:space="preserve"> PAGEREF _Toc461305614 \h </w:instrText>
         </w:r>
         <w:r>
           <w:rPr>
@@ -2212,7 +2212,7 @@
           <w:szCs w:val="22"/>
         </w:rPr>
       </w:pPr>
-      <w:hyperlink w:anchor="_Toc460972584" w:history="1">
+      <w:hyperlink w:anchor="_Toc461305615" w:history="1">
         <w:r>
           <w:rPr>
             <w:rStyle w:val="Hyperlink"/>
@@ -2255,7 +2255,7 @@
             <w:noProof/>
             <w:webHidden/>
           </w:rPr>
-          <w:instrText xml:space="preserve"> PAGEREF _Toc460972584 \h </w:instrText>
+          <w:instrText xml:space="preserve"> PAGEREF _Toc461305615 \h </w:instrText>
         </w:r>
         <w:r>
           <w:rPr>
@@ -2275,7 +2275,7 @@
             <w:noProof/>
             <w:webHidden/>
           </w:rPr>
-          <w:t>15</w:t>
+          <w:t>16</w:t>
         </w:r>
         <w:r>
           <w:rPr>
@@ -2296,7 +2296,7 @@
           <w:szCs w:val="22"/>
         </w:rPr>
       </w:pPr>
-      <w:hyperlink w:anchor="_Toc460972585" w:history="1">
+      <w:hyperlink w:anchor="_Toc461305616" w:history="1">
         <w:r>
           <w:rPr>
             <w:rStyle w:val="Hyperlink"/>
@@ -2339,7 +2339,7 @@
             <w:noProof/>
             <w:webHidden/>
           </w:rPr>
-          <w:instrText xml:space="preserve"> PAGEREF _Toc460972585 \h </w:instrText>
+          <w:instrText xml:space="preserve"> PAGEREF _Toc461305616 \h </w:instrText>
         </w:r>
         <w:r>
           <w:rPr>
@@ -2359,7 +2359,7 @@
             <w:noProof/>
             <w:webHidden/>
           </w:rPr>
-          <w:t>16</w:t>
+          <w:t>17</w:t>
         </w:r>
         <w:r>
           <w:rPr>
@@ -2383,7 +2383,7 @@
           <w:szCs w:val="22"/>
         </w:rPr>
       </w:pPr>
-      <w:hyperlink w:anchor="_Toc460972586" w:history="1">
+      <w:hyperlink w:anchor="_Toc461305617" w:history="1">
         <w:r>
           <w:rPr>
             <w:rStyle w:val="Hyperlink"/>
@@ -2427,7 +2427,7 @@
             <w:noProof/>
             <w:webHidden/>
           </w:rPr>
-          <w:instrText xml:space="preserve"> PAGEREF _Toc460972586 \h </w:instrText>
+          <w:instrText xml:space="preserve"> PAGEREF _Toc461305617 \h </w:instrText>
         </w:r>
         <w:r>
           <w:rPr>
@@ -2447,7 +2447,7 @@
             <w:noProof/>
             <w:webHidden/>
           </w:rPr>
-          <w:t>17</w:t>
+          <w:t>18</w:t>
         </w:r>
         <w:r>
           <w:rPr>
@@ -2471,7 +2471,7 @@
           <w:szCs w:val="22"/>
         </w:rPr>
       </w:pPr>
-      <w:hyperlink w:anchor="_Toc460972587" w:history="1">
+      <w:hyperlink w:anchor="_Toc461305618" w:history="1">
         <w:r>
           <w:rPr>
             <w:rStyle w:val="Hyperlink"/>
@@ -2494,7 +2494,7 @@
             <w:noProof/>
             <w:shd w:val="clear" w:color="auto" w:fill="FFFFFF"/>
           </w:rPr>
-          <w:t>Popis slika</w:t>
+          <w:t>Programski kodovi</w:t>
         </w:r>
         <w:r>
           <w:rPr>
@@ -2515,7 +2515,7 @@
             <w:noProof/>
             <w:webHidden/>
           </w:rPr>
-          <w:instrText xml:space="preserve"> PAGEREF _Toc460972587 \h </w:instrText>
+          <w:instrText xml:space="preserve"> PAGEREF _Toc461305618 \h </w:instrText>
         </w:r>
         <w:r>
           <w:rPr>
@@ -2535,7 +2535,358 @@
             <w:noProof/>
             <w:webHidden/>
           </w:rPr>
-          <w:t>17</w:t>
+          <w:t>18</w:t>
+        </w:r>
+        <w:r>
+          <w:rPr>
+            <w:noProof/>
+            <w:webHidden/>
+          </w:rPr>
+          <w:fldChar w:fldCharType="end"/>
+        </w:r>
+      </w:hyperlink>
+    </w:p>
+    <w:p>
+      <w:pPr>
+        <w:pStyle w:val="TOC3"/>
+        <w:tabs>
+          <w:tab w:val="left" w:pos="1540"/>
+        </w:tabs>
+        <w:rPr>
+          <w:rFonts w:asciiTheme="minorHAnsi" w:eastAsiaTheme="minorEastAsia" w:hAnsiTheme="minorHAnsi" w:cstheme="minorBidi"/>
+          <w:noProof/>
+          <w:sz w:val="22"/>
+          <w:szCs w:val="22"/>
+        </w:rPr>
+      </w:pPr>
+      <w:hyperlink w:anchor="_Toc461305619" w:history="1">
+        <w:r>
+          <w:rPr>
+            <w:rStyle w:val="Hyperlink"/>
+            <w:noProof/>
+          </w:rPr>
+          <w:t>10.1.1.</w:t>
+        </w:r>
+        <w:r>
+          <w:rPr>
+            <w:rFonts w:asciiTheme="minorHAnsi" w:eastAsiaTheme="minorEastAsia" w:hAnsiTheme="minorHAnsi" w:cstheme="minorBidi"/>
+            <w:noProof/>
+            <w:sz w:val="22"/>
+            <w:szCs w:val="22"/>
+          </w:rPr>
+          <w:tab/>
+        </w:r>
+        <w:r>
+          <w:rPr>
+            <w:rStyle w:val="Hyperlink"/>
+            <w:noProof/>
+            <w:shd w:val="clear" w:color="auto" w:fill="FFFFFF"/>
+          </w:rPr>
+          <w:t>Faktorijel</w:t>
+        </w:r>
+        <w:r>
+          <w:rPr>
+            <w:noProof/>
+            <w:webHidden/>
+          </w:rPr>
+          <w:tab/>
+        </w:r>
+        <w:r>
+          <w:rPr>
+            <w:noProof/>
+            <w:webHidden/>
+          </w:rPr>
+          <w:fldChar w:fldCharType="begin"/>
+        </w:r>
+        <w:r>
+          <w:rPr>
+            <w:noProof/>
+            <w:webHidden/>
+          </w:rPr>
+          <w:instrText xml:space="preserve"> PAGEREF _Toc461305619 \h </w:instrText>
+        </w:r>
+        <w:r>
+          <w:rPr>
+            <w:noProof/>
+            <w:webHidden/>
+          </w:rPr>
+        </w:r>
+        <w:r>
+          <w:rPr>
+            <w:noProof/>
+            <w:webHidden/>
+          </w:rPr>
+          <w:fldChar w:fldCharType="separate"/>
+        </w:r>
+        <w:r>
+          <w:rPr>
+            <w:noProof/>
+            <w:webHidden/>
+          </w:rPr>
+          <w:t>18</w:t>
+        </w:r>
+        <w:r>
+          <w:rPr>
+            <w:noProof/>
+            <w:webHidden/>
+          </w:rPr>
+          <w:fldChar w:fldCharType="end"/>
+        </w:r>
+      </w:hyperlink>
+    </w:p>
+    <w:p>
+      <w:pPr>
+        <w:pStyle w:val="TOC4"/>
+        <w:tabs>
+          <w:tab w:val="left" w:pos="1780"/>
+        </w:tabs>
+        <w:rPr>
+          <w:rFonts w:asciiTheme="minorHAnsi" w:eastAsiaTheme="minorEastAsia" w:hAnsiTheme="minorHAnsi" w:cstheme="minorBidi"/>
+          <w:noProof/>
+          <w:sz w:val="22"/>
+          <w:szCs w:val="22"/>
+        </w:rPr>
+      </w:pPr>
+      <w:hyperlink w:anchor="_Toc461305620" w:history="1">
+        <w:r>
+          <w:rPr>
+            <w:rStyle w:val="Hyperlink"/>
+            <w:noProof/>
+          </w:rPr>
+          <w:t>10.1.1.1.</w:t>
+        </w:r>
+        <w:r>
+          <w:rPr>
+            <w:rFonts w:asciiTheme="minorHAnsi" w:eastAsiaTheme="minorEastAsia" w:hAnsiTheme="minorHAnsi" w:cstheme="minorBidi"/>
+            <w:noProof/>
+            <w:sz w:val="22"/>
+            <w:szCs w:val="22"/>
+          </w:rPr>
+          <w:tab/>
+        </w:r>
+        <w:r>
+          <w:rPr>
+            <w:rStyle w:val="Hyperlink"/>
+            <w:noProof/>
+            <w:shd w:val="clear" w:color="auto" w:fill="FFFFFF"/>
+          </w:rPr>
+          <w:t>Faktorijel – rekurzivni algoritam (faktorijel.cpp)</w:t>
+        </w:r>
+        <w:r>
+          <w:rPr>
+            <w:noProof/>
+            <w:webHidden/>
+          </w:rPr>
+          <w:tab/>
+        </w:r>
+        <w:r>
+          <w:rPr>
+            <w:noProof/>
+            <w:webHidden/>
+          </w:rPr>
+          <w:fldChar w:fldCharType="begin"/>
+        </w:r>
+        <w:r>
+          <w:rPr>
+            <w:noProof/>
+            <w:webHidden/>
+          </w:rPr>
+          <w:instrText xml:space="preserve"> PAGEREF _Toc461305620 \h </w:instrText>
+        </w:r>
+        <w:r>
+          <w:rPr>
+            <w:noProof/>
+            <w:webHidden/>
+          </w:rPr>
+        </w:r>
+        <w:r>
+          <w:rPr>
+            <w:noProof/>
+            <w:webHidden/>
+          </w:rPr>
+          <w:fldChar w:fldCharType="separate"/>
+        </w:r>
+        <w:r>
+          <w:rPr>
+            <w:noProof/>
+            <w:webHidden/>
+          </w:rPr>
+          <w:t>18</w:t>
+        </w:r>
+        <w:r>
+          <w:rPr>
+            <w:noProof/>
+            <w:webHidden/>
+          </w:rPr>
+          <w:fldChar w:fldCharType="end"/>
+        </w:r>
+      </w:hyperlink>
+    </w:p>
+    <w:p>
+      <w:pPr>
+        <w:pStyle w:val="TOC4"/>
+        <w:tabs>
+          <w:tab w:val="left" w:pos="1780"/>
+        </w:tabs>
+        <w:rPr>
+          <w:rFonts w:asciiTheme="minorHAnsi" w:eastAsiaTheme="minorEastAsia" w:hAnsiTheme="minorHAnsi" w:cstheme="minorBidi"/>
+          <w:noProof/>
+          <w:sz w:val="22"/>
+          <w:szCs w:val="22"/>
+        </w:rPr>
+      </w:pPr>
+      <w:hyperlink w:anchor="_Toc461305621" w:history="1">
+        <w:r>
+          <w:rPr>
+            <w:rStyle w:val="Hyperlink"/>
+            <w:noProof/>
+          </w:rPr>
+          <w:t>10.1.1.2.</w:t>
+        </w:r>
+        <w:r>
+          <w:rPr>
+            <w:rFonts w:asciiTheme="minorHAnsi" w:eastAsiaTheme="minorEastAsia" w:hAnsiTheme="minorHAnsi" w:cstheme="minorBidi"/>
+            <w:noProof/>
+            <w:sz w:val="22"/>
+            <w:szCs w:val="22"/>
+          </w:rPr>
+          <w:tab/>
+        </w:r>
+        <w:r>
+          <w:rPr>
+            <w:rStyle w:val="Hyperlink"/>
+            <w:noProof/>
+          </w:rPr>
+          <w:t>Faktorijel – iterativni algoritam (faktorijel_iter.cpp)</w:t>
+        </w:r>
+        <w:r>
+          <w:rPr>
+            <w:noProof/>
+            <w:webHidden/>
+          </w:rPr>
+          <w:tab/>
+        </w:r>
+        <w:r>
+          <w:rPr>
+            <w:noProof/>
+            <w:webHidden/>
+          </w:rPr>
+          <w:fldChar w:fldCharType="begin"/>
+        </w:r>
+        <w:r>
+          <w:rPr>
+            <w:noProof/>
+            <w:webHidden/>
+          </w:rPr>
+          <w:instrText xml:space="preserve"> PAGEREF _Toc461305621 \h </w:instrText>
+        </w:r>
+        <w:r>
+          <w:rPr>
+            <w:noProof/>
+            <w:webHidden/>
+          </w:rPr>
+        </w:r>
+        <w:r>
+          <w:rPr>
+            <w:noProof/>
+            <w:webHidden/>
+          </w:rPr>
+          <w:fldChar w:fldCharType="separate"/>
+        </w:r>
+        <w:r>
+          <w:rPr>
+            <w:noProof/>
+            <w:webHidden/>
+          </w:rPr>
+          <w:t>18</w:t>
+        </w:r>
+        <w:r>
+          <w:rPr>
+            <w:noProof/>
+            <w:webHidden/>
+          </w:rPr>
+          <w:fldChar w:fldCharType="end"/>
+        </w:r>
+      </w:hyperlink>
+    </w:p>
+    <w:p>
+      <w:pPr>
+        <w:pStyle w:val="TOC3"/>
+        <w:tabs>
+          <w:tab w:val="left" w:pos="1540"/>
+        </w:tabs>
+        <w:rPr>
+          <w:rFonts w:asciiTheme="minorHAnsi" w:eastAsiaTheme="minorEastAsia" w:hAnsiTheme="minorHAnsi" w:cstheme="minorBidi"/>
+          <w:noProof/>
+          <w:sz w:val="22"/>
+          <w:szCs w:val="22"/>
+        </w:rPr>
+      </w:pPr>
+      <w:hyperlink w:anchor="_Toc461305622" w:history="1">
+        <w:r>
+          <w:rPr>
+            <w:rStyle w:val="Hyperlink"/>
+            <w:noProof/>
+          </w:rPr>
+          <w:t>10.1.2.</w:t>
+        </w:r>
+        <w:r>
+          <w:rPr>
+            <w:rFonts w:asciiTheme="minorHAnsi" w:eastAsiaTheme="minorEastAsia" w:hAnsiTheme="minorHAnsi" w:cstheme="minorBidi"/>
+            <w:noProof/>
+            <w:sz w:val="22"/>
+            <w:szCs w:val="22"/>
+          </w:rPr>
+          <w:tab/>
+        </w:r>
+        <w:r>
+          <w:rPr>
+            <w:rStyle w:val="Hyperlink"/>
+            <w:noProof/>
+            <w:shd w:val="clear" w:color="auto" w:fill="FFFFFF"/>
+          </w:rPr>
+          <w:t>Fibonaccijev niz (fibo.cpp)</w:t>
+        </w:r>
+        <w:r>
+          <w:rPr>
+            <w:noProof/>
+            <w:webHidden/>
+          </w:rPr>
+          <w:tab/>
+        </w:r>
+        <w:r>
+          <w:rPr>
+            <w:noProof/>
+            <w:webHidden/>
+          </w:rPr>
+          <w:fldChar w:fldCharType="begin"/>
+        </w:r>
+        <w:r>
+          <w:rPr>
+            <w:noProof/>
+            <w:webHidden/>
+          </w:rPr>
+          <w:instrText xml:space="preserve"> PAGEREF _Toc461305622 \h </w:instrText>
+        </w:r>
+        <w:r>
+          <w:rPr>
+            <w:noProof/>
+            <w:webHidden/>
+          </w:rPr>
+        </w:r>
+        <w:r>
+          <w:rPr>
+            <w:noProof/>
+            <w:webHidden/>
+          </w:rPr>
+          <w:fldChar w:fldCharType="separate"/>
+        </w:r>
+        <w:r>
+          <w:rPr>
+            <w:noProof/>
+            <w:webHidden/>
+          </w:rPr>
+          <w:t>18</w:t>
         </w:r>
         <w:r>
           <w:rPr>
@@ -2574,7 +2925,7 @@
       <w:pPr>
         <w:pStyle w:val="FOINaslov1"/>
       </w:pPr>
-      <w:bookmarkStart w:id="1" w:name="_Toc460972565"/>
+      <w:bookmarkStart w:id="1" w:name="_Toc461305596"/>
       <w:r>
         <w:lastRenderedPageBreak/>
         <w:t>Uvod</w:t>
@@ -2680,7 +3031,7 @@
       <w:pPr>
         <w:pStyle w:val="FOINaslov1"/>
       </w:pPr>
-      <w:bookmarkStart w:id="2" w:name="_Toc460972566"/>
+      <w:bookmarkStart w:id="2" w:name="_Toc461305597"/>
       <w:r>
         <w:lastRenderedPageBreak/>
         <w:t>Matematička indukcija</w:t>
@@ -2873,12 +3224,31 @@
       <w:r>
         <w:br w:type="column"/>
       </w:r>
-      <w:bookmarkStart w:id="3" w:name="_Toc460972567"/>
+      <w:bookmarkStart w:id="3" w:name="_Toc461305598"/>
       <w:r>
         <w:lastRenderedPageBreak/>
         <w:t>Rekurzija</w:t>
       </w:r>
       <w:bookmarkEnd w:id="3"/>
+    </w:p>
+    <w:p>
+      <w:pPr>
+        <w:pStyle w:val="Paragraphdefaultstyle"/>
+      </w:pPr>
+    </w:p>
+    <w:p>
+      <w:pPr>
+        <w:pStyle w:val="Paragraphdefaultstyle"/>
+      </w:pPr>
+      <w:r>
+        <w:t xml:space="preserve">Definicija rekurzije se sastoji od dva dijela. Prvi dio je baza rekurzije, kojim se prekida rekurzija i predstavlja osnovni element, odnosno riješenje kojim se riješavaju svi ostali problemi kod rekurzivnog riješavanja problema. Drugi dio je sam korak rekurzije kojim se definira kako se ponavlja riješavanje određenog problema ponovnim kreiranjem novog rekurzivnog koraka sve do bazičnog rješenja, odnosno baze rekurzije (Drozdek, </w:t>
+      </w:r>
+      <w:r>
+        <w:t>2013)</w:t>
+      </w:r>
+      <w:r>
+        <w:t>.</w:t>
+      </w:r>
     </w:p>
     <w:p>
       <w:pPr>
@@ -2944,7 +3314,7 @@
       <w:pPr>
         <w:pStyle w:val="FOINaslov2"/>
       </w:pPr>
-      <w:bookmarkStart w:id="4" w:name="_Toc460972568"/>
+      <w:bookmarkStart w:id="4" w:name="_Toc461305599"/>
       <w:r>
         <w:t xml:space="preserve">Rekurzija u programskom jeziku </w:t>
       </w:r>
@@ -3039,7 +3409,7 @@
       <w:pPr>
         <w:pStyle w:val="FOINaslov2"/>
       </w:pPr>
-      <w:bookmarkStart w:id="5" w:name="_Toc460972569"/>
+      <w:bookmarkStart w:id="5" w:name="_Toc461305600"/>
       <w:r>
         <w:t>Programski stog</w:t>
       </w:r>
@@ -3058,6 +3428,7 @@
         <w:pStyle w:val="Paragraphdefaultstyle"/>
       </w:pPr>
       <w:r>
+        <w:lastRenderedPageBreak/>
         <w:t>Pošto je programski stog veoma ograničen na standardnim računalima, važno je pravilno odrediti za koje sve moguće ulazne argumente će se rekurzivna funkcija moći koristiti, a za koje će se, ukoliko je potrebno, ipak morati napraviti iterativno riješenje problema.</w:t>
       </w:r>
     </w:p>
@@ -3081,12 +3452,11 @@
         <w:rPr>
           <w:noProof/>
         </w:rPr>
-        <w:lastRenderedPageBreak/>
         <w:drawing>
           <wp:inline distT="0" distB="0" distL="0" distR="0">
-            <wp:extent cx="4448175" cy="3841606"/>
-            <wp:effectExtent l="19050" t="0" r="9525" b="0"/>
-            <wp:docPr id="3" name="Picture 2" descr="9UshP.png"/>
+            <wp:extent cx="4895600" cy="4082904"/>
+            <wp:effectExtent l="19050" t="0" r="250" b="0"/>
+            <wp:docPr id="4" name="Picture 3" descr="59 PM.png"/>
             <wp:cNvGraphicFramePr>
               <a:graphicFrameLocks xmlns:a="http://schemas.openxmlformats.org/drawingml/2006/main" noChangeAspect="1"/>
             </wp:cNvGraphicFramePr>
@@ -3094,7 +3464,7 @@
               <a:graphicData uri="http://schemas.openxmlformats.org/drawingml/2006/picture">
                 <pic:pic xmlns:pic="http://schemas.openxmlformats.org/drawingml/2006/picture">
                   <pic:nvPicPr>
-                    <pic:cNvPr id="0" name="9UshP.png"/>
+                    <pic:cNvPr id="0" name="59 PM.png"/>
                     <pic:cNvPicPr/>
                   </pic:nvPicPr>
                   <pic:blipFill>
@@ -3106,7 +3476,7 @@
                   <pic:spPr>
                     <a:xfrm>
                       <a:off x="0" y="0"/>
-                      <a:ext cx="4448175" cy="3841606"/>
+                      <a:ext cx="4894065" cy="4081624"/>
                     </a:xfrm>
                     <a:prstGeom prst="rect">
                       <a:avLst/>
@@ -3137,9 +3507,18 @@
         </w:r>
       </w:fldSimple>
       <w:r>
-        <w:t xml:space="preserve"> Programski stog</w:t>
+        <w:t xml:space="preserve"> Programski sto</w:t>
       </w:r>
       <w:bookmarkEnd w:id="6"/>
+      <w:r>
+        <w:t>g (</w:t>
+      </w:r>
+      <w:r>
+        <w:t>Drozdek, 2013</w:t>
+      </w:r>
+      <w:r>
+        <w:t>)</w:t>
+      </w:r>
     </w:p>
     <w:p>
       <w:pPr>
@@ -3169,7 +3548,7 @@
       <w:pPr>
         <w:pStyle w:val="FOINaslov1"/>
       </w:pPr>
-      <w:bookmarkStart w:id="7" w:name="_Toc460972570"/>
+      <w:bookmarkStart w:id="7" w:name="_Toc461305601"/>
       <w:r>
         <w:lastRenderedPageBreak/>
         <w:t>„Školski“ primjeri rekurzija</w:t>
@@ -3188,7 +3567,7 @@
       <w:pPr>
         <w:pStyle w:val="FOINaslov2"/>
       </w:pPr>
-      <w:bookmarkStart w:id="8" w:name="_Toc460972571"/>
+      <w:bookmarkStart w:id="8" w:name="_Toc461305602"/>
       <w:r>
         <w:t>Faktorijel</w:t>
       </w:r>
@@ -3464,7 +3843,7 @@
       <w:pPr>
         <w:pStyle w:val="FOINaslov2"/>
       </w:pPr>
-      <w:bookmarkStart w:id="9" w:name="_Toc460972572"/>
+      <w:bookmarkStart w:id="9" w:name="_Toc461305603"/>
       <w:r>
         <w:lastRenderedPageBreak/>
         <w:t>Fibonaccijev niz</w:t>
@@ -3484,16 +3863,34 @@
         <w:pStyle w:val="Paragraphdefaultstyle"/>
       </w:pPr>
       <w:r>
-        <w:t>Sam fibonaccijev niz spominje se od 1202. i vezan je uz osobu Leonardo Pisano (Leonardo of Pisa). Navedena je osoba autor knjige Liber Abbaci u kojoj je postavio zadatak: „Koliko zečeva se može umnož</w:t>
+        <w:t>Sam fibonaccijev niz spominje se od 1202. i vezan je uz osobu Leonardo Pisano (Leonardo of Pisa)</w:t>
+      </w:r>
+      <w:r>
+        <w:t>, poznatiji pod nadimkom Fibonacci</w:t>
+      </w:r>
+      <w:r>
+        <w:t xml:space="preserve">. </w:t>
+      </w:r>
+      <w:r>
+        <w:t>Europski matematičar Fibonacci</w:t>
+      </w:r>
+      <w:r>
+        <w:t xml:space="preserve"> autor knjige Liber Abbaci u kojoj je postavio zadatak: „Koliko zečeva se može umnož</w:t>
       </w:r>
       <w:r>
         <w:t>iti od samo jednog para zečeva u godini</w:t>
       </w:r>
       <w:r>
-        <w:t>?“.</w:t>
-      </w:r>
-      <w:r>
-        <w:t xml:space="preserve"> Europski matematičar Fibonacci dao je mnoge članke vezane uz navedeni niz u aritmetici i geometriji. </w:t>
+        <w:t>?“</w:t>
+      </w:r>
+      <w:r>
+        <w:t xml:space="preserve"> tokom sljedećih godina d</w:t>
+      </w:r>
+      <w:r>
+        <w:t>ao je mnoge članke vezane uz navedeni niz u aritmetici i</w:t>
+      </w:r>
+      <w:r>
+        <w:t xml:space="preserve"> geometriji </w:t>
       </w:r>
       <w:r>
         <w:t>(</w:t>
@@ -3746,27 +4143,6 @@
         <w:pStyle w:val="programksikod"/>
       </w:pPr>
       <w:r>
-        <w:t>// g++ fibo.cpp -o fibo.out</w:t>
-      </w:r>
-    </w:p>
-    <w:p>
-      <w:pPr>
-        <w:pStyle w:val="programksikod"/>
-      </w:pPr>
-      <w:r>
-        <w:t>#include &lt;iostream&gt;</w:t>
-      </w:r>
-    </w:p>
-    <w:p>
-      <w:pPr>
-        <w:pStyle w:val="programksikod"/>
-      </w:pPr>
-    </w:p>
-    <w:p>
-      <w:pPr>
-        <w:pStyle w:val="programksikod"/>
-      </w:pPr>
-      <w:r>
         <w:t>long long fibo(unsigned int n) {</w:t>
       </w:r>
     </w:p>
@@ -3788,61 +4164,8 @@
     </w:p>
     <w:p>
       <w:pPr>
-        <w:pStyle w:val="programksikod"/>
-      </w:pPr>
-    </w:p>
-    <w:p>
-      <w:pPr>
-        <w:pStyle w:val="programksikod"/>
-      </w:pPr>
-      <w:r>
-        <w:t>int main(){</w:t>
-      </w:r>
-    </w:p>
-    <w:p>
-      <w:pPr>
-        <w:pStyle w:val="programksikod"/>
-      </w:pPr>
-      <w:r>
-        <w:lastRenderedPageBreak/>
-        <w:t xml:space="preserve">    int n;</w:t>
-      </w:r>
-    </w:p>
-    <w:p>
-      <w:pPr>
-        <w:pStyle w:val="programksikod"/>
-      </w:pPr>
-      <w:r>
-        <w:t xml:space="preserve">    do std::cin &gt;&gt; n; while(n&lt;0);</w:t>
-      </w:r>
-    </w:p>
-    <w:p>
-      <w:pPr>
-        <w:pStyle w:val="programksikod"/>
-      </w:pPr>
-      <w:r>
-        <w:t xml:space="preserve">    std::cout &lt;&lt; fibo(n) &lt;&lt; std::endl;</w:t>
-      </w:r>
-    </w:p>
-    <w:p>
-      <w:pPr>
-        <w:pStyle w:val="programksikod"/>
-      </w:pPr>
-      <w:r>
-        <w:t xml:space="preserve">    return 0;</w:t>
-      </w:r>
-    </w:p>
-    <w:p>
-      <w:pPr>
-        <w:pStyle w:val="programksikod"/>
-      </w:pPr>
-      <w:r>
-        <w:t>}</w:t>
-      </w:r>
-    </w:p>
-    <w:p>
-      <w:pPr>
         <w:pStyle w:val="Paragraphdefaultstyle"/>
+        <w:ind w:firstLine="0"/>
         <w:rPr>
           <w:sz w:val="36"/>
         </w:rPr>
@@ -3855,7 +4178,7 @@
       <w:pPr>
         <w:pStyle w:val="FOINaslov1"/>
       </w:pPr>
-      <w:bookmarkStart w:id="12" w:name="_Toc460972573"/>
+      <w:bookmarkStart w:id="12" w:name="_Toc461305604"/>
       <w:r>
         <w:lastRenderedPageBreak/>
         <w:t>Algoritmi podijeli pa vladaj</w:t>
@@ -3874,7 +4197,7 @@
       <w:pPr>
         <w:pStyle w:val="FOINaslov2"/>
       </w:pPr>
-      <w:bookmarkStart w:id="13" w:name="_Toc460972574"/>
+      <w:bookmarkStart w:id="13" w:name="_Toc461305605"/>
       <w:r>
         <w:t>Algoritmi s</w:t>
       </w:r>
@@ -3989,7 +4312,7 @@
       <w:pPr>
         <w:pStyle w:val="FOINaslov3"/>
       </w:pPr>
-      <w:bookmarkStart w:id="14" w:name="_Toc460972575"/>
+      <w:bookmarkStart w:id="14" w:name="_Toc461305606"/>
       <w:r>
         <w:t>Quick sort</w:t>
       </w:r>
@@ -4000,13 +4323,40 @@
         <w:pStyle w:val="Paragraphdefaultstyle"/>
       </w:pPr>
       <w:r>
-        <w:t>Algoritam sortiranja quick sort je vrlo popularan u većini programskih jezika kao standardni način sortiranja elemenata unutar određenog polja, odnosno liste</w:t>
+        <w:t>Metoda sortiranja quick sort je izumljena 1962. od strane autora C. A. R. Hoare koji je dao odličan primjer u analizi algoritama. Navedena metoda sortiranja je u općoj upotrebi kod većine programskih jezika</w:t>
+      </w:r>
+      <w:r>
+        <w:t xml:space="preserve"> pa je sama analiza metode značajna</w:t>
+      </w:r>
+      <w:r>
+        <w:t xml:space="preserve"> (Sedgewick i Flajolet, </w:t>
+      </w:r>
+      <w:r>
+        <w:t>2013)</w:t>
       </w:r>
       <w:r>
         <w:t>.</w:t>
       </w:r>
-      <w:r>
-        <w:t xml:space="preserve"> Uglavnom se radi o jednoj od „poboljšanih“ varijanta quick sort-a gdje se polje, umjesto na standardnih 2 dijela, dijeli na 3 dijela.</w:t>
+    </w:p>
+    <w:p>
+      <w:pPr>
+        <w:pStyle w:val="Paragraphdefaultstyle"/>
+      </w:pPr>
+      <w:r>
+        <w:t>Kao što je navedeno, a</w:t>
+      </w:r>
+      <w:r>
+        <w:t>lgoritam sortiranja quick sort je vrlo popularan u većini programskih jezika kao standardni način sortiranja elemenata unutar određenog polja, odnosno liste</w:t>
+      </w:r>
+      <w:r>
+        <w:t>.</w:t>
+      </w:r>
+      <w:r>
+        <w:t xml:space="preserve"> Uglavnom se radi o jednoj od „poboljšanih“ varijanta quick sort-a gdje se polje, </w:t>
+      </w:r>
+      <w:r>
+        <w:lastRenderedPageBreak/>
+        <w:t>umjesto na standardnih 2 dijela, dijeli na 3 dijela.</w:t>
       </w:r>
       <w:r>
         <w:t xml:space="preserve"> U ovom radu ću se ograničiti na klasičan algoritam quick sort sortiranja i koristit ću samostalno napisan programski kod u programskom jeziku C/C++ kao primjer programskog riješenja navedenog sortiranja.</w:t>
@@ -4017,7 +4367,6 @@
         <w:pStyle w:val="Paragraphdefaultstyle"/>
       </w:pPr>
       <w:r>
-        <w:lastRenderedPageBreak/>
         <w:t>Za početak, ukratko o samom quick sort sortiranju.</w:t>
       </w:r>
       <w:r>
@@ -4225,7 +4574,11 @@
         <w:pStyle w:val="Paragraphdefaultstyle"/>
       </w:pPr>
       <w:r>
-        <w:t>Na samom kraju programskog riješenja vidljiv je i sam poziv navedene funkcije qs. Prvi argument funkcije je polje (točnije pokazivač na prvi element polja), drugi argument je indeks prvog elementa polja (ili dijela polja koji se želi sortirati), te posljednji, treći argument je indeks zadnjeg elementa polja (ili dijela polja koji se želi sortirati).</w:t>
+        <w:t xml:space="preserve">Na samom kraju programskog riješenja vidljiv je i sam poziv navedene funkcije qs. Prvi argument funkcije je polje (točnije pokazivač na prvi element polja), drugi argument je </w:t>
+      </w:r>
+      <w:r>
+        <w:lastRenderedPageBreak/>
+        <w:t>indeks prvog elementa polja (ili dijela polja koji se želi sortirati), te posljednji, treći argument je indeks zadnjeg elementa polja (ili dijela polja koji se želi sortirati).</w:t>
       </w:r>
     </w:p>
     <w:p>
@@ -4233,7 +4586,6 @@
         <w:pStyle w:val="Paragraphdefaultstyle"/>
       </w:pPr>
       <w:r>
-        <w:lastRenderedPageBreak/>
         <w:t>Pošto se kod soritiranja polja kao referntna brzina algoritma uzima najgori slučaj, a u ovom slučaju to je obrnuto sortirano polje (silazno sortirani elementi). Važno je primjetiti da, navedeno programsko riješenje, uzima prvi element dijela polja kao „pivot“ element. Naime, postoji nekoliko različitih implementacija algoritma gdje se na različiti način odabire „pivot“ element. Neki od načina su sljedeći:</w:t>
       </w:r>
     </w:p>
@@ -4430,7 +4782,7 @@
       <w:pPr>
         <w:pStyle w:val="FOINaslov3"/>
       </w:pPr>
-      <w:bookmarkStart w:id="15" w:name="_Toc460972576"/>
+      <w:bookmarkStart w:id="15" w:name="_Toc461305607"/>
       <w:r>
         <w:t>Merge sort</w:t>
       </w:r>
@@ -4449,7 +4801,11 @@
         <w:pStyle w:val="Paragraphdefaultstyle"/>
       </w:pPr>
       <w:r>
-        <w:t>Ovaj algoritam može se opisati pomoću dva dijela algoritma, prvi dio je dijeljenje polja na dva podjednaka dijela sve dok polje ima elemenata. Drugi dio algoritma je spajanje po dva dijela natrag u jedan dio polja na način da se elementi iz jednog i drugog dijela polja uzimaju prema veličini. Takvim spajanjem polja se dobiva novo polje koje ima svoje elemente sortirane.</w:t>
+        <w:t xml:space="preserve">Ovaj algoritam može se opisati pomoću dva dijela algoritma, prvi dio je dijeljenje polja na dva podjednaka dijela sve dok polje ima elemenata. Drugi dio algoritma je spajanje po dva dijela natrag u jedan dio polja na način da se elementi iz jednog i drugog dijela polja </w:t>
+      </w:r>
+      <w:r>
+        <w:lastRenderedPageBreak/>
+        <w:t>uzimaju prema veličini. Takvim spajanjem polja se dobiva novo polje koje ima svoje elemente sortirane.</w:t>
       </w:r>
     </w:p>
     <w:p>
@@ -4457,7 +4813,6 @@
         <w:pStyle w:val="Paragraphdefaultstyle"/>
       </w:pPr>
       <w:r>
-        <w:lastRenderedPageBreak/>
         <w:t>Ovdje se nalazi primjer programskog riješenja sortiranja spajanjem:</w:t>
       </w:r>
     </w:p>
@@ -4727,7 +5082,7 @@
       <w:pPr>
         <w:pStyle w:val="FOINaslov2"/>
       </w:pPr>
-      <w:bookmarkStart w:id="16" w:name="_Toc460972577"/>
+      <w:bookmarkStart w:id="16" w:name="_Toc461305608"/>
       <w:r>
         <w:t>Algoritmi pretraživanja</w:t>
       </w:r>
@@ -4738,18 +5093,15 @@
         <w:pStyle w:val="Paragraphdefaultstyle"/>
       </w:pPr>
       <w:r>
-        <w:t xml:space="preserve">U algoritmima pretraživanja također se može naći i algoritama koji koriste metodu  „podijeli pa ovladaj“. Iako se iterativni algoritmi mogu lako prebaciti u rekurzivne, postoji standardni algoritam pretraživanja naziva binarno pretraživanje koji se jednostavnije </w:t>
-      </w:r>
-      <w:r>
         <w:lastRenderedPageBreak/>
-        <w:t>implementira rekurzivno nego iterativno (iako je iterativni pristup gledajući sa aspekta memorije svakako manje zahtjevan nego rekurzivni).</w:t>
+        <w:t>U algoritmima pretraživanja također se može naći i algoritama koji koriste metodu  „podijeli pa ovladaj“. Iako se iterativni algoritmi mogu lako prebaciti u rekurzivne, postoji standardni algoritam pretraživanja naziva binarno pretraživanje koji se jednostavnije implementira rekurzivno nego iterativno (iako je iterativni pristup gledajući sa aspekta memorije svakako manje zahtjevan nego rekurzivni).</w:t>
       </w:r>
     </w:p>
     <w:p>
       <w:pPr>
         <w:pStyle w:val="FOINaslov3"/>
       </w:pPr>
-      <w:bookmarkStart w:id="17" w:name="_Toc460972578"/>
+      <w:bookmarkStart w:id="17" w:name="_Toc461305609"/>
       <w:r>
         <w:t>Binarno pretraživanj</w:t>
       </w:r>
@@ -4776,6 +5128,90 @@
       </w:r>
       <w:r>
         <w:t>Ukoliko je traženi element jednak središnjem elementu tada je element pronađen u polju. Ukoliko je vrijednost traženog elementa manja od vrijednosti središnjeg elementa daljnja potraga za elementom nastavlja se nad prvim (lijevim) dijelom polja na isti princip kao i u prvom slučaju: odredi se središnji element i polje se time podijeli na dva dijela pa se radi navedena usporedba ponovo. Ukoliko je vrijednost traženog elementa veća od vrijednosti središnjeg elementa tada se traženje na isti princip ponavlja na drugom (desnom) dijelu polja. Takvo se rekurzivno traženje ponavlja sve dok se ne pronađe element ili dijelu polja ponestane elemenata što sugerira na to da traženi element u polju ne postoji.</w:t>
+      </w:r>
+    </w:p>
+    <w:p>
+      <w:pPr>
+        <w:pStyle w:val="Paragraphdefaultstyle"/>
+      </w:pPr>
+      <w:r>
+        <w:t>Binarno pretraživanje je brzi algoritam pretraživanja sortiranog p</w:t>
+      </w:r>
+      <w:r>
+        <w:t xml:space="preserve">olja </w:t>
+      </w:r>
+      <w:r>
+        <w:t>ključeva</w:t>
+      </w:r>
+      <w:r>
+        <w:rPr>
+          <w:rStyle w:val="FootnoteReference"/>
+        </w:rPr>
+        <w:footnoteReference w:id="4"/>
+      </w:r>
+      <w:r>
+        <w:t>. Traženje ključa</w:t>
+      </w:r>
+      <w:r>
+        <w:t xml:space="preserve"> u polju se svodi na usporedbu traženog ključa sa vrijednošću srednjeg elementa polja. Ukoliko je traženi ključ manji tada se isti nalazi u prvoj polovici polja, a ako nije tada se traži u drugoj polovici polja. Rekurzivnim ponavljanjem navedenog traženja ključa dolazi se do velike razlike u brzini algoritma jer se traženje ključa smanjuje na ukupno </w:t>
+      </w:r>
+      <m:oMath>
+        <m:func>
+          <m:funcPr>
+            <m:ctrlPr>
+              <w:rPr>
+                <w:rFonts w:ascii="Cambria Math" w:hAnsi="Cambria Math"/>
+                <w:i/>
+              </w:rPr>
+            </m:ctrlPr>
+          </m:funcPr>
+          <m:fName>
+            <m:r>
+              <m:rPr>
+                <m:sty m:val="p"/>
+              </m:rPr>
+              <w:rPr>
+                <w:rFonts w:ascii="Cambria Math" w:hAnsi="Cambria Math"/>
+              </w:rPr>
+              <m:t>log</m:t>
+            </m:r>
+          </m:fName>
+          <m:e>
+            <m:r>
+              <w:rPr>
+                <w:rFonts w:ascii="Cambria Math" w:hAnsi="Cambria Math"/>
+              </w:rPr>
+              <m:t>n</m:t>
+            </m:r>
+          </m:e>
+        </m:func>
+      </m:oMath>
+      <w:r>
+        <w:t xml:space="preserve"> usporedbi</w:t>
+      </w:r>
+      <w:r>
+        <w:t xml:space="preserve"> (</w:t>
+      </w:r>
+      <w:r>
+        <w:rPr>
+          <w:rFonts w:cstheme="minorHAnsi"/>
+          <w:shd w:val="clear" w:color="auto" w:fill="FFFFFF"/>
+        </w:rPr>
+        <w:t xml:space="preserve">Skiena, </w:t>
+      </w:r>
+      <w:r>
+        <w:rPr>
+          <w:rFonts w:cstheme="minorHAnsi"/>
+          <w:shd w:val="clear" w:color="auto" w:fill="FFFFFF"/>
+        </w:rPr>
+        <w:t>2008)</w:t>
+      </w:r>
+      <w:r>
+        <w:rPr>
+          <w:rFonts w:cstheme="minorHAnsi"/>
+          <w:shd w:val="clear" w:color="auto" w:fill="FFFFFF"/>
+        </w:rPr>
+        <w:t>.</w:t>
       </w:r>
     </w:p>
     <w:p>
@@ -4822,6 +5258,7 @@
         </w:numPr>
       </w:pPr>
       <w:r>
+        <w:lastRenderedPageBreak/>
         <w:t>Ako nema elemenata u polju, odnosno dijelu polja, vrati -1 (što predstavlja da traženi element, odnosno njegova vrijednost nije pronađena u polju). Završi pretraživanje.</w:t>
       </w:r>
     </w:p>
@@ -4866,7 +5303,6 @@
         <w:pStyle w:val="Paragraphdefaultstyle"/>
       </w:pPr>
       <w:r>
-        <w:lastRenderedPageBreak/>
         <w:t>Postoji nekoliko varijanti algoritma ovisno o željenoj implementaciji: algoritam može vratiti vrijednost tipa bool, odnosno podatak da li se traženi element nalazi u polju ili ne, a može se implementirati i verzija u kojoj se vraća vrijednost -1 ako traženi element ne postoji u polju, odnosno indeks elementa u polju ako je isti pronađen.</w:t>
       </w:r>
     </w:p>
@@ -4956,7 +5392,7 @@
       <w:pPr>
         <w:pStyle w:val="FOINaslov1"/>
       </w:pPr>
-      <w:bookmarkStart w:id="18" w:name="_Toc460972579"/>
+      <w:bookmarkStart w:id="18" w:name="_Toc461305610"/>
       <w:r>
         <w:lastRenderedPageBreak/>
         <w:t>Pohlepni algoritmi</w:t>
@@ -4968,7 +5404,10 @@
         <w:pStyle w:val="Paragraphdefaultstyle"/>
       </w:pPr>
       <w:r>
-        <w:t xml:space="preserve">Pohlepni algoritmi su algoritmi kod kojih se u svakom koraku algoritma traži optimalno riješenje za lokalni problem. Takvim određivanjem „najboljeg“ odabira kod svakog koraka pokušava doći do konačnog optimalnog riješenja kako se rekurzivni koraci ponavljaju. </w:t>
+        <w:t>Pohlepni algoritmi su algoritmi kod kojih se u svakom koraku algoritma traži optimalno riješenje za lokalni problem. Takvim određivanjem „najboljeg“ odabira kod svakog koraka pokušava doći do konačnog optimalnog riješenja kako s</w:t>
+      </w:r>
+      <w:r>
+        <w:t xml:space="preserve">e rekurzivni koraci ponavljaju </w:t>
       </w:r>
       <w:r>
         <w:t>(</w:t>
@@ -4998,7 +5437,7 @@
       <w:pPr>
         <w:pStyle w:val="FOINaslov2"/>
       </w:pPr>
-      <w:bookmarkStart w:id="19" w:name="_Toc460972580"/>
+      <w:bookmarkStart w:id="19" w:name="_Toc461305611"/>
       <w:r>
         <w:t>Vraćanje ostatka novca</w:t>
       </w:r>
@@ -5016,7 +5455,7 @@
       <w:pPr>
         <w:pStyle w:val="FOINaslov2"/>
       </w:pPr>
-      <w:bookmarkStart w:id="20" w:name="_Toc460972581"/>
+      <w:bookmarkStart w:id="20" w:name="_Toc461305612"/>
       <w:r>
         <w:t>Rastavljanje broja na egipatske razlomke</w:t>
       </w:r>
@@ -5047,10 +5486,19 @@
       <w:pPr>
         <w:pStyle w:val="FOINaslov1"/>
       </w:pPr>
-      <w:bookmarkStart w:id="21" w:name="_Toc460972582"/>
+      <w:bookmarkStart w:id="21" w:name="_Toc461305613"/>
       <w:r>
         <w:lastRenderedPageBreak/>
-        <w:t>Metoda pretraživanja s vraćanjem</w:t>
+        <w:t>Metoda</w:t>
+      </w:r>
+      <w:r>
+        <w:t xml:space="preserve"> </w:t>
+      </w:r>
+      <w:r>
+        <w:t>pretraživanja</w:t>
+      </w:r>
+      <w:r>
+        <w:t xml:space="preserve"> s vraćanjem</w:t>
       </w:r>
       <w:bookmarkEnd w:id="21"/>
     </w:p>
@@ -5059,14 +5507,43 @@
         <w:pStyle w:val="Paragraphdefaultstyle"/>
       </w:pPr>
       <w:r>
-        <w:t>T.</w:t>
+        <w:t>Metoda pretraživanja s vraćanjem (</w:t>
+      </w:r>
+      <w:r>
+        <w:rPr>
+          <w:i/>
+        </w:rPr>
+        <w:t>engl. backtrack algorithm</w:t>
+      </w:r>
+      <w:r>
+        <w:t>) je</w:t>
+      </w:r>
+      <w:r>
+        <w:t xml:space="preserve"> specijalna ver</w:t>
+      </w:r>
+      <w:r>
+        <w:t>zija rekurzivnog algoritma gdje se može tražiti više zadovoljavajućih riješenja prema početnim parametrima.</w:t>
+      </w:r>
+      <w:r>
+        <w:t xml:space="preserve"> </w:t>
+      </w:r>
+      <w:r>
+        <w:t>Svakim korakom ovakve vrste algoritma uklanjaju se potencijalna riješenja čim se dođe do saznanja da neko određeno riješenje više nije u granicama zadanih parametara.</w:t>
+      </w:r>
+    </w:p>
+    <w:p>
+      <w:pPr>
+        <w:pStyle w:val="Paragraphdefaultstyle"/>
+      </w:pPr>
+      <w:r>
+        <w:t>Jedan od poznatijih problema kod pretraživanja s vraćanjem je problem N-kraljica. Ovaj problem je detaljno obrađen u slijedećem poglavlju.</w:t>
       </w:r>
     </w:p>
     <w:p>
       <w:pPr>
         <w:pStyle w:val="FOINaslov2"/>
       </w:pPr>
-      <w:bookmarkStart w:id="22" w:name="_Toc460972583"/>
+      <w:bookmarkStart w:id="22" w:name="_Toc461305614"/>
       <w:r>
         <w:t>Problem N-kraljica</w:t>
       </w:r>
@@ -5077,7 +5554,48 @@
         <w:pStyle w:val="Paragraphdefaultstyle"/>
       </w:pPr>
       <w:r>
-        <w:t>Problem N-kraljica možemo riješiti pomoću rekurzivnog algoritma s vraćanjem</w:t>
+        <w:t>Problema 8-kraljica predstavljen je</w:t>
+      </w:r>
+      <w:r>
+        <w:t xml:space="preserve"> 1848 i istražen je od strane nekoliko poznatih matematičara uključujući C. F. Gauss-a. Cilj problema je bio postaviti osam kraljica na standardnu šahovsku ploču 8x8 na takav način da niti jedna kraljica ne napada bilo koju drugu</w:t>
+      </w:r>
+      <w:r>
+        <w:t xml:space="preserve"> (</w:t>
+      </w:r>
+      <w:r>
+        <w:t>Takefuji,</w:t>
+      </w:r>
+      <w:r>
+        <w:t xml:space="preserve"> </w:t>
+      </w:r>
+      <w:r>
+        <w:t>1992</w:t>
+      </w:r>
+      <w:r>
+        <w:t>).</w:t>
+      </w:r>
+    </w:p>
+    <w:p>
+      <w:pPr>
+        <w:pStyle w:val="Paragraphdefaultstyle"/>
+      </w:pPr>
+      <w:r>
+        <w:t>Ovdje uzimamo malo širi problem koji se odnosni na N</w:t>
+      </w:r>
+      <w:r>
+        <w:t>-kraljica</w:t>
+      </w:r>
+      <w:r>
+        <w:t xml:space="preserve"> umjesto fiksno određenih osam kraljica.</w:t>
+      </w:r>
+      <w:r>
+        <w:t xml:space="preserve"> </w:t>
+      </w:r>
+      <w:r>
+        <w:t xml:space="preserve">Problem </w:t>
+      </w:r>
+      <w:r>
+        <w:t>možemo riješiti pomoću rekurzivnog algoritma s vraćanjem</w:t>
       </w:r>
       <w:r>
         <w:t>.</w:t>
@@ -5164,14 +5682,41 @@
         <w:t>ekurzivno pronalaženje pozicija kraljica za N=4</w:t>
       </w:r>
       <w:bookmarkEnd w:id="24"/>
+      <w:r>
+        <w:t xml:space="preserve"> kraljice</w:t>
+      </w:r>
+      <w:r>
+        <w:rPr>
+          <w:rStyle w:val="FootnoteReference"/>
+        </w:rPr>
+        <w:footnoteReference w:id="5"/>
+      </w:r>
     </w:p>
     <w:p>
       <w:pPr>
         <w:pStyle w:val="Paragraphdefaultstyle"/>
       </w:pPr>
       <w:r>
+        <w:lastRenderedPageBreak/>
         <w:t>U nastavku slijedi primjer programskog koda koji riješava navedeni problem.</w:t>
       </w:r>
+      <w:r>
+        <w:t xml:space="preserve"> Programsko riješenje je napravljeno u programskom jeziku c++. Korišteno je jednodimenzionalno polje sa osam elemenata</w:t>
+      </w:r>
+      <w:r>
+        <w:t xml:space="preserve"> koje opsuje pozicije</w:t>
+      </w:r>
+      <w:r>
+        <w:t xml:space="preserve"> kraljica na ploči.</w:t>
+      </w:r>
+      <w:r>
+        <w:t xml:space="preserve"> Indeks elementa u polju predstavlja određeni stupac na ploči, dok vrijednost elementa polja određuje red na ploči. Zajedno, indeks elementa i vrijednost elementa, jednoznačno određuju poziciju kraljice na ploči.</w:t>
+      </w:r>
+    </w:p>
+    <w:p>
+      <w:pPr>
+        <w:pStyle w:val="Paragraphdefaultstyle"/>
+      </w:pPr>
     </w:p>
     <w:p>
       <w:pPr>
@@ -5180,7 +5725,7 @@
       <w:r>
         <w:br w:type="column"/>
       </w:r>
-      <w:bookmarkStart w:id="25" w:name="_Toc460972584"/>
+      <w:bookmarkStart w:id="25" w:name="_Toc461305615"/>
       <w:r>
         <w:lastRenderedPageBreak/>
         <w:t>Zaključak</w:t>
@@ -5251,7 +5796,7 @@
       <w:pPr>
         <w:pStyle w:val="FOINaslov1"/>
       </w:pPr>
-      <w:bookmarkStart w:id="26" w:name="_Toc460972585"/>
+      <w:bookmarkStart w:id="26" w:name="_Toc461305616"/>
       <w:r>
         <w:lastRenderedPageBreak/>
         <w:t>Literatura</w:t>
@@ -5293,7 +5838,7 @@
           <w:rFonts w:cstheme="minorHAnsi"/>
           <w:shd w:val="clear" w:color="auto" w:fill="FFFFFF"/>
         </w:rPr>
-        <w:t>Del Tongo L (2008.</w:t>
+        <w:t>Del Tongo L (2008</w:t>
       </w:r>
       <w:r>
         <w:rPr>
@@ -5348,14 +5893,7 @@
           <w:rFonts w:cstheme="minorHAnsi"/>
           <w:shd w:val="clear" w:color="auto" w:fill="FFFFFF"/>
         </w:rPr>
-        <w:t>*</w:t>
-      </w:r>
-      <w:r>
-        <w:rPr>
-          <w:rFonts w:cstheme="minorHAnsi"/>
-          <w:shd w:val="clear" w:color="auto" w:fill="FFFFFF"/>
-        </w:rPr>
-        <w:t>Drozdek A (2013.</w:t>
+        <w:t>Drozdek A (2013</w:t>
       </w:r>
       <w:r>
         <w:rPr>
@@ -5393,7 +5931,7 @@
           <w:rFonts w:cstheme="minorHAnsi"/>
           <w:shd w:val="clear" w:color="auto" w:fill="FFFFFF"/>
         </w:rPr>
-        <w:t>) Art of Computer Programming, Volume 3</w:t>
+        <w:t>) Art of Computer Programming</w:t>
       </w:r>
     </w:p>
     <w:p>
@@ -5417,21 +5955,21 @@
           <w:rFonts w:cstheme="minorHAnsi"/>
           <w:shd w:val="clear" w:color="auto" w:fill="FFFFFF"/>
         </w:rPr>
-        <w:t>*</w:t>
+        <w:t>Sedgewick R, Flajolet P (2013</w:t>
       </w:r>
       <w:r>
         <w:rPr>
           <w:rFonts w:cstheme="minorHAnsi"/>
           <w:shd w:val="clear" w:color="auto" w:fill="FFFFFF"/>
         </w:rPr>
-        <w:t>Sedgewick R, Flajolet P (2013.</w:t>
+        <w:t>) An Introductio</w:t>
       </w:r>
       <w:r>
         <w:rPr>
           <w:rFonts w:cstheme="minorHAnsi"/>
           <w:shd w:val="clear" w:color="auto" w:fill="FFFFFF"/>
         </w:rPr>
-        <w:t>) An Introduction to the Analysis of Algorithms.</w:t>
+        <w:t>n to the Analysis of Algorithms</w:t>
       </w:r>
     </w:p>
     <w:p>
@@ -5455,50 +5993,74 @@
           <w:rFonts w:cstheme="minorHAnsi"/>
           <w:shd w:val="clear" w:color="auto" w:fill="FFFFFF"/>
         </w:rPr>
-        <w:t>*</w:t>
+        <w:t>Skiena S S (2008</w:t>
       </w:r>
       <w:r>
         <w:rPr>
           <w:rFonts w:cstheme="minorHAnsi"/>
           <w:shd w:val="clear" w:color="auto" w:fill="FFFFFF"/>
         </w:rPr>
-        <w:t>Skiena S S (2008</w:t>
+        <w:t>) The Algorithm Design Manua</w:t>
       </w:r>
       <w:r>
         <w:rPr>
           <w:rFonts w:cstheme="minorHAnsi"/>
           <w:shd w:val="clear" w:color="auto" w:fill="FFFFFF"/>
         </w:rPr>
-        <w:t>.</w:t>
-      </w:r>
-      <w:r>
+        <w:t>l</w:t>
+      </w:r>
+    </w:p>
+    <w:p>
+      <w:pPr>
+        <w:pStyle w:val="ListParagraph"/>
+        <w:numPr>
+          <w:ilvl w:val="0"/>
+          <w:numId w:val="6"/>
+        </w:numPr>
+        <w:spacing w:before="120" w:after="120"/>
+        <w:ind w:left="425" w:hanging="425"/>
+        <w:contextualSpacing w:val="0"/>
+        <w:jc w:val="both"/>
         <w:rPr>
           <w:rFonts w:cstheme="minorHAnsi"/>
           <w:shd w:val="clear" w:color="auto" w:fill="FFFFFF"/>
         </w:rPr>
-        <w:t>) The Algorithm Design Manua</w:t>
-      </w:r>
+      </w:pPr>
       <w:r>
         <w:rPr>
           <w:rFonts w:cstheme="minorHAnsi"/>
           <w:shd w:val="clear" w:color="auto" w:fill="FFFFFF"/>
         </w:rPr>
-        <w:t>l</w:t>
-      </w:r>
-    </w:p>
-    <w:p>
-      <w:pPr>
-        <w:spacing w:after="200" w:line="276" w:lineRule="auto"/>
+        <w:t>Takefuji</w:t>
+      </w:r>
+      <w:r>
         <w:rPr>
           <w:rFonts w:cstheme="minorHAnsi"/>
           <w:shd w:val="clear" w:color="auto" w:fill="FFFFFF"/>
         </w:rPr>
-      </w:pPr>
+        <w:t xml:space="preserve"> Y</w:t>
+      </w:r>
       <w:r>
         <w:rPr>
           <w:rFonts w:cstheme="minorHAnsi"/>
           <w:shd w:val="clear" w:color="auto" w:fill="FFFFFF"/>
         </w:rPr>
+        <w:t xml:space="preserve"> (1992) Neural network parallel computing</w:t>
+      </w:r>
+    </w:p>
+    <w:p>
+      <w:pPr>
+        <w:spacing w:after="200" w:line="276" w:lineRule="auto"/>
+        <w:rPr>
+          <w:rFonts w:cstheme="minorHAnsi"/>
+          <w:shd w:val="clear" w:color="auto" w:fill="FFFFFF"/>
+        </w:rPr>
+      </w:pPr>
+      <w:r>
+        <w:rPr>
+          <w:rFonts w:cstheme="minorHAnsi"/>
+          <w:shd w:val="clear" w:color="auto" w:fill="FFFFFF"/>
+        </w:rPr>
         <w:br w:type="page"/>
       </w:r>
     </w:p>
@@ -5509,7 +6071,7 @@
           <w:shd w:val="clear" w:color="auto" w:fill="FFFFFF"/>
         </w:rPr>
       </w:pPr>
-      <w:bookmarkStart w:id="27" w:name="_Toc460972586"/>
+      <w:bookmarkStart w:id="27" w:name="_Toc461305617"/>
       <w:r>
         <w:rPr>
           <w:shd w:val="clear" w:color="auto" w:fill="FFFFFF"/>
@@ -5526,167 +6088,383 @@
           <w:shd w:val="clear" w:color="auto" w:fill="FFFFFF"/>
         </w:rPr>
       </w:pPr>
-      <w:bookmarkStart w:id="28" w:name="_Toc460972587"/>
+      <w:bookmarkStart w:id="28" w:name="_Toc461305618"/>
       <w:r>
         <w:rPr>
           <w:shd w:val="clear" w:color="auto" w:fill="FFFFFF"/>
         </w:rPr>
-        <w:t>Popis slika</w:t>
+        <w:t>Programski kodovi</w:t>
       </w:r>
       <w:bookmarkEnd w:id="28"/>
     </w:p>
     <w:p>
       <w:pPr>
-        <w:pStyle w:val="Paragraphdefaultstyle"/>
-        <w:numPr>
-          <w:ilvl w:val="0"/>
-          <w:numId w:val="28"/>
-        </w:numPr>
-        <w:jc w:val="left"/>
+        <w:pStyle w:val="FOINaslov3"/>
         <w:rPr>
           <w:shd w:val="clear" w:color="auto" w:fill="FFFFFF"/>
         </w:rPr>
       </w:pPr>
-      <w:fldSimple w:instr=" REF _Ref460967550 \h  \* MERGEFORMAT ">
-        <w:r>
-          <w:t xml:space="preserve">Slika </w:t>
-        </w:r>
-        <w:r>
-          <w:rPr>
-            <w:noProof/>
-          </w:rPr>
-          <w:t>1</w:t>
-        </w:r>
-        <w:r>
-          <w:t xml:space="preserve"> Programski stog</w:t>
-        </w:r>
-      </w:fldSimple>
+      <w:bookmarkStart w:id="29" w:name="_Toc461305619"/>
       <w:r>
         <w:rPr>
           <w:shd w:val="clear" w:color="auto" w:fill="FFFFFF"/>
         </w:rPr>
-        <w:t xml:space="preserve">, </w:t>
-      </w:r>
-      <w:hyperlink r:id="rId13" w:history="1">
-        <w:r>
-          <w:rPr>
-            <w:rStyle w:val="Hyperlink"/>
-            <w:shd w:val="clear" w:color="auto" w:fill="FFFFFF"/>
-          </w:rPr>
-          <w:t>http://i.stack.imgur.com/9UshP.png</w:t>
-        </w:r>
-      </w:hyperlink>
-      <w:r>
+        <w:t>Faktorijel</w:t>
+      </w:r>
+      <w:bookmarkEnd w:id="29"/>
+    </w:p>
+    <w:p>
+      <w:pPr>
+        <w:pStyle w:val="FOINaslov4"/>
         <w:rPr>
           <w:shd w:val="clear" w:color="auto" w:fill="FFFFFF"/>
         </w:rPr>
-        <w:t xml:space="preserve"> dostupno 06.09.2016.</w:t>
-      </w:r>
-    </w:p>
-    <w:p>
-      <w:pPr>
-        <w:pStyle w:val="Paragraphdefaultstyle"/>
-        <w:numPr>
-          <w:ilvl w:val="0"/>
-          <w:numId w:val="28"/>
-        </w:numPr>
-        <w:jc w:val="left"/>
+      </w:pPr>
+      <w:r>
         <w:rPr>
           <w:shd w:val="clear" w:color="auto" w:fill="FFFFFF"/>
         </w:rPr>
-      </w:pPr>
-      <w:fldSimple w:instr=" REF _Ref460967553 \h  \* MERGEFORMAT ">
-        <w:r>
-          <w:t xml:space="preserve">Slika </w:t>
-        </w:r>
-        <w:r>
-          <w:rPr>
-            <w:noProof/>
-          </w:rPr>
-          <w:t>2</w:t>
-        </w:r>
-        <w:r>
-          <w:t xml:space="preserve"> Fibonaccijev niz (zlatni rez)</w:t>
-        </w:r>
-      </w:fldSimple>
+        <w:t xml:space="preserve"> </w:t>
+      </w:r>
+      <w:bookmarkStart w:id="30" w:name="_Toc461305620"/>
       <w:r>
         <w:rPr>
           <w:shd w:val="clear" w:color="auto" w:fill="FFFFFF"/>
         </w:rPr>
-        <w:t xml:space="preserve">, </w:t>
-      </w:r>
-      <w:hyperlink r:id="rId14" w:history="1">
-        <w:r>
-          <w:rPr>
-            <w:rStyle w:val="Hyperlink"/>
-            <w:rFonts w:cstheme="minorHAnsi"/>
-            <w:shd w:val="clear" w:color="auto" w:fill="FFFFFF"/>
-          </w:rPr>
-          <w:t>https://fecdn-fractalenlighten.netdna-ssl.com/wp-content/uploads/2013/11/golden-ratio-fibonacci-sequence.jpg</w:t>
-        </w:r>
-      </w:hyperlink>
+        <w:t xml:space="preserve">Faktorijel – rekurzivni algoritam </w:t>
+      </w:r>
       <w:r>
         <w:rPr>
           <w:shd w:val="clear" w:color="auto" w:fill="FFFFFF"/>
         </w:rPr>
-        <w:t>, dostupno 4.9.2016.</w:t>
-      </w:r>
-    </w:p>
-    <w:p>
-      <w:pPr>
-        <w:pStyle w:val="Paragraphdefaultstyle"/>
-        <w:numPr>
-          <w:ilvl w:val="0"/>
-          <w:numId w:val="28"/>
-        </w:numPr>
-        <w:jc w:val="left"/>
+        <w:t>(faktorijel.cpp)</w:t>
+      </w:r>
+      <w:bookmarkEnd w:id="30"/>
+    </w:p>
+    <w:p>
+      <w:pPr>
+        <w:pStyle w:val="programksikod"/>
+      </w:pPr>
+      <w:r>
+        <w:t>// g++ faktorijel.cpp -o faktorijel.out</w:t>
+      </w:r>
+    </w:p>
+    <w:p>
+      <w:pPr>
+        <w:pStyle w:val="programksikod"/>
+      </w:pPr>
+      <w:r>
+        <w:t>#include &lt;iostream&gt;</w:t>
+      </w:r>
+    </w:p>
+    <w:p>
+      <w:pPr>
+        <w:pStyle w:val="programksikod"/>
+      </w:pPr>
+      <w:r>
+        <w:t>long long faktorijel(unsigned int n) {</w:t>
+      </w:r>
+    </w:p>
+    <w:p>
+      <w:pPr>
+        <w:pStyle w:val="programksikod"/>
+      </w:pPr>
+      <w:r>
+        <w:t xml:space="preserve">    return (n&gt;1 ? n * faktorijel(n-1) : 1);</w:t>
+      </w:r>
+    </w:p>
+    <w:p>
+      <w:pPr>
+        <w:pStyle w:val="programksikod"/>
+      </w:pPr>
+      <w:r>
+        <w:t>}</w:t>
+      </w:r>
+    </w:p>
+    <w:p>
+      <w:pPr>
+        <w:pStyle w:val="programksikod"/>
+      </w:pPr>
+      <w:r>
+        <w:t>int main(){</w:t>
+      </w:r>
+    </w:p>
+    <w:p>
+      <w:pPr>
+        <w:pStyle w:val="programksikod"/>
+      </w:pPr>
+      <w:r>
+        <w:t xml:space="preserve">    int n;</w:t>
+      </w:r>
+    </w:p>
+    <w:p>
+      <w:pPr>
+        <w:pStyle w:val="programksikod"/>
+      </w:pPr>
+      <w:r>
+        <w:t xml:space="preserve">    do std::cin &gt;&gt; n; while(n&lt;1);</w:t>
+      </w:r>
+    </w:p>
+    <w:p>
+      <w:pPr>
+        <w:pStyle w:val="programksikod"/>
+      </w:pPr>
+      <w:r>
+        <w:t xml:space="preserve">    std::cout &lt;&lt; faktorijel(n) &lt;&lt; std::endl;</w:t>
+      </w:r>
+    </w:p>
+    <w:p>
+      <w:pPr>
+        <w:pStyle w:val="programksikod"/>
+      </w:pPr>
+      <w:r>
+        <w:t xml:space="preserve">    return 0;</w:t>
+      </w:r>
+    </w:p>
+    <w:p>
+      <w:pPr>
+        <w:pStyle w:val="programksikod"/>
+      </w:pPr>
+      <w:r>
+        <w:t>}</w:t>
+      </w:r>
+    </w:p>
+    <w:p>
+      <w:pPr>
+        <w:pStyle w:val="FOINaslov4"/>
+      </w:pPr>
+      <w:r>
+        <w:t xml:space="preserve"> </w:t>
+      </w:r>
+      <w:bookmarkStart w:id="31" w:name="_Toc461305621"/>
+      <w:r>
+        <w:t xml:space="preserve">Faktorijel </w:t>
+      </w:r>
+      <w:r>
+        <w:t xml:space="preserve">– </w:t>
+      </w:r>
+      <w:r>
+        <w:t>iterativni algoritam (faktorijel_iter.cpp)</w:t>
+      </w:r>
+      <w:bookmarkEnd w:id="31"/>
+    </w:p>
+    <w:p>
+      <w:pPr>
+        <w:pStyle w:val="programksikod"/>
+      </w:pPr>
+      <w:r>
+        <w:t>// g++ faktorijel_iter.cpp -o faktorijel_iter.out</w:t>
+      </w:r>
+    </w:p>
+    <w:p>
+      <w:pPr>
+        <w:pStyle w:val="programksikod"/>
+      </w:pPr>
+      <w:r>
+        <w:t>#include &lt;iostream&gt;</w:t>
+      </w:r>
+    </w:p>
+    <w:p>
+      <w:pPr>
+        <w:pStyle w:val="programksikod"/>
+      </w:pPr>
+      <w:r>
+        <w:t>int main(){</w:t>
+      </w:r>
+    </w:p>
+    <w:p>
+      <w:pPr>
+        <w:pStyle w:val="programksikod"/>
+      </w:pPr>
+      <w:r>
+        <w:t xml:space="preserve">    int n;</w:t>
+      </w:r>
+    </w:p>
+    <w:p>
+      <w:pPr>
+        <w:pStyle w:val="programksikod"/>
+      </w:pPr>
+      <w:r>
+        <w:t xml:space="preserve">    do std::cin &gt;&gt; n; while(n&lt;1);</w:t>
+      </w:r>
+    </w:p>
+    <w:p>
+      <w:pPr>
+        <w:pStyle w:val="programksikod"/>
+      </w:pPr>
+      <w:r>
+        <w:t xml:space="preserve">    </w:t>
+      </w:r>
+    </w:p>
+    <w:p>
+      <w:pPr>
+        <w:pStyle w:val="programksikod"/>
+      </w:pPr>
+      <w:r>
+        <w:t xml:space="preserve">    long long f = 1;</w:t>
+      </w:r>
+    </w:p>
+    <w:p>
+      <w:pPr>
+        <w:pStyle w:val="programksikod"/>
+      </w:pPr>
+      <w:r>
+        <w:t xml:space="preserve">    for(int i=2; i&lt;=n; i++) {</w:t>
+      </w:r>
+    </w:p>
+    <w:p>
+      <w:pPr>
+        <w:pStyle w:val="programksikod"/>
+      </w:pPr>
+      <w:r>
+        <w:t xml:space="preserve">        f *= i;</w:t>
+      </w:r>
+    </w:p>
+    <w:p>
+      <w:pPr>
+        <w:pStyle w:val="programksikod"/>
+      </w:pPr>
+      <w:r>
+        <w:t xml:space="preserve">    }</w:t>
+      </w:r>
+    </w:p>
+    <w:p>
+      <w:pPr>
+        <w:pStyle w:val="programksikod"/>
+      </w:pPr>
+      <w:r>
+        <w:t xml:space="preserve">    std::cout &lt;&lt; f &lt;&lt; std::endl;</w:t>
+      </w:r>
+    </w:p>
+    <w:p>
+      <w:pPr>
+        <w:pStyle w:val="programksikod"/>
+      </w:pPr>
+      <w:r>
+        <w:t xml:space="preserve">    return 0;</w:t>
+      </w:r>
+    </w:p>
+    <w:p>
+      <w:pPr>
+        <w:pStyle w:val="programksikod"/>
+      </w:pPr>
+      <w:r>
+        <w:t>}</w:t>
+      </w:r>
+    </w:p>
+    <w:p>
+      <w:pPr>
+        <w:pStyle w:val="FOINaslov3"/>
         <w:rPr>
           <w:shd w:val="clear" w:color="auto" w:fill="FFFFFF"/>
         </w:rPr>
       </w:pPr>
-      <w:fldSimple w:instr=" REF _Ref460796506 \h  \* MERGEFORMAT ">
-        <w:r>
-          <w:t xml:space="preserve">Slika </w:t>
-        </w:r>
-        <w:r>
-          <w:rPr>
-            <w:noProof/>
-          </w:rPr>
-          <w:t>3</w:t>
-        </w:r>
-        <w:r>
-          <w:t xml:space="preserve"> Rekurzivno pronalaženje pozicija kraljica za N=4</w:t>
-        </w:r>
-      </w:fldSimple>
+      <w:bookmarkStart w:id="32" w:name="_Toc461305622"/>
       <w:r>
         <w:rPr>
           <w:shd w:val="clear" w:color="auto" w:fill="FFFFFF"/>
         </w:rPr>
-        <w:t xml:space="preserve">,      </w:t>
-      </w:r>
-      <w:hyperlink r:id="rId15" w:history="1">
-        <w:r>
-          <w:rPr>
-            <w:rStyle w:val="Hyperlink"/>
-          </w:rPr>
-          <w:t>http://ktiml.mff.cuni.cz/~bartak/constraints/images/backtrack.gif</w:t>
-        </w:r>
-      </w:hyperlink>
-      <w:r>
-        <w:t>, 3.9.2016.</w:t>
-      </w:r>
-      <w:r>
-        <w:t xml:space="preserve"> </w:t>
-      </w:r>
-    </w:p>
-    <w:p>
-      <w:pPr>
-        <w:pStyle w:val="ListParagraph"/>
-        <w:spacing w:before="120" w:after="120"/>
-        <w:ind w:left="1133"/>
-        <w:contextualSpacing w:val="0"/>
-        <w:jc w:val="both"/>
-      </w:pPr>
+        <w:t>Fibonaccijev niz (fibo.cpp)</w:t>
+      </w:r>
+      <w:bookmarkEnd w:id="32"/>
+    </w:p>
+    <w:p>
+      <w:pPr>
+        <w:pStyle w:val="programksikod"/>
+      </w:pPr>
+      <w:r>
+        <w:t>// g++ fibo.cpp -o fibo.out</w:t>
+      </w:r>
+    </w:p>
+    <w:p>
+      <w:pPr>
+        <w:pStyle w:val="programksikod"/>
+      </w:pPr>
+      <w:r>
+        <w:t>#include &lt;iostream&gt;</w:t>
+      </w:r>
+    </w:p>
+    <w:p>
+      <w:pPr>
+        <w:pStyle w:val="programksikod"/>
+      </w:pPr>
+    </w:p>
+    <w:p>
+      <w:pPr>
+        <w:pStyle w:val="programksikod"/>
+      </w:pPr>
+      <w:r>
+        <w:t>long long fibo(unsigned int n) {</w:t>
+      </w:r>
+    </w:p>
+    <w:p>
+      <w:pPr>
+        <w:pStyle w:val="programksikod"/>
+      </w:pPr>
+      <w:r>
+        <w:t xml:space="preserve">    return (n &gt; 1 ? fibo(n-1) + fibo(n-2) : n);</w:t>
+      </w:r>
+    </w:p>
+    <w:p>
+      <w:pPr>
+        <w:pStyle w:val="programksikod"/>
+      </w:pPr>
+      <w:r>
+        <w:t>}</w:t>
+      </w:r>
+    </w:p>
+    <w:p>
+      <w:pPr>
+        <w:pStyle w:val="programksikod"/>
+      </w:pPr>
+    </w:p>
+    <w:p>
+      <w:pPr>
+        <w:pStyle w:val="programksikod"/>
+      </w:pPr>
+      <w:r>
+        <w:t>int main(){</w:t>
+      </w:r>
+    </w:p>
+    <w:p>
+      <w:pPr>
+        <w:pStyle w:val="programksikod"/>
+      </w:pPr>
+      <w:r>
+        <w:t xml:space="preserve">    int n;</w:t>
+      </w:r>
+    </w:p>
+    <w:p>
+      <w:pPr>
+        <w:pStyle w:val="programksikod"/>
+      </w:pPr>
+      <w:r>
+        <w:t xml:space="preserve">    do std::cin &gt;&gt; n; while(n&lt;0);</w:t>
+      </w:r>
+    </w:p>
+    <w:p>
+      <w:pPr>
+        <w:pStyle w:val="programksikod"/>
+      </w:pPr>
+      <w:r>
+        <w:t xml:space="preserve">    std::cout &lt;&lt; fibo(n) &lt;&lt; std::endl;</w:t>
+      </w:r>
+    </w:p>
+    <w:p>
+      <w:pPr>
+        <w:pStyle w:val="programksikod"/>
+      </w:pPr>
+      <w:r>
+        <w:t xml:space="preserve">    return 0;</w:t>
+      </w:r>
+    </w:p>
+    <w:p>
+      <w:pPr>
+        <w:pStyle w:val="programksikod"/>
+      </w:pPr>
+      <w:r>
+        <w:t>}</w:t>
+      </w:r>
     </w:p>
     <w:p>
       <w:pPr>
@@ -5695,7 +6473,7 @@
       </w:pPr>
     </w:p>
     <w:sectPr>
-      <w:footerReference w:type="default" r:id="rId16"/>
+      <w:footerReference w:type="default" r:id="rId13"/>
       <w:pgSz w:w="11906" w:h="16838"/>
       <w:pgMar w:top="1417" w:right="1417" w:bottom="1417" w:left="1417" w:header="708" w:footer="708" w:gutter="0"/>
       <w:pgNumType w:start="1"/>
@@ -5788,7 +6566,7 @@
         <w:rPr>
           <w:noProof/>
         </w:rPr>
-        <w:t>17</w:t>
+        <w:t>18</w:t>
       </w:r>
     </w:fldSimple>
   </w:p>
@@ -5828,7 +6606,7 @@
         <w:footnoteRef/>
       </w:r>
       <w:r>
-        <w:t xml:space="preserve"> Navedeni repozitorij je dostupan na: </w:t>
+        <w:t xml:space="preserve"> Navedeni repozitorij je dostupan na </w:t>
       </w:r>
       <w:hyperlink r:id="rId1" w:history="1">
         <w:r>
@@ -5869,15 +6647,52 @@
           <w:t>https://fecdn-fractalenlighten.netdna-ssl.com/wp-content/uploads/2013/11/golden-ratio-fibonacci-sequence.jpg</w:t>
         </w:r>
       </w:hyperlink>
-      <w:r>
-        <w:t xml:space="preserve">, </w:t>
-      </w:r>
-      <w:r>
-        <w:rPr>
-          <w:shd w:val="clear" w:color="auto" w:fill="FFFFFF"/>
-        </w:rPr>
-        <w:t>dostupno 4.9.2016</w:t>
-      </w:r>
+    </w:p>
+  </w:footnote>
+  <w:footnote w:id="4">
+    <w:p>
+      <w:pPr>
+        <w:pStyle w:val="FootnoteText"/>
+      </w:pPr>
+      <w:r>
+        <w:rPr>
+          <w:rStyle w:val="FootnoteReference"/>
+        </w:rPr>
+        <w:footnoteRef/>
+      </w:r>
+      <w:r>
+        <w:t xml:space="preserve"> </w:t>
+      </w:r>
+      <w:r>
+        <w:t>Ključ u ovom kontekstu predstavlja samu vrijednost elementa u polju</w:t>
+      </w:r>
+    </w:p>
+  </w:footnote>
+  <w:footnote w:id="5">
+    <w:p>
+      <w:pPr>
+        <w:pStyle w:val="FootnoteText"/>
+      </w:pPr>
+      <w:r>
+        <w:rPr>
+          <w:rStyle w:val="FootnoteReference"/>
+        </w:rPr>
+        <w:footnoteRef/>
+      </w:r>
+      <w:r>
+        <w:t xml:space="preserve"> </w:t>
+      </w:r>
+      <w:r>
+        <w:t xml:space="preserve">Preuzeto sa </w:t>
+      </w:r>
+      <w:hyperlink r:id="rId3" w:history="1">
+        <w:r>
+          <w:rPr>
+            <w:rStyle w:val="Hyperlink"/>
+          </w:rPr>
+          <w:t>http://ktiml.mff.cuni.cz/~bartak/constraints/images/backtrack.gif</w:t>
+        </w:r>
+      </w:hyperlink>
     </w:p>
   </w:footnote>
 </w:footnotes>
@@ -9753,14 +10568,14 @@
     <w:uiPriority w:val="35"/>
     <w:unhideWhenUsed/>
     <w:qFormat/>
-    <w:rsid w:val="00CC6624"/>
+    <w:rsid w:val="00533E93"/>
     <w:pPr>
       <w:spacing w:after="200"/>
     </w:pPr>
     <w:rPr>
       <w:b/>
       <w:bCs/>
-      <w:color w:val="4F81BD" w:themeColor="accent1"/>
+      <w:color w:val="404040" w:themeColor="text1" w:themeTint="BF"/>
       <w:sz w:val="18"/>
       <w:szCs w:val="18"/>
     </w:rPr>
@@ -9804,6 +10619,330 @@
     </w:rPr>
   </w:style>
 </w:styles>
+</file>
+
+<file path=word/glossary/document.xml><?xml version="1.0" encoding="utf-8"?>
+<w:glossaryDocument xmlns:ve="http://schemas.openxmlformats.org/markup-compatibility/2006" xmlns:o="urn:schemas-microsoft-com:office:office" xmlns:r="http://schemas.openxmlformats.org/officeDocument/2006/relationships" xmlns:m="http://schemas.openxmlformats.org/officeDocument/2006/math" xmlns:v="urn:schemas-microsoft-com:vml" xmlns:wp="http://schemas.openxmlformats.org/drawingml/2006/wordprocessingDrawing" xmlns:w10="urn:schemas-microsoft-com:office:word" xmlns:w="http://schemas.openxmlformats.org/wordprocessingml/2006/main" xmlns:wne="http://schemas.microsoft.com/office/word/2006/wordml">
+  <w:docParts/>
+</w:glossaryDocument>
+</file>
+
+<file path=word/glossary/fontTable.xml><?xml version="1.0" encoding="utf-8"?>
+<w:fonts xmlns:r="http://schemas.openxmlformats.org/officeDocument/2006/relationships" xmlns:w="http://schemas.openxmlformats.org/wordprocessingml/2006/main">
+  <w:font w:name="Symbol">
+    <w:panose1 w:val="05050102010706020507"/>
+    <w:charset w:val="02"/>
+    <w:family w:val="roman"/>
+    <w:pitch w:val="variable"/>
+    <w:sig w:usb0="00000000" w:usb1="10000000" w:usb2="00000000" w:usb3="00000000" w:csb0="80000000" w:csb1="00000000"/>
+  </w:font>
+  <w:font w:name="Times New Roman">
+    <w:panose1 w:val="02020603050405020304"/>
+    <w:charset w:val="EE"/>
+    <w:family w:val="roman"/>
+    <w:pitch w:val="variable"/>
+    <w:sig w:usb0="E0002AFF" w:usb1="C0007841" w:usb2="00000009" w:usb3="00000000" w:csb0="000001FF" w:csb1="00000000"/>
+  </w:font>
+  <w:font w:name="Courier New">
+    <w:panose1 w:val="02070309020205020404"/>
+    <w:charset w:val="EE"/>
+    <w:family w:val="modern"/>
+    <w:pitch w:val="fixed"/>
+    <w:sig w:usb0="E0002AFF" w:usb1="C0007843" w:usb2="00000009" w:usb3="00000000" w:csb0="000001FF" w:csb1="00000000"/>
+  </w:font>
+  <w:font w:name="Wingdings">
+    <w:panose1 w:val="05000000000000000000"/>
+    <w:charset w:val="02"/>
+    <w:family w:val="auto"/>
+    <w:pitch w:val="variable"/>
+    <w:sig w:usb0="00000000" w:usb1="10000000" w:usb2="00000000" w:usb3="00000000" w:csb0="80000000" w:csb1="00000000"/>
+  </w:font>
+  <w:font w:name="Calibri">
+    <w:panose1 w:val="020F0502020204030204"/>
+    <w:charset w:val="EE"/>
+    <w:family w:val="swiss"/>
+    <w:pitch w:val="variable"/>
+    <w:sig w:usb0="E10002FF" w:usb1="4000ACFF" w:usb2="00000009" w:usb3="00000000" w:csb0="0000019F" w:csb1="00000000"/>
+  </w:font>
+  <w:font w:name="Cambria">
+    <w:panose1 w:val="02040503050406030204"/>
+    <w:charset w:val="EE"/>
+    <w:family w:val="roman"/>
+    <w:pitch w:val="variable"/>
+    <w:sig w:usb0="E00002FF" w:usb1="400004FF" w:usb2="00000000" w:usb3="00000000" w:csb0="0000019F" w:csb1="00000000"/>
+  </w:font>
+  <w:font w:name="Arial">
+    <w:panose1 w:val="020B0604020202020204"/>
+    <w:charset w:val="EE"/>
+    <w:family w:val="swiss"/>
+    <w:pitch w:val="variable"/>
+    <w:sig w:usb0="E0002AFF" w:usb1="C0007843" w:usb2="00000009" w:usb3="00000000" w:csb0="000001FF" w:csb1="00000000"/>
+  </w:font>
+  <w:font w:name="Tahoma">
+    <w:panose1 w:val="020B0604030504040204"/>
+    <w:charset w:val="EE"/>
+    <w:family w:val="swiss"/>
+    <w:pitch w:val="variable"/>
+    <w:sig w:usb0="E1002EFF" w:usb1="C000605B" w:usb2="00000029" w:usb3="00000000" w:csb0="000101FF" w:csb1="00000000"/>
+  </w:font>
+  <w:font w:name="Consolas">
+    <w:panose1 w:val="020B0609020204030204"/>
+    <w:charset w:val="EE"/>
+    <w:family w:val="modern"/>
+    <w:pitch w:val="fixed"/>
+    <w:sig w:usb0="E10002FF" w:usb1="4000FCFF" w:usb2="00000009" w:usb3="00000000" w:csb0="0000019F" w:csb1="00000000"/>
+  </w:font>
+  <w:font w:name="Cambria Math">
+    <w:panose1 w:val="02040503050406030204"/>
+    <w:charset w:val="EE"/>
+    <w:family w:val="roman"/>
+    <w:pitch w:val="variable"/>
+    <w:sig w:usb0="E00002FF" w:usb1="420024FF" w:usb2="00000000" w:usb3="00000000" w:csb0="0000019F" w:csb1="00000000"/>
+  </w:font>
+</w:fonts>
+</file>
+
+<file path=word/glossary/settings.xml><?xml version="1.0" encoding="utf-8"?>
+<w:settings xmlns:o="urn:schemas-microsoft-com:office:office" xmlns:r="http://schemas.openxmlformats.org/officeDocument/2006/relationships" xmlns:m="http://schemas.openxmlformats.org/officeDocument/2006/math" xmlns:v="urn:schemas-microsoft-com:vml" xmlns:w10="urn:schemas-microsoft-com:office:word" xmlns:w="http://schemas.openxmlformats.org/wordprocessingml/2006/main" xmlns:sl="http://schemas.openxmlformats.org/schemaLibrary/2006/main">
+  <w:view w:val="normal"/>
+  <w:defaultTabStop w:val="708"/>
+  <w:hyphenationZone w:val="425"/>
+  <w:characterSpacingControl w:val="doNotCompress"/>
+  <w:compat>
+    <w:useFELayout/>
+  </w:compat>
+  <w:rsids>
+    <w:rsidRoot w:val="0024775A"/>
+    <w:rsid w:val="000D10C3"/>
+    <w:rsid w:val="0024775A"/>
+    <w:rsid w:val="00361E61"/>
+  </w:rsids>
+  <m:mathPr>
+    <m:mathFont m:val="Cambria Math"/>
+    <m:brkBin m:val="before"/>
+    <m:brkBinSub m:val="--"/>
+    <m:smallFrac m:val="off"/>
+    <m:dispDef/>
+    <m:lMargin m:val="0"/>
+    <m:rMargin m:val="0"/>
+    <m:defJc m:val="centerGroup"/>
+    <m:wrapIndent m:val="1440"/>
+    <m:intLim m:val="subSup"/>
+    <m:naryLim m:val="undOvr"/>
+  </m:mathPr>
+  <w:themeFontLang w:val="hr-HR"/>
+  <w:clrSchemeMapping w:bg1="light1" w:t1="dark1" w:bg2="light2" w:t2="dark2" w:accent1="accent1" w:accent2="accent2" w:accent3="accent3" w:accent4="accent4" w:accent5="accent5" w:accent6="accent6" w:hyperlink="hyperlink" w:followedHyperlink="followedHyperlink"/>
+  <w:decimalSymbol w:val=","/>
+  <w:listSeparator w:val=";"/>
+</w:settings>
+</file>
+
+<file path=word/glossary/styles.xml><?xml version="1.0" encoding="utf-8"?>
+<w:styles xmlns:r="http://schemas.openxmlformats.org/officeDocument/2006/relationships" xmlns:w="http://schemas.openxmlformats.org/wordprocessingml/2006/main">
+  <w:docDefaults>
+    <w:rPrDefault>
+      <w:rPr>
+        <w:rFonts w:asciiTheme="minorHAnsi" w:eastAsiaTheme="minorEastAsia" w:hAnsiTheme="minorHAnsi" w:cstheme="minorBidi"/>
+        <w:sz w:val="22"/>
+        <w:szCs w:val="22"/>
+        <w:lang w:val="hr-HR" w:eastAsia="hr-HR" w:bidi="ar-SA"/>
+      </w:rPr>
+    </w:rPrDefault>
+    <w:pPrDefault>
+      <w:pPr>
+        <w:spacing w:after="200" w:line="276" w:lineRule="auto"/>
+      </w:pPr>
+    </w:pPrDefault>
+  </w:docDefaults>
+  <w:latentStyles w:defLockedState="0" w:defUIPriority="99" w:defSemiHidden="1" w:defUnhideWhenUsed="1" w:defQFormat="0" w:count="267">
+    <w:lsdException w:name="Normal" w:semiHidden="0" w:uiPriority="0" w:unhideWhenUsed="0" w:qFormat="1"/>
+    <w:lsdException w:name="heading 1" w:semiHidden="0" w:uiPriority="9" w:unhideWhenUsed="0" w:qFormat="1"/>
+    <w:lsdException w:name="heading 2" w:uiPriority="9" w:qFormat="1"/>
+    <w:lsdException w:name="heading 3" w:uiPriority="9" w:qFormat="1"/>
+    <w:lsdException w:name="heading 4" w:uiPriority="9" w:qFormat="1"/>
+    <w:lsdException w:name="heading 5" w:uiPriority="9" w:qFormat="1"/>
+    <w:lsdException w:name="heading 6" w:uiPriority="9" w:qFormat="1"/>
+    <w:lsdException w:name="heading 7" w:uiPriority="9" w:qFormat="1"/>
+    <w:lsdException w:name="heading 8" w:uiPriority="9" w:qFormat="1"/>
+    <w:lsdException w:name="heading 9" w:uiPriority="9" w:qFormat="1"/>
+    <w:lsdException w:name="toc 1" w:uiPriority="39"/>
+    <w:lsdException w:name="toc 2" w:uiPriority="39"/>
+    <w:lsdException w:name="toc 3" w:uiPriority="39"/>
+    <w:lsdException w:name="toc 4" w:uiPriority="39"/>
+    <w:lsdException w:name="toc 5" w:uiPriority="39"/>
+    <w:lsdException w:name="toc 6" w:uiPriority="39"/>
+    <w:lsdException w:name="toc 7" w:uiPriority="39"/>
+    <w:lsdException w:name="toc 8" w:uiPriority="39"/>
+    <w:lsdException w:name="toc 9" w:uiPriority="39"/>
+    <w:lsdException w:name="caption" w:uiPriority="35" w:qFormat="1"/>
+    <w:lsdException w:name="Title" w:semiHidden="0" w:uiPriority="10" w:unhideWhenUsed="0" w:qFormat="1"/>
+    <w:lsdException w:name="Default Paragraph Font" w:uiPriority="1"/>
+    <w:lsdException w:name="Subtitle" w:semiHidden="0" w:uiPriority="11" w:unhideWhenUsed="0" w:qFormat="1"/>
+    <w:lsdException w:name="Strong" w:semiHidden="0" w:uiPriority="22" w:unhideWhenUsed="0" w:qFormat="1"/>
+    <w:lsdException w:name="Emphasis" w:semiHidden="0" w:uiPriority="20" w:unhideWhenUsed="0" w:qFormat="1"/>
+    <w:lsdException w:name="Table Grid" w:semiHidden="0" w:uiPriority="59" w:unhideWhenUsed="0"/>
+    <w:lsdException w:name="Placeholder Text" w:unhideWhenUsed="0"/>
+    <w:lsdException w:name="No Spacing" w:semiHidden="0" w:uiPriority="1" w:unhideWhenUsed="0" w:qFormat="1"/>
+    <w:lsdException w:name="Light Shading" w:semiHidden="0" w:uiPriority="60" w:unhideWhenUsed="0"/>
+    <w:lsdException w:name="Light List" w:semiHidden="0" w:uiPriority="61" w:unhideWhenUsed="0"/>
+    <w:lsdException w:name="Light Grid" w:semiHidden="0" w:uiPriority="62" w:unhideWhenUsed="0"/>
+    <w:lsdException w:name="Medium Shading 1" w:semiHidden="0" w:uiPriority="63" w:unhideWhenUsed="0"/>
+    <w:lsdException w:name="Medium Shading 2" w:semiHidden="0" w:uiPriority="64" w:unhideWhenUsed="0"/>
+    <w:lsdException w:name="Medium List 1" w:semiHidden="0" w:uiPriority="65" w:unhideWhenUsed="0"/>
+    <w:lsdException w:name="Medium List 2" w:semiHidden="0" w:uiPriority="66" w:unhideWhenUsed="0"/>
+    <w:lsdException w:name="Medium Grid 1" w:semiHidden="0" w:uiPriority="67" w:unhideWhenUsed="0"/>
+    <w:lsdException w:name="Medium Grid 2" w:semiHidden="0" w:uiPriority="68" w:unhideWhenUsed="0"/>
+    <w:lsdException w:name="Medium Grid 3" w:semiHidden="0" w:uiPriority="69" w:unhideWhenUsed="0"/>
+    <w:lsdException w:name="Dark List" w:semiHidden="0" w:uiPriority="70" w:unhideWhenUsed="0"/>
+    <w:lsdException w:name="Colorful Shading" w:semiHidden="0" w:uiPriority="71" w:unhideWhenUsed="0"/>
+    <w:lsdException w:name="Colorful List" w:semiHidden="0" w:uiPriority="72" w:unhideWhenUsed="0"/>
+    <w:lsdException w:name="Colorful Grid" w:semiHidden="0" w:uiPriority="73" w:unhideWhenUsed="0"/>
+    <w:lsdException w:name="Light Shading Accent 1" w:semiHidden="0" w:uiPriority="60" w:unhideWhenUsed="0"/>
+    <w:lsdException w:name="Light List Accent 1" w:semiHidden="0" w:uiPriority="61" w:unhideWhenUsed="0"/>
+    <w:lsdException w:name="Light Grid Accent 1" w:semiHidden="0" w:uiPriority="62" w:unhideWhenUsed="0"/>
+    <w:lsdException w:name="Medium Shading 1 Accent 1" w:semiHidden="0" w:uiPriority="63" w:unhideWhenUsed="0"/>
+    <w:lsdException w:name="Medium Shading 2 Accent 1" w:semiHidden="0" w:uiPriority="64" w:unhideWhenUsed="0"/>
+    <w:lsdException w:name="Medium List 1 Accent 1" w:semiHidden="0" w:uiPriority="65" w:unhideWhenUsed="0"/>
+    <w:lsdException w:name="Revision" w:unhideWhenUsed="0"/>
+    <w:lsdException w:name="List Paragraph" w:semiHidden="0" w:uiPriority="34" w:unhideWhenUsed="0" w:qFormat="1"/>
+    <w:lsdException w:name="Quote" w:semiHidden="0" w:uiPriority="29" w:unhideWhenUsed="0" w:qFormat="1"/>
+    <w:lsdException w:name="Intense Quote" w:semiHidden="0" w:uiPriority="30" w:unhideWhenUsed="0" w:qFormat="1"/>
+    <w:lsdException w:name="Medium List 2 Accent 1" w:semiHidden="0" w:uiPriority="66" w:unhideWhenUsed="0"/>
+    <w:lsdException w:name="Medium Grid 1 Accent 1" w:semiHidden="0" w:uiPriority="67" w:unhideWhenUsed="0"/>
+    <w:lsdException w:name="Medium Grid 2 Accent 1" w:semiHidden="0" w:uiPriority="68" w:unhideWhenUsed="0"/>
+    <w:lsdException w:name="Medium Grid 3 Accent 1" w:semiHidden="0" w:uiPriority="69" w:unhideWhenUsed="0"/>
+    <w:lsdException w:name="Dark List Accent 1" w:semiHidden="0" w:uiPriority="70" w:unhideWhenUsed="0"/>
+    <w:lsdException w:name="Colorful Shading Accent 1" w:semiHidden="0" w:uiPriority="71" w:unhideWhenUsed="0"/>
+    <w:lsdException w:name="Colorful List Accent 1" w:semiHidden="0" w:uiPriority="72" w:unhideWhenUsed="0"/>
+    <w:lsdException w:name="Colorful Grid Accent 1" w:semiHidden="0" w:uiPriority="73" w:unhideWhenUsed="0"/>
+    <w:lsdException w:name="Light Shading Accent 2" w:semiHidden="0" w:uiPriority="60" w:unhideWhenUsed="0"/>
+    <w:lsdException w:name="Light List Accent 2" w:semiHidden="0" w:uiPriority="61" w:unhideWhenUsed="0"/>
+    <w:lsdException w:name="Light Grid Accent 2" w:semiHidden="0" w:uiPriority="62" w:unhideWhenUsed="0"/>
+    <w:lsdException w:name="Medium Shading 1 Accent 2" w:semiHidden="0" w:uiPriority="63" w:unhideWhenUsed="0"/>
+    <w:lsdException w:name="Medium Shading 2 Accent 2" w:semiHidden="0" w:uiPriority="64" w:unhideWhenUsed="0"/>
+    <w:lsdException w:name="Medium List 1 Accent 2" w:semiHidden="0" w:uiPriority="65" w:unhideWhenUsed="0"/>
+    <w:lsdException w:name="Medium List 2 Accent 2" w:semiHidden="0" w:uiPriority="66" w:unhideWhenUsed="0"/>
+    <w:lsdException w:name="Medium Grid 1 Accent 2" w:semiHidden="0" w:uiPriority="67" w:unhideWhenUsed="0"/>
+    <w:lsdException w:name="Medium Grid 2 Accent 2" w:semiHidden="0" w:uiPriority="68" w:unhideWhenUsed="0"/>
+    <w:lsdException w:name="Medium Grid 3 Accent 2" w:semiHidden="0" w:uiPriority="69" w:unhideWhenUsed="0"/>
+    <w:lsdException w:name="Dark List Accent 2" w:semiHidden="0" w:uiPriority="70" w:unhideWhenUsed="0"/>
+    <w:lsdException w:name="Colorful Shading Accent 2" w:semiHidden="0" w:uiPriority="71" w:unhideWhenUsed="0"/>
+    <w:lsdException w:name="Colorful List Accent 2" w:semiHidden="0" w:uiPriority="72" w:unhideWhenUsed="0"/>
+    <w:lsdException w:name="Colorful Grid Accent 2" w:semiHidden="0" w:uiPriority="73" w:unhideWhenUsed="0"/>
+    <w:lsdException w:name="Light Shading Accent 3" w:semiHidden="0" w:uiPriority="60" w:unhideWhenUsed="0"/>
+    <w:lsdException w:name="Light List Accent 3" w:semiHidden="0" w:uiPriority="61" w:unhideWhenUsed="0"/>
+    <w:lsdException w:name="Light Grid Accent 3" w:semiHidden="0" w:uiPriority="62" w:unhideWhenUsed="0"/>
+    <w:lsdException w:name="Medium Shading 1 Accent 3" w:semiHidden="0" w:uiPriority="63" w:unhideWhenUsed="0"/>
+    <w:lsdException w:name="Medium Shading 2 Accent 3" w:semiHidden="0" w:uiPriority="64" w:unhideWhenUsed="0"/>
+    <w:lsdException w:name="Medium List 1 Accent 3" w:semiHidden="0" w:uiPriority="65" w:unhideWhenUsed="0"/>
+    <w:lsdException w:name="Medium List 2 Accent 3" w:semiHidden="0" w:uiPriority="66" w:unhideWhenUsed="0"/>
+    <w:lsdException w:name="Medium Grid 1 Accent 3" w:semiHidden="0" w:uiPriority="67" w:unhideWhenUsed="0"/>
+    <w:lsdException w:name="Medium Grid 2 Accent 3" w:semiHidden="0" w:uiPriority="68" w:unhideWhenUsed="0"/>
+    <w:lsdException w:name="Medium Grid 3 Accent 3" w:semiHidden="0" w:uiPriority="69" w:unhideWhenUsed="0"/>
+    <w:lsdException w:name="Dark List Accent 3" w:semiHidden="0" w:uiPriority="70" w:unhideWhenUsed="0"/>
+    <w:lsdException w:name="Colorful Shading Accent 3" w:semiHidden="0" w:uiPriority="71" w:unhideWhenUsed="0"/>
+    <w:lsdException w:name="Colorful List Accent 3" w:semiHidden="0" w:uiPriority="72" w:unhideWhenUsed="0"/>
+    <w:lsdException w:name="Colorful Grid Accent 3" w:semiHidden="0" w:uiPriority="73" w:unhideWhenUsed="0"/>
+    <w:lsdException w:name="Light Shading Accent 4" w:semiHidden="0" w:uiPriority="60" w:unhideWhenUsed="0"/>
+    <w:lsdException w:name="Light List Accent 4" w:semiHidden="0" w:uiPriority="61" w:unhideWhenUsed="0"/>
+    <w:lsdException w:name="Light Grid Accent 4" w:semiHidden="0" w:uiPriority="62" w:unhideWhenUsed="0"/>
+    <w:lsdException w:name="Medium Shading 1 Accent 4" w:semiHidden="0" w:uiPriority="63" w:unhideWhenUsed="0"/>
+    <w:lsdException w:name="Medium Shading 2 Accent 4" w:semiHidden="0" w:uiPriority="64" w:unhideWhenUsed="0"/>
+    <w:lsdException w:name="Medium List 1 Accent 4" w:semiHidden="0" w:uiPriority="65" w:unhideWhenUsed="0"/>
+    <w:lsdException w:name="Medium List 2 Accent 4" w:semiHidden="0" w:uiPriority="66" w:unhideWhenUsed="0"/>
+    <w:lsdException w:name="Medium Grid 1 Accent 4" w:semiHidden="0" w:uiPriority="67" w:unhideWhenUsed="0"/>
+    <w:lsdException w:name="Medium Grid 2 Accent 4" w:semiHidden="0" w:uiPriority="68" w:unhideWhenUsed="0"/>
+    <w:lsdException w:name="Medium Grid 3 Accent 4" w:semiHidden="0" w:uiPriority="69" w:unhideWhenUsed="0"/>
+    <w:lsdException w:name="Dark List Accent 4" w:semiHidden="0" w:uiPriority="70" w:unhideWhenUsed="0"/>
+    <w:lsdException w:name="Colorful Shading Accent 4" w:semiHidden="0" w:uiPriority="71" w:unhideWhenUsed="0"/>
+    <w:lsdException w:name="Colorful List Accent 4" w:semiHidden="0" w:uiPriority="72" w:unhideWhenUsed="0"/>
+    <w:lsdException w:name="Colorful Grid Accent 4" w:semiHidden="0" w:uiPriority="73" w:unhideWhenUsed="0"/>
+    <w:lsdException w:name="Light Shading Accent 5" w:semiHidden="0" w:uiPriority="60" w:unhideWhenUsed="0"/>
+    <w:lsdException w:name="Light List Accent 5" w:semiHidden="0" w:uiPriority="61" w:unhideWhenUsed="0"/>
+    <w:lsdException w:name="Light Grid Accent 5" w:semiHidden="0" w:uiPriority="62" w:unhideWhenUsed="0"/>
+    <w:lsdException w:name="Medium Shading 1 Accent 5" w:semiHidden="0" w:uiPriority="63" w:unhideWhenUsed="0"/>
+    <w:lsdException w:name="Medium Shading 2 Accent 5" w:semiHidden="0" w:uiPriority="64" w:unhideWhenUsed="0"/>
+    <w:lsdException w:name="Medium List 1 Accent 5" w:semiHidden="0" w:uiPriority="65" w:unhideWhenUsed="0"/>
+    <w:lsdException w:name="Medium List 2 Accent 5" w:semiHidden="0" w:uiPriority="66" w:unhideWhenUsed="0"/>
+    <w:lsdException w:name="Medium Grid 1 Accent 5" w:semiHidden="0" w:uiPriority="67" w:unhideWhenUsed="0"/>
+    <w:lsdException w:name="Medium Grid 2 Accent 5" w:semiHidden="0" w:uiPriority="68" w:unhideWhenUsed="0"/>
+    <w:lsdException w:name="Medium Grid 3 Accent 5" w:semiHidden="0" w:uiPriority="69" w:unhideWhenUsed="0"/>
+    <w:lsdException w:name="Dark List Accent 5" w:semiHidden="0" w:uiPriority="70" w:unhideWhenUsed="0"/>
+    <w:lsdException w:name="Colorful Shading Accent 5" w:semiHidden="0" w:uiPriority="71" w:unhideWhenUsed="0"/>
+    <w:lsdException w:name="Colorful List Accent 5" w:semiHidden="0" w:uiPriority="72" w:unhideWhenUsed="0"/>
+    <w:lsdException w:name="Colorful Grid Accent 5" w:semiHidden="0" w:uiPriority="73" w:unhideWhenUsed="0"/>
+    <w:lsdException w:name="Light Shading Accent 6" w:semiHidden="0" w:uiPriority="60" w:unhideWhenUsed="0"/>
+    <w:lsdException w:name="Light List Accent 6" w:semiHidden="0" w:uiPriority="61" w:unhideWhenUsed="0"/>
+    <w:lsdException w:name="Light Grid Accent 6" w:semiHidden="0" w:uiPriority="62" w:unhideWhenUsed="0"/>
+    <w:lsdException w:name="Medium Shading 1 Accent 6" w:semiHidden="0" w:uiPriority="63" w:unhideWhenUsed="0"/>
+    <w:lsdException w:name="Medium Shading 2 Accent 6" w:semiHidden="0" w:uiPriority="64" w:unhideWhenUsed="0"/>
+    <w:lsdException w:name="Medium List 1 Accent 6" w:semiHidden="0" w:uiPriority="65" w:unhideWhenUsed="0"/>
+    <w:lsdException w:name="Medium List 2 Accent 6" w:semiHidden="0" w:uiPriority="66" w:unhideWhenUsed="0"/>
+    <w:lsdException w:name="Medium Grid 1 Accent 6" w:semiHidden="0" w:uiPriority="67" w:unhideWhenUsed="0"/>
+    <w:lsdException w:name="Medium Grid 2 Accent 6" w:semiHidden="0" w:uiPriority="68" w:unhideWhenUsed="0"/>
+    <w:lsdException w:name="Medium Grid 3 Accent 6" w:semiHidden="0" w:uiPriority="69" w:unhideWhenUsed="0"/>
+    <w:lsdException w:name="Dark List Accent 6" w:semiHidden="0" w:uiPriority="70" w:unhideWhenUsed="0"/>
+    <w:lsdException w:name="Colorful Shading Accent 6" w:semiHidden="0" w:uiPriority="71" w:unhideWhenUsed="0"/>
+    <w:lsdException w:name="Colorful List Accent 6" w:semiHidden="0" w:uiPriority="72" w:unhideWhenUsed="0"/>
+    <w:lsdException w:name="Colorful Grid Accent 6" w:semiHidden="0" w:uiPriority="73" w:unhideWhenUsed="0"/>
+    <w:lsdException w:name="Subtle Emphasis" w:semiHidden="0" w:uiPriority="19" w:unhideWhenUsed="0" w:qFormat="1"/>
+    <w:lsdException w:name="Intense Emphasis" w:semiHidden="0" w:uiPriority="21" w:unhideWhenUsed="0" w:qFormat="1"/>
+    <w:lsdException w:name="Subtle Reference" w:semiHidden="0" w:uiPriority="31" w:unhideWhenUsed="0" w:qFormat="1"/>
+    <w:lsdException w:name="Intense Reference" w:semiHidden="0" w:uiPriority="32" w:unhideWhenUsed="0" w:qFormat="1"/>
+    <w:lsdException w:name="Book Title" w:semiHidden="0" w:uiPriority="33" w:unhideWhenUsed="0" w:qFormat="1"/>
+    <w:lsdException w:name="Bibliography" w:uiPriority="37"/>
+    <w:lsdException w:name="TOC Heading" w:uiPriority="39" w:qFormat="1"/>
+  </w:latentStyles>
+  <w:style w:type="paragraph" w:default="1" w:styleId="Normal">
+    <w:name w:val="Normal"/>
+    <w:qFormat/>
+    <w:rsid w:val="00361E61"/>
+  </w:style>
+  <w:style w:type="character" w:default="1" w:styleId="DefaultParagraphFont">
+    <w:name w:val="Default Paragraph Font"/>
+    <w:uiPriority w:val="1"/>
+    <w:semiHidden/>
+    <w:unhideWhenUsed/>
+  </w:style>
+  <w:style w:type="table" w:default="1" w:styleId="TableNormal">
+    <w:name w:val="Normal Table"/>
+    <w:uiPriority w:val="99"/>
+    <w:semiHidden/>
+    <w:unhideWhenUsed/>
+    <w:qFormat/>
+    <w:tblPr>
+      <w:tblInd w:w="0" w:type="dxa"/>
+      <w:tblCellMar>
+        <w:top w:w="0" w:type="dxa"/>
+        <w:left w:w="108" w:type="dxa"/>
+        <w:bottom w:w="0" w:type="dxa"/>
+        <w:right w:w="108" w:type="dxa"/>
+      </w:tblCellMar>
+    </w:tblPr>
+  </w:style>
+  <w:style w:type="numbering" w:default="1" w:styleId="NoList">
+    <w:name w:val="No List"/>
+    <w:uiPriority w:val="99"/>
+    <w:semiHidden/>
+    <w:unhideWhenUsed/>
+  </w:style>
+  <w:style w:type="character" w:styleId="PlaceholderText">
+    <w:name w:val="Placeholder Text"/>
+    <w:basedOn w:val="DefaultParagraphFont"/>
+    <w:uiPriority w:val="99"/>
+    <w:semiHidden/>
+    <w:rsid w:val="000D10C3"/>
+    <w:rPr>
+      <w:color w:val="808080"/>
+    </w:rPr>
+  </w:style>
+</w:styles>
+</file>
+
+<file path=word/glossary/webSettings.xml><?xml version="1.0" encoding="utf-8"?>
+<w:webSettings xmlns:r="http://schemas.openxmlformats.org/officeDocument/2006/relationships" xmlns:w="http://schemas.openxmlformats.org/wordprocessingml/2006/main">
+  <w:optimizeForBrowser/>
+</w:webSettings>
 </file>
 
 <file path=word/theme/theme1.xml><?xml version="1.0" encoding="utf-8"?>
@@ -10094,7 +11233,7 @@
 </file>
 
 <file path=customXml/itemProps1.xml><?xml version="1.0" encoding="utf-8"?>
-<ds:datastoreItem xmlns:ds="http://schemas.openxmlformats.org/officeDocument/2006/customXml" ds:itemID="{82DFFCB7-0261-406F-B5D1-7DCF1A185A4D}">
+<ds:datastoreItem xmlns:ds="http://schemas.openxmlformats.org/officeDocument/2006/customXml" ds:itemID="{CB01CEC4-AEC0-4023-BA28-3E36D442DD1C}">
   <ds:schemaRefs>
     <ds:schemaRef ds:uri="http://schemas.openxmlformats.org/officeDocument/2006/bibliography"/>
   </ds:schemaRefs>

</xml_diff>

<commit_message>
added recursion vs iteration chapter
</commit_message>
<xml_diff>
--- a/belec_matija__primjena_rekurzivnih_algoritama_u_programiranju.docx
+++ b/belec_matija__primjena_rekurzivnih_algoritama_u_programiranju.docx
@@ -616,7 +616,7 @@
       <w:r>
         <w:fldChar w:fldCharType="separate"/>
       </w:r>
-      <w:hyperlink w:anchor="_Toc461305596" w:history="1">
+      <w:hyperlink w:anchor="_Toc461309900" w:history="1">
         <w:r>
           <w:rPr>
             <w:rStyle w:val="Hyperlink"/>
@@ -659,7 +659,7 @@
             <w:noProof/>
             <w:webHidden/>
           </w:rPr>
-          <w:instrText xml:space="preserve"> PAGEREF _Toc461305596 \h </w:instrText>
+          <w:instrText xml:space="preserve"> PAGEREF _Toc461309900 \h </w:instrText>
         </w:r>
         <w:r>
           <w:rPr>
@@ -700,7 +700,7 @@
           <w:szCs w:val="22"/>
         </w:rPr>
       </w:pPr>
-      <w:hyperlink w:anchor="_Toc461305597" w:history="1">
+      <w:hyperlink w:anchor="_Toc461309901" w:history="1">
         <w:r>
           <w:rPr>
             <w:rStyle w:val="Hyperlink"/>
@@ -743,7 +743,7 @@
             <w:noProof/>
             <w:webHidden/>
           </w:rPr>
-          <w:instrText xml:space="preserve"> PAGEREF _Toc461305597 \h </w:instrText>
+          <w:instrText xml:space="preserve"> PAGEREF _Toc461309901 \h </w:instrText>
         </w:r>
         <w:r>
           <w:rPr>
@@ -784,7 +784,7 @@
           <w:szCs w:val="22"/>
         </w:rPr>
       </w:pPr>
-      <w:hyperlink w:anchor="_Toc461305598" w:history="1">
+      <w:hyperlink w:anchor="_Toc461309902" w:history="1">
         <w:r>
           <w:rPr>
             <w:rStyle w:val="Hyperlink"/>
@@ -827,7 +827,7 @@
             <w:noProof/>
             <w:webHidden/>
           </w:rPr>
-          <w:instrText xml:space="preserve"> PAGEREF _Toc461305598 \h </w:instrText>
+          <w:instrText xml:space="preserve"> PAGEREF _Toc461309902 \h </w:instrText>
         </w:r>
         <w:r>
           <w:rPr>
@@ -868,7 +868,7 @@
           <w:szCs w:val="22"/>
         </w:rPr>
       </w:pPr>
-      <w:hyperlink w:anchor="_Toc461305599" w:history="1">
+      <w:hyperlink w:anchor="_Toc461309903" w:history="1">
         <w:r>
           <w:rPr>
             <w:rStyle w:val="Hyperlink"/>
@@ -911,7 +911,7 @@
             <w:noProof/>
             <w:webHidden/>
           </w:rPr>
-          <w:instrText xml:space="preserve"> PAGEREF _Toc461305599 \h </w:instrText>
+          <w:instrText xml:space="preserve"> PAGEREF _Toc461309903 \h </w:instrText>
         </w:r>
         <w:r>
           <w:rPr>
@@ -952,7 +952,7 @@
           <w:szCs w:val="22"/>
         </w:rPr>
       </w:pPr>
-      <w:hyperlink w:anchor="_Toc461305600" w:history="1">
+      <w:hyperlink w:anchor="_Toc461309904" w:history="1">
         <w:r>
           <w:rPr>
             <w:rStyle w:val="Hyperlink"/>
@@ -995,7 +995,7 @@
             <w:noProof/>
             <w:webHidden/>
           </w:rPr>
-          <w:instrText xml:space="preserve"> PAGEREF _Toc461305600 \h </w:instrText>
+          <w:instrText xml:space="preserve"> PAGEREF _Toc461309904 \h </w:instrText>
         </w:r>
         <w:r>
           <w:rPr>
@@ -1036,7 +1036,7 @@
           <w:szCs w:val="22"/>
         </w:rPr>
       </w:pPr>
-      <w:hyperlink w:anchor="_Toc461305601" w:history="1">
+      <w:hyperlink w:anchor="_Toc461309905" w:history="1">
         <w:r>
           <w:rPr>
             <w:rStyle w:val="Hyperlink"/>
@@ -1079,7 +1079,7 @@
             <w:noProof/>
             <w:webHidden/>
           </w:rPr>
-          <w:instrText xml:space="preserve"> PAGEREF _Toc461305601 \h </w:instrText>
+          <w:instrText xml:space="preserve"> PAGEREF _Toc461309905 \h </w:instrText>
         </w:r>
         <w:r>
           <w:rPr>
@@ -1120,7 +1120,7 @@
           <w:szCs w:val="22"/>
         </w:rPr>
       </w:pPr>
-      <w:hyperlink w:anchor="_Toc461305602" w:history="1">
+      <w:hyperlink w:anchor="_Toc461309906" w:history="1">
         <w:r>
           <w:rPr>
             <w:rStyle w:val="Hyperlink"/>
@@ -1163,7 +1163,7 @@
             <w:noProof/>
             <w:webHidden/>
           </w:rPr>
-          <w:instrText xml:space="preserve"> PAGEREF _Toc461305602 \h </w:instrText>
+          <w:instrText xml:space="preserve"> PAGEREF _Toc461309906 \h </w:instrText>
         </w:r>
         <w:r>
           <w:rPr>
@@ -1204,7 +1204,7 @@
           <w:szCs w:val="22"/>
         </w:rPr>
       </w:pPr>
-      <w:hyperlink w:anchor="_Toc461305603" w:history="1">
+      <w:hyperlink w:anchor="_Toc461309907" w:history="1">
         <w:r>
           <w:rPr>
             <w:rStyle w:val="Hyperlink"/>
@@ -1247,7 +1247,7 @@
             <w:noProof/>
             <w:webHidden/>
           </w:rPr>
-          <w:instrText xml:space="preserve"> PAGEREF _Toc461305603 \h </w:instrText>
+          <w:instrText xml:space="preserve"> PAGEREF _Toc461309907 \h </w:instrText>
         </w:r>
         <w:r>
           <w:rPr>
@@ -1288,7 +1288,7 @@
           <w:szCs w:val="22"/>
         </w:rPr>
       </w:pPr>
-      <w:hyperlink w:anchor="_Toc461305604" w:history="1">
+      <w:hyperlink w:anchor="_Toc461309908" w:history="1">
         <w:r>
           <w:rPr>
             <w:rStyle w:val="Hyperlink"/>
@@ -1331,7 +1331,7 @@
             <w:noProof/>
             <w:webHidden/>
           </w:rPr>
-          <w:instrText xml:space="preserve"> PAGEREF _Toc461305604 \h </w:instrText>
+          <w:instrText xml:space="preserve"> PAGEREF _Toc461309908 \h </w:instrText>
         </w:r>
         <w:r>
           <w:rPr>
@@ -1372,7 +1372,7 @@
           <w:szCs w:val="22"/>
         </w:rPr>
       </w:pPr>
-      <w:hyperlink w:anchor="_Toc461305605" w:history="1">
+      <w:hyperlink w:anchor="_Toc461309909" w:history="1">
         <w:r>
           <w:rPr>
             <w:rStyle w:val="Hyperlink"/>
@@ -1415,7 +1415,7 @@
             <w:noProof/>
             <w:webHidden/>
           </w:rPr>
-          <w:instrText xml:space="preserve"> PAGEREF _Toc461305605 \h </w:instrText>
+          <w:instrText xml:space="preserve"> PAGEREF _Toc461309909 \h </w:instrText>
         </w:r>
         <w:r>
           <w:rPr>
@@ -1456,7 +1456,7 @@
           <w:szCs w:val="22"/>
         </w:rPr>
       </w:pPr>
-      <w:hyperlink w:anchor="_Toc461305606" w:history="1">
+      <w:hyperlink w:anchor="_Toc461309910" w:history="1">
         <w:r>
           <w:rPr>
             <w:rStyle w:val="Hyperlink"/>
@@ -1499,7 +1499,7 @@
             <w:noProof/>
             <w:webHidden/>
           </w:rPr>
-          <w:instrText xml:space="preserve"> PAGEREF _Toc461305606 \h </w:instrText>
+          <w:instrText xml:space="preserve"> PAGEREF _Toc461309910 \h </w:instrText>
         </w:r>
         <w:r>
           <w:rPr>
@@ -1540,7 +1540,7 @@
           <w:szCs w:val="22"/>
         </w:rPr>
       </w:pPr>
-      <w:hyperlink w:anchor="_Toc461305607" w:history="1">
+      <w:hyperlink w:anchor="_Toc461309911" w:history="1">
         <w:r>
           <w:rPr>
             <w:rStyle w:val="Hyperlink"/>
@@ -1583,7 +1583,7 @@
             <w:noProof/>
             <w:webHidden/>
           </w:rPr>
-          <w:instrText xml:space="preserve"> PAGEREF _Toc461305607 \h </w:instrText>
+          <w:instrText xml:space="preserve"> PAGEREF _Toc461309911 \h </w:instrText>
         </w:r>
         <w:r>
           <w:rPr>
@@ -1624,7 +1624,7 @@
           <w:szCs w:val="22"/>
         </w:rPr>
       </w:pPr>
-      <w:hyperlink w:anchor="_Toc461305608" w:history="1">
+      <w:hyperlink w:anchor="_Toc461309912" w:history="1">
         <w:r>
           <w:rPr>
             <w:rStyle w:val="Hyperlink"/>
@@ -1667,7 +1667,7 @@
             <w:noProof/>
             <w:webHidden/>
           </w:rPr>
-          <w:instrText xml:space="preserve"> PAGEREF _Toc461305608 \h </w:instrText>
+          <w:instrText xml:space="preserve"> PAGEREF _Toc461309912 \h </w:instrText>
         </w:r>
         <w:r>
           <w:rPr>
@@ -1708,7 +1708,7 @@
           <w:szCs w:val="22"/>
         </w:rPr>
       </w:pPr>
-      <w:hyperlink w:anchor="_Toc461305609" w:history="1">
+      <w:hyperlink w:anchor="_Toc461309913" w:history="1">
         <w:r>
           <w:rPr>
             <w:rStyle w:val="Hyperlink"/>
@@ -1751,7 +1751,7 @@
             <w:noProof/>
             <w:webHidden/>
           </w:rPr>
-          <w:instrText xml:space="preserve"> PAGEREF _Toc461305609 \h </w:instrText>
+          <w:instrText xml:space="preserve"> PAGEREF _Toc461309913 \h </w:instrText>
         </w:r>
         <w:r>
           <w:rPr>
@@ -1792,7 +1792,7 @@
           <w:szCs w:val="22"/>
         </w:rPr>
       </w:pPr>
-      <w:hyperlink w:anchor="_Toc461305610" w:history="1">
+      <w:hyperlink w:anchor="_Toc461309914" w:history="1">
         <w:r>
           <w:rPr>
             <w:rStyle w:val="Hyperlink"/>
@@ -1835,7 +1835,7 @@
             <w:noProof/>
             <w:webHidden/>
           </w:rPr>
-          <w:instrText xml:space="preserve"> PAGEREF _Toc461305610 \h </w:instrText>
+          <w:instrText xml:space="preserve"> PAGEREF _Toc461309914 \h </w:instrText>
         </w:r>
         <w:r>
           <w:rPr>
@@ -1876,7 +1876,7 @@
           <w:szCs w:val="22"/>
         </w:rPr>
       </w:pPr>
-      <w:hyperlink w:anchor="_Toc461305611" w:history="1">
+      <w:hyperlink w:anchor="_Toc461309915" w:history="1">
         <w:r>
           <w:rPr>
             <w:rStyle w:val="Hyperlink"/>
@@ -1919,7 +1919,7 @@
             <w:noProof/>
             <w:webHidden/>
           </w:rPr>
-          <w:instrText xml:space="preserve"> PAGEREF _Toc461305611 \h </w:instrText>
+          <w:instrText xml:space="preserve"> PAGEREF _Toc461309915 \h </w:instrText>
         </w:r>
         <w:r>
           <w:rPr>
@@ -1960,7 +1960,7 @@
           <w:szCs w:val="22"/>
         </w:rPr>
       </w:pPr>
-      <w:hyperlink w:anchor="_Toc461305612" w:history="1">
+      <w:hyperlink w:anchor="_Toc461309916" w:history="1">
         <w:r>
           <w:rPr>
             <w:rStyle w:val="Hyperlink"/>
@@ -2003,7 +2003,7 @@
             <w:noProof/>
             <w:webHidden/>
           </w:rPr>
-          <w:instrText xml:space="preserve"> PAGEREF _Toc461305612 \h </w:instrText>
+          <w:instrText xml:space="preserve"> PAGEREF _Toc461309916 \h </w:instrText>
         </w:r>
         <w:r>
           <w:rPr>
@@ -2044,7 +2044,7 @@
           <w:szCs w:val="22"/>
         </w:rPr>
       </w:pPr>
-      <w:hyperlink w:anchor="_Toc461305613" w:history="1">
+      <w:hyperlink w:anchor="_Toc461309917" w:history="1">
         <w:r>
           <w:rPr>
             <w:rStyle w:val="Hyperlink"/>
@@ -2087,7 +2087,7 @@
             <w:noProof/>
             <w:webHidden/>
           </w:rPr>
-          <w:instrText xml:space="preserve"> PAGEREF _Toc461305613 \h </w:instrText>
+          <w:instrText xml:space="preserve"> PAGEREF _Toc461309917 \h </w:instrText>
         </w:r>
         <w:r>
           <w:rPr>
@@ -2128,7 +2128,7 @@
           <w:szCs w:val="22"/>
         </w:rPr>
       </w:pPr>
-      <w:hyperlink w:anchor="_Toc461305614" w:history="1">
+      <w:hyperlink w:anchor="_Toc461309918" w:history="1">
         <w:r>
           <w:rPr>
             <w:rStyle w:val="Hyperlink"/>
@@ -2171,7 +2171,7 @@
             <w:noProof/>
             <w:webHidden/>
           </w:rPr>
-          <w:instrText xml:space="preserve"> PAGEREF _Toc461305614 \h </w:instrText>
+          <w:instrText xml:space="preserve"> PAGEREF _Toc461309918 \h </w:instrText>
         </w:r>
         <w:r>
           <w:rPr>
@@ -2212,7 +2212,7 @@
           <w:szCs w:val="22"/>
         </w:rPr>
       </w:pPr>
-      <w:hyperlink w:anchor="_Toc461305615" w:history="1">
+      <w:hyperlink w:anchor="_Toc461309919" w:history="1">
         <w:r>
           <w:rPr>
             <w:rStyle w:val="Hyperlink"/>
@@ -2234,7 +2234,7 @@
             <w:rStyle w:val="Hyperlink"/>
             <w:noProof/>
           </w:rPr>
-          <w:t>Zaključak</w:t>
+          <w:t>Nedostaci rekurzivnog pristupa</w:t>
         </w:r>
         <w:r>
           <w:rPr>
@@ -2255,7 +2255,7 @@
             <w:noProof/>
             <w:webHidden/>
           </w:rPr>
-          <w:instrText xml:space="preserve"> PAGEREF _Toc461305615 \h </w:instrText>
+          <w:instrText xml:space="preserve"> PAGEREF _Toc461309919 \h </w:instrText>
         </w:r>
         <w:r>
           <w:rPr>
@@ -2296,7 +2296,7 @@
           <w:szCs w:val="22"/>
         </w:rPr>
       </w:pPr>
-      <w:hyperlink w:anchor="_Toc461305616" w:history="1">
+      <w:hyperlink w:anchor="_Toc461309920" w:history="1">
         <w:r>
           <w:rPr>
             <w:rStyle w:val="Hyperlink"/>
@@ -2318,7 +2318,7 @@
             <w:rStyle w:val="Hyperlink"/>
             <w:noProof/>
           </w:rPr>
-          <w:t>Literatura</w:t>
+          <w:t>Zaključak</w:t>
         </w:r>
         <w:r>
           <w:rPr>
@@ -2339,7 +2339,7 @@
             <w:noProof/>
             <w:webHidden/>
           </w:rPr>
-          <w:instrText xml:space="preserve"> PAGEREF _Toc461305616 \h </w:instrText>
+          <w:instrText xml:space="preserve"> PAGEREF _Toc461309920 \h </w:instrText>
         </w:r>
         <w:r>
           <w:rPr>
@@ -2383,7 +2383,7 @@
           <w:szCs w:val="22"/>
         </w:rPr>
       </w:pPr>
-      <w:hyperlink w:anchor="_Toc461305617" w:history="1">
+      <w:hyperlink w:anchor="_Toc461309921" w:history="1">
         <w:r>
           <w:rPr>
             <w:rStyle w:val="Hyperlink"/>
@@ -2404,6 +2404,93 @@
           <w:rPr>
             <w:rStyle w:val="Hyperlink"/>
             <w:noProof/>
+          </w:rPr>
+          <w:t>Literatura</w:t>
+        </w:r>
+        <w:r>
+          <w:rPr>
+            <w:noProof/>
+            <w:webHidden/>
+          </w:rPr>
+          <w:tab/>
+        </w:r>
+        <w:r>
+          <w:rPr>
+            <w:noProof/>
+            <w:webHidden/>
+          </w:rPr>
+          <w:fldChar w:fldCharType="begin"/>
+        </w:r>
+        <w:r>
+          <w:rPr>
+            <w:noProof/>
+            <w:webHidden/>
+          </w:rPr>
+          <w:instrText xml:space="preserve"> PAGEREF _Toc461309921 \h </w:instrText>
+        </w:r>
+        <w:r>
+          <w:rPr>
+            <w:noProof/>
+            <w:webHidden/>
+          </w:rPr>
+        </w:r>
+        <w:r>
+          <w:rPr>
+            <w:noProof/>
+            <w:webHidden/>
+          </w:rPr>
+          <w:fldChar w:fldCharType="separate"/>
+        </w:r>
+        <w:r>
+          <w:rPr>
+            <w:noProof/>
+            <w:webHidden/>
+          </w:rPr>
+          <w:t>18</w:t>
+        </w:r>
+        <w:r>
+          <w:rPr>
+            <w:noProof/>
+            <w:webHidden/>
+          </w:rPr>
+          <w:fldChar w:fldCharType="end"/>
+        </w:r>
+      </w:hyperlink>
+    </w:p>
+    <w:p>
+      <w:pPr>
+        <w:pStyle w:val="TOC1"/>
+        <w:tabs>
+          <w:tab w:val="left" w:pos="720"/>
+        </w:tabs>
+        <w:rPr>
+          <w:rFonts w:asciiTheme="minorHAnsi" w:eastAsiaTheme="minorEastAsia" w:hAnsiTheme="minorHAnsi" w:cstheme="minorBidi"/>
+          <w:noProof/>
+          <w:sz w:val="22"/>
+          <w:szCs w:val="22"/>
+        </w:rPr>
+      </w:pPr>
+      <w:hyperlink w:anchor="_Toc461309922" w:history="1">
+        <w:r>
+          <w:rPr>
+            <w:rStyle w:val="Hyperlink"/>
+            <w:noProof/>
+          </w:rPr>
+          <w:t>11.</w:t>
+        </w:r>
+        <w:r>
+          <w:rPr>
+            <w:rFonts w:asciiTheme="minorHAnsi" w:eastAsiaTheme="minorEastAsia" w:hAnsiTheme="minorHAnsi" w:cstheme="minorBidi"/>
+            <w:noProof/>
+            <w:sz w:val="22"/>
+            <w:szCs w:val="22"/>
+          </w:rPr>
+          <w:tab/>
+        </w:r>
+        <w:r>
+          <w:rPr>
+            <w:rStyle w:val="Hyperlink"/>
+            <w:noProof/>
             <w:shd w:val="clear" w:color="auto" w:fill="FFFFFF"/>
           </w:rPr>
           <w:t>Prilozi</w:t>
@@ -2427,7 +2514,7 @@
             <w:noProof/>
             <w:webHidden/>
           </w:rPr>
-          <w:instrText xml:space="preserve"> PAGEREF _Toc461305617 \h </w:instrText>
+          <w:instrText xml:space="preserve"> PAGEREF _Toc461309922 \h </w:instrText>
         </w:r>
         <w:r>
           <w:rPr>
@@ -2447,7 +2534,7 @@
             <w:noProof/>
             <w:webHidden/>
           </w:rPr>
-          <w:t>18</w:t>
+          <w:t>19</w:t>
         </w:r>
         <w:r>
           <w:rPr>
@@ -2471,13 +2558,13 @@
           <w:szCs w:val="22"/>
         </w:rPr>
       </w:pPr>
-      <w:hyperlink w:anchor="_Toc461305618" w:history="1">
+      <w:hyperlink w:anchor="_Toc461309923" w:history="1">
         <w:r>
           <w:rPr>
             <w:rStyle w:val="Hyperlink"/>
             <w:noProof/>
           </w:rPr>
-          <w:t>10.1.</w:t>
+          <w:t>11.1.</w:t>
         </w:r>
         <w:r>
           <w:rPr>
@@ -2515,7 +2602,7 @@
             <w:noProof/>
             <w:webHidden/>
           </w:rPr>
-          <w:instrText xml:space="preserve"> PAGEREF _Toc461305618 \h </w:instrText>
+          <w:instrText xml:space="preserve"> PAGEREF _Toc461309923 \h </w:instrText>
         </w:r>
         <w:r>
           <w:rPr>
@@ -2535,7 +2622,7 @@
             <w:noProof/>
             <w:webHidden/>
           </w:rPr>
-          <w:t>18</w:t>
+          <w:t>19</w:t>
         </w:r>
         <w:r>
           <w:rPr>
@@ -2559,13 +2646,13 @@
           <w:szCs w:val="22"/>
         </w:rPr>
       </w:pPr>
-      <w:hyperlink w:anchor="_Toc461305619" w:history="1">
+      <w:hyperlink w:anchor="_Toc461309924" w:history="1">
         <w:r>
           <w:rPr>
             <w:rStyle w:val="Hyperlink"/>
             <w:noProof/>
           </w:rPr>
-          <w:t>10.1.1.</w:t>
+          <w:t>11.1.1.</w:t>
         </w:r>
         <w:r>
           <w:rPr>
@@ -2603,7 +2690,7 @@
             <w:noProof/>
             <w:webHidden/>
           </w:rPr>
-          <w:instrText xml:space="preserve"> PAGEREF _Toc461305619 \h </w:instrText>
+          <w:instrText xml:space="preserve"> PAGEREF _Toc461309924 \h </w:instrText>
         </w:r>
         <w:r>
           <w:rPr>
@@ -2623,7 +2710,7 @@
             <w:noProof/>
             <w:webHidden/>
           </w:rPr>
-          <w:t>18</w:t>
+          <w:t>19</w:t>
         </w:r>
         <w:r>
           <w:rPr>
@@ -2647,13 +2734,13 @@
           <w:szCs w:val="22"/>
         </w:rPr>
       </w:pPr>
-      <w:hyperlink w:anchor="_Toc461305620" w:history="1">
+      <w:hyperlink w:anchor="_Toc461309925" w:history="1">
         <w:r>
           <w:rPr>
             <w:rStyle w:val="Hyperlink"/>
             <w:noProof/>
           </w:rPr>
-          <w:t>10.1.1.1.</w:t>
+          <w:t>11.1.1.1.</w:t>
         </w:r>
         <w:r>
           <w:rPr>
@@ -2691,7 +2778,7 @@
             <w:noProof/>
             <w:webHidden/>
           </w:rPr>
-          <w:instrText xml:space="preserve"> PAGEREF _Toc461305620 \h </w:instrText>
+          <w:instrText xml:space="preserve"> PAGEREF _Toc461309925 \h </w:instrText>
         </w:r>
         <w:r>
           <w:rPr>
@@ -2711,7 +2798,7 @@
             <w:noProof/>
             <w:webHidden/>
           </w:rPr>
-          <w:t>18</w:t>
+          <w:t>19</w:t>
         </w:r>
         <w:r>
           <w:rPr>
@@ -2735,13 +2822,13 @@
           <w:szCs w:val="22"/>
         </w:rPr>
       </w:pPr>
-      <w:hyperlink w:anchor="_Toc461305621" w:history="1">
+      <w:hyperlink w:anchor="_Toc461309926" w:history="1">
         <w:r>
           <w:rPr>
             <w:rStyle w:val="Hyperlink"/>
             <w:noProof/>
           </w:rPr>
-          <w:t>10.1.1.2.</w:t>
+          <w:t>11.1.1.2.</w:t>
         </w:r>
         <w:r>
           <w:rPr>
@@ -2778,7 +2865,7 @@
             <w:noProof/>
             <w:webHidden/>
           </w:rPr>
-          <w:instrText xml:space="preserve"> PAGEREF _Toc461305621 \h </w:instrText>
+          <w:instrText xml:space="preserve"> PAGEREF _Toc461309926 \h </w:instrText>
         </w:r>
         <w:r>
           <w:rPr>
@@ -2798,7 +2885,7 @@
             <w:noProof/>
             <w:webHidden/>
           </w:rPr>
-          <w:t>18</w:t>
+          <w:t>19</w:t>
         </w:r>
         <w:r>
           <w:rPr>
@@ -2822,13 +2909,13 @@
           <w:szCs w:val="22"/>
         </w:rPr>
       </w:pPr>
-      <w:hyperlink w:anchor="_Toc461305622" w:history="1">
+      <w:hyperlink w:anchor="_Toc461309927" w:history="1">
         <w:r>
           <w:rPr>
             <w:rStyle w:val="Hyperlink"/>
             <w:noProof/>
           </w:rPr>
-          <w:t>10.1.2.</w:t>
+          <w:t>11.1.2.</w:t>
         </w:r>
         <w:r>
           <w:rPr>
@@ -2866,7 +2953,7 @@
             <w:noProof/>
             <w:webHidden/>
           </w:rPr>
-          <w:instrText xml:space="preserve"> PAGEREF _Toc461305622 \h </w:instrText>
+          <w:instrText xml:space="preserve"> PAGEREF _Toc461309927 \h </w:instrText>
         </w:r>
         <w:r>
           <w:rPr>
@@ -2886,7 +2973,7 @@
             <w:noProof/>
             <w:webHidden/>
           </w:rPr>
-          <w:t>18</w:t>
+          <w:t>19</w:t>
         </w:r>
         <w:r>
           <w:rPr>
@@ -2925,7 +3012,7 @@
       <w:pPr>
         <w:pStyle w:val="FOINaslov1"/>
       </w:pPr>
-      <w:bookmarkStart w:id="1" w:name="_Toc461305596"/>
+      <w:bookmarkStart w:id="1" w:name="_Toc461309900"/>
       <w:r>
         <w:lastRenderedPageBreak/>
         <w:t>Uvod</w:t>
@@ -3031,7 +3118,7 @@
       <w:pPr>
         <w:pStyle w:val="FOINaslov1"/>
       </w:pPr>
-      <w:bookmarkStart w:id="2" w:name="_Toc461305597"/>
+      <w:bookmarkStart w:id="2" w:name="_Toc461309901"/>
       <w:r>
         <w:lastRenderedPageBreak/>
         <w:t>Matematička indukcija</w:t>
@@ -3224,17 +3311,12 @@
       <w:r>
         <w:br w:type="column"/>
       </w:r>
-      <w:bookmarkStart w:id="3" w:name="_Toc461305598"/>
+      <w:bookmarkStart w:id="3" w:name="_Toc461309902"/>
       <w:r>
         <w:lastRenderedPageBreak/>
         <w:t>Rekurzija</w:t>
       </w:r>
       <w:bookmarkEnd w:id="3"/>
-    </w:p>
-    <w:p>
-      <w:pPr>
-        <w:pStyle w:val="Paragraphdefaultstyle"/>
-      </w:pPr>
     </w:p>
     <w:p>
       <w:pPr>
@@ -3314,7 +3396,7 @@
       <w:pPr>
         <w:pStyle w:val="FOINaslov2"/>
       </w:pPr>
-      <w:bookmarkStart w:id="4" w:name="_Toc461305599"/>
+      <w:bookmarkStart w:id="4" w:name="_Toc461309903"/>
       <w:r>
         <w:t xml:space="preserve">Rekurzija u programskom jeziku </w:t>
       </w:r>
@@ -3409,7 +3491,7 @@
       <w:pPr>
         <w:pStyle w:val="FOINaslov2"/>
       </w:pPr>
-      <w:bookmarkStart w:id="5" w:name="_Toc461305600"/>
+      <w:bookmarkStart w:id="5" w:name="_Toc461309904"/>
       <w:r>
         <w:t>Programski stog</w:t>
       </w:r>
@@ -3428,8 +3510,11 @@
         <w:pStyle w:val="Paragraphdefaultstyle"/>
       </w:pPr>
       <w:r>
+        <w:t xml:space="preserve">Pošto je programski stog veoma ograničen na standardnim računalima, važno je pravilno odrediti za koje sve moguće ulazne argumente će se rekurzivna funkcija moći </w:t>
+      </w:r>
+      <w:r>
         <w:lastRenderedPageBreak/>
-        <w:t>Pošto je programski stog veoma ograničen na standardnim računalima, važno je pravilno odrediti za koje sve moguće ulazne argumente će se rekurzivna funkcija moći koristiti, a za koje će se, ukoliko je potrebno, ipak morati napraviti iterativno riješenje problema.</w:t>
+        <w:t>koristiti, a za koje će se, ukoliko je potrebno, ipak morati napraviti iterativno riješenje problema.</w:t>
       </w:r>
     </w:p>
     <w:p>
@@ -3548,7 +3633,7 @@
       <w:pPr>
         <w:pStyle w:val="FOINaslov1"/>
       </w:pPr>
-      <w:bookmarkStart w:id="7" w:name="_Toc461305601"/>
+      <w:bookmarkStart w:id="7" w:name="_Toc461309905"/>
       <w:r>
         <w:lastRenderedPageBreak/>
         <w:t>„Školski“ primjeri rekurzija</w:t>
@@ -3567,7 +3652,7 @@
       <w:pPr>
         <w:pStyle w:val="FOINaslov2"/>
       </w:pPr>
-      <w:bookmarkStart w:id="8" w:name="_Toc461305602"/>
+      <w:bookmarkStart w:id="8" w:name="_Toc461309906"/>
       <w:r>
         <w:t>Faktorijel</w:t>
       </w:r>
@@ -3843,7 +3928,7 @@
       <w:pPr>
         <w:pStyle w:val="FOINaslov2"/>
       </w:pPr>
-      <w:bookmarkStart w:id="9" w:name="_Toc461305603"/>
+      <w:bookmarkStart w:id="9" w:name="_Toc461309907"/>
       <w:r>
         <w:lastRenderedPageBreak/>
         <w:t>Fibonaccijev niz</w:t>
@@ -4178,7 +4263,7 @@
       <w:pPr>
         <w:pStyle w:val="FOINaslov1"/>
       </w:pPr>
-      <w:bookmarkStart w:id="12" w:name="_Toc461305604"/>
+      <w:bookmarkStart w:id="12" w:name="_Toc461309908"/>
       <w:r>
         <w:lastRenderedPageBreak/>
         <w:t>Algoritmi podijeli pa vladaj</w:t>
@@ -4197,7 +4282,7 @@
       <w:pPr>
         <w:pStyle w:val="FOINaslov2"/>
       </w:pPr>
-      <w:bookmarkStart w:id="13" w:name="_Toc461305605"/>
+      <w:bookmarkStart w:id="13" w:name="_Toc461309909"/>
       <w:r>
         <w:t>Algoritmi s</w:t>
       </w:r>
@@ -4312,7 +4397,7 @@
       <w:pPr>
         <w:pStyle w:val="FOINaslov3"/>
       </w:pPr>
-      <w:bookmarkStart w:id="14" w:name="_Toc461305606"/>
+      <w:bookmarkStart w:id="14" w:name="_Toc461309910"/>
       <w:r>
         <w:t>Quick sort</w:t>
       </w:r>
@@ -4782,7 +4867,7 @@
       <w:pPr>
         <w:pStyle w:val="FOINaslov3"/>
       </w:pPr>
-      <w:bookmarkStart w:id="15" w:name="_Toc461305607"/>
+      <w:bookmarkStart w:id="15" w:name="_Toc461309911"/>
       <w:r>
         <w:t>Merge sort</w:t>
       </w:r>
@@ -4989,7 +5074,18 @@
         <w:pStyle w:val="programksikod"/>
       </w:pPr>
       <w:r>
-        <w:t xml:space="preserve">        int k = (a+b)/2;</w:t>
+        <w:t xml:space="preserve">        </w:t>
+      </w:r>
+    </w:p>
+    <w:p>
+      <w:pPr>
+        <w:pStyle w:val="programksikod"/>
+      </w:pPr>
+      <w:r>
+        <w:t xml:space="preserve">        </w:t>
+      </w:r>
+      <w:r>
+        <w:t>int k = (a+b)/2;</w:t>
       </w:r>
     </w:p>
     <w:p>
@@ -5013,7 +5109,21 @@
         <w:pStyle w:val="programksikod"/>
       </w:pPr>
       <w:r>
-        <w:t xml:space="preserve">       // (...)</w:t>
+        <w:t xml:space="preserve">        </w:t>
+      </w:r>
+    </w:p>
+    <w:p>
+      <w:pPr>
+        <w:pStyle w:val="programksikod"/>
+      </w:pPr>
+      <w:r>
+        <w:t xml:space="preserve">       </w:t>
+      </w:r>
+      <w:r>
+        <w:t xml:space="preserve"> </w:t>
+      </w:r>
+      <w:r>
+        <w:t>// (...)</w:t>
       </w:r>
     </w:p>
     <w:p>
@@ -5080,10 +5190,16 @@
     </w:p>
     <w:p>
       <w:pPr>
+        <w:pStyle w:val="Paragraphdefaultstyle"/>
+      </w:pPr>
+    </w:p>
+    <w:p>
+      <w:pPr>
         <w:pStyle w:val="FOINaslov2"/>
       </w:pPr>
-      <w:bookmarkStart w:id="16" w:name="_Toc461305608"/>
-      <w:r>
+      <w:bookmarkStart w:id="16" w:name="_Toc461309912"/>
+      <w:r>
+        <w:lastRenderedPageBreak/>
         <w:t>Algoritmi pretraživanja</w:t>
       </w:r>
       <w:bookmarkEnd w:id="16"/>
@@ -5093,7 +5209,6 @@
         <w:pStyle w:val="Paragraphdefaultstyle"/>
       </w:pPr>
       <w:r>
-        <w:lastRenderedPageBreak/>
         <w:t>U algoritmima pretraživanja također se može naći i algoritama koji koriste metodu  „podijeli pa ovladaj“. Iako se iterativni algoritmi mogu lako prebaciti u rekurzivne, postoji standardni algoritam pretraživanja naziva binarno pretraživanje koji se jednostavnije implementira rekurzivno nego iterativno (iako je iterativni pristup gledajući sa aspekta memorije svakako manje zahtjevan nego rekurzivni).</w:t>
       </w:r>
     </w:p>
@@ -5101,7 +5216,7 @@
       <w:pPr>
         <w:pStyle w:val="FOINaslov3"/>
       </w:pPr>
-      <w:bookmarkStart w:id="17" w:name="_Toc461305609"/>
+      <w:bookmarkStart w:id="17" w:name="_Toc461309913"/>
       <w:r>
         <w:t>Binarno pretraživanj</w:t>
       </w:r>
@@ -5246,6 +5361,7 @@
         </w:numPr>
       </w:pPr>
       <w:r>
+        <w:lastRenderedPageBreak/>
         <w:t>Odredi središnji element polja, odnosno dijela polja u kojem tražimo traženi element.</w:t>
       </w:r>
     </w:p>
@@ -5258,7 +5374,6 @@
         </w:numPr>
       </w:pPr>
       <w:r>
-        <w:lastRenderedPageBreak/>
         <w:t>Ako nema elemenata u polju, odnosno dijelu polja, vrati -1 (što predstavlja da traženi element, odnosno njegova vrijednost nije pronađena u polju). Završi pretraživanje.</w:t>
       </w:r>
     </w:p>
@@ -5392,7 +5507,7 @@
       <w:pPr>
         <w:pStyle w:val="FOINaslov1"/>
       </w:pPr>
-      <w:bookmarkStart w:id="18" w:name="_Toc461305610"/>
+      <w:bookmarkStart w:id="18" w:name="_Toc461309914"/>
       <w:r>
         <w:lastRenderedPageBreak/>
         <w:t>Pohlepni algoritmi</w:t>
@@ -5437,7 +5552,7 @@
       <w:pPr>
         <w:pStyle w:val="FOINaslov2"/>
       </w:pPr>
-      <w:bookmarkStart w:id="19" w:name="_Toc461305611"/>
+      <w:bookmarkStart w:id="19" w:name="_Toc461309915"/>
       <w:r>
         <w:t>Vraćanje ostatka novca</w:t>
       </w:r>
@@ -5448,14 +5563,22 @@
         <w:pStyle w:val="Paragraphdefaultstyle"/>
       </w:pPr>
       <w:r>
-        <w:t>T.</w:t>
-      </w:r>
+        <w:t>Kao jednostavniji primjer pohlepnog algoritma ovdje je naveden algoritam za vraćanje ostatka novca.</w:t>
+      </w:r>
+      <w:r>
+        <w:t xml:space="preserve"> Radi se o jednostavnom vraćanju određenog broja određenih vrste novčanica iz unaprijed poznatog skupa novčanica ovisno o ulaznom argumentu koji govori o ukupnom iznosu koji je potrebno vratiti.</w:t>
+      </w:r>
+    </w:p>
+    <w:p>
+      <w:pPr>
+        <w:pStyle w:val="Paragraphdefaultstyle"/>
+      </w:pPr>
     </w:p>
     <w:p>
       <w:pPr>
         <w:pStyle w:val="FOINaslov2"/>
       </w:pPr>
-      <w:bookmarkStart w:id="20" w:name="_Toc461305612"/>
+      <w:bookmarkStart w:id="20" w:name="_Toc461309916"/>
       <w:r>
         <w:t>Rastavljanje broja na egipatske razlomke</w:t>
       </w:r>
@@ -5486,7 +5609,7 @@
       <w:pPr>
         <w:pStyle w:val="FOINaslov1"/>
       </w:pPr>
-      <w:bookmarkStart w:id="21" w:name="_Toc461305613"/>
+      <w:bookmarkStart w:id="21" w:name="_Toc461309917"/>
       <w:r>
         <w:lastRenderedPageBreak/>
         <w:t>Metoda</w:t>
@@ -5543,7 +5666,7 @@
       <w:pPr>
         <w:pStyle w:val="FOINaslov2"/>
       </w:pPr>
-      <w:bookmarkStart w:id="22" w:name="_Toc461305614"/>
+      <w:bookmarkStart w:id="22" w:name="_Toc461309918"/>
       <w:r>
         <w:t>Problem N-kraljica</w:t>
       </w:r>
@@ -5715,8 +5838,111 @@
     </w:p>
     <w:p>
       <w:pPr>
+        <w:spacing w:after="200" w:line="276" w:lineRule="auto"/>
+      </w:pPr>
+      <w:r>
+        <w:br w:type="page"/>
+      </w:r>
+    </w:p>
+    <w:p>
+      <w:pPr>
+        <w:pStyle w:val="FOINaslov1"/>
+      </w:pPr>
+      <w:bookmarkStart w:id="25" w:name="_Toc461309919"/>
+      <w:r>
+        <w:lastRenderedPageBreak/>
+        <w:t xml:space="preserve">Nedostaci rekurzivnog </w:t>
+      </w:r>
+      <w:r>
+        <w:t>pristupa</w:t>
+      </w:r>
+      <w:bookmarkEnd w:id="25"/>
+    </w:p>
+    <w:p>
+      <w:pPr>
         <w:pStyle w:val="Paragraphdefaultstyle"/>
       </w:pPr>
+      <w:r>
+        <w:t>Za razliku od iterativnog pristupa kod većine korištenih algoritama u ovom radu iterativni pristup je mnogo manje čitljiviji nego rekurzivni. U ovom poglavlju obradit će se nedostaci rekurzivnog pristupa koji su navedeni kroz prijašnja poglavlja kroz korištene algoritme.</w:t>
+      </w:r>
+    </w:p>
+    <w:p>
+      <w:pPr>
+        <w:pStyle w:val="Paragraphdefaultstyle"/>
+      </w:pPr>
+      <w:r>
+        <w:t xml:space="preserve">Kod </w:t>
+      </w:r>
+      <w:r>
+        <w:t xml:space="preserve">svakog </w:t>
+      </w:r>
+      <w:r>
+        <w:t>poziva metode</w:t>
+      </w:r>
+      <w:r>
+        <w:rPr>
+          <w:rStyle w:val="FootnoteReference"/>
+        </w:rPr>
+        <w:footnoteReference w:id="6"/>
+      </w:r>
+      <w:r>
+        <w:t xml:space="preserve"> </w:t>
+      </w:r>
+      <w:r>
+        <w:t xml:space="preserve">na programski stog se postavlja </w:t>
+      </w:r>
+      <w:r>
+        <w:t>aktivacijski okvir</w:t>
+      </w:r>
+      <w:r>
+        <w:rPr>
+          <w:rStyle w:val="FootnoteReference"/>
+        </w:rPr>
+        <w:footnoteReference w:id="7"/>
+      </w:r>
+      <w:r>
+        <w:t xml:space="preserve"> (</w:t>
+      </w:r>
+      <w:r>
+        <w:rPr>
+          <w:i/>
+        </w:rPr>
+        <w:t>engl. activation record</w:t>
+      </w:r>
+      <w:r>
+        <w:t>). Kreiranje aktivacijskog okvira</w:t>
+      </w:r>
+      <w:r>
+        <w:t xml:space="preserve"> je brza operacija i ne stvara neko posebno ograničenje kod algoritama. No, kod neefikasnih algoritama, odnosno rekurzivnih algoritama koji teže prema velikom broju rekurzivnih poziva, vrlo brzo se dolazi do zapunjavanja programskog stoga što rezultira prekidanjem pokrenutog programa od strane operacijskog sustava</w:t>
+      </w:r>
+      <w:r>
+        <w:t xml:space="preserve"> </w:t>
+      </w:r>
+      <w:r>
+        <w:t>(Barnett i</w:t>
+      </w:r>
+      <w:r>
+        <w:t xml:space="preserve"> </w:t>
+      </w:r>
+      <w:r>
+        <w:t xml:space="preserve">Del Tongo, </w:t>
+      </w:r>
+      <w:r>
+        <w:t>2008)</w:t>
+      </w:r>
+      <w:r>
+        <w:t>.</w:t>
+      </w:r>
+    </w:p>
+    <w:p>
+      <w:pPr>
+        <w:pStyle w:val="Paragraphdefaultstyle"/>
+      </w:pPr>
+    </w:p>
+    <w:p>
+      <w:pPr>
+        <w:pStyle w:val="Paragraphdefaultstyle"/>
+      </w:pPr>
     </w:p>
     <w:p>
       <w:pPr>
@@ -5725,12 +5951,12 @@
       <w:r>
         <w:br w:type="column"/>
       </w:r>
-      <w:bookmarkStart w:id="25" w:name="_Toc461305615"/>
+      <w:bookmarkStart w:id="26" w:name="_Toc461309920"/>
       <w:r>
         <w:lastRenderedPageBreak/>
         <w:t>Zaključak</w:t>
       </w:r>
-      <w:bookmarkEnd w:id="25"/>
+      <w:bookmarkEnd w:id="26"/>
     </w:p>
     <w:p>
       <w:pPr>
@@ -5796,12 +6022,12 @@
       <w:pPr>
         <w:pStyle w:val="FOINaslov1"/>
       </w:pPr>
-      <w:bookmarkStart w:id="26" w:name="_Toc461305616"/>
+      <w:bookmarkStart w:id="27" w:name="_Toc461309921"/>
       <w:r>
         <w:lastRenderedPageBreak/>
         <w:t>Literatura</w:t>
       </w:r>
-      <w:bookmarkEnd w:id="26"/>
+      <w:bookmarkEnd w:id="27"/>
     </w:p>
     <w:p>
       <w:pPr>
@@ -5824,13 +6050,6 @@
           <w:rFonts w:cstheme="minorHAnsi"/>
           <w:shd w:val="clear" w:color="auto" w:fill="FFFFFF"/>
         </w:rPr>
-        <w:t>*</w:t>
-      </w:r>
-      <w:r>
-        <w:rPr>
-          <w:rFonts w:cstheme="minorHAnsi"/>
-          <w:shd w:val="clear" w:color="auto" w:fill="FFFFFF"/>
-        </w:rPr>
         <w:t xml:space="preserve">Barnett G, </w:t>
       </w:r>
       <w:r>
@@ -6071,7 +6290,7 @@
           <w:shd w:val="clear" w:color="auto" w:fill="FFFFFF"/>
         </w:rPr>
       </w:pPr>
-      <w:bookmarkStart w:id="27" w:name="_Toc461305617"/>
+      <w:bookmarkStart w:id="28" w:name="_Toc461309922"/>
       <w:r>
         <w:rPr>
           <w:shd w:val="clear" w:color="auto" w:fill="FFFFFF"/>
@@ -6079,7 +6298,7 @@
         <w:lastRenderedPageBreak/>
         <w:t>Prilozi</w:t>
       </w:r>
-      <w:bookmarkEnd w:id="27"/>
+      <w:bookmarkEnd w:id="28"/>
     </w:p>
     <w:p>
       <w:pPr>
@@ -6088,14 +6307,14 @@
           <w:shd w:val="clear" w:color="auto" w:fill="FFFFFF"/>
         </w:rPr>
       </w:pPr>
-      <w:bookmarkStart w:id="28" w:name="_Toc461305618"/>
+      <w:bookmarkStart w:id="29" w:name="_Toc461309923"/>
       <w:r>
         <w:rPr>
           <w:shd w:val="clear" w:color="auto" w:fill="FFFFFF"/>
         </w:rPr>
         <w:t>Programski kodovi</w:t>
       </w:r>
-      <w:bookmarkEnd w:id="28"/>
+      <w:bookmarkEnd w:id="29"/>
     </w:p>
     <w:p>
       <w:pPr>
@@ -6104,14 +6323,14 @@
           <w:shd w:val="clear" w:color="auto" w:fill="FFFFFF"/>
         </w:rPr>
       </w:pPr>
-      <w:bookmarkStart w:id="29" w:name="_Toc461305619"/>
+      <w:bookmarkStart w:id="30" w:name="_Toc461309924"/>
       <w:r>
         <w:rPr>
           <w:shd w:val="clear" w:color="auto" w:fill="FFFFFF"/>
         </w:rPr>
         <w:t>Faktorijel</w:t>
       </w:r>
-      <w:bookmarkEnd w:id="29"/>
+      <w:bookmarkEnd w:id="30"/>
     </w:p>
     <w:p>
       <w:pPr>
@@ -6126,7 +6345,7 @@
         </w:rPr>
         <w:t xml:space="preserve"> </w:t>
       </w:r>
-      <w:bookmarkStart w:id="30" w:name="_Toc461305620"/>
+      <w:bookmarkStart w:id="31" w:name="_Toc461309925"/>
       <w:r>
         <w:rPr>
           <w:shd w:val="clear" w:color="auto" w:fill="FFFFFF"/>
@@ -6139,7 +6358,7 @@
         </w:rPr>
         <w:t>(faktorijel.cpp)</w:t>
       </w:r>
-      <w:bookmarkEnd w:id="30"/>
+      <w:bookmarkEnd w:id="31"/>
     </w:p>
     <w:p>
       <w:pPr>
@@ -6161,6 +6380,11 @@
       <w:pPr>
         <w:pStyle w:val="programksikod"/>
       </w:pPr>
+    </w:p>
+    <w:p>
+      <w:pPr>
+        <w:pStyle w:val="programksikod"/>
+      </w:pPr>
       <w:r>
         <w:t>long long faktorijel(unsigned int n) {</w:t>
       </w:r>
@@ -6185,6 +6409,11 @@
       <w:pPr>
         <w:pStyle w:val="programksikod"/>
       </w:pPr>
+    </w:p>
+    <w:p>
+      <w:pPr>
+        <w:pStyle w:val="programksikod"/>
+      </w:pPr>
       <w:r>
         <w:t>int main(){</w:t>
       </w:r>
@@ -6236,7 +6465,7 @@
       <w:r>
         <w:t xml:space="preserve"> </w:t>
       </w:r>
-      <w:bookmarkStart w:id="31" w:name="_Toc461305621"/>
+      <w:bookmarkStart w:id="32" w:name="_Toc461309926"/>
       <w:r>
         <w:t xml:space="preserve">Faktorijel </w:t>
       </w:r>
@@ -6246,7 +6475,7 @@
       <w:r>
         <w:t>iterativni algoritam (faktorijel_iter.cpp)</w:t>
       </w:r>
-      <w:bookmarkEnd w:id="31"/>
+      <w:bookmarkEnd w:id="32"/>
     </w:p>
     <w:p>
       <w:pPr>
@@ -6268,6 +6497,11 @@
       <w:pPr>
         <w:pStyle w:val="programksikod"/>
       </w:pPr>
+    </w:p>
+    <w:p>
+      <w:pPr>
+        <w:pStyle w:val="programksikod"/>
+      </w:pPr>
       <w:r>
         <w:t>int main(){</w:t>
       </w:r>
@@ -6359,14 +6593,14 @@
           <w:shd w:val="clear" w:color="auto" w:fill="FFFFFF"/>
         </w:rPr>
       </w:pPr>
-      <w:bookmarkStart w:id="32" w:name="_Toc461305622"/>
+      <w:bookmarkStart w:id="33" w:name="_Toc461309927"/>
       <w:r>
         <w:rPr>
           <w:shd w:val="clear" w:color="auto" w:fill="FFFFFF"/>
         </w:rPr>
         <w:t>Fibonaccijev niz (fibo.cpp)</w:t>
       </w:r>
-      <w:bookmarkEnd w:id="32"/>
+      <w:bookmarkEnd w:id="33"/>
     </w:p>
     <w:p>
       <w:pPr>
@@ -6447,6 +6681,7 @@
         <w:pStyle w:val="programksikod"/>
       </w:pPr>
       <w:r>
+        <w:lastRenderedPageBreak/>
         <w:t xml:space="preserve">    std::cout &lt;&lt; fibo(n) &lt;&lt; std::endl;</w:t>
       </w:r>
     </w:p>
@@ -6465,6 +6700,27 @@
       <w:r>
         <w:t>}</w:t>
       </w:r>
+    </w:p>
+    <w:p>
+      <w:pPr>
+        <w:pStyle w:val="FOINaslov2"/>
+      </w:pPr>
+      <w:r>
+        <w:t>Quick sort</w:t>
+      </w:r>
+    </w:p>
+    <w:p>
+      <w:pPr>
+        <w:pStyle w:val="FOINaslov2"/>
+      </w:pPr>
+      <w:r>
+        <w:t>Merge sort</w:t>
+      </w:r>
+    </w:p>
+    <w:p>
+      <w:pPr>
+        <w:pStyle w:val="FOINaslov2"/>
+      </w:pPr>
     </w:p>
     <w:p>
       <w:pPr>
@@ -6566,7 +6822,7 @@
         <w:rPr>
           <w:noProof/>
         </w:rPr>
-        <w:t>18</w:t>
+        <w:t>13</w:t>
       </w:r>
     </w:fldSimple>
   </w:p>
@@ -6632,10 +6888,7 @@
         <w:footnoteRef/>
       </w:r>
       <w:r>
-        <w:t xml:space="preserve"> </w:t>
-      </w:r>
-      <w:r>
-        <w:t xml:space="preserve">Preuzeto sa </w:t>
+        <w:t xml:space="preserve"> Preuzeto sa </w:t>
       </w:r>
       <w:hyperlink r:id="rId2" w:history="1">
         <w:r>
@@ -6661,10 +6914,7 @@
         <w:footnoteRef/>
       </w:r>
       <w:r>
-        <w:t xml:space="preserve"> </w:t>
-      </w:r>
-      <w:r>
-        <w:t>Ključ u ovom kontekstu predstavlja samu vrijednost elementa u polju</w:t>
+        <w:t xml:space="preserve"> Ključ u ovom kontekstu predstavlja samu vrijednost elementa u polju</w:t>
       </w:r>
     </w:p>
   </w:footnote>
@@ -6680,10 +6930,7 @@
         <w:footnoteRef/>
       </w:r>
       <w:r>
-        <w:t xml:space="preserve"> </w:t>
-      </w:r>
-      <w:r>
-        <w:t xml:space="preserve">Preuzeto sa </w:t>
+        <w:t xml:space="preserve"> Preuzeto sa </w:t>
       </w:r>
       <w:hyperlink r:id="rId3" w:history="1">
         <w:r>
@@ -6693,6 +6940,41 @@
           <w:t>http://ktiml.mff.cuni.cz/~bartak/constraints/images/backtrack.gif</w:t>
         </w:r>
       </w:hyperlink>
+    </w:p>
+  </w:footnote>
+  <w:footnote w:id="6">
+    <w:p>
+      <w:pPr>
+        <w:pStyle w:val="FootnoteText"/>
+      </w:pPr>
+      <w:r>
+        <w:rPr>
+          <w:rStyle w:val="FootnoteReference"/>
+        </w:rPr>
+        <w:footnoteRef/>
+      </w:r>
+      <w:r>
+        <w:t xml:space="preserve"> Metode ili funkcije – ovisno o programskom jeziku</w:t>
+      </w:r>
+      <w:r>
+        <w:t xml:space="preserve"> i metodi programiranja (objektno orijentirano ili ne)</w:t>
+      </w:r>
+    </w:p>
+  </w:footnote>
+  <w:footnote w:id="7">
+    <w:p>
+      <w:pPr>
+        <w:pStyle w:val="FootnoteText"/>
+      </w:pPr>
+      <w:r>
+        <w:rPr>
+          <w:rStyle w:val="FootnoteReference"/>
+        </w:rPr>
+        <w:footnoteRef/>
+      </w:r>
+      <w:r>
+        <w:t xml:space="preserve"> Activation record (negdje se spominje i activation frame) – struktura podataka koja se dodaje na programski stog kod poziva metode/funkcije</w:t>
+      </w:r>
     </w:p>
   </w:footnote>
 </w:footnotes>
@@ -11233,7 +11515,7 @@
 </file>
 
 <file path=customXml/itemProps1.xml><?xml version="1.0" encoding="utf-8"?>
-<ds:datastoreItem xmlns:ds="http://schemas.openxmlformats.org/officeDocument/2006/customXml" ds:itemID="{CB01CEC4-AEC0-4023-BA28-3E36D442DD1C}">
+<ds:datastoreItem xmlns:ds="http://schemas.openxmlformats.org/officeDocument/2006/customXml" ds:itemID="{8344A37C-C76A-4338-AD2C-1244C5E56EAF}">
   <ds:schemaRefs>
     <ds:schemaRef ds:uri="http://schemas.openxmlformats.org/officeDocument/2006/bibliography"/>
   </ds:schemaRefs>

</xml_diff>

<commit_message>
updated greedy algorithm section
</commit_message>
<xml_diff>
--- a/belec_matija__primjena_rekurzivnih_algoritama_u_programiranju.docx
+++ b/belec_matija__primjena_rekurzivnih_algoritama_u_programiranju.docx
@@ -616,7 +616,7 @@
       <w:r>
         <w:fldChar w:fldCharType="separate"/>
       </w:r>
-      <w:hyperlink w:anchor="_Toc461309900" w:history="1">
+      <w:hyperlink w:anchor="_Toc461315019" w:history="1">
         <w:r>
           <w:rPr>
             <w:rStyle w:val="Hyperlink"/>
@@ -659,7 +659,7 @@
             <w:noProof/>
             <w:webHidden/>
           </w:rPr>
-          <w:instrText xml:space="preserve"> PAGEREF _Toc461309900 \h </w:instrText>
+          <w:instrText xml:space="preserve"> PAGEREF _Toc461315019 \h </w:instrText>
         </w:r>
         <w:r>
           <w:rPr>
@@ -700,7 +700,7 @@
           <w:szCs w:val="22"/>
         </w:rPr>
       </w:pPr>
-      <w:hyperlink w:anchor="_Toc461309901" w:history="1">
+      <w:hyperlink w:anchor="_Toc461315020" w:history="1">
         <w:r>
           <w:rPr>
             <w:rStyle w:val="Hyperlink"/>
@@ -743,7 +743,7 @@
             <w:noProof/>
             <w:webHidden/>
           </w:rPr>
-          <w:instrText xml:space="preserve"> PAGEREF _Toc461309901 \h </w:instrText>
+          <w:instrText xml:space="preserve"> PAGEREF _Toc461315020 \h </w:instrText>
         </w:r>
         <w:r>
           <w:rPr>
@@ -784,7 +784,7 @@
           <w:szCs w:val="22"/>
         </w:rPr>
       </w:pPr>
-      <w:hyperlink w:anchor="_Toc461309902" w:history="1">
+      <w:hyperlink w:anchor="_Toc461315021" w:history="1">
         <w:r>
           <w:rPr>
             <w:rStyle w:val="Hyperlink"/>
@@ -827,7 +827,7 @@
             <w:noProof/>
             <w:webHidden/>
           </w:rPr>
-          <w:instrText xml:space="preserve"> PAGEREF _Toc461309902 \h </w:instrText>
+          <w:instrText xml:space="preserve"> PAGEREF _Toc461315021 \h </w:instrText>
         </w:r>
         <w:r>
           <w:rPr>
@@ -868,7 +868,7 @@
           <w:szCs w:val="22"/>
         </w:rPr>
       </w:pPr>
-      <w:hyperlink w:anchor="_Toc461309903" w:history="1">
+      <w:hyperlink w:anchor="_Toc461315022" w:history="1">
         <w:r>
           <w:rPr>
             <w:rStyle w:val="Hyperlink"/>
@@ -911,7 +911,7 @@
             <w:noProof/>
             <w:webHidden/>
           </w:rPr>
-          <w:instrText xml:space="preserve"> PAGEREF _Toc461309903 \h </w:instrText>
+          <w:instrText xml:space="preserve"> PAGEREF _Toc461315022 \h </w:instrText>
         </w:r>
         <w:r>
           <w:rPr>
@@ -952,7 +952,7 @@
           <w:szCs w:val="22"/>
         </w:rPr>
       </w:pPr>
-      <w:hyperlink w:anchor="_Toc461309904" w:history="1">
+      <w:hyperlink w:anchor="_Toc461315023" w:history="1">
         <w:r>
           <w:rPr>
             <w:rStyle w:val="Hyperlink"/>
@@ -995,7 +995,7 @@
             <w:noProof/>
             <w:webHidden/>
           </w:rPr>
-          <w:instrText xml:space="preserve"> PAGEREF _Toc461309904 \h </w:instrText>
+          <w:instrText xml:space="preserve"> PAGEREF _Toc461315023 \h </w:instrText>
         </w:r>
         <w:r>
           <w:rPr>
@@ -1036,7 +1036,7 @@
           <w:szCs w:val="22"/>
         </w:rPr>
       </w:pPr>
-      <w:hyperlink w:anchor="_Toc461309905" w:history="1">
+      <w:hyperlink w:anchor="_Toc461315024" w:history="1">
         <w:r>
           <w:rPr>
             <w:rStyle w:val="Hyperlink"/>
@@ -1079,7 +1079,7 @@
             <w:noProof/>
             <w:webHidden/>
           </w:rPr>
-          <w:instrText xml:space="preserve"> PAGEREF _Toc461309905 \h </w:instrText>
+          <w:instrText xml:space="preserve"> PAGEREF _Toc461315024 \h </w:instrText>
         </w:r>
         <w:r>
           <w:rPr>
@@ -1120,7 +1120,7 @@
           <w:szCs w:val="22"/>
         </w:rPr>
       </w:pPr>
-      <w:hyperlink w:anchor="_Toc461309906" w:history="1">
+      <w:hyperlink w:anchor="_Toc461315025" w:history="1">
         <w:r>
           <w:rPr>
             <w:rStyle w:val="Hyperlink"/>
@@ -1163,7 +1163,7 @@
             <w:noProof/>
             <w:webHidden/>
           </w:rPr>
-          <w:instrText xml:space="preserve"> PAGEREF _Toc461309906 \h </w:instrText>
+          <w:instrText xml:space="preserve"> PAGEREF _Toc461315025 \h </w:instrText>
         </w:r>
         <w:r>
           <w:rPr>
@@ -1204,7 +1204,7 @@
           <w:szCs w:val="22"/>
         </w:rPr>
       </w:pPr>
-      <w:hyperlink w:anchor="_Toc461309907" w:history="1">
+      <w:hyperlink w:anchor="_Toc461315026" w:history="1">
         <w:r>
           <w:rPr>
             <w:rStyle w:val="Hyperlink"/>
@@ -1247,7 +1247,7 @@
             <w:noProof/>
             <w:webHidden/>
           </w:rPr>
-          <w:instrText xml:space="preserve"> PAGEREF _Toc461309907 \h </w:instrText>
+          <w:instrText xml:space="preserve"> PAGEREF _Toc461315026 \h </w:instrText>
         </w:r>
         <w:r>
           <w:rPr>
@@ -1288,7 +1288,7 @@
           <w:szCs w:val="22"/>
         </w:rPr>
       </w:pPr>
-      <w:hyperlink w:anchor="_Toc461309908" w:history="1">
+      <w:hyperlink w:anchor="_Toc461315027" w:history="1">
         <w:r>
           <w:rPr>
             <w:rStyle w:val="Hyperlink"/>
@@ -1331,7 +1331,7 @@
             <w:noProof/>
             <w:webHidden/>
           </w:rPr>
-          <w:instrText xml:space="preserve"> PAGEREF _Toc461309908 \h </w:instrText>
+          <w:instrText xml:space="preserve"> PAGEREF _Toc461315027 \h </w:instrText>
         </w:r>
         <w:r>
           <w:rPr>
@@ -1372,7 +1372,7 @@
           <w:szCs w:val="22"/>
         </w:rPr>
       </w:pPr>
-      <w:hyperlink w:anchor="_Toc461309909" w:history="1">
+      <w:hyperlink w:anchor="_Toc461315028" w:history="1">
         <w:r>
           <w:rPr>
             <w:rStyle w:val="Hyperlink"/>
@@ -1415,7 +1415,7 @@
             <w:noProof/>
             <w:webHidden/>
           </w:rPr>
-          <w:instrText xml:space="preserve"> PAGEREF _Toc461309909 \h </w:instrText>
+          <w:instrText xml:space="preserve"> PAGEREF _Toc461315028 \h </w:instrText>
         </w:r>
         <w:r>
           <w:rPr>
@@ -1456,7 +1456,7 @@
           <w:szCs w:val="22"/>
         </w:rPr>
       </w:pPr>
-      <w:hyperlink w:anchor="_Toc461309910" w:history="1">
+      <w:hyperlink w:anchor="_Toc461315029" w:history="1">
         <w:r>
           <w:rPr>
             <w:rStyle w:val="Hyperlink"/>
@@ -1499,7 +1499,7 @@
             <w:noProof/>
             <w:webHidden/>
           </w:rPr>
-          <w:instrText xml:space="preserve"> PAGEREF _Toc461309910 \h </w:instrText>
+          <w:instrText xml:space="preserve"> PAGEREF _Toc461315029 \h </w:instrText>
         </w:r>
         <w:r>
           <w:rPr>
@@ -1540,7 +1540,7 @@
           <w:szCs w:val="22"/>
         </w:rPr>
       </w:pPr>
-      <w:hyperlink w:anchor="_Toc461309911" w:history="1">
+      <w:hyperlink w:anchor="_Toc461315030" w:history="1">
         <w:r>
           <w:rPr>
             <w:rStyle w:val="Hyperlink"/>
@@ -1583,7 +1583,7 @@
             <w:noProof/>
             <w:webHidden/>
           </w:rPr>
-          <w:instrText xml:space="preserve"> PAGEREF _Toc461309911 \h </w:instrText>
+          <w:instrText xml:space="preserve"> PAGEREF _Toc461315030 \h </w:instrText>
         </w:r>
         <w:r>
           <w:rPr>
@@ -1624,7 +1624,7 @@
           <w:szCs w:val="22"/>
         </w:rPr>
       </w:pPr>
-      <w:hyperlink w:anchor="_Toc461309912" w:history="1">
+      <w:hyperlink w:anchor="_Toc461315031" w:history="1">
         <w:r>
           <w:rPr>
             <w:rStyle w:val="Hyperlink"/>
@@ -1667,7 +1667,7 @@
             <w:noProof/>
             <w:webHidden/>
           </w:rPr>
-          <w:instrText xml:space="preserve"> PAGEREF _Toc461309912 \h </w:instrText>
+          <w:instrText xml:space="preserve"> PAGEREF _Toc461315031 \h </w:instrText>
         </w:r>
         <w:r>
           <w:rPr>
@@ -1687,7 +1687,7 @@
             <w:noProof/>
             <w:webHidden/>
           </w:rPr>
-          <w:t>10</w:t>
+          <w:t>11</w:t>
         </w:r>
         <w:r>
           <w:rPr>
@@ -1708,7 +1708,7 @@
           <w:szCs w:val="22"/>
         </w:rPr>
       </w:pPr>
-      <w:hyperlink w:anchor="_Toc461309913" w:history="1">
+      <w:hyperlink w:anchor="_Toc461315032" w:history="1">
         <w:r>
           <w:rPr>
             <w:rStyle w:val="Hyperlink"/>
@@ -1751,7 +1751,7 @@
             <w:noProof/>
             <w:webHidden/>
           </w:rPr>
-          <w:instrText xml:space="preserve"> PAGEREF _Toc461309913 \h </w:instrText>
+          <w:instrText xml:space="preserve"> PAGEREF _Toc461315032 \h </w:instrText>
         </w:r>
         <w:r>
           <w:rPr>
@@ -1792,7 +1792,7 @@
           <w:szCs w:val="22"/>
         </w:rPr>
       </w:pPr>
-      <w:hyperlink w:anchor="_Toc461309914" w:history="1">
+      <w:hyperlink w:anchor="_Toc461315033" w:history="1">
         <w:r>
           <w:rPr>
             <w:rStyle w:val="Hyperlink"/>
@@ -1835,7 +1835,7 @@
             <w:noProof/>
             <w:webHidden/>
           </w:rPr>
-          <w:instrText xml:space="preserve"> PAGEREF _Toc461309914 \h </w:instrText>
+          <w:instrText xml:space="preserve"> PAGEREF _Toc461315033 \h </w:instrText>
         </w:r>
         <w:r>
           <w:rPr>
@@ -1876,7 +1876,7 @@
           <w:szCs w:val="22"/>
         </w:rPr>
       </w:pPr>
-      <w:hyperlink w:anchor="_Toc461309915" w:history="1">
+      <w:hyperlink w:anchor="_Toc461315034" w:history="1">
         <w:r>
           <w:rPr>
             <w:rStyle w:val="Hyperlink"/>
@@ -1919,7 +1919,7 @@
             <w:noProof/>
             <w:webHidden/>
           </w:rPr>
-          <w:instrText xml:space="preserve"> PAGEREF _Toc461309915 \h </w:instrText>
+          <w:instrText xml:space="preserve"> PAGEREF _Toc461315034 \h </w:instrText>
         </w:r>
         <w:r>
           <w:rPr>
@@ -1960,7 +1960,7 @@
           <w:szCs w:val="22"/>
         </w:rPr>
       </w:pPr>
-      <w:hyperlink w:anchor="_Toc461309916" w:history="1">
+      <w:hyperlink w:anchor="_Toc461315035" w:history="1">
         <w:r>
           <w:rPr>
             <w:rStyle w:val="Hyperlink"/>
@@ -2003,7 +2003,7 @@
             <w:noProof/>
             <w:webHidden/>
           </w:rPr>
-          <w:instrText xml:space="preserve"> PAGEREF _Toc461309916 \h </w:instrText>
+          <w:instrText xml:space="preserve"> PAGEREF _Toc461315035 \h </w:instrText>
         </w:r>
         <w:r>
           <w:rPr>
@@ -2023,7 +2023,7 @@
             <w:noProof/>
             <w:webHidden/>
           </w:rPr>
-          <w:t>13</w:t>
+          <w:t>14</w:t>
         </w:r>
         <w:r>
           <w:rPr>
@@ -2044,7 +2044,7 @@
           <w:szCs w:val="22"/>
         </w:rPr>
       </w:pPr>
-      <w:hyperlink w:anchor="_Toc461309917" w:history="1">
+      <w:hyperlink w:anchor="_Toc461315036" w:history="1">
         <w:r>
           <w:rPr>
             <w:rStyle w:val="Hyperlink"/>
@@ -2087,7 +2087,7 @@
             <w:noProof/>
             <w:webHidden/>
           </w:rPr>
-          <w:instrText xml:space="preserve"> PAGEREF _Toc461309917 \h </w:instrText>
+          <w:instrText xml:space="preserve"> PAGEREF _Toc461315036 \h </w:instrText>
         </w:r>
         <w:r>
           <w:rPr>
@@ -2107,7 +2107,7 @@
             <w:noProof/>
             <w:webHidden/>
           </w:rPr>
-          <w:t>14</w:t>
+          <w:t>15</w:t>
         </w:r>
         <w:r>
           <w:rPr>
@@ -2128,7 +2128,7 @@
           <w:szCs w:val="22"/>
         </w:rPr>
       </w:pPr>
-      <w:hyperlink w:anchor="_Toc461309918" w:history="1">
+      <w:hyperlink w:anchor="_Toc461315037" w:history="1">
         <w:r>
           <w:rPr>
             <w:rStyle w:val="Hyperlink"/>
@@ -2171,7 +2171,7 @@
             <w:noProof/>
             <w:webHidden/>
           </w:rPr>
-          <w:instrText xml:space="preserve"> PAGEREF _Toc461309918 \h </w:instrText>
+          <w:instrText xml:space="preserve"> PAGEREF _Toc461315037 \h </w:instrText>
         </w:r>
         <w:r>
           <w:rPr>
@@ -2191,7 +2191,7 @@
             <w:noProof/>
             <w:webHidden/>
           </w:rPr>
-          <w:t>14</w:t>
+          <w:t>15</w:t>
         </w:r>
         <w:r>
           <w:rPr>
@@ -2212,7 +2212,7 @@
           <w:szCs w:val="22"/>
         </w:rPr>
       </w:pPr>
-      <w:hyperlink w:anchor="_Toc461309919" w:history="1">
+      <w:hyperlink w:anchor="_Toc461315038" w:history="1">
         <w:r>
           <w:rPr>
             <w:rStyle w:val="Hyperlink"/>
@@ -2255,7 +2255,7 @@
             <w:noProof/>
             <w:webHidden/>
           </w:rPr>
-          <w:instrText xml:space="preserve"> PAGEREF _Toc461309919 \h </w:instrText>
+          <w:instrText xml:space="preserve"> PAGEREF _Toc461315038 \h </w:instrText>
         </w:r>
         <w:r>
           <w:rPr>
@@ -2275,7 +2275,7 @@
             <w:noProof/>
             <w:webHidden/>
           </w:rPr>
-          <w:t>16</w:t>
+          <w:t>18</w:t>
         </w:r>
         <w:r>
           <w:rPr>
@@ -2296,7 +2296,7 @@
           <w:szCs w:val="22"/>
         </w:rPr>
       </w:pPr>
-      <w:hyperlink w:anchor="_Toc461309920" w:history="1">
+      <w:hyperlink w:anchor="_Toc461315039" w:history="1">
         <w:r>
           <w:rPr>
             <w:rStyle w:val="Hyperlink"/>
@@ -2339,7 +2339,7 @@
             <w:noProof/>
             <w:webHidden/>
           </w:rPr>
-          <w:instrText xml:space="preserve"> PAGEREF _Toc461309920 \h </w:instrText>
+          <w:instrText xml:space="preserve"> PAGEREF _Toc461315039 \h </w:instrText>
         </w:r>
         <w:r>
           <w:rPr>
@@ -2359,7 +2359,7 @@
             <w:noProof/>
             <w:webHidden/>
           </w:rPr>
-          <w:t>17</w:t>
+          <w:t>19</w:t>
         </w:r>
         <w:r>
           <w:rPr>
@@ -2383,7 +2383,7 @@
           <w:szCs w:val="22"/>
         </w:rPr>
       </w:pPr>
-      <w:hyperlink w:anchor="_Toc461309921" w:history="1">
+      <w:hyperlink w:anchor="_Toc461315040" w:history="1">
         <w:r>
           <w:rPr>
             <w:rStyle w:val="Hyperlink"/>
@@ -2426,7 +2426,7 @@
             <w:noProof/>
             <w:webHidden/>
           </w:rPr>
-          <w:instrText xml:space="preserve"> PAGEREF _Toc461309921 \h </w:instrText>
+          <w:instrText xml:space="preserve"> PAGEREF _Toc461315040 \h </w:instrText>
         </w:r>
         <w:r>
           <w:rPr>
@@ -2446,7 +2446,7 @@
             <w:noProof/>
             <w:webHidden/>
           </w:rPr>
-          <w:t>18</w:t>
+          <w:t>20</w:t>
         </w:r>
         <w:r>
           <w:rPr>
@@ -2470,7 +2470,7 @@
           <w:szCs w:val="22"/>
         </w:rPr>
       </w:pPr>
-      <w:hyperlink w:anchor="_Toc461309922" w:history="1">
+      <w:hyperlink w:anchor="_Toc461315041" w:history="1">
         <w:r>
           <w:rPr>
             <w:rStyle w:val="Hyperlink"/>
@@ -2514,7 +2514,7 @@
             <w:noProof/>
             <w:webHidden/>
           </w:rPr>
-          <w:instrText xml:space="preserve"> PAGEREF _Toc461309922 \h </w:instrText>
+          <w:instrText xml:space="preserve"> PAGEREF _Toc461315041 \h </w:instrText>
         </w:r>
         <w:r>
           <w:rPr>
@@ -2534,7 +2534,7 @@
             <w:noProof/>
             <w:webHidden/>
           </w:rPr>
-          <w:t>19</w:t>
+          <w:t>21</w:t>
         </w:r>
         <w:r>
           <w:rPr>
@@ -2558,7 +2558,7 @@
           <w:szCs w:val="22"/>
         </w:rPr>
       </w:pPr>
-      <w:hyperlink w:anchor="_Toc461309923" w:history="1">
+      <w:hyperlink w:anchor="_Toc461315042" w:history="1">
         <w:r>
           <w:rPr>
             <w:rStyle w:val="Hyperlink"/>
@@ -2602,7 +2602,7 @@
             <w:noProof/>
             <w:webHidden/>
           </w:rPr>
-          <w:instrText xml:space="preserve"> PAGEREF _Toc461309923 \h </w:instrText>
+          <w:instrText xml:space="preserve"> PAGEREF _Toc461315042 \h </w:instrText>
         </w:r>
         <w:r>
           <w:rPr>
@@ -2622,7 +2622,7 @@
             <w:noProof/>
             <w:webHidden/>
           </w:rPr>
-          <w:t>19</w:t>
+          <w:t>21</w:t>
         </w:r>
         <w:r>
           <w:rPr>
@@ -2646,7 +2646,7 @@
           <w:szCs w:val="22"/>
         </w:rPr>
       </w:pPr>
-      <w:hyperlink w:anchor="_Toc461309924" w:history="1">
+      <w:hyperlink w:anchor="_Toc461315043" w:history="1">
         <w:r>
           <w:rPr>
             <w:rStyle w:val="Hyperlink"/>
@@ -2690,7 +2690,7 @@
             <w:noProof/>
             <w:webHidden/>
           </w:rPr>
-          <w:instrText xml:space="preserve"> PAGEREF _Toc461309924 \h </w:instrText>
+          <w:instrText xml:space="preserve"> PAGEREF _Toc461315043 \h </w:instrText>
         </w:r>
         <w:r>
           <w:rPr>
@@ -2710,7 +2710,7 @@
             <w:noProof/>
             <w:webHidden/>
           </w:rPr>
-          <w:t>19</w:t>
+          <w:t>21</w:t>
         </w:r>
         <w:r>
           <w:rPr>
@@ -2734,7 +2734,7 @@
           <w:szCs w:val="22"/>
         </w:rPr>
       </w:pPr>
-      <w:hyperlink w:anchor="_Toc461309925" w:history="1">
+      <w:hyperlink w:anchor="_Toc461315044" w:history="1">
         <w:r>
           <w:rPr>
             <w:rStyle w:val="Hyperlink"/>
@@ -2778,7 +2778,7 @@
             <w:noProof/>
             <w:webHidden/>
           </w:rPr>
-          <w:instrText xml:space="preserve"> PAGEREF _Toc461309925 \h </w:instrText>
+          <w:instrText xml:space="preserve"> PAGEREF _Toc461315044 \h </w:instrText>
         </w:r>
         <w:r>
           <w:rPr>
@@ -2798,7 +2798,7 @@
             <w:noProof/>
             <w:webHidden/>
           </w:rPr>
-          <w:t>19</w:t>
+          <w:t>21</w:t>
         </w:r>
         <w:r>
           <w:rPr>
@@ -2822,7 +2822,7 @@
           <w:szCs w:val="22"/>
         </w:rPr>
       </w:pPr>
-      <w:hyperlink w:anchor="_Toc461309926" w:history="1">
+      <w:hyperlink w:anchor="_Toc461315045" w:history="1">
         <w:r>
           <w:rPr>
             <w:rStyle w:val="Hyperlink"/>
@@ -2865,7 +2865,7 @@
             <w:noProof/>
             <w:webHidden/>
           </w:rPr>
-          <w:instrText xml:space="preserve"> PAGEREF _Toc461309926 \h </w:instrText>
+          <w:instrText xml:space="preserve"> PAGEREF _Toc461315045 \h </w:instrText>
         </w:r>
         <w:r>
           <w:rPr>
@@ -2885,7 +2885,7 @@
             <w:noProof/>
             <w:webHidden/>
           </w:rPr>
-          <w:t>19</w:t>
+          <w:t>21</w:t>
         </w:r>
         <w:r>
           <w:rPr>
@@ -2909,7 +2909,7 @@
           <w:szCs w:val="22"/>
         </w:rPr>
       </w:pPr>
-      <w:hyperlink w:anchor="_Toc461309927" w:history="1">
+      <w:hyperlink w:anchor="_Toc461315046" w:history="1">
         <w:r>
           <w:rPr>
             <w:rStyle w:val="Hyperlink"/>
@@ -2953,7 +2953,7 @@
             <w:noProof/>
             <w:webHidden/>
           </w:rPr>
-          <w:instrText xml:space="preserve"> PAGEREF _Toc461309927 \h </w:instrText>
+          <w:instrText xml:space="preserve"> PAGEREF _Toc461315046 \h </w:instrText>
         </w:r>
         <w:r>
           <w:rPr>
@@ -2973,7 +2973,355 @@
             <w:noProof/>
             <w:webHidden/>
           </w:rPr>
-          <w:t>19</w:t>
+          <w:t>21</w:t>
+        </w:r>
+        <w:r>
+          <w:rPr>
+            <w:noProof/>
+            <w:webHidden/>
+          </w:rPr>
+          <w:fldChar w:fldCharType="end"/>
+        </w:r>
+      </w:hyperlink>
+    </w:p>
+    <w:p>
+      <w:pPr>
+        <w:pStyle w:val="TOC2"/>
+        <w:tabs>
+          <w:tab w:val="left" w:pos="1100"/>
+        </w:tabs>
+        <w:rPr>
+          <w:rFonts w:asciiTheme="minorHAnsi" w:eastAsiaTheme="minorEastAsia" w:hAnsiTheme="minorHAnsi" w:cstheme="minorBidi"/>
+          <w:noProof/>
+          <w:sz w:val="22"/>
+          <w:szCs w:val="22"/>
+        </w:rPr>
+      </w:pPr>
+      <w:hyperlink w:anchor="_Toc461315047" w:history="1">
+        <w:r>
+          <w:rPr>
+            <w:rStyle w:val="Hyperlink"/>
+            <w:noProof/>
+          </w:rPr>
+          <w:t>11.2.</w:t>
+        </w:r>
+        <w:r>
+          <w:rPr>
+            <w:rFonts w:asciiTheme="minorHAnsi" w:eastAsiaTheme="minorEastAsia" w:hAnsiTheme="minorHAnsi" w:cstheme="minorBidi"/>
+            <w:noProof/>
+            <w:sz w:val="22"/>
+            <w:szCs w:val="22"/>
+          </w:rPr>
+          <w:tab/>
+        </w:r>
+        <w:r>
+          <w:rPr>
+            <w:rStyle w:val="Hyperlink"/>
+            <w:noProof/>
+          </w:rPr>
+          <w:t>Quick sort</w:t>
+        </w:r>
+        <w:r>
+          <w:rPr>
+            <w:noProof/>
+            <w:webHidden/>
+          </w:rPr>
+          <w:tab/>
+        </w:r>
+        <w:r>
+          <w:rPr>
+            <w:noProof/>
+            <w:webHidden/>
+          </w:rPr>
+          <w:fldChar w:fldCharType="begin"/>
+        </w:r>
+        <w:r>
+          <w:rPr>
+            <w:noProof/>
+            <w:webHidden/>
+          </w:rPr>
+          <w:instrText xml:space="preserve"> PAGEREF _Toc461315047 \h </w:instrText>
+        </w:r>
+        <w:r>
+          <w:rPr>
+            <w:noProof/>
+            <w:webHidden/>
+          </w:rPr>
+        </w:r>
+        <w:r>
+          <w:rPr>
+            <w:noProof/>
+            <w:webHidden/>
+          </w:rPr>
+          <w:fldChar w:fldCharType="separate"/>
+        </w:r>
+        <w:r>
+          <w:rPr>
+            <w:noProof/>
+            <w:webHidden/>
+          </w:rPr>
+          <w:t>22</w:t>
+        </w:r>
+        <w:r>
+          <w:rPr>
+            <w:noProof/>
+            <w:webHidden/>
+          </w:rPr>
+          <w:fldChar w:fldCharType="end"/>
+        </w:r>
+      </w:hyperlink>
+    </w:p>
+    <w:p>
+      <w:pPr>
+        <w:pStyle w:val="TOC2"/>
+        <w:tabs>
+          <w:tab w:val="left" w:pos="1100"/>
+        </w:tabs>
+        <w:rPr>
+          <w:rFonts w:asciiTheme="minorHAnsi" w:eastAsiaTheme="minorEastAsia" w:hAnsiTheme="minorHAnsi" w:cstheme="minorBidi"/>
+          <w:noProof/>
+          <w:sz w:val="22"/>
+          <w:szCs w:val="22"/>
+        </w:rPr>
+      </w:pPr>
+      <w:hyperlink w:anchor="_Toc461315048" w:history="1">
+        <w:r>
+          <w:rPr>
+            <w:rStyle w:val="Hyperlink"/>
+            <w:noProof/>
+          </w:rPr>
+          <w:t>11.3.</w:t>
+        </w:r>
+        <w:r>
+          <w:rPr>
+            <w:rFonts w:asciiTheme="minorHAnsi" w:eastAsiaTheme="minorEastAsia" w:hAnsiTheme="minorHAnsi" w:cstheme="minorBidi"/>
+            <w:noProof/>
+            <w:sz w:val="22"/>
+            <w:szCs w:val="22"/>
+          </w:rPr>
+          <w:tab/>
+        </w:r>
+        <w:r>
+          <w:rPr>
+            <w:rStyle w:val="Hyperlink"/>
+            <w:noProof/>
+          </w:rPr>
+          <w:t>Merge sort</w:t>
+        </w:r>
+        <w:r>
+          <w:rPr>
+            <w:noProof/>
+            <w:webHidden/>
+          </w:rPr>
+          <w:tab/>
+        </w:r>
+        <w:r>
+          <w:rPr>
+            <w:noProof/>
+            <w:webHidden/>
+          </w:rPr>
+          <w:fldChar w:fldCharType="begin"/>
+        </w:r>
+        <w:r>
+          <w:rPr>
+            <w:noProof/>
+            <w:webHidden/>
+          </w:rPr>
+          <w:instrText xml:space="preserve"> PAGEREF _Toc461315048 \h </w:instrText>
+        </w:r>
+        <w:r>
+          <w:rPr>
+            <w:noProof/>
+            <w:webHidden/>
+          </w:rPr>
+        </w:r>
+        <w:r>
+          <w:rPr>
+            <w:noProof/>
+            <w:webHidden/>
+          </w:rPr>
+          <w:fldChar w:fldCharType="separate"/>
+        </w:r>
+        <w:r>
+          <w:rPr>
+            <w:noProof/>
+            <w:webHidden/>
+          </w:rPr>
+          <w:t>22</w:t>
+        </w:r>
+        <w:r>
+          <w:rPr>
+            <w:noProof/>
+            <w:webHidden/>
+          </w:rPr>
+          <w:fldChar w:fldCharType="end"/>
+        </w:r>
+      </w:hyperlink>
+    </w:p>
+    <w:p>
+      <w:pPr>
+        <w:pStyle w:val="TOC2"/>
+        <w:tabs>
+          <w:tab w:val="left" w:pos="1100"/>
+        </w:tabs>
+        <w:rPr>
+          <w:rFonts w:asciiTheme="minorHAnsi" w:eastAsiaTheme="minorEastAsia" w:hAnsiTheme="minorHAnsi" w:cstheme="minorBidi"/>
+          <w:noProof/>
+          <w:sz w:val="22"/>
+          <w:szCs w:val="22"/>
+        </w:rPr>
+      </w:pPr>
+      <w:hyperlink w:anchor="_Toc461315049" w:history="1">
+        <w:r>
+          <w:rPr>
+            <w:rStyle w:val="Hyperlink"/>
+            <w:noProof/>
+          </w:rPr>
+          <w:t>11.4.</w:t>
+        </w:r>
+        <w:r>
+          <w:rPr>
+            <w:rFonts w:asciiTheme="minorHAnsi" w:eastAsiaTheme="minorEastAsia" w:hAnsiTheme="minorHAnsi" w:cstheme="minorBidi"/>
+            <w:noProof/>
+            <w:sz w:val="22"/>
+            <w:szCs w:val="22"/>
+          </w:rPr>
+          <w:tab/>
+        </w:r>
+        <w:r>
+          <w:rPr>
+            <w:rStyle w:val="Hyperlink"/>
+            <w:noProof/>
+          </w:rPr>
+          <w:t>Vraćanje novca (vracanje_novca.cpp)</w:t>
+        </w:r>
+        <w:r>
+          <w:rPr>
+            <w:noProof/>
+            <w:webHidden/>
+          </w:rPr>
+          <w:tab/>
+        </w:r>
+        <w:r>
+          <w:rPr>
+            <w:noProof/>
+            <w:webHidden/>
+          </w:rPr>
+          <w:fldChar w:fldCharType="begin"/>
+        </w:r>
+        <w:r>
+          <w:rPr>
+            <w:noProof/>
+            <w:webHidden/>
+          </w:rPr>
+          <w:instrText xml:space="preserve"> PAGEREF _Toc461315049 \h </w:instrText>
+        </w:r>
+        <w:r>
+          <w:rPr>
+            <w:noProof/>
+            <w:webHidden/>
+          </w:rPr>
+        </w:r>
+        <w:r>
+          <w:rPr>
+            <w:noProof/>
+            <w:webHidden/>
+          </w:rPr>
+          <w:fldChar w:fldCharType="separate"/>
+        </w:r>
+        <w:r>
+          <w:rPr>
+            <w:noProof/>
+            <w:webHidden/>
+          </w:rPr>
+          <w:t>22</w:t>
+        </w:r>
+        <w:r>
+          <w:rPr>
+            <w:noProof/>
+            <w:webHidden/>
+          </w:rPr>
+          <w:fldChar w:fldCharType="end"/>
+        </w:r>
+      </w:hyperlink>
+    </w:p>
+    <w:p>
+      <w:pPr>
+        <w:pStyle w:val="TOC2"/>
+        <w:tabs>
+          <w:tab w:val="left" w:pos="1100"/>
+        </w:tabs>
+        <w:rPr>
+          <w:rFonts w:asciiTheme="minorHAnsi" w:eastAsiaTheme="minorEastAsia" w:hAnsiTheme="minorHAnsi" w:cstheme="minorBidi"/>
+          <w:noProof/>
+          <w:sz w:val="22"/>
+          <w:szCs w:val="22"/>
+        </w:rPr>
+      </w:pPr>
+      <w:hyperlink w:anchor="_Toc461315050" w:history="1">
+        <w:r>
+          <w:rPr>
+            <w:rStyle w:val="Hyperlink"/>
+            <w:noProof/>
+          </w:rPr>
+          <w:t>11.5.</w:t>
+        </w:r>
+        <w:r>
+          <w:rPr>
+            <w:rFonts w:asciiTheme="minorHAnsi" w:eastAsiaTheme="minorEastAsia" w:hAnsiTheme="minorHAnsi" w:cstheme="minorBidi"/>
+            <w:noProof/>
+            <w:sz w:val="22"/>
+            <w:szCs w:val="22"/>
+          </w:rPr>
+          <w:tab/>
+        </w:r>
+        <w:r>
+          <w:rPr>
+            <w:rStyle w:val="Hyperlink"/>
+            <w:noProof/>
+          </w:rPr>
+          <w:t>Problem N-kraljica</w:t>
+        </w:r>
+        <w:r>
+          <w:rPr>
+            <w:noProof/>
+            <w:webHidden/>
+          </w:rPr>
+          <w:tab/>
+        </w:r>
+        <w:r>
+          <w:rPr>
+            <w:noProof/>
+            <w:webHidden/>
+          </w:rPr>
+          <w:fldChar w:fldCharType="begin"/>
+        </w:r>
+        <w:r>
+          <w:rPr>
+            <w:noProof/>
+            <w:webHidden/>
+          </w:rPr>
+          <w:instrText xml:space="preserve"> PAGEREF _Toc461315050 \h </w:instrText>
+        </w:r>
+        <w:r>
+          <w:rPr>
+            <w:noProof/>
+            <w:webHidden/>
+          </w:rPr>
+        </w:r>
+        <w:r>
+          <w:rPr>
+            <w:noProof/>
+            <w:webHidden/>
+          </w:rPr>
+          <w:fldChar w:fldCharType="separate"/>
+        </w:r>
+        <w:r>
+          <w:rPr>
+            <w:noProof/>
+            <w:webHidden/>
+          </w:rPr>
+          <w:t>23</w:t>
         </w:r>
         <w:r>
           <w:rPr>
@@ -3012,7 +3360,7 @@
       <w:pPr>
         <w:pStyle w:val="FOINaslov1"/>
       </w:pPr>
-      <w:bookmarkStart w:id="1" w:name="_Toc461309900"/>
+      <w:bookmarkStart w:id="1" w:name="_Toc461315019"/>
       <w:r>
         <w:lastRenderedPageBreak/>
         <w:t>Uvod</w:t>
@@ -3118,7 +3466,7 @@
       <w:pPr>
         <w:pStyle w:val="FOINaslov1"/>
       </w:pPr>
-      <w:bookmarkStart w:id="2" w:name="_Toc461309901"/>
+      <w:bookmarkStart w:id="2" w:name="_Toc461315020"/>
       <w:r>
         <w:lastRenderedPageBreak/>
         <w:t>Matematička indukcija</w:t>
@@ -3311,7 +3659,7 @@
       <w:r>
         <w:br w:type="column"/>
       </w:r>
-      <w:bookmarkStart w:id="3" w:name="_Toc461309902"/>
+      <w:bookmarkStart w:id="3" w:name="_Toc461315021"/>
       <w:r>
         <w:lastRenderedPageBreak/>
         <w:t>Rekurzija</w:t>
@@ -3396,7 +3744,7 @@
       <w:pPr>
         <w:pStyle w:val="FOINaslov2"/>
       </w:pPr>
-      <w:bookmarkStart w:id="4" w:name="_Toc461309903"/>
+      <w:bookmarkStart w:id="4" w:name="_Toc461315022"/>
       <w:r>
         <w:t xml:space="preserve">Rekurzija u programskom jeziku </w:t>
       </w:r>
@@ -3491,7 +3839,7 @@
       <w:pPr>
         <w:pStyle w:val="FOINaslov2"/>
       </w:pPr>
-      <w:bookmarkStart w:id="5" w:name="_Toc461309904"/>
+      <w:bookmarkStart w:id="5" w:name="_Toc461315023"/>
       <w:r>
         <w:t>Programski stog</w:t>
       </w:r>
@@ -3633,7 +3981,7 @@
       <w:pPr>
         <w:pStyle w:val="FOINaslov1"/>
       </w:pPr>
-      <w:bookmarkStart w:id="7" w:name="_Toc461309905"/>
+      <w:bookmarkStart w:id="7" w:name="_Toc461315024"/>
       <w:r>
         <w:lastRenderedPageBreak/>
         <w:t>„Školski“ primjeri rekurzija</w:t>
@@ -3652,7 +4000,7 @@
       <w:pPr>
         <w:pStyle w:val="FOINaslov2"/>
       </w:pPr>
-      <w:bookmarkStart w:id="8" w:name="_Toc461309906"/>
+      <w:bookmarkStart w:id="8" w:name="_Toc461315025"/>
       <w:r>
         <w:t>Faktorijel</w:t>
       </w:r>
@@ -3928,7 +4276,7 @@
       <w:pPr>
         <w:pStyle w:val="FOINaslov2"/>
       </w:pPr>
-      <w:bookmarkStart w:id="9" w:name="_Toc461309907"/>
+      <w:bookmarkStart w:id="9" w:name="_Toc461315026"/>
       <w:r>
         <w:lastRenderedPageBreak/>
         <w:t>Fibonaccijev niz</w:t>
@@ -4263,7 +4611,7 @@
       <w:pPr>
         <w:pStyle w:val="FOINaslov1"/>
       </w:pPr>
-      <w:bookmarkStart w:id="12" w:name="_Toc461309908"/>
+      <w:bookmarkStart w:id="12" w:name="_Toc461315027"/>
       <w:r>
         <w:lastRenderedPageBreak/>
         <w:t>Algoritmi podijeli pa vladaj</w:t>
@@ -4282,7 +4630,7 @@
       <w:pPr>
         <w:pStyle w:val="FOINaslov2"/>
       </w:pPr>
-      <w:bookmarkStart w:id="13" w:name="_Toc461309909"/>
+      <w:bookmarkStart w:id="13" w:name="_Toc461315028"/>
       <w:r>
         <w:t>Algoritmi s</w:t>
       </w:r>
@@ -4397,7 +4745,7 @@
       <w:pPr>
         <w:pStyle w:val="FOINaslov3"/>
       </w:pPr>
-      <w:bookmarkStart w:id="14" w:name="_Toc461309910"/>
+      <w:bookmarkStart w:id="14" w:name="_Toc461315029"/>
       <w:r>
         <w:t>Quick sort</w:t>
       </w:r>
@@ -4867,7 +5215,7 @@
       <w:pPr>
         <w:pStyle w:val="FOINaslov3"/>
       </w:pPr>
-      <w:bookmarkStart w:id="15" w:name="_Toc461309911"/>
+      <w:bookmarkStart w:id="15" w:name="_Toc461315030"/>
       <w:r>
         <w:t>Merge sort</w:t>
       </w:r>
@@ -5197,7 +5545,7 @@
       <w:pPr>
         <w:pStyle w:val="FOINaslov2"/>
       </w:pPr>
-      <w:bookmarkStart w:id="16" w:name="_Toc461309912"/>
+      <w:bookmarkStart w:id="16" w:name="_Toc461315031"/>
       <w:r>
         <w:lastRenderedPageBreak/>
         <w:t>Algoritmi pretraživanja</w:t>
@@ -5216,7 +5564,7 @@
       <w:pPr>
         <w:pStyle w:val="FOINaslov3"/>
       </w:pPr>
-      <w:bookmarkStart w:id="17" w:name="_Toc461309913"/>
+      <w:bookmarkStart w:id="17" w:name="_Toc461315032"/>
       <w:r>
         <w:t>Binarno pretraživanj</w:t>
       </w:r>
@@ -5507,7 +5855,7 @@
       <w:pPr>
         <w:pStyle w:val="FOINaslov1"/>
       </w:pPr>
-      <w:bookmarkStart w:id="18" w:name="_Toc461309914"/>
+      <w:bookmarkStart w:id="18" w:name="_Toc461315033"/>
       <w:r>
         <w:lastRenderedPageBreak/>
         <w:t>Pohlepni algoritmi</w:t>
@@ -5550,9 +5898,17 @@
     </w:p>
     <w:p>
       <w:pPr>
+        <w:pStyle w:val="Paragraphdefaultstyle"/>
+      </w:pPr>
+      <w:r>
+        <w:t>U pripremljenim primjerima problema i rješenja pomoću pohlepnog algoritma prikazani su problemi korištenja navedenog tima algoritama.</w:t>
+      </w:r>
+    </w:p>
+    <w:p>
+      <w:pPr>
         <w:pStyle w:val="FOINaslov2"/>
       </w:pPr>
-      <w:bookmarkStart w:id="19" w:name="_Toc461309915"/>
+      <w:bookmarkStart w:id="19" w:name="_Toc461315034"/>
       <w:r>
         <w:t>Vraćanje ostatka novca</w:t>
       </w:r>
@@ -5571,14 +5927,457 @@
     </w:p>
     <w:p>
       <w:pPr>
+        <w:pStyle w:val="programksikod"/>
+      </w:pPr>
+      <w:r>
+        <w:t>const int n = 8;</w:t>
+      </w:r>
+    </w:p>
+    <w:p>
+      <w:pPr>
+        <w:pStyle w:val="programksikod"/>
+      </w:pPr>
+      <w:r>
+        <w:t>int novcanice[n] = {100, 80, 50, 20, 10, 7, 5, 3};</w:t>
+      </w:r>
+    </w:p>
+    <w:p>
+      <w:pPr>
+        <w:pStyle w:val="programksikod"/>
+      </w:pPr>
+    </w:p>
+    <w:p>
+      <w:pPr>
+        <w:pStyle w:val="programksikod"/>
+      </w:pPr>
+      <w:r>
+        <w:t>int vrati_iznos(int iznos, int* rjesenje) {</w:t>
+      </w:r>
+    </w:p>
+    <w:p>
+      <w:pPr>
+        <w:pStyle w:val="programksikod"/>
+      </w:pPr>
+      <w:r>
+        <w:t xml:space="preserve">    for(int i=0; i&lt;n; i++) {</w:t>
+      </w:r>
+    </w:p>
+    <w:p>
+      <w:pPr>
+        <w:pStyle w:val="programksikod"/>
+      </w:pPr>
+      <w:r>
+        <w:t xml:space="preserve">        if(iznos &gt;= novcanice[i]) {</w:t>
+      </w:r>
+    </w:p>
+    <w:p>
+      <w:pPr>
+        <w:pStyle w:val="programksikod"/>
+      </w:pPr>
+      <w:r>
+        <w:tab/>
+        <w:t xml:space="preserve">      rjesenje[i]++;</w:t>
+      </w:r>
+    </w:p>
+    <w:p>
+      <w:pPr>
+        <w:pStyle w:val="programksikod"/>
+      </w:pPr>
+      <w:r>
+        <w:tab/>
+        <w:t xml:space="preserve">      return vrati_iznos(iznos-novcanice[i], rjesenje);</w:t>
+      </w:r>
+    </w:p>
+    <w:p>
+      <w:pPr>
+        <w:pStyle w:val="programksikod"/>
+      </w:pPr>
+      <w:r>
+        <w:t xml:space="preserve">        }</w:t>
+      </w:r>
+    </w:p>
+    <w:p>
+      <w:pPr>
+        <w:pStyle w:val="programksikod"/>
+      </w:pPr>
+      <w:r>
+        <w:t xml:space="preserve">    }</w:t>
+      </w:r>
+    </w:p>
+    <w:p>
+      <w:pPr>
+        <w:pStyle w:val="programksikod"/>
+      </w:pPr>
+      <w:r>
+        <w:t xml:space="preserve">    return iznos;</w:t>
+      </w:r>
+    </w:p>
+    <w:p>
+      <w:pPr>
+        <w:pStyle w:val="programksikod"/>
+      </w:pPr>
+      <w:r>
+        <w:t>}</w:t>
+      </w:r>
+    </w:p>
+    <w:p>
+      <w:pPr>
         <w:pStyle w:val="Paragraphdefaultstyle"/>
       </w:pPr>
+      <w:r>
+        <w:t xml:space="preserve">Ovdje je vidljiva rekurzivna funkcija koja rješava dani problem. Polje </w:t>
+      </w:r>
+      <w:r>
+        <w:rPr>
+          <w:i/>
+        </w:rPr>
+        <w:t>novcanice</w:t>
+      </w:r>
+      <w:r>
+        <w:t xml:space="preserve"> mora biti sortirano silazno zbog petlje unutar rekurzivne funkcije.</w:t>
+      </w:r>
+      <w:r>
+        <w:t xml:space="preserve"> Novčanice su namjerno postavljenje na navedene vrijednosti kako bi se mogao prikazati nedostatak korištenja metode pohlepnog algoritma za navedeni problem vraćanja novca.</w:t>
+      </w:r>
+    </w:p>
+    <w:p>
+      <w:pPr>
+        <w:pStyle w:val="Paragraphdefaultstyle"/>
+      </w:pPr>
+      <w:r>
+        <w:t>Ovdje je moguće vidjeti da ukoliko se unese iznos gdje je potrebno vratiti novčanice od 1 ili 2 tada algoritam vraća ostatak veći od nule jer nije moguće izvratiti određeni dio iznosa.</w:t>
+      </w:r>
+    </w:p>
+    <w:p>
+      <w:pPr>
+        <w:pStyle w:val="Paragraphdefaultstyle"/>
+      </w:pPr>
+      <w:r>
+        <w:t xml:space="preserve">Drugi i veći problem je sama efikasnost algoritma. Naime, ovdje je lako uočiti da algoritam ne daje optimalno riješenje za svaku odabranu vrijednosti iznosa za vraćanje. Uzmimo na primjer vrijednost </w:t>
+      </w:r>
+      <m:oMath>
+        <m:r>
+          <w:rPr>
+            <w:rFonts w:ascii="Cambria Math" w:hAnsi="Cambria Math"/>
+          </w:rPr>
+          <m:t>130</m:t>
+        </m:r>
+      </m:oMath>
+      <w:r>
+        <w:t>.</w:t>
+      </w:r>
+      <w:r>
+        <w:t xml:space="preserve"> Za vrijednost </w:t>
+      </w:r>
+      <m:oMath>
+        <m:r>
+          <w:rPr>
+            <w:rFonts w:ascii="Cambria Math" w:hAnsi="Cambria Math"/>
+          </w:rPr>
+          <m:t>130</m:t>
+        </m:r>
+      </m:oMath>
+      <w:r>
+        <w:t xml:space="preserve"> algoritam će odraditi sljedeće:</w:t>
+      </w:r>
+    </w:p>
+    <w:p>
+      <w:pPr>
+        <w:pStyle w:val="Paragraphdefaultstyle"/>
+        <w:numPr>
+          <w:ilvl w:val="0"/>
+          <w:numId w:val="29"/>
+        </w:numPr>
+      </w:pPr>
+      <w:r>
+        <w:lastRenderedPageBreak/>
+        <w:t xml:space="preserve">U prvom pozivu funkcije algoritam odabire vrijednost </w:t>
+      </w:r>
+      <m:oMath>
+        <m:r>
+          <w:rPr>
+            <w:rFonts w:ascii="Cambria Math" w:hAnsi="Cambria Math"/>
+          </w:rPr>
+          <m:t>100</m:t>
+        </m:r>
+      </m:oMath>
+      <w:r>
+        <w:t xml:space="preserve"> kao novčanicu za vratiti, te rekurzivno poziva funkciju sa preostalim iznosom </w:t>
+      </w:r>
+      <m:oMath>
+        <m:r>
+          <w:rPr>
+            <w:rFonts w:ascii="Cambria Math" w:hAnsi="Cambria Math"/>
+          </w:rPr>
+          <m:t>130-100=30</m:t>
+        </m:r>
+      </m:oMath>
+      <w:r>
+        <w:t>.</w:t>
+      </w:r>
+    </w:p>
+    <w:p>
+      <w:pPr>
+        <w:pStyle w:val="Paragraphdefaultstyle"/>
+        <w:numPr>
+          <w:ilvl w:val="0"/>
+          <w:numId w:val="29"/>
+        </w:numPr>
+      </w:pPr>
+      <w:r>
+        <w:t xml:space="preserve">Odabire se najveća novčanica koja ne prelazi </w:t>
+      </w:r>
+      <m:oMath>
+        <m:r>
+          <w:rPr>
+            <w:rFonts w:ascii="Cambria Math" w:hAnsi="Cambria Math"/>
+          </w:rPr>
+          <m:t>30</m:t>
+        </m:r>
+      </m:oMath>
+      <w:r>
+        <w:t xml:space="preserve">, a to je </w:t>
+      </w:r>
+      <m:oMath>
+        <m:r>
+          <w:rPr>
+            <w:rFonts w:ascii="Cambria Math" w:hAnsi="Cambria Math"/>
+          </w:rPr>
+          <m:t>20</m:t>
+        </m:r>
+      </m:oMath>
+      <w:r>
+        <w:t xml:space="preserve">. Preostaje iznos od </w:t>
+      </w:r>
+      <m:oMath>
+        <m:r>
+          <w:rPr>
+            <w:rFonts w:ascii="Cambria Math" w:hAnsi="Cambria Math"/>
+          </w:rPr>
+          <m:t>30-20=10</m:t>
+        </m:r>
+      </m:oMath>
+      <w:r>
+        <w:t xml:space="preserve"> te se rekurzivno poziva funkcija dalje.</w:t>
+      </w:r>
+    </w:p>
+    <w:p>
+      <w:pPr>
+        <w:pStyle w:val="Paragraphdefaultstyle"/>
+        <w:numPr>
+          <w:ilvl w:val="0"/>
+          <w:numId w:val="29"/>
+        </w:numPr>
+      </w:pPr>
+      <w:r>
+        <w:t xml:space="preserve">Odabire se novčanica od </w:t>
+      </w:r>
+      <m:oMath>
+        <m:r>
+          <w:rPr>
+            <w:rFonts w:ascii="Cambria Math" w:hAnsi="Cambria Math"/>
+          </w:rPr>
+          <m:t>10</m:t>
+        </m:r>
+      </m:oMath>
+      <w:r>
+        <w:t xml:space="preserve"> te se funkcija poziva sa iznosom </w:t>
+      </w:r>
+      <m:oMath>
+        <m:r>
+          <w:rPr>
+            <w:rFonts w:ascii="Cambria Math" w:hAnsi="Cambria Math"/>
+          </w:rPr>
+          <m:t>0</m:t>
+        </m:r>
+      </m:oMath>
+      <w:r>
+        <w:t>.</w:t>
+      </w:r>
+    </w:p>
+    <w:p>
+      <w:pPr>
+        <w:pStyle w:val="Paragraphdefaultstyle"/>
+        <w:numPr>
+          <w:ilvl w:val="0"/>
+          <w:numId w:val="29"/>
+        </w:numPr>
+      </w:pPr>
+      <w:r>
+        <w:t xml:space="preserve">Funkcija vraća </w:t>
+      </w:r>
+      <m:oMath>
+        <m:r>
+          <w:rPr>
+            <w:rFonts w:ascii="Cambria Math" w:hAnsi="Cambria Math"/>
+          </w:rPr>
+          <m:t>0</m:t>
+        </m:r>
+      </m:oMath>
+      <w:r>
+        <w:t xml:space="preserve"> kao ostatak.</w:t>
+      </w:r>
+    </w:p>
+    <w:p>
+      <w:pPr>
+        <w:pStyle w:val="Paragraphdefaultstyle"/>
+        <w:ind w:left="708" w:firstLine="0"/>
+      </w:pPr>
+      <w:r>
+        <w:t>Prema navedenim koracima, vidimo da je rezultat koji algoritam vraća</w:t>
+      </w:r>
+      <w:r>
+        <w:t xml:space="preserve"> </w:t>
+      </w:r>
+      <m:oMath>
+        <m:r>
+          <w:rPr>
+            <w:rFonts w:ascii="Cambria Math" w:hAnsi="Cambria Math"/>
+          </w:rPr>
+          <m:t>1x100</m:t>
+        </m:r>
+      </m:oMath>
+      <w:r>
+        <w:t xml:space="preserve">, </w:t>
+      </w:r>
+      <m:oMath>
+        <m:r>
+          <w:rPr>
+            <w:rFonts w:ascii="Cambria Math" w:hAnsi="Cambria Math"/>
+          </w:rPr>
+          <m:t>1x20</m:t>
+        </m:r>
+      </m:oMath>
+      <w:r>
+        <w:t xml:space="preserve"> i </w:t>
+      </w:r>
+      <m:oMath>
+        <m:r>
+          <w:rPr>
+            <w:rFonts w:ascii="Cambria Math" w:hAnsi="Cambria Math"/>
+          </w:rPr>
+          <m:t>1x10</m:t>
+        </m:r>
+      </m:oMath>
+      <w:r>
+        <w:t>.</w:t>
+      </w:r>
+      <w:r>
+        <w:t xml:space="preserve"> Primjer rezultata algoritma iz programskog koda (cijeli programski kod nalazi se u prilozima)</w:t>
+      </w:r>
+      <w:r>
+        <w:t>:</w:t>
+      </w:r>
+    </w:p>
+    <w:p>
+      <w:pPr>
+        <w:pStyle w:val="Paragraphdefaultstyle"/>
+        <w:keepNext/>
+        <w:ind w:left="708" w:firstLine="0"/>
+      </w:pPr>
+      <w:r>
+        <w:rPr>
+          <w:noProof/>
+        </w:rPr>
+        <w:drawing>
+          <wp:inline distT="0" distB="0" distL="0" distR="0">
+            <wp:extent cx="5184562" cy="2300820"/>
+            <wp:effectExtent l="19050" t="0" r="0" b="0"/>
+            <wp:docPr id="6" name="Picture 5" descr="pohlepni_1.png"/>
+            <wp:cNvGraphicFramePr>
+              <a:graphicFrameLocks xmlns:a="http://schemas.openxmlformats.org/drawingml/2006/main" noChangeAspect="1"/>
+            </wp:cNvGraphicFramePr>
+            <a:graphic xmlns:a="http://schemas.openxmlformats.org/drawingml/2006/main">
+              <a:graphicData uri="http://schemas.openxmlformats.org/drawingml/2006/picture">
+                <pic:pic xmlns:pic="http://schemas.openxmlformats.org/drawingml/2006/picture">
+                  <pic:nvPicPr>
+                    <pic:cNvPr id="0" name="pohlepni_1.png"/>
+                    <pic:cNvPicPr/>
+                  </pic:nvPicPr>
+                  <pic:blipFill>
+                    <a:blip r:embed="rId12"/>
+                    <a:stretch>
+                      <a:fillRect/>
+                    </a:stretch>
+                  </pic:blipFill>
+                  <pic:spPr>
+                    <a:xfrm>
+                      <a:off x="0" y="0"/>
+                      <a:ext cx="5194103" cy="2305054"/>
+                    </a:xfrm>
+                    <a:prstGeom prst="rect">
+                      <a:avLst/>
+                    </a:prstGeom>
+                  </pic:spPr>
+                </pic:pic>
+              </a:graphicData>
+            </a:graphic>
+          </wp:inline>
+        </w:drawing>
+      </w:r>
+    </w:p>
+    <w:p>
+      <w:pPr>
+        <w:pStyle w:val="Caption"/>
+        <w:jc w:val="center"/>
+      </w:pPr>
+      <w:r>
+        <w:t xml:space="preserve">Slika </w:t>
+      </w:r>
+      <w:fldSimple w:instr=" SEQ Slika \* ARABIC ">
+        <w:r>
+          <w:rPr>
+            <w:noProof/>
+          </w:rPr>
+          <w:t>3</w:t>
+        </w:r>
+      </w:fldSimple>
+      <w:r>
+        <w:t xml:space="preserve"> Prikaz rješenja</w:t>
+      </w:r>
+      <w:r>
+        <w:t xml:space="preserve"> problema vraćanja novca</w:t>
+      </w:r>
+      <w:r>
+        <w:t xml:space="preserve"> za iznos=130</w:t>
+      </w:r>
+    </w:p>
+    <w:p>
+      <w:pPr>
+        <w:pStyle w:val="Paragraphdefaultstyle"/>
+        <w:ind w:left="708" w:firstLine="0"/>
+      </w:pPr>
+      <w:r>
+        <w:t xml:space="preserve">Ako pažljivo proučimo novčanice koje su zadane možemo vidjeti da je optimalno riješenje ustvari vraćanje dvije novčanice: </w:t>
+      </w:r>
+      <m:oMath>
+        <m:r>
+          <w:rPr>
+            <w:rFonts w:ascii="Cambria Math" w:hAnsi="Cambria Math"/>
+          </w:rPr>
+          <m:t>1x80</m:t>
+        </m:r>
+      </m:oMath>
+      <w:r>
+        <w:t xml:space="preserve"> i </w:t>
+      </w:r>
+      <m:oMath>
+        <m:r>
+          <w:rPr>
+            <w:rFonts w:ascii="Cambria Math" w:hAnsi="Cambria Math"/>
+          </w:rPr>
+          <m:t>1x50</m:t>
+        </m:r>
+      </m:oMath>
+      <w:r>
+        <w:t>.</w:t>
+      </w:r>
     </w:p>
     <w:p>
       <w:pPr>
         <w:pStyle w:val="FOINaslov2"/>
       </w:pPr>
-      <w:bookmarkStart w:id="20" w:name="_Toc461309916"/>
+      <w:bookmarkStart w:id="20" w:name="_Toc461315035"/>
       <w:r>
         <w:t>Rastavljanje broja na egipatske razlomke</w:t>
       </w:r>
@@ -5609,7 +6408,7 @@
       <w:pPr>
         <w:pStyle w:val="FOINaslov1"/>
       </w:pPr>
-      <w:bookmarkStart w:id="21" w:name="_Toc461309917"/>
+      <w:bookmarkStart w:id="21" w:name="_Toc461315036"/>
       <w:r>
         <w:lastRenderedPageBreak/>
         <w:t>Metoda</w:t>
@@ -5666,7 +6465,7 @@
       <w:pPr>
         <w:pStyle w:val="FOINaslov2"/>
       </w:pPr>
-      <w:bookmarkStart w:id="22" w:name="_Toc461309918"/>
+      <w:bookmarkStart w:id="22" w:name="_Toc461315037"/>
       <w:r>
         <w:t>Problem N-kraljica</w:t>
       </w:r>
@@ -5755,7 +6554,7 @@
                     <pic:cNvPicPr/>
                   </pic:nvPicPr>
                   <pic:blipFill>
-                    <a:blip r:embed="rId12"/>
+                    <a:blip r:embed="rId13"/>
                     <a:stretch>
                       <a:fillRect/>
                     </a:stretch>
@@ -5791,7 +6590,7 @@
           <w:rPr>
             <w:noProof/>
           </w:rPr>
-          <w:t>3</w:t>
+          <w:t>4</w:t>
         </w:r>
       </w:fldSimple>
       <w:bookmarkEnd w:id="23"/>
@@ -5827,7 +6626,13 @@
         <w:t xml:space="preserve"> Programsko riješenje je napravljeno u programskom jeziku c++. Korišteno je jednodimenzionalno polje sa osam elemenata</w:t>
       </w:r>
       <w:r>
-        <w:t xml:space="preserve"> koje opsuje pozicije</w:t>
+        <w:t xml:space="preserve"> koje op</w:t>
+      </w:r>
+      <w:r>
+        <w:t>i</w:t>
+      </w:r>
+      <w:r>
+        <w:t>suje pozicije</w:t>
       </w:r>
       <w:r>
         <w:t xml:space="preserve"> kraljica na ploči.</w:t>
@@ -5838,6 +6643,435 @@
     </w:p>
     <w:p>
       <w:pPr>
+        <w:pStyle w:val="programksikod"/>
+      </w:pPr>
+      <w:r>
+        <w:t>int moze(int k[], int x, int y) {</w:t>
+      </w:r>
+    </w:p>
+    <w:p>
+      <w:pPr>
+        <w:pStyle w:val="programksikod"/>
+      </w:pPr>
+      <w:r>
+        <w:t xml:space="preserve">    for(int b=0; b&lt;x; b++)</w:t>
+      </w:r>
+    </w:p>
+    <w:p>
+      <w:pPr>
+        <w:pStyle w:val="programksikod"/>
+      </w:pPr>
+      <w:r>
+        <w:t xml:space="preserve">        if(b==x || k[b]==y || b+y==x+k[b] || b-y==x-k[b])</w:t>
+      </w:r>
+    </w:p>
+    <w:p>
+      <w:pPr>
+        <w:pStyle w:val="programksikod"/>
+      </w:pPr>
+      <w:r>
+        <w:t xml:space="preserve">            return 0;</w:t>
+      </w:r>
+    </w:p>
+    <w:p>
+      <w:pPr>
+        <w:pStyle w:val="programksikod"/>
+      </w:pPr>
+      <w:r>
+        <w:t xml:space="preserve">    return 1;</w:t>
+      </w:r>
+    </w:p>
+    <w:p>
+      <w:pPr>
+        <w:pStyle w:val="programksikod"/>
+      </w:pPr>
+      <w:r>
+        <w:t>}</w:t>
+      </w:r>
+    </w:p>
+    <w:p>
+      <w:pPr>
+        <w:pStyle w:val="programksikod"/>
+      </w:pPr>
+    </w:p>
+    <w:p>
+      <w:pPr>
+        <w:pStyle w:val="programksikod"/>
+      </w:pPr>
+      <w:r>
+        <w:t>void NKr(int k[], int i, int n, int&amp; br_komb) {</w:t>
+      </w:r>
+    </w:p>
+    <w:p>
+      <w:pPr>
+        <w:pStyle w:val="programksikod"/>
+      </w:pPr>
+      <w:r>
+        <w:t xml:space="preserve">    for(int a=0; a&lt;n; a++)</w:t>
+      </w:r>
+    </w:p>
+    <w:p>
+      <w:pPr>
+        <w:pStyle w:val="programksikod"/>
+      </w:pPr>
+      <w:r>
+        <w:t xml:space="preserve">        if(moze(k, i, a) ) {</w:t>
+      </w:r>
+    </w:p>
+    <w:p>
+      <w:pPr>
+        <w:pStyle w:val="programksikod"/>
+      </w:pPr>
+      <w:r>
+        <w:t xml:space="preserve">            k[i] = a;</w:t>
+      </w:r>
+    </w:p>
+    <w:p>
+      <w:pPr>
+        <w:pStyle w:val="programksikod"/>
+      </w:pPr>
+      <w:r>
+        <w:t xml:space="preserve">            NKr(k, i+1, n, br_komb);</w:t>
+      </w:r>
+    </w:p>
+    <w:p>
+      <w:pPr>
+        <w:pStyle w:val="programksikod"/>
+      </w:pPr>
+      <w:r>
+        <w:t xml:space="preserve">        }</w:t>
+      </w:r>
+    </w:p>
+    <w:p>
+      <w:pPr>
+        <w:pStyle w:val="programksikod"/>
+      </w:pPr>
+      <w:r>
+        <w:t xml:space="preserve">    </w:t>
+      </w:r>
+    </w:p>
+    <w:p>
+      <w:pPr>
+        <w:pStyle w:val="programksikod"/>
+      </w:pPr>
+      <w:r>
+        <w:t xml:space="preserve">    if(i&gt;=n) {</w:t>
+      </w:r>
+    </w:p>
+    <w:p>
+      <w:pPr>
+        <w:pStyle w:val="programksikod"/>
+      </w:pPr>
+      <w:r>
+        <w:t xml:space="preserve">        cout &lt;&lt; '#' &lt;&lt; ++br_komb &lt;&lt; ':';</w:t>
+      </w:r>
+    </w:p>
+    <w:p>
+      <w:pPr>
+        <w:pStyle w:val="programksikod"/>
+      </w:pPr>
+      <w:r>
+        <w:t xml:space="preserve">        for(int i=0; i&lt;n; i++)</w:t>
+      </w:r>
+    </w:p>
+    <w:p>
+      <w:pPr>
+        <w:pStyle w:val="programksikod"/>
+      </w:pPr>
+      <w:r>
+        <w:t xml:space="preserve">            cout &lt;&lt; ' ' &lt;&lt; (char)(i+'a') &lt;&lt; k[i]+1;</w:t>
+      </w:r>
+    </w:p>
+    <w:p>
+      <w:pPr>
+        <w:pStyle w:val="programksikod"/>
+      </w:pPr>
+      <w:r>
+        <w:t xml:space="preserve">        cout &lt;&lt; endl; </w:t>
+      </w:r>
+    </w:p>
+    <w:p>
+      <w:pPr>
+        <w:pStyle w:val="programksikod"/>
+      </w:pPr>
+      <w:r>
+        <w:t xml:space="preserve">        // (...)</w:t>
+      </w:r>
+    </w:p>
+    <w:p>
+      <w:pPr>
+        <w:pStyle w:val="programksikod"/>
+      </w:pPr>
+      <w:r>
+        <w:t xml:space="preserve">    }</w:t>
+      </w:r>
+    </w:p>
+    <w:p>
+      <w:pPr>
+        <w:pStyle w:val="programksikod"/>
+      </w:pPr>
+      <w:r>
+        <w:t>}</w:t>
+      </w:r>
+    </w:p>
+    <w:p>
+      <w:pPr>
+        <w:pStyle w:val="Paragraphdefaultstyle"/>
+      </w:pPr>
+      <w:r>
+        <w:t>Iznad je naveden primjer rekurzivnog riješenja problema</w:t>
+      </w:r>
+      <w:r>
+        <w:rPr>
+          <w:rStyle w:val="FootnoteReference"/>
+        </w:rPr>
+        <w:footnoteReference w:id="6"/>
+      </w:r>
+      <w:r>
+        <w:t>.</w:t>
+      </w:r>
+      <w:r>
+        <w:t xml:space="preserve"> Vidljive su dvije funkcije od kojih prva (funkcija </w:t>
+      </w:r>
+      <w:r>
+        <w:rPr>
+          <w:i/>
+        </w:rPr>
+        <w:t>moze</w:t>
+      </w:r>
+      <w:r>
+        <w:t>)</w:t>
+      </w:r>
+      <w:r>
+        <w:t xml:space="preserve"> služi za provjeru da li je polje x,y slobodno za postaviti kraljicu ili navedeno polje x,y već napada neka od prethodno postavljenih kraljica.</w:t>
+      </w:r>
+      <w:r>
+        <w:t xml:space="preserve"> Druga funkcija (funkcija </w:t>
+      </w:r>
+      <w:r>
+        <w:rPr>
+          <w:i/>
+        </w:rPr>
+        <w:t>Nkr</w:t>
+      </w:r>
+      <w:r>
+        <w:t>) nam je zanimljivija jer je upravo to rekurzivna funkcija koja traži riješenje navedenog problema.</w:t>
+      </w:r>
+      <w:r>
+        <w:t xml:space="preserve"> </w:t>
+      </w:r>
+    </w:p>
+    <w:p>
+      <w:pPr>
+        <w:pStyle w:val="Paragraphdefaultstyle"/>
+      </w:pPr>
+      <w:r>
+        <w:t>U prvom dijelu funkcije Nkr se traži mjesto kraljicu u</w:t>
+      </w:r>
+      <w:r>
+        <w:t xml:space="preserve"> i-tom stupcu na ploči:</w:t>
+      </w:r>
+    </w:p>
+    <w:p>
+      <w:pPr>
+        <w:pStyle w:val="programksikod"/>
+      </w:pPr>
+      <w:r>
+        <w:t xml:space="preserve">    for(int a=0; a&lt;n; a++)</w:t>
+      </w:r>
+    </w:p>
+    <w:p>
+      <w:pPr>
+        <w:pStyle w:val="programksikod"/>
+      </w:pPr>
+      <w:r>
+        <w:t xml:space="preserve">        if(moze(k, i, a) ) {</w:t>
+      </w:r>
+    </w:p>
+    <w:p>
+      <w:pPr>
+        <w:pStyle w:val="programksikod"/>
+      </w:pPr>
+      <w:r>
+        <w:t xml:space="preserve">            k[i] = a;</w:t>
+      </w:r>
+    </w:p>
+    <w:p>
+      <w:pPr>
+        <w:pStyle w:val="programksikod"/>
+      </w:pPr>
+      <w:r>
+        <w:t xml:space="preserve">            NKr(k, i+1, n, br_komb);</w:t>
+      </w:r>
+    </w:p>
+    <w:p>
+      <w:pPr>
+        <w:pStyle w:val="programksikod"/>
+      </w:pPr>
+      <w:r>
+        <w:t xml:space="preserve">        }</w:t>
+      </w:r>
+    </w:p>
+    <w:p>
+      <w:pPr>
+        <w:pStyle w:val="Paragraphdefaultstyle"/>
+      </w:pPr>
+      <w:r>
+        <w:lastRenderedPageBreak/>
+        <w:t>U drugom dijelu funkcije se radi o provjeri da li je nađeno riješenje (svi stupci su popunjeni sa kraljicama):</w:t>
+      </w:r>
+    </w:p>
+    <w:p>
+      <w:pPr>
+        <w:pStyle w:val="programksikod"/>
+      </w:pPr>
+      <w:r>
+        <w:t xml:space="preserve">    if(i&gt;=n) {</w:t>
+      </w:r>
+    </w:p>
+    <w:p>
+      <w:pPr>
+        <w:pStyle w:val="programksikod"/>
+      </w:pPr>
+      <w:r>
+        <w:t xml:space="preserve">        cout &lt;&lt; '#' &lt;&lt; ++br_komb &lt;&lt; ':';</w:t>
+      </w:r>
+    </w:p>
+    <w:p>
+      <w:pPr>
+        <w:pStyle w:val="programksikod"/>
+      </w:pPr>
+      <w:r>
+        <w:t xml:space="preserve">        for(int i=0; i&lt;n; i++)</w:t>
+      </w:r>
+    </w:p>
+    <w:p>
+      <w:pPr>
+        <w:pStyle w:val="programksikod"/>
+      </w:pPr>
+      <w:r>
+        <w:t xml:space="preserve">            cout &lt;&lt; ' ' &lt;&lt; (char)(i+'a') &lt;&lt; k[i]+1;</w:t>
+      </w:r>
+    </w:p>
+    <w:p>
+      <w:pPr>
+        <w:pStyle w:val="programksikod"/>
+      </w:pPr>
+      <w:r>
+        <w:t xml:space="preserve">        cout &lt;&lt; endl;</w:t>
+      </w:r>
+    </w:p>
+    <w:p>
+      <w:pPr>
+        <w:pStyle w:val="programksikod"/>
+      </w:pPr>
+      <w:r>
+        <w:t xml:space="preserve">        </w:t>
+      </w:r>
+    </w:p>
+    <w:p>
+      <w:pPr>
+        <w:pStyle w:val="programksikod"/>
+      </w:pPr>
+      <w:r>
+        <w:t xml:space="preserve">        // (...)</w:t>
+      </w:r>
+    </w:p>
+    <w:p>
+      <w:pPr>
+        <w:pStyle w:val="programksikod"/>
+      </w:pPr>
+      <w:r>
+        <w:t xml:space="preserve">    }</w:t>
+      </w:r>
+    </w:p>
+    <w:p>
+      <w:pPr>
+        <w:pStyle w:val="Paragraphdefaultstyle"/>
+      </w:pPr>
+      <w:r>
+        <w:t>Primjer ispisa programa za N=8 kraljica prikazan je ispod (Prikazano je samo zadnjih nekoliko rješenja jer je broj rješenja za problem N=8 kraljica je</w:t>
+      </w:r>
+      <w:r>
+        <w:t>dnak 92 što se vidi i na primjeru prikaza</w:t>
+      </w:r>
+      <w:r>
+        <w:t>).</w:t>
+      </w:r>
+    </w:p>
+    <w:p>
+      <w:pPr>
+        <w:pStyle w:val="Paragraphdefaultstyle"/>
+        <w:keepNext/>
+      </w:pPr>
+      <w:r>
+        <w:rPr>
+          <w:noProof/>
+        </w:rPr>
+        <w:drawing>
+          <wp:inline distT="0" distB="0" distL="0" distR="0">
+            <wp:extent cx="5193842" cy="3392714"/>
+            <wp:effectExtent l="19050" t="0" r="6808" b="0"/>
+            <wp:docPr id="7" name="Picture 6" descr="n-queen.png"/>
+            <wp:cNvGraphicFramePr>
+              <a:graphicFrameLocks xmlns:a="http://schemas.openxmlformats.org/drawingml/2006/main" noChangeAspect="1"/>
+            </wp:cNvGraphicFramePr>
+            <a:graphic xmlns:a="http://schemas.openxmlformats.org/drawingml/2006/main">
+              <a:graphicData uri="http://schemas.openxmlformats.org/drawingml/2006/picture">
+                <pic:pic xmlns:pic="http://schemas.openxmlformats.org/drawingml/2006/picture">
+                  <pic:nvPicPr>
+                    <pic:cNvPr id="0" name="n-queen.png"/>
+                    <pic:cNvPicPr/>
+                  </pic:nvPicPr>
+                  <pic:blipFill>
+                    <a:blip r:embed="rId14"/>
+                    <a:stretch>
+                      <a:fillRect/>
+                    </a:stretch>
+                  </pic:blipFill>
+                  <pic:spPr>
+                    <a:xfrm>
+                      <a:off x="0" y="0"/>
+                      <a:ext cx="5192578" cy="3391888"/>
+                    </a:xfrm>
+                    <a:prstGeom prst="rect">
+                      <a:avLst/>
+                    </a:prstGeom>
+                  </pic:spPr>
+                </pic:pic>
+              </a:graphicData>
+            </a:graphic>
+          </wp:inline>
+        </w:drawing>
+      </w:r>
+    </w:p>
+    <w:p>
+      <w:pPr>
+        <w:pStyle w:val="Caption"/>
+        <w:jc w:val="center"/>
+      </w:pPr>
+      <w:r>
+        <w:t xml:space="preserve">Slika </w:t>
+      </w:r>
+      <w:fldSimple w:instr=" SEQ Slika \* ARABIC ">
+        <w:r>
+          <w:rPr>
+            <w:noProof/>
+          </w:rPr>
+          <w:t>5</w:t>
+        </w:r>
+      </w:fldSimple>
+      <w:r>
+        <w:t xml:space="preserve"> Primjer rješenja problema N-kraljica za N=8</w:t>
+      </w:r>
+    </w:p>
+    <w:p>
+      <w:pPr>
+        <w:pStyle w:val="Paragraphdefaultstyle"/>
+      </w:pPr>
+    </w:p>
+    <w:p>
+      <w:pPr>
         <w:spacing w:after="200" w:line="276" w:lineRule="auto"/>
       </w:pPr>
       <w:r>
@@ -5848,7 +7082,7 @@
       <w:pPr>
         <w:pStyle w:val="FOINaslov1"/>
       </w:pPr>
-      <w:bookmarkStart w:id="25" w:name="_Toc461309919"/>
+      <w:bookmarkStart w:id="25" w:name="_Toc461315038"/>
       <w:r>
         <w:lastRenderedPageBreak/>
         <w:t xml:space="preserve">Nedostaci rekurzivnog </w:t>
@@ -5883,7 +7117,7 @@
         <w:rPr>
           <w:rStyle w:val="FootnoteReference"/>
         </w:rPr>
-        <w:footnoteReference w:id="6"/>
+        <w:footnoteReference w:id="7"/>
       </w:r>
       <w:r>
         <w:t xml:space="preserve"> </w:t>
@@ -5898,7 +7132,7 @@
         <w:rPr>
           <w:rStyle w:val="FootnoteReference"/>
         </w:rPr>
-        <w:footnoteReference w:id="7"/>
+        <w:footnoteReference w:id="8"/>
       </w:r>
       <w:r>
         <w:t xml:space="preserve"> (</w:t>
@@ -5951,7 +7185,7 @@
       <w:r>
         <w:br w:type="column"/>
       </w:r>
-      <w:bookmarkStart w:id="26" w:name="_Toc461309920"/>
+      <w:bookmarkStart w:id="26" w:name="_Toc461315039"/>
       <w:r>
         <w:lastRenderedPageBreak/>
         <w:t>Zaključak</w:t>
@@ -5991,30 +7225,6 @@
         <w:pStyle w:val="Paragraphdefaultstyle"/>
       </w:pPr>
       <w:r>
-        <w:t>Rekurzivni algoritmi imaju također i još jedan nedostatak, a to je upravo taj da se najčešće „riješava“ isti manji problem tokom dolaska do konačnog riješenja originalno postavljenog problema. Za ovo naime postoje neka dijelomična riješenja kao što je backtrack ili mapiranje pojedinih riješenja u pomoćno polje/listu, no tada se radi o složenijem pristupu riješavanja problema rekurzivno što direktno utječe na to da se originalno zamišljen princip rekurzivnog programiranja „podijeli problem na manje</w:t>
-      </w:r>
-      <w:r>
-        <w:t>, jednostavnije</w:t>
-      </w:r>
-      <w:r>
-        <w:t xml:space="preserve"> probleme“ počinje lagano gubiti i prelazi se na hibridni spoj iterativnog i rekurzivnog pristupa riješavanja problema.</w:t>
-      </w:r>
-    </w:p>
-    <w:p>
-      <w:pPr>
-        <w:pStyle w:val="Paragraphdefaultstyle"/>
-      </w:pPr>
-      <w:r>
-        <w:t>U pravilu je uvijek pametnije pokušati algoritam prevesti na iterativni pristup kako bi se izbjegle navedene situacije.</w:t>
-      </w:r>
-    </w:p>
-    <w:p>
-      <w:pPr>
-        <w:pStyle w:val="Paragraphdefaultstyle"/>
-        <w:ind w:firstLine="0"/>
-        <w:jc w:val="left"/>
-      </w:pPr>
-      <w:r>
         <w:br w:type="page"/>
       </w:r>
     </w:p>
@@ -6022,7 +7232,7 @@
       <w:pPr>
         <w:pStyle w:val="FOINaslov1"/>
       </w:pPr>
-      <w:bookmarkStart w:id="27" w:name="_Toc461309921"/>
+      <w:bookmarkStart w:id="27" w:name="_Toc461315040"/>
       <w:r>
         <w:lastRenderedPageBreak/>
         <w:t>Literatura</w:t>
@@ -6290,7 +7500,7 @@
           <w:shd w:val="clear" w:color="auto" w:fill="FFFFFF"/>
         </w:rPr>
       </w:pPr>
-      <w:bookmarkStart w:id="28" w:name="_Toc461309922"/>
+      <w:bookmarkStart w:id="28" w:name="_Toc461315041"/>
       <w:r>
         <w:rPr>
           <w:shd w:val="clear" w:color="auto" w:fill="FFFFFF"/>
@@ -6307,7 +7517,7 @@
           <w:shd w:val="clear" w:color="auto" w:fill="FFFFFF"/>
         </w:rPr>
       </w:pPr>
-      <w:bookmarkStart w:id="29" w:name="_Toc461309923"/>
+      <w:bookmarkStart w:id="29" w:name="_Toc461315042"/>
       <w:r>
         <w:rPr>
           <w:shd w:val="clear" w:color="auto" w:fill="FFFFFF"/>
@@ -6323,7 +7533,7 @@
           <w:shd w:val="clear" w:color="auto" w:fill="FFFFFF"/>
         </w:rPr>
       </w:pPr>
-      <w:bookmarkStart w:id="30" w:name="_Toc461309924"/>
+      <w:bookmarkStart w:id="30" w:name="_Toc461315043"/>
       <w:r>
         <w:rPr>
           <w:shd w:val="clear" w:color="auto" w:fill="FFFFFF"/>
@@ -6345,7 +7555,7 @@
         </w:rPr>
         <w:t xml:space="preserve"> </w:t>
       </w:r>
-      <w:bookmarkStart w:id="31" w:name="_Toc461309925"/>
+      <w:bookmarkStart w:id="31" w:name="_Toc461315044"/>
       <w:r>
         <w:rPr>
           <w:shd w:val="clear" w:color="auto" w:fill="FFFFFF"/>
@@ -6465,7 +7675,7 @@
       <w:r>
         <w:t xml:space="preserve"> </w:t>
       </w:r>
-      <w:bookmarkStart w:id="32" w:name="_Toc461309926"/>
+      <w:bookmarkStart w:id="32" w:name="_Toc461315045"/>
       <w:r>
         <w:t xml:space="preserve">Faktorijel </w:t>
       </w:r>
@@ -6593,7 +7803,7 @@
           <w:shd w:val="clear" w:color="auto" w:fill="FFFFFF"/>
         </w:rPr>
       </w:pPr>
-      <w:bookmarkStart w:id="33" w:name="_Toc461309927"/>
+      <w:bookmarkStart w:id="33" w:name="_Toc461315046"/>
       <w:r>
         <w:rPr>
           <w:shd w:val="clear" w:color="auto" w:fill="FFFFFF"/>
@@ -6705,31 +7915,1007 @@
       <w:pPr>
         <w:pStyle w:val="FOINaslov2"/>
       </w:pPr>
+      <w:bookmarkStart w:id="34" w:name="_Toc461315047"/>
       <w:r>
         <w:t>Quick sort</w:t>
       </w:r>
+      <w:bookmarkEnd w:id="34"/>
     </w:p>
     <w:p>
       <w:pPr>
         <w:pStyle w:val="FOINaslov2"/>
       </w:pPr>
+      <w:bookmarkStart w:id="35" w:name="_Toc461315048"/>
       <w:r>
         <w:t>Merge sort</w:t>
       </w:r>
+      <w:bookmarkEnd w:id="35"/>
     </w:p>
     <w:p>
       <w:pPr>
         <w:pStyle w:val="FOINaslov2"/>
       </w:pPr>
-    </w:p>
-    <w:p>
-      <w:pPr>
-        <w:spacing w:before="120" w:after="120"/>
-        <w:jc w:val="both"/>
+      <w:bookmarkStart w:id="36" w:name="_Toc461315049"/>
+      <w:r>
+        <w:t>Vraćanje novca (vracanje_novca.cpp)</w:t>
+      </w:r>
+      <w:bookmarkEnd w:id="36"/>
+    </w:p>
+    <w:p>
+      <w:pPr>
+        <w:pStyle w:val="programksikod"/>
+      </w:pPr>
+      <w:r>
+        <w:t>//g++ vracanje_novca.cpp -o vracanje_novca.out</w:t>
+      </w:r>
+    </w:p>
+    <w:p>
+      <w:pPr>
+        <w:pStyle w:val="programksikod"/>
+      </w:pPr>
+      <w:r>
+        <w:t>#include &lt;iostream&gt;</w:t>
+      </w:r>
+    </w:p>
+    <w:p>
+      <w:pPr>
+        <w:pStyle w:val="programksikod"/>
+      </w:pPr>
+      <w:r>
+        <w:t>using namespace std;</w:t>
+      </w:r>
+    </w:p>
+    <w:p>
+      <w:pPr>
+        <w:pStyle w:val="programksikod"/>
+      </w:pPr>
+    </w:p>
+    <w:p>
+      <w:pPr>
+        <w:pStyle w:val="programksikod"/>
+      </w:pPr>
+      <w:r>
+        <w:t>const int n = 8;</w:t>
+      </w:r>
+    </w:p>
+    <w:p>
+      <w:pPr>
+        <w:pStyle w:val="programksikod"/>
+      </w:pPr>
+      <w:r>
+        <w:t>int novcanice[n] = {100, 80, 50, 20, 10, 7, 5, 3};</w:t>
+      </w:r>
+    </w:p>
+    <w:p>
+      <w:pPr>
+        <w:pStyle w:val="programksikod"/>
+      </w:pPr>
+    </w:p>
+    <w:p>
+      <w:pPr>
+        <w:pStyle w:val="programksikod"/>
+      </w:pPr>
+      <w:r>
+        <w:t>int vrati_iznos(int iznos, int* rjesenje) {</w:t>
+      </w:r>
+    </w:p>
+    <w:p>
+      <w:pPr>
+        <w:pStyle w:val="programksikod"/>
+      </w:pPr>
+      <w:r>
+        <w:t xml:space="preserve">    </w:t>
+      </w:r>
+      <w:r>
+        <w:t>for(int i=0; i&lt;n; i++) {</w:t>
+      </w:r>
+    </w:p>
+    <w:p>
+      <w:pPr>
+        <w:pStyle w:val="programksikod"/>
+      </w:pPr>
+      <w:r>
+        <w:t xml:space="preserve">        </w:t>
+      </w:r>
+      <w:r>
+        <w:t>if(iznos &gt;= novcanice[i]) {</w:t>
+      </w:r>
+    </w:p>
+    <w:p>
+      <w:pPr>
+        <w:pStyle w:val="programksikod"/>
+      </w:pPr>
+      <w:r>
+        <w:tab/>
+        <w:t xml:space="preserve">      </w:t>
+      </w:r>
+      <w:r>
+        <w:t>rjesenje[i]++;</w:t>
+      </w:r>
+    </w:p>
+    <w:p>
+      <w:pPr>
+        <w:pStyle w:val="programksikod"/>
+      </w:pPr>
+      <w:r>
+        <w:tab/>
+        <w:t xml:space="preserve">      </w:t>
+      </w:r>
+      <w:r>
+        <w:t>return vrati_iznos(iznos-novcanice[i], rjesenje);</w:t>
+      </w:r>
+    </w:p>
+    <w:p>
+      <w:pPr>
+        <w:pStyle w:val="programksikod"/>
+      </w:pPr>
+      <w:r>
+        <w:t xml:space="preserve">        </w:t>
+      </w:r>
+      <w:r>
+        <w:t>}</w:t>
+      </w:r>
+    </w:p>
+    <w:p>
+      <w:pPr>
+        <w:pStyle w:val="programksikod"/>
+      </w:pPr>
+      <w:r>
+        <w:t xml:space="preserve">    </w:t>
+      </w:r>
+      <w:r>
+        <w:t>}</w:t>
+      </w:r>
+    </w:p>
+    <w:p>
+      <w:pPr>
+        <w:pStyle w:val="programksikod"/>
+      </w:pPr>
+      <w:r>
+        <w:t xml:space="preserve">    </w:t>
+      </w:r>
+      <w:r>
+        <w:t>return iznos;</w:t>
+      </w:r>
+    </w:p>
+    <w:p>
+      <w:pPr>
+        <w:pStyle w:val="programksikod"/>
+      </w:pPr>
+      <w:r>
+        <w:t>}</w:t>
+      </w:r>
+    </w:p>
+    <w:p>
+      <w:pPr>
+        <w:pStyle w:val="programksikod"/>
+      </w:pPr>
+    </w:p>
+    <w:p>
+      <w:pPr>
+        <w:pStyle w:val="programksikod"/>
+      </w:pPr>
+      <w:r>
+        <w:t>int main() {</w:t>
+      </w:r>
+    </w:p>
+    <w:p>
+      <w:pPr>
+        <w:pStyle w:val="programksikod"/>
+      </w:pPr>
+      <w:r>
+        <w:t xml:space="preserve">    </w:t>
+      </w:r>
+      <w:r>
+        <w:t>int rjesenje[n] = {0};</w:t>
+      </w:r>
+    </w:p>
+    <w:p>
+      <w:pPr>
+        <w:pStyle w:val="programksikod"/>
+      </w:pPr>
+      <w:r>
+        <w:t xml:space="preserve">    </w:t>
+      </w:r>
+      <w:r>
+        <w:t>int iznos;</w:t>
+      </w:r>
+    </w:p>
+    <w:p>
+      <w:pPr>
+        <w:pStyle w:val="programksikod"/>
+      </w:pPr>
+      <w:r>
+        <w:t xml:space="preserve">    </w:t>
+      </w:r>
+    </w:p>
+    <w:p>
+      <w:pPr>
+        <w:pStyle w:val="programksikod"/>
+      </w:pPr>
+      <w:r>
+        <w:t xml:space="preserve">    </w:t>
+      </w:r>
+      <w:r>
+        <w:t>cout &lt;&lt; "dostupne novcanice: ";</w:t>
+      </w:r>
+    </w:p>
+    <w:p>
+      <w:pPr>
+        <w:pStyle w:val="programksikod"/>
+      </w:pPr>
+      <w:r>
+        <w:t xml:space="preserve">    </w:t>
+      </w:r>
+      <w:r>
+        <w:t>for(int i=n-1; i&gt;</w:t>
+      </w:r>
+      <w:r>
+        <w:t>=</w:t>
+      </w:r>
+      <w:r>
+        <w:t>0; i--)</w:t>
+      </w:r>
+      <w:r>
+        <w:t xml:space="preserve"> </w:t>
+      </w:r>
+      <w:r>
+        <w:t>cout &lt;&lt; novcanice[i] &lt;&lt; " ";</w:t>
+      </w:r>
+    </w:p>
+    <w:p>
+      <w:pPr>
+        <w:pStyle w:val="programksikod"/>
+      </w:pPr>
+      <w:r>
+        <w:t xml:space="preserve">    </w:t>
+      </w:r>
+      <w:r>
+        <w:t>cout &lt;&lt; endl;</w:t>
+      </w:r>
+    </w:p>
+    <w:p>
+      <w:pPr>
+        <w:pStyle w:val="programksikod"/>
+      </w:pPr>
+      <w:r>
+        <w:t xml:space="preserve">    </w:t>
+      </w:r>
+    </w:p>
+    <w:p>
+      <w:pPr>
+        <w:pStyle w:val="programksikod"/>
+      </w:pPr>
+      <w:r>
+        <w:t xml:space="preserve">    </w:t>
+      </w:r>
+      <w:r>
+        <w:t>do {</w:t>
+      </w:r>
+    </w:p>
+    <w:p>
+      <w:pPr>
+        <w:pStyle w:val="programksikod"/>
+      </w:pPr>
+      <w:r>
+        <w:t xml:space="preserve">        </w:t>
+      </w:r>
+      <w:r>
+        <w:t>cout &lt;&lt; "ukupno za vratiti (1+): " &lt;&lt; endl;</w:t>
+      </w:r>
+    </w:p>
+    <w:p>
+      <w:pPr>
+        <w:pStyle w:val="programksikod"/>
+      </w:pPr>
+      <w:r>
+        <w:t xml:space="preserve">        </w:t>
+      </w:r>
+      <w:r>
+        <w:t>cin &gt;&gt; iznos;</w:t>
+      </w:r>
+    </w:p>
+    <w:p>
+      <w:pPr>
+        <w:pStyle w:val="programksikod"/>
+      </w:pPr>
+      <w:r>
+        <w:t xml:space="preserve">    </w:t>
+      </w:r>
+      <w:r>
+        <w:t>} while(iznos &lt; 1);</w:t>
+      </w:r>
+    </w:p>
+    <w:p>
+      <w:pPr>
+        <w:pStyle w:val="programksikod"/>
+      </w:pPr>
+      <w:r>
+        <w:t xml:space="preserve">    </w:t>
+      </w:r>
+    </w:p>
+    <w:p>
+      <w:pPr>
+        <w:pStyle w:val="programksikod"/>
+      </w:pPr>
+      <w:r>
+        <w:t xml:space="preserve">    </w:t>
+      </w:r>
+      <w:r>
+        <w:t>int ostatak = vrati_iznos(iznos, rjesenje);</w:t>
+      </w:r>
+    </w:p>
+    <w:p>
+      <w:pPr>
+        <w:pStyle w:val="programksikod"/>
+      </w:pPr>
+      <w:r>
+        <w:t xml:space="preserve">    </w:t>
+      </w:r>
+      <w:r>
+        <w:t>for(int i=0; i&lt;n; i++) {</w:t>
+      </w:r>
+    </w:p>
+    <w:p>
+      <w:pPr>
+        <w:pStyle w:val="programksikod"/>
+      </w:pPr>
+      <w:r>
+        <w:t xml:space="preserve">        </w:t>
+      </w:r>
+      <w:r>
+        <w:t xml:space="preserve">cout &lt;&lt; "novcanica (" &lt;&lt; novcanice[i] </w:t>
+      </w:r>
+    </w:p>
+    <w:p>
+      <w:pPr>
+        <w:pStyle w:val="programksikod"/>
+      </w:pPr>
+      <w:r>
+        <w:t xml:space="preserve">             </w:t>
+      </w:r>
+      <w:r>
+        <w:t>&lt;&lt; ") x " &lt;&lt; rjesenje[i] &lt;&lt; endl;</w:t>
+      </w:r>
+    </w:p>
+    <w:p>
+      <w:pPr>
+        <w:pStyle w:val="programksikod"/>
+      </w:pPr>
+      <w:r>
+        <w:t xml:space="preserve">    </w:t>
+      </w:r>
+      <w:r>
+        <w:t>}</w:t>
+      </w:r>
+    </w:p>
+    <w:p>
+      <w:pPr>
+        <w:pStyle w:val="programksikod"/>
+      </w:pPr>
+      <w:r>
+        <w:t xml:space="preserve">    if(ostatak&gt;0) cout &lt;&lt; "ostatak</w:t>
+      </w:r>
+      <w:r>
+        <w:t>: " &lt;&lt; ostatak &lt;&lt; endl;</w:t>
+      </w:r>
+    </w:p>
+    <w:p>
+      <w:pPr>
+        <w:pStyle w:val="programksikod"/>
+      </w:pPr>
+      <w:r>
+        <w:t xml:space="preserve">    </w:t>
+      </w:r>
+    </w:p>
+    <w:p>
+      <w:pPr>
+        <w:pStyle w:val="programksikod"/>
+      </w:pPr>
+      <w:r>
+        <w:t xml:space="preserve">    </w:t>
+      </w:r>
+      <w:r>
+        <w:t>return 0;</w:t>
+      </w:r>
+    </w:p>
+    <w:p>
+      <w:pPr>
+        <w:pStyle w:val="programksikod"/>
+      </w:pPr>
+      <w:r>
+        <w:t>}</w:t>
+      </w:r>
+    </w:p>
+    <w:p>
+      <w:pPr>
+        <w:pStyle w:val="FOINaslov2"/>
+      </w:pPr>
+      <w:bookmarkStart w:id="37" w:name="_Toc461315050"/>
+      <w:r>
+        <w:lastRenderedPageBreak/>
+        <w:t>Problem N-kraljica</w:t>
+      </w:r>
+      <w:bookmarkEnd w:id="37"/>
+    </w:p>
+    <w:p>
+      <w:pPr>
+        <w:pStyle w:val="programksikod"/>
+      </w:pPr>
+      <w:r>
+        <w:t>#include &lt;iostream&gt;</w:t>
+      </w:r>
+    </w:p>
+    <w:p>
+      <w:pPr>
+        <w:pStyle w:val="programksikod"/>
+      </w:pPr>
+      <w:r>
+        <w:t>using namespace std;</w:t>
+      </w:r>
+    </w:p>
+    <w:p>
+      <w:pPr>
+        <w:pStyle w:val="programksikod"/>
+      </w:pPr>
+    </w:p>
+    <w:p>
+      <w:pPr>
+        <w:pStyle w:val="programksikod"/>
+      </w:pPr>
+      <w:r>
+        <w:t>bool vizualni_prikaz = false;</w:t>
+      </w:r>
+    </w:p>
+    <w:p>
+      <w:pPr>
+        <w:pStyle w:val="programksikod"/>
+      </w:pPr>
+    </w:p>
+    <w:p>
+      <w:pPr>
+        <w:pStyle w:val="programksikod"/>
+      </w:pPr>
+      <w:r>
+        <w:t>void info() {</w:t>
+      </w:r>
+    </w:p>
+    <w:p>
+      <w:pPr>
+        <w:pStyle w:val="programksikod"/>
+      </w:pPr>
+      <w:r>
+        <w:t xml:space="preserve">    cout &lt;&lt; endl;</w:t>
+      </w:r>
+    </w:p>
+    <w:p>
+      <w:pPr>
+        <w:pStyle w:val="programksikod"/>
+      </w:pPr>
+      <w:r>
+        <w:t xml:space="preserve">    cout &lt;&lt; "Problem n kraljica" &lt;&lt; endl;</w:t>
+      </w:r>
+    </w:p>
+    <w:p>
+      <w:pPr>
+        <w:pStyle w:val="programksikod"/>
+      </w:pPr>
+      <w:r>
+        <w:t xml:space="preserve">    cout &lt;&lt; "  rjesenje by Matija Belec" &lt;&lt; endl;</w:t>
+      </w:r>
+    </w:p>
+    <w:p>
+      <w:pPr>
+        <w:pStyle w:val="programksikod"/>
+      </w:pPr>
+      <w:r>
+        <w:t xml:space="preserve">    cout &lt;&lt; "--------------------------" &lt;&lt; endl &lt;&lt; endl;</w:t>
+      </w:r>
+    </w:p>
+    <w:p>
+      <w:pPr>
+        <w:pStyle w:val="programksikod"/>
+      </w:pPr>
+      <w:r>
+        <w:t>}</w:t>
+      </w:r>
+    </w:p>
+    <w:p>
+      <w:pPr>
+        <w:pStyle w:val="programksikod"/>
+      </w:pPr>
+    </w:p>
+    <w:p>
+      <w:pPr>
+        <w:pStyle w:val="programksikod"/>
+      </w:pPr>
+      <w:r>
+        <w:t>void prikazi_rjesenje(int k[], int n) {</w:t>
+      </w:r>
+    </w:p>
+    <w:p>
+      <w:pPr>
+        <w:pStyle w:val="programksikod"/>
+      </w:pPr>
+      <w:r>
+        <w:tab/>
+        <w:t>for(int i=0; i&lt;n; cout&lt;&lt;endl, i++)</w:t>
+      </w:r>
+    </w:p>
+    <w:p>
+      <w:pPr>
+        <w:pStyle w:val="programksikod"/>
+      </w:pPr>
+      <w:r>
+        <w:tab/>
+      </w:r>
+      <w:r>
+        <w:tab/>
+        <w:t>for(int j=0; j&lt;n; j++)</w:t>
+      </w:r>
+    </w:p>
+    <w:p>
+      <w:pPr>
+        <w:pStyle w:val="programksikod"/>
+      </w:pPr>
+      <w:r>
+        <w:t xml:space="preserve">            cout &lt;&lt; (k[i]==j?'O':'-');</w:t>
+      </w:r>
+    </w:p>
+    <w:p>
+      <w:pPr>
+        <w:pStyle w:val="programksikod"/>
+      </w:pPr>
+      <w:r>
+        <w:tab/>
+        <w:t>cout &lt;&lt; "---------------------" &lt;&lt; endl;</w:t>
+      </w:r>
+    </w:p>
+    <w:p>
+      <w:pPr>
+        <w:pStyle w:val="programksikod"/>
+      </w:pPr>
+      <w:r>
+        <w:t>}</w:t>
+      </w:r>
+    </w:p>
+    <w:p>
+      <w:pPr>
+        <w:pStyle w:val="programksikod"/>
+      </w:pPr>
+      <w:r>
+        <w:t>int moze(int k[], int x, int y) {</w:t>
+      </w:r>
+    </w:p>
+    <w:p>
+      <w:pPr>
+        <w:pStyle w:val="programksikod"/>
+      </w:pPr>
+      <w:r>
+        <w:t xml:space="preserve">    for(int b=0; b&lt;x; b++)</w:t>
+      </w:r>
+    </w:p>
+    <w:p>
+      <w:pPr>
+        <w:pStyle w:val="programksikod"/>
+      </w:pPr>
+      <w:r>
+        <w:t xml:space="preserve">        if(b==x || k[b]==y || b+y==x+k[b] || b-y==x-k[b])</w:t>
+      </w:r>
+    </w:p>
+    <w:p>
+      <w:pPr>
+        <w:pStyle w:val="programksikod"/>
+      </w:pPr>
+      <w:r>
+        <w:t xml:space="preserve">            return 0;</w:t>
+      </w:r>
+    </w:p>
+    <w:p>
+      <w:pPr>
+        <w:pStyle w:val="programksikod"/>
+      </w:pPr>
+      <w:r>
+        <w:t xml:space="preserve">    return 1;</w:t>
+      </w:r>
+    </w:p>
+    <w:p>
+      <w:pPr>
+        <w:pStyle w:val="programksikod"/>
+      </w:pPr>
+      <w:r>
+        <w:t>}</w:t>
+      </w:r>
+    </w:p>
+    <w:p>
+      <w:pPr>
+        <w:pStyle w:val="programksikod"/>
+      </w:pPr>
+      <w:r>
+        <w:t>void NKr(int k[], int i, int n, int&amp; br_komb) {</w:t>
+      </w:r>
+    </w:p>
+    <w:p>
+      <w:pPr>
+        <w:pStyle w:val="programksikod"/>
+      </w:pPr>
+      <w:r>
+        <w:t xml:space="preserve">    for(int a=0; a&lt;n; a++)</w:t>
+      </w:r>
+    </w:p>
+    <w:p>
+      <w:pPr>
+        <w:pStyle w:val="programksikod"/>
+      </w:pPr>
+      <w:r>
+        <w:t xml:space="preserve">        if(moze(k, i, a) ) {</w:t>
+      </w:r>
+    </w:p>
+    <w:p>
+      <w:pPr>
+        <w:pStyle w:val="programksikod"/>
+      </w:pPr>
+      <w:r>
+        <w:t xml:space="preserve">            k[i] = a;</w:t>
+      </w:r>
+    </w:p>
+    <w:p>
+      <w:pPr>
+        <w:pStyle w:val="programksikod"/>
+      </w:pPr>
+      <w:r>
+        <w:t xml:space="preserve">            NKr(k, i+1, n, br_komb);</w:t>
+      </w:r>
+    </w:p>
+    <w:p>
+      <w:pPr>
+        <w:pStyle w:val="programksikod"/>
+      </w:pPr>
+      <w:r>
+        <w:t xml:space="preserve">        }</w:t>
+      </w:r>
+    </w:p>
+    <w:p>
+      <w:pPr>
+        <w:pStyle w:val="programksikod"/>
+      </w:pPr>
+      <w:r>
+        <w:t xml:space="preserve">    </w:t>
+      </w:r>
+    </w:p>
+    <w:p>
+      <w:pPr>
+        <w:pStyle w:val="programksikod"/>
+      </w:pPr>
+      <w:r>
+        <w:t xml:space="preserve">    if(i&gt;=n) {</w:t>
+      </w:r>
+    </w:p>
+    <w:p>
+      <w:pPr>
+        <w:pStyle w:val="programksikod"/>
+      </w:pPr>
+      <w:r>
+        <w:t xml:space="preserve">        cout &lt;&lt; '#' &lt;&lt; ++br_komb &lt;&lt; ':';</w:t>
+      </w:r>
+    </w:p>
+    <w:p>
+      <w:pPr>
+        <w:pStyle w:val="programksikod"/>
+      </w:pPr>
+      <w:r>
+        <w:t xml:space="preserve">        for(int i=0; i&lt;n; i++)</w:t>
+      </w:r>
+    </w:p>
+    <w:p>
+      <w:pPr>
+        <w:pStyle w:val="programksikod"/>
+      </w:pPr>
+      <w:r>
+        <w:t xml:space="preserve">            cout &lt;&lt; ' ' &lt;&lt; (char)(i+'a') &lt;&lt; k[i]+1;</w:t>
+      </w:r>
+    </w:p>
+    <w:p>
+      <w:pPr>
+        <w:pStyle w:val="programksikod"/>
+      </w:pPr>
+      <w:r>
+        <w:t xml:space="preserve">        cout &lt;&lt; endl;</w:t>
+      </w:r>
+    </w:p>
+    <w:p>
+      <w:pPr>
+        <w:pStyle w:val="programksikod"/>
+      </w:pPr>
+      <w:r>
+        <w:t xml:space="preserve">        </w:t>
+      </w:r>
+    </w:p>
+    <w:p>
+      <w:pPr>
+        <w:pStyle w:val="programksikod"/>
+      </w:pPr>
+      <w:r>
+        <w:t xml:space="preserve">        if(vizualni_prikaz)</w:t>
+      </w:r>
+    </w:p>
+    <w:p>
+      <w:pPr>
+        <w:pStyle w:val="programksikod"/>
+      </w:pPr>
+      <w:r>
+        <w:t xml:space="preserve">            prikazi_rjesenje(k, n);</w:t>
+      </w:r>
+    </w:p>
+    <w:p>
+      <w:pPr>
+        <w:pStyle w:val="programksikod"/>
+      </w:pPr>
+      <w:r>
+        <w:t xml:space="preserve">    }</w:t>
+      </w:r>
+    </w:p>
+    <w:p>
+      <w:pPr>
+        <w:pStyle w:val="programksikod"/>
+      </w:pPr>
+      <w:r>
+        <w:t>}</w:t>
+      </w:r>
+    </w:p>
+    <w:p>
+      <w:pPr>
+        <w:pStyle w:val="programksikod"/>
+      </w:pPr>
+    </w:p>
+    <w:p>
+      <w:pPr>
+        <w:pStyle w:val="programksikod"/>
+      </w:pPr>
+      <w:r>
+        <w:t>int main(int argc, char *argv[]) {</w:t>
+      </w:r>
+    </w:p>
+    <w:p>
+      <w:pPr>
+        <w:pStyle w:val="programksikod"/>
+      </w:pPr>
+      <w:r>
+        <w:t xml:space="preserve">    info();</w:t>
+      </w:r>
+    </w:p>
+    <w:p>
+      <w:pPr>
+        <w:pStyle w:val="programksikod"/>
+      </w:pPr>
+      <w:r>
+        <w:t xml:space="preserve">    </w:t>
+      </w:r>
+    </w:p>
+    <w:p>
+      <w:pPr>
+        <w:pStyle w:val="programksikod"/>
+      </w:pPr>
+      <w:r>
+        <w:t xml:space="preserve">    int n, * k, br_komb;</w:t>
+      </w:r>
+    </w:p>
+    <w:p>
+      <w:pPr>
+        <w:pStyle w:val="programksikod"/>
+      </w:pPr>
+      <w:r>
+        <w:t xml:space="preserve">    char dn;</w:t>
+      </w:r>
+    </w:p>
+    <w:p>
+      <w:pPr>
+        <w:pStyle w:val="programksikod"/>
+      </w:pPr>
+      <w:r>
+        <w:t xml:space="preserve">    do {</w:t>
+      </w:r>
+    </w:p>
+    <w:p>
+      <w:pPr>
+        <w:pStyle w:val="programksikod"/>
+      </w:pPr>
+      <w:r>
+        <w:lastRenderedPageBreak/>
+        <w:t xml:space="preserve">        cout &lt;&lt; "prikaz punog rjesenja (d/n): ";</w:t>
+      </w:r>
+    </w:p>
+    <w:p>
+      <w:pPr>
+        <w:pStyle w:val="programksikod"/>
+      </w:pPr>
+      <w:r>
+        <w:t xml:space="preserve">        cin &gt;&gt; dn;</w:t>
+      </w:r>
+    </w:p>
+    <w:p>
+      <w:pPr>
+        <w:pStyle w:val="programksikod"/>
+      </w:pPr>
+      <w:r>
+        <w:t xml:space="preserve">    } while(dn!='d' &amp;&amp; dn!='n');</w:t>
+      </w:r>
+    </w:p>
+    <w:p>
+      <w:pPr>
+        <w:pStyle w:val="programksikod"/>
+      </w:pPr>
+      <w:r>
+        <w:t xml:space="preserve">    vizualni_prikaz = (dn=='d' ? true : false);</w:t>
+      </w:r>
+    </w:p>
+    <w:p>
+      <w:pPr>
+        <w:pStyle w:val="programksikod"/>
+      </w:pPr>
+      <w:r>
+        <w:t xml:space="preserve">    </w:t>
+      </w:r>
+    </w:p>
+    <w:p>
+      <w:pPr>
+        <w:pStyle w:val="programksikod"/>
+      </w:pPr>
+      <w:r>
+        <w:t xml:space="preserve">    while(1) {</w:t>
+      </w:r>
+    </w:p>
+    <w:p>
+      <w:pPr>
+        <w:pStyle w:val="programksikod"/>
+      </w:pPr>
+      <w:r>
+        <w:t xml:space="preserve">        cout &lt;&lt; "Broj kraljica (0 = izlaz iz programa): ";</w:t>
+      </w:r>
+    </w:p>
+    <w:p>
+      <w:pPr>
+        <w:pStyle w:val="programksikod"/>
+      </w:pPr>
+      <w:r>
+        <w:t xml:space="preserve">        cin &gt;&gt; n;</w:t>
+      </w:r>
+    </w:p>
+    <w:p>
+      <w:pPr>
+        <w:pStyle w:val="programksikod"/>
+      </w:pPr>
+      <w:r>
+        <w:t xml:space="preserve">        </w:t>
+      </w:r>
+    </w:p>
+    <w:p>
+      <w:pPr>
+        <w:pStyle w:val="programksikod"/>
+      </w:pPr>
+      <w:r>
+        <w:t xml:space="preserve">        if(n &lt; 1) break;</w:t>
+      </w:r>
+    </w:p>
+    <w:p>
+      <w:pPr>
+        <w:pStyle w:val="programksikod"/>
+      </w:pPr>
+      <w:r>
+        <w:t xml:space="preserve">        </w:t>
+      </w:r>
+    </w:p>
+    <w:p>
+      <w:pPr>
+        <w:pStyle w:val="programksikod"/>
+      </w:pPr>
+      <w:r>
+        <w:t xml:space="preserve">        </w:t>
+      </w:r>
+    </w:p>
+    <w:p>
+      <w:pPr>
+        <w:pStyle w:val="programksikod"/>
+      </w:pPr>
+      <w:r>
+        <w:t xml:space="preserve">        k = new int[n];</w:t>
+      </w:r>
+    </w:p>
+    <w:p>
+      <w:pPr>
+        <w:pStyle w:val="programksikod"/>
+      </w:pPr>
+      <w:r>
+        <w:t xml:space="preserve">        br_komb = 0;</w:t>
+      </w:r>
+    </w:p>
+    <w:p>
+      <w:pPr>
+        <w:pStyle w:val="programksikod"/>
+      </w:pPr>
+      <w:r>
+        <w:t xml:space="preserve">        NKr(k, 0, n, br_komb);</w:t>
+      </w:r>
+    </w:p>
+    <w:p>
+      <w:pPr>
+        <w:pStyle w:val="programksikod"/>
+      </w:pPr>
+      <w:r>
+        <w:t xml:space="preserve">        delete[] k;</w:t>
+      </w:r>
+    </w:p>
+    <w:p>
+      <w:pPr>
+        <w:pStyle w:val="programksikod"/>
+      </w:pPr>
+      <w:r>
+        <w:t xml:space="preserve">        </w:t>
+      </w:r>
+    </w:p>
+    <w:p>
+      <w:pPr>
+        <w:pStyle w:val="programksikod"/>
+      </w:pPr>
+      <w:r>
+        <w:t xml:space="preserve">        if(br_komb)</w:t>
+      </w:r>
+    </w:p>
+    <w:p>
+      <w:pPr>
+        <w:pStyle w:val="programksikod"/>
+      </w:pPr>
+      <w:r>
+        <w:t xml:space="preserve">            cout &lt;&lt; "Broj rjesenja:" &lt;&lt; br_komb &lt;&lt; endl;</w:t>
+      </w:r>
+    </w:p>
+    <w:p>
+      <w:pPr>
+        <w:pStyle w:val="programksikod"/>
+      </w:pPr>
+      <w:r>
+        <w:t xml:space="preserve">        else</w:t>
+      </w:r>
+    </w:p>
+    <w:p>
+      <w:pPr>
+        <w:pStyle w:val="programksikod"/>
+      </w:pPr>
+      <w:r>
+        <w:t xml:space="preserve">            cout &lt;&lt; "Nema rjesenja!" &lt;&lt; endl;</w:t>
+      </w:r>
+    </w:p>
+    <w:p>
+      <w:pPr>
+        <w:pStyle w:val="programksikod"/>
+      </w:pPr>
+      <w:r>
+        <w:t xml:space="preserve">    }</w:t>
+      </w:r>
+    </w:p>
+    <w:p>
+      <w:pPr>
+        <w:pStyle w:val="programksikod"/>
+      </w:pPr>
+      <w:r>
+        <w:t xml:space="preserve">    return 0;</w:t>
+      </w:r>
+    </w:p>
+    <w:p>
+      <w:pPr>
+        <w:pStyle w:val="programksikod"/>
+      </w:pPr>
+      <w:r>
+        <w:t>}</w:t>
+      </w:r>
+    </w:p>
+    <w:p>
+      <w:pPr>
+        <w:pStyle w:val="programksikod"/>
       </w:pPr>
     </w:p>
     <w:sectPr>
-      <w:footerReference w:type="default" r:id="rId13"/>
+      <w:footerReference w:type="default" r:id="rId15"/>
       <w:pgSz w:w="11906" w:h="16838"/>
       <w:pgMar w:top="1417" w:right="1417" w:bottom="1417" w:left="1417" w:header="708" w:footer="708" w:gutter="0"/>
       <w:pgNumType w:start="1"/>
@@ -6822,7 +9008,7 @@
         <w:rPr>
           <w:noProof/>
         </w:rPr>
-        <w:t>13</w:t>
+        <w:t>19</w:t>
       </w:r>
     </w:fldSimple>
   </w:p>
@@ -6888,7 +9074,10 @@
         <w:footnoteRef/>
       </w:r>
       <w:r>
-        <w:t xml:space="preserve"> Preuzeto sa </w:t>
+        <w:t xml:space="preserve"> </w:t>
+      </w:r>
+      <w:r>
+        <w:t xml:space="preserve">Preuzeto sa </w:t>
       </w:r>
       <w:hyperlink r:id="rId2" w:history="1">
         <w:r>
@@ -6914,7 +9103,10 @@
         <w:footnoteRef/>
       </w:r>
       <w:r>
-        <w:t xml:space="preserve"> Ključ u ovom kontekstu predstavlja samu vrijednost elementa u polju</w:t>
+        <w:t xml:space="preserve"> </w:t>
+      </w:r>
+      <w:r>
+        <w:t>Ključ u ovom kontekstu predstavlja samu vrijednost elementa u polju</w:t>
       </w:r>
     </w:p>
   </w:footnote>
@@ -6930,7 +9122,10 @@
         <w:footnoteRef/>
       </w:r>
       <w:r>
-        <w:t xml:space="preserve"> Preuzeto sa </w:t>
+        <w:t xml:space="preserve"> </w:t>
+      </w:r>
+      <w:r>
+        <w:t xml:space="preserve">Preuzeto sa </w:t>
       </w:r>
       <w:hyperlink r:id="rId3" w:history="1">
         <w:r>
@@ -6954,10 +9149,21 @@
         <w:footnoteRef/>
       </w:r>
       <w:r>
-        <w:t xml:space="preserve"> Metode ili funkcije – ovisno o programskom jeziku</w:t>
-      </w:r>
-      <w:r>
-        <w:t xml:space="preserve"> i metodi programiranja (objektno orijentirano ili ne)</w:t>
+        <w:t xml:space="preserve"> </w:t>
+      </w:r>
+      <w:r>
+        <w:t xml:space="preserve">Dostupno na </w:t>
+      </w:r>
+      <w:hyperlink r:id="rId4" w:history="1">
+        <w:r>
+          <w:rPr>
+            <w:rStyle w:val="Hyperlink"/>
+          </w:rPr>
+          <w:t>https://github.com/matijabelec/cpp-algorithms/blob/master/algorithms/n-queens-problem.cpp</w:t>
+        </w:r>
+      </w:hyperlink>
+      <w:r>
+        <w:t>, nalazi se i u prilozima na kraju rada</w:t>
       </w:r>
     </w:p>
   </w:footnote>
@@ -6973,7 +9179,32 @@
         <w:footnoteRef/>
       </w:r>
       <w:r>
-        <w:t xml:space="preserve"> Activation record (negdje se spominje i activation frame) – struktura podataka koja se dodaje na programski stog kod poziva metode/funkcije</w:t>
+        <w:t xml:space="preserve"> </w:t>
+      </w:r>
+      <w:r>
+        <w:t>Metode ili funkcije – ovisno o programskom jeziku</w:t>
+      </w:r>
+      <w:r>
+        <w:t xml:space="preserve"> i metodi programiranja (objektno orijentirano ili ne)</w:t>
+      </w:r>
+    </w:p>
+  </w:footnote>
+  <w:footnote w:id="8">
+    <w:p>
+      <w:pPr>
+        <w:pStyle w:val="FootnoteText"/>
+      </w:pPr>
+      <w:r>
+        <w:rPr>
+          <w:rStyle w:val="FootnoteReference"/>
+        </w:rPr>
+        <w:footnoteRef/>
+      </w:r>
+      <w:r>
+        <w:t xml:space="preserve"> </w:t>
+      </w:r>
+      <w:r>
+        <w:t>Activation record (negdje se spominje i activation frame) – struktura podataka koja se dodaje na programski stog kod poziva metode/funkcije</w:t>
       </w:r>
     </w:p>
   </w:footnote>
@@ -9087,6 +11318,92 @@
     </w:lvl>
   </w:abstractNum>
   <w:abstractNum w:abstractNumId="20">
+    <w:nsid w:val="662A261D"/>
+    <w:multiLevelType w:val="hybridMultilevel"/>
+    <w:tmpl w:val="9C305C64"/>
+    <w:lvl w:ilvl="0" w:tplc="041A000F">
+      <w:start w:val="1"/>
+      <w:numFmt w:val="decimal"/>
+      <w:lvlText w:val="%1."/>
+      <w:lvlJc w:val="left"/>
+      <w:pPr>
+        <w:ind w:left="1428" w:hanging="360"/>
+      </w:pPr>
+    </w:lvl>
+    <w:lvl w:ilvl="1" w:tplc="041A0019" w:tentative="1">
+      <w:start w:val="1"/>
+      <w:numFmt w:val="lowerLetter"/>
+      <w:lvlText w:val="%2."/>
+      <w:lvlJc w:val="left"/>
+      <w:pPr>
+        <w:ind w:left="2148" w:hanging="360"/>
+      </w:pPr>
+    </w:lvl>
+    <w:lvl w:ilvl="2" w:tplc="041A001B" w:tentative="1">
+      <w:start w:val="1"/>
+      <w:numFmt w:val="lowerRoman"/>
+      <w:lvlText w:val="%3."/>
+      <w:lvlJc w:val="right"/>
+      <w:pPr>
+        <w:ind w:left="2868" w:hanging="180"/>
+      </w:pPr>
+    </w:lvl>
+    <w:lvl w:ilvl="3" w:tplc="041A000F" w:tentative="1">
+      <w:start w:val="1"/>
+      <w:numFmt w:val="decimal"/>
+      <w:lvlText w:val="%4."/>
+      <w:lvlJc w:val="left"/>
+      <w:pPr>
+        <w:ind w:left="3588" w:hanging="360"/>
+      </w:pPr>
+    </w:lvl>
+    <w:lvl w:ilvl="4" w:tplc="041A0019" w:tentative="1">
+      <w:start w:val="1"/>
+      <w:numFmt w:val="lowerLetter"/>
+      <w:lvlText w:val="%5."/>
+      <w:lvlJc w:val="left"/>
+      <w:pPr>
+        <w:ind w:left="4308" w:hanging="360"/>
+      </w:pPr>
+    </w:lvl>
+    <w:lvl w:ilvl="5" w:tplc="041A001B" w:tentative="1">
+      <w:start w:val="1"/>
+      <w:numFmt w:val="lowerRoman"/>
+      <w:lvlText w:val="%6."/>
+      <w:lvlJc w:val="right"/>
+      <w:pPr>
+        <w:ind w:left="5028" w:hanging="180"/>
+      </w:pPr>
+    </w:lvl>
+    <w:lvl w:ilvl="6" w:tplc="041A000F" w:tentative="1">
+      <w:start w:val="1"/>
+      <w:numFmt w:val="decimal"/>
+      <w:lvlText w:val="%7."/>
+      <w:lvlJc w:val="left"/>
+      <w:pPr>
+        <w:ind w:left="5748" w:hanging="360"/>
+      </w:pPr>
+    </w:lvl>
+    <w:lvl w:ilvl="7" w:tplc="041A0019" w:tentative="1">
+      <w:start w:val="1"/>
+      <w:numFmt w:val="lowerLetter"/>
+      <w:lvlText w:val="%8."/>
+      <w:lvlJc w:val="left"/>
+      <w:pPr>
+        <w:ind w:left="6468" w:hanging="360"/>
+      </w:pPr>
+    </w:lvl>
+    <w:lvl w:ilvl="8" w:tplc="041A001B" w:tentative="1">
+      <w:start w:val="1"/>
+      <w:numFmt w:val="lowerRoman"/>
+      <w:lvlText w:val="%9."/>
+      <w:lvlJc w:val="right"/>
+      <w:pPr>
+        <w:ind w:left="7188" w:hanging="180"/>
+      </w:pPr>
+    </w:lvl>
+  </w:abstractNum>
+  <w:abstractNum w:abstractNumId="21">
     <w:nsid w:val="67C2432D"/>
     <w:multiLevelType w:val="hybridMultilevel"/>
     <w:tmpl w:val="1E80A032"/>
@@ -9199,7 +11516,7 @@
       </w:rPr>
     </w:lvl>
   </w:abstractNum>
-  <w:abstractNum w:abstractNumId="21">
+  <w:abstractNum w:abstractNumId="22">
     <w:nsid w:val="69832197"/>
     <w:multiLevelType w:val="multilevel"/>
     <w:tmpl w:val="A906C7DC"/>
@@ -9325,7 +11642,7 @@
       </w:rPr>
     </w:lvl>
   </w:abstractNum>
-  <w:abstractNum w:abstractNumId="22">
+  <w:abstractNum w:abstractNumId="23">
     <w:nsid w:val="789F2EDA"/>
     <w:multiLevelType w:val="hybridMultilevel"/>
     <w:tmpl w:val="2E7483BA"/>
@@ -9438,7 +11755,7 @@
       </w:rPr>
     </w:lvl>
   </w:abstractNum>
-  <w:abstractNum w:abstractNumId="23">
+  <w:abstractNum w:abstractNumId="24">
     <w:nsid w:val="797E25BB"/>
     <w:multiLevelType w:val="hybridMultilevel"/>
     <w:tmpl w:val="6B62F332"/>
@@ -9559,7 +11876,7 @@
       </w:pPr>
     </w:lvl>
   </w:abstractNum>
-  <w:abstractNum w:abstractNumId="24">
+  <w:abstractNum w:abstractNumId="25">
     <w:nsid w:val="7A125E23"/>
     <w:multiLevelType w:val="hybridMultilevel"/>
     <w:tmpl w:val="391A17F8"/>
@@ -9672,7 +11989,7 @@
       </w:rPr>
     </w:lvl>
   </w:abstractNum>
-  <w:abstractNum w:abstractNumId="25">
+  <w:abstractNum w:abstractNumId="26">
     <w:nsid w:val="7F3C6A54"/>
     <w:multiLevelType w:val="hybridMultilevel"/>
     <w:tmpl w:val="EB88613A"/>
@@ -9786,7 +12103,7 @@
     </w:lvl>
   </w:abstractNum>
   <w:num w:numId="1">
-    <w:abstractNumId w:val="21"/>
+    <w:abstractNumId w:val="22"/>
   </w:num>
   <w:num w:numId="2">
     <w:abstractNumId w:val="1"/>
@@ -9804,7 +12121,7 @@
     <w:abstractNumId w:val="6"/>
   </w:num>
   <w:num w:numId="7">
-    <w:abstractNumId w:val="25"/>
+    <w:abstractNumId w:val="26"/>
   </w:num>
   <w:num w:numId="8">
     <w:abstractNumId w:val="18"/>
@@ -9813,19 +12130,19 @@
     <w:abstractNumId w:val="5"/>
   </w:num>
   <w:num w:numId="10">
+    <w:abstractNumId w:val="23"/>
+  </w:num>
+  <w:num w:numId="11">
+    <w:abstractNumId w:val="24"/>
+  </w:num>
+  <w:num w:numId="12">
+    <w:abstractNumId w:val="21"/>
+  </w:num>
+  <w:num w:numId="13">
     <w:abstractNumId w:val="22"/>
   </w:num>
-  <w:num w:numId="11">
-    <w:abstractNumId w:val="23"/>
-  </w:num>
-  <w:num w:numId="12">
-    <w:abstractNumId w:val="20"/>
-  </w:num>
-  <w:num w:numId="13">
-    <w:abstractNumId w:val="21"/>
-  </w:num>
   <w:num w:numId="14">
-    <w:abstractNumId w:val="21"/>
+    <w:abstractNumId w:val="22"/>
   </w:num>
   <w:num w:numId="15">
     <w:abstractNumId w:val="12"/>
@@ -9861,13 +12178,16 @@
     <w:abstractNumId w:val="10"/>
   </w:num>
   <w:num w:numId="26">
-    <w:abstractNumId w:val="24"/>
+    <w:abstractNumId w:val="25"/>
   </w:num>
   <w:num w:numId="27">
     <w:abstractNumId w:val="8"/>
   </w:num>
   <w:num w:numId="28">
     <w:abstractNumId w:val="4"/>
+  </w:num>
+  <w:num w:numId="29">
+    <w:abstractNumId w:val="20"/>
   </w:num>
 </w:numbering>
 </file>
@@ -11515,7 +13835,7 @@
 </file>
 
 <file path=customXml/itemProps1.xml><?xml version="1.0" encoding="utf-8"?>
-<ds:datastoreItem xmlns:ds="http://schemas.openxmlformats.org/officeDocument/2006/customXml" ds:itemID="{8344A37C-C76A-4338-AD2C-1244C5E56EAF}">
+<ds:datastoreItem xmlns:ds="http://schemas.openxmlformats.org/officeDocument/2006/customXml" ds:itemID="{2CB2C964-A11A-40EE-974F-07DB86CF3852}">
   <ds:schemaRefs>
     <ds:schemaRef ds:uri="http://schemas.openxmlformats.org/officeDocument/2006/bibliography"/>
   </ds:schemaRefs>

</xml_diff>

<commit_message>
updated program solutions, updated all chapters
</commit_message>
<xml_diff>
--- a/belec_matija__primjena_rekurzivnih_algoritama_u_programiranju.docx
+++ b/belec_matija__primjena_rekurzivnih_algoritama_u_programiranju.docx
@@ -616,7 +616,7 @@
       <w:r>
         <w:fldChar w:fldCharType="separate"/>
       </w:r>
-      <w:hyperlink w:anchor="_Toc461315019" w:history="1">
+      <w:hyperlink w:anchor="_Toc461317046" w:history="1">
         <w:r>
           <w:rPr>
             <w:rStyle w:val="Hyperlink"/>
@@ -659,7 +659,7 @@
             <w:noProof/>
             <w:webHidden/>
           </w:rPr>
-          <w:instrText xml:space="preserve"> PAGEREF _Toc461315019 \h </w:instrText>
+          <w:instrText xml:space="preserve"> PAGEREF _Toc461317046 \h </w:instrText>
         </w:r>
         <w:r>
           <w:rPr>
@@ -700,7 +700,7 @@
           <w:szCs w:val="22"/>
         </w:rPr>
       </w:pPr>
-      <w:hyperlink w:anchor="_Toc461315020" w:history="1">
+      <w:hyperlink w:anchor="_Toc461317047" w:history="1">
         <w:r>
           <w:rPr>
             <w:rStyle w:val="Hyperlink"/>
@@ -743,7 +743,7 @@
             <w:noProof/>
             <w:webHidden/>
           </w:rPr>
-          <w:instrText xml:space="preserve"> PAGEREF _Toc461315020 \h </w:instrText>
+          <w:instrText xml:space="preserve"> PAGEREF _Toc461317047 \h </w:instrText>
         </w:r>
         <w:r>
           <w:rPr>
@@ -784,7 +784,7 @@
           <w:szCs w:val="22"/>
         </w:rPr>
       </w:pPr>
-      <w:hyperlink w:anchor="_Toc461315021" w:history="1">
+      <w:hyperlink w:anchor="_Toc461317048" w:history="1">
         <w:r>
           <w:rPr>
             <w:rStyle w:val="Hyperlink"/>
@@ -827,7 +827,7 @@
             <w:noProof/>
             <w:webHidden/>
           </w:rPr>
-          <w:instrText xml:space="preserve"> PAGEREF _Toc461315021 \h </w:instrText>
+          <w:instrText xml:space="preserve"> PAGEREF _Toc461317048 \h </w:instrText>
         </w:r>
         <w:r>
           <w:rPr>
@@ -868,7 +868,7 @@
           <w:szCs w:val="22"/>
         </w:rPr>
       </w:pPr>
-      <w:hyperlink w:anchor="_Toc461315022" w:history="1">
+      <w:hyperlink w:anchor="_Toc461317049" w:history="1">
         <w:r>
           <w:rPr>
             <w:rStyle w:val="Hyperlink"/>
@@ -911,7 +911,7 @@
             <w:noProof/>
             <w:webHidden/>
           </w:rPr>
-          <w:instrText xml:space="preserve"> PAGEREF _Toc461315022 \h </w:instrText>
+          <w:instrText xml:space="preserve"> PAGEREF _Toc461317049 \h </w:instrText>
         </w:r>
         <w:r>
           <w:rPr>
@@ -952,7 +952,7 @@
           <w:szCs w:val="22"/>
         </w:rPr>
       </w:pPr>
-      <w:hyperlink w:anchor="_Toc461315023" w:history="1">
+      <w:hyperlink w:anchor="_Toc461317050" w:history="1">
         <w:r>
           <w:rPr>
             <w:rStyle w:val="Hyperlink"/>
@@ -995,7 +995,7 @@
             <w:noProof/>
             <w:webHidden/>
           </w:rPr>
-          <w:instrText xml:space="preserve"> PAGEREF _Toc461315023 \h </w:instrText>
+          <w:instrText xml:space="preserve"> PAGEREF _Toc461317050 \h </w:instrText>
         </w:r>
         <w:r>
           <w:rPr>
@@ -1036,7 +1036,7 @@
           <w:szCs w:val="22"/>
         </w:rPr>
       </w:pPr>
-      <w:hyperlink w:anchor="_Toc461315024" w:history="1">
+      <w:hyperlink w:anchor="_Toc461317051" w:history="1">
         <w:r>
           <w:rPr>
             <w:rStyle w:val="Hyperlink"/>
@@ -1079,7 +1079,7 @@
             <w:noProof/>
             <w:webHidden/>
           </w:rPr>
-          <w:instrText xml:space="preserve"> PAGEREF _Toc461315024 \h </w:instrText>
+          <w:instrText xml:space="preserve"> PAGEREF _Toc461317051 \h </w:instrText>
         </w:r>
         <w:r>
           <w:rPr>
@@ -1120,7 +1120,7 @@
           <w:szCs w:val="22"/>
         </w:rPr>
       </w:pPr>
-      <w:hyperlink w:anchor="_Toc461315025" w:history="1">
+      <w:hyperlink w:anchor="_Toc461317052" w:history="1">
         <w:r>
           <w:rPr>
             <w:rStyle w:val="Hyperlink"/>
@@ -1163,7 +1163,7 @@
             <w:noProof/>
             <w:webHidden/>
           </w:rPr>
-          <w:instrText xml:space="preserve"> PAGEREF _Toc461315025 \h </w:instrText>
+          <w:instrText xml:space="preserve"> PAGEREF _Toc461317052 \h </w:instrText>
         </w:r>
         <w:r>
           <w:rPr>
@@ -1204,7 +1204,7 @@
           <w:szCs w:val="22"/>
         </w:rPr>
       </w:pPr>
-      <w:hyperlink w:anchor="_Toc461315026" w:history="1">
+      <w:hyperlink w:anchor="_Toc461317053" w:history="1">
         <w:r>
           <w:rPr>
             <w:rStyle w:val="Hyperlink"/>
@@ -1247,7 +1247,7 @@
             <w:noProof/>
             <w:webHidden/>
           </w:rPr>
-          <w:instrText xml:space="preserve"> PAGEREF _Toc461315026 \h </w:instrText>
+          <w:instrText xml:space="preserve"> PAGEREF _Toc461317053 \h </w:instrText>
         </w:r>
         <w:r>
           <w:rPr>
@@ -1288,7 +1288,7 @@
           <w:szCs w:val="22"/>
         </w:rPr>
       </w:pPr>
-      <w:hyperlink w:anchor="_Toc461315027" w:history="1">
+      <w:hyperlink w:anchor="_Toc461317054" w:history="1">
         <w:r>
           <w:rPr>
             <w:rStyle w:val="Hyperlink"/>
@@ -1331,7 +1331,7 @@
             <w:noProof/>
             <w:webHidden/>
           </w:rPr>
-          <w:instrText xml:space="preserve"> PAGEREF _Toc461315027 \h </w:instrText>
+          <w:instrText xml:space="preserve"> PAGEREF _Toc461317054 \h </w:instrText>
         </w:r>
         <w:r>
           <w:rPr>
@@ -1372,7 +1372,7 @@
           <w:szCs w:val="22"/>
         </w:rPr>
       </w:pPr>
-      <w:hyperlink w:anchor="_Toc461315028" w:history="1">
+      <w:hyperlink w:anchor="_Toc461317055" w:history="1">
         <w:r>
           <w:rPr>
             <w:rStyle w:val="Hyperlink"/>
@@ -1415,7 +1415,7 @@
             <w:noProof/>
             <w:webHidden/>
           </w:rPr>
-          <w:instrText xml:space="preserve"> PAGEREF _Toc461315028 \h </w:instrText>
+          <w:instrText xml:space="preserve"> PAGEREF _Toc461317055 \h </w:instrText>
         </w:r>
         <w:r>
           <w:rPr>
@@ -1456,7 +1456,7 @@
           <w:szCs w:val="22"/>
         </w:rPr>
       </w:pPr>
-      <w:hyperlink w:anchor="_Toc461315029" w:history="1">
+      <w:hyperlink w:anchor="_Toc461317056" w:history="1">
         <w:r>
           <w:rPr>
             <w:rStyle w:val="Hyperlink"/>
@@ -1499,7 +1499,7 @@
             <w:noProof/>
             <w:webHidden/>
           </w:rPr>
-          <w:instrText xml:space="preserve"> PAGEREF _Toc461315029 \h </w:instrText>
+          <w:instrText xml:space="preserve"> PAGEREF _Toc461317056 \h </w:instrText>
         </w:r>
         <w:r>
           <w:rPr>
@@ -1540,7 +1540,7 @@
           <w:szCs w:val="22"/>
         </w:rPr>
       </w:pPr>
-      <w:hyperlink w:anchor="_Toc461315030" w:history="1">
+      <w:hyperlink w:anchor="_Toc461317057" w:history="1">
         <w:r>
           <w:rPr>
             <w:rStyle w:val="Hyperlink"/>
@@ -1583,7 +1583,7 @@
             <w:noProof/>
             <w:webHidden/>
           </w:rPr>
-          <w:instrText xml:space="preserve"> PAGEREF _Toc461315030 \h </w:instrText>
+          <w:instrText xml:space="preserve"> PAGEREF _Toc461317057 \h </w:instrText>
         </w:r>
         <w:r>
           <w:rPr>
@@ -1624,7 +1624,7 @@
           <w:szCs w:val="22"/>
         </w:rPr>
       </w:pPr>
-      <w:hyperlink w:anchor="_Toc461315031" w:history="1">
+      <w:hyperlink w:anchor="_Toc461317058" w:history="1">
         <w:r>
           <w:rPr>
             <w:rStyle w:val="Hyperlink"/>
@@ -1667,7 +1667,7 @@
             <w:noProof/>
             <w:webHidden/>
           </w:rPr>
-          <w:instrText xml:space="preserve"> PAGEREF _Toc461315031 \h </w:instrText>
+          <w:instrText xml:space="preserve"> PAGEREF _Toc461317058 \h </w:instrText>
         </w:r>
         <w:r>
           <w:rPr>
@@ -1708,7 +1708,7 @@
           <w:szCs w:val="22"/>
         </w:rPr>
       </w:pPr>
-      <w:hyperlink w:anchor="_Toc461315032" w:history="1">
+      <w:hyperlink w:anchor="_Toc461317059" w:history="1">
         <w:r>
           <w:rPr>
             <w:rStyle w:val="Hyperlink"/>
@@ -1751,7 +1751,7 @@
             <w:noProof/>
             <w:webHidden/>
           </w:rPr>
-          <w:instrText xml:space="preserve"> PAGEREF _Toc461315032 \h </w:instrText>
+          <w:instrText xml:space="preserve"> PAGEREF _Toc461317059 \h </w:instrText>
         </w:r>
         <w:r>
           <w:rPr>
@@ -1792,7 +1792,7 @@
           <w:szCs w:val="22"/>
         </w:rPr>
       </w:pPr>
-      <w:hyperlink w:anchor="_Toc461315033" w:history="1">
+      <w:hyperlink w:anchor="_Toc461317060" w:history="1">
         <w:r>
           <w:rPr>
             <w:rStyle w:val="Hyperlink"/>
@@ -1835,7 +1835,7 @@
             <w:noProof/>
             <w:webHidden/>
           </w:rPr>
-          <w:instrText xml:space="preserve"> PAGEREF _Toc461315033 \h </w:instrText>
+          <w:instrText xml:space="preserve"> PAGEREF _Toc461317060 \h </w:instrText>
         </w:r>
         <w:r>
           <w:rPr>
@@ -1876,7 +1876,7 @@
           <w:szCs w:val="22"/>
         </w:rPr>
       </w:pPr>
-      <w:hyperlink w:anchor="_Toc461315034" w:history="1">
+      <w:hyperlink w:anchor="_Toc461317061" w:history="1">
         <w:r>
           <w:rPr>
             <w:rStyle w:val="Hyperlink"/>
@@ -1919,7 +1919,7 @@
             <w:noProof/>
             <w:webHidden/>
           </w:rPr>
-          <w:instrText xml:space="preserve"> PAGEREF _Toc461315034 \h </w:instrText>
+          <w:instrText xml:space="preserve"> PAGEREF _Toc461317061 \h </w:instrText>
         </w:r>
         <w:r>
           <w:rPr>
@@ -1960,7 +1960,7 @@
           <w:szCs w:val="22"/>
         </w:rPr>
       </w:pPr>
-      <w:hyperlink w:anchor="_Toc461315035" w:history="1">
+      <w:hyperlink w:anchor="_Toc461317062" w:history="1">
         <w:r>
           <w:rPr>
             <w:rStyle w:val="Hyperlink"/>
@@ -2003,7 +2003,7 @@
             <w:noProof/>
             <w:webHidden/>
           </w:rPr>
-          <w:instrText xml:space="preserve"> PAGEREF _Toc461315035 \h </w:instrText>
+          <w:instrText xml:space="preserve"> PAGEREF _Toc461317062 \h </w:instrText>
         </w:r>
         <w:r>
           <w:rPr>
@@ -2044,7 +2044,7 @@
           <w:szCs w:val="22"/>
         </w:rPr>
       </w:pPr>
-      <w:hyperlink w:anchor="_Toc461315036" w:history="1">
+      <w:hyperlink w:anchor="_Toc461317063" w:history="1">
         <w:r>
           <w:rPr>
             <w:rStyle w:val="Hyperlink"/>
@@ -2087,7 +2087,7 @@
             <w:noProof/>
             <w:webHidden/>
           </w:rPr>
-          <w:instrText xml:space="preserve"> PAGEREF _Toc461315036 \h </w:instrText>
+          <w:instrText xml:space="preserve"> PAGEREF _Toc461317063 \h </w:instrText>
         </w:r>
         <w:r>
           <w:rPr>
@@ -2128,7 +2128,7 @@
           <w:szCs w:val="22"/>
         </w:rPr>
       </w:pPr>
-      <w:hyperlink w:anchor="_Toc461315037" w:history="1">
+      <w:hyperlink w:anchor="_Toc461317064" w:history="1">
         <w:r>
           <w:rPr>
             <w:rStyle w:val="Hyperlink"/>
@@ -2171,7 +2171,7 @@
             <w:noProof/>
             <w:webHidden/>
           </w:rPr>
-          <w:instrText xml:space="preserve"> PAGEREF _Toc461315037 \h </w:instrText>
+          <w:instrText xml:space="preserve"> PAGEREF _Toc461317064 \h </w:instrText>
         </w:r>
         <w:r>
           <w:rPr>
@@ -2212,7 +2212,7 @@
           <w:szCs w:val="22"/>
         </w:rPr>
       </w:pPr>
-      <w:hyperlink w:anchor="_Toc461315038" w:history="1">
+      <w:hyperlink w:anchor="_Toc461317065" w:history="1">
         <w:r>
           <w:rPr>
             <w:rStyle w:val="Hyperlink"/>
@@ -2255,7 +2255,7 @@
             <w:noProof/>
             <w:webHidden/>
           </w:rPr>
-          <w:instrText xml:space="preserve"> PAGEREF _Toc461315038 \h </w:instrText>
+          <w:instrText xml:space="preserve"> PAGEREF _Toc461317065 \h </w:instrText>
         </w:r>
         <w:r>
           <w:rPr>
@@ -2296,7 +2296,7 @@
           <w:szCs w:val="22"/>
         </w:rPr>
       </w:pPr>
-      <w:hyperlink w:anchor="_Toc461315039" w:history="1">
+      <w:hyperlink w:anchor="_Toc461317066" w:history="1">
         <w:r>
           <w:rPr>
             <w:rStyle w:val="Hyperlink"/>
@@ -2339,7 +2339,7 @@
             <w:noProof/>
             <w:webHidden/>
           </w:rPr>
-          <w:instrText xml:space="preserve"> PAGEREF _Toc461315039 \h </w:instrText>
+          <w:instrText xml:space="preserve"> PAGEREF _Toc461317066 \h </w:instrText>
         </w:r>
         <w:r>
           <w:rPr>
@@ -2383,7 +2383,7 @@
           <w:szCs w:val="22"/>
         </w:rPr>
       </w:pPr>
-      <w:hyperlink w:anchor="_Toc461315040" w:history="1">
+      <w:hyperlink w:anchor="_Toc461317067" w:history="1">
         <w:r>
           <w:rPr>
             <w:rStyle w:val="Hyperlink"/>
@@ -2426,7 +2426,7 @@
             <w:noProof/>
             <w:webHidden/>
           </w:rPr>
-          <w:instrText xml:space="preserve"> PAGEREF _Toc461315040 \h </w:instrText>
+          <w:instrText xml:space="preserve"> PAGEREF _Toc461317067 \h </w:instrText>
         </w:r>
         <w:r>
           <w:rPr>
@@ -2470,7 +2470,7 @@
           <w:szCs w:val="22"/>
         </w:rPr>
       </w:pPr>
-      <w:hyperlink w:anchor="_Toc461315041" w:history="1">
+      <w:hyperlink w:anchor="_Toc461317068" w:history="1">
         <w:r>
           <w:rPr>
             <w:rStyle w:val="Hyperlink"/>
@@ -2514,7 +2514,7 @@
             <w:noProof/>
             <w:webHidden/>
           </w:rPr>
-          <w:instrText xml:space="preserve"> PAGEREF _Toc461315041 \h </w:instrText>
+          <w:instrText xml:space="preserve"> PAGEREF _Toc461317068 \h </w:instrText>
         </w:r>
         <w:r>
           <w:rPr>
@@ -2558,7 +2558,7 @@
           <w:szCs w:val="22"/>
         </w:rPr>
       </w:pPr>
-      <w:hyperlink w:anchor="_Toc461315042" w:history="1">
+      <w:hyperlink w:anchor="_Toc461317069" w:history="1">
         <w:r>
           <w:rPr>
             <w:rStyle w:val="Hyperlink"/>
@@ -2602,7 +2602,7 @@
             <w:noProof/>
             <w:webHidden/>
           </w:rPr>
-          <w:instrText xml:space="preserve"> PAGEREF _Toc461315042 \h </w:instrText>
+          <w:instrText xml:space="preserve"> PAGEREF _Toc461317069 \h </w:instrText>
         </w:r>
         <w:r>
           <w:rPr>
@@ -2646,7 +2646,7 @@
           <w:szCs w:val="22"/>
         </w:rPr>
       </w:pPr>
-      <w:hyperlink w:anchor="_Toc461315043" w:history="1">
+      <w:hyperlink w:anchor="_Toc461317070" w:history="1">
         <w:r>
           <w:rPr>
             <w:rStyle w:val="Hyperlink"/>
@@ -2669,7 +2669,7 @@
             <w:noProof/>
             <w:shd w:val="clear" w:color="auto" w:fill="FFFFFF"/>
           </w:rPr>
-          <w:t>Faktorijel</w:t>
+          <w:t>Faktorijel – rekurzivni algoritam (faktorijel.cpp)</w:t>
         </w:r>
         <w:r>
           <w:rPr>
@@ -2690,182 +2690,7 @@
             <w:noProof/>
             <w:webHidden/>
           </w:rPr>
-          <w:instrText xml:space="preserve"> PAGEREF _Toc461315043 \h </w:instrText>
-        </w:r>
-        <w:r>
-          <w:rPr>
-            <w:noProof/>
-            <w:webHidden/>
-          </w:rPr>
-        </w:r>
-        <w:r>
-          <w:rPr>
-            <w:noProof/>
-            <w:webHidden/>
-          </w:rPr>
-          <w:fldChar w:fldCharType="separate"/>
-        </w:r>
-        <w:r>
-          <w:rPr>
-            <w:noProof/>
-            <w:webHidden/>
-          </w:rPr>
-          <w:t>21</w:t>
-        </w:r>
-        <w:r>
-          <w:rPr>
-            <w:noProof/>
-            <w:webHidden/>
-          </w:rPr>
-          <w:fldChar w:fldCharType="end"/>
-        </w:r>
-      </w:hyperlink>
-    </w:p>
-    <w:p>
-      <w:pPr>
-        <w:pStyle w:val="TOC4"/>
-        <w:tabs>
-          <w:tab w:val="left" w:pos="1780"/>
-        </w:tabs>
-        <w:rPr>
-          <w:rFonts w:asciiTheme="minorHAnsi" w:eastAsiaTheme="minorEastAsia" w:hAnsiTheme="minorHAnsi" w:cstheme="minorBidi"/>
-          <w:noProof/>
-          <w:sz w:val="22"/>
-          <w:szCs w:val="22"/>
-        </w:rPr>
-      </w:pPr>
-      <w:hyperlink w:anchor="_Toc461315044" w:history="1">
-        <w:r>
-          <w:rPr>
-            <w:rStyle w:val="Hyperlink"/>
-            <w:noProof/>
-          </w:rPr>
-          <w:t>11.1.1.1.</w:t>
-        </w:r>
-        <w:r>
-          <w:rPr>
-            <w:rFonts w:asciiTheme="minorHAnsi" w:eastAsiaTheme="minorEastAsia" w:hAnsiTheme="minorHAnsi" w:cstheme="minorBidi"/>
-            <w:noProof/>
-            <w:sz w:val="22"/>
-            <w:szCs w:val="22"/>
-          </w:rPr>
-          <w:tab/>
-        </w:r>
-        <w:r>
-          <w:rPr>
-            <w:rStyle w:val="Hyperlink"/>
-            <w:noProof/>
-            <w:shd w:val="clear" w:color="auto" w:fill="FFFFFF"/>
-          </w:rPr>
-          <w:t>Faktorijel – rekurzivni algoritam (faktorijel.cpp)</w:t>
-        </w:r>
-        <w:r>
-          <w:rPr>
-            <w:noProof/>
-            <w:webHidden/>
-          </w:rPr>
-          <w:tab/>
-        </w:r>
-        <w:r>
-          <w:rPr>
-            <w:noProof/>
-            <w:webHidden/>
-          </w:rPr>
-          <w:fldChar w:fldCharType="begin"/>
-        </w:r>
-        <w:r>
-          <w:rPr>
-            <w:noProof/>
-            <w:webHidden/>
-          </w:rPr>
-          <w:instrText xml:space="preserve"> PAGEREF _Toc461315044 \h </w:instrText>
-        </w:r>
-        <w:r>
-          <w:rPr>
-            <w:noProof/>
-            <w:webHidden/>
-          </w:rPr>
-        </w:r>
-        <w:r>
-          <w:rPr>
-            <w:noProof/>
-            <w:webHidden/>
-          </w:rPr>
-          <w:fldChar w:fldCharType="separate"/>
-        </w:r>
-        <w:r>
-          <w:rPr>
-            <w:noProof/>
-            <w:webHidden/>
-          </w:rPr>
-          <w:t>21</w:t>
-        </w:r>
-        <w:r>
-          <w:rPr>
-            <w:noProof/>
-            <w:webHidden/>
-          </w:rPr>
-          <w:fldChar w:fldCharType="end"/>
-        </w:r>
-      </w:hyperlink>
-    </w:p>
-    <w:p>
-      <w:pPr>
-        <w:pStyle w:val="TOC4"/>
-        <w:tabs>
-          <w:tab w:val="left" w:pos="1780"/>
-        </w:tabs>
-        <w:rPr>
-          <w:rFonts w:asciiTheme="minorHAnsi" w:eastAsiaTheme="minorEastAsia" w:hAnsiTheme="minorHAnsi" w:cstheme="minorBidi"/>
-          <w:noProof/>
-          <w:sz w:val="22"/>
-          <w:szCs w:val="22"/>
-        </w:rPr>
-      </w:pPr>
-      <w:hyperlink w:anchor="_Toc461315045" w:history="1">
-        <w:r>
-          <w:rPr>
-            <w:rStyle w:val="Hyperlink"/>
-            <w:noProof/>
-          </w:rPr>
-          <w:t>11.1.1.2.</w:t>
-        </w:r>
-        <w:r>
-          <w:rPr>
-            <w:rFonts w:asciiTheme="minorHAnsi" w:eastAsiaTheme="minorEastAsia" w:hAnsiTheme="minorHAnsi" w:cstheme="minorBidi"/>
-            <w:noProof/>
-            <w:sz w:val="22"/>
-            <w:szCs w:val="22"/>
-          </w:rPr>
-          <w:tab/>
-        </w:r>
-        <w:r>
-          <w:rPr>
-            <w:rStyle w:val="Hyperlink"/>
-            <w:noProof/>
-          </w:rPr>
-          <w:t>Faktorijel – iterativni algoritam (faktorijel_iter.cpp)</w:t>
-        </w:r>
-        <w:r>
-          <w:rPr>
-            <w:noProof/>
-            <w:webHidden/>
-          </w:rPr>
-          <w:tab/>
-        </w:r>
-        <w:r>
-          <w:rPr>
-            <w:noProof/>
-            <w:webHidden/>
-          </w:rPr>
-          <w:fldChar w:fldCharType="begin"/>
-        </w:r>
-        <w:r>
-          <w:rPr>
-            <w:noProof/>
-            <w:webHidden/>
-          </w:rPr>
-          <w:instrText xml:space="preserve"> PAGEREF _Toc461315045 \h </w:instrText>
+          <w:instrText xml:space="preserve"> PAGEREF _Toc461317070 \h </w:instrText>
         </w:r>
         <w:r>
           <w:rPr>
@@ -2909,7 +2734,7 @@
           <w:szCs w:val="22"/>
         </w:rPr>
       </w:pPr>
-      <w:hyperlink w:anchor="_Toc461315046" w:history="1">
+      <w:hyperlink w:anchor="_Toc461317071" w:history="1">
         <w:r>
           <w:rPr>
             <w:rStyle w:val="Hyperlink"/>
@@ -2930,9 +2755,8 @@
           <w:rPr>
             <w:rStyle w:val="Hyperlink"/>
             <w:noProof/>
-            <w:shd w:val="clear" w:color="auto" w:fill="FFFFFF"/>
-          </w:rPr>
-          <w:t>Fibonaccijev niz (fibo.cpp)</w:t>
+          </w:rPr>
+          <w:t>Faktorijel – iterativni algoritam (faktorijel_iter.cpp)</w:t>
         </w:r>
         <w:r>
           <w:rPr>
@@ -2953,7 +2777,7 @@
             <w:noProof/>
             <w:webHidden/>
           </w:rPr>
-          <w:instrText xml:space="preserve"> PAGEREF _Toc461315046 \h </w:instrText>
+          <w:instrText xml:space="preserve"> PAGEREF _Toc461317071 \h </w:instrText>
         </w:r>
         <w:r>
           <w:rPr>
@@ -2986,9 +2810,9 @@
     </w:p>
     <w:p>
       <w:pPr>
-        <w:pStyle w:val="TOC2"/>
+        <w:pStyle w:val="TOC3"/>
         <w:tabs>
-          <w:tab w:val="left" w:pos="1100"/>
+          <w:tab w:val="left" w:pos="1540"/>
         </w:tabs>
         <w:rPr>
           <w:rFonts w:asciiTheme="minorHAnsi" w:eastAsiaTheme="minorEastAsia" w:hAnsiTheme="minorHAnsi" w:cstheme="minorBidi"/>
@@ -2997,13 +2821,13 @@
           <w:szCs w:val="22"/>
         </w:rPr>
       </w:pPr>
-      <w:hyperlink w:anchor="_Toc461315047" w:history="1">
+      <w:hyperlink w:anchor="_Toc461317072" w:history="1">
         <w:r>
           <w:rPr>
             <w:rStyle w:val="Hyperlink"/>
             <w:noProof/>
           </w:rPr>
-          <w:t>11.2.</w:t>
+          <w:t>11.1.3.</w:t>
         </w:r>
         <w:r>
           <w:rPr>
@@ -3018,8 +2842,9 @@
           <w:rPr>
             <w:rStyle w:val="Hyperlink"/>
             <w:noProof/>
-          </w:rPr>
-          <w:t>Quick sort</w:t>
+            <w:shd w:val="clear" w:color="auto" w:fill="FFFFFF"/>
+          </w:rPr>
+          <w:t>Fibonaccijev niz (fibo.cpp)</w:t>
         </w:r>
         <w:r>
           <w:rPr>
@@ -3040,7 +2865,7 @@
             <w:noProof/>
             <w:webHidden/>
           </w:rPr>
-          <w:instrText xml:space="preserve"> PAGEREF _Toc461315047 \h </w:instrText>
+          <w:instrText xml:space="preserve"> PAGEREF _Toc461317072 \h </w:instrText>
         </w:r>
         <w:r>
           <w:rPr>
@@ -3060,7 +2885,7 @@
             <w:noProof/>
             <w:webHidden/>
           </w:rPr>
-          <w:t>22</w:t>
+          <w:t>21</w:t>
         </w:r>
         <w:r>
           <w:rPr>
@@ -3073,9 +2898,9 @@
     </w:p>
     <w:p>
       <w:pPr>
-        <w:pStyle w:val="TOC2"/>
+        <w:pStyle w:val="TOC3"/>
         <w:tabs>
-          <w:tab w:val="left" w:pos="1100"/>
+          <w:tab w:val="left" w:pos="1540"/>
         </w:tabs>
         <w:rPr>
           <w:rFonts w:asciiTheme="minorHAnsi" w:eastAsiaTheme="minorEastAsia" w:hAnsiTheme="minorHAnsi" w:cstheme="minorBidi"/>
@@ -3084,13 +2909,13 @@
           <w:szCs w:val="22"/>
         </w:rPr>
       </w:pPr>
-      <w:hyperlink w:anchor="_Toc461315048" w:history="1">
+      <w:hyperlink w:anchor="_Toc461317073" w:history="1">
         <w:r>
           <w:rPr>
             <w:rStyle w:val="Hyperlink"/>
             <w:noProof/>
           </w:rPr>
-          <w:t>11.3.</w:t>
+          <w:t>11.1.4.</w:t>
         </w:r>
         <w:r>
           <w:rPr>
@@ -3106,7 +2931,7 @@
             <w:rStyle w:val="Hyperlink"/>
             <w:noProof/>
           </w:rPr>
-          <w:t>Merge sort</w:t>
+          <w:t>Quick sort (qs.cpp)</w:t>
         </w:r>
         <w:r>
           <w:rPr>
@@ -3127,7 +2952,7 @@
             <w:noProof/>
             <w:webHidden/>
           </w:rPr>
-          <w:instrText xml:space="preserve"> PAGEREF _Toc461315048 \h </w:instrText>
+          <w:instrText xml:space="preserve"> PAGEREF _Toc461317073 \h </w:instrText>
         </w:r>
         <w:r>
           <w:rPr>
@@ -3160,9 +2985,9 @@
     </w:p>
     <w:p>
       <w:pPr>
-        <w:pStyle w:val="TOC2"/>
+        <w:pStyle w:val="TOC3"/>
         <w:tabs>
-          <w:tab w:val="left" w:pos="1100"/>
+          <w:tab w:val="left" w:pos="1540"/>
         </w:tabs>
         <w:rPr>
           <w:rFonts w:asciiTheme="minorHAnsi" w:eastAsiaTheme="minorEastAsia" w:hAnsiTheme="minorHAnsi" w:cstheme="minorBidi"/>
@@ -3171,13 +2996,13 @@
           <w:szCs w:val="22"/>
         </w:rPr>
       </w:pPr>
-      <w:hyperlink w:anchor="_Toc461315049" w:history="1">
+      <w:hyperlink w:anchor="_Toc461317074" w:history="1">
         <w:r>
           <w:rPr>
             <w:rStyle w:val="Hyperlink"/>
             <w:noProof/>
           </w:rPr>
-          <w:t>11.4.</w:t>
+          <w:t>11.1.5.</w:t>
         </w:r>
         <w:r>
           <w:rPr>
@@ -3193,7 +3018,7 @@
             <w:rStyle w:val="Hyperlink"/>
             <w:noProof/>
           </w:rPr>
-          <w:t>Vraćanje novca (vracanje_novca.cpp)</w:t>
+          <w:t>Merge sort (ms.cpp)</w:t>
         </w:r>
         <w:r>
           <w:rPr>
@@ -3214,7 +3039,7 @@
             <w:noProof/>
             <w:webHidden/>
           </w:rPr>
-          <w:instrText xml:space="preserve"> PAGEREF _Toc461315049 \h </w:instrText>
+          <w:instrText xml:space="preserve"> PAGEREF _Toc461317074 \h </w:instrText>
         </w:r>
         <w:r>
           <w:rPr>
@@ -3234,7 +3059,7 @@
             <w:noProof/>
             <w:webHidden/>
           </w:rPr>
-          <w:t>22</w:t>
+          <w:t>23</w:t>
         </w:r>
         <w:r>
           <w:rPr>
@@ -3247,9 +3072,9 @@
     </w:p>
     <w:p>
       <w:pPr>
-        <w:pStyle w:val="TOC2"/>
+        <w:pStyle w:val="TOC3"/>
         <w:tabs>
-          <w:tab w:val="left" w:pos="1100"/>
+          <w:tab w:val="left" w:pos="1540"/>
         </w:tabs>
         <w:rPr>
           <w:rFonts w:asciiTheme="minorHAnsi" w:eastAsiaTheme="minorEastAsia" w:hAnsiTheme="minorHAnsi" w:cstheme="minorBidi"/>
@@ -3258,13 +3083,13 @@
           <w:szCs w:val="22"/>
         </w:rPr>
       </w:pPr>
-      <w:hyperlink w:anchor="_Toc461315050" w:history="1">
+      <w:hyperlink w:anchor="_Toc461317075" w:history="1">
         <w:r>
           <w:rPr>
             <w:rStyle w:val="Hyperlink"/>
             <w:noProof/>
           </w:rPr>
-          <w:t>11.5.</w:t>
+          <w:t>11.1.6.</w:t>
         </w:r>
         <w:r>
           <w:rPr>
@@ -3280,6 +3105,180 @@
             <w:rStyle w:val="Hyperlink"/>
             <w:noProof/>
           </w:rPr>
+          <w:t>Binarno pretraživanje</w:t>
+        </w:r>
+        <w:r>
+          <w:rPr>
+            <w:noProof/>
+            <w:webHidden/>
+          </w:rPr>
+          <w:tab/>
+        </w:r>
+        <w:r>
+          <w:rPr>
+            <w:noProof/>
+            <w:webHidden/>
+          </w:rPr>
+          <w:fldChar w:fldCharType="begin"/>
+        </w:r>
+        <w:r>
+          <w:rPr>
+            <w:noProof/>
+            <w:webHidden/>
+          </w:rPr>
+          <w:instrText xml:space="preserve"> PAGEREF _Toc461317075 \h </w:instrText>
+        </w:r>
+        <w:r>
+          <w:rPr>
+            <w:noProof/>
+            <w:webHidden/>
+          </w:rPr>
+        </w:r>
+        <w:r>
+          <w:rPr>
+            <w:noProof/>
+            <w:webHidden/>
+          </w:rPr>
+          <w:fldChar w:fldCharType="separate"/>
+        </w:r>
+        <w:r>
+          <w:rPr>
+            <w:noProof/>
+            <w:webHidden/>
+          </w:rPr>
+          <w:t>24</w:t>
+        </w:r>
+        <w:r>
+          <w:rPr>
+            <w:noProof/>
+            <w:webHidden/>
+          </w:rPr>
+          <w:fldChar w:fldCharType="end"/>
+        </w:r>
+      </w:hyperlink>
+    </w:p>
+    <w:p>
+      <w:pPr>
+        <w:pStyle w:val="TOC3"/>
+        <w:tabs>
+          <w:tab w:val="left" w:pos="1540"/>
+        </w:tabs>
+        <w:rPr>
+          <w:rFonts w:asciiTheme="minorHAnsi" w:eastAsiaTheme="minorEastAsia" w:hAnsiTheme="minorHAnsi" w:cstheme="minorBidi"/>
+          <w:noProof/>
+          <w:sz w:val="22"/>
+          <w:szCs w:val="22"/>
+        </w:rPr>
+      </w:pPr>
+      <w:hyperlink w:anchor="_Toc461317076" w:history="1">
+        <w:r>
+          <w:rPr>
+            <w:rStyle w:val="Hyperlink"/>
+            <w:noProof/>
+          </w:rPr>
+          <w:t>11.1.7.</w:t>
+        </w:r>
+        <w:r>
+          <w:rPr>
+            <w:rFonts w:asciiTheme="minorHAnsi" w:eastAsiaTheme="minorEastAsia" w:hAnsiTheme="minorHAnsi" w:cstheme="minorBidi"/>
+            <w:noProof/>
+            <w:sz w:val="22"/>
+            <w:szCs w:val="22"/>
+          </w:rPr>
+          <w:tab/>
+        </w:r>
+        <w:r>
+          <w:rPr>
+            <w:rStyle w:val="Hyperlink"/>
+            <w:noProof/>
+          </w:rPr>
+          <w:t>Vraćanje novca (vracanje_novca.cpp)</w:t>
+        </w:r>
+        <w:r>
+          <w:rPr>
+            <w:noProof/>
+            <w:webHidden/>
+          </w:rPr>
+          <w:tab/>
+        </w:r>
+        <w:r>
+          <w:rPr>
+            <w:noProof/>
+            <w:webHidden/>
+          </w:rPr>
+          <w:fldChar w:fldCharType="begin"/>
+        </w:r>
+        <w:r>
+          <w:rPr>
+            <w:noProof/>
+            <w:webHidden/>
+          </w:rPr>
+          <w:instrText xml:space="preserve"> PAGEREF _Toc461317076 \h </w:instrText>
+        </w:r>
+        <w:r>
+          <w:rPr>
+            <w:noProof/>
+            <w:webHidden/>
+          </w:rPr>
+        </w:r>
+        <w:r>
+          <w:rPr>
+            <w:noProof/>
+            <w:webHidden/>
+          </w:rPr>
+          <w:fldChar w:fldCharType="separate"/>
+        </w:r>
+        <w:r>
+          <w:rPr>
+            <w:noProof/>
+            <w:webHidden/>
+          </w:rPr>
+          <w:t>25</w:t>
+        </w:r>
+        <w:r>
+          <w:rPr>
+            <w:noProof/>
+            <w:webHidden/>
+          </w:rPr>
+          <w:fldChar w:fldCharType="end"/>
+        </w:r>
+      </w:hyperlink>
+    </w:p>
+    <w:p>
+      <w:pPr>
+        <w:pStyle w:val="TOC3"/>
+        <w:tabs>
+          <w:tab w:val="left" w:pos="1540"/>
+        </w:tabs>
+        <w:rPr>
+          <w:rFonts w:asciiTheme="minorHAnsi" w:eastAsiaTheme="minorEastAsia" w:hAnsiTheme="minorHAnsi" w:cstheme="minorBidi"/>
+          <w:noProof/>
+          <w:sz w:val="22"/>
+          <w:szCs w:val="22"/>
+        </w:rPr>
+      </w:pPr>
+      <w:hyperlink w:anchor="_Toc461317077" w:history="1">
+        <w:r>
+          <w:rPr>
+            <w:rStyle w:val="Hyperlink"/>
+            <w:noProof/>
+          </w:rPr>
+          <w:t>11.1.8.</w:t>
+        </w:r>
+        <w:r>
+          <w:rPr>
+            <w:rFonts w:asciiTheme="minorHAnsi" w:eastAsiaTheme="minorEastAsia" w:hAnsiTheme="minorHAnsi" w:cstheme="minorBidi"/>
+            <w:noProof/>
+            <w:sz w:val="22"/>
+            <w:szCs w:val="22"/>
+          </w:rPr>
+          <w:tab/>
+        </w:r>
+        <w:r>
+          <w:rPr>
+            <w:rStyle w:val="Hyperlink"/>
+            <w:noProof/>
+          </w:rPr>
           <w:t>Problem N-kraljica</w:t>
         </w:r>
         <w:r>
@@ -3301,7 +3300,7 @@
             <w:noProof/>
             <w:webHidden/>
           </w:rPr>
-          <w:instrText xml:space="preserve"> PAGEREF _Toc461315050 \h </w:instrText>
+          <w:instrText xml:space="preserve"> PAGEREF _Toc461317077 \h </w:instrText>
         </w:r>
         <w:r>
           <w:rPr>
@@ -3321,7 +3320,7 @@
             <w:noProof/>
             <w:webHidden/>
           </w:rPr>
-          <w:t>23</w:t>
+          <w:t>25</w:t>
         </w:r>
         <w:r>
           <w:rPr>
@@ -3360,7 +3359,7 @@
       <w:pPr>
         <w:pStyle w:val="FOINaslov1"/>
       </w:pPr>
-      <w:bookmarkStart w:id="1" w:name="_Toc461315019"/>
+      <w:bookmarkStart w:id="1" w:name="_Toc461317046"/>
       <w:r>
         <w:lastRenderedPageBreak/>
         <w:t>Uvod</w:t>
@@ -3466,7 +3465,7 @@
       <w:pPr>
         <w:pStyle w:val="FOINaslov1"/>
       </w:pPr>
-      <w:bookmarkStart w:id="2" w:name="_Toc461315020"/>
+      <w:bookmarkStart w:id="2" w:name="_Toc461317047"/>
       <w:r>
         <w:lastRenderedPageBreak/>
         <w:t>Matematička indukcija</w:t>
@@ -3659,7 +3658,7 @@
       <w:r>
         <w:br w:type="column"/>
       </w:r>
-      <w:bookmarkStart w:id="3" w:name="_Toc461315021"/>
+      <w:bookmarkStart w:id="3" w:name="_Toc461317048"/>
       <w:r>
         <w:lastRenderedPageBreak/>
         <w:t>Rekurzija</w:t>
@@ -3744,7 +3743,7 @@
       <w:pPr>
         <w:pStyle w:val="FOINaslov2"/>
       </w:pPr>
-      <w:bookmarkStart w:id="4" w:name="_Toc461315022"/>
+      <w:bookmarkStart w:id="4" w:name="_Toc461317049"/>
       <w:r>
         <w:t xml:space="preserve">Rekurzija u programskom jeziku </w:t>
       </w:r>
@@ -3839,7 +3838,7 @@
       <w:pPr>
         <w:pStyle w:val="FOINaslov2"/>
       </w:pPr>
-      <w:bookmarkStart w:id="5" w:name="_Toc461315023"/>
+      <w:bookmarkStart w:id="5" w:name="_Toc461317050"/>
       <w:r>
         <w:t>Programski stog</w:t>
       </w:r>
@@ -3981,7 +3980,7 @@
       <w:pPr>
         <w:pStyle w:val="FOINaslov1"/>
       </w:pPr>
-      <w:bookmarkStart w:id="7" w:name="_Toc461315024"/>
+      <w:bookmarkStart w:id="7" w:name="_Toc461317051"/>
       <w:r>
         <w:lastRenderedPageBreak/>
         <w:t>„Školski“ primjeri rekurzija</w:t>
@@ -4000,7 +3999,7 @@
       <w:pPr>
         <w:pStyle w:val="FOINaslov2"/>
       </w:pPr>
-      <w:bookmarkStart w:id="8" w:name="_Toc461315025"/>
+      <w:bookmarkStart w:id="8" w:name="_Toc461317052"/>
       <w:r>
         <w:t>Faktorijel</w:t>
       </w:r>
@@ -4276,7 +4275,7 @@
       <w:pPr>
         <w:pStyle w:val="FOINaslov2"/>
       </w:pPr>
-      <w:bookmarkStart w:id="9" w:name="_Toc461315026"/>
+      <w:bookmarkStart w:id="9" w:name="_Toc461317053"/>
       <w:r>
         <w:lastRenderedPageBreak/>
         <w:t>Fibonaccijev niz</w:t>
@@ -4611,7 +4610,7 @@
       <w:pPr>
         <w:pStyle w:val="FOINaslov1"/>
       </w:pPr>
-      <w:bookmarkStart w:id="12" w:name="_Toc461315027"/>
+      <w:bookmarkStart w:id="12" w:name="_Toc461317054"/>
       <w:r>
         <w:lastRenderedPageBreak/>
         <w:t>Algoritmi podijeli pa vladaj</w:t>
@@ -4630,7 +4629,7 @@
       <w:pPr>
         <w:pStyle w:val="FOINaslov2"/>
       </w:pPr>
-      <w:bookmarkStart w:id="13" w:name="_Toc461315028"/>
+      <w:bookmarkStart w:id="13" w:name="_Toc461317055"/>
       <w:r>
         <w:t>Algoritmi s</w:t>
       </w:r>
@@ -4745,7 +4744,7 @@
       <w:pPr>
         <w:pStyle w:val="FOINaslov3"/>
       </w:pPr>
-      <w:bookmarkStart w:id="14" w:name="_Toc461315029"/>
+      <w:bookmarkStart w:id="14" w:name="_Toc461317056"/>
       <w:r>
         <w:t>Quick sort</w:t>
       </w:r>
@@ -4882,7 +4881,10 @@
         <w:pStyle w:val="programksikod"/>
       </w:pPr>
       <w:r>
-        <w:t xml:space="preserve">    int m=p[a], s;</w:t>
+        <w:t xml:space="preserve">    int m=p[(i+j)/2</w:t>
+      </w:r>
+      <w:r>
+        <w:t>], s;</w:t>
       </w:r>
     </w:p>
     <w:p>
@@ -5019,7 +5021,19 @@
         <w:pStyle w:val="Paragraphdefaultstyle"/>
       </w:pPr>
       <w:r>
-        <w:t>Pošto se kod soritiranja polja kao referntna brzina algoritma uzima najgori slučaj, a u ovom slučaju to je obrnuto sortirano polje (silazno sortirani elementi). Važno je primjetiti da, navedeno programsko riješenje, uzima prvi element dijela polja kao „pivot“ element. Naime, postoji nekoliko različitih implementacija algoritma gdje se na različiti način odabire „pivot“ element. Neki od načina su sljedeći:</w:t>
+        <w:t xml:space="preserve">Pošto se kod soritiranja polja kao referntna brzina algoritma uzima najgori slučaj, a u ovom slučaju to je obrnuto sortirano polje (silazno sortirani elementi). Važno je primjetiti da, navedeno programsko riješenje, uzima </w:t>
+      </w:r>
+      <w:r>
+        <w:t>središnji</w:t>
+      </w:r>
+      <w:r>
+        <w:t xml:space="preserve"> element dijela polja kao „pivot“ element</w:t>
+      </w:r>
+      <w:r>
+        <w:t xml:space="preserve"> (središnji prema indeksu)</w:t>
+      </w:r>
+      <w:r>
+        <w:t>. Naime, postoji nekoliko različitih implementacija algoritma gdje se na različiti način odabire „pivot“ element. Neki od načina su sljedeći:</w:t>
       </w:r>
     </w:p>
     <w:p>
@@ -5031,7 +5045,13 @@
         </w:numPr>
       </w:pPr>
       <w:r>
-        <w:t>Odaberi N-ti element polja (najčešće se odabire N=0 odnosno prvi element dijela polja),</w:t>
+        <w:t>Odaberi N-ti eleme</w:t>
+      </w:r>
+      <w:r>
+        <w:t>nt polja (najčešće se odabire središnji</w:t>
+      </w:r>
+      <w:r>
+        <w:t xml:space="preserve"> element dijela polja),</w:t>
       </w:r>
     </w:p>
     <w:p>
@@ -5043,7 +5063,22 @@
         </w:numPr>
       </w:pPr>
       <w:r>
-        <w:t>Odaberi slučajnim odabirom element polja (u pravilu ovaj način daje najviše šanse da se dođe do sortiranog polja na najbrži način u slučaju testiranja najgoreg slučaja).</w:t>
+        <w:t>Odaberi slučajnim odabirom element polja (u pravilu ovaj način daje najviše šanse da se dođe do sortiranog polja na najbrži način u sluča</w:t>
+      </w:r>
+      <w:r>
+        <w:t>ju testiranja najgoreg slučaja),</w:t>
+      </w:r>
+    </w:p>
+    <w:p>
+      <w:pPr>
+        <w:pStyle w:val="Paragraphdefaultstyle"/>
+        <w:numPr>
+          <w:ilvl w:val="0"/>
+          <w:numId w:val="19"/>
+        </w:numPr>
+      </w:pPr>
+      <w:r>
+        <w:t>Odabire element najbliže srednjoj vrijednosti svih elemenata u dijelu polja.</w:t>
       </w:r>
     </w:p>
     <w:p>
@@ -5215,7 +5250,7 @@
       <w:pPr>
         <w:pStyle w:val="FOINaslov3"/>
       </w:pPr>
-      <w:bookmarkStart w:id="15" w:name="_Toc461315030"/>
+      <w:bookmarkStart w:id="15" w:name="_Toc461317057"/>
       <w:r>
         <w:t>Merge sort</w:t>
       </w:r>
@@ -5545,7 +5580,7 @@
       <w:pPr>
         <w:pStyle w:val="FOINaslov2"/>
       </w:pPr>
-      <w:bookmarkStart w:id="16" w:name="_Toc461315031"/>
+      <w:bookmarkStart w:id="16" w:name="_Toc461317058"/>
       <w:r>
         <w:lastRenderedPageBreak/>
         <w:t>Algoritmi pretraživanja</w:t>
@@ -5564,7 +5599,7 @@
       <w:pPr>
         <w:pStyle w:val="FOINaslov3"/>
       </w:pPr>
-      <w:bookmarkStart w:id="17" w:name="_Toc461315032"/>
+      <w:bookmarkStart w:id="17" w:name="_Toc461317059"/>
       <w:r>
         <w:t>Binarno pretraživanj</w:t>
       </w:r>
@@ -5768,83 +5803,140 @@
       <w:r>
         <w:t>Postoji nekoliko varijanti algoritma ovisno o željenoj implementaciji: algoritam može vratiti vrijednost tipa bool, odnosno podatak da li se traženi element nalazi u polju ili ne, a može se implementirati i verzija u kojoj se vraća vrijednost -1 ako traženi element ne postoji u polju, odnosno indeks elementa u polju ako je isti pronađen.</w:t>
       </w:r>
+      <w:r>
+        <w:t xml:space="preserve"> </w:t>
+      </w:r>
+      <w:r>
+        <w:t>U nastavku se nalazi implementacija algoritma koja vraća indeks traženog elementa u polju ili -1 ukoliko traženi element ne postoji u polju.</w:t>
+      </w:r>
+    </w:p>
+    <w:p>
+      <w:pPr>
+        <w:pStyle w:val="programksikod"/>
+      </w:pPr>
+      <w:r>
+        <w:t>int bs(int* polje, int x, int i, int j) {</w:t>
+      </w:r>
+    </w:p>
+    <w:p>
+      <w:pPr>
+        <w:pStyle w:val="programksikod"/>
+      </w:pPr>
+      <w:r>
+        <w:t xml:space="preserve">    if(i&gt;j) return -1;</w:t>
+      </w:r>
+    </w:p>
+    <w:p>
+      <w:pPr>
+        <w:pStyle w:val="programksikod"/>
+      </w:pPr>
+      <w:r>
+        <w:t xml:space="preserve">    int m = (j-i)/2 + i;</w:t>
+      </w:r>
+    </w:p>
+    <w:p>
+      <w:pPr>
+        <w:pStyle w:val="programksikod"/>
+      </w:pPr>
+      <w:r>
+        <w:t xml:space="preserve">    if(x == polje[m]) return m;</w:t>
+      </w:r>
+    </w:p>
+    <w:p>
+      <w:pPr>
+        <w:pStyle w:val="programksikod"/>
+      </w:pPr>
+      <w:r>
+        <w:t xml:space="preserve">    if(x &lt; polje[m]) return bs(polje, x, i, m-1);</w:t>
+      </w:r>
+    </w:p>
+    <w:p>
+      <w:pPr>
+        <w:pStyle w:val="programksikod"/>
+      </w:pPr>
+      <w:r>
+        <w:t xml:space="preserve">    return bs(polje, x, m+1, j);</w:t>
+      </w:r>
+    </w:p>
+    <w:p>
+      <w:pPr>
+        <w:pStyle w:val="programksikod"/>
+      </w:pPr>
+      <w:r>
+        <w:t>}</w:t>
+      </w:r>
     </w:p>
     <w:p>
       <w:pPr>
         <w:pStyle w:val="Paragraphdefaultstyle"/>
-      </w:pPr>
-      <w:r>
-        <w:t>U nastavku se nalazi implementacija algoritma koja vraća indeks traženog elementa u polju ili -1 ukoliko traženi element ne postoji u polju.</w:t>
-      </w:r>
-    </w:p>
-    <w:p>
-      <w:pPr>
-        <w:pStyle w:val="programksikod"/>
-      </w:pPr>
-      <w:r>
-        <w:t>int bs(int* polje, int x, int i, int j) {</w:t>
-      </w:r>
-    </w:p>
-    <w:p>
-      <w:pPr>
-        <w:pStyle w:val="programksikod"/>
-      </w:pPr>
-      <w:r>
-        <w:t xml:space="preserve">    if(i&gt;j) return -1;</w:t>
-      </w:r>
-    </w:p>
-    <w:p>
-      <w:pPr>
-        <w:pStyle w:val="programksikod"/>
-      </w:pPr>
-      <w:r>
-        <w:t xml:space="preserve">    int m = (j-i)/2 + i;</w:t>
-      </w:r>
-    </w:p>
-    <w:p>
-      <w:pPr>
-        <w:pStyle w:val="programksikod"/>
-      </w:pPr>
-      <w:r>
-        <w:t xml:space="preserve">    if(x == polje[m]) return m;</w:t>
-      </w:r>
-    </w:p>
-    <w:p>
-      <w:pPr>
-        <w:pStyle w:val="programksikod"/>
-      </w:pPr>
-      <w:r>
-        <w:t xml:space="preserve">    if(x &lt; polje[m]) return bs(polje, x, i, m-1);</w:t>
-      </w:r>
-    </w:p>
-    <w:p>
-      <w:pPr>
-        <w:pStyle w:val="programksikod"/>
-      </w:pPr>
-      <w:r>
-        <w:t xml:space="preserve">    return bs(polje, x, m+1, j);</w:t>
-      </w:r>
-    </w:p>
-    <w:p>
-      <w:pPr>
-        <w:pStyle w:val="programksikod"/>
-      </w:pPr>
-      <w:r>
-        <w:t>}</w:t>
+        <w:keepNext/>
+      </w:pPr>
+      <w:r>
+        <w:rPr>
+          <w:noProof/>
+        </w:rPr>
+        <w:drawing>
+          <wp:inline distT="0" distB="0" distL="0" distR="0">
+            <wp:extent cx="4654274" cy="1861812"/>
+            <wp:effectExtent l="19050" t="0" r="0" b="0"/>
+            <wp:docPr id="8" name="Picture 7" descr="binarno.png"/>
+            <wp:cNvGraphicFramePr>
+              <a:graphicFrameLocks xmlns:a="http://schemas.openxmlformats.org/drawingml/2006/main" noChangeAspect="1"/>
+            </wp:cNvGraphicFramePr>
+            <a:graphic xmlns:a="http://schemas.openxmlformats.org/drawingml/2006/main">
+              <a:graphicData uri="http://schemas.openxmlformats.org/drawingml/2006/picture">
+                <pic:pic xmlns:pic="http://schemas.openxmlformats.org/drawingml/2006/picture">
+                  <pic:nvPicPr>
+                    <pic:cNvPr id="0" name="binarno.png"/>
+                    <pic:cNvPicPr/>
+                  </pic:nvPicPr>
+                  <pic:blipFill>
+                    <a:blip r:embed="rId12"/>
+                    <a:stretch>
+                      <a:fillRect/>
+                    </a:stretch>
+                  </pic:blipFill>
+                  <pic:spPr>
+                    <a:xfrm>
+                      <a:off x="0" y="0"/>
+                      <a:ext cx="4650769" cy="1860410"/>
+                    </a:xfrm>
+                    <a:prstGeom prst="rect">
+                      <a:avLst/>
+                    </a:prstGeom>
+                  </pic:spPr>
+                </pic:pic>
+              </a:graphicData>
+            </a:graphic>
+          </wp:inline>
+        </w:drawing>
+      </w:r>
+    </w:p>
+    <w:p>
+      <w:pPr>
+        <w:pStyle w:val="Caption"/>
+        <w:jc w:val="center"/>
+      </w:pPr>
+      <w:r>
+        <w:t xml:space="preserve">Slika </w:t>
+      </w:r>
+      <w:fldSimple w:instr=" SEQ Slika \* ARABIC ">
+        <w:r>
+          <w:rPr>
+            <w:noProof/>
+          </w:rPr>
+          <w:t>3</w:t>
+        </w:r>
+      </w:fldSimple>
+      <w:r>
+        <w:t xml:space="preserve"> Primjer ispisa riješenja za binarno pretraživanje</w:t>
       </w:r>
     </w:p>
     <w:p>
       <w:pPr>
         <w:pStyle w:val="Paragraphdefaultstyle"/>
-      </w:pPr>
-    </w:p>
-    <w:p>
-      <w:pPr>
-        <w:spacing w:after="200" w:line="276" w:lineRule="auto"/>
         <w:rPr>
-          <w:b/>
-          <w:bCs/>
-          <w:sz w:val="36"/>
+          <w:sz w:val="18"/>
         </w:rPr>
       </w:pPr>
       <w:r>
@@ -5855,7 +5947,7 @@
       <w:pPr>
         <w:pStyle w:val="FOINaslov1"/>
       </w:pPr>
-      <w:bookmarkStart w:id="18" w:name="_Toc461315033"/>
+      <w:bookmarkStart w:id="18" w:name="_Toc461317060"/>
       <w:r>
         <w:lastRenderedPageBreak/>
         <w:t>Pohlepni algoritmi</w:t>
@@ -5908,7 +6000,7 @@
       <w:pPr>
         <w:pStyle w:val="FOINaslov2"/>
       </w:pPr>
-      <w:bookmarkStart w:id="19" w:name="_Toc461315034"/>
+      <w:bookmarkStart w:id="19" w:name="_Toc461317061"/>
       <w:r>
         <w:t>Vraćanje ostatka novca</w:t>
       </w:r>
@@ -6295,7 +6387,7 @@
                     <pic:cNvPicPr/>
                   </pic:nvPicPr>
                   <pic:blipFill>
-                    <a:blip r:embed="rId12"/>
+                    <a:blip r:embed="rId13"/>
                     <a:stretch>
                       <a:fillRect/>
                     </a:stretch>
@@ -6329,7 +6421,7 @@
           <w:rPr>
             <w:noProof/>
           </w:rPr>
-          <w:t>3</w:t>
+          <w:t>4</w:t>
         </w:r>
       </w:fldSimple>
       <w:r>
@@ -6377,7 +6469,7 @@
       <w:pPr>
         <w:pStyle w:val="FOINaslov2"/>
       </w:pPr>
-      <w:bookmarkStart w:id="20" w:name="_Toc461315035"/>
+      <w:bookmarkStart w:id="20" w:name="_Toc461317062"/>
       <w:r>
         <w:t>Rastavljanje broja na egipatske razlomke</w:t>
       </w:r>
@@ -6408,7 +6500,7 @@
       <w:pPr>
         <w:pStyle w:val="FOINaslov1"/>
       </w:pPr>
-      <w:bookmarkStart w:id="21" w:name="_Toc461315036"/>
+      <w:bookmarkStart w:id="21" w:name="_Toc461317063"/>
       <w:r>
         <w:lastRenderedPageBreak/>
         <w:t>Metoda</w:t>
@@ -6465,7 +6557,7 @@
       <w:pPr>
         <w:pStyle w:val="FOINaslov2"/>
       </w:pPr>
-      <w:bookmarkStart w:id="22" w:name="_Toc461315037"/>
+      <w:bookmarkStart w:id="22" w:name="_Toc461317064"/>
       <w:r>
         <w:t>Problem N-kraljica</w:t>
       </w:r>
@@ -6554,7 +6646,7 @@
                     <pic:cNvPicPr/>
                   </pic:nvPicPr>
                   <pic:blipFill>
-                    <a:blip r:embed="rId13"/>
+                    <a:blip r:embed="rId14"/>
                     <a:stretch>
                       <a:fillRect/>
                     </a:stretch>
@@ -6590,7 +6682,7 @@
           <w:rPr>
             <w:noProof/>
           </w:rPr>
-          <w:t>4</w:t>
+          <w:t>5</w:t>
         </w:r>
       </w:fldSimple>
       <w:bookmarkEnd w:id="23"/>
@@ -7024,7 +7116,7 @@
                     <pic:cNvPicPr/>
                   </pic:nvPicPr>
                   <pic:blipFill>
-                    <a:blip r:embed="rId14"/>
+                    <a:blip r:embed="rId15"/>
                     <a:stretch>
                       <a:fillRect/>
                     </a:stretch>
@@ -7058,7 +7150,7 @@
           <w:rPr>
             <w:noProof/>
           </w:rPr>
-          <w:t>5</w:t>
+          <w:t>6</w:t>
         </w:r>
       </w:fldSimple>
       <w:r>
@@ -7082,7 +7174,7 @@
       <w:pPr>
         <w:pStyle w:val="FOINaslov1"/>
       </w:pPr>
-      <w:bookmarkStart w:id="25" w:name="_Toc461315038"/>
+      <w:bookmarkStart w:id="25" w:name="_Toc461317065"/>
       <w:r>
         <w:lastRenderedPageBreak/>
         <w:t xml:space="preserve">Nedostaci rekurzivnog </w:t>
@@ -7185,7 +7277,7 @@
       <w:r>
         <w:br w:type="column"/>
       </w:r>
-      <w:bookmarkStart w:id="26" w:name="_Toc461315039"/>
+      <w:bookmarkStart w:id="26" w:name="_Toc461317066"/>
       <w:r>
         <w:lastRenderedPageBreak/>
         <w:t>Zaključak</w:t>
@@ -7232,7 +7324,7 @@
       <w:pPr>
         <w:pStyle w:val="FOINaslov1"/>
       </w:pPr>
-      <w:bookmarkStart w:id="27" w:name="_Toc461315040"/>
+      <w:bookmarkStart w:id="27" w:name="_Toc461317067"/>
       <w:r>
         <w:lastRenderedPageBreak/>
         <w:t>Literatura</w:t>
@@ -7500,7 +7592,7 @@
           <w:shd w:val="clear" w:color="auto" w:fill="FFFFFF"/>
         </w:rPr>
       </w:pPr>
-      <w:bookmarkStart w:id="28" w:name="_Toc461315041"/>
+      <w:bookmarkStart w:id="28" w:name="_Toc461317068"/>
       <w:r>
         <w:rPr>
           <w:shd w:val="clear" w:color="auto" w:fill="FFFFFF"/>
@@ -7517,7 +7609,7 @@
           <w:shd w:val="clear" w:color="auto" w:fill="FFFFFF"/>
         </w:rPr>
       </w:pPr>
-      <w:bookmarkStart w:id="29" w:name="_Toc461315042"/>
+      <w:bookmarkStart w:id="29" w:name="_Toc461317069"/>
       <w:r>
         <w:rPr>
           <w:shd w:val="clear" w:color="auto" w:fill="FFFFFF"/>
@@ -7533,34 +7625,25 @@
           <w:shd w:val="clear" w:color="auto" w:fill="FFFFFF"/>
         </w:rPr>
       </w:pPr>
-      <w:bookmarkStart w:id="30" w:name="_Toc461315043"/>
+      <w:bookmarkStart w:id="30" w:name="_Toc461317070"/>
       <w:r>
         <w:rPr>
           <w:shd w:val="clear" w:color="auto" w:fill="FFFFFF"/>
         </w:rPr>
         <w:t>Faktorijel</w:t>
       </w:r>
-      <w:bookmarkEnd w:id="30"/>
-    </w:p>
-    <w:p>
-      <w:pPr>
-        <w:pStyle w:val="FOINaslov4"/>
+      <w:r>
+        <w:rPr>
+          <w:sz w:val="24"/>
+          <w:shd w:val="clear" w:color="auto" w:fill="FFFFFF"/>
+        </w:rPr>
+        <w:t xml:space="preserve"> </w:t>
+      </w:r>
+      <w:r>
         <w:rPr>
           <w:shd w:val="clear" w:color="auto" w:fill="FFFFFF"/>
         </w:rPr>
-      </w:pPr>
-      <w:r>
-        <w:rPr>
-          <w:shd w:val="clear" w:color="auto" w:fill="FFFFFF"/>
-        </w:rPr>
-        <w:t xml:space="preserve"> </w:t>
-      </w:r>
-      <w:bookmarkStart w:id="31" w:name="_Toc461315044"/>
-      <w:r>
-        <w:rPr>
-          <w:shd w:val="clear" w:color="auto" w:fill="FFFFFF"/>
-        </w:rPr>
-        <w:t xml:space="preserve">Faktorijel – rekurzivni algoritam </w:t>
+        <w:t xml:space="preserve">– rekurzivni algoritam </w:t>
       </w:r>
       <w:r>
         <w:rPr>
@@ -7568,6 +7651,128 @@
         </w:rPr>
         <w:t>(faktorijel.cpp)</w:t>
       </w:r>
+      <w:bookmarkEnd w:id="30"/>
+    </w:p>
+    <w:p>
+      <w:pPr>
+        <w:pStyle w:val="programksikod"/>
+      </w:pPr>
+      <w:r>
+        <w:t>// g++ faktorijel.cpp -o faktorijel.out</w:t>
+      </w:r>
+    </w:p>
+    <w:p>
+      <w:pPr>
+        <w:pStyle w:val="programksikod"/>
+      </w:pPr>
+      <w:r>
+        <w:t>#include &lt;iostream&gt;</w:t>
+      </w:r>
+    </w:p>
+    <w:p>
+      <w:pPr>
+        <w:pStyle w:val="programksikod"/>
+      </w:pPr>
+    </w:p>
+    <w:p>
+      <w:pPr>
+        <w:pStyle w:val="programksikod"/>
+      </w:pPr>
+      <w:r>
+        <w:t>long long faktorijel(unsigned int n) {</w:t>
+      </w:r>
+    </w:p>
+    <w:p>
+      <w:pPr>
+        <w:pStyle w:val="programksikod"/>
+      </w:pPr>
+      <w:r>
+        <w:t xml:space="preserve">    return (n&gt;1 ? n * faktorijel(n-1) : 1);</w:t>
+      </w:r>
+    </w:p>
+    <w:p>
+      <w:pPr>
+        <w:pStyle w:val="programksikod"/>
+      </w:pPr>
+      <w:r>
+        <w:t>}</w:t>
+      </w:r>
+    </w:p>
+    <w:p>
+      <w:pPr>
+        <w:pStyle w:val="programksikod"/>
+      </w:pPr>
+    </w:p>
+    <w:p>
+      <w:pPr>
+        <w:pStyle w:val="programksikod"/>
+      </w:pPr>
+      <w:r>
+        <w:t>int main(){</w:t>
+      </w:r>
+    </w:p>
+    <w:p>
+      <w:pPr>
+        <w:pStyle w:val="programksikod"/>
+      </w:pPr>
+      <w:r>
+        <w:t xml:space="preserve">    int n;</w:t>
+      </w:r>
+    </w:p>
+    <w:p>
+      <w:pPr>
+        <w:pStyle w:val="programksikod"/>
+      </w:pPr>
+      <w:r>
+        <w:t xml:space="preserve">    do std::cin &gt;&gt; n; while(n&lt;1);</w:t>
+      </w:r>
+    </w:p>
+    <w:p>
+      <w:pPr>
+        <w:pStyle w:val="programksikod"/>
+      </w:pPr>
+      <w:r>
+        <w:t xml:space="preserve">    std::cout &lt;&lt; faktorijel(n) &lt;&lt; std::endl;</w:t>
+      </w:r>
+    </w:p>
+    <w:p>
+      <w:pPr>
+        <w:pStyle w:val="programksikod"/>
+      </w:pPr>
+      <w:r>
+        <w:t xml:space="preserve">    return 0;</w:t>
+      </w:r>
+    </w:p>
+    <w:p>
+      <w:pPr>
+        <w:pStyle w:val="programksikod"/>
+      </w:pPr>
+      <w:r>
+        <w:t>}</w:t>
+      </w:r>
+    </w:p>
+    <w:p>
+      <w:pPr>
+        <w:pStyle w:val="programksikod"/>
+      </w:pPr>
+    </w:p>
+    <w:p>
+      <w:pPr>
+        <w:pStyle w:val="FOINaslov3"/>
+      </w:pPr>
+      <w:r>
+        <w:t xml:space="preserve"> </w:t>
+      </w:r>
+      <w:bookmarkStart w:id="31" w:name="_Toc461317071"/>
+      <w:r>
+        <w:t xml:space="preserve">Faktorijel </w:t>
+      </w:r>
+      <w:r>
+        <w:t xml:space="preserve">– </w:t>
+      </w:r>
+      <w:r>
+        <w:t>iterativni algoritam (faktorijel_iter.cpp)</w:t>
+      </w:r>
       <w:bookmarkEnd w:id="31"/>
     </w:p>
     <w:p>
@@ -7575,7 +7780,7 @@
         <w:pStyle w:val="programksikod"/>
       </w:pPr>
       <w:r>
-        <w:t>// g++ faktorijel.cpp -o faktorijel.out</w:t>
+        <w:t>// g++ faktorijel_iter.cpp -o faktorijel_iter.out</w:t>
       </w:r>
     </w:p>
     <w:p>
@@ -7596,15 +7801,79 @@
         <w:pStyle w:val="programksikod"/>
       </w:pPr>
       <w:r>
-        <w:t>long long faktorijel(unsigned int n) {</w:t>
-      </w:r>
-    </w:p>
-    <w:p>
-      <w:pPr>
-        <w:pStyle w:val="programksikod"/>
-      </w:pPr>
-      <w:r>
-        <w:t xml:space="preserve">    return (n&gt;1 ? n * faktorijel(n-1) : 1);</w:t>
+        <w:t>int main(){</w:t>
+      </w:r>
+    </w:p>
+    <w:p>
+      <w:pPr>
+        <w:pStyle w:val="programksikod"/>
+      </w:pPr>
+      <w:r>
+        <w:t xml:space="preserve">    int n;</w:t>
+      </w:r>
+    </w:p>
+    <w:p>
+      <w:pPr>
+        <w:pStyle w:val="programksikod"/>
+      </w:pPr>
+      <w:r>
+        <w:t xml:space="preserve">    do std::cin &gt;&gt; n; while(n&lt;1);</w:t>
+      </w:r>
+    </w:p>
+    <w:p>
+      <w:pPr>
+        <w:pStyle w:val="programksikod"/>
+      </w:pPr>
+      <w:r>
+        <w:t xml:space="preserve">    </w:t>
+      </w:r>
+    </w:p>
+    <w:p>
+      <w:pPr>
+        <w:pStyle w:val="programksikod"/>
+      </w:pPr>
+      <w:r>
+        <w:t xml:space="preserve">    long long f = 1;</w:t>
+      </w:r>
+    </w:p>
+    <w:p>
+      <w:pPr>
+        <w:pStyle w:val="programksikod"/>
+      </w:pPr>
+      <w:r>
+        <w:t xml:space="preserve">    for(int i=2; i&lt;=n; i++) {</w:t>
+      </w:r>
+    </w:p>
+    <w:p>
+      <w:pPr>
+        <w:pStyle w:val="programksikod"/>
+      </w:pPr>
+      <w:r>
+        <w:t xml:space="preserve">        f *= i;</w:t>
+      </w:r>
+    </w:p>
+    <w:p>
+      <w:pPr>
+        <w:pStyle w:val="programksikod"/>
+      </w:pPr>
+      <w:r>
+        <w:t xml:space="preserve">    }</w:t>
+      </w:r>
+    </w:p>
+    <w:p>
+      <w:pPr>
+        <w:pStyle w:val="programksikod"/>
+      </w:pPr>
+      <w:r>
+        <w:t xml:space="preserve">    std::cout &lt;&lt; f &lt;&lt; std::endl;</w:t>
+      </w:r>
+    </w:p>
+    <w:p>
+      <w:pPr>
+        <w:pStyle w:val="programksikod"/>
+      </w:pPr>
+      <w:r>
+        <w:t xml:space="preserve">    return 0;</w:t>
       </w:r>
     </w:p>
     <w:p>
@@ -7619,182 +7888,6 @@
       <w:pPr>
         <w:pStyle w:val="programksikod"/>
       </w:pPr>
-    </w:p>
-    <w:p>
-      <w:pPr>
-        <w:pStyle w:val="programksikod"/>
-      </w:pPr>
-      <w:r>
-        <w:t>int main(){</w:t>
-      </w:r>
-    </w:p>
-    <w:p>
-      <w:pPr>
-        <w:pStyle w:val="programksikod"/>
-      </w:pPr>
-      <w:r>
-        <w:t xml:space="preserve">    int n;</w:t>
-      </w:r>
-    </w:p>
-    <w:p>
-      <w:pPr>
-        <w:pStyle w:val="programksikod"/>
-      </w:pPr>
-      <w:r>
-        <w:t xml:space="preserve">    do std::cin &gt;&gt; n; while(n&lt;1);</w:t>
-      </w:r>
-    </w:p>
-    <w:p>
-      <w:pPr>
-        <w:pStyle w:val="programksikod"/>
-      </w:pPr>
-      <w:r>
-        <w:t xml:space="preserve">    std::cout &lt;&lt; faktorijel(n) &lt;&lt; std::endl;</w:t>
-      </w:r>
-    </w:p>
-    <w:p>
-      <w:pPr>
-        <w:pStyle w:val="programksikod"/>
-      </w:pPr>
-      <w:r>
-        <w:t xml:space="preserve">    return 0;</w:t>
-      </w:r>
-    </w:p>
-    <w:p>
-      <w:pPr>
-        <w:pStyle w:val="programksikod"/>
-      </w:pPr>
-      <w:r>
-        <w:t>}</w:t>
-      </w:r>
-    </w:p>
-    <w:p>
-      <w:pPr>
-        <w:pStyle w:val="FOINaslov4"/>
-      </w:pPr>
-      <w:r>
-        <w:t xml:space="preserve"> </w:t>
-      </w:r>
-      <w:bookmarkStart w:id="32" w:name="_Toc461315045"/>
-      <w:r>
-        <w:t xml:space="preserve">Faktorijel </w:t>
-      </w:r>
-      <w:r>
-        <w:t xml:space="preserve">– </w:t>
-      </w:r>
-      <w:r>
-        <w:t>iterativni algoritam (faktorijel_iter.cpp)</w:t>
-      </w:r>
-      <w:bookmarkEnd w:id="32"/>
-    </w:p>
-    <w:p>
-      <w:pPr>
-        <w:pStyle w:val="programksikod"/>
-      </w:pPr>
-      <w:r>
-        <w:t>// g++ faktorijel_iter.cpp -o faktorijel_iter.out</w:t>
-      </w:r>
-    </w:p>
-    <w:p>
-      <w:pPr>
-        <w:pStyle w:val="programksikod"/>
-      </w:pPr>
-      <w:r>
-        <w:t>#include &lt;iostream&gt;</w:t>
-      </w:r>
-    </w:p>
-    <w:p>
-      <w:pPr>
-        <w:pStyle w:val="programksikod"/>
-      </w:pPr>
-    </w:p>
-    <w:p>
-      <w:pPr>
-        <w:pStyle w:val="programksikod"/>
-      </w:pPr>
-      <w:r>
-        <w:t>int main(){</w:t>
-      </w:r>
-    </w:p>
-    <w:p>
-      <w:pPr>
-        <w:pStyle w:val="programksikod"/>
-      </w:pPr>
-      <w:r>
-        <w:t xml:space="preserve">    int n;</w:t>
-      </w:r>
-    </w:p>
-    <w:p>
-      <w:pPr>
-        <w:pStyle w:val="programksikod"/>
-      </w:pPr>
-      <w:r>
-        <w:t xml:space="preserve">    do std::cin &gt;&gt; n; while(n&lt;1);</w:t>
-      </w:r>
-    </w:p>
-    <w:p>
-      <w:pPr>
-        <w:pStyle w:val="programksikod"/>
-      </w:pPr>
-      <w:r>
-        <w:t xml:space="preserve">    </w:t>
-      </w:r>
-    </w:p>
-    <w:p>
-      <w:pPr>
-        <w:pStyle w:val="programksikod"/>
-      </w:pPr>
-      <w:r>
-        <w:t xml:space="preserve">    long long f = 1;</w:t>
-      </w:r>
-    </w:p>
-    <w:p>
-      <w:pPr>
-        <w:pStyle w:val="programksikod"/>
-      </w:pPr>
-      <w:r>
-        <w:t xml:space="preserve">    for(int i=2; i&lt;=n; i++) {</w:t>
-      </w:r>
-    </w:p>
-    <w:p>
-      <w:pPr>
-        <w:pStyle w:val="programksikod"/>
-      </w:pPr>
-      <w:r>
-        <w:t xml:space="preserve">        f *= i;</w:t>
-      </w:r>
-    </w:p>
-    <w:p>
-      <w:pPr>
-        <w:pStyle w:val="programksikod"/>
-      </w:pPr>
-      <w:r>
-        <w:t xml:space="preserve">    }</w:t>
-      </w:r>
-    </w:p>
-    <w:p>
-      <w:pPr>
-        <w:pStyle w:val="programksikod"/>
-      </w:pPr>
-      <w:r>
-        <w:t xml:space="preserve">    std::cout &lt;&lt; f &lt;&lt; std::endl;</w:t>
-      </w:r>
-    </w:p>
-    <w:p>
-      <w:pPr>
-        <w:pStyle w:val="programksikod"/>
-      </w:pPr>
-      <w:r>
-        <w:t xml:space="preserve">    return 0;</w:t>
-      </w:r>
-    </w:p>
-    <w:p>
-      <w:pPr>
-        <w:pStyle w:val="programksikod"/>
-      </w:pPr>
-      <w:r>
-        <w:t>}</w:t>
-      </w:r>
     </w:p>
     <w:p>
       <w:pPr>
@@ -7803,13 +7896,130 @@
           <w:shd w:val="clear" w:color="auto" w:fill="FFFFFF"/>
         </w:rPr>
       </w:pPr>
-      <w:bookmarkStart w:id="33" w:name="_Toc461315046"/>
+      <w:bookmarkStart w:id="32" w:name="_Toc461317072"/>
       <w:r>
         <w:rPr>
           <w:shd w:val="clear" w:color="auto" w:fill="FFFFFF"/>
         </w:rPr>
         <w:t>Fibonaccijev niz (fibo.cpp)</w:t>
       </w:r>
+      <w:bookmarkEnd w:id="32"/>
+    </w:p>
+    <w:p>
+      <w:pPr>
+        <w:pStyle w:val="programksikod"/>
+      </w:pPr>
+      <w:r>
+        <w:t>// g++ fibo.cpp -o fibo.out</w:t>
+      </w:r>
+    </w:p>
+    <w:p>
+      <w:pPr>
+        <w:pStyle w:val="programksikod"/>
+      </w:pPr>
+      <w:r>
+        <w:t>#include &lt;iostream&gt;</w:t>
+      </w:r>
+    </w:p>
+    <w:p>
+      <w:pPr>
+        <w:pStyle w:val="programksikod"/>
+      </w:pPr>
+    </w:p>
+    <w:p>
+      <w:pPr>
+        <w:pStyle w:val="programksikod"/>
+      </w:pPr>
+      <w:r>
+        <w:t>long long fibo(unsigned int n) {</w:t>
+      </w:r>
+    </w:p>
+    <w:p>
+      <w:pPr>
+        <w:pStyle w:val="programksikod"/>
+      </w:pPr>
+      <w:r>
+        <w:t xml:space="preserve">    return (n &gt; 1 ? fibo(n-1) + fibo(n-2) : n);</w:t>
+      </w:r>
+    </w:p>
+    <w:p>
+      <w:pPr>
+        <w:pStyle w:val="programksikod"/>
+      </w:pPr>
+      <w:r>
+        <w:t>}</w:t>
+      </w:r>
+    </w:p>
+    <w:p>
+      <w:pPr>
+        <w:pStyle w:val="programksikod"/>
+      </w:pPr>
+    </w:p>
+    <w:p>
+      <w:pPr>
+        <w:pStyle w:val="programksikod"/>
+      </w:pPr>
+      <w:r>
+        <w:t>int main(){</w:t>
+      </w:r>
+    </w:p>
+    <w:p>
+      <w:pPr>
+        <w:pStyle w:val="programksikod"/>
+      </w:pPr>
+      <w:r>
+        <w:t xml:space="preserve">    int n;</w:t>
+      </w:r>
+    </w:p>
+    <w:p>
+      <w:pPr>
+        <w:pStyle w:val="programksikod"/>
+      </w:pPr>
+      <w:r>
+        <w:lastRenderedPageBreak/>
+        <w:t xml:space="preserve">    do std::cin &gt;&gt; n; while(n&lt;0);</w:t>
+      </w:r>
+    </w:p>
+    <w:p>
+      <w:pPr>
+        <w:pStyle w:val="programksikod"/>
+      </w:pPr>
+      <w:r>
+        <w:t xml:space="preserve">    std::cout &lt;&lt; fibo(n) &lt;&lt; std::endl;</w:t>
+      </w:r>
+    </w:p>
+    <w:p>
+      <w:pPr>
+        <w:pStyle w:val="programksikod"/>
+      </w:pPr>
+      <w:r>
+        <w:t xml:space="preserve">    return 0;</w:t>
+      </w:r>
+    </w:p>
+    <w:p>
+      <w:pPr>
+        <w:pStyle w:val="programksikod"/>
+      </w:pPr>
+      <w:r>
+        <w:t>}</w:t>
+      </w:r>
+    </w:p>
+    <w:p>
+      <w:pPr>
+        <w:pStyle w:val="programksikod"/>
+      </w:pPr>
+    </w:p>
+    <w:p>
+      <w:pPr>
+        <w:pStyle w:val="FOINaslov3"/>
+      </w:pPr>
+      <w:bookmarkStart w:id="33" w:name="_Toc461317073"/>
+      <w:r>
+        <w:t>Quick sort</w:t>
+      </w:r>
+      <w:r>
+        <w:t xml:space="preserve"> (qs.cpp)</w:t>
+      </w:r>
       <w:bookmarkEnd w:id="33"/>
     </w:p>
     <w:p>
@@ -7817,14 +8027,6 @@
         <w:pStyle w:val="programksikod"/>
       </w:pPr>
       <w:r>
-        <w:t>// g++ fibo.cpp -o fibo.out</w:t>
-      </w:r>
-    </w:p>
-    <w:p>
-      <w:pPr>
-        <w:pStyle w:val="programksikod"/>
-      </w:pPr>
-      <w:r>
         <w:t>#include &lt;iostream&gt;</w:t>
       </w:r>
     </w:p>
@@ -7832,21 +8034,133 @@
       <w:pPr>
         <w:pStyle w:val="programksikod"/>
       </w:pPr>
-    </w:p>
-    <w:p>
-      <w:pPr>
-        <w:pStyle w:val="programksikod"/>
-      </w:pPr>
-      <w:r>
-        <w:t>long long fibo(unsigned int n) {</w:t>
-      </w:r>
-    </w:p>
-    <w:p>
-      <w:pPr>
-        <w:pStyle w:val="programksikod"/>
-      </w:pPr>
-      <w:r>
-        <w:t xml:space="preserve">    return (n &gt; 1 ? fibo(n-1) + fibo(n-2) : n);</w:t>
+      <w:r>
+        <w:t>using namespace std;</w:t>
+      </w:r>
+    </w:p>
+    <w:p>
+      <w:pPr>
+        <w:pStyle w:val="programksikod"/>
+      </w:pPr>
+    </w:p>
+    <w:p>
+      <w:pPr>
+        <w:pStyle w:val="programksikod"/>
+      </w:pPr>
+      <w:r>
+        <w:t>void qs(int* p, int a, int b) {</w:t>
+      </w:r>
+    </w:p>
+    <w:p>
+      <w:pPr>
+        <w:pStyle w:val="programksikod"/>
+      </w:pPr>
+      <w:r>
+        <w:t xml:space="preserve">    int i=a, j=b;</w:t>
+      </w:r>
+    </w:p>
+    <w:p>
+      <w:pPr>
+        <w:pStyle w:val="programksikod"/>
+      </w:pPr>
+      <w:r>
+        <w:t xml:space="preserve">    int m=p[(i+j)/2], s;</w:t>
+      </w:r>
+    </w:p>
+    <w:p>
+      <w:pPr>
+        <w:pStyle w:val="programksikod"/>
+      </w:pPr>
+      <w:r>
+        <w:t xml:space="preserve">    </w:t>
+      </w:r>
+    </w:p>
+    <w:p>
+      <w:pPr>
+        <w:pStyle w:val="programksikod"/>
+      </w:pPr>
+      <w:r>
+        <w:t xml:space="preserve">    while(i&lt;=j) {</w:t>
+      </w:r>
+    </w:p>
+    <w:p>
+      <w:pPr>
+        <w:pStyle w:val="programksikod"/>
+      </w:pPr>
+      <w:r>
+        <w:t xml:space="preserve">        while(p[i] &lt; m) i++;</w:t>
+      </w:r>
+    </w:p>
+    <w:p>
+      <w:pPr>
+        <w:pStyle w:val="programksikod"/>
+      </w:pPr>
+      <w:r>
+        <w:t xml:space="preserve">        while(p[j] &gt; m) j--;</w:t>
+      </w:r>
+    </w:p>
+    <w:p>
+      <w:pPr>
+        <w:pStyle w:val="programksikod"/>
+      </w:pPr>
+      <w:r>
+        <w:t xml:space="preserve">        if(i&lt;=j) {</w:t>
+      </w:r>
+    </w:p>
+    <w:p>
+      <w:pPr>
+        <w:pStyle w:val="programksikod"/>
+      </w:pPr>
+      <w:r>
+        <w:t xml:space="preserve">            s=p[i]; p[i]=p[j]; p[j]=s;</w:t>
+      </w:r>
+    </w:p>
+    <w:p>
+      <w:pPr>
+        <w:pStyle w:val="programksikod"/>
+      </w:pPr>
+      <w:r>
+        <w:t xml:space="preserve">            i++; j--;</w:t>
+      </w:r>
+    </w:p>
+    <w:p>
+      <w:pPr>
+        <w:pStyle w:val="programksikod"/>
+      </w:pPr>
+      <w:r>
+        <w:t xml:space="preserve">        }</w:t>
+      </w:r>
+    </w:p>
+    <w:p>
+      <w:pPr>
+        <w:pStyle w:val="programksikod"/>
+      </w:pPr>
+      <w:r>
+        <w:t xml:space="preserve">    }</w:t>
+      </w:r>
+    </w:p>
+    <w:p>
+      <w:pPr>
+        <w:pStyle w:val="programksikod"/>
+      </w:pPr>
+      <w:r>
+        <w:t xml:space="preserve">    </w:t>
+      </w:r>
+    </w:p>
+    <w:p>
+      <w:pPr>
+        <w:pStyle w:val="programksikod"/>
+      </w:pPr>
+      <w:r>
+        <w:t xml:space="preserve">    if(a&lt;j) qs(p, a, j);</w:t>
+      </w:r>
+    </w:p>
+    <w:p>
+      <w:pPr>
+        <w:pStyle w:val="programksikod"/>
+      </w:pPr>
+      <w:r>
+        <w:t xml:space="preserve">    if(i&lt;b) qs(p, i, b);</w:t>
       </w:r>
     </w:p>
     <w:p>
@@ -7867,23 +8181,204 @@
         <w:pStyle w:val="programksikod"/>
       </w:pPr>
       <w:r>
-        <w:t>int main(){</w:t>
-      </w:r>
-    </w:p>
-    <w:p>
-      <w:pPr>
-        <w:pStyle w:val="programksikod"/>
-      </w:pPr>
-      <w:r>
-        <w:t xml:space="preserve">    int n;</w:t>
-      </w:r>
-    </w:p>
-    <w:p>
-      <w:pPr>
-        <w:pStyle w:val="programksikod"/>
-      </w:pPr>
-      <w:r>
-        <w:t xml:space="preserve">    do std::cin &gt;&gt; n; while(n&lt;0);</w:t>
+        <w:t>int main() {</w:t>
+      </w:r>
+    </w:p>
+    <w:p>
+      <w:pPr>
+        <w:pStyle w:val="programksikod"/>
+      </w:pPr>
+      <w:r>
+        <w:tab/>
+        <w:t>int n;</w:t>
+      </w:r>
+    </w:p>
+    <w:p>
+      <w:pPr>
+        <w:pStyle w:val="programksikod"/>
+      </w:pPr>
+      <w:r>
+        <w:tab/>
+        <w:t>cout &lt;&lt; "broj vrijednosti: " &lt;&lt; endl;</w:t>
+      </w:r>
+    </w:p>
+    <w:p>
+      <w:pPr>
+        <w:pStyle w:val="programksikod"/>
+      </w:pPr>
+      <w:r>
+        <w:tab/>
+        <w:t>cin &gt;&gt; n;</w:t>
+      </w:r>
+    </w:p>
+    <w:p>
+      <w:pPr>
+        <w:pStyle w:val="programksikod"/>
+      </w:pPr>
+      <w:r>
+        <w:tab/>
+      </w:r>
+    </w:p>
+    <w:p>
+      <w:pPr>
+        <w:pStyle w:val="programksikod"/>
+      </w:pPr>
+      <w:r>
+        <w:tab/>
+        <w:t>int* polje = new int[n];</w:t>
+      </w:r>
+    </w:p>
+    <w:p>
+      <w:pPr>
+        <w:pStyle w:val="programksikod"/>
+      </w:pPr>
+      <w:r>
+        <w:tab/>
+        <w:t>for(int i=0; i&lt;n; i++) {</w:t>
+      </w:r>
+    </w:p>
+    <w:p>
+      <w:pPr>
+        <w:pStyle w:val="programksikod"/>
+      </w:pPr>
+      <w:r>
+        <w:tab/>
+      </w:r>
+      <w:r>
+        <w:tab/>
+        <w:t>cout &lt;&lt; i+1 &lt;&lt; ". vrijednost: " &lt;&lt; endl;</w:t>
+      </w:r>
+    </w:p>
+    <w:p>
+      <w:pPr>
+        <w:pStyle w:val="programksikod"/>
+      </w:pPr>
+      <w:r>
+        <w:tab/>
+      </w:r>
+      <w:r>
+        <w:tab/>
+        <w:t>cin &gt;&gt; polje[i];</w:t>
+      </w:r>
+    </w:p>
+    <w:p>
+      <w:pPr>
+        <w:pStyle w:val="programksikod"/>
+      </w:pPr>
+      <w:r>
+        <w:tab/>
+        <w:t>}</w:t>
+      </w:r>
+    </w:p>
+    <w:p>
+      <w:pPr>
+        <w:pStyle w:val="programksikod"/>
+      </w:pPr>
+      <w:r>
+        <w:tab/>
+      </w:r>
+    </w:p>
+    <w:p>
+      <w:pPr>
+        <w:pStyle w:val="programksikod"/>
+      </w:pPr>
+      <w:r>
+        <w:tab/>
+        <w:t>cout &lt;&lt; "polje prije sortiranja: ";</w:t>
+      </w:r>
+    </w:p>
+    <w:p>
+      <w:pPr>
+        <w:pStyle w:val="programksikod"/>
+      </w:pPr>
+      <w:r>
+        <w:tab/>
+        <w:t>for(int i=0; i&lt;n; i++) {</w:t>
+      </w:r>
+    </w:p>
+    <w:p>
+      <w:pPr>
+        <w:pStyle w:val="programksikod"/>
+      </w:pPr>
+      <w:r>
+        <w:tab/>
+      </w:r>
+      <w:r>
+        <w:tab/>
+        <w:t>cout &lt;&lt; polje[i] &lt;&lt; " ";</w:t>
+      </w:r>
+    </w:p>
+    <w:p>
+      <w:pPr>
+        <w:pStyle w:val="programksikod"/>
+      </w:pPr>
+      <w:r>
+        <w:tab/>
+        <w:t>}</w:t>
+      </w:r>
+    </w:p>
+    <w:p>
+      <w:pPr>
+        <w:pStyle w:val="programksikod"/>
+      </w:pPr>
+      <w:r>
+        <w:tab/>
+        <w:t>cout &lt;&lt; endl;</w:t>
+      </w:r>
+    </w:p>
+    <w:p>
+      <w:pPr>
+        <w:pStyle w:val="programksikod"/>
+      </w:pPr>
+      <w:r>
+        <w:tab/>
+      </w:r>
+    </w:p>
+    <w:p>
+      <w:pPr>
+        <w:pStyle w:val="programksikod"/>
+      </w:pPr>
+      <w:r>
+        <w:tab/>
+        <w:t>qs(polje, 0, n-1);</w:t>
+      </w:r>
+    </w:p>
+    <w:p>
+      <w:pPr>
+        <w:pStyle w:val="programksikod"/>
+      </w:pPr>
+      <w:r>
+        <w:tab/>
+      </w:r>
+    </w:p>
+    <w:p>
+      <w:pPr>
+        <w:pStyle w:val="programksikod"/>
+      </w:pPr>
+      <w:r>
+        <w:tab/>
+        <w:t>cout &lt;&lt; "polje nakon sortiranja: ";</w:t>
+      </w:r>
+    </w:p>
+    <w:p>
+      <w:pPr>
+        <w:pStyle w:val="programksikod"/>
+      </w:pPr>
+      <w:r>
+        <w:tab/>
+        <w:t>for(int i=0; i&lt;n; i++) {</w:t>
+      </w:r>
+    </w:p>
+    <w:p>
+      <w:pPr>
+        <w:pStyle w:val="programksikod"/>
+      </w:pPr>
+      <w:r>
+        <w:tab/>
+      </w:r>
+      <w:r>
+        <w:tab/>
+        <w:t>cout &lt;&lt; polje[i] &lt;&lt; " ";</w:t>
       </w:r>
     </w:p>
     <w:p>
@@ -7892,50 +8387,843 @@
       </w:pPr>
       <w:r>
         <w:lastRenderedPageBreak/>
-        <w:t xml:space="preserve">    std::cout &lt;&lt; fibo(n) &lt;&lt; std::endl;</w:t>
-      </w:r>
-    </w:p>
-    <w:p>
-      <w:pPr>
-        <w:pStyle w:val="programksikod"/>
-      </w:pPr>
-      <w:r>
-        <w:t xml:space="preserve">    return 0;</w:t>
-      </w:r>
-    </w:p>
-    <w:p>
-      <w:pPr>
-        <w:pStyle w:val="programksikod"/>
-      </w:pPr>
-      <w:r>
+        <w:tab/>
         <w:t>}</w:t>
       </w:r>
     </w:p>
     <w:p>
       <w:pPr>
-        <w:pStyle w:val="FOINaslov2"/>
-      </w:pPr>
-      <w:bookmarkStart w:id="34" w:name="_Toc461315047"/>
-      <w:r>
-        <w:t>Quick sort</w:t>
+        <w:pStyle w:val="programksikod"/>
+      </w:pPr>
+      <w:r>
+        <w:tab/>
+        <w:t>cout &lt;&lt; endl;</w:t>
+      </w:r>
+    </w:p>
+    <w:p>
+      <w:pPr>
+        <w:pStyle w:val="programksikod"/>
+      </w:pPr>
+      <w:r>
+        <w:tab/>
+      </w:r>
+    </w:p>
+    <w:p>
+      <w:pPr>
+        <w:pStyle w:val="programksikod"/>
+      </w:pPr>
+      <w:r>
+        <w:tab/>
+        <w:t>delete[] polje;</w:t>
+      </w:r>
+    </w:p>
+    <w:p>
+      <w:pPr>
+        <w:pStyle w:val="programksikod"/>
+      </w:pPr>
+      <w:r>
+        <w:tab/>
+        <w:t>return 0;</w:t>
+      </w:r>
+    </w:p>
+    <w:p>
+      <w:pPr>
+        <w:pStyle w:val="programksikod"/>
+      </w:pPr>
+      <w:r>
+        <w:t>}</w:t>
+      </w:r>
+    </w:p>
+    <w:p>
+      <w:pPr>
+        <w:pStyle w:val="programksikod"/>
+      </w:pPr>
+    </w:p>
+    <w:p>
+      <w:pPr>
+        <w:pStyle w:val="FOINaslov3"/>
+      </w:pPr>
+      <w:bookmarkStart w:id="34" w:name="_Toc461317074"/>
+      <w:r>
+        <w:t>Merge sort</w:t>
+      </w:r>
+      <w:r>
+        <w:t xml:space="preserve"> (ms.cpp)</w:t>
       </w:r>
       <w:bookmarkEnd w:id="34"/>
     </w:p>
     <w:p>
       <w:pPr>
-        <w:pStyle w:val="FOINaslov2"/>
-      </w:pPr>
-      <w:bookmarkStart w:id="35" w:name="_Toc461315048"/>
-      <w:r>
-        <w:t>Merge sort</w:t>
+        <w:pStyle w:val="programksikod"/>
+      </w:pPr>
+      <w:r>
+        <w:t>#include &lt;iostream&gt;</w:t>
+      </w:r>
+      <w:r>
+        <w:cr/>
+        <w:t>using namespace std;</w:t>
+      </w:r>
+      <w:r>
+        <w:cr/>
+      </w:r>
+    </w:p>
+    <w:p>
+      <w:pPr>
+        <w:pStyle w:val="programksikod"/>
+      </w:pPr>
+      <w:r>
+        <w:t>void ms(int* p, int a, int b) {</w:t>
+      </w:r>
+    </w:p>
+    <w:p>
+      <w:pPr>
+        <w:pStyle w:val="programksikod"/>
+      </w:pPr>
+      <w:r>
+        <w:t xml:space="preserve">    if(a&lt;b) {</w:t>
+      </w:r>
+    </w:p>
+    <w:p>
+      <w:pPr>
+        <w:pStyle w:val="programksikod"/>
+      </w:pPr>
+      <w:r>
+        <w:t xml:space="preserve">        int k = (a+b)/2;</w:t>
+      </w:r>
+    </w:p>
+    <w:p>
+      <w:pPr>
+        <w:pStyle w:val="programksikod"/>
+      </w:pPr>
+      <w:r>
+        <w:t xml:space="preserve">        ms(p, a, k);</w:t>
+      </w:r>
+    </w:p>
+    <w:p>
+      <w:pPr>
+        <w:pStyle w:val="programksikod"/>
+      </w:pPr>
+      <w:r>
+        <w:t xml:space="preserve">        ms(p</w:t>
+      </w:r>
+      <w:r>
+        <w:t>, k+1, b);</w:t>
+      </w:r>
+    </w:p>
+    <w:p>
+      <w:pPr>
+        <w:pStyle w:val="programksikod"/>
+      </w:pPr>
+      <w:r>
+        <w:t xml:space="preserve">        int i=a, j=k+1, c=0;</w:t>
+      </w:r>
+    </w:p>
+    <w:p>
+      <w:pPr>
+        <w:pStyle w:val="programksikod"/>
+      </w:pPr>
+      <w:r>
+        <w:t xml:space="preserve">  </w:t>
+      </w:r>
+      <w:r>
+        <w:t xml:space="preserve">      int *p2 = new int[b-a+1];</w:t>
+      </w:r>
+    </w:p>
+    <w:p>
+      <w:pPr>
+        <w:pStyle w:val="programksikod"/>
+      </w:pPr>
+      <w:r>
+        <w:t xml:space="preserve">        while(i&lt;=k &amp;&amp; j&lt;=b)</w:t>
+      </w:r>
+    </w:p>
+    <w:p>
+      <w:pPr>
+        <w:pStyle w:val="programksikod"/>
+      </w:pPr>
+      <w:r>
+        <w:t xml:space="preserve">            p2[c++] = </w:t>
+      </w:r>
+      <w:r>
+        <w:t>p[ (p[i]&lt;=p[j] ? i++ : j++) ];</w:t>
+      </w:r>
+      <w:r>
+        <w:tab/>
+      </w:r>
+    </w:p>
+    <w:p>
+      <w:pPr>
+        <w:pStyle w:val="programksikod"/>
+      </w:pPr>
+      <w:r>
+        <w:t xml:space="preserve">        if(i&gt;k)</w:t>
+      </w:r>
+    </w:p>
+    <w:p>
+      <w:pPr>
+        <w:pStyle w:val="programksikod"/>
+      </w:pPr>
+      <w:r>
+        <w:t xml:space="preserve">          </w:t>
+      </w:r>
+      <w:r>
+        <w:t xml:space="preserve">  while(j&lt;=b) p2[c++] = p[j++];</w:t>
+      </w:r>
+    </w:p>
+    <w:p>
+      <w:pPr>
+        <w:pStyle w:val="programksikod"/>
+      </w:pPr>
+      <w:r>
+        <w:t xml:space="preserve">        else</w:t>
+      </w:r>
+    </w:p>
+    <w:p>
+      <w:pPr>
+        <w:pStyle w:val="programksikod"/>
+      </w:pPr>
+      <w:r>
+        <w:t xml:space="preserve">          </w:t>
+      </w:r>
+      <w:r>
+        <w:t xml:space="preserve">  while(i&lt;=k) p2[c++] = p[i++];</w:t>
+      </w:r>
+    </w:p>
+    <w:p>
+      <w:pPr>
+        <w:pStyle w:val="programksikod"/>
+      </w:pPr>
+      <w:r>
+        <w:t xml:space="preserve">        for(int </w:t>
+      </w:r>
+      <w:r>
+        <w:t>m=a; m&lt;=b; m++) p[m] = p2[m-a];</w:t>
+      </w:r>
+    </w:p>
+    <w:p>
+      <w:pPr>
+        <w:pStyle w:val="programksikod"/>
+      </w:pPr>
+      <w:r>
+        <w:t xml:space="preserve">        delete[] p2;</w:t>
+      </w:r>
+    </w:p>
+    <w:p>
+      <w:pPr>
+        <w:pStyle w:val="programksikod"/>
+      </w:pPr>
+      <w:r>
+        <w:t xml:space="preserve">    }</w:t>
+      </w:r>
+    </w:p>
+    <w:p>
+      <w:pPr>
+        <w:pStyle w:val="programksikod"/>
+      </w:pPr>
+      <w:r>
+        <w:t>}</w:t>
+      </w:r>
+      <w:r>
+        <w:cr/>
+      </w:r>
+    </w:p>
+    <w:p>
+      <w:pPr>
+        <w:pStyle w:val="programksikod"/>
+      </w:pPr>
+      <w:r>
+        <w:t>int main() {</w:t>
+      </w:r>
+    </w:p>
+    <w:p>
+      <w:pPr>
+        <w:pStyle w:val="programksikod"/>
+      </w:pPr>
+      <w:r>
+        <w:tab/>
+        <w:t>int n;</w:t>
+      </w:r>
+    </w:p>
+    <w:p>
+      <w:pPr>
+        <w:pStyle w:val="programksikod"/>
+      </w:pPr>
+      <w:r>
+        <w:tab/>
+        <w:t>cout &lt;</w:t>
+      </w:r>
+      <w:r>
+        <w:t>&lt; "broj vrijednosti: " &lt;&lt; endl;</w:t>
+      </w:r>
+    </w:p>
+    <w:p>
+      <w:pPr>
+        <w:pStyle w:val="programksikod"/>
+      </w:pPr>
+      <w:r>
+        <w:tab/>
+        <w:t>cin &gt;&gt; n;</w:t>
+      </w:r>
+    </w:p>
+    <w:p>
+      <w:pPr>
+        <w:pStyle w:val="programksikod"/>
+      </w:pPr>
+      <w:r>
+        <w:tab/>
+      </w:r>
+    </w:p>
+    <w:p>
+      <w:pPr>
+        <w:pStyle w:val="programksikod"/>
+      </w:pPr>
+      <w:r>
+        <w:tab/>
+        <w:t>int* polje = new int[n];</w:t>
+      </w:r>
+    </w:p>
+    <w:p>
+      <w:pPr>
+        <w:pStyle w:val="programksikod"/>
+      </w:pPr>
+      <w:r>
+        <w:tab/>
+        <w:t>for(int i=0; i&lt;n; i++) {</w:t>
+      </w:r>
+    </w:p>
+    <w:p>
+      <w:pPr>
+        <w:pStyle w:val="programksikod"/>
+      </w:pPr>
+      <w:r>
+        <w:tab/>
+      </w:r>
+      <w:r>
+        <w:tab/>
+        <w:t>cout &lt;&lt; i</w:t>
+      </w:r>
+      <w:r>
+        <w:t>+1 &lt;&lt; ". vrijednost: " &lt;&lt; endl;</w:t>
+      </w:r>
+    </w:p>
+    <w:p>
+      <w:pPr>
+        <w:pStyle w:val="programksikod"/>
+      </w:pPr>
+      <w:r>
+        <w:tab/>
+      </w:r>
+      <w:r>
+        <w:tab/>
+        <w:t>cin &gt;&gt; polje[i];</w:t>
+      </w:r>
+    </w:p>
+    <w:p>
+      <w:pPr>
+        <w:pStyle w:val="programksikod"/>
+      </w:pPr>
+      <w:r>
+        <w:tab/>
+        <w:t>}</w:t>
+      </w:r>
+    </w:p>
+    <w:p>
+      <w:pPr>
+        <w:pStyle w:val="programksikod"/>
+      </w:pPr>
+      <w:r>
+        <w:tab/>
+      </w:r>
+    </w:p>
+    <w:p>
+      <w:pPr>
+        <w:pStyle w:val="programksikod"/>
+      </w:pPr>
+      <w:r>
+        <w:tab/>
+        <w:t>cout</w:t>
+      </w:r>
+      <w:r>
+        <w:t xml:space="preserve"> &lt;&lt; "polje prije sortiranja: ";</w:t>
+      </w:r>
+    </w:p>
+    <w:p>
+      <w:pPr>
+        <w:pStyle w:val="programksikod"/>
+      </w:pPr>
+      <w:r>
+        <w:tab/>
+        <w:t>for(int i=0; i&lt;n; i++) {</w:t>
+      </w:r>
+    </w:p>
+    <w:p>
+      <w:pPr>
+        <w:pStyle w:val="programksikod"/>
+      </w:pPr>
+      <w:r>
+        <w:tab/>
+      </w:r>
+      <w:r>
+        <w:tab/>
+        <w:t>cout &lt;&lt; polje[i] &lt;&lt; " ";</w:t>
+      </w:r>
+    </w:p>
+    <w:p>
+      <w:pPr>
+        <w:pStyle w:val="programksikod"/>
+      </w:pPr>
+      <w:r>
+        <w:tab/>
+        <w:t>}</w:t>
+      </w:r>
+    </w:p>
+    <w:p>
+      <w:pPr>
+        <w:pStyle w:val="programksikod"/>
+      </w:pPr>
+      <w:r>
+        <w:tab/>
+        <w:t>cout &lt;&lt; endl;</w:t>
+      </w:r>
+      <w:r>
+        <w:cr/>
+      </w:r>
+    </w:p>
+    <w:p>
+      <w:pPr>
+        <w:pStyle w:val="programksikod"/>
+      </w:pPr>
+      <w:r>
+        <w:tab/>
+        <w:t>ms(polje, 0, n-1);</w:t>
+      </w:r>
+      <w:r>
+        <w:cr/>
+      </w:r>
+    </w:p>
+    <w:p>
+      <w:pPr>
+        <w:pStyle w:val="programksikod"/>
+      </w:pPr>
+      <w:r>
+        <w:lastRenderedPageBreak/>
+        <w:tab/>
+        <w:t>cout &lt;&lt; "polje nakon sortiranja: ";</w:t>
+      </w:r>
+      <w:r>
+        <w:cr/>
+      </w:r>
+      <w:r>
+        <w:tab/>
+        <w:t>for(int i=0; i&lt;n; i++) {</w:t>
+      </w:r>
+      <w:r>
+        <w:cr/>
+      </w:r>
+    </w:p>
+    <w:p>
+      <w:pPr>
+        <w:pStyle w:val="programksikod"/>
+      </w:pPr>
+      <w:r>
+        <w:tab/>
+      </w:r>
+      <w:r>
+        <w:tab/>
+        <w:t>cout &lt;&lt; polje[i] &lt;&lt; " ";</w:t>
+      </w:r>
+    </w:p>
+    <w:p>
+      <w:pPr>
+        <w:pStyle w:val="programksikod"/>
+      </w:pPr>
+      <w:r>
+        <w:tab/>
+        <w:t>}</w:t>
+      </w:r>
+    </w:p>
+    <w:p>
+      <w:pPr>
+        <w:pStyle w:val="programksikod"/>
+      </w:pPr>
+      <w:r>
+        <w:tab/>
+        <w:t>cout &lt;&lt; endl;</w:t>
+      </w:r>
+    </w:p>
+    <w:p>
+      <w:pPr>
+        <w:pStyle w:val="programksikod"/>
+      </w:pPr>
+      <w:r>
+        <w:tab/>
+      </w:r>
+    </w:p>
+    <w:p>
+      <w:pPr>
+        <w:pStyle w:val="programksikod"/>
+      </w:pPr>
+      <w:r>
+        <w:tab/>
+        <w:t>delete[] polje;</w:t>
+      </w:r>
+    </w:p>
+    <w:p>
+      <w:pPr>
+        <w:pStyle w:val="programksikod"/>
+      </w:pPr>
+      <w:r>
+        <w:tab/>
+        <w:t>return 0;</w:t>
+      </w:r>
+    </w:p>
+    <w:p>
+      <w:pPr>
+        <w:pStyle w:val="programksikod"/>
+      </w:pPr>
+      <w:r>
+        <w:t>}</w:t>
+      </w:r>
+    </w:p>
+    <w:p>
+      <w:pPr>
+        <w:pStyle w:val="programksikod"/>
+      </w:pPr>
+    </w:p>
+    <w:p>
+      <w:pPr>
+        <w:pStyle w:val="FOINaslov3"/>
+      </w:pPr>
+      <w:bookmarkStart w:id="35" w:name="_Toc461317075"/>
+      <w:r>
+        <w:t>Binarno pretraživanje</w:t>
       </w:r>
       <w:bookmarkEnd w:id="35"/>
     </w:p>
     <w:p>
       <w:pPr>
-        <w:pStyle w:val="FOINaslov2"/>
-      </w:pPr>
-      <w:bookmarkStart w:id="36" w:name="_Toc461315049"/>
+        <w:pStyle w:val="programksikod"/>
+      </w:pPr>
+      <w:r>
+        <w:t>#include &lt;iostream&gt;</w:t>
+      </w:r>
+    </w:p>
+    <w:p>
+      <w:pPr>
+        <w:pStyle w:val="programksikod"/>
+      </w:pPr>
+      <w:r>
+        <w:t>#include &lt;cstdlib&gt;</w:t>
+      </w:r>
+    </w:p>
+    <w:p>
+      <w:pPr>
+        <w:pStyle w:val="programksikod"/>
+      </w:pPr>
+      <w:r>
+        <w:t>#include &lt;ctime&gt;</w:t>
+      </w:r>
+    </w:p>
+    <w:p>
+      <w:pPr>
+        <w:pStyle w:val="programksikod"/>
+      </w:pPr>
+      <w:r>
+        <w:t>using namespace std;</w:t>
+      </w:r>
+    </w:p>
+    <w:p>
+      <w:pPr>
+        <w:pStyle w:val="programksikod"/>
+      </w:pPr>
+    </w:p>
+    <w:p>
+      <w:pPr>
+        <w:pStyle w:val="programksikod"/>
+      </w:pPr>
+      <w:r>
+        <w:t>int bs(int* polje, int x, int i, int j) {</w:t>
+      </w:r>
+    </w:p>
+    <w:p>
+      <w:pPr>
+        <w:pStyle w:val="programksikod"/>
+      </w:pPr>
+      <w:r>
+        <w:t xml:space="preserve">    if(i&gt;j) return -1;</w:t>
+      </w:r>
+    </w:p>
+    <w:p>
+      <w:pPr>
+        <w:pStyle w:val="programksikod"/>
+      </w:pPr>
+      <w:r>
+        <w:t xml:space="preserve">    int m = (j-i)/2 + i;</w:t>
+      </w:r>
+    </w:p>
+    <w:p>
+      <w:pPr>
+        <w:pStyle w:val="programksikod"/>
+      </w:pPr>
+      <w:r>
+        <w:t xml:space="preserve">    if(x == polje[m]) return m;</w:t>
+      </w:r>
+    </w:p>
+    <w:p>
+      <w:pPr>
+        <w:pStyle w:val="programksikod"/>
+      </w:pPr>
+      <w:r>
+        <w:t xml:space="preserve">    if(x &lt; polje[m]) return bs(polje, x, i, m-1);</w:t>
+      </w:r>
+    </w:p>
+    <w:p>
+      <w:pPr>
+        <w:pStyle w:val="programksikod"/>
+      </w:pPr>
+      <w:r>
+        <w:t xml:space="preserve">    return bs(polje, x, m+1, j);</w:t>
+      </w:r>
+    </w:p>
+    <w:p>
+      <w:pPr>
+        <w:pStyle w:val="programksikod"/>
+      </w:pPr>
+      <w:r>
+        <w:t>}</w:t>
+      </w:r>
+    </w:p>
+    <w:p>
+      <w:pPr>
+        <w:pStyle w:val="programksikod"/>
+      </w:pPr>
+    </w:p>
+    <w:p>
+      <w:pPr>
+        <w:pStyle w:val="programksikod"/>
+      </w:pPr>
+      <w:r>
+        <w:t>int main() {</w:t>
+      </w:r>
+    </w:p>
+    <w:p>
+      <w:pPr>
+        <w:pStyle w:val="programksikod"/>
+      </w:pPr>
+      <w:r>
+        <w:tab/>
+        <w:t>srand(time(0) );</w:t>
+      </w:r>
+    </w:p>
+    <w:p>
+      <w:pPr>
+        <w:pStyle w:val="programksikod"/>
+      </w:pPr>
+      <w:r>
+        <w:tab/>
+        <w:t>int n = 5 + rand()%10;</w:t>
+      </w:r>
+    </w:p>
+    <w:p>
+      <w:pPr>
+        <w:pStyle w:val="programksikod"/>
+      </w:pPr>
+      <w:r>
+        <w:tab/>
+      </w:r>
+    </w:p>
+    <w:p>
+      <w:pPr>
+        <w:pStyle w:val="programksikod"/>
+      </w:pPr>
+      <w:r>
+        <w:tab/>
+        <w:t>int* polje = new int[n];</w:t>
+      </w:r>
+    </w:p>
+    <w:p>
+      <w:pPr>
+        <w:pStyle w:val="programksikod"/>
+      </w:pPr>
+      <w:r>
+        <w:tab/>
+        <w:t>polje[0] = 1 + rand()%10;</w:t>
+      </w:r>
+    </w:p>
+    <w:p>
+      <w:pPr>
+        <w:pStyle w:val="programksikod"/>
+      </w:pPr>
+      <w:r>
+        <w:tab/>
+        <w:t>cout &lt;&lt; "polje: " &lt;&lt; polje[0] &lt;&lt; " ";</w:t>
+      </w:r>
+    </w:p>
+    <w:p>
+      <w:pPr>
+        <w:pStyle w:val="programksikod"/>
+      </w:pPr>
+      <w:r>
+        <w:tab/>
+        <w:t>for(int i=1; i&lt;n; i++) {</w:t>
+      </w:r>
+    </w:p>
+    <w:p>
+      <w:pPr>
+        <w:pStyle w:val="programksikod"/>
+      </w:pPr>
+      <w:r>
+        <w:tab/>
+      </w:r>
+      <w:r>
+        <w:tab/>
+        <w:t>polje[i] = polje[i-1] + 1 + rand()%10;</w:t>
+      </w:r>
+    </w:p>
+    <w:p>
+      <w:pPr>
+        <w:pStyle w:val="programksikod"/>
+      </w:pPr>
+      <w:r>
+        <w:tab/>
+      </w:r>
+      <w:r>
+        <w:tab/>
+        <w:t>cout &lt;&lt; polje[i] &lt;&lt; " ";</w:t>
+      </w:r>
+    </w:p>
+    <w:p>
+      <w:pPr>
+        <w:pStyle w:val="programksikod"/>
+      </w:pPr>
+      <w:r>
+        <w:tab/>
+        <w:t>}</w:t>
+      </w:r>
+    </w:p>
+    <w:p>
+      <w:pPr>
+        <w:pStyle w:val="programksikod"/>
+      </w:pPr>
+      <w:r>
+        <w:tab/>
+        <w:t>cout &lt;&lt; endl;</w:t>
+      </w:r>
+    </w:p>
+    <w:p>
+      <w:pPr>
+        <w:pStyle w:val="programksikod"/>
+      </w:pPr>
+      <w:r>
+        <w:tab/>
+      </w:r>
+    </w:p>
+    <w:p>
+      <w:pPr>
+        <w:pStyle w:val="programksikod"/>
+      </w:pPr>
+      <w:r>
+        <w:tab/>
+        <w:t>int vrijednost;</w:t>
+      </w:r>
+    </w:p>
+    <w:p>
+      <w:pPr>
+        <w:pStyle w:val="programksikod"/>
+      </w:pPr>
+      <w:r>
+        <w:tab/>
+        <w:t>cout &lt;&lt; "vrijednost koja se trazi: " &lt;&lt; endl;</w:t>
+      </w:r>
+    </w:p>
+    <w:p>
+      <w:pPr>
+        <w:pStyle w:val="programksikod"/>
+      </w:pPr>
+      <w:r>
+        <w:tab/>
+        <w:t>cin &gt;&gt; vrijednost;</w:t>
+      </w:r>
+    </w:p>
+    <w:p>
+      <w:pPr>
+        <w:pStyle w:val="programksikod"/>
+      </w:pPr>
+      <w:r>
+        <w:tab/>
+      </w:r>
+    </w:p>
+    <w:p>
+      <w:pPr>
+        <w:pStyle w:val="programksikod"/>
+      </w:pPr>
+      <w:r>
+        <w:tab/>
+        <w:t>int rezultat = bs(polje, vrijednost, 0, n-1);</w:t>
+      </w:r>
+    </w:p>
+    <w:p>
+      <w:pPr>
+        <w:pStyle w:val="programksikod"/>
+      </w:pPr>
+      <w:r>
+        <w:tab/>
+      </w:r>
+    </w:p>
+    <w:p>
+      <w:pPr>
+        <w:pStyle w:val="programksikod"/>
+      </w:pPr>
+      <w:r>
+        <w:tab/>
+        <w:t>cout &lt;&lt; "rezultat pretrazivanja(-1 ako ne postoji, indeks ako postoji): " &lt;&lt; rezultat &lt;&lt; endl;</w:t>
+      </w:r>
+    </w:p>
+    <w:p>
+      <w:pPr>
+        <w:pStyle w:val="programksikod"/>
+      </w:pPr>
+      <w:r>
+        <w:tab/>
+      </w:r>
+    </w:p>
+    <w:p>
+      <w:pPr>
+        <w:pStyle w:val="programksikod"/>
+      </w:pPr>
+      <w:r>
+        <w:tab/>
+        <w:t>delete[] polje;</w:t>
+      </w:r>
+    </w:p>
+    <w:p>
+      <w:pPr>
+        <w:pStyle w:val="programksikod"/>
+      </w:pPr>
+      <w:r>
+        <w:lastRenderedPageBreak/>
+        <w:tab/>
+        <w:t>return 0;</w:t>
+      </w:r>
+    </w:p>
+    <w:p>
+      <w:pPr>
+        <w:pStyle w:val="programksikod"/>
+      </w:pPr>
+      <w:r>
+        <w:t>}</w:t>
+      </w:r>
+    </w:p>
+    <w:p>
+      <w:pPr>
+        <w:pStyle w:val="programksikod"/>
+      </w:pPr>
+    </w:p>
+    <w:p>
+      <w:pPr>
+        <w:pStyle w:val="FOINaslov3"/>
+      </w:pPr>
+      <w:bookmarkStart w:id="36" w:name="_Toc461317076"/>
       <w:r>
         <w:t>Vraćanje novca (vracanje_novca.cpp)</w:t>
       </w:r>
@@ -8329,28 +9617,33 @@
     </w:p>
     <w:p>
       <w:pPr>
-        <w:pStyle w:val="FOINaslov2"/>
-      </w:pPr>
-      <w:bookmarkStart w:id="37" w:name="_Toc461315050"/>
+        <w:pStyle w:val="programksikod"/>
+      </w:pPr>
+    </w:p>
+    <w:p>
+      <w:pPr>
+        <w:pStyle w:val="FOINaslov3"/>
+      </w:pPr>
+      <w:bookmarkStart w:id="37" w:name="_Toc461317077"/>
+      <w:r>
+        <w:t>Problem N-kraljica</w:t>
+      </w:r>
+      <w:bookmarkEnd w:id="37"/>
+    </w:p>
+    <w:p>
+      <w:pPr>
+        <w:pStyle w:val="programksikod"/>
+      </w:pPr>
+      <w:r>
+        <w:t>#include &lt;iostream&gt;</w:t>
+      </w:r>
+    </w:p>
+    <w:p>
+      <w:pPr>
+        <w:pStyle w:val="programksikod"/>
+      </w:pPr>
       <w:r>
         <w:lastRenderedPageBreak/>
-        <w:t>Problem N-kraljica</w:t>
-      </w:r>
-      <w:bookmarkEnd w:id="37"/>
-    </w:p>
-    <w:p>
-      <w:pPr>
-        <w:pStyle w:val="programksikod"/>
-      </w:pPr>
-      <w:r>
-        <w:t>#include &lt;iostream&gt;</w:t>
-      </w:r>
-    </w:p>
-    <w:p>
-      <w:pPr>
-        <w:pStyle w:val="programksikod"/>
-      </w:pPr>
-      <w:r>
         <w:t>using namespace std;</w:t>
       </w:r>
     </w:p>
@@ -8721,23 +10014,23 @@
         <w:pStyle w:val="programksikod"/>
       </w:pPr>
       <w:r>
+        <w:t xml:space="preserve">        cout &lt;&lt; "prikaz punog rjesenja (d/n): ";</w:t>
+      </w:r>
+    </w:p>
+    <w:p>
+      <w:pPr>
+        <w:pStyle w:val="programksikod"/>
+      </w:pPr>
+      <w:r>
+        <w:t xml:space="preserve">        cin &gt;&gt; dn;</w:t>
+      </w:r>
+    </w:p>
+    <w:p>
+      <w:pPr>
+        <w:pStyle w:val="programksikod"/>
+      </w:pPr>
+      <w:r>
         <w:lastRenderedPageBreak/>
-        <w:t xml:space="preserve">        cout &lt;&lt; "prikaz punog rjesenja (d/n): ";</w:t>
-      </w:r>
-    </w:p>
-    <w:p>
-      <w:pPr>
-        <w:pStyle w:val="programksikod"/>
-      </w:pPr>
-      <w:r>
-        <w:t xml:space="preserve">        cin &gt;&gt; dn;</w:t>
-      </w:r>
-    </w:p>
-    <w:p>
-      <w:pPr>
-        <w:pStyle w:val="programksikod"/>
-      </w:pPr>
-      <w:r>
         <w:t xml:space="preserve">    } while(dn!='d' &amp;&amp; dn!='n');</w:t>
       </w:r>
     </w:p>
@@ -8915,7 +10208,7 @@
       </w:pPr>
     </w:p>
     <w:sectPr>
-      <w:footerReference w:type="default" r:id="rId15"/>
+      <w:footerReference w:type="default" r:id="rId16"/>
       <w:pgSz w:w="11906" w:h="16838"/>
       <w:pgMar w:top="1417" w:right="1417" w:bottom="1417" w:left="1417" w:header="708" w:footer="708" w:gutter="0"/>
       <w:pgNumType w:start="1"/>
@@ -9008,7 +10301,7 @@
         <w:rPr>
           <w:noProof/>
         </w:rPr>
-        <w:t>19</w:t>
+        <w:t>25</w:t>
       </w:r>
     </w:fldSimple>
   </w:p>
@@ -11519,7 +12812,7 @@
   <w:abstractNum w:abstractNumId="22">
     <w:nsid w:val="69832197"/>
     <w:multiLevelType w:val="multilevel"/>
-    <w:tmpl w:val="A906C7DC"/>
+    <w:tmpl w:val="99FABBDE"/>
     <w:lvl w:ilvl="0">
       <w:start w:val="1"/>
       <w:numFmt w:val="decimal"/>
@@ -13835,7 +15128,7 @@
 </file>
 
 <file path=customXml/itemProps1.xml><?xml version="1.0" encoding="utf-8"?>
-<ds:datastoreItem xmlns:ds="http://schemas.openxmlformats.org/officeDocument/2006/customXml" ds:itemID="{2CB2C964-A11A-40EE-974F-07DB86CF3852}">
+<ds:datastoreItem xmlns:ds="http://schemas.openxmlformats.org/officeDocument/2006/customXml" ds:itemID="{12513F2D-4189-4872-882D-F579971B2113}">
   <ds:schemaRefs>
     <ds:schemaRef ds:uri="http://schemas.openxmlformats.org/officeDocument/2006/bibliography"/>
   </ds:schemaRefs>

</xml_diff>

<commit_message>
updated paragraphs 9 and 10
</commit_message>
<xml_diff>
--- a/belec_matija__primjena_rekurzivnih_algoritama_u_programiranju.docx
+++ b/belec_matija__primjena_rekurzivnih_algoritama_u_programiranju.docx
@@ -611,7 +611,7 @@
       <w:r>
         <w:fldChar w:fldCharType="separate"/>
       </w:r>
-      <w:hyperlink w:anchor="_Toc461401582" w:history="1">
+      <w:hyperlink w:anchor="_Toc461477959" w:history="1">
         <w:r>
           <w:rPr>
             <w:rStyle w:val="Hyperlink"/>
@@ -654,7 +654,7 @@
             <w:noProof/>
             <w:webHidden/>
           </w:rPr>
-          <w:instrText xml:space="preserve"> PAGEREF _Toc461401582 \h </w:instrText>
+          <w:instrText xml:space="preserve"> PAGEREF _Toc461477959 \h </w:instrText>
         </w:r>
         <w:r>
           <w:rPr>
@@ -695,7 +695,7 @@
           <w:szCs w:val="22"/>
         </w:rPr>
       </w:pPr>
-      <w:hyperlink w:anchor="_Toc461401583" w:history="1">
+      <w:hyperlink w:anchor="_Toc461477960" w:history="1">
         <w:r>
           <w:rPr>
             <w:rStyle w:val="Hyperlink"/>
@@ -738,7 +738,7 @@
             <w:noProof/>
             <w:webHidden/>
           </w:rPr>
-          <w:instrText xml:space="preserve"> PAGEREF _Toc461401583 \h </w:instrText>
+          <w:instrText xml:space="preserve"> PAGEREF _Toc461477960 \h </w:instrText>
         </w:r>
         <w:r>
           <w:rPr>
@@ -779,7 +779,7 @@
           <w:szCs w:val="22"/>
         </w:rPr>
       </w:pPr>
-      <w:hyperlink w:anchor="_Toc461401584" w:history="1">
+      <w:hyperlink w:anchor="_Toc461477961" w:history="1">
         <w:r>
           <w:rPr>
             <w:rStyle w:val="Hyperlink"/>
@@ -822,7 +822,7 @@
             <w:noProof/>
             <w:webHidden/>
           </w:rPr>
-          <w:instrText xml:space="preserve"> PAGEREF _Toc461401584 \h </w:instrText>
+          <w:instrText xml:space="preserve"> PAGEREF _Toc461477961 \h </w:instrText>
         </w:r>
         <w:r>
           <w:rPr>
@@ -863,7 +863,7 @@
           <w:szCs w:val="22"/>
         </w:rPr>
       </w:pPr>
-      <w:hyperlink w:anchor="_Toc461401585" w:history="1">
+      <w:hyperlink w:anchor="_Toc461477962" w:history="1">
         <w:r>
           <w:rPr>
             <w:rStyle w:val="Hyperlink"/>
@@ -906,7 +906,7 @@
             <w:noProof/>
             <w:webHidden/>
           </w:rPr>
-          <w:instrText xml:space="preserve"> PAGEREF _Toc461401585 \h </w:instrText>
+          <w:instrText xml:space="preserve"> PAGEREF _Toc461477962 \h </w:instrText>
         </w:r>
         <w:r>
           <w:rPr>
@@ -947,7 +947,7 @@
           <w:szCs w:val="22"/>
         </w:rPr>
       </w:pPr>
-      <w:hyperlink w:anchor="_Toc461401586" w:history="1">
+      <w:hyperlink w:anchor="_Toc461477963" w:history="1">
         <w:r>
           <w:rPr>
             <w:rStyle w:val="Hyperlink"/>
@@ -990,7 +990,7 @@
             <w:noProof/>
             <w:webHidden/>
           </w:rPr>
-          <w:instrText xml:space="preserve"> PAGEREF _Toc461401586 \h </w:instrText>
+          <w:instrText xml:space="preserve"> PAGEREF _Toc461477963 \h </w:instrText>
         </w:r>
         <w:r>
           <w:rPr>
@@ -1031,7 +1031,7 @@
           <w:szCs w:val="22"/>
         </w:rPr>
       </w:pPr>
-      <w:hyperlink w:anchor="_Toc461401587" w:history="1">
+      <w:hyperlink w:anchor="_Toc461477964" w:history="1">
         <w:r>
           <w:rPr>
             <w:rStyle w:val="Hyperlink"/>
@@ -1074,7 +1074,7 @@
             <w:noProof/>
             <w:webHidden/>
           </w:rPr>
-          <w:instrText xml:space="preserve"> PAGEREF _Toc461401587 \h </w:instrText>
+          <w:instrText xml:space="preserve"> PAGEREF _Toc461477964 \h </w:instrText>
         </w:r>
         <w:r>
           <w:rPr>
@@ -1115,7 +1115,7 @@
           <w:szCs w:val="22"/>
         </w:rPr>
       </w:pPr>
-      <w:hyperlink w:anchor="_Toc461401588" w:history="1">
+      <w:hyperlink w:anchor="_Toc461477965" w:history="1">
         <w:r>
           <w:rPr>
             <w:rStyle w:val="Hyperlink"/>
@@ -1158,7 +1158,7 @@
             <w:noProof/>
             <w:webHidden/>
           </w:rPr>
-          <w:instrText xml:space="preserve"> PAGEREF _Toc461401588 \h </w:instrText>
+          <w:instrText xml:space="preserve"> PAGEREF _Toc461477965 \h </w:instrText>
         </w:r>
         <w:r>
           <w:rPr>
@@ -1199,7 +1199,7 @@
           <w:szCs w:val="22"/>
         </w:rPr>
       </w:pPr>
-      <w:hyperlink w:anchor="_Toc461401589" w:history="1">
+      <w:hyperlink w:anchor="_Toc461477966" w:history="1">
         <w:r>
           <w:rPr>
             <w:rStyle w:val="Hyperlink"/>
@@ -1242,7 +1242,7 @@
             <w:noProof/>
             <w:webHidden/>
           </w:rPr>
-          <w:instrText xml:space="preserve"> PAGEREF _Toc461401589 \h </w:instrText>
+          <w:instrText xml:space="preserve"> PAGEREF _Toc461477966 \h </w:instrText>
         </w:r>
         <w:r>
           <w:rPr>
@@ -1283,7 +1283,7 @@
           <w:szCs w:val="22"/>
         </w:rPr>
       </w:pPr>
-      <w:hyperlink w:anchor="_Toc461401590" w:history="1">
+      <w:hyperlink w:anchor="_Toc461477967" w:history="1">
         <w:r>
           <w:rPr>
             <w:rStyle w:val="Hyperlink"/>
@@ -1326,7 +1326,7 @@
             <w:noProof/>
             <w:webHidden/>
           </w:rPr>
-          <w:instrText xml:space="preserve"> PAGEREF _Toc461401590 \h </w:instrText>
+          <w:instrText xml:space="preserve"> PAGEREF _Toc461477967 \h </w:instrText>
         </w:r>
         <w:r>
           <w:rPr>
@@ -1367,7 +1367,7 @@
           <w:szCs w:val="22"/>
         </w:rPr>
       </w:pPr>
-      <w:hyperlink w:anchor="_Toc461401591" w:history="1">
+      <w:hyperlink w:anchor="_Toc461477968" w:history="1">
         <w:r>
           <w:rPr>
             <w:rStyle w:val="Hyperlink"/>
@@ -1410,7 +1410,7 @@
             <w:noProof/>
             <w:webHidden/>
           </w:rPr>
-          <w:instrText xml:space="preserve"> PAGEREF _Toc461401591 \h </w:instrText>
+          <w:instrText xml:space="preserve"> PAGEREF _Toc461477968 \h </w:instrText>
         </w:r>
         <w:r>
           <w:rPr>
@@ -1451,7 +1451,7 @@
           <w:szCs w:val="22"/>
         </w:rPr>
       </w:pPr>
-      <w:hyperlink w:anchor="_Toc461401592" w:history="1">
+      <w:hyperlink w:anchor="_Toc461477969" w:history="1">
         <w:r>
           <w:rPr>
             <w:rStyle w:val="Hyperlink"/>
@@ -1494,7 +1494,7 @@
             <w:noProof/>
             <w:webHidden/>
           </w:rPr>
-          <w:instrText xml:space="preserve"> PAGEREF _Toc461401592 \h </w:instrText>
+          <w:instrText xml:space="preserve"> PAGEREF _Toc461477969 \h </w:instrText>
         </w:r>
         <w:r>
           <w:rPr>
@@ -1535,7 +1535,7 @@
           <w:szCs w:val="22"/>
         </w:rPr>
       </w:pPr>
-      <w:hyperlink w:anchor="_Toc461401593" w:history="1">
+      <w:hyperlink w:anchor="_Toc461477970" w:history="1">
         <w:r>
           <w:rPr>
             <w:rStyle w:val="Hyperlink"/>
@@ -1578,7 +1578,7 @@
             <w:noProof/>
             <w:webHidden/>
           </w:rPr>
-          <w:instrText xml:space="preserve"> PAGEREF _Toc461401593 \h </w:instrText>
+          <w:instrText xml:space="preserve"> PAGEREF _Toc461477970 \h </w:instrText>
         </w:r>
         <w:r>
           <w:rPr>
@@ -1619,7 +1619,7 @@
           <w:szCs w:val="22"/>
         </w:rPr>
       </w:pPr>
-      <w:hyperlink w:anchor="_Toc461401594" w:history="1">
+      <w:hyperlink w:anchor="_Toc461477971" w:history="1">
         <w:r>
           <w:rPr>
             <w:rStyle w:val="Hyperlink"/>
@@ -1662,7 +1662,7 @@
             <w:noProof/>
             <w:webHidden/>
           </w:rPr>
-          <w:instrText xml:space="preserve"> PAGEREF _Toc461401594 \h </w:instrText>
+          <w:instrText xml:space="preserve"> PAGEREF _Toc461477971 \h </w:instrText>
         </w:r>
         <w:r>
           <w:rPr>
@@ -1703,7 +1703,7 @@
           <w:szCs w:val="22"/>
         </w:rPr>
       </w:pPr>
-      <w:hyperlink w:anchor="_Toc461401595" w:history="1">
+      <w:hyperlink w:anchor="_Toc461477972" w:history="1">
         <w:r>
           <w:rPr>
             <w:rStyle w:val="Hyperlink"/>
@@ -1746,7 +1746,7 @@
             <w:noProof/>
             <w:webHidden/>
           </w:rPr>
-          <w:instrText xml:space="preserve"> PAGEREF _Toc461401595 \h </w:instrText>
+          <w:instrText xml:space="preserve"> PAGEREF _Toc461477972 \h </w:instrText>
         </w:r>
         <w:r>
           <w:rPr>
@@ -1787,7 +1787,7 @@
           <w:szCs w:val="22"/>
         </w:rPr>
       </w:pPr>
-      <w:hyperlink w:anchor="_Toc461401596" w:history="1">
+      <w:hyperlink w:anchor="_Toc461477973" w:history="1">
         <w:r>
           <w:rPr>
             <w:rStyle w:val="Hyperlink"/>
@@ -1830,7 +1830,7 @@
             <w:noProof/>
             <w:webHidden/>
           </w:rPr>
-          <w:instrText xml:space="preserve"> PAGEREF _Toc461401596 \h </w:instrText>
+          <w:instrText xml:space="preserve"> PAGEREF _Toc461477973 \h </w:instrText>
         </w:r>
         <w:r>
           <w:rPr>
@@ -1871,7 +1871,7 @@
           <w:szCs w:val="22"/>
         </w:rPr>
       </w:pPr>
-      <w:hyperlink w:anchor="_Toc461401597" w:history="1">
+      <w:hyperlink w:anchor="_Toc461477974" w:history="1">
         <w:r>
           <w:rPr>
             <w:rStyle w:val="Hyperlink"/>
@@ -1914,7 +1914,7 @@
             <w:noProof/>
             <w:webHidden/>
           </w:rPr>
-          <w:instrText xml:space="preserve"> PAGEREF _Toc461401597 \h </w:instrText>
+          <w:instrText xml:space="preserve"> PAGEREF _Toc461477974 \h </w:instrText>
         </w:r>
         <w:r>
           <w:rPr>
@@ -1955,7 +1955,7 @@
           <w:szCs w:val="22"/>
         </w:rPr>
       </w:pPr>
-      <w:hyperlink w:anchor="_Toc461401598" w:history="1">
+      <w:hyperlink w:anchor="_Toc461477975" w:history="1">
         <w:r>
           <w:rPr>
             <w:rStyle w:val="Hyperlink"/>
@@ -1998,7 +1998,7 @@
             <w:noProof/>
             <w:webHidden/>
           </w:rPr>
-          <w:instrText xml:space="preserve"> PAGEREF _Toc461401598 \h </w:instrText>
+          <w:instrText xml:space="preserve"> PAGEREF _Toc461477975 \h </w:instrText>
         </w:r>
         <w:r>
           <w:rPr>
@@ -2039,7 +2039,7 @@
           <w:szCs w:val="22"/>
         </w:rPr>
       </w:pPr>
-      <w:hyperlink w:anchor="_Toc461401599" w:history="1">
+      <w:hyperlink w:anchor="_Toc461477976" w:history="1">
         <w:r>
           <w:rPr>
             <w:rStyle w:val="Hyperlink"/>
@@ -2082,7 +2082,7 @@
             <w:noProof/>
             <w:webHidden/>
           </w:rPr>
-          <w:instrText xml:space="preserve"> PAGEREF _Toc461401599 \h </w:instrText>
+          <w:instrText xml:space="preserve"> PAGEREF _Toc461477976 \h </w:instrText>
         </w:r>
         <w:r>
           <w:rPr>
@@ -2123,7 +2123,7 @@
           <w:szCs w:val="22"/>
         </w:rPr>
       </w:pPr>
-      <w:hyperlink w:anchor="_Toc461401600" w:history="1">
+      <w:hyperlink w:anchor="_Toc461477977" w:history="1">
         <w:r>
           <w:rPr>
             <w:rStyle w:val="Hyperlink"/>
@@ -2166,7 +2166,7 @@
             <w:noProof/>
             <w:webHidden/>
           </w:rPr>
-          <w:instrText xml:space="preserve"> PAGEREF _Toc461401600 \h </w:instrText>
+          <w:instrText xml:space="preserve"> PAGEREF _Toc461477977 \h </w:instrText>
         </w:r>
         <w:r>
           <w:rPr>
@@ -2207,7 +2207,7 @@
           <w:szCs w:val="22"/>
         </w:rPr>
       </w:pPr>
-      <w:hyperlink w:anchor="_Toc461401601" w:history="1">
+      <w:hyperlink w:anchor="_Toc461477978" w:history="1">
         <w:r>
           <w:rPr>
             <w:rStyle w:val="Hyperlink"/>
@@ -2250,7 +2250,7 @@
             <w:noProof/>
             <w:webHidden/>
           </w:rPr>
-          <w:instrText xml:space="preserve"> PAGEREF _Toc461401601 \h </w:instrText>
+          <w:instrText xml:space="preserve"> PAGEREF _Toc461477978 \h </w:instrText>
         </w:r>
         <w:r>
           <w:rPr>
@@ -2291,7 +2291,7 @@
           <w:szCs w:val="22"/>
         </w:rPr>
       </w:pPr>
-      <w:hyperlink w:anchor="_Toc461401602" w:history="1">
+      <w:hyperlink w:anchor="_Toc461477979" w:history="1">
         <w:r>
           <w:rPr>
             <w:rStyle w:val="Hyperlink"/>
@@ -2334,7 +2334,7 @@
             <w:noProof/>
             <w:webHidden/>
           </w:rPr>
-          <w:instrText xml:space="preserve"> PAGEREF _Toc461401602 \h </w:instrText>
+          <w:instrText xml:space="preserve"> PAGEREF _Toc461477979 \h </w:instrText>
         </w:r>
         <w:r>
           <w:rPr>
@@ -2375,7 +2375,7 @@
           <w:szCs w:val="22"/>
         </w:rPr>
       </w:pPr>
-      <w:hyperlink w:anchor="_Toc461401603" w:history="1">
+      <w:hyperlink w:anchor="_Toc461477980" w:history="1">
         <w:r>
           <w:rPr>
             <w:rStyle w:val="Hyperlink"/>
@@ -2418,7 +2418,7 @@
             <w:noProof/>
             <w:webHidden/>
           </w:rPr>
-          <w:instrText xml:space="preserve"> PAGEREF _Toc461401603 \h </w:instrText>
+          <w:instrText xml:space="preserve"> PAGEREF _Toc461477980 \h </w:instrText>
         </w:r>
         <w:r>
           <w:rPr>
@@ -2459,7 +2459,7 @@
           <w:szCs w:val="22"/>
         </w:rPr>
       </w:pPr>
-      <w:hyperlink w:anchor="_Toc461401604" w:history="1">
+      <w:hyperlink w:anchor="_Toc461477981" w:history="1">
         <w:r>
           <w:rPr>
             <w:rStyle w:val="Hyperlink"/>
@@ -2502,7 +2502,7 @@
             <w:noProof/>
             <w:webHidden/>
           </w:rPr>
-          <w:instrText xml:space="preserve"> PAGEREF _Toc461401604 \h </w:instrText>
+          <w:instrText xml:space="preserve"> PAGEREF _Toc461477981 \h </w:instrText>
         </w:r>
         <w:r>
           <w:rPr>
@@ -2543,7 +2543,7 @@
           <w:szCs w:val="22"/>
         </w:rPr>
       </w:pPr>
-      <w:hyperlink w:anchor="_Toc461401605" w:history="1">
+      <w:hyperlink w:anchor="_Toc461477982" w:history="1">
         <w:r>
           <w:rPr>
             <w:rStyle w:val="Hyperlink"/>
@@ -2586,7 +2586,7 @@
             <w:noProof/>
             <w:webHidden/>
           </w:rPr>
-          <w:instrText xml:space="preserve"> PAGEREF _Toc461401605 \h </w:instrText>
+          <w:instrText xml:space="preserve"> PAGEREF _Toc461477982 \h </w:instrText>
         </w:r>
         <w:r>
           <w:rPr>
@@ -2627,7 +2627,7 @@
           <w:szCs w:val="22"/>
         </w:rPr>
       </w:pPr>
-      <w:hyperlink w:anchor="_Toc461401606" w:history="1">
+      <w:hyperlink w:anchor="_Toc461477983" w:history="1">
         <w:r>
           <w:rPr>
             <w:rStyle w:val="Hyperlink"/>
@@ -2670,7 +2670,7 @@
             <w:noProof/>
             <w:webHidden/>
           </w:rPr>
-          <w:instrText xml:space="preserve"> PAGEREF _Toc461401606 \h </w:instrText>
+          <w:instrText xml:space="preserve"> PAGEREF _Toc461477983 \h </w:instrText>
         </w:r>
         <w:r>
           <w:rPr>
@@ -2711,7 +2711,7 @@
           <w:szCs w:val="22"/>
         </w:rPr>
       </w:pPr>
-      <w:hyperlink w:anchor="_Toc461401607" w:history="1">
+      <w:hyperlink w:anchor="_Toc461477984" w:history="1">
         <w:r>
           <w:rPr>
             <w:rStyle w:val="Hyperlink"/>
@@ -2754,7 +2754,7 @@
             <w:noProof/>
             <w:webHidden/>
           </w:rPr>
-          <w:instrText xml:space="preserve"> PAGEREF _Toc461401607 \h </w:instrText>
+          <w:instrText xml:space="preserve"> PAGEREF _Toc461477984 \h </w:instrText>
         </w:r>
         <w:r>
           <w:rPr>
@@ -2795,7 +2795,7 @@
           <w:szCs w:val="22"/>
         </w:rPr>
       </w:pPr>
-      <w:hyperlink w:anchor="_Toc461401608" w:history="1">
+      <w:hyperlink w:anchor="_Toc461477985" w:history="1">
         <w:r>
           <w:rPr>
             <w:rStyle w:val="Hyperlink"/>
@@ -2838,7 +2838,91 @@
             <w:noProof/>
             <w:webHidden/>
           </w:rPr>
-          <w:instrText xml:space="preserve"> PAGEREF _Toc461401608 \h </w:instrText>
+          <w:instrText xml:space="preserve"> PAGEREF _Toc461477985 \h </w:instrText>
+        </w:r>
+        <w:r>
+          <w:rPr>
+            <w:noProof/>
+            <w:webHidden/>
+          </w:rPr>
+        </w:r>
+        <w:r>
+          <w:rPr>
+            <w:noProof/>
+            <w:webHidden/>
+          </w:rPr>
+          <w:fldChar w:fldCharType="separate"/>
+        </w:r>
+        <w:r>
+          <w:rPr>
+            <w:noProof/>
+            <w:webHidden/>
+          </w:rPr>
+          <w:t>24</w:t>
+        </w:r>
+        <w:r>
+          <w:rPr>
+            <w:noProof/>
+            <w:webHidden/>
+          </w:rPr>
+          <w:fldChar w:fldCharType="end"/>
+        </w:r>
+      </w:hyperlink>
+    </w:p>
+    <w:p>
+      <w:pPr>
+        <w:pStyle w:val="TOC2"/>
+        <w:rPr>
+          <w:rFonts w:asciiTheme="minorHAnsi" w:eastAsiaTheme="minorEastAsia" w:hAnsiTheme="minorHAnsi" w:cstheme="minorBidi"/>
+          <w:noProof/>
+          <w:sz w:val="22"/>
+          <w:szCs w:val="22"/>
+        </w:rPr>
+      </w:pPr>
+      <w:hyperlink w:anchor="_Toc461477986" w:history="1">
+        <w:r>
+          <w:rPr>
+            <w:rStyle w:val="Hyperlink"/>
+            <w:noProof/>
+          </w:rPr>
+          <w:t>9.1.</w:t>
+        </w:r>
+        <w:r>
+          <w:rPr>
+            <w:rFonts w:asciiTheme="minorHAnsi" w:eastAsiaTheme="minorEastAsia" w:hAnsiTheme="minorHAnsi" w:cstheme="minorBidi"/>
+            <w:noProof/>
+            <w:sz w:val="22"/>
+            <w:szCs w:val="22"/>
+          </w:rPr>
+          <w:tab/>
+        </w:r>
+        <w:r>
+          <w:rPr>
+            <w:rStyle w:val="Hyperlink"/>
+            <w:noProof/>
+          </w:rPr>
+          <w:t>Algoritam vraćanja novca na nerekurzivni način</w:t>
+        </w:r>
+        <w:r>
+          <w:rPr>
+            <w:noProof/>
+            <w:webHidden/>
+          </w:rPr>
+          <w:tab/>
+        </w:r>
+        <w:r>
+          <w:rPr>
+            <w:noProof/>
+            <w:webHidden/>
+          </w:rPr>
+          <w:fldChar w:fldCharType="begin"/>
+        </w:r>
+        <w:r>
+          <w:rPr>
+            <w:noProof/>
+            <w:webHidden/>
+          </w:rPr>
+          <w:instrText xml:space="preserve"> PAGEREF _Toc461477986 \h </w:instrText>
         </w:r>
         <w:r>
           <w:rPr>
@@ -2882,7 +2966,7 @@
           <w:szCs w:val="22"/>
         </w:rPr>
       </w:pPr>
-      <w:hyperlink w:anchor="_Toc461401609" w:history="1">
+      <w:hyperlink w:anchor="_Toc461477987" w:history="1">
         <w:r>
           <w:rPr>
             <w:rStyle w:val="Hyperlink"/>
@@ -2925,7 +3009,7 @@
             <w:noProof/>
             <w:webHidden/>
           </w:rPr>
-          <w:instrText xml:space="preserve"> PAGEREF _Toc461401609 \h </w:instrText>
+          <w:instrText xml:space="preserve"> PAGEREF _Toc461477987 \h </w:instrText>
         </w:r>
         <w:r>
           <w:rPr>
@@ -2945,7 +3029,7 @@
             <w:noProof/>
             <w:webHidden/>
           </w:rPr>
-          <w:t>25</w:t>
+          <w:t>26</w:t>
         </w:r>
         <w:r>
           <w:rPr>
@@ -2969,7 +3053,7 @@
           <w:szCs w:val="22"/>
         </w:rPr>
       </w:pPr>
-      <w:hyperlink w:anchor="_Toc461401610" w:history="1">
+      <w:hyperlink w:anchor="_Toc461477988" w:history="1">
         <w:r>
           <w:rPr>
             <w:rStyle w:val="Hyperlink"/>
@@ -3012,7 +3096,7 @@
             <w:noProof/>
             <w:webHidden/>
           </w:rPr>
-          <w:instrText xml:space="preserve"> PAGEREF _Toc461401610 \h </w:instrText>
+          <w:instrText xml:space="preserve"> PAGEREF _Toc461477988 \h </w:instrText>
         </w:r>
         <w:r>
           <w:rPr>
@@ -3032,7 +3116,7 @@
             <w:noProof/>
             <w:webHidden/>
           </w:rPr>
-          <w:t>26</w:t>
+          <w:t>27</w:t>
         </w:r>
         <w:r>
           <w:rPr>
@@ -3056,7 +3140,7 @@
           <w:szCs w:val="22"/>
         </w:rPr>
       </w:pPr>
-      <w:hyperlink w:anchor="_Toc461401611" w:history="1">
+      <w:hyperlink w:anchor="_Toc461477989" w:history="1">
         <w:r>
           <w:rPr>
             <w:rStyle w:val="Hyperlink"/>
@@ -3100,7 +3184,7 @@
             <w:noProof/>
             <w:webHidden/>
           </w:rPr>
-          <w:instrText xml:space="preserve"> PAGEREF _Toc461401611 \h </w:instrText>
+          <w:instrText xml:space="preserve"> PAGEREF _Toc461477989 \h </w:instrText>
         </w:r>
         <w:r>
           <w:rPr>
@@ -3120,7 +3204,7 @@
             <w:noProof/>
             <w:webHidden/>
           </w:rPr>
-          <w:t>27</w:t>
+          <w:t>28</w:t>
         </w:r>
         <w:r>
           <w:rPr>
@@ -3144,7 +3228,7 @@
           <w:szCs w:val="22"/>
         </w:rPr>
       </w:pPr>
-      <w:hyperlink w:anchor="_Toc461401612" w:history="1">
+      <w:hyperlink w:anchor="_Toc461477990" w:history="1">
         <w:r>
           <w:rPr>
             <w:rStyle w:val="Hyperlink"/>
@@ -3188,7 +3272,7 @@
             <w:noProof/>
             <w:webHidden/>
           </w:rPr>
-          <w:instrText xml:space="preserve"> PAGEREF _Toc461401612 \h </w:instrText>
+          <w:instrText xml:space="preserve"> PAGEREF _Toc461477990 \h </w:instrText>
         </w:r>
         <w:r>
           <w:rPr>
@@ -3208,7 +3292,7 @@
             <w:noProof/>
             <w:webHidden/>
           </w:rPr>
-          <w:t>27</w:t>
+          <w:t>28</w:t>
         </w:r>
         <w:r>
           <w:rPr>
@@ -3232,7 +3316,7 @@
           <w:szCs w:val="22"/>
         </w:rPr>
       </w:pPr>
-      <w:hyperlink w:anchor="_Toc461401613" w:history="1">
+      <w:hyperlink w:anchor="_Toc461477991" w:history="1">
         <w:r>
           <w:rPr>
             <w:rStyle w:val="Hyperlink"/>
@@ -3276,7 +3360,7 @@
             <w:noProof/>
             <w:webHidden/>
           </w:rPr>
-          <w:instrText xml:space="preserve"> PAGEREF _Toc461401613 \h </w:instrText>
+          <w:instrText xml:space="preserve"> PAGEREF _Toc461477991 \h </w:instrText>
         </w:r>
         <w:r>
           <w:rPr>
@@ -3296,7 +3380,7 @@
             <w:noProof/>
             <w:webHidden/>
           </w:rPr>
-          <w:t>27</w:t>
+          <w:t>28</w:t>
         </w:r>
         <w:r>
           <w:rPr>
@@ -3320,7 +3404,7 @@
           <w:szCs w:val="22"/>
         </w:rPr>
       </w:pPr>
-      <w:hyperlink w:anchor="_Toc461401614" w:history="1">
+      <w:hyperlink w:anchor="_Toc461477992" w:history="1">
         <w:r>
           <w:rPr>
             <w:rStyle w:val="Hyperlink"/>
@@ -3363,7 +3447,7 @@
             <w:noProof/>
             <w:webHidden/>
           </w:rPr>
-          <w:instrText xml:space="preserve"> PAGEREF _Toc461401614 \h </w:instrText>
+          <w:instrText xml:space="preserve"> PAGEREF _Toc461477992 \h </w:instrText>
         </w:r>
         <w:r>
           <w:rPr>
@@ -3383,7 +3467,7 @@
             <w:noProof/>
             <w:webHidden/>
           </w:rPr>
-          <w:t>27</w:t>
+          <w:t>28</w:t>
         </w:r>
         <w:r>
           <w:rPr>
@@ -3407,7 +3491,7 @@
           <w:szCs w:val="22"/>
         </w:rPr>
       </w:pPr>
-      <w:hyperlink w:anchor="_Toc461401615" w:history="1">
+      <w:hyperlink w:anchor="_Toc461477993" w:history="1">
         <w:r>
           <w:rPr>
             <w:rStyle w:val="Hyperlink"/>
@@ -3451,7 +3535,7 @@
             <w:noProof/>
             <w:webHidden/>
           </w:rPr>
-          <w:instrText xml:space="preserve"> PAGEREF _Toc461401615 \h </w:instrText>
+          <w:instrText xml:space="preserve"> PAGEREF _Toc461477993 \h </w:instrText>
         </w:r>
         <w:r>
           <w:rPr>
@@ -3471,7 +3555,7 @@
             <w:noProof/>
             <w:webHidden/>
           </w:rPr>
-          <w:t>27</w:t>
+          <w:t>28</w:t>
         </w:r>
         <w:r>
           <w:rPr>
@@ -3495,7 +3579,7 @@
           <w:szCs w:val="22"/>
         </w:rPr>
       </w:pPr>
-      <w:hyperlink w:anchor="_Toc461401616" w:history="1">
+      <w:hyperlink w:anchor="_Toc461477994" w:history="1">
         <w:r>
           <w:rPr>
             <w:rStyle w:val="Hyperlink"/>
@@ -3538,7 +3622,7 @@
             <w:noProof/>
             <w:webHidden/>
           </w:rPr>
-          <w:instrText xml:space="preserve"> PAGEREF _Toc461401616 \h </w:instrText>
+          <w:instrText xml:space="preserve"> PAGEREF _Toc461477994 \h </w:instrText>
         </w:r>
         <w:r>
           <w:rPr>
@@ -3558,7 +3642,7 @@
             <w:noProof/>
             <w:webHidden/>
           </w:rPr>
-          <w:t>28</w:t>
+          <w:t>29</w:t>
         </w:r>
         <w:r>
           <w:rPr>
@@ -3582,7 +3666,7 @@
           <w:szCs w:val="22"/>
         </w:rPr>
       </w:pPr>
-      <w:hyperlink w:anchor="_Toc461401617" w:history="1">
+      <w:hyperlink w:anchor="_Toc461477995" w:history="1">
         <w:r>
           <w:rPr>
             <w:rStyle w:val="Hyperlink"/>
@@ -3625,7 +3709,7 @@
             <w:noProof/>
             <w:webHidden/>
           </w:rPr>
-          <w:instrText xml:space="preserve"> PAGEREF _Toc461401617 \h </w:instrText>
+          <w:instrText xml:space="preserve"> PAGEREF _Toc461477995 \h </w:instrText>
         </w:r>
         <w:r>
           <w:rPr>
@@ -3645,7 +3729,7 @@
             <w:noProof/>
             <w:webHidden/>
           </w:rPr>
-          <w:t>28</w:t>
+          <w:t>29</w:t>
         </w:r>
         <w:r>
           <w:rPr>
@@ -3669,7 +3753,7 @@
           <w:szCs w:val="22"/>
         </w:rPr>
       </w:pPr>
-      <w:hyperlink w:anchor="_Toc461401618" w:history="1">
+      <w:hyperlink w:anchor="_Toc461477996" w:history="1">
         <w:r>
           <w:rPr>
             <w:rStyle w:val="Hyperlink"/>
@@ -3712,7 +3796,7 @@
             <w:noProof/>
             <w:webHidden/>
           </w:rPr>
-          <w:instrText xml:space="preserve"> PAGEREF _Toc461401618 \h </w:instrText>
+          <w:instrText xml:space="preserve"> PAGEREF _Toc461477996 \h </w:instrText>
         </w:r>
         <w:r>
           <w:rPr>
@@ -3732,7 +3816,7 @@
             <w:noProof/>
             <w:webHidden/>
           </w:rPr>
-          <w:t>29</w:t>
+          <w:t>30</w:t>
         </w:r>
         <w:r>
           <w:rPr>
@@ -3756,7 +3840,7 @@
           <w:szCs w:val="22"/>
         </w:rPr>
       </w:pPr>
-      <w:hyperlink w:anchor="_Toc461401619" w:history="1">
+      <w:hyperlink w:anchor="_Toc461477997" w:history="1">
         <w:r>
           <w:rPr>
             <w:rStyle w:val="Hyperlink"/>
@@ -3799,7 +3883,7 @@
             <w:noProof/>
             <w:webHidden/>
           </w:rPr>
-          <w:instrText xml:space="preserve"> PAGEREF _Toc461401619 \h </w:instrText>
+          <w:instrText xml:space="preserve"> PAGEREF _Toc461477997 \h </w:instrText>
         </w:r>
         <w:r>
           <w:rPr>
@@ -3819,7 +3903,7 @@
             <w:noProof/>
             <w:webHidden/>
           </w:rPr>
-          <w:t>30</w:t>
+          <w:t>31</w:t>
         </w:r>
         <w:r>
           <w:rPr>
@@ -3843,7 +3927,7 @@
           <w:szCs w:val="22"/>
         </w:rPr>
       </w:pPr>
-      <w:hyperlink w:anchor="_Toc461401620" w:history="1">
+      <w:hyperlink w:anchor="_Toc461477998" w:history="1">
         <w:r>
           <w:rPr>
             <w:rStyle w:val="Hyperlink"/>
@@ -3886,7 +3970,7 @@
             <w:noProof/>
             <w:webHidden/>
           </w:rPr>
-          <w:instrText xml:space="preserve"> PAGEREF _Toc461401620 \h </w:instrText>
+          <w:instrText xml:space="preserve"> PAGEREF _Toc461477998 \h </w:instrText>
         </w:r>
         <w:r>
           <w:rPr>
@@ -3906,7 +3990,7 @@
             <w:noProof/>
             <w:webHidden/>
           </w:rPr>
-          <w:t>31</w:t>
+          <w:t>32</w:t>
         </w:r>
         <w:r>
           <w:rPr>
@@ -3930,7 +4014,7 @@
           <w:szCs w:val="22"/>
         </w:rPr>
       </w:pPr>
-      <w:hyperlink w:anchor="_Toc461401621" w:history="1">
+      <w:hyperlink w:anchor="_Toc461477999" w:history="1">
         <w:r>
           <w:rPr>
             <w:rStyle w:val="Hyperlink"/>
@@ -3973,7 +4057,7 @@
             <w:noProof/>
             <w:webHidden/>
           </w:rPr>
-          <w:instrText xml:space="preserve"> PAGEREF _Toc461401621 \h </w:instrText>
+          <w:instrText xml:space="preserve"> PAGEREF _Toc461477999 \h </w:instrText>
         </w:r>
         <w:r>
           <w:rPr>
@@ -3993,7 +4077,7 @@
             <w:noProof/>
             <w:webHidden/>
           </w:rPr>
-          <w:t>32</w:t>
+          <w:t>33</w:t>
         </w:r>
         <w:r>
           <w:rPr>
@@ -4017,7 +4101,7 @@
           <w:szCs w:val="22"/>
         </w:rPr>
       </w:pPr>
-      <w:hyperlink w:anchor="_Toc461401622" w:history="1">
+      <w:hyperlink w:anchor="_Toc461478000" w:history="1">
         <w:r>
           <w:rPr>
             <w:rStyle w:val="Hyperlink"/>
@@ -4060,7 +4144,7 @@
             <w:noProof/>
             <w:webHidden/>
           </w:rPr>
-          <w:instrText xml:space="preserve"> PAGEREF _Toc461401622 \h </w:instrText>
+          <w:instrText xml:space="preserve"> PAGEREF _Toc461478000 \h </w:instrText>
         </w:r>
         <w:r>
           <w:rPr>
@@ -4080,7 +4164,7 @@
             <w:noProof/>
             <w:webHidden/>
           </w:rPr>
-          <w:t>33</w:t>
+          <w:t>34</w:t>
         </w:r>
         <w:r>
           <w:rPr>
@@ -4104,7 +4188,7 @@
           <w:szCs w:val="22"/>
         </w:rPr>
       </w:pPr>
-      <w:hyperlink w:anchor="_Toc461401623" w:history="1">
+      <w:hyperlink w:anchor="_Toc461478001" w:history="1">
         <w:r>
           <w:rPr>
             <w:rStyle w:val="Hyperlink"/>
@@ -4126,7 +4210,7 @@
             <w:rStyle w:val="Hyperlink"/>
             <w:noProof/>
           </w:rPr>
-          <w:t>Binarno stablo (bs.cpp)</w:t>
+          <w:t>Binarno stablo (bt.cpp)</w:t>
         </w:r>
         <w:r>
           <w:rPr>
@@ -4147,7 +4231,7 @@
             <w:noProof/>
             <w:webHidden/>
           </w:rPr>
-          <w:instrText xml:space="preserve"> PAGEREF _Toc461401623 \h </w:instrText>
+          <w:instrText xml:space="preserve"> PAGEREF _Toc461478001 \h </w:instrText>
         </w:r>
         <w:r>
           <w:rPr>
@@ -4167,7 +4251,94 @@
             <w:noProof/>
             <w:webHidden/>
           </w:rPr>
-          <w:t>35</w:t>
+          <w:t>36</w:t>
+        </w:r>
+        <w:r>
+          <w:rPr>
+            <w:noProof/>
+            <w:webHidden/>
+          </w:rPr>
+          <w:fldChar w:fldCharType="end"/>
+        </w:r>
+      </w:hyperlink>
+    </w:p>
+    <w:p>
+      <w:pPr>
+        <w:pStyle w:val="TOC3"/>
+        <w:tabs>
+          <w:tab w:val="left" w:pos="1540"/>
+        </w:tabs>
+        <w:rPr>
+          <w:rFonts w:asciiTheme="minorHAnsi" w:eastAsiaTheme="minorEastAsia" w:hAnsiTheme="minorHAnsi" w:cstheme="minorBidi"/>
+          <w:noProof/>
+          <w:sz w:val="22"/>
+          <w:szCs w:val="22"/>
+        </w:rPr>
+      </w:pPr>
+      <w:hyperlink w:anchor="_Toc461478002" w:history="1">
+        <w:r>
+          <w:rPr>
+            <w:rStyle w:val="Hyperlink"/>
+            <w:noProof/>
+          </w:rPr>
+          <w:t>12.1.12.</w:t>
+        </w:r>
+        <w:r>
+          <w:rPr>
+            <w:rFonts w:asciiTheme="minorHAnsi" w:eastAsiaTheme="minorEastAsia" w:hAnsiTheme="minorHAnsi" w:cstheme="minorBidi"/>
+            <w:noProof/>
+            <w:sz w:val="22"/>
+            <w:szCs w:val="22"/>
+          </w:rPr>
+          <w:tab/>
+        </w:r>
+        <w:r>
+          <w:rPr>
+            <w:rStyle w:val="Hyperlink"/>
+            <w:noProof/>
+          </w:rPr>
+          <w:t>Vraćanje novca – nerekurzivno (vracanje_novca_2_iter.cpp)</w:t>
+        </w:r>
+        <w:r>
+          <w:rPr>
+            <w:noProof/>
+            <w:webHidden/>
+          </w:rPr>
+          <w:tab/>
+        </w:r>
+        <w:r>
+          <w:rPr>
+            <w:noProof/>
+            <w:webHidden/>
+          </w:rPr>
+          <w:fldChar w:fldCharType="begin"/>
+        </w:r>
+        <w:r>
+          <w:rPr>
+            <w:noProof/>
+            <w:webHidden/>
+          </w:rPr>
+          <w:instrText xml:space="preserve"> PAGEREF _Toc461478002 \h </w:instrText>
+        </w:r>
+        <w:r>
+          <w:rPr>
+            <w:noProof/>
+            <w:webHidden/>
+          </w:rPr>
+        </w:r>
+        <w:r>
+          <w:rPr>
+            <w:noProof/>
+            <w:webHidden/>
+          </w:rPr>
+          <w:fldChar w:fldCharType="separate"/>
+        </w:r>
+        <w:r>
+          <w:rPr>
+            <w:noProof/>
+            <w:webHidden/>
+          </w:rPr>
+          <w:t>38</w:t>
         </w:r>
         <w:r>
           <w:rPr>
@@ -4201,7 +4372,7 @@
       <w:pPr>
         <w:pStyle w:val="FOINaslov1"/>
       </w:pPr>
-      <w:bookmarkStart w:id="1" w:name="_Toc461401582"/>
+      <w:bookmarkStart w:id="1" w:name="_Toc461477959"/>
       <w:r>
         <w:lastRenderedPageBreak/>
         <w:t>Uvod</w:t>
@@ -4313,7 +4484,7 @@
       <w:pPr>
         <w:pStyle w:val="FOINaslov1"/>
       </w:pPr>
-      <w:bookmarkStart w:id="2" w:name="_Toc461401583"/>
+      <w:bookmarkStart w:id="2" w:name="_Toc461477960"/>
       <w:r>
         <w:lastRenderedPageBreak/>
         <w:t>Matematička indukcija</w:t>
@@ -4518,7 +4689,7 @@
       <w:r>
         <w:br w:type="column"/>
       </w:r>
-      <w:bookmarkStart w:id="3" w:name="_Toc461401584"/>
+      <w:bookmarkStart w:id="3" w:name="_Toc461477961"/>
       <w:r>
         <w:lastRenderedPageBreak/>
         <w:t>Rekurzija</w:t>
@@ -4609,7 +4780,7 @@
       <w:pPr>
         <w:pStyle w:val="FOINaslov2"/>
       </w:pPr>
-      <w:bookmarkStart w:id="4" w:name="_Toc461401585"/>
+      <w:bookmarkStart w:id="4" w:name="_Toc461477962"/>
       <w:r>
         <w:t xml:space="preserve">Rekurzija u programskom jeziku </w:t>
       </w:r>
@@ -4704,7 +4875,7 @@
       <w:pPr>
         <w:pStyle w:val="FOINaslov2"/>
       </w:pPr>
-      <w:bookmarkStart w:id="5" w:name="_Toc461401586"/>
+      <w:bookmarkStart w:id="5" w:name="_Toc461477963"/>
       <w:r>
         <w:t>Programski stog</w:t>
       </w:r>
@@ -4855,7 +5026,7 @@
       <w:pPr>
         <w:pStyle w:val="FOINaslov1"/>
       </w:pPr>
-      <w:bookmarkStart w:id="7" w:name="_Toc461401587"/>
+      <w:bookmarkStart w:id="7" w:name="_Toc461477964"/>
       <w:r>
         <w:lastRenderedPageBreak/>
         <w:t>„Školski“ primjeri rekurzija</w:t>
@@ -4874,7 +5045,7 @@
       <w:pPr>
         <w:pStyle w:val="FOINaslov2"/>
       </w:pPr>
-      <w:bookmarkStart w:id="8" w:name="_Toc461401588"/>
+      <w:bookmarkStart w:id="8" w:name="_Toc461477965"/>
       <w:r>
         <w:t>Faktorijel</w:t>
       </w:r>
@@ -5150,7 +5321,7 @@
       <w:pPr>
         <w:pStyle w:val="FOINaslov2"/>
       </w:pPr>
-      <w:bookmarkStart w:id="9" w:name="_Toc461401589"/>
+      <w:bookmarkStart w:id="9" w:name="_Toc461477966"/>
       <w:r>
         <w:lastRenderedPageBreak/>
         <w:t>Fibonaccijev niz</w:t>
@@ -5883,7 +6054,7 @@
       <w:pPr>
         <w:pStyle w:val="FOINaslov1"/>
       </w:pPr>
-      <w:bookmarkStart w:id="12" w:name="_Toc461401590"/>
+      <w:bookmarkStart w:id="12" w:name="_Toc461477967"/>
       <w:r>
         <w:lastRenderedPageBreak/>
         <w:t>Algoritmi podijeli pa vladaj</w:t>
@@ -5914,7 +6085,7 @@
       <w:pPr>
         <w:pStyle w:val="FOINaslov2"/>
       </w:pPr>
-      <w:bookmarkStart w:id="13" w:name="_Toc461401591"/>
+      <w:bookmarkStart w:id="13" w:name="_Toc461477968"/>
       <w:r>
         <w:t>Algoritmi s</w:t>
       </w:r>
@@ -6035,7 +6206,7 @@
       <w:pPr>
         <w:pStyle w:val="FOINaslov3"/>
       </w:pPr>
-      <w:bookmarkStart w:id="14" w:name="_Toc461401592"/>
+      <w:bookmarkStart w:id="14" w:name="_Toc461477969"/>
       <w:r>
         <w:t>Quick sort</w:t>
       </w:r>
@@ -6571,7 +6742,7 @@
       <w:pPr>
         <w:pStyle w:val="FOINaslov3"/>
       </w:pPr>
-      <w:bookmarkStart w:id="15" w:name="_Toc461401593"/>
+      <w:bookmarkStart w:id="15" w:name="_Toc461477970"/>
       <w:r>
         <w:t>Merge sort</w:t>
       </w:r>
@@ -6916,7 +7087,7 @@
       <w:pPr>
         <w:pStyle w:val="FOINaslov2"/>
       </w:pPr>
-      <w:bookmarkStart w:id="16" w:name="_Toc461401594"/>
+      <w:bookmarkStart w:id="16" w:name="_Toc461477971"/>
       <w:r>
         <w:lastRenderedPageBreak/>
         <w:t>Algoritmi pretraživanja</w:t>
@@ -6935,7 +7106,7 @@
       <w:pPr>
         <w:pStyle w:val="FOINaslov3"/>
       </w:pPr>
-      <w:bookmarkStart w:id="17" w:name="_Toc461401595"/>
+      <w:bookmarkStart w:id="17" w:name="_Toc461477972"/>
       <w:r>
         <w:t>Binarno pretraživanj</w:t>
       </w:r>
@@ -7408,7 +7579,7 @@
       <w:pPr>
         <w:pStyle w:val="FOINaslov1"/>
       </w:pPr>
-      <w:bookmarkStart w:id="18" w:name="_Toc461401596"/>
+      <w:bookmarkStart w:id="18" w:name="_Toc461477973"/>
       <w:r>
         <w:lastRenderedPageBreak/>
         <w:t>Pohlepni algoritmi</w:t>
@@ -7473,7 +7644,7 @@
       <w:pPr>
         <w:pStyle w:val="FOINaslov2"/>
       </w:pPr>
-      <w:bookmarkStart w:id="19" w:name="_Toc461401597"/>
+      <w:bookmarkStart w:id="19" w:name="_Toc461477974"/>
       <w:r>
         <w:t>Vraćanje ostatka novca</w:t>
       </w:r>
@@ -7963,7 +8134,7 @@
       <w:pPr>
         <w:pStyle w:val="FOINaslov1"/>
       </w:pPr>
-      <w:bookmarkStart w:id="20" w:name="_Toc461401598"/>
+      <w:bookmarkStart w:id="20" w:name="_Toc461477975"/>
       <w:r>
         <w:lastRenderedPageBreak/>
         <w:t>Metoda</w:t>
@@ -8038,7 +8209,7 @@
       <w:pPr>
         <w:pStyle w:val="FOINaslov2"/>
       </w:pPr>
-      <w:bookmarkStart w:id="21" w:name="_Toc461401599"/>
+      <w:bookmarkStart w:id="21" w:name="_Toc461477976"/>
       <w:r>
         <w:t>Problem N-kraljica</w:t>
       </w:r>
@@ -8677,7 +8848,7 @@
       <w:pPr>
         <w:pStyle w:val="FOINaslov1"/>
       </w:pPr>
-      <w:bookmarkStart w:id="24" w:name="_Toc461401600"/>
+      <w:bookmarkStart w:id="24" w:name="_Toc461477977"/>
       <w:r>
         <w:lastRenderedPageBreak/>
         <w:t>Binarno stablo</w:t>
@@ -8808,7 +8979,7 @@
       <w:pPr>
         <w:pStyle w:val="FOINaslov2"/>
       </w:pPr>
-      <w:bookmarkStart w:id="25" w:name="_Toc461401601"/>
+      <w:bookmarkStart w:id="25" w:name="_Toc461477978"/>
       <w:r>
         <w:t>Rekurzivna funkcija za dodavanje vrijednosti u stablo</w:t>
       </w:r>
@@ -8970,7 +9141,7 @@
       <w:pPr>
         <w:pStyle w:val="FOINaslov2"/>
       </w:pPr>
-      <w:bookmarkStart w:id="26" w:name="_Toc461401602"/>
+      <w:bookmarkStart w:id="26" w:name="_Toc461477979"/>
       <w:r>
         <w:t>Ispis binarnog stabla</w:t>
       </w:r>
@@ -9024,7 +9195,7 @@
       <w:pPr>
         <w:pStyle w:val="FOINaslov3"/>
       </w:pPr>
-      <w:bookmarkStart w:id="27" w:name="_Toc461401603"/>
+      <w:bookmarkStart w:id="27" w:name="_Toc461477980"/>
       <w:r>
         <w:t>Metoda preorder</w:t>
       </w:r>
@@ -9092,7 +9263,7 @@
       <w:pPr>
         <w:pStyle w:val="FOINaslov3"/>
       </w:pPr>
-      <w:bookmarkStart w:id="28" w:name="_Toc461401604"/>
+      <w:bookmarkStart w:id="28" w:name="_Toc461477981"/>
       <w:r>
         <w:t>Metoda postorder</w:t>
       </w:r>
@@ -9156,7 +9327,7 @@
       <w:pPr>
         <w:pStyle w:val="FOINaslov3"/>
       </w:pPr>
-      <w:bookmarkStart w:id="29" w:name="_Toc461401605"/>
+      <w:bookmarkStart w:id="29" w:name="_Toc461477982"/>
       <w:r>
         <w:t>Metoda inorder</w:t>
       </w:r>
@@ -9228,7 +9399,7 @@
       <w:pPr>
         <w:pStyle w:val="FOINaslov2"/>
       </w:pPr>
-      <w:bookmarkStart w:id="30" w:name="_Toc461401606"/>
+      <w:bookmarkStart w:id="30" w:name="_Toc461477983"/>
       <w:r>
         <w:t>Pretraživanje binarnog stabla</w:t>
       </w:r>
@@ -9320,7 +9491,7 @@
       <w:pPr>
         <w:pStyle w:val="FOINaslov2"/>
       </w:pPr>
-      <w:bookmarkStart w:id="31" w:name="_Toc461401607"/>
+      <w:bookmarkStart w:id="31" w:name="_Toc461477984"/>
       <w:r>
         <w:t>Dealokacija stabla (rekurzivno brisanje elemenata stabla)</w:t>
       </w:r>
@@ -9484,7 +9655,7 @@
       <w:pPr>
         <w:pStyle w:val="FOINaslov1"/>
       </w:pPr>
-      <w:bookmarkStart w:id="32" w:name="_Toc461401608"/>
+      <w:bookmarkStart w:id="32" w:name="_Toc461477985"/>
       <w:r>
         <w:lastRenderedPageBreak/>
         <w:t xml:space="preserve">Nedostaci rekurzivnog </w:t>
@@ -9574,11 +9745,427 @@
       <w:pPr>
         <w:pStyle w:val="Paragraphdefaultstyle"/>
       </w:pPr>
+      <w:r>
+        <w:t>Jednostavniji primjeri usporedbe rekurzivnog i nerekurzivnog algoritma za pojedini problem već su spomenuti u prijašnjim poglavljima (algoritmi za izračun faktorije</w:t>
+      </w:r>
+      <w:r>
+        <w:t>la i fibonaccijevog niza, te algoritam za binarno pretraživanje polja vrijednosti</w:t>
+      </w:r>
+      <w:r>
+        <w:t>)</w:t>
+      </w:r>
+      <w:r>
+        <w:t>.</w:t>
+      </w:r>
     </w:p>
     <w:p>
       <w:pPr>
         <w:pStyle w:val="Paragraphdefaultstyle"/>
       </w:pPr>
+      <w:r>
+        <w:t>Za analizu uzet ćemo i rekurzivni algoritam iz poglavlja pohlepnih algoritama, odnosno algoritam za vraćanje novca.</w:t>
+      </w:r>
+    </w:p>
+    <w:p>
+      <w:pPr>
+        <w:pStyle w:val="FOINaslov2"/>
+      </w:pPr>
+      <w:bookmarkStart w:id="33" w:name="_Toc461477986"/>
+      <w:r>
+        <w:t>Algoritam vraćanja novca na nerekurzivni način</w:t>
+      </w:r>
+      <w:bookmarkEnd w:id="33"/>
+    </w:p>
+    <w:p>
+      <w:pPr>
+        <w:pStyle w:val="Paragraphdefaultstyle"/>
+      </w:pPr>
+      <w:r>
+        <w:t>Prije nego što prikažemo iterativno riješenje problema, prvo ćemo analizirati rekurzivni algoritam.</w:t>
+      </w:r>
+    </w:p>
+    <w:p>
+      <w:pPr>
+        <w:pStyle w:val="programksikod"/>
+      </w:pPr>
+      <w:r>
+        <w:t>const int n = 5;</w:t>
+      </w:r>
+    </w:p>
+    <w:p>
+      <w:pPr>
+        <w:pStyle w:val="programksikod"/>
+      </w:pPr>
+      <w:r>
+        <w:t>int novcanice[n] = {20, 10, 5, 2, 1};</w:t>
+      </w:r>
+    </w:p>
+    <w:p>
+      <w:pPr>
+        <w:pStyle w:val="programksikod"/>
+      </w:pPr>
+    </w:p>
+    <w:p>
+      <w:pPr>
+        <w:pStyle w:val="programksikod"/>
+      </w:pPr>
+      <w:r>
+        <w:t>int vrati_iznos(int iznos, int* rjesenje) {</w:t>
+      </w:r>
+    </w:p>
+    <w:p>
+      <w:pPr>
+        <w:pStyle w:val="programksikod"/>
+      </w:pPr>
+      <w:r>
+        <w:t xml:space="preserve">    for(int i=0; i&lt;n; i++) {</w:t>
+      </w:r>
+    </w:p>
+    <w:p>
+      <w:pPr>
+        <w:pStyle w:val="programksikod"/>
+      </w:pPr>
+      <w:r>
+        <w:t xml:space="preserve">        if(iznos &gt;= novcanice[i]) {</w:t>
+      </w:r>
+    </w:p>
+    <w:p>
+      <w:pPr>
+        <w:pStyle w:val="programksikod"/>
+      </w:pPr>
+      <w:r>
+        <w:tab/>
+        <w:t xml:space="preserve">      rjesenje[i]++;</w:t>
+      </w:r>
+    </w:p>
+    <w:p>
+      <w:pPr>
+        <w:pStyle w:val="programksikod"/>
+      </w:pPr>
+      <w:r>
+        <w:tab/>
+        <w:t xml:space="preserve">      return vrati_iznos(iznos-novcanice[i], rjesenje);</w:t>
+      </w:r>
+    </w:p>
+    <w:p>
+      <w:pPr>
+        <w:pStyle w:val="programksikod"/>
+      </w:pPr>
+      <w:r>
+        <w:t xml:space="preserve">        }</w:t>
+      </w:r>
+    </w:p>
+    <w:p>
+      <w:pPr>
+        <w:pStyle w:val="programksikod"/>
+      </w:pPr>
+      <w:r>
+        <w:t xml:space="preserve">    }</w:t>
+      </w:r>
+    </w:p>
+    <w:p>
+      <w:pPr>
+        <w:pStyle w:val="programksikod"/>
+      </w:pPr>
+      <w:r>
+        <w:t xml:space="preserve">    return iznos;</w:t>
+      </w:r>
+    </w:p>
+    <w:p>
+      <w:pPr>
+        <w:pStyle w:val="Paragraphdefaultstyle"/>
+      </w:pPr>
+      <w:r>
+        <w:t>}</w:t>
+      </w:r>
+    </w:p>
+    <w:p>
+      <w:pPr>
+        <w:pStyle w:val="Paragraphdefaultstyle"/>
+      </w:pPr>
+      <w:r>
+        <w:t>Ovog puta, stavljen je skup</w:t>
+      </w:r>
+      <w:r>
+        <w:t xml:space="preserve"> novčanice od  </w:t>
+      </w:r>
+      <w:r>
+        <w:t>S={</w:t>
+      </w:r>
+      <w:r>
+        <w:t>1, 2, 5, 10 i 20</w:t>
+      </w:r>
+      <w:r>
+        <w:t>}</w:t>
+      </w:r>
+      <w:r>
+        <w:t>.</w:t>
+      </w:r>
+      <w:r>
+        <w:t xml:space="preserve"> Nadalje, uzmimo za primjer da je potrebno vratiti </w:t>
+      </w:r>
+      <w:r>
+        <w:t>X=</w:t>
+      </w:r>
+      <w:r>
+        <w:t>57 jedinica.</w:t>
+      </w:r>
+      <w:r>
+        <w:t xml:space="preserve"> Pokrenemo li programski kod iz priloga naveden za algoritam vraćanja novca sa izmjenjenim vrijednostima novčanica dobivamo sljedeći ispis:</w:t>
+      </w:r>
+    </w:p>
+    <w:p>
+      <w:pPr>
+        <w:pStyle w:val="Paragraphdefaultstyle"/>
+        <w:keepNext/>
+      </w:pPr>
+      <w:r>
+        <w:rPr>
+          <w:noProof/>
+        </w:rPr>
+        <w:drawing>
+          <wp:inline distT="0" distB="0" distL="0" distR="0">
+            <wp:extent cx="5201536" cy="1472392"/>
+            <wp:effectExtent l="19050" t="0" r="0" b="0"/>
+            <wp:docPr id="5" name="Picture 4" descr="vracanje_novca.png"/>
+            <wp:cNvGraphicFramePr>
+              <a:graphicFrameLocks xmlns:a="http://schemas.openxmlformats.org/drawingml/2006/main" noChangeAspect="1"/>
+            </wp:cNvGraphicFramePr>
+            <a:graphic xmlns:a="http://schemas.openxmlformats.org/drawingml/2006/main">
+              <a:graphicData uri="http://schemas.openxmlformats.org/drawingml/2006/picture">
+                <pic:pic xmlns:pic="http://schemas.openxmlformats.org/drawingml/2006/picture">
+                  <pic:nvPicPr>
+                    <pic:cNvPr id="0" name="vracanje_novca.png"/>
+                    <pic:cNvPicPr/>
+                  </pic:nvPicPr>
+                  <pic:blipFill>
+                    <a:blip r:embed="rId17"/>
+                    <a:stretch>
+                      <a:fillRect/>
+                    </a:stretch>
+                  </pic:blipFill>
+                  <pic:spPr>
+                    <a:xfrm>
+                      <a:off x="0" y="0"/>
+                      <a:ext cx="5223281" cy="1478547"/>
+                    </a:xfrm>
+                    <a:prstGeom prst="rect">
+                      <a:avLst/>
+                    </a:prstGeom>
+                  </pic:spPr>
+                </pic:pic>
+              </a:graphicData>
+            </a:graphic>
+          </wp:inline>
+        </w:drawing>
+      </w:r>
+    </w:p>
+    <w:p>
+      <w:pPr>
+        <w:pStyle w:val="Caption"/>
+        <w:jc w:val="center"/>
+      </w:pPr>
+      <w:r>
+        <w:t xml:space="preserve">Slika </w:t>
+      </w:r>
+      <w:fldSimple w:instr=" SEQ Slika \* ARABIC ">
+        <w:r>
+          <w:rPr>
+            <w:noProof/>
+          </w:rPr>
+          <w:t>8</w:t>
+        </w:r>
+      </w:fldSimple>
+      <w:r>
+        <w:rPr>
+          <w:noProof/>
+        </w:rPr>
+        <w:t xml:space="preserve"> Algoritam vraćanja novca za S={1,2,5,10,20}, X=57</w:t>
+      </w:r>
+    </w:p>
+    <w:p>
+      <w:pPr>
+        <w:pStyle w:val="Paragraphdefaultstyle"/>
+      </w:pPr>
+      <w:r>
+        <w:t>Iz ispisa je vidljivo da je rekurzivni algoritam pozvao funkciju pet puta što znači da je skup novčanica pet puta prolažen od 0 do i-tog elementa ovisno o tome koliko je u kojem koraku bio ostatak iznosa koji je preostao za vratiti.</w:t>
+      </w:r>
+      <w:r>
+        <w:t xml:space="preserve"> U svakom koraku se također alocirale nove lokalne varijable </w:t>
+      </w:r>
+      <w:r>
+        <w:rPr>
+          <w:i/>
+        </w:rPr>
+        <w:t>i</w:t>
+      </w:r>
+      <w:r>
+        <w:t xml:space="preserve"> (za prolazak kroz petlju), te </w:t>
+      </w:r>
+      <w:r>
+        <w:rPr>
+          <w:i/>
+        </w:rPr>
+        <w:t>iznos</w:t>
+      </w:r>
+      <w:r>
+        <w:t xml:space="preserve"> i </w:t>
+      </w:r>
+      <w:r>
+        <w:rPr>
+          <w:i/>
+        </w:rPr>
+        <w:t>rjesenje</w:t>
+      </w:r>
+      <w:r>
+        <w:rPr>
+          <w:i/>
+        </w:rPr>
+        <w:t xml:space="preserve"> </w:t>
+      </w:r>
+      <w:r>
+        <w:t>(argumenti funkcije).</w:t>
+      </w:r>
+    </w:p>
+    <w:p>
+      <w:pPr>
+        <w:pStyle w:val="Paragraphdefaultstyle"/>
+      </w:pPr>
+      <w:r>
+        <w:t xml:space="preserve">Slijedi primjer rješenja iterativnim algoritmom kod kojeg je vidljivo da se prolazak kroz polje novčanica radi samo jednom i bez nepotrebnih rekurzivnih poziva </w:t>
+      </w:r>
+      <w:r>
+        <w:t>funkcije</w:t>
+      </w:r>
+      <w:r>
+        <w:t>.</w:t>
+      </w:r>
+    </w:p>
+    <w:p>
+      <w:pPr>
+        <w:pStyle w:val="programksikod"/>
+      </w:pPr>
+      <w:r>
+        <w:t>int ostatak = iznos;</w:t>
+      </w:r>
+    </w:p>
+    <w:p>
+      <w:pPr>
+        <w:pStyle w:val="programksikod"/>
+      </w:pPr>
+      <w:r>
+        <w:t>for(int i=0; i&lt;n; i++) {</w:t>
+      </w:r>
+    </w:p>
+    <w:p>
+      <w:pPr>
+        <w:pStyle w:val="programksikod"/>
+      </w:pPr>
+      <w:r>
+        <w:t xml:space="preserve">    if(ostatak &gt;= novcanice[i]) {</w:t>
+      </w:r>
+    </w:p>
+    <w:p>
+      <w:pPr>
+        <w:pStyle w:val="programksikod"/>
+      </w:pPr>
+      <w:r>
+        <w:t xml:space="preserve">        rjesenje[i] = ostatak/novcanice[i];</w:t>
+      </w:r>
+    </w:p>
+    <w:p>
+      <w:pPr>
+        <w:pStyle w:val="programksikod"/>
+      </w:pPr>
+      <w:r>
+        <w:t xml:space="preserve">        ostatak -= novcanice[i] * rjesenje[i];</w:t>
+      </w:r>
+    </w:p>
+    <w:p>
+      <w:pPr>
+        <w:pStyle w:val="programksikod"/>
+      </w:pPr>
+      <w:r>
+        <w:t xml:space="preserve">    }</w:t>
+      </w:r>
+    </w:p>
+    <w:p>
+      <w:pPr>
+        <w:pStyle w:val="programksikod"/>
+      </w:pPr>
+      <w:r>
+        <w:t>}</w:t>
+      </w:r>
+    </w:p>
+    <w:p>
+      <w:pPr>
+        <w:pStyle w:val="Paragraphdefaultstyle"/>
+      </w:pPr>
+      <w:r>
+        <w:t xml:space="preserve">Ovdje je vidljivo da se samo jednom alociraju varijable </w:t>
+      </w:r>
+      <w:r>
+        <w:rPr>
+          <w:i/>
+        </w:rPr>
+        <w:t>i</w:t>
+      </w:r>
+      <w:r>
+        <w:t xml:space="preserve">, </w:t>
+      </w:r>
+      <w:r>
+        <w:rPr>
+          <w:i/>
+        </w:rPr>
+        <w:t>ostatak</w:t>
+      </w:r>
+      <w:r>
+        <w:rPr>
+          <w:rStyle w:val="FootnoteReference"/>
+          <w:i/>
+        </w:rPr>
+        <w:footnoteReference w:id="9"/>
+      </w:r>
+      <w:r>
+        <w:t xml:space="preserve"> i </w:t>
+      </w:r>
+      <w:r>
+        <w:rPr>
+          <w:i/>
+        </w:rPr>
+        <w:t>rjesenje</w:t>
+      </w:r>
+      <w:r>
+        <w:rPr>
+          <w:i/>
+        </w:rPr>
+        <w:t xml:space="preserve"> </w:t>
+      </w:r>
+      <w:r>
+        <w:t>te se kroz polje prolazi samo jednom. Algoritam je dodatno optimiziran sa izračunom broja novčanica pa nema potrebe više puta oduzimati novčanicu od ostatka (iznosa) već se u jednom koraku izračunava broj potrebnih novčanica sa i-tog elementa polja novčanica.</w:t>
+      </w:r>
+      <w:r>
+        <w:t xml:space="preserve"> Time smo pokazali jednostavniji primjer nedostatka rekurzivnog algoritm</w:t>
+      </w:r>
+      <w:r>
+        <w:t>a u samoj efikasnosti algoritma gdje nema nepotre</w:t>
+      </w:r>
+      <w:r>
+        <w:t>bnog punjenja programskog stoga pozivima rekurzivne</w:t>
+      </w:r>
+      <w:r>
+        <w:t xml:space="preserve"> funkcije.</w:t>
+      </w:r>
+    </w:p>
+    <w:p>
+      <w:pPr>
+        <w:pStyle w:val="Paragraphdefaultstyle"/>
+      </w:pPr>
+    </w:p>
+    <w:p>
+      <w:pPr>
+        <w:pStyle w:val="Paragraphdefaultstyle"/>
+      </w:pPr>
     </w:p>
     <w:p>
       <w:pPr>
@@ -9587,12 +10174,11 @@
       <w:r>
         <w:br w:type="column"/>
       </w:r>
-      <w:bookmarkStart w:id="33" w:name="_Toc461401609"/>
-      <w:r>
-        <w:lastRenderedPageBreak/>
+      <w:bookmarkStart w:id="34" w:name="_Toc461477987"/>
+      <w:r>
         <w:t>Zaključak</w:t>
       </w:r>
-      <w:bookmarkEnd w:id="33"/>
+      <w:bookmarkEnd w:id="34"/>
     </w:p>
     <w:p>
       <w:pPr>
@@ -9633,6 +10219,36 @@
         <w:pStyle w:val="Paragraphdefaultstyle"/>
       </w:pPr>
       <w:r>
+        <w:t>Iz prethodnog poglavlja vidljiva je usporedba rekurzivnog algoritma u odnosno na nerekurzivni. Nerekurzivni algoritam daje puno efikasniji algoritam u odnosu na rekurzivni pa se problem pokušava iz rekurzivnog algoritma uvijek pretvoriti u iterativni algoritam riješenja.</w:t>
+      </w:r>
+    </w:p>
+    <w:p>
+      <w:pPr>
+        <w:pStyle w:val="Paragraphdefaultstyle"/>
+      </w:pPr>
+      <w:r>
+        <w:t>Za kraj, svakako prednost samog rekurzivnog algoritma je mnogo lakše „čitanje“ što programski kod radi, najjednostavniji primjer ovoga je u poglavlju za binarno stablo gdje je prikazan rekurzivni algoritam pretraživanja gdje se prati prirodni način prolaska kroz stablo preko lijevog ili desnog djeteta elementa do konačnog, traženog elementa ili dolaska do z</w:t>
+      </w:r>
+      <w:r>
+        <w:t>aključka gdje se element nalazi.</w:t>
+      </w:r>
+    </w:p>
+    <w:p>
+      <w:pPr>
+        <w:pStyle w:val="Paragraphdefaultstyle"/>
+      </w:pPr>
+      <w:r>
+        <w:t>Veliki nedostatak rekurzivnog algoritma je upravo punjenje programskog stoga rekurzivnim pozivima funkcija/metoda, što se kod složenijih algoritama u pravilo puni eksponencijalno. Samo ograničenje memorije za programski stog ovdje stvara veliki problem kod rekurzivnog algoritma.</w:t>
+      </w:r>
+      <w:r>
+        <w:t xml:space="preserve"> Zato je, u pravilu mnogo teže za pročitati, iterativno riješenje mnogo efikasniji algoritam i u nekim slučajevima (pogotovo kod složenijih algoritama), ali i kod jednostavnijih algoritama kao što je npr. fibonaccijev niz jer se kod iterativnog pristupa može odrediti puno veći fibonaccijev niz nego kod rekurzivnog algoritma (jednom će se morati prekinuti rekurzija kada se programski stog napuni).</w:t>
+      </w:r>
+    </w:p>
+    <w:p>
+      <w:pPr>
+        <w:pStyle w:val="Paragraphdefaultstyle"/>
+      </w:pPr>
+      <w:r>
         <w:br w:type="page"/>
       </w:r>
     </w:p>
@@ -9640,12 +10256,12 @@
       <w:pPr>
         <w:pStyle w:val="FOINaslov1"/>
       </w:pPr>
-      <w:bookmarkStart w:id="34" w:name="_Toc461401610"/>
+      <w:bookmarkStart w:id="35" w:name="_Toc461477988"/>
       <w:r>
         <w:lastRenderedPageBreak/>
         <w:t>Literatura</w:t>
       </w:r>
-      <w:bookmarkEnd w:id="34"/>
+      <w:bookmarkEnd w:id="35"/>
     </w:p>
     <w:p>
       <w:pPr>
@@ -9946,7 +10562,7 @@
           <w:shd w:val="clear" w:color="auto" w:fill="FFFFFF"/>
         </w:rPr>
       </w:pPr>
-      <w:bookmarkStart w:id="35" w:name="_Toc461401611"/>
+      <w:bookmarkStart w:id="36" w:name="_Toc461477989"/>
       <w:r>
         <w:rPr>
           <w:shd w:val="clear" w:color="auto" w:fill="FFFFFF"/>
@@ -9954,7 +10570,7 @@
         <w:lastRenderedPageBreak/>
         <w:t>Prilozi</w:t>
       </w:r>
-      <w:bookmarkEnd w:id="35"/>
+      <w:bookmarkEnd w:id="36"/>
     </w:p>
     <w:p>
       <w:pPr>
@@ -9963,7 +10579,7 @@
           <w:shd w:val="clear" w:color="auto" w:fill="FFFFFF"/>
         </w:rPr>
       </w:pPr>
-      <w:bookmarkStart w:id="36" w:name="_Toc461401612"/>
+      <w:bookmarkStart w:id="37" w:name="_Toc461477990"/>
       <w:r>
         <w:rPr>
           <w:shd w:val="clear" w:color="auto" w:fill="FFFFFF"/>
@@ -9994,7 +10610,7 @@
         </w:rPr>
         <w:t>radu</w:t>
       </w:r>
-      <w:bookmarkEnd w:id="36"/>
+      <w:bookmarkEnd w:id="37"/>
     </w:p>
     <w:p>
       <w:pPr>
@@ -10003,7 +10619,7 @@
           <w:shd w:val="clear" w:color="auto" w:fill="FFFFFF"/>
         </w:rPr>
       </w:pPr>
-      <w:bookmarkStart w:id="37" w:name="_Toc461401613"/>
+      <w:bookmarkStart w:id="38" w:name="_Toc461477991"/>
       <w:r>
         <w:rPr>
           <w:shd w:val="clear" w:color="auto" w:fill="FFFFFF"/>
@@ -10029,7 +10645,7 @@
         </w:rPr>
         <w:t>(faktorijel.cpp)</w:t>
       </w:r>
-      <w:bookmarkEnd w:id="37"/>
+      <w:bookmarkEnd w:id="38"/>
     </w:p>
     <w:p>
       <w:pPr>
@@ -10141,7 +10757,7 @@
       <w:r>
         <w:t xml:space="preserve"> </w:t>
       </w:r>
-      <w:bookmarkStart w:id="38" w:name="_Toc461401614"/>
+      <w:bookmarkStart w:id="39" w:name="_Toc461477992"/>
       <w:r>
         <w:t xml:space="preserve">Faktorijel </w:t>
       </w:r>
@@ -10151,7 +10767,7 @@
       <w:r>
         <w:t>iterativni algoritam (faktorijel_iter.cpp)</w:t>
       </w:r>
-      <w:bookmarkEnd w:id="38"/>
+      <w:bookmarkEnd w:id="39"/>
     </w:p>
     <w:p>
       <w:pPr>
@@ -10274,7 +10890,7 @@
           <w:shd w:val="clear" w:color="auto" w:fill="FFFFFF"/>
         </w:rPr>
       </w:pPr>
-      <w:bookmarkStart w:id="39" w:name="_Toc461401615"/>
+      <w:bookmarkStart w:id="40" w:name="_Toc461477993"/>
       <w:r>
         <w:rPr>
           <w:shd w:val="clear" w:color="auto" w:fill="FFFFFF"/>
@@ -10293,7 +10909,7 @@
         </w:rPr>
         <w:t xml:space="preserve"> (fibo.cpp)</w:t>
       </w:r>
-      <w:bookmarkEnd w:id="39"/>
+      <w:bookmarkEnd w:id="40"/>
     </w:p>
     <w:p>
       <w:pPr>
@@ -10403,7 +11019,7 @@
       <w:pPr>
         <w:pStyle w:val="FOINaslov3"/>
       </w:pPr>
-      <w:bookmarkStart w:id="40" w:name="_Toc461401616"/>
+      <w:bookmarkStart w:id="41" w:name="_Toc461477994"/>
       <w:r>
         <w:t>Fibonacci</w:t>
       </w:r>
@@ -10413,7 +11029,7 @@
       <w:r>
         <w:t xml:space="preserve"> (fibo_iter.cpp)</w:t>
       </w:r>
-      <w:bookmarkEnd w:id="40"/>
+      <w:bookmarkEnd w:id="41"/>
     </w:p>
     <w:p>
       <w:pPr>
@@ -10556,14 +11172,14 @@
       <w:pPr>
         <w:pStyle w:val="FOINaslov3"/>
       </w:pPr>
-      <w:bookmarkStart w:id="41" w:name="_Toc461401617"/>
+      <w:bookmarkStart w:id="42" w:name="_Toc461477995"/>
       <w:r>
         <w:t>Quick sort</w:t>
       </w:r>
       <w:r>
         <w:t xml:space="preserve"> (qs.cpp)</w:t>
       </w:r>
-      <w:bookmarkEnd w:id="41"/>
+      <w:bookmarkEnd w:id="42"/>
     </w:p>
     <w:p>
       <w:pPr>
@@ -10986,14 +11602,14 @@
       <w:pPr>
         <w:pStyle w:val="FOINaslov3"/>
       </w:pPr>
-      <w:bookmarkStart w:id="42" w:name="_Toc461401618"/>
+      <w:bookmarkStart w:id="43" w:name="_Toc461477996"/>
       <w:r>
         <w:t>Merge sort</w:t>
       </w:r>
       <w:r>
         <w:t xml:space="preserve"> (ms.cpp)</w:t>
       </w:r>
-      <w:bookmarkEnd w:id="42"/>
+      <w:bookmarkEnd w:id="43"/>
     </w:p>
     <w:p>
       <w:pPr>
@@ -11437,14 +12053,14 @@
       <w:pPr>
         <w:pStyle w:val="FOINaslov3"/>
       </w:pPr>
-      <w:bookmarkStart w:id="43" w:name="_Toc461401619"/>
+      <w:bookmarkStart w:id="44" w:name="_Toc461477997"/>
       <w:r>
         <w:t>Binarno pretraživanje</w:t>
       </w:r>
       <w:r>
         <w:t xml:space="preserve"> – rekurzivni algoritam (bs.cpp)</w:t>
       </w:r>
-      <w:bookmarkEnd w:id="43"/>
+      <w:bookmarkEnd w:id="44"/>
     </w:p>
     <w:p>
       <w:pPr>
@@ -11769,7 +12385,7 @@
       <w:pPr>
         <w:pStyle w:val="FOINaslov3"/>
       </w:pPr>
-      <w:bookmarkStart w:id="44" w:name="_Toc461401620"/>
+      <w:bookmarkStart w:id="45" w:name="_Toc461477998"/>
       <w:r>
         <w:t>Binarno pretraživanje –</w:t>
       </w:r>
@@ -11779,7 +12395,7 @@
       <w:r>
         <w:t>i algoritam (bs_iter.cpp)</w:t>
       </w:r>
-      <w:bookmarkEnd w:id="44"/>
+      <w:bookmarkEnd w:id="45"/>
     </w:p>
     <w:p>
       <w:pPr>
@@ -12121,11 +12737,11 @@
       <w:pPr>
         <w:pStyle w:val="FOINaslov3"/>
       </w:pPr>
-      <w:bookmarkStart w:id="45" w:name="_Toc461401621"/>
+      <w:bookmarkStart w:id="46" w:name="_Toc461477999"/>
       <w:r>
         <w:t>Vraćanje novca (vracanje_novca.cpp)</w:t>
       </w:r>
-      <w:bookmarkEnd w:id="45"/>
+      <w:bookmarkEnd w:id="46"/>
     </w:p>
     <w:p>
       <w:pPr>
@@ -12522,11 +13138,11 @@
       <w:pPr>
         <w:pStyle w:val="FOINaslov3"/>
       </w:pPr>
-      <w:bookmarkStart w:id="46" w:name="_Toc461401622"/>
+      <w:bookmarkStart w:id="47" w:name="_Toc461478000"/>
       <w:r>
         <w:t>Problem N-kraljica</w:t>
       </w:r>
-      <w:bookmarkEnd w:id="46"/>
+      <w:bookmarkEnd w:id="47"/>
     </w:p>
     <w:p>
       <w:pPr>
@@ -13103,12 +13719,18 @@
       <w:pPr>
         <w:pStyle w:val="FOINaslov3"/>
       </w:pPr>
-      <w:bookmarkStart w:id="47" w:name="_Toc461401623"/>
+      <w:bookmarkStart w:id="48" w:name="_Toc461478001"/>
       <w:r>
         <w:lastRenderedPageBreak/>
-        <w:t>Binarno stablo (bs.cpp)</w:t>
-      </w:r>
-      <w:bookmarkEnd w:id="47"/>
+        <w:t xml:space="preserve">Binarno </w:t>
+      </w:r>
+      <w:r>
+        <w:t>stablo (bt</w:t>
+      </w:r>
+      <w:r>
+        <w:t>.cpp)</w:t>
+      </w:r>
+      <w:bookmarkEnd w:id="48"/>
     </w:p>
     <w:p>
       <w:pPr>
@@ -13941,8 +14563,328 @@
         <w:pStyle w:val="programksikod"/>
       </w:pPr>
     </w:p>
+    <w:p>
+      <w:pPr>
+        <w:pStyle w:val="FOINaslov3"/>
+      </w:pPr>
+      <w:bookmarkStart w:id="49" w:name="_Toc461478002"/>
+      <w:r>
+        <w:t>Vraćanje</w:t>
+      </w:r>
+      <w:r>
+        <w:t xml:space="preserve"> novca</w:t>
+      </w:r>
+      <w:r>
+        <w:t xml:space="preserve"> – nerekurzivno</w:t>
+      </w:r>
+      <w:r>
+        <w:t xml:space="preserve"> (vracanje_novca_2_iter.cpp)</w:t>
+      </w:r>
+      <w:bookmarkEnd w:id="49"/>
+    </w:p>
+    <w:p>
+      <w:pPr>
+        <w:pStyle w:val="programksikod"/>
+      </w:pPr>
+      <w:r>
+        <w:t>//g++ vracanje_novca_2_iter.cpp -o vracanje_novca_2_iter.out</w:t>
+      </w:r>
+    </w:p>
+    <w:p>
+      <w:pPr>
+        <w:pStyle w:val="programksikod"/>
+      </w:pPr>
+      <w:r>
+        <w:t>#include &lt;iostream&gt;</w:t>
+      </w:r>
+    </w:p>
+    <w:p>
+      <w:pPr>
+        <w:pStyle w:val="programksikod"/>
+      </w:pPr>
+      <w:r>
+        <w:t>using namespace std;</w:t>
+      </w:r>
+    </w:p>
+    <w:p>
+      <w:pPr>
+        <w:pStyle w:val="programksikod"/>
+      </w:pPr>
+    </w:p>
+    <w:p>
+      <w:pPr>
+        <w:pStyle w:val="programksikod"/>
+      </w:pPr>
+      <w:r>
+        <w:t>int main() {</w:t>
+      </w:r>
+    </w:p>
+    <w:p>
+      <w:pPr>
+        <w:pStyle w:val="programksikod"/>
+      </w:pPr>
+      <w:r>
+        <w:t xml:space="preserve">    const int n = 5;</w:t>
+      </w:r>
+    </w:p>
+    <w:p>
+      <w:pPr>
+        <w:pStyle w:val="programksikod"/>
+      </w:pPr>
+      <w:r>
+        <w:t xml:space="preserve">    int novcanice[n] = {20, 10, 5, 2, 1};</w:t>
+      </w:r>
+    </w:p>
+    <w:p>
+      <w:pPr>
+        <w:pStyle w:val="programksikod"/>
+      </w:pPr>
+      <w:r>
+        <w:t xml:space="preserve">    </w:t>
+      </w:r>
+    </w:p>
+    <w:p>
+      <w:pPr>
+        <w:pStyle w:val="programksikod"/>
+      </w:pPr>
+      <w:r>
+        <w:t xml:space="preserve">    </w:t>
+      </w:r>
+      <w:r>
+        <w:t>int rjesenje[n] = {0};</w:t>
+      </w:r>
+    </w:p>
+    <w:p>
+      <w:pPr>
+        <w:pStyle w:val="programksikod"/>
+      </w:pPr>
+      <w:r>
+        <w:t xml:space="preserve">    int iznos;</w:t>
+      </w:r>
+    </w:p>
+    <w:p>
+      <w:pPr>
+        <w:pStyle w:val="programksikod"/>
+      </w:pPr>
+      <w:r>
+        <w:t xml:space="preserve">    </w:t>
+      </w:r>
+    </w:p>
+    <w:p>
+      <w:pPr>
+        <w:pStyle w:val="programksikod"/>
+      </w:pPr>
+      <w:r>
+        <w:t xml:space="preserve">    cout &lt;&lt; "dostupne novcanice: ";</w:t>
+      </w:r>
+    </w:p>
+    <w:p>
+      <w:pPr>
+        <w:pStyle w:val="programksikod"/>
+      </w:pPr>
+      <w:r>
+        <w:t xml:space="preserve">    for(int i=n-1; i&gt;=0; i--)</w:t>
+      </w:r>
+    </w:p>
+    <w:p>
+      <w:pPr>
+        <w:pStyle w:val="programksikod"/>
+      </w:pPr>
+      <w:r>
+        <w:t xml:space="preserve">        cout &lt;&lt; novcanice[i] &lt;&lt; " ";</w:t>
+      </w:r>
+    </w:p>
+    <w:p>
+      <w:pPr>
+        <w:pStyle w:val="programksikod"/>
+      </w:pPr>
+      <w:r>
+        <w:t xml:space="preserve">    cout &lt;&lt; endl;</w:t>
+      </w:r>
+    </w:p>
+    <w:p>
+      <w:pPr>
+        <w:pStyle w:val="programksikod"/>
+      </w:pPr>
+      <w:r>
+        <w:t xml:space="preserve">    </w:t>
+      </w:r>
+    </w:p>
+    <w:p>
+      <w:pPr>
+        <w:pStyle w:val="programksikod"/>
+      </w:pPr>
+      <w:r>
+        <w:t xml:space="preserve">    do {</w:t>
+      </w:r>
+    </w:p>
+    <w:p>
+      <w:pPr>
+        <w:pStyle w:val="programksikod"/>
+      </w:pPr>
+      <w:r>
+        <w:t xml:space="preserve">        cout &lt;&lt; "ukupno za vratiti (1+): " &lt;&lt; endl;</w:t>
+      </w:r>
+    </w:p>
+    <w:p>
+      <w:pPr>
+        <w:pStyle w:val="programksikod"/>
+      </w:pPr>
+      <w:r>
+        <w:t xml:space="preserve">        cin &gt;&gt; iznos;</w:t>
+      </w:r>
+    </w:p>
+    <w:p>
+      <w:pPr>
+        <w:pStyle w:val="programksikod"/>
+      </w:pPr>
+      <w:r>
+        <w:t xml:space="preserve">    } while(iznos &lt; 1);</w:t>
+      </w:r>
+    </w:p>
+    <w:p>
+      <w:pPr>
+        <w:pStyle w:val="programksikod"/>
+      </w:pPr>
+      <w:r>
+        <w:t xml:space="preserve">    </w:t>
+      </w:r>
+    </w:p>
+    <w:p>
+      <w:pPr>
+        <w:pStyle w:val="programksikod"/>
+      </w:pPr>
+      <w:r>
+        <w:t xml:space="preserve">    int ostatak = iznos;</w:t>
+      </w:r>
+    </w:p>
+    <w:p>
+      <w:pPr>
+        <w:pStyle w:val="programksikod"/>
+      </w:pPr>
+      <w:r>
+        <w:t xml:space="preserve">    </w:t>
+      </w:r>
+    </w:p>
+    <w:p>
+      <w:pPr>
+        <w:pStyle w:val="programksikod"/>
+      </w:pPr>
+      <w:r>
+        <w:t xml:space="preserve">    for(int i=0; i&lt;n; i++) {</w:t>
+      </w:r>
+    </w:p>
+    <w:p>
+      <w:pPr>
+        <w:pStyle w:val="programksikod"/>
+      </w:pPr>
+      <w:r>
+        <w:t xml:space="preserve">        if(ostatak &gt;= novcanice[i]) {</w:t>
+      </w:r>
+    </w:p>
+    <w:p>
+      <w:pPr>
+        <w:pStyle w:val="programksikod"/>
+      </w:pPr>
+      <w:r>
+        <w:t xml:space="preserve">            rjesenje[i] = ostatak/novcanice[i];</w:t>
+      </w:r>
+    </w:p>
+    <w:p>
+      <w:pPr>
+        <w:pStyle w:val="programksikod"/>
+      </w:pPr>
+      <w:r>
+        <w:t xml:space="preserve">            ostatak -= novcanice[i] * rjesenje[i];</w:t>
+      </w:r>
+    </w:p>
+    <w:p>
+      <w:pPr>
+        <w:pStyle w:val="programksikod"/>
+      </w:pPr>
+      <w:r>
+        <w:t xml:space="preserve">        }</w:t>
+      </w:r>
+    </w:p>
+    <w:p>
+      <w:pPr>
+        <w:pStyle w:val="programksikod"/>
+      </w:pPr>
+      <w:r>
+        <w:t xml:space="preserve">    }</w:t>
+      </w:r>
+    </w:p>
+    <w:p>
+      <w:pPr>
+        <w:pStyle w:val="programksikod"/>
+      </w:pPr>
+      <w:r>
+        <w:t xml:space="preserve">    </w:t>
+      </w:r>
+    </w:p>
+    <w:p>
+      <w:pPr>
+        <w:pStyle w:val="programksikod"/>
+      </w:pPr>
+      <w:r>
+        <w:t xml:space="preserve">    for(int i=0; i&lt;n; i++) {</w:t>
+      </w:r>
+    </w:p>
+    <w:p>
+      <w:pPr>
+        <w:pStyle w:val="programksikod"/>
+      </w:pPr>
+      <w:r>
+        <w:t xml:space="preserve">        cout &lt;&lt; "novcanica (" &lt;&lt; novcanice[i] &lt;&lt; ") x " &lt;&lt; rjesenje[i] &lt;&lt; endl;</w:t>
+      </w:r>
+    </w:p>
+    <w:p>
+      <w:pPr>
+        <w:pStyle w:val="programksikod"/>
+      </w:pPr>
+      <w:r>
+        <w:t xml:space="preserve">    }</w:t>
+      </w:r>
+    </w:p>
+    <w:p>
+      <w:pPr>
+        <w:pStyle w:val="programksikod"/>
+      </w:pPr>
+      <w:r>
+        <w:t xml:space="preserve">    if(ostatak&gt;0) cout &lt;&lt; "ostatak koji nije moguce vratiti iznosi: " &lt;&lt; ostatak &lt;&lt; endl;</w:t>
+      </w:r>
+    </w:p>
+    <w:p>
+      <w:pPr>
+        <w:pStyle w:val="programksikod"/>
+      </w:pPr>
+      <w:r>
+        <w:t xml:space="preserve">    </w:t>
+      </w:r>
+    </w:p>
+    <w:p>
+      <w:pPr>
+        <w:pStyle w:val="programksikod"/>
+      </w:pPr>
+      <w:r>
+        <w:t xml:space="preserve">    return 0;</w:t>
+      </w:r>
+    </w:p>
+    <w:p>
+      <w:pPr>
+        <w:pStyle w:val="programksikod"/>
+      </w:pPr>
+      <w:r>
+        <w:t>}</w:t>
+      </w:r>
+    </w:p>
+    <w:p>
+      <w:pPr>
+        <w:pStyle w:val="programksikod"/>
+      </w:pPr>
+    </w:p>
     <w:sectPr>
-      <w:footerReference w:type="default" r:id="rId17"/>
+      <w:footerReference w:type="default" r:id="rId18"/>
       <w:pgSz w:w="11906" w:h="16838"/>
       <w:pgMar w:top="1417" w:right="1417" w:bottom="1417" w:left="1417" w:header="708" w:footer="708" w:gutter="0"/>
       <w:pgNumType w:start="1"/>
@@ -14035,7 +14977,7 @@
         <w:rPr>
           <w:noProof/>
         </w:rPr>
-        <w:t>4</w:t>
+        <w:t>38</w:t>
       </w:r>
     </w:fldSimple>
   </w:p>
@@ -14167,10 +15109,7 @@
         <w:footnoteRef/>
       </w:r>
       <w:r>
-        <w:t xml:space="preserve"> </w:t>
-      </w:r>
-      <w:r>
-        <w:t xml:space="preserve">Dostupno na </w:t>
+        <w:t xml:space="preserve"> Dostupno na </w:t>
       </w:r>
       <w:hyperlink r:id="rId4" w:history="1">
         <w:r>
@@ -14197,13 +15136,7 @@
         <w:footnoteRef/>
       </w:r>
       <w:r>
-        <w:t xml:space="preserve"> </w:t>
-      </w:r>
-      <w:r>
-        <w:t>Metode ili funkcije – ovisno o programskom jeziku</w:t>
-      </w:r>
-      <w:r>
-        <w:t xml:space="preserve"> i metodi programiranja (objektno orijentirano ili ne)</w:t>
+        <w:t xml:space="preserve"> Metode ili funkcije – ovisno o programskom jeziku i metodi programiranja (objektno orijentirano ili ne)</w:t>
       </w:r>
     </w:p>
   </w:footnote>
@@ -14220,6 +15153,43 @@
       </w:r>
       <w:r>
         <w:t xml:space="preserve"> Activation record (negdje se spominje i activation frame) – struktura podataka koja se dodaje na programski stog kod poziva metode/funkcije</w:t>
+      </w:r>
+    </w:p>
+  </w:footnote>
+  <w:footnote w:id="9">
+    <w:p>
+      <w:pPr>
+        <w:pStyle w:val="FootnoteText"/>
+      </w:pPr>
+      <w:r>
+        <w:rPr>
+          <w:rStyle w:val="FootnoteReference"/>
+        </w:rPr>
+        <w:footnoteRef/>
+      </w:r>
+      <w:r>
+        <w:t xml:space="preserve"> </w:t>
+      </w:r>
+      <w:r>
+        <w:t xml:space="preserve">Varijabla </w:t>
+      </w:r>
+      <w:r>
+        <w:rPr>
+          <w:i/>
+        </w:rPr>
+        <w:t>ostatak</w:t>
+      </w:r>
+      <w:r>
+        <w:t xml:space="preserve"> je ustvari jednaka varijabli </w:t>
+      </w:r>
+      <w:r>
+        <w:rPr>
+          <w:i/>
+        </w:rPr>
+        <w:t>iznos</w:t>
+      </w:r>
+      <w:r>
+        <w:t xml:space="preserve"> kod rekurzivnog algoritma</w:t>
       </w:r>
     </w:p>
   </w:footnote>
@@ -17541,6 +18511,7 @@
   <w:style w:type="character" w:default="1" w:styleId="DefaultParagraphFont">
     <w:name w:val="Default Paragraph Font"/>
     <w:uiPriority w:val="1"/>
+    <w:semiHidden/>
     <w:unhideWhenUsed/>
   </w:style>
   <w:style w:type="table" w:default="1" w:styleId="TableNormal">
@@ -18615,7 +19586,7 @@
 </file>
 
 <file path=customXml/itemProps1.xml><?xml version="1.0" encoding="utf-8"?>
-<ds:datastoreItem xmlns:ds="http://schemas.openxmlformats.org/officeDocument/2006/customXml" ds:itemID="{F0302130-D878-4DFC-B5FD-2BE100D3A81B}">
+<ds:datastoreItem xmlns:ds="http://schemas.openxmlformats.org/officeDocument/2006/customXml" ds:itemID="{7F9E27B6-3235-47C4-BE3C-EDCC03B57571}">
   <ds:schemaRefs>
     <ds:schemaRef ds:uri="http://schemas.openxmlformats.org/officeDocument/2006/bibliography"/>
   </ds:schemaRefs>

</xml_diff>

<commit_message>
updated last few chapters
</commit_message>
<xml_diff>
--- a/belec_matija__primjena_rekurzivnih_algoritama_u_programiranju.docx
+++ b/belec_matija__primjena_rekurzivnih_algoritama_u_programiranju.docx
@@ -611,7 +611,7 @@
       <w:r>
         <w:fldChar w:fldCharType="separate"/>
       </w:r>
-      <w:hyperlink w:anchor="_Toc461477959" w:history="1">
+      <w:hyperlink w:anchor="_Toc461480124" w:history="1">
         <w:r>
           <w:rPr>
             <w:rStyle w:val="Hyperlink"/>
@@ -654,7 +654,7 @@
             <w:noProof/>
             <w:webHidden/>
           </w:rPr>
-          <w:instrText xml:space="preserve"> PAGEREF _Toc461477959 \h </w:instrText>
+          <w:instrText xml:space="preserve"> PAGEREF _Toc461480124 \h </w:instrText>
         </w:r>
         <w:r>
           <w:rPr>
@@ -695,7 +695,7 @@
           <w:szCs w:val="22"/>
         </w:rPr>
       </w:pPr>
-      <w:hyperlink w:anchor="_Toc461477960" w:history="1">
+      <w:hyperlink w:anchor="_Toc461480125" w:history="1">
         <w:r>
           <w:rPr>
             <w:rStyle w:val="Hyperlink"/>
@@ -738,7 +738,7 @@
             <w:noProof/>
             <w:webHidden/>
           </w:rPr>
-          <w:instrText xml:space="preserve"> PAGEREF _Toc461477960 \h </w:instrText>
+          <w:instrText xml:space="preserve"> PAGEREF _Toc461480125 \h </w:instrText>
         </w:r>
         <w:r>
           <w:rPr>
@@ -779,7 +779,7 @@
           <w:szCs w:val="22"/>
         </w:rPr>
       </w:pPr>
-      <w:hyperlink w:anchor="_Toc461477961" w:history="1">
+      <w:hyperlink w:anchor="_Toc461480126" w:history="1">
         <w:r>
           <w:rPr>
             <w:rStyle w:val="Hyperlink"/>
@@ -822,7 +822,7 @@
             <w:noProof/>
             <w:webHidden/>
           </w:rPr>
-          <w:instrText xml:space="preserve"> PAGEREF _Toc461477961 \h </w:instrText>
+          <w:instrText xml:space="preserve"> PAGEREF _Toc461480126 \h </w:instrText>
         </w:r>
         <w:r>
           <w:rPr>
@@ -863,7 +863,7 @@
           <w:szCs w:val="22"/>
         </w:rPr>
       </w:pPr>
-      <w:hyperlink w:anchor="_Toc461477962" w:history="1">
+      <w:hyperlink w:anchor="_Toc461480127" w:history="1">
         <w:r>
           <w:rPr>
             <w:rStyle w:val="Hyperlink"/>
@@ -906,7 +906,7 @@
             <w:noProof/>
             <w:webHidden/>
           </w:rPr>
-          <w:instrText xml:space="preserve"> PAGEREF _Toc461477962 \h </w:instrText>
+          <w:instrText xml:space="preserve"> PAGEREF _Toc461480127 \h </w:instrText>
         </w:r>
         <w:r>
           <w:rPr>
@@ -947,7 +947,7 @@
           <w:szCs w:val="22"/>
         </w:rPr>
       </w:pPr>
-      <w:hyperlink w:anchor="_Toc461477963" w:history="1">
+      <w:hyperlink w:anchor="_Toc461480128" w:history="1">
         <w:r>
           <w:rPr>
             <w:rStyle w:val="Hyperlink"/>
@@ -990,7 +990,7 @@
             <w:noProof/>
             <w:webHidden/>
           </w:rPr>
-          <w:instrText xml:space="preserve"> PAGEREF _Toc461477963 \h </w:instrText>
+          <w:instrText xml:space="preserve"> PAGEREF _Toc461480128 \h </w:instrText>
         </w:r>
         <w:r>
           <w:rPr>
@@ -1031,7 +1031,7 @@
           <w:szCs w:val="22"/>
         </w:rPr>
       </w:pPr>
-      <w:hyperlink w:anchor="_Toc461477964" w:history="1">
+      <w:hyperlink w:anchor="_Toc461480129" w:history="1">
         <w:r>
           <w:rPr>
             <w:rStyle w:val="Hyperlink"/>
@@ -1074,7 +1074,7 @@
             <w:noProof/>
             <w:webHidden/>
           </w:rPr>
-          <w:instrText xml:space="preserve"> PAGEREF _Toc461477964 \h </w:instrText>
+          <w:instrText xml:space="preserve"> PAGEREF _Toc461480129 \h </w:instrText>
         </w:r>
         <w:r>
           <w:rPr>
@@ -1115,7 +1115,7 @@
           <w:szCs w:val="22"/>
         </w:rPr>
       </w:pPr>
-      <w:hyperlink w:anchor="_Toc461477965" w:history="1">
+      <w:hyperlink w:anchor="_Toc461480130" w:history="1">
         <w:r>
           <w:rPr>
             <w:rStyle w:val="Hyperlink"/>
@@ -1158,7 +1158,7 @@
             <w:noProof/>
             <w:webHidden/>
           </w:rPr>
-          <w:instrText xml:space="preserve"> PAGEREF _Toc461477965 \h </w:instrText>
+          <w:instrText xml:space="preserve"> PAGEREF _Toc461480130 \h </w:instrText>
         </w:r>
         <w:r>
           <w:rPr>
@@ -1199,7 +1199,7 @@
           <w:szCs w:val="22"/>
         </w:rPr>
       </w:pPr>
-      <w:hyperlink w:anchor="_Toc461477966" w:history="1">
+      <w:hyperlink w:anchor="_Toc461480131" w:history="1">
         <w:r>
           <w:rPr>
             <w:rStyle w:val="Hyperlink"/>
@@ -1242,7 +1242,7 @@
             <w:noProof/>
             <w:webHidden/>
           </w:rPr>
-          <w:instrText xml:space="preserve"> PAGEREF _Toc461477966 \h </w:instrText>
+          <w:instrText xml:space="preserve"> PAGEREF _Toc461480131 \h </w:instrText>
         </w:r>
         <w:r>
           <w:rPr>
@@ -1283,7 +1283,7 @@
           <w:szCs w:val="22"/>
         </w:rPr>
       </w:pPr>
-      <w:hyperlink w:anchor="_Toc461477967" w:history="1">
+      <w:hyperlink w:anchor="_Toc461480132" w:history="1">
         <w:r>
           <w:rPr>
             <w:rStyle w:val="Hyperlink"/>
@@ -1326,7 +1326,7 @@
             <w:noProof/>
             <w:webHidden/>
           </w:rPr>
-          <w:instrText xml:space="preserve"> PAGEREF _Toc461477967 \h </w:instrText>
+          <w:instrText xml:space="preserve"> PAGEREF _Toc461480132 \h </w:instrText>
         </w:r>
         <w:r>
           <w:rPr>
@@ -1367,7 +1367,7 @@
           <w:szCs w:val="22"/>
         </w:rPr>
       </w:pPr>
-      <w:hyperlink w:anchor="_Toc461477968" w:history="1">
+      <w:hyperlink w:anchor="_Toc461480133" w:history="1">
         <w:r>
           <w:rPr>
             <w:rStyle w:val="Hyperlink"/>
@@ -1410,7 +1410,7 @@
             <w:noProof/>
             <w:webHidden/>
           </w:rPr>
-          <w:instrText xml:space="preserve"> PAGEREF _Toc461477968 \h </w:instrText>
+          <w:instrText xml:space="preserve"> PAGEREF _Toc461480133 \h </w:instrText>
         </w:r>
         <w:r>
           <w:rPr>
@@ -1451,7 +1451,7 @@
           <w:szCs w:val="22"/>
         </w:rPr>
       </w:pPr>
-      <w:hyperlink w:anchor="_Toc461477969" w:history="1">
+      <w:hyperlink w:anchor="_Toc461480134" w:history="1">
         <w:r>
           <w:rPr>
             <w:rStyle w:val="Hyperlink"/>
@@ -1494,7 +1494,7 @@
             <w:noProof/>
             <w:webHidden/>
           </w:rPr>
-          <w:instrText xml:space="preserve"> PAGEREF _Toc461477969 \h </w:instrText>
+          <w:instrText xml:space="preserve"> PAGEREF _Toc461480134 \h </w:instrText>
         </w:r>
         <w:r>
           <w:rPr>
@@ -1535,7 +1535,7 @@
           <w:szCs w:val="22"/>
         </w:rPr>
       </w:pPr>
-      <w:hyperlink w:anchor="_Toc461477970" w:history="1">
+      <w:hyperlink w:anchor="_Toc461480135" w:history="1">
         <w:r>
           <w:rPr>
             <w:rStyle w:val="Hyperlink"/>
@@ -1578,7 +1578,7 @@
             <w:noProof/>
             <w:webHidden/>
           </w:rPr>
-          <w:instrText xml:space="preserve"> PAGEREF _Toc461477970 \h </w:instrText>
+          <w:instrText xml:space="preserve"> PAGEREF _Toc461480135 \h </w:instrText>
         </w:r>
         <w:r>
           <w:rPr>
@@ -1619,7 +1619,7 @@
           <w:szCs w:val="22"/>
         </w:rPr>
       </w:pPr>
-      <w:hyperlink w:anchor="_Toc461477971" w:history="1">
+      <w:hyperlink w:anchor="_Toc461480136" w:history="1">
         <w:r>
           <w:rPr>
             <w:rStyle w:val="Hyperlink"/>
@@ -1662,7 +1662,7 @@
             <w:noProof/>
             <w:webHidden/>
           </w:rPr>
-          <w:instrText xml:space="preserve"> PAGEREF _Toc461477971 \h </w:instrText>
+          <w:instrText xml:space="preserve"> PAGEREF _Toc461480136 \h </w:instrText>
         </w:r>
         <w:r>
           <w:rPr>
@@ -1703,7 +1703,7 @@
           <w:szCs w:val="22"/>
         </w:rPr>
       </w:pPr>
-      <w:hyperlink w:anchor="_Toc461477972" w:history="1">
+      <w:hyperlink w:anchor="_Toc461480137" w:history="1">
         <w:r>
           <w:rPr>
             <w:rStyle w:val="Hyperlink"/>
@@ -1746,7 +1746,7 @@
             <w:noProof/>
             <w:webHidden/>
           </w:rPr>
-          <w:instrText xml:space="preserve"> PAGEREF _Toc461477972 \h </w:instrText>
+          <w:instrText xml:space="preserve"> PAGEREF _Toc461480137 \h </w:instrText>
         </w:r>
         <w:r>
           <w:rPr>
@@ -1787,7 +1787,7 @@
           <w:szCs w:val="22"/>
         </w:rPr>
       </w:pPr>
-      <w:hyperlink w:anchor="_Toc461477973" w:history="1">
+      <w:hyperlink w:anchor="_Toc461480138" w:history="1">
         <w:r>
           <w:rPr>
             <w:rStyle w:val="Hyperlink"/>
@@ -1830,7 +1830,7 @@
             <w:noProof/>
             <w:webHidden/>
           </w:rPr>
-          <w:instrText xml:space="preserve"> PAGEREF _Toc461477973 \h </w:instrText>
+          <w:instrText xml:space="preserve"> PAGEREF _Toc461480138 \h </w:instrText>
         </w:r>
         <w:r>
           <w:rPr>
@@ -1871,7 +1871,7 @@
           <w:szCs w:val="22"/>
         </w:rPr>
       </w:pPr>
-      <w:hyperlink w:anchor="_Toc461477974" w:history="1">
+      <w:hyperlink w:anchor="_Toc461480139" w:history="1">
         <w:r>
           <w:rPr>
             <w:rStyle w:val="Hyperlink"/>
@@ -1914,7 +1914,7 @@
             <w:noProof/>
             <w:webHidden/>
           </w:rPr>
-          <w:instrText xml:space="preserve"> PAGEREF _Toc461477974 \h </w:instrText>
+          <w:instrText xml:space="preserve"> PAGEREF _Toc461480139 \h </w:instrText>
         </w:r>
         <w:r>
           <w:rPr>
@@ -1955,7 +1955,7 @@
           <w:szCs w:val="22"/>
         </w:rPr>
       </w:pPr>
-      <w:hyperlink w:anchor="_Toc461477975" w:history="1">
+      <w:hyperlink w:anchor="_Toc461480140" w:history="1">
         <w:r>
           <w:rPr>
             <w:rStyle w:val="Hyperlink"/>
@@ -1998,7 +1998,7 @@
             <w:noProof/>
             <w:webHidden/>
           </w:rPr>
-          <w:instrText xml:space="preserve"> PAGEREF _Toc461477975 \h </w:instrText>
+          <w:instrText xml:space="preserve"> PAGEREF _Toc461480140 \h </w:instrText>
         </w:r>
         <w:r>
           <w:rPr>
@@ -2039,7 +2039,7 @@
           <w:szCs w:val="22"/>
         </w:rPr>
       </w:pPr>
-      <w:hyperlink w:anchor="_Toc461477976" w:history="1">
+      <w:hyperlink w:anchor="_Toc461480141" w:history="1">
         <w:r>
           <w:rPr>
             <w:rStyle w:val="Hyperlink"/>
@@ -2082,7 +2082,7 @@
             <w:noProof/>
             <w:webHidden/>
           </w:rPr>
-          <w:instrText xml:space="preserve"> PAGEREF _Toc461477976 \h </w:instrText>
+          <w:instrText xml:space="preserve"> PAGEREF _Toc461480141 \h </w:instrText>
         </w:r>
         <w:r>
           <w:rPr>
@@ -2123,7 +2123,7 @@
           <w:szCs w:val="22"/>
         </w:rPr>
       </w:pPr>
-      <w:hyperlink w:anchor="_Toc461477977" w:history="1">
+      <w:hyperlink w:anchor="_Toc461480142" w:history="1">
         <w:r>
           <w:rPr>
             <w:rStyle w:val="Hyperlink"/>
@@ -2166,7 +2166,7 @@
             <w:noProof/>
             <w:webHidden/>
           </w:rPr>
-          <w:instrText xml:space="preserve"> PAGEREF _Toc461477977 \h </w:instrText>
+          <w:instrText xml:space="preserve"> PAGEREF _Toc461480142 \h </w:instrText>
         </w:r>
         <w:r>
           <w:rPr>
@@ -2207,7 +2207,7 @@
           <w:szCs w:val="22"/>
         </w:rPr>
       </w:pPr>
-      <w:hyperlink w:anchor="_Toc461477978" w:history="1">
+      <w:hyperlink w:anchor="_Toc461480143" w:history="1">
         <w:r>
           <w:rPr>
             <w:rStyle w:val="Hyperlink"/>
@@ -2250,7 +2250,7 @@
             <w:noProof/>
             <w:webHidden/>
           </w:rPr>
-          <w:instrText xml:space="preserve"> PAGEREF _Toc461477978 \h </w:instrText>
+          <w:instrText xml:space="preserve"> PAGEREF _Toc461480143 \h </w:instrText>
         </w:r>
         <w:r>
           <w:rPr>
@@ -2291,7 +2291,7 @@
           <w:szCs w:val="22"/>
         </w:rPr>
       </w:pPr>
-      <w:hyperlink w:anchor="_Toc461477979" w:history="1">
+      <w:hyperlink w:anchor="_Toc461480144" w:history="1">
         <w:r>
           <w:rPr>
             <w:rStyle w:val="Hyperlink"/>
@@ -2334,7 +2334,7 @@
             <w:noProof/>
             <w:webHidden/>
           </w:rPr>
-          <w:instrText xml:space="preserve"> PAGEREF _Toc461477979 \h </w:instrText>
+          <w:instrText xml:space="preserve"> PAGEREF _Toc461480144 \h </w:instrText>
         </w:r>
         <w:r>
           <w:rPr>
@@ -2375,7 +2375,7 @@
           <w:szCs w:val="22"/>
         </w:rPr>
       </w:pPr>
-      <w:hyperlink w:anchor="_Toc461477980" w:history="1">
+      <w:hyperlink w:anchor="_Toc461480145" w:history="1">
         <w:r>
           <w:rPr>
             <w:rStyle w:val="Hyperlink"/>
@@ -2418,7 +2418,7 @@
             <w:noProof/>
             <w:webHidden/>
           </w:rPr>
-          <w:instrText xml:space="preserve"> PAGEREF _Toc461477980 \h </w:instrText>
+          <w:instrText xml:space="preserve"> PAGEREF _Toc461480145 \h </w:instrText>
         </w:r>
         <w:r>
           <w:rPr>
@@ -2459,7 +2459,7 @@
           <w:szCs w:val="22"/>
         </w:rPr>
       </w:pPr>
-      <w:hyperlink w:anchor="_Toc461477981" w:history="1">
+      <w:hyperlink w:anchor="_Toc461480146" w:history="1">
         <w:r>
           <w:rPr>
             <w:rStyle w:val="Hyperlink"/>
@@ -2502,7 +2502,7 @@
             <w:noProof/>
             <w:webHidden/>
           </w:rPr>
-          <w:instrText xml:space="preserve"> PAGEREF _Toc461477981 \h </w:instrText>
+          <w:instrText xml:space="preserve"> PAGEREF _Toc461480146 \h </w:instrText>
         </w:r>
         <w:r>
           <w:rPr>
@@ -2543,7 +2543,7 @@
           <w:szCs w:val="22"/>
         </w:rPr>
       </w:pPr>
-      <w:hyperlink w:anchor="_Toc461477982" w:history="1">
+      <w:hyperlink w:anchor="_Toc461480147" w:history="1">
         <w:r>
           <w:rPr>
             <w:rStyle w:val="Hyperlink"/>
@@ -2586,7 +2586,7 @@
             <w:noProof/>
             <w:webHidden/>
           </w:rPr>
-          <w:instrText xml:space="preserve"> PAGEREF _Toc461477982 \h </w:instrText>
+          <w:instrText xml:space="preserve"> PAGEREF _Toc461480147 \h </w:instrText>
         </w:r>
         <w:r>
           <w:rPr>
@@ -2627,7 +2627,7 @@
           <w:szCs w:val="22"/>
         </w:rPr>
       </w:pPr>
-      <w:hyperlink w:anchor="_Toc461477983" w:history="1">
+      <w:hyperlink w:anchor="_Toc461480148" w:history="1">
         <w:r>
           <w:rPr>
             <w:rStyle w:val="Hyperlink"/>
@@ -2670,7 +2670,7 @@
             <w:noProof/>
             <w:webHidden/>
           </w:rPr>
-          <w:instrText xml:space="preserve"> PAGEREF _Toc461477983 \h </w:instrText>
+          <w:instrText xml:space="preserve"> PAGEREF _Toc461480148 \h </w:instrText>
         </w:r>
         <w:r>
           <w:rPr>
@@ -2711,7 +2711,7 @@
           <w:szCs w:val="22"/>
         </w:rPr>
       </w:pPr>
-      <w:hyperlink w:anchor="_Toc461477984" w:history="1">
+      <w:hyperlink w:anchor="_Toc461480149" w:history="1">
         <w:r>
           <w:rPr>
             <w:rStyle w:val="Hyperlink"/>
@@ -2754,7 +2754,7 @@
             <w:noProof/>
             <w:webHidden/>
           </w:rPr>
-          <w:instrText xml:space="preserve"> PAGEREF _Toc461477984 \h </w:instrText>
+          <w:instrText xml:space="preserve"> PAGEREF _Toc461480149 \h </w:instrText>
         </w:r>
         <w:r>
           <w:rPr>
@@ -2795,7 +2795,7 @@
           <w:szCs w:val="22"/>
         </w:rPr>
       </w:pPr>
-      <w:hyperlink w:anchor="_Toc461477985" w:history="1">
+      <w:hyperlink w:anchor="_Toc461480150" w:history="1">
         <w:r>
           <w:rPr>
             <w:rStyle w:val="Hyperlink"/>
@@ -2838,7 +2838,7 @@
             <w:noProof/>
             <w:webHidden/>
           </w:rPr>
-          <w:instrText xml:space="preserve"> PAGEREF _Toc461477985 \h </w:instrText>
+          <w:instrText xml:space="preserve"> PAGEREF _Toc461480150 \h </w:instrText>
         </w:r>
         <w:r>
           <w:rPr>
@@ -2879,7 +2879,7 @@
           <w:szCs w:val="22"/>
         </w:rPr>
       </w:pPr>
-      <w:hyperlink w:anchor="_Toc461477986" w:history="1">
+      <w:hyperlink w:anchor="_Toc461480151" w:history="1">
         <w:r>
           <w:rPr>
             <w:rStyle w:val="Hyperlink"/>
@@ -2922,7 +2922,7 @@
             <w:noProof/>
             <w:webHidden/>
           </w:rPr>
-          <w:instrText xml:space="preserve"> PAGEREF _Toc461477986 \h </w:instrText>
+          <w:instrText xml:space="preserve"> PAGEREF _Toc461480151 \h </w:instrText>
         </w:r>
         <w:r>
           <w:rPr>
@@ -2966,7 +2966,7 @@
           <w:szCs w:val="22"/>
         </w:rPr>
       </w:pPr>
-      <w:hyperlink w:anchor="_Toc461477987" w:history="1">
+      <w:hyperlink w:anchor="_Toc461480152" w:history="1">
         <w:r>
           <w:rPr>
             <w:rStyle w:val="Hyperlink"/>
@@ -3009,7 +3009,7 @@
             <w:noProof/>
             <w:webHidden/>
           </w:rPr>
-          <w:instrText xml:space="preserve"> PAGEREF _Toc461477987 \h </w:instrText>
+          <w:instrText xml:space="preserve"> PAGEREF _Toc461480152 \h </w:instrText>
         </w:r>
         <w:r>
           <w:rPr>
@@ -3053,7 +3053,7 @@
           <w:szCs w:val="22"/>
         </w:rPr>
       </w:pPr>
-      <w:hyperlink w:anchor="_Toc461477988" w:history="1">
+      <w:hyperlink w:anchor="_Toc461480153" w:history="1">
         <w:r>
           <w:rPr>
             <w:rStyle w:val="Hyperlink"/>
@@ -3096,7 +3096,7 @@
             <w:noProof/>
             <w:webHidden/>
           </w:rPr>
-          <w:instrText xml:space="preserve"> PAGEREF _Toc461477988 \h </w:instrText>
+          <w:instrText xml:space="preserve"> PAGEREF _Toc461480153 \h </w:instrText>
         </w:r>
         <w:r>
           <w:rPr>
@@ -3140,7 +3140,7 @@
           <w:szCs w:val="22"/>
         </w:rPr>
       </w:pPr>
-      <w:hyperlink w:anchor="_Toc461477989" w:history="1">
+      <w:hyperlink w:anchor="_Toc461480154" w:history="1">
         <w:r>
           <w:rPr>
             <w:rStyle w:val="Hyperlink"/>
@@ -3184,7 +3184,7 @@
             <w:noProof/>
             <w:webHidden/>
           </w:rPr>
-          <w:instrText xml:space="preserve"> PAGEREF _Toc461477989 \h </w:instrText>
+          <w:instrText xml:space="preserve"> PAGEREF _Toc461480154 \h </w:instrText>
         </w:r>
         <w:r>
           <w:rPr>
@@ -3228,7 +3228,7 @@
           <w:szCs w:val="22"/>
         </w:rPr>
       </w:pPr>
-      <w:hyperlink w:anchor="_Toc461477990" w:history="1">
+      <w:hyperlink w:anchor="_Toc461480155" w:history="1">
         <w:r>
           <w:rPr>
             <w:rStyle w:val="Hyperlink"/>
@@ -3272,7 +3272,7 @@
             <w:noProof/>
             <w:webHidden/>
           </w:rPr>
-          <w:instrText xml:space="preserve"> PAGEREF _Toc461477990 \h </w:instrText>
+          <w:instrText xml:space="preserve"> PAGEREF _Toc461480155 \h </w:instrText>
         </w:r>
         <w:r>
           <w:rPr>
@@ -3316,7 +3316,7 @@
           <w:szCs w:val="22"/>
         </w:rPr>
       </w:pPr>
-      <w:hyperlink w:anchor="_Toc461477991" w:history="1">
+      <w:hyperlink w:anchor="_Toc461480156" w:history="1">
         <w:r>
           <w:rPr>
             <w:rStyle w:val="Hyperlink"/>
@@ -3360,7 +3360,7 @@
             <w:noProof/>
             <w:webHidden/>
           </w:rPr>
-          <w:instrText xml:space="preserve"> PAGEREF _Toc461477991 \h </w:instrText>
+          <w:instrText xml:space="preserve"> PAGEREF _Toc461480156 \h </w:instrText>
         </w:r>
         <w:r>
           <w:rPr>
@@ -3404,7 +3404,7 @@
           <w:szCs w:val="22"/>
         </w:rPr>
       </w:pPr>
-      <w:hyperlink w:anchor="_Toc461477992" w:history="1">
+      <w:hyperlink w:anchor="_Toc461480157" w:history="1">
         <w:r>
           <w:rPr>
             <w:rStyle w:val="Hyperlink"/>
@@ -3447,7 +3447,7 @@
             <w:noProof/>
             <w:webHidden/>
           </w:rPr>
-          <w:instrText xml:space="preserve"> PAGEREF _Toc461477992 \h </w:instrText>
+          <w:instrText xml:space="preserve"> PAGEREF _Toc461480157 \h </w:instrText>
         </w:r>
         <w:r>
           <w:rPr>
@@ -3491,7 +3491,7 @@
           <w:szCs w:val="22"/>
         </w:rPr>
       </w:pPr>
-      <w:hyperlink w:anchor="_Toc461477993" w:history="1">
+      <w:hyperlink w:anchor="_Toc461480158" w:history="1">
         <w:r>
           <w:rPr>
             <w:rStyle w:val="Hyperlink"/>
@@ -3535,7 +3535,7 @@
             <w:noProof/>
             <w:webHidden/>
           </w:rPr>
-          <w:instrText xml:space="preserve"> PAGEREF _Toc461477993 \h </w:instrText>
+          <w:instrText xml:space="preserve"> PAGEREF _Toc461480158 \h </w:instrText>
         </w:r>
         <w:r>
           <w:rPr>
@@ -3579,7 +3579,7 @@
           <w:szCs w:val="22"/>
         </w:rPr>
       </w:pPr>
-      <w:hyperlink w:anchor="_Toc461477994" w:history="1">
+      <w:hyperlink w:anchor="_Toc461480159" w:history="1">
         <w:r>
           <w:rPr>
             <w:rStyle w:val="Hyperlink"/>
@@ -3622,7 +3622,7 @@
             <w:noProof/>
             <w:webHidden/>
           </w:rPr>
-          <w:instrText xml:space="preserve"> PAGEREF _Toc461477994 \h </w:instrText>
+          <w:instrText xml:space="preserve"> PAGEREF _Toc461480159 \h </w:instrText>
         </w:r>
         <w:r>
           <w:rPr>
@@ -3666,7 +3666,7 @@
           <w:szCs w:val="22"/>
         </w:rPr>
       </w:pPr>
-      <w:hyperlink w:anchor="_Toc461477995" w:history="1">
+      <w:hyperlink w:anchor="_Toc461480160" w:history="1">
         <w:r>
           <w:rPr>
             <w:rStyle w:val="Hyperlink"/>
@@ -3709,7 +3709,7 @@
             <w:noProof/>
             <w:webHidden/>
           </w:rPr>
-          <w:instrText xml:space="preserve"> PAGEREF _Toc461477995 \h </w:instrText>
+          <w:instrText xml:space="preserve"> PAGEREF _Toc461480160 \h </w:instrText>
         </w:r>
         <w:r>
           <w:rPr>
@@ -3753,7 +3753,7 @@
           <w:szCs w:val="22"/>
         </w:rPr>
       </w:pPr>
-      <w:hyperlink w:anchor="_Toc461477996" w:history="1">
+      <w:hyperlink w:anchor="_Toc461480161" w:history="1">
         <w:r>
           <w:rPr>
             <w:rStyle w:val="Hyperlink"/>
@@ -3796,7 +3796,7 @@
             <w:noProof/>
             <w:webHidden/>
           </w:rPr>
-          <w:instrText xml:space="preserve"> PAGEREF _Toc461477996 \h </w:instrText>
+          <w:instrText xml:space="preserve"> PAGEREF _Toc461480161 \h </w:instrText>
         </w:r>
         <w:r>
           <w:rPr>
@@ -3840,7 +3840,7 @@
           <w:szCs w:val="22"/>
         </w:rPr>
       </w:pPr>
-      <w:hyperlink w:anchor="_Toc461477997" w:history="1">
+      <w:hyperlink w:anchor="_Toc461480162" w:history="1">
         <w:r>
           <w:rPr>
             <w:rStyle w:val="Hyperlink"/>
@@ -3883,7 +3883,7 @@
             <w:noProof/>
             <w:webHidden/>
           </w:rPr>
-          <w:instrText xml:space="preserve"> PAGEREF _Toc461477997 \h </w:instrText>
+          <w:instrText xml:space="preserve"> PAGEREF _Toc461480162 \h </w:instrText>
         </w:r>
         <w:r>
           <w:rPr>
@@ -3927,7 +3927,7 @@
           <w:szCs w:val="22"/>
         </w:rPr>
       </w:pPr>
-      <w:hyperlink w:anchor="_Toc461477998" w:history="1">
+      <w:hyperlink w:anchor="_Toc461480163" w:history="1">
         <w:r>
           <w:rPr>
             <w:rStyle w:val="Hyperlink"/>
@@ -3970,7 +3970,7 @@
             <w:noProof/>
             <w:webHidden/>
           </w:rPr>
-          <w:instrText xml:space="preserve"> PAGEREF _Toc461477998 \h </w:instrText>
+          <w:instrText xml:space="preserve"> PAGEREF _Toc461480163 \h </w:instrText>
         </w:r>
         <w:r>
           <w:rPr>
@@ -4014,7 +4014,7 @@
           <w:szCs w:val="22"/>
         </w:rPr>
       </w:pPr>
-      <w:hyperlink w:anchor="_Toc461477999" w:history="1">
+      <w:hyperlink w:anchor="_Toc461480164" w:history="1">
         <w:r>
           <w:rPr>
             <w:rStyle w:val="Hyperlink"/>
@@ -4057,7 +4057,7 @@
             <w:noProof/>
             <w:webHidden/>
           </w:rPr>
-          <w:instrText xml:space="preserve"> PAGEREF _Toc461477999 \h </w:instrText>
+          <w:instrText xml:space="preserve"> PAGEREF _Toc461480164 \h </w:instrText>
         </w:r>
         <w:r>
           <w:rPr>
@@ -4101,7 +4101,7 @@
           <w:szCs w:val="22"/>
         </w:rPr>
       </w:pPr>
-      <w:hyperlink w:anchor="_Toc461478000" w:history="1">
+      <w:hyperlink w:anchor="_Toc461480165" w:history="1">
         <w:r>
           <w:rPr>
             <w:rStyle w:val="Hyperlink"/>
@@ -4144,7 +4144,7 @@
             <w:noProof/>
             <w:webHidden/>
           </w:rPr>
-          <w:instrText xml:space="preserve"> PAGEREF _Toc461478000 \h </w:instrText>
+          <w:instrText xml:space="preserve"> PAGEREF _Toc461480165 \h </w:instrText>
         </w:r>
         <w:r>
           <w:rPr>
@@ -4188,7 +4188,7 @@
           <w:szCs w:val="22"/>
         </w:rPr>
       </w:pPr>
-      <w:hyperlink w:anchor="_Toc461478001" w:history="1">
+      <w:hyperlink w:anchor="_Toc461480166" w:history="1">
         <w:r>
           <w:rPr>
             <w:rStyle w:val="Hyperlink"/>
@@ -4231,7 +4231,7 @@
             <w:noProof/>
             <w:webHidden/>
           </w:rPr>
-          <w:instrText xml:space="preserve"> PAGEREF _Toc461478001 \h </w:instrText>
+          <w:instrText xml:space="preserve"> PAGEREF _Toc461480166 \h </w:instrText>
         </w:r>
         <w:r>
           <w:rPr>
@@ -4275,7 +4275,7 @@
           <w:szCs w:val="22"/>
         </w:rPr>
       </w:pPr>
-      <w:hyperlink w:anchor="_Toc461478002" w:history="1">
+      <w:hyperlink w:anchor="_Toc461480167" w:history="1">
         <w:r>
           <w:rPr>
             <w:rStyle w:val="Hyperlink"/>
@@ -4318,7 +4318,7 @@
             <w:noProof/>
             <w:webHidden/>
           </w:rPr>
-          <w:instrText xml:space="preserve"> PAGEREF _Toc461478002 \h </w:instrText>
+          <w:instrText xml:space="preserve"> PAGEREF _Toc461480167 \h </w:instrText>
         </w:r>
         <w:r>
           <w:rPr>
@@ -4372,7 +4372,7 @@
       <w:pPr>
         <w:pStyle w:val="FOINaslov1"/>
       </w:pPr>
-      <w:bookmarkStart w:id="1" w:name="_Toc461477959"/>
+      <w:bookmarkStart w:id="1" w:name="_Toc461480124"/>
       <w:r>
         <w:lastRenderedPageBreak/>
         <w:t>Uvod</w:t>
@@ -4484,7 +4484,7 @@
       <w:pPr>
         <w:pStyle w:val="FOINaslov1"/>
       </w:pPr>
-      <w:bookmarkStart w:id="2" w:name="_Toc461477960"/>
+      <w:bookmarkStart w:id="2" w:name="_Toc461480125"/>
       <w:r>
         <w:lastRenderedPageBreak/>
         <w:t>Matematička indukcija</w:t>
@@ -4689,7 +4689,7 @@
       <w:r>
         <w:br w:type="column"/>
       </w:r>
-      <w:bookmarkStart w:id="3" w:name="_Toc461477961"/>
+      <w:bookmarkStart w:id="3" w:name="_Toc461480126"/>
       <w:r>
         <w:lastRenderedPageBreak/>
         <w:t>Rekurzija</w:t>
@@ -4780,7 +4780,7 @@
       <w:pPr>
         <w:pStyle w:val="FOINaslov2"/>
       </w:pPr>
-      <w:bookmarkStart w:id="4" w:name="_Toc461477962"/>
+      <w:bookmarkStart w:id="4" w:name="_Toc461480127"/>
       <w:r>
         <w:t xml:space="preserve">Rekurzija u programskom jeziku </w:t>
       </w:r>
@@ -4875,7 +4875,7 @@
       <w:pPr>
         <w:pStyle w:val="FOINaslov2"/>
       </w:pPr>
-      <w:bookmarkStart w:id="5" w:name="_Toc461477963"/>
+      <w:bookmarkStart w:id="5" w:name="_Toc461480128"/>
       <w:r>
         <w:t>Programski stog</w:t>
       </w:r>
@@ -5026,7 +5026,7 @@
       <w:pPr>
         <w:pStyle w:val="FOINaslov1"/>
       </w:pPr>
-      <w:bookmarkStart w:id="7" w:name="_Toc461477964"/>
+      <w:bookmarkStart w:id="7" w:name="_Toc461480129"/>
       <w:r>
         <w:lastRenderedPageBreak/>
         <w:t>„Školski“ primjeri rekurzija</w:t>
@@ -5045,7 +5045,7 @@
       <w:pPr>
         <w:pStyle w:val="FOINaslov2"/>
       </w:pPr>
-      <w:bookmarkStart w:id="8" w:name="_Toc461477965"/>
+      <w:bookmarkStart w:id="8" w:name="_Toc461480130"/>
       <w:r>
         <w:t>Faktorijel</w:t>
       </w:r>
@@ -5321,7 +5321,7 @@
       <w:pPr>
         <w:pStyle w:val="FOINaslov2"/>
       </w:pPr>
-      <w:bookmarkStart w:id="9" w:name="_Toc461477966"/>
+      <w:bookmarkStart w:id="9" w:name="_Toc461480131"/>
       <w:r>
         <w:lastRenderedPageBreak/>
         <w:t>Fibonaccijev niz</w:t>
@@ -6054,7 +6054,7 @@
       <w:pPr>
         <w:pStyle w:val="FOINaslov1"/>
       </w:pPr>
-      <w:bookmarkStart w:id="12" w:name="_Toc461477967"/>
+      <w:bookmarkStart w:id="12" w:name="_Toc461480132"/>
       <w:r>
         <w:lastRenderedPageBreak/>
         <w:t>Algoritmi podijeli pa vladaj</w:t>
@@ -6085,7 +6085,7 @@
       <w:pPr>
         <w:pStyle w:val="FOINaslov2"/>
       </w:pPr>
-      <w:bookmarkStart w:id="13" w:name="_Toc461477968"/>
+      <w:bookmarkStart w:id="13" w:name="_Toc461480133"/>
       <w:r>
         <w:t>Algoritmi s</w:t>
       </w:r>
@@ -6206,7 +6206,7 @@
       <w:pPr>
         <w:pStyle w:val="FOINaslov3"/>
       </w:pPr>
-      <w:bookmarkStart w:id="14" w:name="_Toc461477969"/>
+      <w:bookmarkStart w:id="14" w:name="_Toc461480134"/>
       <w:r>
         <w:t>Quick sort</w:t>
       </w:r>
@@ -6742,7 +6742,7 @@
       <w:pPr>
         <w:pStyle w:val="FOINaslov3"/>
       </w:pPr>
-      <w:bookmarkStart w:id="15" w:name="_Toc461477970"/>
+      <w:bookmarkStart w:id="15" w:name="_Toc461480135"/>
       <w:r>
         <w:t>Merge sort</w:t>
       </w:r>
@@ -7087,7 +7087,7 @@
       <w:pPr>
         <w:pStyle w:val="FOINaslov2"/>
       </w:pPr>
-      <w:bookmarkStart w:id="16" w:name="_Toc461477971"/>
+      <w:bookmarkStart w:id="16" w:name="_Toc461480136"/>
       <w:r>
         <w:lastRenderedPageBreak/>
         <w:t>Algoritmi pretraživanja</w:t>
@@ -7106,7 +7106,7 @@
       <w:pPr>
         <w:pStyle w:val="FOINaslov3"/>
       </w:pPr>
-      <w:bookmarkStart w:id="17" w:name="_Toc461477972"/>
+      <w:bookmarkStart w:id="17" w:name="_Toc461480137"/>
       <w:r>
         <w:t>Binarno pretraživanj</w:t>
       </w:r>
@@ -7579,7 +7579,7 @@
       <w:pPr>
         <w:pStyle w:val="FOINaslov1"/>
       </w:pPr>
-      <w:bookmarkStart w:id="18" w:name="_Toc461477973"/>
+      <w:bookmarkStart w:id="18" w:name="_Toc461480138"/>
       <w:r>
         <w:lastRenderedPageBreak/>
         <w:t>Pohlepni algoritmi</w:t>
@@ -7644,7 +7644,7 @@
       <w:pPr>
         <w:pStyle w:val="FOINaslov2"/>
       </w:pPr>
-      <w:bookmarkStart w:id="19" w:name="_Toc461477974"/>
+      <w:bookmarkStart w:id="19" w:name="_Toc461480139"/>
       <w:r>
         <w:t>Vraćanje ostatka novca</w:t>
       </w:r>
@@ -8134,7 +8134,7 @@
       <w:pPr>
         <w:pStyle w:val="FOINaslov1"/>
       </w:pPr>
-      <w:bookmarkStart w:id="20" w:name="_Toc461477975"/>
+      <w:bookmarkStart w:id="20" w:name="_Toc461480140"/>
       <w:r>
         <w:lastRenderedPageBreak/>
         <w:t>Metoda</w:t>
@@ -8209,7 +8209,7 @@
       <w:pPr>
         <w:pStyle w:val="FOINaslov2"/>
       </w:pPr>
-      <w:bookmarkStart w:id="21" w:name="_Toc461477976"/>
+      <w:bookmarkStart w:id="21" w:name="_Toc461480141"/>
       <w:r>
         <w:t>Problem N-kraljica</w:t>
       </w:r>
@@ -8848,7 +8848,7 @@
       <w:pPr>
         <w:pStyle w:val="FOINaslov1"/>
       </w:pPr>
-      <w:bookmarkStart w:id="24" w:name="_Toc461477977"/>
+      <w:bookmarkStart w:id="24" w:name="_Toc461480142"/>
       <w:r>
         <w:lastRenderedPageBreak/>
         <w:t>Binarno stablo</w:t>
@@ -8979,7 +8979,7 @@
       <w:pPr>
         <w:pStyle w:val="FOINaslov2"/>
       </w:pPr>
-      <w:bookmarkStart w:id="25" w:name="_Toc461477978"/>
+      <w:bookmarkStart w:id="25" w:name="_Toc461480143"/>
       <w:r>
         <w:t>Rekurzivna funkcija za dodavanje vrijednosti u stablo</w:t>
       </w:r>
@@ -9141,7 +9141,7 @@
       <w:pPr>
         <w:pStyle w:val="FOINaslov2"/>
       </w:pPr>
-      <w:bookmarkStart w:id="26" w:name="_Toc461477979"/>
+      <w:bookmarkStart w:id="26" w:name="_Toc461480144"/>
       <w:r>
         <w:t>Ispis binarnog stabla</w:t>
       </w:r>
@@ -9195,7 +9195,7 @@
       <w:pPr>
         <w:pStyle w:val="FOINaslov3"/>
       </w:pPr>
-      <w:bookmarkStart w:id="27" w:name="_Toc461477980"/>
+      <w:bookmarkStart w:id="27" w:name="_Toc461480145"/>
       <w:r>
         <w:t>Metoda preorder</w:t>
       </w:r>
@@ -9263,7 +9263,7 @@
       <w:pPr>
         <w:pStyle w:val="FOINaslov3"/>
       </w:pPr>
-      <w:bookmarkStart w:id="28" w:name="_Toc461477981"/>
+      <w:bookmarkStart w:id="28" w:name="_Toc461480146"/>
       <w:r>
         <w:t>Metoda postorder</w:t>
       </w:r>
@@ -9327,7 +9327,7 @@
       <w:pPr>
         <w:pStyle w:val="FOINaslov3"/>
       </w:pPr>
-      <w:bookmarkStart w:id="29" w:name="_Toc461477982"/>
+      <w:bookmarkStart w:id="29" w:name="_Toc461480147"/>
       <w:r>
         <w:t>Metoda inorder</w:t>
       </w:r>
@@ -9399,7 +9399,7 @@
       <w:pPr>
         <w:pStyle w:val="FOINaslov2"/>
       </w:pPr>
-      <w:bookmarkStart w:id="30" w:name="_Toc461477983"/>
+      <w:bookmarkStart w:id="30" w:name="_Toc461480148"/>
       <w:r>
         <w:t>Pretraživanje binarnog stabla</w:t>
       </w:r>
@@ -9491,7 +9491,7 @@
       <w:pPr>
         <w:pStyle w:val="FOINaslov2"/>
       </w:pPr>
-      <w:bookmarkStart w:id="31" w:name="_Toc461477984"/>
+      <w:bookmarkStart w:id="31" w:name="_Toc461480149"/>
       <w:r>
         <w:t>Dealokacija stabla (rekurzivno brisanje elemenata stabla)</w:t>
       </w:r>
@@ -9655,7 +9655,7 @@
       <w:pPr>
         <w:pStyle w:val="FOINaslov1"/>
       </w:pPr>
-      <w:bookmarkStart w:id="32" w:name="_Toc461477985"/>
+      <w:bookmarkStart w:id="32" w:name="_Toc461480150"/>
       <w:r>
         <w:lastRenderedPageBreak/>
         <w:t xml:space="preserve">Nedostaci rekurzivnog </w:t>
@@ -9770,7 +9770,7 @@
       <w:pPr>
         <w:pStyle w:val="FOINaslov2"/>
       </w:pPr>
-      <w:bookmarkStart w:id="33" w:name="_Toc461477986"/>
+      <w:bookmarkStart w:id="33" w:name="_Toc461480151"/>
       <w:r>
         <w:t>Algoritam vraćanja novca na nerekurzivni način</w:t>
       </w:r>
@@ -10159,22 +10159,17 @@
     </w:p>
     <w:p>
       <w:pPr>
-        <w:pStyle w:val="Paragraphdefaultstyle"/>
-      </w:pPr>
-    </w:p>
-    <w:p>
-      <w:pPr>
-        <w:pStyle w:val="Paragraphdefaultstyle"/>
-      </w:pPr>
+        <w:spacing w:after="200" w:line="276" w:lineRule="auto"/>
+      </w:pPr>
+      <w:r>
+        <w:br w:type="page"/>
+      </w:r>
     </w:p>
     <w:p>
       <w:pPr>
         <w:pStyle w:val="FOINaslov1"/>
       </w:pPr>
-      <w:r>
-        <w:br w:type="column"/>
-      </w:r>
-      <w:bookmarkStart w:id="34" w:name="_Toc461477987"/>
+      <w:bookmarkStart w:id="34" w:name="_Toc461480152"/>
       <w:r>
         <w:t>Zaključak</w:t>
       </w:r>
@@ -10256,7 +10251,7 @@
       <w:pPr>
         <w:pStyle w:val="FOINaslov1"/>
       </w:pPr>
-      <w:bookmarkStart w:id="35" w:name="_Toc461477988"/>
+      <w:bookmarkStart w:id="35" w:name="_Toc461480153"/>
       <w:r>
         <w:lastRenderedPageBreak/>
         <w:t>Literatura</w:t>
@@ -10562,7 +10557,7 @@
           <w:shd w:val="clear" w:color="auto" w:fill="FFFFFF"/>
         </w:rPr>
       </w:pPr>
-      <w:bookmarkStart w:id="36" w:name="_Toc461477989"/>
+      <w:bookmarkStart w:id="36" w:name="_Toc461480154"/>
       <w:r>
         <w:rPr>
           <w:shd w:val="clear" w:color="auto" w:fill="FFFFFF"/>
@@ -10579,7 +10574,7 @@
           <w:shd w:val="clear" w:color="auto" w:fill="FFFFFF"/>
         </w:rPr>
       </w:pPr>
-      <w:bookmarkStart w:id="37" w:name="_Toc461477990"/>
+      <w:bookmarkStart w:id="37" w:name="_Toc461480155"/>
       <w:r>
         <w:rPr>
           <w:shd w:val="clear" w:color="auto" w:fill="FFFFFF"/>
@@ -10619,7 +10614,7 @@
           <w:shd w:val="clear" w:color="auto" w:fill="FFFFFF"/>
         </w:rPr>
       </w:pPr>
-      <w:bookmarkStart w:id="38" w:name="_Toc461477991"/>
+      <w:bookmarkStart w:id="38" w:name="_Toc461480156"/>
       <w:r>
         <w:rPr>
           <w:shd w:val="clear" w:color="auto" w:fill="FFFFFF"/>
@@ -10757,7 +10752,7 @@
       <w:r>
         <w:t xml:space="preserve"> </w:t>
       </w:r>
-      <w:bookmarkStart w:id="39" w:name="_Toc461477992"/>
+      <w:bookmarkStart w:id="39" w:name="_Toc461480157"/>
       <w:r>
         <w:t xml:space="preserve">Faktorijel </w:t>
       </w:r>
@@ -10890,7 +10885,7 @@
           <w:shd w:val="clear" w:color="auto" w:fill="FFFFFF"/>
         </w:rPr>
       </w:pPr>
-      <w:bookmarkStart w:id="40" w:name="_Toc461477993"/>
+      <w:bookmarkStart w:id="40" w:name="_Toc461480158"/>
       <w:r>
         <w:rPr>
           <w:shd w:val="clear" w:color="auto" w:fill="FFFFFF"/>
@@ -11019,7 +11014,7 @@
       <w:pPr>
         <w:pStyle w:val="FOINaslov3"/>
       </w:pPr>
-      <w:bookmarkStart w:id="41" w:name="_Toc461477994"/>
+      <w:bookmarkStart w:id="41" w:name="_Toc461480159"/>
       <w:r>
         <w:t>Fibonacci</w:t>
       </w:r>
@@ -11172,7 +11167,7 @@
       <w:pPr>
         <w:pStyle w:val="FOINaslov3"/>
       </w:pPr>
-      <w:bookmarkStart w:id="42" w:name="_Toc461477995"/>
+      <w:bookmarkStart w:id="42" w:name="_Toc461480160"/>
       <w:r>
         <w:t>Quick sort</w:t>
       </w:r>
@@ -11602,7 +11597,7 @@
       <w:pPr>
         <w:pStyle w:val="FOINaslov3"/>
       </w:pPr>
-      <w:bookmarkStart w:id="43" w:name="_Toc461477996"/>
+      <w:bookmarkStart w:id="43" w:name="_Toc461480161"/>
       <w:r>
         <w:t>Merge sort</w:t>
       </w:r>
@@ -12053,7 +12048,7 @@
       <w:pPr>
         <w:pStyle w:val="FOINaslov3"/>
       </w:pPr>
-      <w:bookmarkStart w:id="44" w:name="_Toc461477997"/>
+      <w:bookmarkStart w:id="44" w:name="_Toc461480162"/>
       <w:r>
         <w:t>Binarno pretraživanje</w:t>
       </w:r>
@@ -12385,7 +12380,7 @@
       <w:pPr>
         <w:pStyle w:val="FOINaslov3"/>
       </w:pPr>
-      <w:bookmarkStart w:id="45" w:name="_Toc461477998"/>
+      <w:bookmarkStart w:id="45" w:name="_Toc461480163"/>
       <w:r>
         <w:t>Binarno pretraživanje –</w:t>
       </w:r>
@@ -12737,7 +12732,7 @@
       <w:pPr>
         <w:pStyle w:val="FOINaslov3"/>
       </w:pPr>
-      <w:bookmarkStart w:id="46" w:name="_Toc461477999"/>
+      <w:bookmarkStart w:id="46" w:name="_Toc461480164"/>
       <w:r>
         <w:t>Vraćanje novca (vracanje_novca.cpp)</w:t>
       </w:r>
@@ -13138,7 +13133,7 @@
       <w:pPr>
         <w:pStyle w:val="FOINaslov3"/>
       </w:pPr>
-      <w:bookmarkStart w:id="47" w:name="_Toc461478000"/>
+      <w:bookmarkStart w:id="47" w:name="_Toc461480165"/>
       <w:r>
         <w:t>Problem N-kraljica</w:t>
       </w:r>
@@ -13719,7 +13714,7 @@
       <w:pPr>
         <w:pStyle w:val="FOINaslov3"/>
       </w:pPr>
-      <w:bookmarkStart w:id="48" w:name="_Toc461478001"/>
+      <w:bookmarkStart w:id="48" w:name="_Toc461480166"/>
       <w:r>
         <w:lastRenderedPageBreak/>
         <w:t xml:space="preserve">Binarno </w:t>
@@ -14567,7 +14562,7 @@
       <w:pPr>
         <w:pStyle w:val="FOINaslov3"/>
       </w:pPr>
-      <w:bookmarkStart w:id="49" w:name="_Toc461478002"/>
+      <w:bookmarkStart w:id="49" w:name="_Toc461480167"/>
       <w:r>
         <w:t>Vraćanje</w:t>
       </w:r>
@@ -14951,7 +14946,7 @@
             <w:rPr>
               <w:noProof/>
             </w:rPr>
-            <w:t>I</w:t>
+            <w:t>II</w:t>
           </w:r>
         </w:fldSimple>
       </w:p>
@@ -19586,7 +19581,7 @@
 </file>
 
 <file path=customXml/itemProps1.xml><?xml version="1.0" encoding="utf-8"?>
-<ds:datastoreItem xmlns:ds="http://schemas.openxmlformats.org/officeDocument/2006/customXml" ds:itemID="{7F9E27B6-3235-47C4-BE3C-EDCC03B57571}">
+<ds:datastoreItem xmlns:ds="http://schemas.openxmlformats.org/officeDocument/2006/customXml" ds:itemID="{90F67098-B39D-4D5C-BAF8-9344BDC64EF9}">
   <ds:schemaRefs>
     <ds:schemaRef ds:uri="http://schemas.openxmlformats.org/officeDocument/2006/bibliography"/>
   </ds:schemaRefs>

</xml_diff>